<commit_message>
Began Describing the Maintainence Algo
</commit_message>
<xml_diff>
--- a/WriteUp/NEA.docx
+++ b/WriteUp/NEA.docx
@@ -6407,14 +6407,807 @@
           </w:p>
           <w:p>
             <w:r>
+              <w:rPr>
+                <w:noProof/>
+                <w:lang w:eastAsia="en-GB"/>
+              </w:rPr>
+              <mc:AlternateContent>
+                <mc:Choice Requires="wps">
+                  <w:drawing>
+                    <wp:anchor distT="0" distB="0" distL="114300" distR="114300" simplePos="0" relativeHeight="251663360" behindDoc="0" locked="0" layoutInCell="1" allowOverlap="1" wp14:anchorId="4F4EA1AF" wp14:editId="1DA5BA1B">
+                      <wp:simplePos x="0" y="0"/>
+                      <wp:positionH relativeFrom="column">
+                        <wp:posOffset>2776220</wp:posOffset>
+                      </wp:positionH>
+                      <wp:positionV relativeFrom="paragraph">
+                        <wp:posOffset>163830</wp:posOffset>
+                      </wp:positionV>
+                      <wp:extent cx="0" cy="666750"/>
+                      <wp:effectExtent l="76200" t="38100" r="57150" b="19050"/>
+                      <wp:wrapNone/>
+                      <wp:docPr id="1" name="Straight Arrow Connector 1"/>
+                      <wp:cNvGraphicFramePr/>
+                      <a:graphic xmlns:a="http://schemas.openxmlformats.org/drawingml/2006/main">
+                        <a:graphicData uri="http://schemas.microsoft.com/office/word/2010/wordprocessingShape">
+                          <wps:wsp>
+                            <wps:cNvCnPr/>
+                            <wps:spPr>
+                              <a:xfrm flipV="1">
+                                <a:off x="0" y="0"/>
+                                <a:ext cx="0" cy="666750"/>
+                              </a:xfrm>
+                              <a:prstGeom prst="straightConnector1">
+                                <a:avLst/>
+                              </a:prstGeom>
+                              <a:ln>
+                                <a:tailEnd type="triangle"/>
+                              </a:ln>
+                            </wps:spPr>
+                            <wps:style>
+                              <a:lnRef idx="1">
+                                <a:schemeClr val="dk1"/>
+                              </a:lnRef>
+                              <a:fillRef idx="0">
+                                <a:schemeClr val="dk1"/>
+                              </a:fillRef>
+                              <a:effectRef idx="0">
+                                <a:schemeClr val="dk1"/>
+                              </a:effectRef>
+                              <a:fontRef idx="minor">
+                                <a:schemeClr val="tx1"/>
+                              </a:fontRef>
+                            </wps:style>
+                            <wps:bodyPr/>
+                          </wps:wsp>
+                        </a:graphicData>
+                      </a:graphic>
+                    </wp:anchor>
+                  </w:drawing>
+                </mc:Choice>
+                <mc:Fallback>
+                  <w:pict>
+                    <v:shapetype w14:anchorId="132D1B89" id="_x0000_t32" coordsize="21600,21600" o:spt="32" o:oned="t" path="m,l21600,21600e" filled="f">
+                      <v:path arrowok="t" fillok="f" o:connecttype="none"/>
+                      <o:lock v:ext="edit" shapetype="t"/>
+                    </v:shapetype>
+                    <v:shape id="Straight Arrow Connector 1" o:spid="_x0000_s1026" type="#_x0000_t32" style="position:absolute;margin-left:218.6pt;margin-top:12.9pt;width:0;height:52.5pt;flip:y;z-index:251663360;visibility:visible;mso-wrap-style:square;mso-wrap-distance-left:9pt;mso-wrap-distance-top:0;mso-wrap-distance-right:9pt;mso-wrap-distance-bottom:0;mso-position-horizontal:absolute;mso-position-horizontal-relative:text;mso-position-vertical:absolute;mso-position-vertical-relative:text" o:gfxdata="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" strokecolor="black [3040]">
+                      <v:stroke endarrow="block"/>
+                    </v:shape>
+                  </w:pict>
+                </mc:Fallback>
+              </mc:AlternateContent>
+            </w:r>
+            <w:r>
               <w:t>- Is Empty: Bool</w:t>
             </w:r>
           </w:p>
         </w:tc>
       </w:tr>
     </w:tbl>
-    <w:p>
-      <w:bookmarkStart w:id="36" w:name="_GoBack"/>
+    <w:p/>
+    <w:p/>
+    <w:tbl>
+      <w:tblPr>
+        <w:tblStyle w:val="TableGrid"/>
+        <w:tblW w:w="0" w:type="auto"/>
+        <w:tblLook w:val="04A0" w:firstRow="1" w:lastRow="0" w:firstColumn="1" w:lastColumn="0" w:noHBand="0" w:noVBand="1"/>
+      </w:tblPr>
+      <w:tblGrid>
+        <w:gridCol w:w="9016"/>
+      </w:tblGrid>
+      <w:tr>
+        <w:tc>
+          <w:tcPr>
+            <w:tcW w:w="9016" w:type="dxa"/>
+          </w:tcPr>
+          <w:p>
+            <w:pPr>
+              <w:jc w:val="center"/>
+            </w:pPr>
+            <w:r>
+              <w:t>Deck</w:t>
+            </w:r>
+          </w:p>
+        </w:tc>
+      </w:tr>
+      <w:tr>
+        <w:tc>
+          <w:tcPr>
+            <w:tcW w:w="9016" w:type="dxa"/>
+          </w:tcPr>
+          <w:p>
+            <w:r>
+              <w:t>- Values : Int Array</w:t>
+            </w:r>
+          </w:p>
+          <w:p>
+            <w:r>
+              <w:t>- Suits : Suits Array (Suits -&gt; Enum: String)</w:t>
+            </w:r>
+          </w:p>
+        </w:tc>
+      </w:tr>
+      <w:tr>
+        <w:tc>
+          <w:tcPr>
+            <w:tcW w:w="9016" w:type="dxa"/>
+          </w:tcPr>
+          <w:p>
+            <w:r>
+              <w:t>+ Constructor</w:t>
+            </w:r>
+          </w:p>
+          <w:p>
+            <w:r>
+              <w:t>- Initialise Deck</w:t>
+            </w:r>
+          </w:p>
+        </w:tc>
+      </w:tr>
+    </w:tbl>
+    <w:p/>
+    <w:p>
+      <w:pPr>
+        <w:rPr>
+          <w:b/>
+          <w:u w:val="single"/>
+        </w:rPr>
+      </w:pPr>
+      <w:r>
+        <w:rPr>
+          <w:b/>
+          <w:u w:val="single"/>
+        </w:rPr>
+        <w:t>Overridden / Deck Methods:</w:t>
+      </w:r>
+    </w:p>
+    <w:tbl>
+      <w:tblPr>
+        <w:tblStyle w:val="TableGrid"/>
+        <w:tblW w:w="9067" w:type="dxa"/>
+        <w:tblLook w:val="04A0" w:firstRow="1" w:lastRow="0" w:firstColumn="1" w:lastColumn="0" w:noHBand="0" w:noVBand="1"/>
+      </w:tblPr>
+      <w:tblGrid>
+        <w:gridCol w:w="1852"/>
+        <w:gridCol w:w="7215"/>
+      </w:tblGrid>
+      <w:tr>
+        <w:tc>
+          <w:tcPr>
+            <w:tcW w:w="1852" w:type="dxa"/>
+          </w:tcPr>
+          <w:p>
+            <w:pPr>
+              <w:jc w:val="center"/>
+              <w:rPr>
+                <w:b/>
+                <w:u w:val="single"/>
+              </w:rPr>
+            </w:pPr>
+            <w:r>
+              <w:rPr>
+                <w:b/>
+                <w:u w:val="single"/>
+              </w:rPr>
+              <w:t>Method Identifier</w:t>
+            </w:r>
+          </w:p>
+        </w:tc>
+        <w:tc>
+          <w:tcPr>
+            <w:tcW w:w="7215" w:type="dxa"/>
+          </w:tcPr>
+          <w:p>
+            <w:pPr>
+              <w:jc w:val="center"/>
+              <w:rPr>
+                <w:b/>
+                <w:u w:val="single"/>
+              </w:rPr>
+            </w:pPr>
+            <w:r>
+              <w:rPr>
+                <w:b/>
+                <w:u w:val="single"/>
+              </w:rPr>
+              <w:t>Description of Method</w:t>
+            </w:r>
+          </w:p>
+        </w:tc>
+      </w:tr>
+      <w:tr>
+        <w:tc>
+          <w:tcPr>
+            <w:tcW w:w="1852" w:type="dxa"/>
+          </w:tcPr>
+          <w:p>
+            <w:pPr>
+              <w:jc w:val="center"/>
+            </w:pPr>
+            <w:r>
+              <w:t>Constructor</w:t>
+            </w:r>
+          </w:p>
+        </w:tc>
+        <w:tc>
+          <w:tcPr>
+            <w:tcW w:w="7215" w:type="dxa"/>
+          </w:tcPr>
+          <w:p>
+            <w:pPr>
+              <w:jc w:val="center"/>
+            </w:pPr>
+            <w:r>
+              <w:t>Declare and Initialise all attributes and constants.</w:t>
+            </w:r>
+          </w:p>
+        </w:tc>
+      </w:tr>
+      <w:tr>
+        <w:tc>
+          <w:tcPr>
+            <w:tcW w:w="1852" w:type="dxa"/>
+          </w:tcPr>
+          <w:p>
+            <w:pPr>
+              <w:jc w:val="center"/>
+            </w:pPr>
+            <w:r>
+              <w:t>Initialise Deck</w:t>
+            </w:r>
+          </w:p>
+        </w:tc>
+        <w:tc>
+          <w:tcPr>
+            <w:tcW w:w="7215" w:type="dxa"/>
+          </w:tcPr>
+          <w:p>
+            <w:pPr>
+              <w:jc w:val="center"/>
+            </w:pPr>
+            <w:r>
+              <w:t>Generates a queue of all the cards to be pushed to the deck, shuffles them and pushes them to the deck</w:t>
+            </w:r>
+          </w:p>
+        </w:tc>
+      </w:tr>
+    </w:tbl>
+    <w:p/>
+    <w:p>
+      <w:pPr>
+        <w:rPr>
+          <w:b/>
+          <w:u w:val="single"/>
+        </w:rPr>
+      </w:pPr>
+      <w:r>
+        <w:rPr>
+          <w:b/>
+          <w:u w:val="single"/>
+        </w:rPr>
+        <w:t>Deck Attributes:</w:t>
+      </w:r>
+    </w:p>
+    <w:tbl>
+      <w:tblPr>
+        <w:tblStyle w:val="TableGrid"/>
+        <w:tblW w:w="9067" w:type="dxa"/>
+        <w:tblLook w:val="04A0" w:firstRow="1" w:lastRow="0" w:firstColumn="1" w:lastColumn="0" w:noHBand="0" w:noVBand="1"/>
+      </w:tblPr>
+      <w:tblGrid>
+        <w:gridCol w:w="2299"/>
+        <w:gridCol w:w="6768"/>
+      </w:tblGrid>
+      <w:tr>
+        <w:tc>
+          <w:tcPr>
+            <w:tcW w:w="2299" w:type="dxa"/>
+          </w:tcPr>
+          <w:p>
+            <w:pPr>
+              <w:jc w:val="center"/>
+              <w:rPr>
+                <w:b/>
+                <w:u w:val="single"/>
+              </w:rPr>
+            </w:pPr>
+            <w:r>
+              <w:rPr>
+                <w:b/>
+                <w:u w:val="single"/>
+              </w:rPr>
+              <w:t>Identifier</w:t>
+            </w:r>
+          </w:p>
+        </w:tc>
+        <w:tc>
+          <w:tcPr>
+            <w:tcW w:w="6768" w:type="dxa"/>
+          </w:tcPr>
+          <w:p>
+            <w:pPr>
+              <w:jc w:val="center"/>
+              <w:rPr>
+                <w:b/>
+                <w:u w:val="single"/>
+              </w:rPr>
+            </w:pPr>
+            <w:r>
+              <w:rPr>
+                <w:b/>
+                <w:u w:val="single"/>
+              </w:rPr>
+              <w:t>Description of Purpose</w:t>
+            </w:r>
+          </w:p>
+        </w:tc>
+      </w:tr>
+      <w:tr>
+        <w:tc>
+          <w:tcPr>
+            <w:tcW w:w="2299" w:type="dxa"/>
+          </w:tcPr>
+          <w:p>
+            <w:pPr>
+              <w:jc w:val="center"/>
+            </w:pPr>
+            <w:r>
+              <w:t>Values</w:t>
+            </w:r>
+          </w:p>
+        </w:tc>
+        <w:tc>
+          <w:tcPr>
+            <w:tcW w:w="6768" w:type="dxa"/>
+          </w:tcPr>
+          <w:p>
+            <w:pPr>
+              <w:jc w:val="center"/>
+            </w:pPr>
+            <w:r>
+              <w:t>Holds all the different values of each card to be pushed to the deck</w:t>
+            </w:r>
+          </w:p>
+        </w:tc>
+      </w:tr>
+      <w:tr>
+        <w:tc>
+          <w:tcPr>
+            <w:tcW w:w="2299" w:type="dxa"/>
+          </w:tcPr>
+          <w:p>
+            <w:pPr>
+              <w:jc w:val="center"/>
+            </w:pPr>
+            <w:r>
+              <w:t>Suits</w:t>
+            </w:r>
+          </w:p>
+        </w:tc>
+        <w:tc>
+          <w:tcPr>
+            <w:tcW w:w="6768" w:type="dxa"/>
+          </w:tcPr>
+          <w:p>
+            <w:pPr>
+              <w:jc w:val="center"/>
+            </w:pPr>
+            <w:r>
+              <w:t>Holds all the different Suits of each card to be pushed to the deck</w:t>
+            </w:r>
+          </w:p>
+        </w:tc>
+      </w:tr>
+    </w:tbl>
+    <w:p/>
+    <w:p>
+      <w:pPr>
+        <w:pStyle w:val="Heading5"/>
+      </w:pPr>
+      <w:r>
+        <w:t>Circular Queue</w:t>
+      </w:r>
+    </w:p>
+    <w:p>
+      <w:r>
+        <w:t xml:space="preserve">As the game has a variable number of players, a data structure is required to store the players, so that they can be accessed. I have used a circular queue for this, as it has the double purpose of also providing FIFO behaviour, which will provide me with the next player who needs to have their go. This works by popping from the queue at the start of each turn and then, as long as they are still in the game, pushing them back into the queue. </w:t>
+      </w:r>
+    </w:p>
+    <w:p>
+      <w:r>
+        <w:t xml:space="preserve">Moreover, a circular queue was used, because it is more </w:t>
+      </w:r>
+      <w:r>
+        <w:t>time</w:t>
+      </w:r>
+      <w:r>
+        <w:t xml:space="preserve"> efficient than a normal static queue. This is because, with a static queue, after each pop all the data stored in the queue has to be moved down the list; this has a big O complexity of O(n), whereas the cost of popping for a circular queue is O(1), as the front and rear pointers have to just be adjusted. The only downside is that an extra pointer has to be stored, but the memory cost of one extra pointer is not significant compared to the efficiency cost of a normal static queue. </w:t>
+      </w:r>
+    </w:p>
+    <w:p>
+      <w:r>
+        <w:t>A static queue was utilised, rather than a dynamic one, because the number of players in each game is known at the start of the game, more players cannot join, and if a player leaves it does not have an impact on the queue.</w:t>
+      </w:r>
+    </w:p>
+    <w:tbl>
+      <w:tblPr>
+        <w:tblStyle w:val="TableGrid"/>
+        <w:tblW w:w="0" w:type="auto"/>
+        <w:tblLook w:val="04A0" w:firstRow="1" w:lastRow="0" w:firstColumn="1" w:lastColumn="0" w:noHBand="0" w:noVBand="1"/>
+      </w:tblPr>
+      <w:tblGrid>
+        <w:gridCol w:w="9016"/>
+      </w:tblGrid>
+      <w:tr>
+        <w:tc>
+          <w:tcPr>
+            <w:tcW w:w="9016" w:type="dxa"/>
+          </w:tcPr>
+          <w:p>
+            <w:pPr>
+              <w:jc w:val="center"/>
+            </w:pPr>
+            <w:r>
+              <w:t>Circular Queue</w:t>
+            </w:r>
+          </w:p>
+        </w:tc>
+      </w:tr>
+      <w:tr>
+        <w:tc>
+          <w:tcPr>
+            <w:tcW w:w="9016" w:type="dxa"/>
+          </w:tcPr>
+          <w:p>
+            <w:r>
+              <w:t>- Size : Int</w:t>
+            </w:r>
+          </w:p>
+          <w:p>
+            <w:r>
+              <w:t>- Front Pointer</w:t>
+            </w:r>
+            <w:r>
+              <w:t xml:space="preserve"> : Int / Address</w:t>
+            </w:r>
+          </w:p>
+          <w:p>
+            <w:r>
+              <w:t>- Rear Pointer: Int/Address</w:t>
+            </w:r>
+          </w:p>
+          <w:p>
+            <w:r>
+              <w:t xml:space="preserve">- Circular Queue Array </w:t>
+            </w:r>
+            <w:r>
+              <w:t>: &lt;T&gt; (Data type of stack)</w:t>
+            </w:r>
+          </w:p>
+        </w:tc>
+      </w:tr>
+      <w:tr>
+        <w:tc>
+          <w:tcPr>
+            <w:tcW w:w="9016" w:type="dxa"/>
+          </w:tcPr>
+          <w:p>
+            <w:r>
+              <w:t xml:space="preserve">+ Constructor (Queue </w:t>
+            </w:r>
+            <w:r>
+              <w:t>Size : Int, Type of Stack : &lt;T&gt;)</w:t>
+            </w:r>
+          </w:p>
+          <w:p>
+            <w:r>
+              <w:t>+ Size Getter : Int</w:t>
+            </w:r>
+          </w:p>
+          <w:p>
+            <w:r>
+              <w:t>+ Push (Element to be pushed : Element of Stack) : Boolean</w:t>
+            </w:r>
+          </w:p>
+          <w:p>
+            <w:r>
+              <w:t>+ Pop :  &lt;T&gt;</w:t>
+            </w:r>
+          </w:p>
+          <w:p>
+            <w:r>
+              <w:t>+ Peek: &lt;T&gt;</w:t>
+            </w:r>
+          </w:p>
+          <w:p>
+            <w:r>
+              <w:t>- Is Full : Boolean</w:t>
+            </w:r>
+          </w:p>
+          <w:p>
+            <w:r>
+              <w:t>- Is Empty: Boolean</w:t>
+            </w:r>
+          </w:p>
+        </w:tc>
+      </w:tr>
+    </w:tbl>
+    <w:p/>
+    <w:p>
+      <w:pPr>
+        <w:pStyle w:val="Heading5"/>
+      </w:pPr>
+      <w:commentRangeStart w:id="36"/>
+      <w:r>
+        <w:t>Hand</w:t>
+      </w:r>
+      <w:commentRangeEnd w:id="36"/>
+      <w:r>
+        <w:rPr>
+          <w:rStyle w:val="CommentReference"/>
+          <w:rFonts w:asciiTheme="minorHAnsi" w:eastAsiaTheme="minorHAnsi" w:hAnsiTheme="minorHAnsi" w:cstheme="minorBidi"/>
+          <w:color w:val="auto"/>
+        </w:rPr>
+        <w:commentReference w:id="36"/>
+      </w:r>
+    </w:p>
+    <w:p>
+      <w:r>
+        <w:t xml:space="preserve">The hand structure is what will be used to store the hand of each player. In this case the hand is only ever added to, using the hit behaviour. In this context, an array or linked list are just as appropriate as each other, </w:t>
+      </w:r>
+      <w:r>
+        <w:t>the direct access of an array is not as significant in this context, however, the maximum number of cards a player can have before bust or blackjack is known (11 – four 1’s, four 2’s and three 3’s), so the dynamic advantages of a linked list are not quite as significant either. However, for the sake of versatility for other standard deck games, a linked list is the best structure, because it will support hands of any size, efficiently; unless you passed in the maximum hand size to the constructor of the structure with the use of an array, however, this makes the structure harder to maintain. Either way the implementation of the hand structure is not as clear-cut as the use of a stack to implement the deck, however, I have chosen a linked-list based structure.</w:t>
+      </w:r>
+    </w:p>
+    <w:p>
+      <w:r>
+        <w:t>For now, there are no extra behaviours required for the Hand structure.  The only attributes would be the cards that the structure holds.</w:t>
+      </w:r>
+    </w:p>
+    <w:p>
+      <w:pPr>
+        <w:pStyle w:val="Heading4"/>
+      </w:pPr>
+      <w:commentRangeStart w:id="37"/>
+      <w:commentRangeStart w:id="38"/>
+      <w:commentRangeStart w:id="39"/>
+      <w:r>
+        <w:t>Blackjack Class Usage</w:t>
+      </w:r>
+      <w:commentRangeEnd w:id="37"/>
+      <w:r>
+        <w:rPr>
+          <w:rStyle w:val="CommentReference"/>
+          <w:rFonts w:asciiTheme="minorHAnsi" w:eastAsiaTheme="minorHAnsi" w:hAnsiTheme="minorHAnsi" w:cstheme="minorBidi"/>
+          <w:color w:val="auto"/>
+        </w:rPr>
+        <w:commentReference w:id="37"/>
+      </w:r>
+      <w:commentRangeEnd w:id="38"/>
+      <w:r>
+        <w:rPr>
+          <w:rStyle w:val="CommentReference"/>
+          <w:rFonts w:asciiTheme="minorHAnsi" w:eastAsiaTheme="minorHAnsi" w:hAnsiTheme="minorHAnsi" w:cstheme="minorBidi"/>
+          <w:i w:val="0"/>
+          <w:iCs w:val="0"/>
+          <w:color w:val="auto"/>
+        </w:rPr>
+        <w:commentReference w:id="38"/>
+      </w:r>
+      <w:commentRangeEnd w:id="39"/>
+      <w:r>
+        <w:rPr>
+          <w:rStyle w:val="CommentReference"/>
+          <w:rFonts w:asciiTheme="minorHAnsi" w:eastAsiaTheme="minorHAnsi" w:hAnsiTheme="minorHAnsi" w:cstheme="minorBidi"/>
+          <w:i w:val="0"/>
+          <w:iCs w:val="0"/>
+          <w:color w:val="auto"/>
+        </w:rPr>
+        <w:commentReference w:id="39"/>
+      </w:r>
+    </w:p>
+    <w:p>
+      <w:r>
+        <w:t xml:space="preserve">From a high-level perspective, the </w:t>
+      </w:r>
+      <w:r>
+        <w:t xml:space="preserve">blackjack interface provides a hand to each player, and the game mainloop continues until </w:t>
+      </w:r>
+      <w:r>
+        <w:t>each player stands,</w:t>
+      </w:r>
+      <w:r>
+        <w:t xml:space="preserve"> reaches a blackjack or bust via hitting. Once the game mainloop ends, the end game method is called to calculate the value of each hand and determine a winner. The game can then be reset using the reset method.</w:t>
+      </w:r>
+    </w:p>
+    <w:p>
+      <w:pPr>
+        <w:rPr>
+          <w:rFonts w:asciiTheme="majorHAnsi" w:eastAsiaTheme="majorEastAsia" w:hAnsiTheme="majorHAnsi" w:cstheme="majorBidi"/>
+          <w:color w:val="243F60" w:themeColor="accent1" w:themeShade="7F"/>
+          <w:sz w:val="24"/>
+          <w:szCs w:val="24"/>
+        </w:rPr>
+      </w:pPr>
+      <w:r>
+        <w:br w:type="page"/>
+      </w:r>
+    </w:p>
+    <w:p>
+      <w:pPr>
+        <w:pStyle w:val="Heading3"/>
+      </w:pPr>
+      <w:bookmarkStart w:id="40" w:name="_Toc501372828"/>
+      <w:commentRangeStart w:id="41"/>
+      <w:r>
+        <w:t xml:space="preserve">Design </w:t>
+      </w:r>
+      <w:commentRangeEnd w:id="41"/>
+      <w:r>
+        <w:rPr>
+          <w:rStyle w:val="CommentReference"/>
+          <w:rFonts w:asciiTheme="minorHAnsi" w:eastAsiaTheme="minorHAnsi" w:hAnsiTheme="minorHAnsi" w:cstheme="minorBidi"/>
+          <w:color w:val="auto"/>
+        </w:rPr>
+        <w:commentReference w:id="41"/>
+      </w:r>
+      <w:r>
+        <w:t>– Card Counting AI</w:t>
+      </w:r>
+      <w:bookmarkEnd w:id="40"/>
+    </w:p>
+    <w:p>
+      <w:r>
+        <w:t>The blackjack dealer AI behaves in a very linear fashion – it will always hit until it reaches at l</w:t>
+      </w:r>
+      <w:r>
+        <w:t>east above 17. Reaching</w:t>
+      </w:r>
+      <w:r>
+        <w:t xml:space="preserve"> winrate of at least 45%</w:t>
+      </w:r>
+      <w:r>
+        <w:t xml:space="preserve"> (as provided by my research) is one metric which could be used to assess the performance of the final product</w:t>
+      </w:r>
+      <w:r>
+        <w:t xml:space="preserve">. However, another metric would be useful in determining the aptitude of the automatic </w:t>
+      </w:r>
+      <w:r>
+        <w:t>machine learning system. As a result, a Card Counting AI will be designed and developed alongside it, to compare how well they perform contrasted against each other. This is useful because the card counting AI’s behaviour is more consistent, predictable and easier to dissect, compared to the automatic system.</w:t>
+      </w:r>
+    </w:p>
+    <w:p>
+      <w:r>
+        <w:t xml:space="preserve">This AI will utilise a card counting tactic to predict whether it is optimal to hit or stand, based on what cards have already been revealed. The agent will store a record of all the cards in one standard deck and a counter next to each one, which will be decremented as each card is played. From this it will determine the probabilities of the next card it draws resulting in a bust, blackjack or less than 17 (or the dealer’s current hand value). </w:t>
+      </w:r>
+      <w:r>
+        <w:t xml:space="preserve">Parameters will have to be tested and chosen which will correspond to the threshold that the agent will operate under before making a move – for example, I will test if the AI should hit up to it predicting a 50% bust chance or less or higher. </w:t>
+      </w:r>
+    </w:p>
+    <w:p>
+      <w:pPr>
+        <w:pStyle w:val="Heading4"/>
+      </w:pPr>
+      <w:r>
+        <w:t>Structures</w:t>
+      </w:r>
+    </w:p>
+    <w:p>
+      <w:pPr>
+        <w:pStyle w:val="Heading5"/>
+      </w:pPr>
+      <w:commentRangeStart w:id="42"/>
+      <w:commentRangeStart w:id="43"/>
+      <w:commentRangeStart w:id="44"/>
+      <w:r>
+        <w:t xml:space="preserve">Complete </w:t>
+      </w:r>
+      <w:r>
+        <w:t>Binary</w:t>
+      </w:r>
+      <w:r>
+        <w:t xml:space="preserve"> Search</w:t>
+      </w:r>
+      <w:r>
+        <w:t xml:space="preserve"> Tree</w:t>
+      </w:r>
+      <w:commentRangeEnd w:id="42"/>
+      <w:r>
+        <w:rPr>
+          <w:rStyle w:val="CommentReference"/>
+          <w:rFonts w:asciiTheme="minorHAnsi" w:eastAsiaTheme="minorHAnsi" w:hAnsiTheme="minorHAnsi" w:cstheme="minorBidi"/>
+          <w:color w:val="auto"/>
+        </w:rPr>
+        <w:commentReference w:id="42"/>
+      </w:r>
+      <w:commentRangeEnd w:id="43"/>
+      <w:r>
+        <w:rPr>
+          <w:rStyle w:val="CommentReference"/>
+          <w:rFonts w:asciiTheme="minorHAnsi" w:eastAsiaTheme="minorHAnsi" w:hAnsiTheme="minorHAnsi" w:cstheme="minorBidi"/>
+          <w:color w:val="auto"/>
+        </w:rPr>
+        <w:commentReference w:id="43"/>
+      </w:r>
+      <w:commentRangeEnd w:id="44"/>
+      <w:r>
+        <w:rPr>
+          <w:rStyle w:val="CommentReference"/>
+          <w:rFonts w:asciiTheme="minorHAnsi" w:eastAsiaTheme="minorHAnsi" w:hAnsiTheme="minorHAnsi" w:cstheme="minorBidi"/>
+          <w:color w:val="auto"/>
+        </w:rPr>
+        <w:commentReference w:id="44"/>
+      </w:r>
+    </w:p>
+    <w:p>
+      <w:r>
+        <w:t>Storing the cards and the values associated with them are best stored in a Binary Search Tree, this is because as long as I store all the cards in their value order, then searching for each card has a Big O complexity of O(log n), compared to if I used an array, which would result in a Big O complexity of O(n). Although the dat</w:t>
+      </w:r>
+      <w:r>
+        <w:t>a set in this scenario is fixed for a small n,</w:t>
+      </w:r>
+      <w:r>
+        <w:t xml:space="preserve"> it makes the system more extendable. </w:t>
+      </w:r>
+    </w:p>
+    <w:p>
+      <w:r>
+        <w:rPr>
+          <w:rStyle w:val="Heading5Char"/>
+        </w:rPr>
+        <w:t>Node Class</w:t>
+      </w:r>
+      <w:r>
+        <w:rPr>
+          <w:rStyle w:val="Heading5Char"/>
+        </w:rPr>
+        <w:t>:</w:t>
+      </w:r>
+      <w:r>
+        <w:rPr>
+          <w:b/>
+          <w:u w:val="single"/>
+        </w:rPr>
+        <w:t xml:space="preserve"> </w:t>
+      </w:r>
+      <w:r>
+        <w:rPr>
+          <w:b/>
+          <w:u w:val="single"/>
+        </w:rPr>
+        <w:br/>
+      </w:r>
+      <w:r>
+        <w:t xml:space="preserve">This class will have the behaviour of each of nodes in the binary tree, associated with it will be a left and right subtree, as well as behaviours show how many children it has. </w:t>
+      </w:r>
+    </w:p>
+    <w:p>
+      <w:pPr>
+        <w:pStyle w:val="Heading4"/>
+      </w:pPr>
+      <w:r>
+        <w:t>Algorithms</w:t>
+      </w:r>
+    </w:p>
+    <w:p>
+      <w:pPr>
+        <w:pStyle w:val="Heading5"/>
+      </w:pPr>
+      <w:commentRangeStart w:id="45"/>
+      <w:r>
+        <w:t>Maintenance of Binary Search Tree</w:t>
+      </w:r>
+      <w:commentRangeEnd w:id="45"/>
+      <w:r>
+        <w:rPr>
+          <w:rStyle w:val="CommentReference"/>
+          <w:rFonts w:asciiTheme="minorHAnsi" w:eastAsiaTheme="minorHAnsi" w:hAnsiTheme="minorHAnsi" w:cstheme="minorBidi"/>
+          <w:color w:val="auto"/>
+        </w:rPr>
+        <w:commentReference w:id="45"/>
+      </w:r>
+    </w:p>
+    <w:p>
       <w:r>
         <w:rPr>
           <w:noProof/>
@@ -6423,38 +7216,132 @@
         <mc:AlternateContent>
           <mc:Choice Requires="wps">
             <w:drawing>
-              <wp:anchor distT="0" distB="0" distL="114300" distR="114300" simplePos="0" relativeHeight="251660288" behindDoc="0" locked="0" layoutInCell="1" allowOverlap="1" wp14:anchorId="479F46A0" wp14:editId="0FD556DE">
+              <wp:anchor distT="0" distB="0" distL="114300" distR="114300" simplePos="0" relativeHeight="251664384" behindDoc="0" locked="0" layoutInCell="1" allowOverlap="1" wp14:anchorId="69E8989C" wp14:editId="1C902721">
                 <wp:simplePos x="0" y="0"/>
                 <wp:positionH relativeFrom="column">
-                  <wp:posOffset>2786331</wp:posOffset>
+                  <wp:posOffset>2238375</wp:posOffset>
                 </wp:positionH>
                 <wp:positionV relativeFrom="paragraph">
-                  <wp:posOffset>42292</wp:posOffset>
+                  <wp:posOffset>595630</wp:posOffset>
                 </wp:positionV>
-                <wp:extent cx="45719" cy="560219"/>
-                <wp:effectExtent l="38100" t="38100" r="50165" b="11430"/>
+                <wp:extent cx="628650" cy="628650"/>
+                <wp:effectExtent l="0" t="0" r="19050" b="19050"/>
                 <wp:wrapNone/>
-                <wp:docPr id="9" name="Straight Arrow Connector 9"/>
+                <wp:docPr id="7" name="Oval 7"/>
+                <wp:cNvGraphicFramePr/>
+                <a:graphic xmlns:a="http://schemas.openxmlformats.org/drawingml/2006/main">
+                  <a:graphicData uri="http://schemas.microsoft.com/office/word/2010/wordprocessingShape">
+                    <wps:wsp>
+                      <wps:cNvSpPr/>
+                      <wps:spPr>
+                        <a:xfrm>
+                          <a:off x="0" y="0"/>
+                          <a:ext cx="628650" cy="628650"/>
+                        </a:xfrm>
+                        <a:prstGeom prst="ellipse">
+                          <a:avLst/>
+                        </a:prstGeom>
+                      </wps:spPr>
+                      <wps:style>
+                        <a:lnRef idx="2">
+                          <a:schemeClr val="dk1"/>
+                        </a:lnRef>
+                        <a:fillRef idx="1">
+                          <a:schemeClr val="lt1"/>
+                        </a:fillRef>
+                        <a:effectRef idx="0">
+                          <a:schemeClr val="dk1"/>
+                        </a:effectRef>
+                        <a:fontRef idx="minor">
+                          <a:schemeClr val="dk1"/>
+                        </a:fontRef>
+                      </wps:style>
+                      <wps:txbx>
+                        <w:txbxContent>
+                          <w:p>
+                            <w:pPr>
+                              <w:jc w:val="center"/>
+                            </w:pPr>
+                            <w:r>
+                              <w:t>1</w:t>
+                            </w:r>
+                          </w:p>
+                        </w:txbxContent>
+                      </wps:txbx>
+                      <wps:bodyPr rot="0" spcFirstLastPara="0" vertOverflow="overflow" horzOverflow="overflow" vert="horz" wrap="square" lIns="91440" tIns="45720" rIns="91440" bIns="45720" numCol="1" spcCol="0" rtlCol="0" fromWordArt="0" anchor="ctr" anchorCtr="0" forceAA="0" compatLnSpc="1">
+                        <a:prstTxWarp prst="textNoShape">
+                          <a:avLst/>
+                        </a:prstTxWarp>
+                        <a:noAutofit/>
+                      </wps:bodyPr>
+                    </wps:wsp>
+                  </a:graphicData>
+                </a:graphic>
+              </wp:anchor>
+            </w:drawing>
+          </mc:Choice>
+          <mc:Fallback>
+            <w:pict>
+              <v:oval w14:anchorId="69E8989C" id="Oval 7" o:spid="_x0000_s1027" style="position:absolute;margin-left:176.25pt;margin-top:46.9pt;width:49.5pt;height:49.5pt;z-index:251664384;visibility:visible;mso-wrap-style:square;mso-wrap-distance-left:9pt;mso-wrap-distance-top:0;mso-wrap-distance-right:9pt;mso-wrap-distance-bottom:0;mso-position-horizontal:absolute;mso-position-horizontal-relative:text;mso-position-vertical:absolute;mso-position-vertical-relative:text;v-text-anchor:middle" o:gfxdata="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" fillcolor="white [3201]" strokecolor="black [3200]" strokeweight="2pt">
+                <v:textbox>
+                  <w:txbxContent>
+                    <w:p>
+                      <w:pPr>
+                        <w:jc w:val="center"/>
+                      </w:pPr>
+                      <w:r>
+                        <w:t>1</w:t>
+                      </w:r>
+                    </w:p>
+                  </w:txbxContent>
+                </v:textbox>
+              </v:oval>
+            </w:pict>
+          </mc:Fallback>
+        </mc:AlternateContent>
+      </w:r>
+      <w:r>
+        <w:t>The main benefit of using a binary search tree</w:t>
+      </w:r>
+      <w:r>
+        <w:t xml:space="preserve"> is the fast access time of O(log n). However, this does benefit is not gained, unless the BST is balanced. An example of an unbalanced binary tree is shown below:</w:t>
+      </w:r>
+    </w:p>
+    <w:p/>
+    <w:p>
+      <w:r>
+        <w:rPr>
+          <w:noProof/>
+          <w:lang w:eastAsia="en-GB"/>
+        </w:rPr>
+        <mc:AlternateContent>
+          <mc:Choice Requires="wps">
+            <w:drawing>
+              <wp:anchor distT="0" distB="0" distL="114300" distR="114300" simplePos="0" relativeHeight="251671552" behindDoc="0" locked="0" layoutInCell="1" allowOverlap="1" wp14:anchorId="07C497C5" wp14:editId="55EC7981">
+                <wp:simplePos x="0" y="0"/>
+                <wp:positionH relativeFrom="column">
+                  <wp:posOffset>2819400</wp:posOffset>
+                </wp:positionH>
+                <wp:positionV relativeFrom="paragraph">
+                  <wp:posOffset>43180</wp:posOffset>
+                </wp:positionV>
+                <wp:extent cx="228600" cy="238125"/>
+                <wp:effectExtent l="0" t="0" r="19050" b="28575"/>
+                <wp:wrapNone/>
+                <wp:docPr id="12" name="Straight Connector 12"/>
                 <wp:cNvGraphicFramePr/>
                 <a:graphic xmlns:a="http://schemas.openxmlformats.org/drawingml/2006/main">
                   <a:graphicData uri="http://schemas.microsoft.com/office/word/2010/wordprocessingShape">
                     <wps:wsp>
                       <wps:cNvCnPr/>
                       <wps:spPr>
-                        <a:xfrm flipH="1" flipV="1">
+                        <a:xfrm>
                           <a:off x="0" y="0"/>
-                          <a:ext cx="45719" cy="560219"/>
+                          <a:ext cx="228600" cy="238125"/>
                         </a:xfrm>
-                        <a:prstGeom prst="straightConnector1">
+                        <a:prstGeom prst="line">
                           <a:avLst/>
                         </a:prstGeom>
-                        <a:ln>
-                          <a:solidFill>
-                            <a:schemeClr val="tx1"/>
-                          </a:solidFill>
-                          <a:round/>
-                          <a:tailEnd type="triangle"/>
-                        </a:ln>
                       </wps:spPr>
                       <wps:style>
                         <a:lnRef idx="1">
@@ -6485,476 +7372,567 @@
           </mc:Choice>
           <mc:Fallback>
             <w:pict>
-              <v:shapetype w14:anchorId="101DE6EC" id="_x0000_t32" coordsize="21600,21600" o:spt="32" o:oned="t" path="m,l21600,21600e" filled="f">
-                <v:path arrowok="t" fillok="f" o:connecttype="none"/>
-                <o:lock v:ext="edit" shapetype="t"/>
-              </v:shapetype>
-              <v:shape id="Straight Arrow Connector 9" o:spid="_x0000_s1026" type="#_x0000_t32" style="position:absolute;margin-left:219.4pt;margin-top:3.35pt;width:3.6pt;height:44.1pt;flip:x y;z-index:251660288;visibility:visible;mso-wrap-style:square;mso-width-percent:0;mso-height-percent:0;mso-wrap-distance-left:9pt;mso-wrap-distance-top:0;mso-wrap-distance-right:9pt;mso-wrap-distance-bottom:0;mso-position-horizontal:absolute;mso-position-horizontal-relative:text;mso-position-vertical:absolute;mso-position-vertical-relative:text;mso-width-percent:0;mso-height-percent:0;mso-width-relative:margin;mso-height-relative:margin" o:gfxdata="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" strokecolor="black [3213]">
-                <v:stroke endarrow="block"/>
-              </v:shape>
+              <v:line w14:anchorId="26D32E61" id="Straight Connector 12" o:spid="_x0000_s1026" style="position:absolute;z-index:251671552;visibility:visible;mso-wrap-style:square;mso-width-percent:0;mso-height-percent:0;mso-wrap-distance-left:9pt;mso-wrap-distance-top:0;mso-wrap-distance-right:9pt;mso-wrap-distance-bottom:0;mso-position-horizontal:absolute;mso-position-horizontal-relative:text;mso-position-vertical:absolute;mso-position-vertical-relative:text;mso-width-percent:0;mso-height-percent:0;mso-width-relative:margin;mso-height-relative:margin" from="222pt,3.4pt" to="240pt,22.15pt" o:gfxdata="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" strokecolor="black [3040]"/>
             </w:pict>
           </mc:Fallback>
         </mc:AlternateContent>
       </w:r>
-      <w:bookmarkEnd w:id="36"/>
+      <w:r>
+        <w:rPr>
+          <w:noProof/>
+          <w:lang w:eastAsia="en-GB"/>
+        </w:rPr>
+        <mc:AlternateContent>
+          <mc:Choice Requires="wps">
+            <w:drawing>
+              <wp:anchor distT="0" distB="0" distL="114300" distR="114300" simplePos="0" relativeHeight="251666432" behindDoc="0" locked="0" layoutInCell="1" allowOverlap="1" wp14:anchorId="36C549CF" wp14:editId="294D1115">
+                <wp:simplePos x="0" y="0"/>
+                <wp:positionH relativeFrom="column">
+                  <wp:posOffset>2924175</wp:posOffset>
+                </wp:positionH>
+                <wp:positionV relativeFrom="paragraph">
+                  <wp:posOffset>186055</wp:posOffset>
+                </wp:positionV>
+                <wp:extent cx="628650" cy="628650"/>
+                <wp:effectExtent l="0" t="0" r="19050" b="19050"/>
+                <wp:wrapNone/>
+                <wp:docPr id="8" name="Oval 8"/>
+                <wp:cNvGraphicFramePr/>
+                <a:graphic xmlns:a="http://schemas.openxmlformats.org/drawingml/2006/main">
+                  <a:graphicData uri="http://schemas.microsoft.com/office/word/2010/wordprocessingShape">
+                    <wps:wsp>
+                      <wps:cNvSpPr/>
+                      <wps:spPr>
+                        <a:xfrm>
+                          <a:off x="0" y="0"/>
+                          <a:ext cx="628650" cy="628650"/>
+                        </a:xfrm>
+                        <a:prstGeom prst="ellipse">
+                          <a:avLst/>
+                        </a:prstGeom>
+                      </wps:spPr>
+                      <wps:style>
+                        <a:lnRef idx="2">
+                          <a:schemeClr val="dk1"/>
+                        </a:lnRef>
+                        <a:fillRef idx="1">
+                          <a:schemeClr val="lt1"/>
+                        </a:fillRef>
+                        <a:effectRef idx="0">
+                          <a:schemeClr val="dk1"/>
+                        </a:effectRef>
+                        <a:fontRef idx="minor">
+                          <a:schemeClr val="dk1"/>
+                        </a:fontRef>
+                      </wps:style>
+                      <wps:txbx>
+                        <w:txbxContent>
+                          <w:p>
+                            <w:pPr>
+                              <w:jc w:val="center"/>
+                            </w:pPr>
+                            <w:r>
+                              <w:t>2</w:t>
+                            </w:r>
+                          </w:p>
+                        </w:txbxContent>
+                      </wps:txbx>
+                      <wps:bodyPr rot="0" spcFirstLastPara="0" vertOverflow="overflow" horzOverflow="overflow" vert="horz" wrap="square" lIns="91440" tIns="45720" rIns="91440" bIns="45720" numCol="1" spcCol="0" rtlCol="0" fromWordArt="0" anchor="ctr" anchorCtr="0" forceAA="0" compatLnSpc="1">
+                        <a:prstTxWarp prst="textNoShape">
+                          <a:avLst/>
+                        </a:prstTxWarp>
+                        <a:noAutofit/>
+                      </wps:bodyPr>
+                    </wps:wsp>
+                  </a:graphicData>
+                </a:graphic>
+              </wp:anchor>
+            </w:drawing>
+          </mc:Choice>
+          <mc:Fallback>
+            <w:pict>
+              <v:oval w14:anchorId="36C549CF" id="Oval 8" o:spid="_x0000_s1028" style="position:absolute;margin-left:230.25pt;margin-top:14.65pt;width:49.5pt;height:49.5pt;z-index:251666432;visibility:visible;mso-wrap-style:square;mso-wrap-distance-left:9pt;mso-wrap-distance-top:0;mso-wrap-distance-right:9pt;mso-wrap-distance-bottom:0;mso-position-horizontal:absolute;mso-position-horizontal-relative:text;mso-position-vertical:absolute;mso-position-vertical-relative:text;v-text-anchor:middle" o:gfxdata="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" fillcolor="white [3201]" strokecolor="black [3200]" strokeweight="2pt">
+                <v:textbox>
+                  <w:txbxContent>
+                    <w:p>
+                      <w:pPr>
+                        <w:jc w:val="center"/>
+                      </w:pPr>
+                      <w:r>
+                        <w:t>2</w:t>
+                      </w:r>
+                    </w:p>
+                  </w:txbxContent>
+                </v:textbox>
+              </v:oval>
+            </w:pict>
+          </mc:Fallback>
+        </mc:AlternateContent>
+      </w:r>
     </w:p>
     <w:p/>
-    <w:tbl>
-      <w:tblPr>
-        <w:tblStyle w:val="TableGrid"/>
-        <w:tblW w:w="0" w:type="auto"/>
-        <w:tblLook w:val="04A0" w:firstRow="1" w:lastRow="0" w:firstColumn="1" w:lastColumn="0" w:noHBand="0" w:noVBand="1"/>
-      </w:tblPr>
-      <w:tblGrid>
-        <w:gridCol w:w="9016"/>
-      </w:tblGrid>
-      <w:tr>
-        <w:tc>
-          <w:tcPr>
-            <w:tcW w:w="9016" w:type="dxa"/>
-          </w:tcPr>
-          <w:p>
-            <w:pPr>
-              <w:jc w:val="center"/>
-            </w:pPr>
-            <w:r>
-              <w:t>Deck</w:t>
-            </w:r>
-          </w:p>
-        </w:tc>
-      </w:tr>
-      <w:tr>
-        <w:tc>
-          <w:tcPr>
-            <w:tcW w:w="9016" w:type="dxa"/>
-          </w:tcPr>
-          <w:p>
-            <w:r>
-              <w:t>- Values : Int Array</w:t>
-            </w:r>
-          </w:p>
-          <w:p>
-            <w:r>
-              <w:t>- Suits : Suits Array (Suits -&gt; Enum: String)</w:t>
-            </w:r>
-          </w:p>
-        </w:tc>
-      </w:tr>
-      <w:tr>
-        <w:tc>
-          <w:tcPr>
-            <w:tcW w:w="9016" w:type="dxa"/>
-          </w:tcPr>
-          <w:p>
-            <w:r>
-              <w:t>+ Constructor</w:t>
-            </w:r>
-          </w:p>
-          <w:p>
-            <w:r>
-              <w:t>- Initialise Deck</w:t>
-            </w:r>
-          </w:p>
-        </w:tc>
-      </w:tr>
-    </w:tbl>
-    <w:p/>
-    <w:p>
-      <w:pPr>
-        <w:rPr>
-          <w:b/>
-          <w:u w:val="single"/>
-        </w:rPr>
-      </w:pPr>
-      <w:r>
-        <w:rPr>
-          <w:b/>
-          <w:u w:val="single"/>
-        </w:rPr>
-        <w:t>Overridden / Deck Methods:</w:t>
-      </w:r>
-    </w:p>
-    <w:tbl>
-      <w:tblPr>
-        <w:tblStyle w:val="TableGrid"/>
-        <w:tblW w:w="9067" w:type="dxa"/>
-        <w:tblLook w:val="04A0" w:firstRow="1" w:lastRow="0" w:firstColumn="1" w:lastColumn="0" w:noHBand="0" w:noVBand="1"/>
-      </w:tblPr>
-      <w:tblGrid>
-        <w:gridCol w:w="1852"/>
-        <w:gridCol w:w="7215"/>
-      </w:tblGrid>
-      <w:tr>
-        <w:tc>
-          <w:tcPr>
-            <w:tcW w:w="1852" w:type="dxa"/>
-          </w:tcPr>
-          <w:p>
-            <w:pPr>
-              <w:jc w:val="center"/>
-              <w:rPr>
-                <w:b/>
-                <w:u w:val="single"/>
-              </w:rPr>
-            </w:pPr>
-            <w:r>
-              <w:rPr>
-                <w:b/>
-                <w:u w:val="single"/>
-              </w:rPr>
-              <w:t>Method Identifier</w:t>
-            </w:r>
-          </w:p>
-        </w:tc>
-        <w:tc>
-          <w:tcPr>
-            <w:tcW w:w="7215" w:type="dxa"/>
-          </w:tcPr>
-          <w:p>
-            <w:pPr>
-              <w:jc w:val="center"/>
-              <w:rPr>
-                <w:b/>
-                <w:u w:val="single"/>
-              </w:rPr>
-            </w:pPr>
-            <w:r>
-              <w:rPr>
-                <w:b/>
-                <w:u w:val="single"/>
-              </w:rPr>
-              <w:t>Description of Method</w:t>
-            </w:r>
-          </w:p>
-        </w:tc>
-      </w:tr>
-      <w:tr>
-        <w:tc>
-          <w:tcPr>
-            <w:tcW w:w="1852" w:type="dxa"/>
-          </w:tcPr>
-          <w:p>
-            <w:pPr>
-              <w:jc w:val="center"/>
-            </w:pPr>
-            <w:r>
-              <w:t>Constructor</w:t>
-            </w:r>
-          </w:p>
-        </w:tc>
-        <w:tc>
-          <w:tcPr>
-            <w:tcW w:w="7215" w:type="dxa"/>
-          </w:tcPr>
-          <w:p>
-            <w:pPr>
-              <w:jc w:val="center"/>
-            </w:pPr>
-            <w:r>
-              <w:t>Declare and Initialise all attributes and constants.</w:t>
-            </w:r>
-          </w:p>
-        </w:tc>
-      </w:tr>
-      <w:tr>
-        <w:tc>
-          <w:tcPr>
-            <w:tcW w:w="1852" w:type="dxa"/>
-          </w:tcPr>
-          <w:p>
-            <w:pPr>
-              <w:jc w:val="center"/>
-            </w:pPr>
-            <w:r>
-              <w:t>Initialise Deck</w:t>
-            </w:r>
-          </w:p>
-        </w:tc>
-        <w:tc>
-          <w:tcPr>
-            <w:tcW w:w="7215" w:type="dxa"/>
-          </w:tcPr>
-          <w:p>
-            <w:pPr>
-              <w:jc w:val="center"/>
-            </w:pPr>
-            <w:r>
-              <w:t>Generates a queue of all the cards to be pushed to the deck, shuffles them and pushes them to the deck</w:t>
-            </w:r>
-          </w:p>
-        </w:tc>
-      </w:tr>
-    </w:tbl>
-    <w:p/>
-    <w:p>
-      <w:pPr>
-        <w:rPr>
-          <w:b/>
-          <w:u w:val="single"/>
-        </w:rPr>
-      </w:pPr>
-      <w:r>
-        <w:rPr>
-          <w:b/>
-          <w:u w:val="single"/>
-        </w:rPr>
-        <w:t>Deck Attributes:</w:t>
-      </w:r>
-    </w:p>
-    <w:tbl>
-      <w:tblPr>
-        <w:tblStyle w:val="TableGrid"/>
-        <w:tblW w:w="9067" w:type="dxa"/>
-        <w:tblLook w:val="04A0" w:firstRow="1" w:lastRow="0" w:firstColumn="1" w:lastColumn="0" w:noHBand="0" w:noVBand="1"/>
-      </w:tblPr>
-      <w:tblGrid>
-        <w:gridCol w:w="2299"/>
-        <w:gridCol w:w="6768"/>
-      </w:tblGrid>
-      <w:tr>
-        <w:tc>
-          <w:tcPr>
-            <w:tcW w:w="2299" w:type="dxa"/>
-          </w:tcPr>
-          <w:p>
-            <w:pPr>
-              <w:jc w:val="center"/>
-              <w:rPr>
-                <w:b/>
-                <w:u w:val="single"/>
-              </w:rPr>
-            </w:pPr>
-            <w:r>
-              <w:rPr>
-                <w:b/>
-                <w:u w:val="single"/>
-              </w:rPr>
-              <w:t>Identifier</w:t>
-            </w:r>
-          </w:p>
-        </w:tc>
-        <w:tc>
-          <w:tcPr>
-            <w:tcW w:w="6768" w:type="dxa"/>
-          </w:tcPr>
-          <w:p>
-            <w:pPr>
-              <w:jc w:val="center"/>
-              <w:rPr>
-                <w:b/>
-                <w:u w:val="single"/>
-              </w:rPr>
-            </w:pPr>
-            <w:r>
-              <w:rPr>
-                <w:b/>
-                <w:u w:val="single"/>
-              </w:rPr>
-              <w:t>Description of Purpose</w:t>
-            </w:r>
-          </w:p>
-        </w:tc>
-      </w:tr>
-      <w:tr>
-        <w:tc>
-          <w:tcPr>
-            <w:tcW w:w="2299" w:type="dxa"/>
-          </w:tcPr>
-          <w:p>
-            <w:pPr>
-              <w:jc w:val="center"/>
-            </w:pPr>
-            <w:r>
-              <w:t>Values</w:t>
-            </w:r>
-          </w:p>
-        </w:tc>
-        <w:tc>
-          <w:tcPr>
-            <w:tcW w:w="6768" w:type="dxa"/>
-          </w:tcPr>
-          <w:p>
-            <w:pPr>
-              <w:jc w:val="center"/>
-            </w:pPr>
-            <w:r>
-              <w:t>Holds all the different values of each card to be pushed to the deck</w:t>
-            </w:r>
-          </w:p>
-        </w:tc>
-      </w:tr>
-      <w:tr>
-        <w:tc>
-          <w:tcPr>
-            <w:tcW w:w="2299" w:type="dxa"/>
-          </w:tcPr>
-          <w:p>
-            <w:pPr>
-              <w:jc w:val="center"/>
-            </w:pPr>
-            <w:r>
-              <w:t>Suits</w:t>
-            </w:r>
-          </w:p>
-        </w:tc>
-        <w:tc>
-          <w:tcPr>
-            <w:tcW w:w="6768" w:type="dxa"/>
-          </w:tcPr>
-          <w:p>
-            <w:pPr>
-              <w:jc w:val="center"/>
-            </w:pPr>
-            <w:r>
-              <w:t>Holds all the different Suits of each card to be pushed to the deck</w:t>
-            </w:r>
-          </w:p>
-        </w:tc>
-      </w:tr>
-    </w:tbl>
-    <w:p/>
-    <w:p>
-      <w:pPr>
-        <w:pStyle w:val="Heading5"/>
-      </w:pPr>
-      <w:r>
-        <w:t>Circular Queue</w:t>
-      </w:r>
-    </w:p>
-    <w:p>
-      <w:r>
-        <w:t xml:space="preserve">As the game has a variable number of players, a data structure is required to store the players, so that they can be accessed. I have used a circular queue for this, as it has the double purpose of also providing FIFO behaviour, which will provide me with the next player who needs to have their go. This works by popping from the queue at the start of each turn and then, as long as they are still in the game, pushing them back into the queue. </w:t>
-      </w:r>
-    </w:p>
-    <w:p>
-      <w:r>
-        <w:t>Moreover, a circular queue was used, because it is more space efficient than a normal static queue. This is because, with a static queue, after each pop all the data stored in the queue has to be moved down the list; this has a big O complexity of O(n), whereas the cost of popping for a circular queue is O(1), as the front and rear pointers have to just be adjusted. The only downside is that an extra pointer has to be stored, but the memory cost of one extra pointer is not significant compared to the efficiency cost of a normal static queue. A static queue was utilised, rather than a dynamic one, because the number of players in each game is known at the start of the game, more players cannot join, and if a player leaves it does not have an impact on the queue.</w:t>
-      </w:r>
-    </w:p>
-    <w:tbl>
-      <w:tblPr>
-        <w:tblStyle w:val="TableGrid"/>
-        <w:tblW w:w="0" w:type="auto"/>
-        <w:tblLook w:val="04A0" w:firstRow="1" w:lastRow="0" w:firstColumn="1" w:lastColumn="0" w:noHBand="0" w:noVBand="1"/>
-      </w:tblPr>
-      <w:tblGrid>
-        <w:gridCol w:w="9016"/>
-      </w:tblGrid>
-      <w:tr>
-        <w:tc>
-          <w:tcPr>
-            <w:tcW w:w="9016" w:type="dxa"/>
-          </w:tcPr>
-          <w:p>
-            <w:pPr>
-              <w:jc w:val="center"/>
-            </w:pPr>
-            <w:r>
-              <w:t>Circular Queue</w:t>
-            </w:r>
-          </w:p>
-        </w:tc>
-      </w:tr>
-      <w:tr>
-        <w:tc>
-          <w:tcPr>
-            <w:tcW w:w="9016" w:type="dxa"/>
-          </w:tcPr>
-          <w:p>
-            <w:r>
-              <w:t>- Size : Int</w:t>
-            </w:r>
-          </w:p>
-          <w:p>
-            <w:r>
-              <w:t>- Front Pointer</w:t>
-            </w:r>
-            <w:r>
-              <w:t xml:space="preserve"> : Int / Address</w:t>
-            </w:r>
-          </w:p>
-          <w:p>
-            <w:r>
-              <w:t>- Rear Pointer: Int/Address</w:t>
-            </w:r>
-          </w:p>
-          <w:p>
-            <w:r>
-              <w:t xml:space="preserve">- Circular Queue Array </w:t>
-            </w:r>
-            <w:r>
-              <w:t>: &lt;T&gt; (Data type of stack)</w:t>
-            </w:r>
-          </w:p>
-        </w:tc>
-      </w:tr>
-      <w:tr>
-        <w:tc>
-          <w:tcPr>
-            <w:tcW w:w="9016" w:type="dxa"/>
-          </w:tcPr>
-          <w:p>
-            <w:r>
-              <w:t xml:space="preserve">+ Constructor (Queue </w:t>
-            </w:r>
-            <w:r>
-              <w:t>Size : Int, Type of Stack : &lt;T&gt;)</w:t>
-            </w:r>
-          </w:p>
-          <w:p>
-            <w:r>
-              <w:t>+ Size Getter : Int</w:t>
-            </w:r>
-          </w:p>
-          <w:p>
-            <w:r>
-              <w:t>+ Push (Element to be pushed : Element of Stack) : Boolean</w:t>
-            </w:r>
-          </w:p>
-          <w:p>
-            <w:r>
-              <w:t>+ Pop :  &lt;T&gt;</w:t>
-            </w:r>
-          </w:p>
-          <w:p>
-            <w:r>
-              <w:t>+ Peek: &lt;T&gt;</w:t>
-            </w:r>
-          </w:p>
-          <w:p>
-            <w:r>
-              <w:t>- Is Full : Boolean</w:t>
-            </w:r>
-          </w:p>
-          <w:p>
-            <w:r>
-              <w:t>- Is Empty: Boolean</w:t>
-            </w:r>
-          </w:p>
-        </w:tc>
-      </w:tr>
-    </w:tbl>
+    <w:p>
+      <w:r>
+        <w:rPr>
+          <w:noProof/>
+          <w:lang w:eastAsia="en-GB"/>
+        </w:rPr>
+        <mc:AlternateContent>
+          <mc:Choice Requires="wps">
+            <w:drawing>
+              <wp:anchor distT="0" distB="0" distL="114300" distR="114300" simplePos="0" relativeHeight="251675648" behindDoc="0" locked="0" layoutInCell="1" allowOverlap="1" wp14:anchorId="4FF4CCB4" wp14:editId="2D7A8126">
+                <wp:simplePos x="0" y="0"/>
+                <wp:positionH relativeFrom="column">
+                  <wp:posOffset>4219576</wp:posOffset>
+                </wp:positionH>
+                <wp:positionV relativeFrom="paragraph">
+                  <wp:posOffset>663575</wp:posOffset>
+                </wp:positionV>
+                <wp:extent cx="190500" cy="219075"/>
+                <wp:effectExtent l="0" t="0" r="19050" b="28575"/>
+                <wp:wrapNone/>
+                <wp:docPr id="14" name="Straight Connector 14"/>
+                <wp:cNvGraphicFramePr/>
+                <a:graphic xmlns:a="http://schemas.openxmlformats.org/drawingml/2006/main">
+                  <a:graphicData uri="http://schemas.microsoft.com/office/word/2010/wordprocessingShape">
+                    <wps:wsp>
+                      <wps:cNvCnPr/>
+                      <wps:spPr>
+                        <a:xfrm>
+                          <a:off x="0" y="0"/>
+                          <a:ext cx="190500" cy="219075"/>
+                        </a:xfrm>
+                        <a:prstGeom prst="line">
+                          <a:avLst/>
+                        </a:prstGeom>
+                      </wps:spPr>
+                      <wps:style>
+                        <a:lnRef idx="1">
+                          <a:schemeClr val="dk1"/>
+                        </a:lnRef>
+                        <a:fillRef idx="0">
+                          <a:schemeClr val="dk1"/>
+                        </a:fillRef>
+                        <a:effectRef idx="0">
+                          <a:schemeClr val="dk1"/>
+                        </a:effectRef>
+                        <a:fontRef idx="minor">
+                          <a:schemeClr val="tx1"/>
+                        </a:fontRef>
+                      </wps:style>
+                      <wps:bodyPr/>
+                    </wps:wsp>
+                  </a:graphicData>
+                </a:graphic>
+                <wp14:sizeRelH relativeFrom="margin">
+                  <wp14:pctWidth>0</wp14:pctWidth>
+                </wp14:sizeRelH>
+                <wp14:sizeRelV relativeFrom="margin">
+                  <wp14:pctHeight>0</wp14:pctHeight>
+                </wp14:sizeRelV>
+              </wp:anchor>
+            </w:drawing>
+          </mc:Choice>
+          <mc:Fallback>
+            <w:pict>
+              <v:line w14:anchorId="602847A0" id="Straight Connector 14" o:spid="_x0000_s1026" style="position:absolute;z-index:251675648;visibility:visible;mso-wrap-style:square;mso-width-percent:0;mso-height-percent:0;mso-wrap-distance-left:9pt;mso-wrap-distance-top:0;mso-wrap-distance-right:9pt;mso-wrap-distance-bottom:0;mso-position-horizontal:absolute;mso-position-horizontal-relative:text;mso-position-vertical:absolute;mso-position-vertical-relative:text;mso-width-percent:0;mso-height-percent:0;mso-width-relative:margin;mso-height-relative:margin" from="332.25pt,52.25pt" to="347.25pt,69.5pt" o:gfxdata="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" strokecolor="black [3040]"/>
+            </w:pict>
+          </mc:Fallback>
+        </mc:AlternateContent>
+      </w:r>
+      <w:r>
+        <w:rPr>
+          <w:noProof/>
+          <w:lang w:eastAsia="en-GB"/>
+        </w:rPr>
+        <mc:AlternateContent>
+          <mc:Choice Requires="wps">
+            <w:drawing>
+              <wp:anchor distT="0" distB="0" distL="114300" distR="114300" simplePos="0" relativeHeight="251673600" behindDoc="0" locked="0" layoutInCell="1" allowOverlap="1" wp14:anchorId="216E7540" wp14:editId="2A264E49">
+                <wp:simplePos x="0" y="0"/>
+                <wp:positionH relativeFrom="column">
+                  <wp:posOffset>3505200</wp:posOffset>
+                </wp:positionH>
+                <wp:positionV relativeFrom="paragraph">
+                  <wp:posOffset>53975</wp:posOffset>
+                </wp:positionV>
+                <wp:extent cx="209550" cy="219075"/>
+                <wp:effectExtent l="0" t="0" r="19050" b="28575"/>
+                <wp:wrapNone/>
+                <wp:docPr id="13" name="Straight Connector 13"/>
+                <wp:cNvGraphicFramePr/>
+                <a:graphic xmlns:a="http://schemas.openxmlformats.org/drawingml/2006/main">
+                  <a:graphicData uri="http://schemas.microsoft.com/office/word/2010/wordprocessingShape">
+                    <wps:wsp>
+                      <wps:cNvCnPr/>
+                      <wps:spPr>
+                        <a:xfrm>
+                          <a:off x="0" y="0"/>
+                          <a:ext cx="209550" cy="219075"/>
+                        </a:xfrm>
+                        <a:prstGeom prst="line">
+                          <a:avLst/>
+                        </a:prstGeom>
+                      </wps:spPr>
+                      <wps:style>
+                        <a:lnRef idx="1">
+                          <a:schemeClr val="dk1"/>
+                        </a:lnRef>
+                        <a:fillRef idx="0">
+                          <a:schemeClr val="dk1"/>
+                        </a:fillRef>
+                        <a:effectRef idx="0">
+                          <a:schemeClr val="dk1"/>
+                        </a:effectRef>
+                        <a:fontRef idx="minor">
+                          <a:schemeClr val="tx1"/>
+                        </a:fontRef>
+                      </wps:style>
+                      <wps:bodyPr/>
+                    </wps:wsp>
+                  </a:graphicData>
+                </a:graphic>
+                <wp14:sizeRelH relativeFrom="margin">
+                  <wp14:pctWidth>0</wp14:pctWidth>
+                </wp14:sizeRelH>
+                <wp14:sizeRelV relativeFrom="margin">
+                  <wp14:pctHeight>0</wp14:pctHeight>
+                </wp14:sizeRelV>
+              </wp:anchor>
+            </w:drawing>
+          </mc:Choice>
+          <mc:Fallback>
+            <w:pict>
+              <v:line w14:anchorId="7FBE934E" id="Straight Connector 13" o:spid="_x0000_s1026" style="position:absolute;z-index:251673600;visibility:visible;mso-wrap-style:square;mso-width-percent:0;mso-height-percent:0;mso-wrap-distance-left:9pt;mso-wrap-distance-top:0;mso-wrap-distance-right:9pt;mso-wrap-distance-bottom:0;mso-position-horizontal:absolute;mso-position-horizontal-relative:text;mso-position-vertical:absolute;mso-position-vertical-relative:text;mso-width-percent:0;mso-height-percent:0;mso-width-relative:margin;mso-height-relative:margin" from="276pt,4.25pt" to="292.5pt,21.5pt" o:gfxdata="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" strokecolor="black [3040]"/>
+            </w:pict>
+          </mc:Fallback>
+        </mc:AlternateContent>
+      </w:r>
+      <w:r>
+        <w:rPr>
+          <w:noProof/>
+          <w:lang w:eastAsia="en-GB"/>
+        </w:rPr>
+        <mc:AlternateContent>
+          <mc:Choice Requires="wps">
+            <w:drawing>
+              <wp:anchor distT="0" distB="0" distL="114300" distR="114300" simplePos="0" relativeHeight="251670528" behindDoc="0" locked="0" layoutInCell="1" allowOverlap="1" wp14:anchorId="1DD7C4DD" wp14:editId="3F13964E">
+                <wp:simplePos x="0" y="0"/>
+                <wp:positionH relativeFrom="column">
+                  <wp:posOffset>4305300</wp:posOffset>
+                </wp:positionH>
+                <wp:positionV relativeFrom="paragraph">
+                  <wp:posOffset>825500</wp:posOffset>
+                </wp:positionV>
+                <wp:extent cx="628650" cy="628650"/>
+                <wp:effectExtent l="0" t="0" r="19050" b="19050"/>
+                <wp:wrapNone/>
+                <wp:docPr id="11" name="Oval 11"/>
+                <wp:cNvGraphicFramePr/>
+                <a:graphic xmlns:a="http://schemas.openxmlformats.org/drawingml/2006/main">
+                  <a:graphicData uri="http://schemas.microsoft.com/office/word/2010/wordprocessingShape">
+                    <wps:wsp>
+                      <wps:cNvSpPr/>
+                      <wps:spPr>
+                        <a:xfrm>
+                          <a:off x="0" y="0"/>
+                          <a:ext cx="628650" cy="628650"/>
+                        </a:xfrm>
+                        <a:prstGeom prst="ellipse">
+                          <a:avLst/>
+                        </a:prstGeom>
+                      </wps:spPr>
+                      <wps:style>
+                        <a:lnRef idx="2">
+                          <a:schemeClr val="dk1"/>
+                        </a:lnRef>
+                        <a:fillRef idx="1">
+                          <a:schemeClr val="lt1"/>
+                        </a:fillRef>
+                        <a:effectRef idx="0">
+                          <a:schemeClr val="dk1"/>
+                        </a:effectRef>
+                        <a:fontRef idx="minor">
+                          <a:schemeClr val="dk1"/>
+                        </a:fontRef>
+                      </wps:style>
+                      <wps:txbx>
+                        <w:txbxContent>
+                          <w:p>
+                            <w:pPr>
+                              <w:jc w:val="center"/>
+                            </w:pPr>
+                            <w:r>
+                              <w:t>4</w:t>
+                            </w:r>
+                          </w:p>
+                        </w:txbxContent>
+                      </wps:txbx>
+                      <wps:bodyPr rot="0" spcFirstLastPara="0" vertOverflow="overflow" horzOverflow="overflow" vert="horz" wrap="square" lIns="91440" tIns="45720" rIns="91440" bIns="45720" numCol="1" spcCol="0" rtlCol="0" fromWordArt="0" anchor="ctr" anchorCtr="0" forceAA="0" compatLnSpc="1">
+                        <a:prstTxWarp prst="textNoShape">
+                          <a:avLst/>
+                        </a:prstTxWarp>
+                        <a:noAutofit/>
+                      </wps:bodyPr>
+                    </wps:wsp>
+                  </a:graphicData>
+                </a:graphic>
+              </wp:anchor>
+            </w:drawing>
+          </mc:Choice>
+          <mc:Fallback>
+            <w:pict>
+              <v:oval w14:anchorId="1DD7C4DD" id="Oval 11" o:spid="_x0000_s1029" style="position:absolute;margin-left:339pt;margin-top:65pt;width:49.5pt;height:49.5pt;z-index:251670528;visibility:visible;mso-wrap-style:square;mso-wrap-distance-left:9pt;mso-wrap-distance-top:0;mso-wrap-distance-right:9pt;mso-wrap-distance-bottom:0;mso-position-horizontal:absolute;mso-position-horizontal-relative:text;mso-position-vertical:absolute;mso-position-vertical-relative:text;v-text-anchor:middle" o:gfxdata="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" fillcolor="white [3201]" strokecolor="black [3200]" strokeweight="2pt">
+                <v:textbox>
+                  <w:txbxContent>
+                    <w:p>
+                      <w:pPr>
+                        <w:jc w:val="center"/>
+                      </w:pPr>
+                      <w:r>
+                        <w:t>4</w:t>
+                      </w:r>
+                    </w:p>
+                  </w:txbxContent>
+                </v:textbox>
+              </v:oval>
+            </w:pict>
+          </mc:Fallback>
+        </mc:AlternateContent>
+      </w:r>
+      <w:r>
+        <w:rPr>
+          <w:noProof/>
+          <w:lang w:eastAsia="en-GB"/>
+        </w:rPr>
+        <mc:AlternateContent>
+          <mc:Choice Requires="wps">
+            <w:drawing>
+              <wp:anchor distT="0" distB="0" distL="114300" distR="114300" simplePos="0" relativeHeight="251668480" behindDoc="0" locked="0" layoutInCell="1" allowOverlap="1" wp14:anchorId="11550010" wp14:editId="1C963C7E">
+                <wp:simplePos x="0" y="0"/>
+                <wp:positionH relativeFrom="column">
+                  <wp:posOffset>3629025</wp:posOffset>
+                </wp:positionH>
+                <wp:positionV relativeFrom="paragraph">
+                  <wp:posOffset>177800</wp:posOffset>
+                </wp:positionV>
+                <wp:extent cx="628650" cy="628650"/>
+                <wp:effectExtent l="0" t="0" r="19050" b="19050"/>
+                <wp:wrapNone/>
+                <wp:docPr id="10" name="Oval 10"/>
+                <wp:cNvGraphicFramePr/>
+                <a:graphic xmlns:a="http://schemas.openxmlformats.org/drawingml/2006/main">
+                  <a:graphicData uri="http://schemas.microsoft.com/office/word/2010/wordprocessingShape">
+                    <wps:wsp>
+                      <wps:cNvSpPr/>
+                      <wps:spPr>
+                        <a:xfrm>
+                          <a:off x="0" y="0"/>
+                          <a:ext cx="628650" cy="628650"/>
+                        </a:xfrm>
+                        <a:prstGeom prst="ellipse">
+                          <a:avLst/>
+                        </a:prstGeom>
+                      </wps:spPr>
+                      <wps:style>
+                        <a:lnRef idx="2">
+                          <a:schemeClr val="dk1"/>
+                        </a:lnRef>
+                        <a:fillRef idx="1">
+                          <a:schemeClr val="lt1"/>
+                        </a:fillRef>
+                        <a:effectRef idx="0">
+                          <a:schemeClr val="dk1"/>
+                        </a:effectRef>
+                        <a:fontRef idx="minor">
+                          <a:schemeClr val="dk1"/>
+                        </a:fontRef>
+                      </wps:style>
+                      <wps:txbx>
+                        <w:txbxContent>
+                          <w:p>
+                            <w:pPr>
+                              <w:jc w:val="center"/>
+                            </w:pPr>
+                            <w:r>
+                              <w:t>3</w:t>
+                            </w:r>
+                          </w:p>
+                        </w:txbxContent>
+                      </wps:txbx>
+                      <wps:bodyPr rot="0" spcFirstLastPara="0" vertOverflow="overflow" horzOverflow="overflow" vert="horz" wrap="square" lIns="91440" tIns="45720" rIns="91440" bIns="45720" numCol="1" spcCol="0" rtlCol="0" fromWordArt="0" anchor="ctr" anchorCtr="0" forceAA="0" compatLnSpc="1">
+                        <a:prstTxWarp prst="textNoShape">
+                          <a:avLst/>
+                        </a:prstTxWarp>
+                        <a:noAutofit/>
+                      </wps:bodyPr>
+                    </wps:wsp>
+                  </a:graphicData>
+                </a:graphic>
+              </wp:anchor>
+            </w:drawing>
+          </mc:Choice>
+          <mc:Fallback>
+            <w:pict>
+              <v:oval w14:anchorId="11550010" id="Oval 10" o:spid="_x0000_s1030" style="position:absolute;margin-left:285.75pt;margin-top:14pt;width:49.5pt;height:49.5pt;z-index:251668480;visibility:visible;mso-wrap-style:square;mso-wrap-distance-left:9pt;mso-wrap-distance-top:0;mso-wrap-distance-right:9pt;mso-wrap-distance-bottom:0;mso-position-horizontal:absolute;mso-position-horizontal-relative:text;mso-position-vertical:absolute;mso-position-vertical-relative:text;v-text-anchor:middle" o:gfxdata="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" fillcolor="white [3201]" strokecolor="black [3200]" strokeweight="2pt">
+                <v:textbox>
+                  <w:txbxContent>
+                    <w:p>
+                      <w:pPr>
+                        <w:jc w:val="center"/>
+                      </w:pPr>
+                      <w:r>
+                        <w:t>3</w:t>
+                      </w:r>
+                    </w:p>
+                  </w:txbxContent>
+                </v:textbox>
+              </v:oval>
+            </w:pict>
+          </mc:Fallback>
+        </mc:AlternateContent>
+      </w:r>
+    </w:p>
     <w:p/>
     <w:p/>
     <w:p/>
     <w:p>
-      <w:pPr>
-        <w:pStyle w:val="Heading5"/>
-      </w:pPr>
-      <w:commentRangeStart w:id="37"/>
-      <w:commentRangeStart w:id="38"/>
-      <w:r>
-        <w:t>Hand</w:t>
-      </w:r>
-      <w:commentRangeEnd w:id="37"/>
-      <w:commentRangeEnd w:id="38"/>
+      <w:r>
+        <w:t>This is the worst case scenario, where the data is inserted into the tree in ascending order. At the worst case, the binary search tree effectively becomes a linked list, and the search time complexity becomes O(n) rather than O(log n), and we lose the benefit of using the BST at all. Although this is the extreme case, there are likely to be other cases where parts of the tree are balanced and other parts are unbalanced</w:t>
+      </w:r>
+      <w:r>
+        <w:t>, which would result in a search complexity between O(n) and O(log n). Consequently, an algorithm made to maintain the structure of the BST would be useful.</w:t>
+      </w:r>
+    </w:p>
+    <w:p>
+      <w:r>
+        <w:t>There are a few ways this could be done. One of the ways is to order the data as it comes in and store it in an array. Then the data could be split up into an upper and lower part, where the middle of the upper part of the list and the middle value of the lower part of the list is inserted after the middle value of the data is inserted as the root. This guarantees a balanced binary tree, however, this would require either the full data set to be passed to the tree, as it built, or to have to rebuild the entire tree from the beginning every time a new value is inserted. This also means that the data would have to be tracked in an array as well as the binary tree, which increases the space complexity of the tree. Whilst this could be suitable for the scenario, as we know the full data set before hand, a range of values between 1 and 11, however, using this algorithm would make the BST less extendable for the reasons stated above.</w:t>
+      </w:r>
+    </w:p>
+    <w:p>
+      <w:r>
+        <w:t xml:space="preserve">Another way of maintaining the structure of the tree would be to automatically update the structure of the tree as new nodes are added. Since I am storing the tree as Node objects pointing to other node objects, I can simply update the pointers of the nodes to adjust the structure of the tree. The complexity of this algorithm appears, firstly from detecting when the tree is unbalanced, and updating the pointers. </w:t>
+      </w:r>
+    </w:p>
+    <w:p>
+      <w:r>
+        <w:t>I have designed and implemented an algorithm which does this. From a high level, the algorithm works like this:</w:t>
+      </w:r>
+    </w:p>
+    <w:p>
+      <w:pPr>
+        <w:pStyle w:val="ListParagraph"/>
+        <w:numPr>
+          <w:ilvl w:val="0"/>
+          <w:numId w:val="18"/>
+        </w:numPr>
+      </w:pPr>
+      <w:r>
+        <w:t>A Post order traversal is used to count from the bottom up how many children each node has – each recursion of this traversal returns the value returned by each of its children + 1. If a node is None</w:t>
+      </w:r>
+      <w:r>
+        <w:t xml:space="preserve"> then</w:t>
+      </w:r>
+      <w:r>
+        <w:t xml:space="preserve"> 0 is returned.</w:t>
+      </w:r>
+    </w:p>
+    <w:p>
+      <w:pPr>
+        <w:pStyle w:val="ListParagraph"/>
+        <w:numPr>
+          <w:ilvl w:val="0"/>
+          <w:numId w:val="18"/>
+        </w:numPr>
+      </w:pPr>
+      <w:r>
+        <w:t>Before returning a value, the number of nodes in the current nodes left subtree (returned by the left subtree call) and the number of nodes in the right subtree (returned by the right subtree call) are compared, and if the modulus of the difference between them is gr</w:t>
+      </w:r>
+      <w:r>
+        <w:t>eater than or equal to 2, then the structure of this subtree (where the root is the current node) needs adjusting. This is because when there is a difference of two children in either subtree, there is an imbalance which can be rebalanced by changing the root.</w:t>
+      </w:r>
+    </w:p>
+    <w:p>
+      <w:pPr>
+        <w:pStyle w:val="ListParagraph"/>
+        <w:numPr>
+          <w:ilvl w:val="0"/>
+          <w:numId w:val="18"/>
+        </w:numPr>
+      </w:pPr>
+      <w:r>
+        <w:t>Swap if the LST has more nodes, swap the root with the max node in the LST. If the RST has more nodes, then swap the root with the minimum value in the RST (more detail in the pseudocode)</w:t>
+      </w:r>
+    </w:p>
+    <w:p>
+      <w:pPr>
+        <w:pStyle w:val="ListParagraph"/>
+        <w:numPr>
+          <w:ilvl w:val="0"/>
+          <w:numId w:val="18"/>
+        </w:numPr>
+      </w:pPr>
+      <w:r>
+        <w:t>Return False, to flag that a node has been swapped and the checking should start again</w:t>
+      </w:r>
+    </w:p>
+    <w:p>
+      <w:r>
+        <w:t>This algorithm would have time complexity of O(n</w:t>
+      </w:r>
+      <w:r>
+        <w:rPr>
+          <w:vertAlign w:val="superscript"/>
+        </w:rPr>
+        <w:t>2</w:t>
+      </w:r>
+      <w:r>
+        <w:t xml:space="preserve">). Whilst this is a high time complexity (although it is still polynomial), it is worth </w:t>
+      </w:r>
+      <w:r>
+        <w:t>it in this context, because this only impacts on the program during the population of the tree. As a result of this the searching time complexity becomes O(log n). As the tree will be searched very often during the game, the overall time complexity makes this algorithm worth it.</w:t>
+      </w:r>
+    </w:p>
+    <w:p>
+      <w:pPr>
+        <w:pStyle w:val="Heading6"/>
+      </w:pPr>
+      <w:r>
+        <w:t>Pseudo Code</w:t>
+      </w:r>
+    </w:p>
+    <w:p>
+      <w:r>
+        <w:t>FUNCTION Maintain_</w:t>
+      </w:r>
+      <w:bookmarkStart w:id="46" w:name="_GoBack"/>
+      <w:bookmarkEnd w:id="46"/>
+    </w:p>
+    <w:p>
+      <w:pPr>
+        <w:ind w:left="360"/>
+      </w:pPr>
+    </w:p>
+    <w:p/>
+    <w:p/>
+    <w:p>
+      <w:pPr>
+        <w:pStyle w:val="Heading3"/>
+      </w:pPr>
+      <w:commentRangeStart w:id="47"/>
+      <w:commentRangeStart w:id="48"/>
+      <w:r>
+        <w:t>Design – Neural Network Based AI</w:t>
+      </w:r>
+      <w:commentRangeEnd w:id="47"/>
+      <w:commentRangeEnd w:id="48"/>
       <w:r>
         <w:rPr>
           <w:rStyle w:val="CommentReference"/>
           <w:rFonts w:asciiTheme="minorHAnsi" w:eastAsiaTheme="minorHAnsi" w:hAnsiTheme="minorHAnsi" w:cstheme="minorBidi"/>
           <w:color w:val="auto"/>
         </w:rPr>
-        <w:commentReference w:id="38"/>
+        <w:commentReference w:id="47"/>
       </w:r>
       <w:r>
         <w:rPr>
@@ -6962,228 +7940,7 @@
           <w:rFonts w:asciiTheme="minorHAnsi" w:eastAsiaTheme="minorHAnsi" w:hAnsiTheme="minorHAnsi" w:cstheme="minorBidi"/>
           <w:color w:val="auto"/>
         </w:rPr>
-        <w:commentReference w:id="37"/>
-      </w:r>
-    </w:p>
-    <w:p>
-      <w:r>
-        <w:t xml:space="preserve">The hand structure is what will be used to store the hand of each player. In this case the hand is only ever added to, using the hit behaviour. In this context, an array or linked list are just as appropriate as each other, </w:t>
-      </w:r>
-      <w:r>
-        <w:t>the direct access of an array is not as significant in this context, however, the maximum number of cards a player can have before bust or blackjack is known (11 – four 1’s, four 2’s and three 3’s), so the dynamic advantages of a linked list are not quite as significant either. However, for the sake of versatility for other standard deck games, a linked list is the best structure, because it will support hands of any size, efficiently; unless you passed in the maximum hand size to the constructor of the structure with the use of an array, however, this makes the structure harder to maintain. Either way the implementation of the hand structure is not as clear-cut as the use of a stack to implement the deck, however, I have chosen a linked-list based structure.</w:t>
-      </w:r>
-    </w:p>
-    <w:p>
-      <w:r>
-        <w:t>For now, there are no extra behaviours required for the Hand structure.  The only attributes would be the cards that the structure holds.</w:t>
-      </w:r>
-    </w:p>
-    <w:p>
-      <w:pPr>
-        <w:pStyle w:val="Heading4"/>
-      </w:pPr>
-      <w:commentRangeStart w:id="39"/>
-      <w:r>
-        <w:t>Blackjack Class Usage</w:t>
-      </w:r>
-      <w:commentRangeEnd w:id="39"/>
-      <w:r>
-        <w:rPr>
-          <w:rStyle w:val="CommentReference"/>
-          <w:rFonts w:asciiTheme="minorHAnsi" w:eastAsiaTheme="minorHAnsi" w:hAnsiTheme="minorHAnsi" w:cstheme="minorBidi"/>
-          <w:color w:val="auto"/>
-        </w:rPr>
-        <w:commentReference w:id="39"/>
-      </w:r>
-    </w:p>
-    <w:p>
-      <w:r>
-        <w:t xml:space="preserve">From a high-level perspective, the </w:t>
-      </w:r>
-      <w:r>
-        <w:t>blackjack interface provides a hand to each player, and the game mainloop continues until either the player stands or reaches a blackjack or bust via hitting. Once the game mainloop ends, the end game method is called to calculate the value of each hand and determine a winner. The game can then be reset using the reset method.</w:t>
-      </w:r>
-    </w:p>
-    <w:p>
-      <w:pPr>
-        <w:rPr>
-          <w:rFonts w:asciiTheme="majorHAnsi" w:eastAsiaTheme="majorEastAsia" w:hAnsiTheme="majorHAnsi" w:cstheme="majorBidi"/>
-          <w:color w:val="243F60" w:themeColor="accent1" w:themeShade="7F"/>
-          <w:sz w:val="24"/>
-          <w:szCs w:val="24"/>
-        </w:rPr>
-      </w:pPr>
-      <w:r>
-        <w:br w:type="page"/>
-      </w:r>
-    </w:p>
-    <w:p>
-      <w:pPr>
-        <w:pStyle w:val="Heading3"/>
-      </w:pPr>
-      <w:bookmarkStart w:id="40" w:name="_Toc501372828"/>
-      <w:commentRangeStart w:id="41"/>
-      <w:r>
-        <w:t xml:space="preserve">Design </w:t>
-      </w:r>
-      <w:commentRangeEnd w:id="41"/>
-      <w:r>
-        <w:rPr>
-          <w:rStyle w:val="CommentReference"/>
-          <w:rFonts w:asciiTheme="minorHAnsi" w:eastAsiaTheme="minorHAnsi" w:hAnsiTheme="minorHAnsi" w:cstheme="minorBidi"/>
-          <w:color w:val="auto"/>
-        </w:rPr>
-        <w:commentReference w:id="41"/>
-      </w:r>
-      <w:r>
-        <w:t>– Card Counting AI</w:t>
-      </w:r>
-      <w:bookmarkEnd w:id="40"/>
-    </w:p>
-    <w:p>
-      <w:r>
-        <w:t xml:space="preserve">The blackjack dealer AI behaves in a very linear fashion – it will always hit until it reaches at least above 17, beating this to a winrate of at least 45%. However, another metric would be useful in determining the aptitude of the automatic </w:t>
-      </w:r>
-      <w:r>
-        <w:t>machine learning system. As a result, a Card Counting AI will be designed and developed alongside it, to compare how well they perform contrasted against each other. This is useful because the card counting AI’s behaviour is more consistent, predictable and easier to dissect, compared to the automatic system.</w:t>
-      </w:r>
-    </w:p>
-    <w:p>
-      <w:r>
-        <w:t xml:space="preserve">This AI will utilise a card counting tactic to predict whether it is optimal to hit or stand, based on what cards have already been revealed. The agent will store a record of all the cards in one standard deck and a counter next to each one, which will be decremented as each card is played. From this it will determine the probabilities of the next card it draws resulting in a bust, blackjack or less than 17 (or the dealer’s current hand value). </w:t>
-      </w:r>
-      <w:r>
-        <w:t xml:space="preserve">Parameters will have to be tested and chosen which will correspond to the threshold that the agent will operate under before making a move – for example, I will test if the AI should hit up to it predicting a 50% bust chance or less or higher. </w:t>
-      </w:r>
-    </w:p>
-    <w:p>
-      <w:pPr>
-        <w:pStyle w:val="Heading4"/>
-      </w:pPr>
-      <w:r>
-        <w:t>Structures</w:t>
-      </w:r>
-    </w:p>
-    <w:p>
-      <w:pPr>
-        <w:pStyle w:val="Heading5"/>
-      </w:pPr>
-      <w:commentRangeStart w:id="42"/>
-      <w:commentRangeStart w:id="43"/>
-      <w:commentRangeStart w:id="44"/>
-      <w:r>
-        <w:t xml:space="preserve">Complete </w:t>
-      </w:r>
-      <w:r>
-        <w:t>Binary</w:t>
-      </w:r>
-      <w:r>
-        <w:t xml:space="preserve"> Search</w:t>
-      </w:r>
-      <w:r>
-        <w:t xml:space="preserve"> Tree</w:t>
-      </w:r>
-      <w:commentRangeEnd w:id="42"/>
-      <w:r>
-        <w:rPr>
-          <w:rStyle w:val="CommentReference"/>
-          <w:rFonts w:asciiTheme="minorHAnsi" w:eastAsiaTheme="minorHAnsi" w:hAnsiTheme="minorHAnsi" w:cstheme="minorBidi"/>
-          <w:color w:val="auto"/>
-        </w:rPr>
-        <w:commentReference w:id="42"/>
-      </w:r>
-      <w:commentRangeEnd w:id="43"/>
-      <w:r>
-        <w:rPr>
-          <w:rStyle w:val="CommentReference"/>
-          <w:rFonts w:asciiTheme="minorHAnsi" w:eastAsiaTheme="minorHAnsi" w:hAnsiTheme="minorHAnsi" w:cstheme="minorBidi"/>
-          <w:color w:val="auto"/>
-        </w:rPr>
-        <w:commentReference w:id="43"/>
-      </w:r>
-      <w:commentRangeEnd w:id="44"/>
-      <w:r>
-        <w:rPr>
-          <w:rStyle w:val="CommentReference"/>
-          <w:rFonts w:asciiTheme="minorHAnsi" w:eastAsiaTheme="minorHAnsi" w:hAnsiTheme="minorHAnsi" w:cstheme="minorBidi"/>
-          <w:color w:val="auto"/>
-        </w:rPr>
-        <w:commentReference w:id="44"/>
-      </w:r>
-    </w:p>
-    <w:p>
-      <w:r>
-        <w:t xml:space="preserve">Storing the cards and the values associated with them are best stored in a Binary Search Tree, this is because as long as I store all the cards in their value order, then searching for each card has a Big O complexity of O(log n), compared to if I used an array, which would result in a Big O complexity of O(n). Although the data set in this scenario is fixed, it makes the system more extendable. </w:t>
-      </w:r>
-    </w:p>
-    <w:p>
-      <w:r>
-        <w:rPr>
-          <w:b/>
-          <w:u w:val="single"/>
-        </w:rPr>
-        <w:t>Node Class</w:t>
-      </w:r>
-      <w:r>
-        <w:rPr>
-          <w:b/>
-          <w:u w:val="single"/>
-        </w:rPr>
-        <w:t xml:space="preserve">: </w:t>
-      </w:r>
-      <w:r>
-        <w:rPr>
-          <w:b/>
-          <w:u w:val="single"/>
-        </w:rPr>
-        <w:br/>
-      </w:r>
-      <w:r>
-        <w:t xml:space="preserve">This class will have the behaviour of each of nodes in the binary tree, associated with it will be a left and right subtree, as well as behaviours show how many children it has. </w:t>
-      </w:r>
-    </w:p>
-    <w:p>
-      <w:pPr>
-        <w:pStyle w:val="Heading4"/>
-      </w:pPr>
-      <w:r>
-        <w:t>Algorithms</w:t>
-      </w:r>
-    </w:p>
-    <w:p>
-      <w:pPr>
-        <w:rPr>
-          <w:b/>
-          <w:u w:val="single"/>
-        </w:rPr>
-      </w:pPr>
-    </w:p>
-    <w:p>
-      <w:pPr>
-        <w:pStyle w:val="Heading3"/>
-      </w:pPr>
-      <w:commentRangeStart w:id="45"/>
-      <w:commentRangeStart w:id="46"/>
-      <w:r>
-        <w:t>Design – Neural Network Based AI</w:t>
-      </w:r>
-      <w:commentRangeEnd w:id="45"/>
-      <w:commentRangeEnd w:id="46"/>
-      <w:r>
-        <w:rPr>
-          <w:rStyle w:val="CommentReference"/>
-          <w:rFonts w:asciiTheme="minorHAnsi" w:eastAsiaTheme="minorHAnsi" w:hAnsiTheme="minorHAnsi" w:cstheme="minorBidi"/>
-          <w:color w:val="auto"/>
-        </w:rPr>
-        <w:commentReference w:id="45"/>
-      </w:r>
-      <w:r>
-        <w:rPr>
-          <w:rStyle w:val="CommentReference"/>
-          <w:rFonts w:asciiTheme="minorHAnsi" w:eastAsiaTheme="minorHAnsi" w:hAnsiTheme="minorHAnsi" w:cstheme="minorBidi"/>
-          <w:color w:val="auto"/>
-        </w:rPr>
-        <w:commentReference w:id="46"/>
+        <w:commentReference w:id="48"/>
       </w:r>
     </w:p>
     <w:p>
@@ -7195,14 +7952,14 @@
           <w:u w:val="single"/>
         </w:rPr>
       </w:pPr>
-      <w:bookmarkStart w:id="47" w:name="_Toc501372829"/>
+      <w:bookmarkStart w:id="49" w:name="_Toc501372829"/>
       <w:r>
         <w:rPr>
           <w:rStyle w:val="Heading2Char"/>
         </w:rPr>
         <w:t>Software</w:t>
       </w:r>
-      <w:bookmarkEnd w:id="47"/>
+      <w:bookmarkEnd w:id="49"/>
       <w:r>
         <w:rPr>
           <w:b/>
@@ -7225,11 +7982,11 @@
       <w:pPr>
         <w:pStyle w:val="Heading1"/>
       </w:pPr>
-      <w:bookmarkStart w:id="48" w:name="_Toc501372830"/>
+      <w:bookmarkStart w:id="50" w:name="_Toc501372830"/>
       <w:r>
         <w:t>Testing</w:t>
       </w:r>
-      <w:bookmarkEnd w:id="48"/>
+      <w:bookmarkEnd w:id="50"/>
       <w:r>
         <w:t xml:space="preserve"> </w:t>
       </w:r>
@@ -7246,11 +8003,11 @@
       <w:pPr>
         <w:pStyle w:val="Heading1"/>
       </w:pPr>
-      <w:bookmarkStart w:id="49" w:name="_Toc501372831"/>
+      <w:bookmarkStart w:id="51" w:name="_Toc501372831"/>
       <w:r>
         <w:t>Evaluation</w:t>
       </w:r>
-      <w:bookmarkEnd w:id="49"/>
+      <w:bookmarkEnd w:id="51"/>
     </w:p>
     <w:sectPr>
       <w:pgSz w:w="11906" w:h="16838"/>
@@ -7586,7 +8343,7 @@
       </w:r>
     </w:p>
   </w:comment>
-  <w:comment w:id="38" w:author="William GILROY [2]" w:date="2018-01-24T12:19:00Z" w:initials="WG">
+  <w:comment w:id="36" w:author="William GILROY [2]" w:date="2018-01-24T12:19:00Z" w:initials="WG">
     <w:p>
       <w:pPr>
         <w:pStyle w:val="CommentText"/>
@@ -7602,7 +8359,7 @@
       </w:r>
     </w:p>
   </w:comment>
-  <w:comment w:id="37" w:author="%username%" w:date="2018-01-24T12:19:00Z" w:initials="%">
+  <w:comment w:id="37" w:author="William GILROY [2]" w:date="2017-12-16T18:28:00Z" w:initials="WG">
     <w:p>
       <w:pPr>
         <w:pStyle w:val="CommentText"/>
@@ -7614,11 +8371,11 @@
         <w:annotationRef/>
       </w:r>
       <w:r>
-        <w:t xml:space="preserve">Talk </w:t>
+        <w:t>TODO: Talk about how the blackjack interface is used, talk about the card counting AI progression and then the NN performance, progression.</w:t>
       </w:r>
     </w:p>
   </w:comment>
-  <w:comment w:id="39" w:author="William GILROY [2]" w:date="2017-12-16T18:28:00Z" w:initials="WG">
+  <w:comment w:id="38" w:author="%username%" w:date="2018-01-31T11:17:00Z" w:initials="%">
     <w:p>
       <w:pPr>
         <w:pStyle w:val="CommentText"/>
@@ -7629,8 +8386,18 @@
         </w:rPr>
         <w:annotationRef/>
       </w:r>
-      <w:r>
-        <w:t>TODO: Talk about how the blackjack interface is used, talk about the card counting AI progression and then the NN performance, progression.</w:t>
+    </w:p>
+  </w:comment>
+  <w:comment w:id="39" w:author="William GILROY [2]" w:date="2018-01-31T11:17:00Z" w:initials="WG">
+    <w:p>
+      <w:pPr>
+        <w:pStyle w:val="CommentText"/>
+      </w:pPr>
+      <w:r>
+        <w:rPr>
+          <w:rStyle w:val="CommentReference"/>
+        </w:rPr>
+        <w:annotationRef/>
       </w:r>
     </w:p>
   </w:comment>
@@ -7695,7 +8462,7 @@
       </w:r>
     </w:p>
   </w:comment>
-  <w:comment w:id="45" w:author="William GILROY [2]" w:date="2017-12-19T11:07:00Z" w:initials="WG">
+  <w:comment w:id="45" w:author="William GILROY [2]" w:date="2018-01-31T12:30:00Z" w:initials="WG">
     <w:p>
       <w:pPr>
         <w:pStyle w:val="CommentText"/>
@@ -7707,11 +8474,27 @@
         <w:annotationRef/>
       </w:r>
       <w:r>
+        <w:t>Insert Psuedocode, and draw diagrams showing the swapping process a bit better</w:t>
+      </w:r>
+    </w:p>
+  </w:comment>
+  <w:comment w:id="47" w:author="William GILROY [2]" w:date="2017-12-19T11:07:00Z" w:initials="WG">
+    <w:p>
+      <w:pPr>
+        <w:pStyle w:val="CommentText"/>
+      </w:pPr>
+      <w:r>
+        <w:rPr>
+          <w:rStyle w:val="CommentReference"/>
+        </w:rPr>
+        <w:annotationRef/>
+      </w:r>
+      <w:r>
         <w:t>Talk about basic initial design – features, algorithms, structure, its performance and the progression (convolutional layers, experience buffer, reward maniupulation)  Talk about the agent interface class too.</w:t>
       </w:r>
     </w:p>
   </w:comment>
-  <w:comment w:id="46" w:author="%username%" w:date="2017-12-19T11:06:00Z" w:initials="%">
+  <w:comment w:id="48" w:author="%username%" w:date="2017-12-19T11:06:00Z" w:initials="%">
     <w:p>
       <w:pPr>
         <w:pStyle w:val="CommentText"/>
@@ -7750,12 +8533,14 @@
   <w15:commentEx w15:paraId="07CEA796" w15:done="0"/>
   <w15:commentEx w15:paraId="6C62155F" w15:done="0"/>
   <w15:commentEx w15:paraId="4DE14252" w15:done="0"/>
-  <w15:commentEx w15:paraId="56642B4A" w15:done="0"/>
   <w15:commentEx w15:paraId="1A37D95B" w15:done="0"/>
+  <w15:commentEx w15:paraId="2BC2018B" w15:done="0"/>
+  <w15:commentEx w15:paraId="333F72C1" w15:done="0"/>
   <w15:commentEx w15:paraId="2491CCAD" w15:done="0"/>
   <w15:commentEx w15:paraId="0D286BAA" w15:done="0"/>
   <w15:commentEx w15:paraId="5031843F" w15:paraIdParent="0D286BAA" w15:done="0"/>
   <w15:commentEx w15:paraId="26CAF0C2" w15:done="0"/>
+  <w15:commentEx w15:paraId="4791267B" w15:done="0"/>
   <w15:commentEx w15:paraId="077CFDF3" w15:done="0"/>
   <w15:commentEx w15:paraId="13CAC555" w15:done="0"/>
 </w15:commentsEx>
@@ -7820,7 +8605,7 @@
           <w:rPr>
             <w:noProof/>
           </w:rPr>
-          <w:t>31</w:t>
+          <w:t>35</w:t>
         </w:r>
         <w:r>
           <w:rPr>
@@ -8948,6 +9733,95 @@
     </w:lvl>
   </w:abstractNum>
   <w:abstractNum w:abstractNumId="8" w15:restartNumberingAfterBreak="0">
+    <w:nsid w:val="3CAC546F"/>
+    <w:multiLevelType w:val="hybridMultilevel"/>
+    <w:tmpl w:val="438EFB08"/>
+    <w:lvl w:ilvl="0" w:tplc="08090011">
+      <w:start w:val="1"/>
+      <w:numFmt w:val="decimal"/>
+      <w:lvlText w:val="%1)"/>
+      <w:lvlJc w:val="left"/>
+      <w:pPr>
+        <w:ind w:left="720" w:hanging="360"/>
+      </w:pPr>
+      <w:rPr>
+        <w:rFonts w:hint="default"/>
+      </w:rPr>
+    </w:lvl>
+    <w:lvl w:ilvl="1" w:tplc="08090019" w:tentative="1">
+      <w:start w:val="1"/>
+      <w:numFmt w:val="lowerLetter"/>
+      <w:lvlText w:val="%2."/>
+      <w:lvlJc w:val="left"/>
+      <w:pPr>
+        <w:ind w:left="1440" w:hanging="360"/>
+      </w:pPr>
+    </w:lvl>
+    <w:lvl w:ilvl="2" w:tplc="0809001B" w:tentative="1">
+      <w:start w:val="1"/>
+      <w:numFmt w:val="lowerRoman"/>
+      <w:lvlText w:val="%3."/>
+      <w:lvlJc w:val="right"/>
+      <w:pPr>
+        <w:ind w:left="2160" w:hanging="180"/>
+      </w:pPr>
+    </w:lvl>
+    <w:lvl w:ilvl="3" w:tplc="0809000F" w:tentative="1">
+      <w:start w:val="1"/>
+      <w:numFmt w:val="decimal"/>
+      <w:lvlText w:val="%4."/>
+      <w:lvlJc w:val="left"/>
+      <w:pPr>
+        <w:ind w:left="2880" w:hanging="360"/>
+      </w:pPr>
+    </w:lvl>
+    <w:lvl w:ilvl="4" w:tplc="08090019" w:tentative="1">
+      <w:start w:val="1"/>
+      <w:numFmt w:val="lowerLetter"/>
+      <w:lvlText w:val="%5."/>
+      <w:lvlJc w:val="left"/>
+      <w:pPr>
+        <w:ind w:left="3600" w:hanging="360"/>
+      </w:pPr>
+    </w:lvl>
+    <w:lvl w:ilvl="5" w:tplc="0809001B" w:tentative="1">
+      <w:start w:val="1"/>
+      <w:numFmt w:val="lowerRoman"/>
+      <w:lvlText w:val="%6."/>
+      <w:lvlJc w:val="right"/>
+      <w:pPr>
+        <w:ind w:left="4320" w:hanging="180"/>
+      </w:pPr>
+    </w:lvl>
+    <w:lvl w:ilvl="6" w:tplc="0809000F" w:tentative="1">
+      <w:start w:val="1"/>
+      <w:numFmt w:val="decimal"/>
+      <w:lvlText w:val="%7."/>
+      <w:lvlJc w:val="left"/>
+      <w:pPr>
+        <w:ind w:left="5040" w:hanging="360"/>
+      </w:pPr>
+    </w:lvl>
+    <w:lvl w:ilvl="7" w:tplc="08090019" w:tentative="1">
+      <w:start w:val="1"/>
+      <w:numFmt w:val="lowerLetter"/>
+      <w:lvlText w:val="%8."/>
+      <w:lvlJc w:val="left"/>
+      <w:pPr>
+        <w:ind w:left="5760" w:hanging="360"/>
+      </w:pPr>
+    </w:lvl>
+    <w:lvl w:ilvl="8" w:tplc="0809001B" w:tentative="1">
+      <w:start w:val="1"/>
+      <w:numFmt w:val="lowerRoman"/>
+      <w:lvlText w:val="%9."/>
+      <w:lvlJc w:val="right"/>
+      <w:pPr>
+        <w:ind w:left="6480" w:hanging="180"/>
+      </w:pPr>
+    </w:lvl>
+  </w:abstractNum>
+  <w:abstractNum w:abstractNumId="9" w15:restartNumberingAfterBreak="0">
     <w:nsid w:val="42FA317D"/>
     <w:multiLevelType w:val="hybridMultilevel"/>
     <w:tmpl w:val="E46ECF0A"/>
@@ -9059,7 +9933,7 @@
       </w:rPr>
     </w:lvl>
   </w:abstractNum>
-  <w:abstractNum w:abstractNumId="9" w15:restartNumberingAfterBreak="0">
+  <w:abstractNum w:abstractNumId="10" w15:restartNumberingAfterBreak="0">
     <w:nsid w:val="5351106A"/>
     <w:multiLevelType w:val="hybridMultilevel"/>
     <w:tmpl w:val="079C517A"/>
@@ -9148,7 +10022,7 @@
       </w:pPr>
     </w:lvl>
   </w:abstractNum>
-  <w:abstractNum w:abstractNumId="10" w15:restartNumberingAfterBreak="0">
+  <w:abstractNum w:abstractNumId="11" w15:restartNumberingAfterBreak="0">
     <w:nsid w:val="598931C1"/>
     <w:multiLevelType w:val="hybridMultilevel"/>
     <w:tmpl w:val="343C3180"/>
@@ -9237,7 +10111,7 @@
       </w:pPr>
     </w:lvl>
   </w:abstractNum>
-  <w:abstractNum w:abstractNumId="11" w15:restartNumberingAfterBreak="0">
+  <w:abstractNum w:abstractNumId="12" w15:restartNumberingAfterBreak="0">
     <w:nsid w:val="5A5F25CA"/>
     <w:multiLevelType w:val="hybridMultilevel"/>
     <w:tmpl w:val="D1DA1C10"/>
@@ -9350,7 +10224,7 @@
       </w:rPr>
     </w:lvl>
   </w:abstractNum>
-  <w:abstractNum w:abstractNumId="12" w15:restartNumberingAfterBreak="0">
+  <w:abstractNum w:abstractNumId="13" w15:restartNumberingAfterBreak="0">
     <w:nsid w:val="5D9972E5"/>
     <w:multiLevelType w:val="hybridMultilevel"/>
     <w:tmpl w:val="8E76C27C"/>
@@ -9439,7 +10313,7 @@
       </w:pPr>
     </w:lvl>
   </w:abstractNum>
-  <w:abstractNum w:abstractNumId="13" w15:restartNumberingAfterBreak="0">
+  <w:abstractNum w:abstractNumId="14" w15:restartNumberingAfterBreak="0">
     <w:nsid w:val="6C9260A3"/>
     <w:multiLevelType w:val="hybridMultilevel"/>
     <w:tmpl w:val="FEB62C74"/>
@@ -9528,7 +10402,7 @@
       </w:pPr>
     </w:lvl>
   </w:abstractNum>
-  <w:abstractNum w:abstractNumId="14" w15:restartNumberingAfterBreak="0">
+  <w:abstractNum w:abstractNumId="15" w15:restartNumberingAfterBreak="0">
     <w:nsid w:val="6DD60163"/>
     <w:multiLevelType w:val="hybridMultilevel"/>
     <w:tmpl w:val="1EBECE24"/>
@@ -9641,7 +10515,7 @@
       </w:rPr>
     </w:lvl>
   </w:abstractNum>
-  <w:abstractNum w:abstractNumId="15" w15:restartNumberingAfterBreak="0">
+  <w:abstractNum w:abstractNumId="16" w15:restartNumberingAfterBreak="0">
     <w:nsid w:val="6DFB07EC"/>
     <w:multiLevelType w:val="hybridMultilevel"/>
     <w:tmpl w:val="504CF014"/>
@@ -9754,7 +10628,7 @@
       </w:rPr>
     </w:lvl>
   </w:abstractNum>
-  <w:abstractNum w:abstractNumId="16" w15:restartNumberingAfterBreak="0">
+  <w:abstractNum w:abstractNumId="17" w15:restartNumberingAfterBreak="0">
     <w:nsid w:val="788901D0"/>
     <w:multiLevelType w:val="hybridMultilevel"/>
     <w:tmpl w:val="69D6A79A"/>
@@ -9844,25 +10718,25 @@
     </w:lvl>
   </w:abstractNum>
   <w:num w:numId="1">
-    <w:abstractNumId w:val="11"/>
+    <w:abstractNumId w:val="12"/>
   </w:num>
   <w:num w:numId="2">
-    <w:abstractNumId w:val="15"/>
+    <w:abstractNumId w:val="16"/>
   </w:num>
   <w:num w:numId="3">
     <w:abstractNumId w:val="0"/>
   </w:num>
   <w:num w:numId="4">
-    <w:abstractNumId w:val="13"/>
+    <w:abstractNumId w:val="14"/>
   </w:num>
   <w:num w:numId="5">
     <w:abstractNumId w:val="4"/>
   </w:num>
   <w:num w:numId="6">
-    <w:abstractNumId w:val="9"/>
+    <w:abstractNumId w:val="10"/>
   </w:num>
   <w:num w:numId="7">
-    <w:abstractNumId w:val="10"/>
+    <w:abstractNumId w:val="11"/>
   </w:num>
   <w:num w:numId="8">
     <w:abstractNumId w:val="2"/>
@@ -9874,7 +10748,7 @@
     <w:abstractNumId w:val="5"/>
   </w:num>
   <w:num w:numId="11">
-    <w:abstractNumId w:val="16"/>
+    <w:abstractNumId w:val="17"/>
   </w:num>
   <w:num w:numId="12">
     <w:abstractNumId w:val="3"/>
@@ -9883,15 +10757,18 @@
     <w:abstractNumId w:val="7"/>
   </w:num>
   <w:num w:numId="14">
-    <w:abstractNumId w:val="14"/>
+    <w:abstractNumId w:val="15"/>
   </w:num>
   <w:num w:numId="15">
     <w:abstractNumId w:val="1"/>
   </w:num>
   <w:num w:numId="16">
-    <w:abstractNumId w:val="12"/>
+    <w:abstractNumId w:val="13"/>
   </w:num>
   <w:num w:numId="17">
+    <w:abstractNumId w:val="9"/>
+  </w:num>
+  <w:num w:numId="18">
     <w:abstractNumId w:val="8"/>
   </w:num>
 </w:numbering>
@@ -10412,6 +11289,26 @@
       <w:color w:val="365F91" w:themeColor="accent1" w:themeShade="BF"/>
     </w:rPr>
   </w:style>
+  <w:style w:type="paragraph" w:styleId="Heading6">
+    <w:name w:val="heading 6"/>
+    <w:basedOn w:val="Normal"/>
+    <w:next w:val="Normal"/>
+    <w:link w:val="Heading6Char"/>
+    <w:uiPriority w:val="9"/>
+    <w:unhideWhenUsed/>
+    <w:qFormat/>
+    <w:rsid w:val="00D76AAA"/>
+    <w:pPr>
+      <w:keepNext/>
+      <w:keepLines/>
+      <w:spacing w:before="40" w:after="0"/>
+      <w:outlineLvl w:val="5"/>
+    </w:pPr>
+    <w:rPr>
+      <w:rFonts w:asciiTheme="majorHAnsi" w:eastAsiaTheme="majorEastAsia" w:hAnsiTheme="majorHAnsi" w:cstheme="majorBidi"/>
+      <w:color w:val="243F60" w:themeColor="accent1" w:themeShade="7F"/>
+    </w:rPr>
+  </w:style>
   <w:style w:type="character" w:default="1" w:styleId="DefaultParagraphFont">
     <w:name w:val="Default Paragraph Font"/>
     <w:uiPriority w:val="1"/>
@@ -10816,6 +11713,17 @@
       <w:spacing w:after="100"/>
     </w:pPr>
   </w:style>
+  <w:style w:type="character" w:customStyle="1" w:styleId="Heading6Char">
+    <w:name w:val="Heading 6 Char"/>
+    <w:basedOn w:val="DefaultParagraphFont"/>
+    <w:link w:val="Heading6"/>
+    <w:uiPriority w:val="9"/>
+    <w:rsid w:val="00D76AAA"/>
+    <w:rPr>
+      <w:rFonts w:asciiTheme="majorHAnsi" w:eastAsiaTheme="majorEastAsia" w:hAnsiTheme="majorHAnsi" w:cstheme="majorBidi"/>
+      <w:color w:val="243F60" w:themeColor="accent1" w:themeShade="7F"/>
+    </w:rPr>
+  </w:style>
 </w:styles>
 </file>
 
@@ -11109,7 +12017,7 @@
 </file>
 
 <file path=customXml/itemProps1.xml><?xml version="1.0" encoding="utf-8"?>
-<ds:datastoreItem xmlns:ds="http://schemas.openxmlformats.org/officeDocument/2006/customXml" ds:itemID="{9206BC81-CF68-486F-9BC1-1EDE9E8F009E}">
+<ds:datastoreItem xmlns:ds="http://schemas.openxmlformats.org/officeDocument/2006/customXml" ds:itemID="{76ED66E7-C237-4E6E-83B0-3BC20E7EB53F}">
   <ds:schemaRefs>
     <ds:schemaRef ds:uri="http://schemas.openxmlformats.org/officeDocument/2006/bibliography"/>
   </ds:schemaRefs>

</xml_diff>

<commit_message>
Added some of the maintainence Pseudocode
</commit_message>
<xml_diff>
--- a/WriteUp/NEA.docx
+++ b/WriteUp/NEA.docx
@@ -7902,11 +7902,260 @@
       </w:r>
     </w:p>
     <w:p>
+      <w:pPr>
+        <w:pStyle w:val="NoSpacing"/>
+      </w:pPr>
       <w:r>
         <w:t>FUNCTION Maintain_</w:t>
+      </w:r>
+      <w:r>
+        <w:t>TREE()</w:t>
+      </w:r>
+    </w:p>
+    <w:p>
+      <w:pPr>
+        <w:pStyle w:val="NoSpacing"/>
+      </w:pPr>
+      <w:r>
+        <w:t xml:space="preserve">    Completed_Comparing &lt;- False</w:t>
+      </w:r>
+    </w:p>
+    <w:p>
+      <w:pPr>
+        <w:pStyle w:val="NoSpacing"/>
+      </w:pPr>
+      <w:r>
+        <w:t xml:space="preserve">    While Completed_Comparing is FALSE</w:t>
+      </w:r>
+    </w:p>
+    <w:p>
+      <w:pPr>
+        <w:pStyle w:val="NoSpacing"/>
+      </w:pPr>
+      <w:r>
+        <w:t xml:space="preserve">        Traversal_Result &lt;- Maintain_Traverse(tree_root)</w:t>
+      </w:r>
+    </w:p>
+    <w:p>
+      <w:pPr>
+        <w:pStyle w:val="NoSpacing"/>
+      </w:pPr>
+      <w:r>
+        <w:t xml:space="preserve">        IF Traversal_Result &lt;&gt; -1 THEN</w:t>
+      </w:r>
+    </w:p>
+    <w:p>
+      <w:pPr>
+        <w:pStyle w:val="NoSpacing"/>
+      </w:pPr>
+      <w:r>
+        <w:t xml:space="preserve">            Completed_Comparing &lt;- True</w:t>
+      </w:r>
+    </w:p>
+    <w:p>
+      <w:pPr>
+        <w:pStyle w:val="NoSpacing"/>
+      </w:pPr>
+      <w:r>
+        <w:t xml:space="preserve">        ENDIF</w:t>
+      </w:r>
+    </w:p>
+    <w:p>
+      <w:pPr>
+        <w:pStyle w:val="NoSpacing"/>
+      </w:pPr>
+      <w:r>
+        <w:t xml:space="preserve">    ENDWHILE</w:t>
+      </w:r>
+    </w:p>
+    <w:p>
+      <w:pPr>
+        <w:pStyle w:val="NoSpacing"/>
+      </w:pPr>
+      <w:r>
+        <w:t>ENDFUNCTION</w:t>
+      </w:r>
+    </w:p>
+    <w:p>
+      <w:pPr>
+        <w:pStyle w:val="NoSpacing"/>
+      </w:pPr>
+    </w:p>
+    <w:p>
+      <w:pPr>
+        <w:pStyle w:val="NoSpacing"/>
+      </w:pPr>
+      <w:r>
+        <w:t>FUNCTION Maintain_Traverse(current_node)</w:t>
+      </w:r>
+    </w:p>
+    <w:p>
+      <w:pPr>
+        <w:pStyle w:val="NoSpacing"/>
+      </w:pPr>
+      <w:r>
+        <w:t xml:space="preserve">    </w:t>
+      </w:r>
+      <w:r>
+        <w:t>IF current_node is Null THEN</w:t>
+      </w:r>
+    </w:p>
+    <w:p>
+      <w:pPr>
+        <w:pStyle w:val="NoSpacing"/>
+      </w:pPr>
+      <w:r>
+        <w:t xml:space="preserve">        Return 0</w:t>
+      </w:r>
+    </w:p>
+    <w:p>
+      <w:pPr>
+        <w:pStyle w:val="NoSpacing"/>
+      </w:pPr>
+      <w:r>
+        <w:t xml:space="preserve">    ENDIF</w:t>
+      </w:r>
+    </w:p>
+    <w:p>
+      <w:pPr>
+        <w:pStyle w:val="NoSpacing"/>
+      </w:pPr>
+      <w:r>
+        <w:t xml:space="preserve">    Left &lt;- Maintain_Traverse(current_node.left)</w:t>
+      </w:r>
+    </w:p>
+    <w:p>
+      <w:pPr>
+        <w:pStyle w:val="NoSpacing"/>
+      </w:pPr>
+      <w:r>
+        <w:t xml:space="preserve">    Right &lt;- Maintain_Traverse(current_node.right)</w:t>
+      </w:r>
+    </w:p>
+    <w:p>
+      <w:pPr>
+        <w:pStyle w:val="NoSpacing"/>
+      </w:pPr>
+    </w:p>
+    <w:p>
+      <w:pPr>
+        <w:pStyle w:val="NoSpacing"/>
+      </w:pPr>
+      <w:r>
+        <w:t xml:space="preserve">    IF (Left = -1) or (Right = -1) THEN</w:t>
+      </w:r>
+    </w:p>
+    <w:p>
+      <w:pPr>
+        <w:pStyle w:val="NoSpacing"/>
+      </w:pPr>
+      <w:r>
+        <w:t xml:space="preserve">        RETURN -1</w:t>
+      </w:r>
+    </w:p>
+    <w:p>
+      <w:pPr>
+        <w:pStyle w:val="NoSpacing"/>
+      </w:pPr>
+      <w:r>
+        <w:t xml:space="preserve">    ELIF abs(left – right) &gt;= 2 //Imbalance in the tree – Therefore Balance</w:t>
+      </w:r>
+    </w:p>
+    <w:p>
+      <w:pPr>
+        <w:pStyle w:val="NoSpacing"/>
+      </w:pPr>
+      <w:r>
+        <w:t xml:space="preserve">        IF Left &gt; Right THEN</w:t>
+      </w:r>
+    </w:p>
+    <w:p>
+      <w:pPr>
+        <w:pStyle w:val="NoSpacing"/>
+      </w:pPr>
+      <w:r>
+        <w:t xml:space="preserve">            </w:t>
+      </w:r>
+      <w:r>
+        <w:t xml:space="preserve">Swap Current Node with Max Node in LST </w:t>
+      </w:r>
+    </w:p>
+    <w:p>
+      <w:pPr>
+        <w:pStyle w:val="NoSpacing"/>
+      </w:pPr>
+      <w:r>
+        <w:t xml:space="preserve">        ELSE THEN</w:t>
+      </w:r>
+    </w:p>
+    <w:p>
+      <w:pPr>
+        <w:pStyle w:val="NoSpacing"/>
+      </w:pPr>
+      <w:r>
+        <w:t xml:space="preserve">            </w:t>
+      </w:r>
+      <w:r>
+        <w:t xml:space="preserve">Swap Current Node with Min in </w:t>
+      </w:r>
+      <w:r>
+        <w:t>RST</w:t>
       </w:r>
       <w:bookmarkStart w:id="46" w:name="_GoBack"/>
       <w:bookmarkEnd w:id="46"/>
+    </w:p>
+    <w:p>
+      <w:pPr>
+        <w:pStyle w:val="NoSpacing"/>
+      </w:pPr>
+      <w:r>
+        <w:t xml:space="preserve">        ENDIF</w:t>
+      </w:r>
+    </w:p>
+    <w:p>
+      <w:pPr>
+        <w:pStyle w:val="NoSpacing"/>
+      </w:pPr>
+      <w:r>
+        <w:t xml:space="preserve">        RETURN -1</w:t>
+      </w:r>
+    </w:p>
+    <w:p>
+      <w:pPr>
+        <w:pStyle w:val="NoSpacing"/>
+      </w:pPr>
+      <w:r>
+        <w:t xml:space="preserve">    ENDIF</w:t>
+      </w:r>
+    </w:p>
+    <w:p>
+      <w:pPr>
+        <w:pStyle w:val="NoSpacing"/>
+      </w:pPr>
+      <w:r>
+        <w:t xml:space="preserve">    RETURN (Left + Right + 1)</w:t>
+      </w:r>
+    </w:p>
+    <w:p>
+      <w:pPr>
+        <w:pStyle w:val="NoSpacing"/>
+      </w:pPr>
+      <w:r>
+        <w:t>ENDFUNCTION</w:t>
+      </w:r>
+    </w:p>
+    <w:p>
+      <w:pPr>
+        <w:pStyle w:val="NoSpacing"/>
+      </w:pPr>
+    </w:p>
+    <w:p>
+      <w:pPr>
+        <w:pStyle w:val="NoSpacing"/>
+      </w:pPr>
+      <w:r>
+        <w:t xml:space="preserve">FUNCTION </w:t>
+      </w:r>
     </w:p>
     <w:p>
       <w:pPr>
@@ -12017,7 +12266,7 @@
 </file>
 
 <file path=customXml/itemProps1.xml><?xml version="1.0" encoding="utf-8"?>
-<ds:datastoreItem xmlns:ds="http://schemas.openxmlformats.org/officeDocument/2006/customXml" ds:itemID="{76ED66E7-C237-4E6E-83B0-3BC20E7EB53F}">
+<ds:datastoreItem xmlns:ds="http://schemas.openxmlformats.org/officeDocument/2006/customXml" ds:itemID="{E413EBFA-7FA9-4B27-AC84-1FE97EC6CBC0}">
   <ds:schemaRefs>
     <ds:schemaRef ds:uri="http://schemas.openxmlformats.org/officeDocument/2006/bibliography"/>
   </ds:schemaRefs>

</xml_diff>

<commit_message>
Updated the design for the blackjack class
</commit_message>
<xml_diff>
--- a/WriteUp/NEA.docx
+++ b/WriteUp/NEA.docx
@@ -1725,8 +1725,21 @@
           <w:bCs/>
         </w:rPr>
       </w:pPr>
-      <w:r>
-        <w:t>Ahh, it’s not very good, but so far, I have a simple pattern matching system, where the AI checks the state of the game, and then it checks against conditions I have programmed in, it then follows the corresponding action. Just a long if-elif-else chain, really.</w:t>
+      <w:proofErr w:type="spellStart"/>
+      <w:r>
+        <w:t>Ahh</w:t>
+      </w:r>
+      <w:proofErr w:type="spellEnd"/>
+      <w:r>
+        <w:t>, it’s not very good, but so far, I have a simple pattern matching system, where the AI checks the state of the game, and then it checks against conditions I have programmed in, it then follows the corresponding action. Just a long if-</w:t>
+      </w:r>
+      <w:proofErr w:type="spellStart"/>
+      <w:r>
+        <w:t>elif</w:t>
+      </w:r>
+      <w:proofErr w:type="spellEnd"/>
+      <w:r>
+        <w:t>-else chain, really.</w:t>
       </w:r>
     </w:p>
     <w:p/>
@@ -1907,9 +1920,27 @@
                             <w:pPr>
                               <w:pStyle w:val="NoSpacing"/>
                             </w:pPr>
+                            <w:proofErr w:type="spellStart"/>
                             <w:r>
-                              <w:t>State_of_hand &lt;- get_hand()</w:t>
+                              <w:t>State_of_hand</w:t>
                             </w:r>
+                            <w:proofErr w:type="spellEnd"/>
+                            <w:r>
+                              <w:t xml:space="preserve"> &lt;- </w:t>
+                            </w:r>
+                            <w:proofErr w:type="spellStart"/>
+                            <w:r>
+                              <w:t>get_</w:t>
+                            </w:r>
+                            <w:proofErr w:type="gramStart"/>
+                            <w:r>
+                              <w:t>hand</w:t>
+                            </w:r>
+                            <w:proofErr w:type="spellEnd"/>
+                            <w:r>
+                              <w:t>()</w:t>
+                            </w:r>
+                            <w:proofErr w:type="gramEnd"/>
                           </w:p>
                           <w:p>
                             <w:pPr>
@@ -1976,7 +2007,28 @@
                           </w:p>
                           <w:p>
                             <w:r>
-                              <w:t>Bet &lt;- calculate_bet(current_hand_score)</w:t>
+                              <w:t xml:space="preserve">Bet &lt;- </w:t>
+                            </w:r>
+                            <w:proofErr w:type="spellStart"/>
+                            <w:r>
+                              <w:t>calculate_</w:t>
+                            </w:r>
+                            <w:proofErr w:type="gramStart"/>
+                            <w:r>
+                              <w:t>bet</w:t>
+                            </w:r>
+                            <w:proofErr w:type="spellEnd"/>
+                            <w:r>
+                              <w:t>(</w:t>
+                            </w:r>
+                            <w:proofErr w:type="spellStart"/>
+                            <w:proofErr w:type="gramEnd"/>
+                            <w:r>
+                              <w:t>current_hand_score</w:t>
+                            </w:r>
+                            <w:proofErr w:type="spellEnd"/>
+                            <w:r>
+                              <w:t>)</w:t>
                             </w:r>
                           </w:p>
                           <w:p/>
@@ -2010,9 +2062,27 @@
                       <w:pPr>
                         <w:pStyle w:val="NoSpacing"/>
                       </w:pPr>
+                      <w:proofErr w:type="spellStart"/>
                       <w:r>
-                        <w:t>State_of_hand &lt;- get_hand()</w:t>
+                        <w:t>State_of_hand</w:t>
                       </w:r>
+                      <w:proofErr w:type="spellEnd"/>
+                      <w:r>
+                        <w:t xml:space="preserve"> &lt;- </w:t>
+                      </w:r>
+                      <w:proofErr w:type="spellStart"/>
+                      <w:r>
+                        <w:t>get_</w:t>
+                      </w:r>
+                      <w:proofErr w:type="gramStart"/>
+                      <w:r>
+                        <w:t>hand</w:t>
+                      </w:r>
+                      <w:proofErr w:type="spellEnd"/>
+                      <w:r>
+                        <w:t>()</w:t>
+                      </w:r>
+                      <w:proofErr w:type="gramEnd"/>
                     </w:p>
                     <w:p>
                       <w:pPr>
@@ -2079,7 +2149,28 @@
                     </w:p>
                     <w:p>
                       <w:r>
-                        <w:t>Bet &lt;- calculate_bet(current_hand_score)</w:t>
+                        <w:t xml:space="preserve">Bet &lt;- </w:t>
+                      </w:r>
+                      <w:proofErr w:type="spellStart"/>
+                      <w:r>
+                        <w:t>calculate_</w:t>
+                      </w:r>
+                      <w:proofErr w:type="gramStart"/>
+                      <w:r>
+                        <w:t>bet</w:t>
+                      </w:r>
+                      <w:proofErr w:type="spellEnd"/>
+                      <w:r>
+                        <w:t>(</w:t>
+                      </w:r>
+                      <w:proofErr w:type="spellStart"/>
+                      <w:proofErr w:type="gramEnd"/>
+                      <w:r>
+                        <w:t>current_hand_score</w:t>
+                      </w:r>
+                      <w:proofErr w:type="spellEnd"/>
+                      <w:r>
+                        <w:t>)</w:t>
                       </w:r>
                     </w:p>
                     <w:p/>
@@ -2290,7 +2381,15 @@
         <w:t>or more games in a row, or less</w:t>
       </w:r>
       <w:r>
-        <w:t xml:space="preserve"> if the games were not competitive (ie the user lost is every round they played), then the AI should change its behaviour to play less effectively.</w:t>
+        <w:t xml:space="preserve"> if the games were not competitive (</w:t>
+      </w:r>
+      <w:proofErr w:type="spellStart"/>
+      <w:r>
+        <w:t>ie</w:t>
+      </w:r>
+      <w:proofErr w:type="spellEnd"/>
+      <w:r>
+        <w:t xml:space="preserve"> the user lost is every round they played), then the AI should change its behaviour to play less effectively.</w:t>
       </w:r>
       <w:r>
         <w:t xml:space="preserve"> Moreover, the user should also have the option to disable this functionality, as they may purposely want to play against its highest difficulty, because they find it fun.</w:t>
@@ -2367,7 +2466,15 @@
         </w:numPr>
       </w:pPr>
       <w:r>
-        <w:t>An addition an interface should be provided which allows the user to configure the personality of the AI, externally from each game. The extent of this interface should include a preset list of options the user can select from. Moreover, this aspect of the AI should not be adjustable within the game, so this interface should be disabled whilst the AI is in a game.</w:t>
+        <w:t xml:space="preserve">An addition an interface should be provided which allows the user to configure the personality of the AI, externally from each game. The extent of this interface should include a </w:t>
+      </w:r>
+      <w:proofErr w:type="spellStart"/>
+      <w:r>
+        <w:t>preset</w:t>
+      </w:r>
+      <w:proofErr w:type="spellEnd"/>
+      <w:r>
+        <w:t xml:space="preserve"> list of options the user can select from. Moreover, this aspect of the AI should not be adjustable within the game, so this interface should be disabled whilst the AI is in a game.</w:t>
       </w:r>
     </w:p>
     <w:p>
@@ -2500,7 +2607,15 @@
         </w:numPr>
       </w:pPr>
       <w:r>
-        <w:t xml:space="preserve">In addition to this, at higher difficulties, the AI should not have a preset personality, but a dynamic style which changes </w:t>
+        <w:t xml:space="preserve">In addition to this, at higher difficulties, the AI should not have a </w:t>
+      </w:r>
+      <w:proofErr w:type="spellStart"/>
+      <w:r>
+        <w:t>preset</w:t>
+      </w:r>
+      <w:proofErr w:type="spellEnd"/>
+      <w:r>
+        <w:t xml:space="preserve"> personality, but a dynamic style which changes </w:t>
       </w:r>
       <w:r>
         <w:t>based on the state of the game. A</w:t>
@@ -2993,9 +3108,11 @@
       <w:r>
         <w:t xml:space="preserve"> Poker Hand Data </w:t>
       </w:r>
+      <w:proofErr w:type="gramStart"/>
       <w:r>
         <w:t>Set</w:t>
       </w:r>
+      <w:proofErr w:type="gramEnd"/>
       <w:r>
         <w:rPr>
           <w:rStyle w:val="FootnoteReference"/>
@@ -3064,8 +3181,13 @@
         <w:t>playstyle</w:t>
       </w:r>
       <w:r>
-        <w:t xml:space="preserve"> and metagame</w:t>
-      </w:r>
+        <w:t xml:space="preserve"> and </w:t>
+      </w:r>
+      <w:proofErr w:type="spellStart"/>
+      <w:r>
+        <w:t>metagame</w:t>
+      </w:r>
+      <w:proofErr w:type="spellEnd"/>
       <w:r>
         <w:rPr>
           <w:rStyle w:val="FootnoteReference"/>
@@ -3073,7 +3195,15 @@
         <w:footnoteReference w:id="5"/>
       </w:r>
       <w:r>
-        <w:t>, this microcosmic metagame which the AI derives from itself may throw human opponents off, making it more effective</w:t>
+        <w:t xml:space="preserve">, this microcosmic </w:t>
+      </w:r>
+      <w:proofErr w:type="spellStart"/>
+      <w:r>
+        <w:t>metagame</w:t>
+      </w:r>
+      <w:proofErr w:type="spellEnd"/>
+      <w:r>
+        <w:t xml:space="preserve"> which the AI derives from itself may throw human opponents off, making it more effective</w:t>
       </w:r>
       <w:r>
         <w:rPr>
@@ -3113,8 +3243,16 @@
         <w:rPr>
           <w:rFonts w:ascii="Calibri" w:eastAsia="Calibri" w:hAnsi="Calibri" w:cs="Calibri"/>
         </w:rPr>
-        <w:t>There are a few different options to implement a system like this. One possibility is to use a matrix library, such as NumPy</w:t>
-      </w:r>
+        <w:t xml:space="preserve">There are a few different options to implement a system like this. One possibility is to use a matrix library, such as </w:t>
+      </w:r>
+      <w:proofErr w:type="spellStart"/>
+      <w:r>
+        <w:rPr>
+          <w:rFonts w:ascii="Calibri" w:eastAsia="Calibri" w:hAnsi="Calibri" w:cs="Calibri"/>
+        </w:rPr>
+        <w:t>NumPy</w:t>
+      </w:r>
+      <w:proofErr w:type="spellEnd"/>
       <w:r>
         <w:rPr>
           <w:rStyle w:val="FootnoteReference"/>
@@ -3144,8 +3282,16 @@
         <w:rPr>
           <w:rFonts w:ascii="Calibri" w:eastAsia="Calibri" w:hAnsi="Calibri" w:cs="Calibri"/>
         </w:rPr>
-        <w:t xml:space="preserve"> higher level library, such as TensorFlow</w:t>
-      </w:r>
+        <w:t xml:space="preserve"> higher level library, such as </w:t>
+      </w:r>
+      <w:proofErr w:type="spellStart"/>
+      <w:r>
+        <w:rPr>
+          <w:rFonts w:ascii="Calibri" w:eastAsia="Calibri" w:hAnsi="Calibri" w:cs="Calibri"/>
+        </w:rPr>
+        <w:t>TensorFlow</w:t>
+      </w:r>
+      <w:proofErr w:type="spellEnd"/>
       <w:r>
         <w:rPr>
           <w:rStyle w:val="FootnoteReference"/>
@@ -3157,7 +3303,21 @@
         <w:rPr>
           <w:rFonts w:ascii="Calibri" w:eastAsia="Calibri" w:hAnsi="Calibri" w:cs="Calibri"/>
         </w:rPr>
-        <w:t>, to build a neural network from a higher level, and then build the more specific aspects of my solution around this – for example I could use Tensorflow to implement a neural network and the learning algorithms (such as gradient descent) and then use my own algorithms and manipulations of the data for the personality aspects.</w:t>
+        <w:t xml:space="preserve">, to build a neural network from a higher level, and then build the more specific aspects of my solution around this – for example I could use </w:t>
+      </w:r>
+      <w:proofErr w:type="spellStart"/>
+      <w:r>
+        <w:rPr>
+          <w:rFonts w:ascii="Calibri" w:eastAsia="Calibri" w:hAnsi="Calibri" w:cs="Calibri"/>
+        </w:rPr>
+        <w:t>Tensorflow</w:t>
+      </w:r>
+      <w:proofErr w:type="spellEnd"/>
+      <w:r>
+        <w:rPr>
+          <w:rFonts w:ascii="Calibri" w:eastAsia="Calibri" w:hAnsi="Calibri" w:cs="Calibri"/>
+        </w:rPr>
+        <w:t xml:space="preserve"> to implement a neural network and the learning algorithms (such as gradient descent) and then use my own algorithms and manipulations of the data for the personality aspects.</w:t>
       </w:r>
     </w:p>
     <w:p>
@@ -3296,7 +3456,15 @@
         <w:t xml:space="preserve">The Monte Carlo method may be a promising way to explore the trends in behaviour of </w:t>
       </w:r>
       <w:r>
-        <w:t>a system pre-programmed in a particular way (eg. Tight aggressive).</w:t>
+        <w:t>a system pre-programmed in a particular way (</w:t>
+      </w:r>
+      <w:proofErr w:type="spellStart"/>
+      <w:r>
+        <w:t>eg</w:t>
+      </w:r>
+      <w:proofErr w:type="spellEnd"/>
+      <w:r>
+        <w:t>. Tight aggressive).</w:t>
       </w:r>
     </w:p>
     <w:p>
@@ -3380,7 +3548,15 @@
     </w:p>
     <w:p>
       <w:r>
-        <w:t>For example, the current system has the drawback of being too predictable, or its behaviour is too linear, to amend this deeper calculations could be used. Using the example the client gave me, the system, at the moment, will always fold when presented with a large raise, as it determines that the amount that the user bets is proportional to the value of their hand – ie it does not take into account the possibility of bluffing. To amend this the system could be extended to add a calculation to determine how skewed that bet is, compared to the likely value, or maximum value of the hand. Extending the system like this would add a dimension behaviour, and the system would be less predictable – the benefit of this is that it is quite easy to extend the system in such a way (just add more patterns to be checked) as well as this it is a more straight forward design and implementation, as long as the developer understands the underlying theory of the game behind it.</w:t>
+        <w:t xml:space="preserve">For example, the current system has the drawback of being too predictable, or its behaviour is too linear, to amend this deeper calculations could be used. Using the example the client gave me, the system, at the moment, will always fold when presented with a large raise, as it determines that the amount that the user bets is proportional to the value of their hand – </w:t>
+      </w:r>
+      <w:proofErr w:type="spellStart"/>
+      <w:r>
+        <w:t>ie</w:t>
+      </w:r>
+      <w:proofErr w:type="spellEnd"/>
+      <w:r>
+        <w:t xml:space="preserve"> it does not take into account the possibility of bluffing. To amend this the system could be extended to add a calculation to determine how skewed that bet is, compared to the likely value, or maximum value of the hand. Extending the system like this would add a dimension behaviour, and the system would be less predictable – the benefit of this is that it is quite easy to extend the system in such a way (just add more patterns to be checked) as well as this it is a more straight forward design and implementation, as long as the developer understands the underlying theory of the game behind it.</w:t>
       </w:r>
     </w:p>
     <w:p>
@@ -3617,7 +3793,15 @@
     </w:p>
     <w:p>
       <w:r>
-        <w:t>An alternative would be an unsupervised problem, where the system would use something such as reinforcement learning or neuro-evolution algorithm to train the system based on games it has played. The issue with this is that, before the system is viable, it would have to play a large number of games to learn from, this would entail having to play a lot of games against a human user (unviable) or another AI. This to some degree solves the issue, of the requirement of a large data store of poker games, because the system, in this case, could be set up to play games against itself, and then adjust the weights of its network, based on which moves worked and which ones did not – if the number of games played is high enough, this should eliminate anomalous moves, or “cheese” strategies which results in a short term win against an AI, but which would be spotted with a human user – such as maybe all-in’ing every round, to intimidate the opponent into folding. Another issue arises in this case, of being stuck in local optima, to amend this the system can be initialised with many random weights, and then pick the highest effective weighting to apply to the system, or pre-programming some initial behaviour to bring the system up to a given level, rather than just a random level, and letting it train from there.</w:t>
+        <w:t>An alternative would be an unsupervised problem, where the system would use something such as reinforcement learning or neuro-evolution algorithm to train the system based on games it has played. The issue with this is that, before the system is viable, it would have to play a large number of games to learn from, this would entail having to play a lot of games against a human user (unviable) or another AI. This to some degree solves the issue, of the requirement of a large data store of poker games, because the system, in this case, could be set up to play games against itself, and then adjust the weights of its network, based on which moves worked and which ones did not – if the number of games played is high enough, this should eliminate anomalous moves, or “cheese” strategies which results in a short term win against an AI, but which would be spotted with a human user – such as maybe all-</w:t>
+      </w:r>
+      <w:proofErr w:type="spellStart"/>
+      <w:r>
+        <w:t>in’ing</w:t>
+      </w:r>
+      <w:proofErr w:type="spellEnd"/>
+      <w:r>
+        <w:t xml:space="preserve"> every round, to intimidate the opponent into folding. Another issue arises in this case, of being stuck in local optima, to amend this the system can be initialised with many random weights, and then pick the highest effective weighting to apply to the system, or pre-programming some initial behaviour to bring the system up to a given level, rather than just a random level, and letting it train from there.</w:t>
       </w:r>
     </w:p>
     <w:p>
@@ -3671,7 +3855,15 @@
         </w:numPr>
       </w:pPr>
       <w:r>
-        <w:t>Personalities somewhat simpler to implement – as reward for the system can be adjusted in relation to the desired output, based on personality types (eg. Higher emphasis on short term winnings for more aggressive personalities)</w:t>
+        <w:t>Personalities somewhat simpler to implement – as reward for the system can be adjusted in relation to the desired output, based on personality types (</w:t>
+      </w:r>
+      <w:proofErr w:type="spellStart"/>
+      <w:r>
+        <w:t>eg</w:t>
+      </w:r>
+      <w:proofErr w:type="spellEnd"/>
+      <w:r>
+        <w:t>. Higher emphasis on short term winnings for more aggressive personalities)</w:t>
       </w:r>
     </w:p>
     <w:p>
@@ -3759,7 +3951,15 @@
     </w:p>
     <w:p>
       <w:r>
-        <w:t>As well as this, for a development team this size, minimal maintenance is paramount, which is another reason why this solution is the most optimal. Due to the nature of the system being able to adapt with beyond the release. Moreover, this quality of utilising a datastore of games to adapt, means that I can use some of the aspects of the statistical analysis solution in conjunction with this solution; I can go further and even hard code some behaviours, if I feel they are fundamental enough, and that the system is not exhibiting them.</w:t>
+        <w:t xml:space="preserve">As well as this, for a development team this size, minimal maintenance is paramount, which is another reason why this solution is the most optimal. Due to the nature of the system being able to adapt with beyond the release. Moreover, this quality of utilising a </w:t>
+      </w:r>
+      <w:proofErr w:type="spellStart"/>
+      <w:r>
+        <w:t>datastore</w:t>
+      </w:r>
+      <w:proofErr w:type="spellEnd"/>
+      <w:r>
+        <w:t xml:space="preserve"> of games to adapt, means that I can use some of the aspects of the statistical analysis solution in conjunction with this solution; I can go further and even hard code some behaviours, if I feel they are fundamental enough, and that the system is not exhibiting them.</w:t>
       </w:r>
     </w:p>
     <w:p>
@@ -4318,8 +4518,13 @@
         <w:pStyle w:val="Heading2"/>
       </w:pPr>
       <w:bookmarkStart w:id="31" w:name="_Toc501372825"/>
-      <w:r>
-        <w:t>BlackJack Prototype</w:t>
+      <w:proofErr w:type="spellStart"/>
+      <w:r>
+        <w:t>BlackJack</w:t>
+      </w:r>
+      <w:proofErr w:type="spellEnd"/>
+      <w:r>
+        <w:t xml:space="preserve"> Prototype</w:t>
       </w:r>
       <w:bookmarkEnd w:id="31"/>
     </w:p>
@@ -4341,7 +4546,15 @@
         <w:t>prototyping</w:t>
       </w:r>
       <w:r>
-        <w:t xml:space="preserve"> an AI which can play against a dealer, to a competitive level. Here, competitive level is evaluated on the winrate of the AI over 1000 games, with 45% and higher considered a good win rate for blackjack</w:t>
+        <w:t xml:space="preserve"> an AI which can play against a dealer, to a competitive level. Here, competitive level is evaluated on the </w:t>
+      </w:r>
+      <w:proofErr w:type="spellStart"/>
+      <w:r>
+        <w:t>winrate</w:t>
+      </w:r>
+      <w:proofErr w:type="spellEnd"/>
+      <w:r>
+        <w:t xml:space="preserve"> of the AI over 1000 games, with 45% and higher considered a good win rate for blackjack</w:t>
       </w:r>
       <w:r>
         <w:rPr>
@@ -4498,6 +4711,153 @@
     <w:p>
       <w:r>
         <w:t>I have developed my own interface for the blackjack game. The details of the methods have been provided to me by the client:</w:t>
+      </w:r>
+    </w:p>
+    <w:p>
+      <w:r>
+        <w:t>As of January</w:t>
+      </w:r>
+      <w:r>
+        <w:t xml:space="preserve"> 2018, this is the current composition chart for the blackjack game.</w:t>
+      </w:r>
+    </w:p>
+    <w:p>
+      <w:pPr>
+        <w:jc w:val="center"/>
+      </w:pPr>
+      <w:r>
+        <w:rPr>
+          <w:noProof/>
+          <w:lang w:eastAsia="en-GB"/>
+        </w:rPr>
+        <w:drawing>
+          <wp:inline distT="0" distB="0" distL="0" distR="0" wp14:anchorId="3BE4814E" wp14:editId="5991A58D">
+            <wp:extent cx="6272642" cy="5819775"/>
+            <wp:effectExtent l="0" t="0" r="0" b="0"/>
+            <wp:docPr id="27" name="Picture 27" descr="H:\Downloads\Game DFD - Page 1.png"/>
+            <wp:cNvGraphicFramePr>
+              <a:graphicFrameLocks xmlns:a="http://schemas.openxmlformats.org/drawingml/2006/main" noChangeAspect="1"/>
+            </wp:cNvGraphicFramePr>
+            <a:graphic xmlns:a="http://schemas.openxmlformats.org/drawingml/2006/main">
+              <a:graphicData uri="http://schemas.openxmlformats.org/drawingml/2006/picture">
+                <pic:pic xmlns:pic="http://schemas.openxmlformats.org/drawingml/2006/picture">
+                  <pic:nvPicPr>
+                    <pic:cNvPr id="0" name="Picture 2" descr="H:\Downloads\Game DFD - Page 1.png"/>
+                    <pic:cNvPicPr>
+                      <a:picLocks noChangeAspect="1" noChangeArrowheads="1"/>
+                    </pic:cNvPicPr>
+                  </pic:nvPicPr>
+                  <pic:blipFill rotWithShape="1">
+                    <a:blip r:embed="rId18">
+                      <a:extLst>
+                        <a:ext uri="{28A0092B-C50C-407E-A947-70E740481C1C}">
+                          <a14:useLocalDpi xmlns:a14="http://schemas.microsoft.com/office/drawing/2010/main" val="0"/>
+                        </a:ext>
+                      </a:extLst>
+                    </a:blip>
+                    <a:srcRect l="22334" r="25321" b="37232"/>
+                    <a:stretch/>
+                  </pic:blipFill>
+                  <pic:spPr bwMode="auto">
+                    <a:xfrm>
+                      <a:off x="0" y="0"/>
+                      <a:ext cx="6297878" cy="5843189"/>
+                    </a:xfrm>
+                    <a:prstGeom prst="rect">
+                      <a:avLst/>
+                    </a:prstGeom>
+                    <a:noFill/>
+                    <a:ln>
+                      <a:noFill/>
+                    </a:ln>
+                    <a:extLst>
+                      <a:ext uri="{53640926-AAD7-44D8-BBD7-CCE9431645EC}">
+                        <a14:shadowObscured xmlns:a14="http://schemas.microsoft.com/office/drawing/2010/main"/>
+                      </a:ext>
+                    </a:extLst>
+                  </pic:spPr>
+                </pic:pic>
+              </a:graphicData>
+            </a:graphic>
+          </wp:inline>
+        </w:drawing>
+      </w:r>
+    </w:p>
+    <w:p>
+      <w:r>
+        <w:br w:type="page"/>
+      </w:r>
+    </w:p>
+    <w:p>
+      <w:r>
+        <w:t xml:space="preserve">As well as the current </w:t>
+      </w:r>
+      <w:proofErr w:type="spellStart"/>
+      <w:r>
+        <w:t>Inheritence</w:t>
+      </w:r>
+      <w:proofErr w:type="spellEnd"/>
+      <w:r>
+        <w:t xml:space="preserve"> Chart:</w:t>
+      </w:r>
+    </w:p>
+    <w:p>
+      <w:r>
+        <w:rPr>
+          <w:noProof/>
+          <w:lang w:eastAsia="en-GB"/>
+        </w:rPr>
+        <w:drawing>
+          <wp:inline distT="0" distB="0" distL="0" distR="0" wp14:anchorId="6E88D8CD" wp14:editId="3AEF3EE0">
+            <wp:extent cx="5686425" cy="3264581"/>
+            <wp:effectExtent l="0" t="0" r="0" b="0"/>
+            <wp:docPr id="28" name="Picture 28" descr="H:\Downloads\Game DFD - Page 1.png"/>
+            <wp:cNvGraphicFramePr>
+              <a:graphicFrameLocks xmlns:a="http://schemas.openxmlformats.org/drawingml/2006/main" noChangeAspect="1"/>
+            </wp:cNvGraphicFramePr>
+            <a:graphic xmlns:a="http://schemas.openxmlformats.org/drawingml/2006/main">
+              <a:graphicData uri="http://schemas.openxmlformats.org/drawingml/2006/picture">
+                <pic:pic xmlns:pic="http://schemas.openxmlformats.org/drawingml/2006/picture">
+                  <pic:nvPicPr>
+                    <pic:cNvPr id="0" name="Picture 2" descr="H:\Downloads\Game DFD - Page 1.png"/>
+                    <pic:cNvPicPr>
+                      <a:picLocks noChangeAspect="1" noChangeArrowheads="1"/>
+                    </pic:cNvPicPr>
+                  </pic:nvPicPr>
+                  <pic:blipFill rotWithShape="1">
+                    <a:blip r:embed="rId18">
+                      <a:extLst>
+                        <a:ext uri="{28A0092B-C50C-407E-A947-70E740481C1C}">
+                          <a14:useLocalDpi xmlns:a14="http://schemas.microsoft.com/office/drawing/2010/main" val="0"/>
+                        </a:ext>
+                      </a:extLst>
+                    </a:blip>
+                    <a:srcRect l="23815" t="65648" r="29888"/>
+                    <a:stretch/>
+                  </pic:blipFill>
+                  <pic:spPr bwMode="auto">
+                    <a:xfrm>
+                      <a:off x="0" y="0"/>
+                      <a:ext cx="5694837" cy="3269410"/>
+                    </a:xfrm>
+                    <a:prstGeom prst="rect">
+                      <a:avLst/>
+                    </a:prstGeom>
+                    <a:noFill/>
+                    <a:ln>
+                      <a:noFill/>
+                    </a:ln>
+                    <a:extLst>
+                      <a:ext uri="{53640926-AAD7-44D8-BBD7-CCE9431645EC}">
+                        <a14:shadowObscured xmlns:a14="http://schemas.microsoft.com/office/drawing/2010/main"/>
+                      </a:ext>
+                    </a:extLst>
+                  </pic:spPr>
+                </pic:pic>
+              </a:graphicData>
+            </a:graphic>
+          </wp:inline>
+        </w:drawing>
       </w:r>
     </w:p>
     <w:p>
@@ -4526,16 +4886,8 @@
             <w:pPr>
               <w:jc w:val="center"/>
             </w:pPr>
-            <w:commentRangeStart w:id="35"/>
             <w:r>
               <w:t>Blackjack</w:t>
-            </w:r>
-            <w:commentRangeEnd w:id="35"/>
-            <w:r>
-              <w:rPr>
-                <w:rStyle w:val="CommentReference"/>
-              </w:rPr>
-              <w:commentReference w:id="35"/>
             </w:r>
           </w:p>
         </w:tc>
@@ -4555,12 +4907,28 @@
           </w:p>
           <w:p>
             <w:r>
-              <w:t>- Royal Values : Hashing Structure (Such as Dictionary or HashMap)</w:t>
-            </w:r>
-          </w:p>
-          <w:p>
-            <w:r>
-              <w:t>- Blackjack : Int (Constant)</w:t>
+              <w:t xml:space="preserve">- Royal Values : Hashing Structure (Such as Dictionary or </w:t>
+            </w:r>
+            <w:proofErr w:type="spellStart"/>
+            <w:r>
+              <w:t>HashMap</w:t>
+            </w:r>
+            <w:proofErr w:type="spellEnd"/>
+            <w:r>
+              <w:t>)</w:t>
+            </w:r>
+          </w:p>
+          <w:p>
+            <w:r>
+              <w:t xml:space="preserve">- Blackjack : </w:t>
+            </w:r>
+            <w:proofErr w:type="spellStart"/>
+            <w:r>
+              <w:t>Int</w:t>
+            </w:r>
+            <w:proofErr w:type="spellEnd"/>
+            <w:r>
+              <w:t xml:space="preserve"> (Constant)</w:t>
             </w:r>
           </w:p>
           <w:p>
@@ -4608,19 +4976,45 @@
               <w:t xml:space="preserve"> (Hand : Hand)</w:t>
             </w:r>
             <w:r>
-              <w:t xml:space="preserve"> : Int</w:t>
-            </w:r>
+              <w:t xml:space="preserve"> : </w:t>
+            </w:r>
+            <w:proofErr w:type="spellStart"/>
+            <w:r>
+              <w:t>Int</w:t>
+            </w:r>
+            <w:proofErr w:type="spellEnd"/>
           </w:p>
           <w:p>
             <w:r>
               <w:t xml:space="preserve">- Determine Ace Value </w:t>
             </w:r>
             <w:r>
-              <w:t>(Hand Total : Int, Number of Aces : Int)</w:t>
-            </w:r>
-            <w:r>
-              <w:t>: Int</w:t>
-            </w:r>
+              <w:t xml:space="preserve">(Hand Total : </w:t>
+            </w:r>
+            <w:proofErr w:type="spellStart"/>
+            <w:r>
+              <w:t>Int</w:t>
+            </w:r>
+            <w:proofErr w:type="spellEnd"/>
+            <w:r>
+              <w:t xml:space="preserve">, Number of Aces : </w:t>
+            </w:r>
+            <w:proofErr w:type="spellStart"/>
+            <w:r>
+              <w:t>Int</w:t>
+            </w:r>
+            <w:proofErr w:type="spellEnd"/>
+            <w:r>
+              <w:t>)</w:t>
+            </w:r>
+            <w:r>
+              <w:t xml:space="preserve">: </w:t>
+            </w:r>
+            <w:proofErr w:type="spellStart"/>
+            <w:r>
+              <w:t>Int</w:t>
+            </w:r>
+            <w:proofErr w:type="spellEnd"/>
           </w:p>
           <w:p>
             <w:r>
@@ -4630,8 +5024,13 @@
               <w:t xml:space="preserve"> (Hands* : Hand)</w:t>
             </w:r>
             <w:r>
-              <w:t xml:space="preserve"> : Boolean or Int</w:t>
-            </w:r>
+              <w:t xml:space="preserve"> : Boolean or </w:t>
+            </w:r>
+            <w:proofErr w:type="spellStart"/>
+            <w:r>
+              <w:t>Int</w:t>
+            </w:r>
+            <w:proofErr w:type="spellEnd"/>
           </w:p>
           <w:p>
             <w:r>
@@ -5058,11 +5457,6 @@
     </w:tbl>
     <w:p/>
     <w:p>
-      <w:r>
-        <w:br w:type="page"/>
-      </w:r>
-    </w:p>
-    <w:p>
       <w:pPr>
         <w:rPr>
           <w:b/>
@@ -5342,24 +5736,21 @@
       </w:r>
     </w:p>
     <w:p>
-      <w:pPr>
-        <w:pStyle w:val="Heading4"/>
-      </w:pPr>
-      <w:r>
-        <w:t>Structures</w:t>
-      </w:r>
-    </w:p>
-    <w:p>
-      <w:pPr>
-        <w:pStyle w:val="Heading5"/>
-      </w:pPr>
-      <w:r>
-        <w:t>Card</w:t>
-      </w:r>
-    </w:p>
-    <w:p>
-      <w:r>
-        <w:t>Firstly, the fundamental object of blackjack (and all the games in this project) is the Standard Deck Card. This card structure has a very simple design:</w:t>
+      <w:r>
+        <w:t>Updated January 2018:</w:t>
+      </w:r>
+    </w:p>
+    <w:p>
+      <w:r>
+        <w:t xml:space="preserve">Due to the fact that I updated this specification to include more encapsulation for the hand class and the behaviours associated with the hand, some of the functionality has been removed from here and added to the hand class. </w:t>
+      </w:r>
+      <w:r>
+        <w:t>In addition to this, I have modified the behaviour of the blackjack class so that it keeps the deck between games, until the deck runs out of cards, at which point the deck is reinitialised and shuffled.</w:t>
+      </w:r>
+    </w:p>
+    <w:p>
+      <w:r>
+        <w:t>Below is the updated class diagram:</w:t>
       </w:r>
     </w:p>
     <w:tbl>
@@ -5381,7 +5772,7 @@
               <w:jc w:val="center"/>
             </w:pPr>
             <w:r>
-              <w:t>Card</w:t>
+              <w:t>Blackjack</w:t>
             </w:r>
           </w:p>
         </w:tc>
@@ -5393,12 +5784,61 @@
           </w:tcPr>
           <w:p>
             <w:r>
-              <w:t># Value : Integer or Royal (Enum : Int)</w:t>
-            </w:r>
-          </w:p>
-          <w:p>
-            <w:r>
-              <w:t># Suit : Suit (Enum : String)</w:t>
+              <w:t>- Deck : Deck Structure</w:t>
+            </w:r>
+          </w:p>
+          <w:p>
+            <w:r>
+              <w:t xml:space="preserve">- Royal Values : Hashing Structure (Such as Dictionary or </w:t>
+            </w:r>
+            <w:proofErr w:type="spellStart"/>
+            <w:r>
+              <w:t>HashMap</w:t>
+            </w:r>
+            <w:proofErr w:type="spellEnd"/>
+            <w:r>
+              <w:t>)</w:t>
+            </w:r>
+          </w:p>
+          <w:p>
+            <w:r>
+              <w:t xml:space="preserve">- Blackjack : </w:t>
+            </w:r>
+            <w:proofErr w:type="spellStart"/>
+            <w:r>
+              <w:t>Int</w:t>
+            </w:r>
+            <w:proofErr w:type="spellEnd"/>
+            <w:r>
+              <w:t xml:space="preserve"> (Constant)</w:t>
+            </w:r>
+          </w:p>
+          <w:p>
+            <w:r>
+              <w:t>- Players Queue : Circular Queue of Hands / Players</w:t>
+            </w:r>
+          </w:p>
+          <w:p>
+            <w:r>
+              <w:t>- Winners : Hand[]</w:t>
+            </w:r>
+          </w:p>
+          <w:p>
+            <w:r>
+              <w:t>+ Continue Game : Boolean</w:t>
+            </w:r>
+          </w:p>
+          <w:p>
+            <w:r>
+              <w:t xml:space="preserve">+ Deck Iteration : </w:t>
+            </w:r>
+            <w:proofErr w:type="spellStart"/>
+            <w:r>
+              <w:t>Int</w:t>
+            </w:r>
+            <w:proofErr w:type="spellEnd"/>
+            <w:r>
+              <w:t xml:space="preserve"> </w:t>
             </w:r>
           </w:p>
         </w:tc>
@@ -5410,17 +5850,828 @@
           </w:tcPr>
           <w:p>
             <w:r>
+              <w:t>+ Constructor</w:t>
+            </w:r>
+          </w:p>
+          <w:p>
+            <w:r>
+              <w:t xml:space="preserve">+ Reset Game </w:t>
+            </w:r>
+          </w:p>
+          <w:p>
+            <w:r>
+              <w:t>- Create Player Queue</w:t>
+            </w:r>
+            <w:r>
+              <w:t>(Structure : Hands/Players)</w:t>
+            </w:r>
+          </w:p>
+          <w:p>
+            <w:r>
+              <w:t xml:space="preserve">- Compare Hands (Hands* : Hand) : Boolean or </w:t>
+            </w:r>
+            <w:proofErr w:type="spellStart"/>
+            <w:r>
+              <w:t>Int</w:t>
+            </w:r>
+            <w:proofErr w:type="spellEnd"/>
+          </w:p>
+          <w:p>
+            <w:r>
+              <w:t>- Deal(Hand : Hand) : Hand</w:t>
+            </w:r>
+          </w:p>
+          <w:p>
+            <w:r>
+              <w:t xml:space="preserve">+ Hit </w:t>
+            </w:r>
+          </w:p>
+          <w:p>
+            <w:r>
+              <w:t>+ Stand</w:t>
+            </w:r>
+          </w:p>
+          <w:p>
+            <w:r>
+              <w:t>+ Output Current Game State to Console</w:t>
+            </w:r>
+          </w:p>
+          <w:p>
+            <w:r>
+              <w:t>+ Check if Game is Over</w:t>
+            </w:r>
+          </w:p>
+          <w:p>
+            <w:r>
+              <w:t>+ End Game</w:t>
+            </w:r>
+          </w:p>
+        </w:tc>
+      </w:tr>
+    </w:tbl>
+    <w:p/>
+    <w:p>
+      <w:r>
+        <w:t xml:space="preserve">Below are descriptions of </w:t>
+      </w:r>
+      <w:r>
+        <w:t xml:space="preserve">the new methods or attributes. </w:t>
+      </w:r>
+    </w:p>
+    <w:p>
+      <w:pPr>
+        <w:rPr>
+          <w:b/>
+          <w:u w:val="single"/>
+        </w:rPr>
+      </w:pPr>
+      <w:r>
+        <w:rPr>
+          <w:b/>
+          <w:u w:val="single"/>
+        </w:rPr>
+        <w:t>Methods:</w:t>
+      </w:r>
+    </w:p>
+    <w:tbl>
+      <w:tblPr>
+        <w:tblStyle w:val="TableGrid"/>
+        <w:tblW w:w="9209" w:type="dxa"/>
+        <w:tblLook w:val="04A0" w:firstRow="1" w:lastRow="0" w:firstColumn="1" w:lastColumn="0" w:noHBand="0" w:noVBand="1"/>
+      </w:tblPr>
+      <w:tblGrid>
+        <w:gridCol w:w="1852"/>
+        <w:gridCol w:w="7357"/>
+      </w:tblGrid>
+      <w:tr>
+        <w:tc>
+          <w:tcPr>
+            <w:tcW w:w="1852" w:type="dxa"/>
+          </w:tcPr>
+          <w:p>
+            <w:pPr>
+              <w:jc w:val="center"/>
+              <w:rPr>
+                <w:b/>
+                <w:u w:val="single"/>
+              </w:rPr>
+            </w:pPr>
+            <w:r>
+              <w:rPr>
+                <w:b/>
+                <w:u w:val="single"/>
+              </w:rPr>
+              <w:t>Method Identifier</w:t>
+            </w:r>
+          </w:p>
+        </w:tc>
+        <w:tc>
+          <w:tcPr>
+            <w:tcW w:w="7357" w:type="dxa"/>
+          </w:tcPr>
+          <w:p>
+            <w:pPr>
+              <w:jc w:val="center"/>
+              <w:rPr>
+                <w:b/>
+                <w:u w:val="single"/>
+              </w:rPr>
+            </w:pPr>
+            <w:r>
+              <w:rPr>
+                <w:b/>
+                <w:u w:val="single"/>
+              </w:rPr>
+              <w:t>Description of Method</w:t>
+            </w:r>
+          </w:p>
+        </w:tc>
+      </w:tr>
+      <w:tr>
+        <w:tc>
+          <w:tcPr>
+            <w:tcW w:w="1852" w:type="dxa"/>
+          </w:tcPr>
+          <w:p>
+            <w:pPr>
+              <w:jc w:val="center"/>
+            </w:pPr>
+            <w:r>
+              <w:t>Constructor</w:t>
+            </w:r>
+          </w:p>
+        </w:tc>
+        <w:tc>
+          <w:tcPr>
+            <w:tcW w:w="7357" w:type="dxa"/>
+          </w:tcPr>
+          <w:p>
+            <w:pPr>
+              <w:jc w:val="center"/>
+            </w:pPr>
+            <w:r>
+              <w:t>Declare and Initialise all attributes and constants.</w:t>
+            </w:r>
+          </w:p>
+        </w:tc>
+      </w:tr>
+      <w:tr>
+        <w:tc>
+          <w:tcPr>
+            <w:tcW w:w="1852" w:type="dxa"/>
+          </w:tcPr>
+          <w:p>
+            <w:pPr>
+              <w:jc w:val="center"/>
+            </w:pPr>
+            <w:r>
+              <w:t>Reset Game</w:t>
+            </w:r>
+          </w:p>
+        </w:tc>
+        <w:tc>
+          <w:tcPr>
+            <w:tcW w:w="7357" w:type="dxa"/>
+          </w:tcPr>
+          <w:p>
+            <w:pPr>
+              <w:jc w:val="center"/>
+            </w:pPr>
+            <w:r>
+              <w:t>Restore Attributes to starting values</w:t>
+            </w:r>
+          </w:p>
+        </w:tc>
+      </w:tr>
+      <w:tr>
+        <w:tc>
+          <w:tcPr>
+            <w:tcW w:w="1852" w:type="dxa"/>
+          </w:tcPr>
+          <w:p>
+            <w:pPr>
+              <w:jc w:val="center"/>
+            </w:pPr>
+            <w:r>
+              <w:t>Compare Hands</w:t>
+            </w:r>
+          </w:p>
+        </w:tc>
+        <w:tc>
+          <w:tcPr>
+            <w:tcW w:w="7357" w:type="dxa"/>
+          </w:tcPr>
+          <w:p>
+            <w:pPr>
+              <w:jc w:val="center"/>
+            </w:pPr>
+            <w:r>
+              <w:t>Compare hands passed in and determine a winner or a draw.</w:t>
+            </w:r>
+          </w:p>
+        </w:tc>
+      </w:tr>
+      <w:tr>
+        <w:tc>
+          <w:tcPr>
+            <w:tcW w:w="1852" w:type="dxa"/>
+          </w:tcPr>
+          <w:p>
+            <w:pPr>
+              <w:jc w:val="center"/>
+            </w:pPr>
+            <w:r>
+              <w:t>Deal</w:t>
+            </w:r>
+          </w:p>
+        </w:tc>
+        <w:tc>
+          <w:tcPr>
+            <w:tcW w:w="7357" w:type="dxa"/>
+          </w:tcPr>
+          <w:p>
+            <w:pPr>
+              <w:jc w:val="center"/>
+            </w:pPr>
+            <w:r>
+              <w:t>Deal the initial two cards to each player</w:t>
+            </w:r>
+            <w:r>
+              <w:t xml:space="preserve"> passed in</w:t>
+            </w:r>
+          </w:p>
+        </w:tc>
+      </w:tr>
+      <w:tr>
+        <w:tc>
+          <w:tcPr>
+            <w:tcW w:w="1852" w:type="dxa"/>
+          </w:tcPr>
+          <w:p>
+            <w:pPr>
+              <w:jc w:val="center"/>
+            </w:pPr>
+            <w:r>
+              <w:t>Hit</w:t>
+            </w:r>
+          </w:p>
+        </w:tc>
+        <w:tc>
+          <w:tcPr>
+            <w:tcW w:w="7357" w:type="dxa"/>
+          </w:tcPr>
+          <w:p>
+            <w:pPr>
+              <w:jc w:val="center"/>
+            </w:pPr>
+            <w:r>
+              <w:t>Deal a card to the</w:t>
+            </w:r>
+            <w:r>
+              <w:t xml:space="preserve"> current player, determine if they have gone bust or not, and if they have do not </w:t>
+            </w:r>
+            <w:proofErr w:type="spellStart"/>
+            <w:r>
+              <w:t>repush</w:t>
+            </w:r>
+            <w:proofErr w:type="spellEnd"/>
+            <w:r>
+              <w:t xml:space="preserve"> them back to the player queue.</w:t>
+            </w:r>
+          </w:p>
+        </w:tc>
+      </w:tr>
+      <w:tr>
+        <w:tc>
+          <w:tcPr>
+            <w:tcW w:w="1852" w:type="dxa"/>
+          </w:tcPr>
+          <w:p>
+            <w:pPr>
+              <w:jc w:val="center"/>
+            </w:pPr>
+            <w:r>
+              <w:t>Stand</w:t>
+            </w:r>
+          </w:p>
+        </w:tc>
+        <w:tc>
+          <w:tcPr>
+            <w:tcW w:w="7357" w:type="dxa"/>
+          </w:tcPr>
+          <w:p>
+            <w:pPr>
+              <w:jc w:val="center"/>
+            </w:pPr>
+            <w:r>
+              <w:t xml:space="preserve">Update the current hand to stood, and do not </w:t>
+            </w:r>
+            <w:proofErr w:type="spellStart"/>
+            <w:r>
+              <w:t>repush</w:t>
+            </w:r>
+            <w:proofErr w:type="spellEnd"/>
+            <w:r>
+              <w:t xml:space="preserve"> them to the queue</w:t>
+            </w:r>
+          </w:p>
+        </w:tc>
+      </w:tr>
+      <w:tr>
+        <w:tc>
+          <w:tcPr>
+            <w:tcW w:w="1852" w:type="dxa"/>
+          </w:tcPr>
+          <w:p>
+            <w:pPr>
+              <w:jc w:val="center"/>
+            </w:pPr>
+            <w:r>
+              <w:t>Output State of Game to Console</w:t>
+            </w:r>
+          </w:p>
+        </w:tc>
+        <w:tc>
+          <w:tcPr>
+            <w:tcW w:w="7357" w:type="dxa"/>
+          </w:tcPr>
+          <w:p>
+            <w:pPr>
+              <w:jc w:val="center"/>
+            </w:pPr>
+            <w:r>
+              <w:t>Display the state of each player’s hand, and value.</w:t>
+            </w:r>
+          </w:p>
+        </w:tc>
+      </w:tr>
+      <w:tr>
+        <w:tc>
+          <w:tcPr>
+            <w:tcW w:w="1852" w:type="dxa"/>
+          </w:tcPr>
+          <w:p>
+            <w:pPr>
+              <w:jc w:val="center"/>
+            </w:pPr>
+            <w:r>
+              <w:t>End Game</w:t>
+            </w:r>
+          </w:p>
+        </w:tc>
+        <w:tc>
+          <w:tcPr>
+            <w:tcW w:w="7357" w:type="dxa"/>
+          </w:tcPr>
+          <w:p>
+            <w:pPr>
+              <w:jc w:val="center"/>
+            </w:pPr>
+            <w:r>
+              <w:t>Call the methods which determine a winner at the end of the game: Deal Dealer’s Cards at end, and Compare Hands.</w:t>
+            </w:r>
+          </w:p>
+        </w:tc>
+      </w:tr>
+      <w:tr>
+        <w:tc>
+          <w:tcPr>
+            <w:tcW w:w="1852" w:type="dxa"/>
+          </w:tcPr>
+          <w:p>
+            <w:pPr>
+              <w:jc w:val="center"/>
+            </w:pPr>
+            <w:r>
+              <w:t>Create Player Queue</w:t>
+            </w:r>
+          </w:p>
+        </w:tc>
+        <w:tc>
+          <w:tcPr>
+            <w:tcW w:w="7357" w:type="dxa"/>
+          </w:tcPr>
+          <w:p>
+            <w:pPr>
+              <w:jc w:val="center"/>
+            </w:pPr>
+            <w:r>
+              <w:t>Create a circular queue and push all the starting players to the queue. A structure of starting players should be passed to the method.</w:t>
+            </w:r>
+          </w:p>
+        </w:tc>
+      </w:tr>
+    </w:tbl>
+    <w:p/>
+    <w:p>
+      <w:pPr>
+        <w:rPr>
+          <w:b/>
+          <w:u w:val="single"/>
+        </w:rPr>
+      </w:pPr>
+      <w:r>
+        <w:rPr>
+          <w:b/>
+          <w:u w:val="single"/>
+        </w:rPr>
+        <w:t>Attributes:</w:t>
+      </w:r>
+    </w:p>
+    <w:tbl>
+      <w:tblPr>
+        <w:tblStyle w:val="TableGrid"/>
+        <w:tblW w:w="9209" w:type="dxa"/>
+        <w:tblLook w:val="04A0" w:firstRow="1" w:lastRow="0" w:firstColumn="1" w:lastColumn="0" w:noHBand="0" w:noVBand="1"/>
+      </w:tblPr>
+      <w:tblGrid>
+        <w:gridCol w:w="2299"/>
+        <w:gridCol w:w="6910"/>
+      </w:tblGrid>
+      <w:tr>
+        <w:tc>
+          <w:tcPr>
+            <w:tcW w:w="2299" w:type="dxa"/>
+          </w:tcPr>
+          <w:p>
+            <w:pPr>
+              <w:jc w:val="center"/>
+              <w:rPr>
+                <w:b/>
+                <w:u w:val="single"/>
+              </w:rPr>
+            </w:pPr>
+            <w:r>
+              <w:rPr>
+                <w:b/>
+                <w:u w:val="single"/>
+              </w:rPr>
+              <w:t>Identifier</w:t>
+            </w:r>
+          </w:p>
+        </w:tc>
+        <w:tc>
+          <w:tcPr>
+            <w:tcW w:w="6910" w:type="dxa"/>
+          </w:tcPr>
+          <w:p>
+            <w:pPr>
+              <w:jc w:val="center"/>
+              <w:rPr>
+                <w:b/>
+                <w:u w:val="single"/>
+              </w:rPr>
+            </w:pPr>
+            <w:r>
+              <w:rPr>
+                <w:b/>
+                <w:u w:val="single"/>
+              </w:rPr>
+              <w:t>Description of Purpose</w:t>
+            </w:r>
+          </w:p>
+        </w:tc>
+      </w:tr>
+      <w:tr>
+        <w:tc>
+          <w:tcPr>
+            <w:tcW w:w="2299" w:type="dxa"/>
+          </w:tcPr>
+          <w:p>
+            <w:pPr>
+              <w:jc w:val="center"/>
+            </w:pPr>
+            <w:r>
+              <w:t>Deck</w:t>
+            </w:r>
+          </w:p>
+        </w:tc>
+        <w:tc>
+          <w:tcPr>
+            <w:tcW w:w="6910" w:type="dxa"/>
+          </w:tcPr>
+          <w:p>
+            <w:pPr>
+              <w:jc w:val="center"/>
+            </w:pPr>
+            <w:r>
+              <w:t>Stores the Deck of Cards to Draw from</w:t>
+            </w:r>
+          </w:p>
+        </w:tc>
+      </w:tr>
+      <w:tr>
+        <w:tc>
+          <w:tcPr>
+            <w:tcW w:w="2299" w:type="dxa"/>
+          </w:tcPr>
+          <w:p>
+            <w:pPr>
+              <w:jc w:val="center"/>
+            </w:pPr>
+            <w:r>
+              <w:t>Royal Values</w:t>
+            </w:r>
+          </w:p>
+        </w:tc>
+        <w:tc>
+          <w:tcPr>
+            <w:tcW w:w="6910" w:type="dxa"/>
+          </w:tcPr>
+          <w:p>
+            <w:pPr>
+              <w:jc w:val="center"/>
+            </w:pPr>
+            <w:r>
+              <w:t>Dictionary, storing the values of each of the royal cards.</w:t>
+            </w:r>
+          </w:p>
+        </w:tc>
+      </w:tr>
+      <w:tr>
+        <w:tc>
+          <w:tcPr>
+            <w:tcW w:w="2299" w:type="dxa"/>
+          </w:tcPr>
+          <w:p>
+            <w:pPr>
+              <w:jc w:val="center"/>
+            </w:pPr>
+            <w:r>
+              <w:t>Blackjack</w:t>
+            </w:r>
+          </w:p>
+        </w:tc>
+        <w:tc>
+          <w:tcPr>
+            <w:tcW w:w="6910" w:type="dxa"/>
+          </w:tcPr>
+          <w:p>
+            <w:pPr>
+              <w:jc w:val="center"/>
+            </w:pPr>
+            <w:r>
+              <w:t>Constant holding the value for a blackjack (21)</w:t>
+            </w:r>
+          </w:p>
+        </w:tc>
+      </w:tr>
+      <w:tr>
+        <w:tc>
+          <w:tcPr>
+            <w:tcW w:w="2299" w:type="dxa"/>
+          </w:tcPr>
+          <w:p>
+            <w:pPr>
+              <w:jc w:val="center"/>
+            </w:pPr>
+            <w:r>
+              <w:t>Continue Game</w:t>
+            </w:r>
+          </w:p>
+        </w:tc>
+        <w:tc>
+          <w:tcPr>
+            <w:tcW w:w="6910" w:type="dxa"/>
+          </w:tcPr>
+          <w:p>
+            <w:pPr>
+              <w:jc w:val="center"/>
+            </w:pPr>
+            <w:r>
+              <w:t>Boolean holding the state of whether the game has ended or not.</w:t>
+            </w:r>
+          </w:p>
+        </w:tc>
+      </w:tr>
+      <w:tr>
+        <w:tc>
+          <w:tcPr>
+            <w:tcW w:w="2299" w:type="dxa"/>
+          </w:tcPr>
+          <w:p>
+            <w:pPr>
+              <w:jc w:val="center"/>
+            </w:pPr>
+            <w:r>
+              <w:t>Players Queue</w:t>
+            </w:r>
+          </w:p>
+        </w:tc>
+        <w:tc>
+          <w:tcPr>
+            <w:tcW w:w="6910" w:type="dxa"/>
+          </w:tcPr>
+          <w:p>
+            <w:pPr>
+              <w:jc w:val="center"/>
+            </w:pPr>
+            <w:r>
+              <w:t xml:space="preserve">Circular Queue holding each player still in the game </w:t>
+            </w:r>
+          </w:p>
+        </w:tc>
+      </w:tr>
+      <w:tr>
+        <w:tc>
+          <w:tcPr>
+            <w:tcW w:w="2299" w:type="dxa"/>
+          </w:tcPr>
+          <w:p>
+            <w:pPr>
+              <w:jc w:val="center"/>
+            </w:pPr>
+            <w:r>
+              <w:t>Winners</w:t>
+            </w:r>
+          </w:p>
+        </w:tc>
+        <w:tc>
+          <w:tcPr>
+            <w:tcW w:w="6910" w:type="dxa"/>
+          </w:tcPr>
+          <w:p>
+            <w:pPr>
+              <w:jc w:val="center"/>
+            </w:pPr>
+            <w:r>
+              <w:t>Array of Hand IDs holding the winner of the last game played.</w:t>
+            </w:r>
+          </w:p>
+        </w:tc>
+      </w:tr>
+      <w:tr>
+        <w:tc>
+          <w:tcPr>
+            <w:tcW w:w="2299" w:type="dxa"/>
+          </w:tcPr>
+          <w:p>
+            <w:pPr>
+              <w:jc w:val="center"/>
+            </w:pPr>
+            <w:r>
+              <w:t>Deck Iteration</w:t>
+            </w:r>
+          </w:p>
+        </w:tc>
+        <w:tc>
+          <w:tcPr>
+            <w:tcW w:w="6910" w:type="dxa"/>
+          </w:tcPr>
+          <w:p>
+            <w:pPr>
+              <w:jc w:val="center"/>
+            </w:pPr>
+            <w:r>
+              <w:t>Hold the value of the current deck iteration – if a new deck has been initialised then increment this.</w:t>
+            </w:r>
+          </w:p>
+        </w:tc>
+      </w:tr>
+    </w:tbl>
+    <w:p/>
+    <w:p>
+      <w:r>
+        <w:br w:type="page"/>
+      </w:r>
+    </w:p>
+    <w:p/>
+    <w:p>
+      <w:pPr>
+        <w:pStyle w:val="Heading4"/>
+      </w:pPr>
+      <w:r>
+        <w:t>Structures</w:t>
+      </w:r>
+    </w:p>
+    <w:p>
+      <w:pPr>
+        <w:pStyle w:val="Heading5"/>
+      </w:pPr>
+      <w:r>
+        <w:t>Card</w:t>
+      </w:r>
+    </w:p>
+    <w:p>
+      <w:r>
+        <w:t>Firstly, the fundamental object of blackjack (and all the games in this project) is the Standard Deck Card. This card structure has a very simple design:</w:t>
+      </w:r>
+    </w:p>
+    <w:tbl>
+      <w:tblPr>
+        <w:tblStyle w:val="TableGrid"/>
+        <w:tblW w:w="0" w:type="auto"/>
+        <w:tblLook w:val="04A0" w:firstRow="1" w:lastRow="0" w:firstColumn="1" w:lastColumn="0" w:noHBand="0" w:noVBand="1"/>
+      </w:tblPr>
+      <w:tblGrid>
+        <w:gridCol w:w="9016"/>
+      </w:tblGrid>
+      <w:tr>
+        <w:tc>
+          <w:tcPr>
+            <w:tcW w:w="9016" w:type="dxa"/>
+          </w:tcPr>
+          <w:p>
+            <w:pPr>
+              <w:jc w:val="center"/>
+            </w:pPr>
+            <w:r>
+              <w:t>Card</w:t>
+            </w:r>
+          </w:p>
+        </w:tc>
+      </w:tr>
+      <w:tr>
+        <w:tc>
+          <w:tcPr>
+            <w:tcW w:w="9016" w:type="dxa"/>
+          </w:tcPr>
+          <w:p>
+            <w:r>
+              <w:t># Value : Integer or Royal (</w:t>
+            </w:r>
+            <w:proofErr w:type="spellStart"/>
+            <w:r>
+              <w:t>Enum</w:t>
+            </w:r>
+            <w:proofErr w:type="spellEnd"/>
+            <w:r>
+              <w:t xml:space="preserve"> : </w:t>
+            </w:r>
+            <w:proofErr w:type="spellStart"/>
+            <w:r>
+              <w:t>Int</w:t>
+            </w:r>
+            <w:proofErr w:type="spellEnd"/>
+            <w:r>
+              <w:t>)</w:t>
+            </w:r>
+          </w:p>
+          <w:p>
+            <w:r>
+              <w:t># Suit : Suit (</w:t>
+            </w:r>
+            <w:proofErr w:type="spellStart"/>
+            <w:r>
+              <w:t>Enum</w:t>
+            </w:r>
+            <w:proofErr w:type="spellEnd"/>
+            <w:r>
+              <w:t xml:space="preserve"> : String)</w:t>
+            </w:r>
+          </w:p>
+        </w:tc>
+      </w:tr>
+      <w:tr>
+        <w:tc>
+          <w:tcPr>
+            <w:tcW w:w="9016" w:type="dxa"/>
+          </w:tcPr>
+          <w:p>
+            <w:r>
               <w:t xml:space="preserve">+ Constructor </w:t>
             </w:r>
           </w:p>
           <w:p>
             <w:r>
-              <w:t>+ Get Value : Int or Royal (Enum : Int)</w:t>
-            </w:r>
-          </w:p>
-          <w:p>
-            <w:r>
-              <w:t>+ Get Suit : Suit (Enum : String)</w:t>
+              <w:t xml:space="preserve">+ Get Value : </w:t>
+            </w:r>
+            <w:proofErr w:type="spellStart"/>
+            <w:r>
+              <w:t>Int</w:t>
+            </w:r>
+            <w:proofErr w:type="spellEnd"/>
+            <w:r>
+              <w:t xml:space="preserve"> or Royal (</w:t>
+            </w:r>
+            <w:proofErr w:type="spellStart"/>
+            <w:r>
+              <w:t>Enum</w:t>
+            </w:r>
+            <w:proofErr w:type="spellEnd"/>
+            <w:r>
+              <w:t xml:space="preserve"> : </w:t>
+            </w:r>
+            <w:proofErr w:type="spellStart"/>
+            <w:r>
+              <w:t>Int</w:t>
+            </w:r>
+            <w:proofErr w:type="spellEnd"/>
+            <w:r>
+              <w:t>)</w:t>
+            </w:r>
+          </w:p>
+          <w:p>
+            <w:r>
+              <w:t>+ Get Suit : Suit (</w:t>
+            </w:r>
+            <w:proofErr w:type="spellStart"/>
+            <w:r>
+              <w:t>Enum</w:t>
+            </w:r>
+            <w:proofErr w:type="spellEnd"/>
+            <w:r>
+              <w:t xml:space="preserve"> : String)</w:t>
             </w:r>
           </w:p>
           <w:p>
@@ -5784,7 +7035,15 @@
         <w:t>addition,</w:t>
       </w:r>
       <w:r>
-        <w:t xml:space="preserve"> it provides an easy interface for different classes to determine the value of the royals or the Ace, as for every game this will appear as an Enum of Royals, in which case a hashing structure can be used to map each of these cards to a concrete value. This is better than having to hard code different values of the royals to different settings – for example, the alternative would be to hard code methods into the card or deck structure which changes the value of the royal from within these structure, rather than from within the game structure. This would mean having to store unnecessary data and behaviours within the card and deck structure, making them harder to maintain and use.</w:t>
+        <w:t xml:space="preserve"> it provides an easy interface for different classes to determine the value of the royals or the Ace, as for every game this will appear as an </w:t>
+      </w:r>
+      <w:proofErr w:type="spellStart"/>
+      <w:r>
+        <w:t>Enum</w:t>
+      </w:r>
+      <w:proofErr w:type="spellEnd"/>
+      <w:r>
+        <w:t xml:space="preserve"> of Royals, in which case a hashing structure can be used to map each of these cards to a concrete value. This is better than having to hard code different values of the royals to different settings – for example, the alternative would be to hard code methods into the card or deck structure which changes the value of the royal from within these structure, rather than from within the game structure. This would mean having to store unnecessary data and behaviours within the card and deck structure, making them harder to maintain and use.</w:t>
       </w:r>
     </w:p>
     <w:p>
@@ -5831,12 +7090,25 @@
           </w:tcPr>
           <w:p>
             <w:r>
-              <w:t>- Size : Int</w:t>
-            </w:r>
-          </w:p>
-          <w:p>
-            <w:r>
-              <w:t>- Top of Stack Pointer : Int / Address</w:t>
+              <w:t xml:space="preserve">- Size : </w:t>
+            </w:r>
+            <w:proofErr w:type="spellStart"/>
+            <w:r>
+              <w:t>Int</w:t>
+            </w:r>
+            <w:proofErr w:type="spellEnd"/>
+          </w:p>
+          <w:p>
+            <w:r>
+              <w:t xml:space="preserve">- Top of Stack Pointer : </w:t>
+            </w:r>
+            <w:proofErr w:type="spellStart"/>
+            <w:r>
+              <w:t>Int</w:t>
+            </w:r>
+            <w:proofErr w:type="spellEnd"/>
+            <w:r>
+              <w:t xml:space="preserve"> / Address</w:t>
             </w:r>
           </w:p>
           <w:p>
@@ -5856,8 +7128,13 @@
               <w:t>+ Constructor</w:t>
             </w:r>
             <w:r>
-              <w:t xml:space="preserve"> (Stack Size : Int</w:t>
-            </w:r>
+              <w:t xml:space="preserve"> (Stack Size : </w:t>
+            </w:r>
+            <w:proofErr w:type="spellStart"/>
+            <w:r>
+              <w:t>Int</w:t>
+            </w:r>
+            <w:proofErr w:type="spellEnd"/>
             <w:r>
               <w:t>, Type of Stack : &lt;T&gt;</w:t>
             </w:r>
@@ -5867,8 +7144,13 @@
           </w:p>
           <w:p>
             <w:r>
-              <w:t>+ Size Getter : Int</w:t>
-            </w:r>
+              <w:t xml:space="preserve">+ Size Getter : </w:t>
+            </w:r>
+            <w:proofErr w:type="spellStart"/>
+            <w:r>
+              <w:t>Int</w:t>
+            </w:r>
+            <w:proofErr w:type="spellEnd"/>
           </w:p>
           <w:p>
             <w:r>
@@ -6115,9 +7397,11 @@
             <w:pPr>
               <w:jc w:val="center"/>
             </w:pPr>
+            <w:proofErr w:type="spellStart"/>
             <w:r>
               <w:t>isEmpty</w:t>
             </w:r>
+            <w:proofErr w:type="spellEnd"/>
           </w:p>
         </w:tc>
         <w:tc>
@@ -6360,12 +7644,25 @@
           </w:tcPr>
           <w:p>
             <w:r>
-              <w:t>- Size : Int</w:t>
-            </w:r>
-          </w:p>
-          <w:p>
-            <w:r>
-              <w:t>- Top of Stack Pointer : Int / Address</w:t>
+              <w:t xml:space="preserve">- Size : </w:t>
+            </w:r>
+            <w:proofErr w:type="spellStart"/>
+            <w:r>
+              <w:t>Int</w:t>
+            </w:r>
+            <w:proofErr w:type="spellEnd"/>
+          </w:p>
+          <w:p>
+            <w:r>
+              <w:t xml:space="preserve">- Top of Stack Pointer : </w:t>
+            </w:r>
+            <w:proofErr w:type="spellStart"/>
+            <w:r>
+              <w:t>Int</w:t>
+            </w:r>
+            <w:proofErr w:type="spellEnd"/>
+            <w:r>
+              <w:t xml:space="preserve"> / Address</w:t>
             </w:r>
           </w:p>
           <w:p>
@@ -6382,13 +7679,26 @@
           </w:tcPr>
           <w:p>
             <w:r>
-              <w:t>+ Constructor (Stack Size : Int, Type of Stack : &lt;T&gt;)</w:t>
-            </w:r>
-          </w:p>
-          <w:p>
-            <w:r>
-              <w:t>+ Size Getter : Int</w:t>
-            </w:r>
+              <w:t xml:space="preserve">+ Constructor (Stack Size : </w:t>
+            </w:r>
+            <w:proofErr w:type="spellStart"/>
+            <w:r>
+              <w:t>Int</w:t>
+            </w:r>
+            <w:proofErr w:type="spellEnd"/>
+            <w:r>
+              <w:t>, Type of Stack : &lt;T&gt;)</w:t>
+            </w:r>
+          </w:p>
+          <w:p>
+            <w:r>
+              <w:t xml:space="preserve">+ Size Getter : </w:t>
+            </w:r>
+            <w:proofErr w:type="spellStart"/>
+            <w:r>
+              <w:t>Int</w:t>
+            </w:r>
+            <w:proofErr w:type="spellEnd"/>
           </w:p>
           <w:p>
             <w:r>
@@ -6517,12 +7827,28 @@
           </w:tcPr>
           <w:p>
             <w:r>
-              <w:t>- Values : Int Array</w:t>
-            </w:r>
-          </w:p>
-          <w:p>
-            <w:r>
-              <w:t>- Suits : Suits Array (Suits -&gt; Enum: String)</w:t>
+              <w:t xml:space="preserve">- Values : </w:t>
+            </w:r>
+            <w:proofErr w:type="spellStart"/>
+            <w:r>
+              <w:t>Int</w:t>
+            </w:r>
+            <w:proofErr w:type="spellEnd"/>
+            <w:r>
+              <w:t xml:space="preserve"> Array</w:t>
+            </w:r>
+          </w:p>
+          <w:p>
+            <w:r>
+              <w:t xml:space="preserve">- Suits : Suits Array (Suits -&gt; </w:t>
+            </w:r>
+            <w:proofErr w:type="spellStart"/>
+            <w:r>
+              <w:t>Enum</w:t>
+            </w:r>
+            <w:proofErr w:type="spellEnd"/>
+            <w:r>
+              <w:t>: String)</w:t>
             </w:r>
           </w:p>
         </w:tc>
@@ -6810,7 +8136,13 @@
     </w:p>
     <w:p>
       <w:r>
-        <w:t xml:space="preserve">As the game has a variable number of players, a data structure is required to store the players, so that they can be accessed. I have used a circular queue for this, as it has the double purpose of also providing FIFO behaviour, which will provide me with the next player who needs to have their go. This works by popping from the queue at the start of each turn and then, as long as they are still in the game, pushing them back into the queue. </w:t>
+        <w:t>As the game has a variable number of players, a data structure is required to store the players, so that they can be accessed. I have used a circular queue for this, as it has the double purpose of also providing FIFO behaviour, which will provide me with the next player who needs to have their go. This works by popping from the queue at the start of each turn and then, as long as they are still in the game, pushing them back into the queue.</w:t>
+      </w:r>
+      <w:r>
+        <w:t xml:space="preserve"> Moreover, if they are out of the game (either by going bust or standing) then they are not pushed back onto the queue, so the end of the game can be determined by whether or not the queue is empty.</w:t>
+      </w:r>
+      <w:r>
+        <w:t xml:space="preserve"> </w:t>
       </w:r>
     </w:p>
     <w:p>
@@ -6860,20 +8192,41 @@
           </w:tcPr>
           <w:p>
             <w:r>
-              <w:t>- Size : Int</w:t>
-            </w:r>
+              <w:t xml:space="preserve">- Size : </w:t>
+            </w:r>
+            <w:proofErr w:type="spellStart"/>
+            <w:r>
+              <w:t>Int</w:t>
+            </w:r>
+            <w:proofErr w:type="spellEnd"/>
           </w:p>
           <w:p>
             <w:r>
               <w:t>- Front Pointer</w:t>
             </w:r>
             <w:r>
-              <w:t xml:space="preserve"> : Int / Address</w:t>
-            </w:r>
-          </w:p>
-          <w:p>
-            <w:r>
-              <w:t>- Rear Pointer: Int/Address</w:t>
+              <w:t xml:space="preserve"> : </w:t>
+            </w:r>
+            <w:proofErr w:type="spellStart"/>
+            <w:r>
+              <w:t>Int</w:t>
+            </w:r>
+            <w:proofErr w:type="spellEnd"/>
+            <w:r>
+              <w:t xml:space="preserve"> / Address</w:t>
+            </w:r>
+          </w:p>
+          <w:p>
+            <w:r>
+              <w:t xml:space="preserve">- Rear Pointer: </w:t>
+            </w:r>
+            <w:proofErr w:type="spellStart"/>
+            <w:r>
+              <w:t>Int</w:t>
+            </w:r>
+            <w:proofErr w:type="spellEnd"/>
+            <w:r>
+              <w:t>/Address</w:t>
             </w:r>
           </w:p>
           <w:p>
@@ -6896,13 +8249,26 @@
               <w:t xml:space="preserve">+ Constructor (Queue </w:t>
             </w:r>
             <w:r>
-              <w:t>Size : Int, Type of Stack : &lt;T&gt;)</w:t>
-            </w:r>
-          </w:p>
-          <w:p>
-            <w:r>
-              <w:t>+ Size Getter : Int</w:t>
-            </w:r>
+              <w:t xml:space="preserve">Size : </w:t>
+            </w:r>
+            <w:proofErr w:type="spellStart"/>
+            <w:r>
+              <w:t>Int</w:t>
+            </w:r>
+            <w:proofErr w:type="spellEnd"/>
+            <w:r>
+              <w:t>, Type of Stack : &lt;T&gt;)</w:t>
+            </w:r>
+          </w:p>
+          <w:p>
+            <w:r>
+              <w:t xml:space="preserve">+ Size Getter : </w:t>
+            </w:r>
+            <w:proofErr w:type="spellStart"/>
+            <w:r>
+              <w:t>Int</w:t>
+            </w:r>
+            <w:proofErr w:type="spellEnd"/>
           </w:p>
           <w:p>
             <w:r>
@@ -6937,19 +8303,21 @@
       <w:pPr>
         <w:pStyle w:val="Heading5"/>
       </w:pPr>
-      <w:commentRangeStart w:id="36"/>
+      <w:commentRangeStart w:id="35"/>
       <w:r>
         <w:t>Hand</w:t>
       </w:r>
-      <w:commentRangeEnd w:id="36"/>
+      <w:commentRangeEnd w:id="35"/>
       <w:r>
         <w:rPr>
           <w:rStyle w:val="CommentReference"/>
           <w:rFonts w:asciiTheme="minorHAnsi" w:eastAsiaTheme="minorHAnsi" w:hAnsiTheme="minorHAnsi" w:cstheme="minorBidi"/>
           <w:color w:val="auto"/>
         </w:rPr>
-        <w:commentReference w:id="36"/>
-      </w:r>
+        <w:commentReference w:id="35"/>
+      </w:r>
+      <w:bookmarkStart w:id="36" w:name="_GoBack"/>
+      <w:bookmarkEnd w:id="36"/>
     </w:p>
     <w:p>
       <w:r>
@@ -6965,61 +8333,813 @@
       </w:r>
     </w:p>
     <w:p>
+      <w:r>
+        <w:t xml:space="preserve">Updated January 2018 – </w:t>
+      </w:r>
+    </w:p>
+    <w:p>
+      <w:r>
+        <w:t>Upon updating the blackjack class to accommodate for more than one player, I realised it would be a better design to take some of the behaviours built into the blackjack class regarding the hands, and move them into the hand class. Fundamentally the hand class is still backed by an array of cards, however, I have updated the class to include built in behaviours such as getting the current value of the hand</w:t>
+      </w:r>
+      <w:r>
+        <w:t xml:space="preserve">, and choosing the ace. </w:t>
+      </w:r>
+    </w:p>
+    <w:p>
+      <w:r>
+        <w:t xml:space="preserve">In addition to this, I have also added a new class for the dealer’s hand, which holds all the functionality for the dealer, so that it does not have to be in the blackjack class. This class inherits from the hand class above and has </w:t>
+      </w:r>
+      <w:r>
+        <w:t>some additional behaviours.</w:t>
+      </w:r>
+    </w:p>
+    <w:p>
+      <w:r>
+        <w:t>The new class design is as follows:</w:t>
+      </w:r>
+    </w:p>
+    <w:tbl>
+      <w:tblPr>
+        <w:tblStyle w:val="TableGrid"/>
+        <w:tblW w:w="0" w:type="auto"/>
+        <w:tblLook w:val="04A0" w:firstRow="1" w:lastRow="0" w:firstColumn="1" w:lastColumn="0" w:noHBand="0" w:noVBand="1"/>
+      </w:tblPr>
+      <w:tblGrid>
+        <w:gridCol w:w="9016"/>
+      </w:tblGrid>
+      <w:tr>
+        <w:tc>
+          <w:tcPr>
+            <w:tcW w:w="9016" w:type="dxa"/>
+          </w:tcPr>
+          <w:p>
+            <w:pPr>
+              <w:jc w:val="center"/>
+            </w:pPr>
+            <w:r>
+              <w:t>Hand</w:t>
+            </w:r>
+          </w:p>
+        </w:tc>
+      </w:tr>
+      <w:tr>
+        <w:tc>
+          <w:tcPr>
+            <w:tcW w:w="9016" w:type="dxa"/>
+          </w:tcPr>
+          <w:p>
+            <w:r>
+              <w:t>- ID : String or Hash Value</w:t>
+            </w:r>
+          </w:p>
+          <w:p>
+            <w:r>
+              <w:t>- Hand : Card[]</w:t>
+            </w:r>
+          </w:p>
+          <w:p>
+            <w:r>
+              <w:t>- Stood : Bool</w:t>
+            </w:r>
+          </w:p>
+          <w:p>
+            <w:r>
+              <w:t>- Bust : Bool</w:t>
+            </w:r>
+          </w:p>
+          <w:p>
+            <w:r>
+              <w:t xml:space="preserve">- Royals : Hash Structure (Card -&gt; Integer) </w:t>
+            </w:r>
+          </w:p>
+        </w:tc>
+      </w:tr>
+      <w:tr>
+        <w:tc>
+          <w:tcPr>
+            <w:tcW w:w="9016" w:type="dxa"/>
+          </w:tcPr>
+          <w:p>
+            <w:r>
+              <w:t>+ Constructor (Id: String</w:t>
+            </w:r>
+            <w:r>
+              <w:t>)</w:t>
+            </w:r>
+          </w:p>
+          <w:p>
+            <w:r>
+              <w:t xml:space="preserve">+ Get Hand Value : </w:t>
+            </w:r>
+            <w:proofErr w:type="spellStart"/>
+            <w:r>
+              <w:t>Int</w:t>
+            </w:r>
+            <w:proofErr w:type="spellEnd"/>
+          </w:p>
+          <w:p>
+            <w:r>
+              <w:t>- Choose Ace (</w:t>
+            </w:r>
+            <w:proofErr w:type="spellStart"/>
+            <w:r>
+              <w:t>Hand_Total</w:t>
+            </w:r>
+            <w:proofErr w:type="spellEnd"/>
+            <w:r>
+              <w:t xml:space="preserve"> : </w:t>
+            </w:r>
+            <w:proofErr w:type="spellStart"/>
+            <w:r>
+              <w:t>Int</w:t>
+            </w:r>
+            <w:proofErr w:type="spellEnd"/>
+            <w:r>
+              <w:t xml:space="preserve">, </w:t>
+            </w:r>
+            <w:proofErr w:type="spellStart"/>
+            <w:r>
+              <w:t>noAces</w:t>
+            </w:r>
+            <w:proofErr w:type="spellEnd"/>
+            <w:r>
+              <w:t xml:space="preserve"> : </w:t>
+            </w:r>
+            <w:proofErr w:type="spellStart"/>
+            <w:r>
+              <w:t>Int</w:t>
+            </w:r>
+            <w:proofErr w:type="spellEnd"/>
+            <w:r>
+              <w:t>)</w:t>
+            </w:r>
+          </w:p>
+          <w:p>
+            <w:r>
+              <w:t>+ Hit (</w:t>
+            </w:r>
+            <w:proofErr w:type="spellStart"/>
+            <w:r>
+              <w:t>Card_To_Add</w:t>
+            </w:r>
+            <w:proofErr w:type="spellEnd"/>
+            <w:r>
+              <w:t xml:space="preserve"> : Card) : Void</w:t>
+            </w:r>
+          </w:p>
+          <w:p>
+            <w:r>
+              <w:rPr>
+                <w:noProof/>
+                <w:lang w:eastAsia="en-GB"/>
+              </w:rPr>
+              <mc:AlternateContent>
+                <mc:Choice Requires="wps">
+                  <w:drawing>
+                    <wp:anchor distT="0" distB="0" distL="114300" distR="114300" simplePos="0" relativeHeight="251676672" behindDoc="0" locked="0" layoutInCell="1" allowOverlap="1" wp14:anchorId="2146E1BD" wp14:editId="2D9B52FA">
+                      <wp:simplePos x="0" y="0"/>
+                      <wp:positionH relativeFrom="column">
+                        <wp:posOffset>2785745</wp:posOffset>
+                      </wp:positionH>
+                      <wp:positionV relativeFrom="paragraph">
+                        <wp:posOffset>145415</wp:posOffset>
+                      </wp:positionV>
+                      <wp:extent cx="0" cy="676275"/>
+                      <wp:effectExtent l="76200" t="38100" r="57150" b="9525"/>
+                      <wp:wrapNone/>
+                      <wp:docPr id="29" name="Straight Arrow Connector 29"/>
+                      <wp:cNvGraphicFramePr/>
+                      <a:graphic xmlns:a="http://schemas.openxmlformats.org/drawingml/2006/main">
+                        <a:graphicData uri="http://schemas.microsoft.com/office/word/2010/wordprocessingShape">
+                          <wps:wsp>
+                            <wps:cNvCnPr/>
+                            <wps:spPr>
+                              <a:xfrm flipV="1">
+                                <a:off x="0" y="0"/>
+                                <a:ext cx="0" cy="676275"/>
+                              </a:xfrm>
+                              <a:prstGeom prst="straightConnector1">
+                                <a:avLst/>
+                              </a:prstGeom>
+                              <a:ln>
+                                <a:tailEnd type="triangle"/>
+                              </a:ln>
+                            </wps:spPr>
+                            <wps:style>
+                              <a:lnRef idx="1">
+                                <a:schemeClr val="dk1"/>
+                              </a:lnRef>
+                              <a:fillRef idx="0">
+                                <a:schemeClr val="dk1"/>
+                              </a:fillRef>
+                              <a:effectRef idx="0">
+                                <a:schemeClr val="dk1"/>
+                              </a:effectRef>
+                              <a:fontRef idx="minor">
+                                <a:schemeClr val="tx1"/>
+                              </a:fontRef>
+                            </wps:style>
+                            <wps:bodyPr/>
+                          </wps:wsp>
+                        </a:graphicData>
+                      </a:graphic>
+                    </wp:anchor>
+                  </w:drawing>
+                </mc:Choice>
+                <mc:Fallback>
+                  <w:pict>
+                    <v:shapetype w14:anchorId="39426B30" id="_x0000_t32" coordsize="21600,21600" o:spt="32" o:oned="t" path="m,l21600,21600e" filled="f">
+                      <v:path arrowok="t" fillok="f" o:connecttype="none"/>
+                      <o:lock v:ext="edit" shapetype="t"/>
+                    </v:shapetype>
+                    <v:shape id="Straight Arrow Connector 29" o:spid="_x0000_s1026" type="#_x0000_t32" style="position:absolute;margin-left:219.35pt;margin-top:11.45pt;width:0;height:53.25pt;flip:y;z-index:251676672;visibility:visible;mso-wrap-style:square;mso-wrap-distance-left:9pt;mso-wrap-distance-top:0;mso-wrap-distance-right:9pt;mso-wrap-distance-bottom:0;mso-position-horizontal:absolute;mso-position-horizontal-relative:text;mso-position-vertical:absolute;mso-position-vertical-relative:text" o:gfxdata="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" strokecolor="black [3040]">
+                      <v:stroke endarrow="block"/>
+                    </v:shape>
+                  </w:pict>
+                </mc:Fallback>
+              </mc:AlternateContent>
+            </w:r>
+          </w:p>
+        </w:tc>
+      </w:tr>
+    </w:tbl>
+    <w:p/>
+    <w:p/>
+    <w:tbl>
+      <w:tblPr>
+        <w:tblStyle w:val="TableGrid"/>
+        <w:tblW w:w="0" w:type="auto"/>
+        <w:tblLook w:val="04A0" w:firstRow="1" w:lastRow="0" w:firstColumn="1" w:lastColumn="0" w:noHBand="0" w:noVBand="1"/>
+      </w:tblPr>
+      <w:tblGrid>
+        <w:gridCol w:w="9016"/>
+      </w:tblGrid>
+      <w:tr>
+        <w:tc>
+          <w:tcPr>
+            <w:tcW w:w="9016" w:type="dxa"/>
+          </w:tcPr>
+          <w:p>
+            <w:pPr>
+              <w:jc w:val="center"/>
+            </w:pPr>
+            <w:r>
+              <w:t>Dealer Hand</w:t>
+            </w:r>
+          </w:p>
+        </w:tc>
+      </w:tr>
+      <w:tr>
+        <w:tc>
+          <w:tcPr>
+            <w:tcW w:w="9016" w:type="dxa"/>
+          </w:tcPr>
+          <w:p>
+            <w:r>
+              <w:t xml:space="preserve"> </w:t>
+            </w:r>
+            <w:r>
+              <w:t>(No additional attributes)</w:t>
+            </w:r>
+          </w:p>
+        </w:tc>
+      </w:tr>
+      <w:tr>
+        <w:tc>
+          <w:tcPr>
+            <w:tcW w:w="9016" w:type="dxa"/>
+          </w:tcPr>
+          <w:p>
+            <w:r>
+              <w:t>+ Dealer Play (Deck : Deck) : Void</w:t>
+            </w:r>
+          </w:p>
+        </w:tc>
+      </w:tr>
+    </w:tbl>
+    <w:p/>
+    <w:p>
+      <w:pPr>
+        <w:rPr>
+          <w:b/>
+          <w:u w:val="single"/>
+        </w:rPr>
+      </w:pPr>
+      <w:r>
+        <w:rPr>
+          <w:b/>
+          <w:u w:val="single"/>
+        </w:rPr>
+        <w:t>Methods</w:t>
+      </w:r>
+      <w:r>
+        <w:rPr>
+          <w:b/>
+          <w:u w:val="single"/>
+        </w:rPr>
+        <w:t xml:space="preserve"> Hand and Dealer Hand</w:t>
+      </w:r>
+      <w:r>
+        <w:rPr>
+          <w:b/>
+          <w:u w:val="single"/>
+        </w:rPr>
+        <w:t>:</w:t>
+      </w:r>
+    </w:p>
+    <w:tbl>
+      <w:tblPr>
+        <w:tblStyle w:val="TableGrid"/>
+        <w:tblW w:w="9067" w:type="dxa"/>
+        <w:tblLook w:val="04A0" w:firstRow="1" w:lastRow="0" w:firstColumn="1" w:lastColumn="0" w:noHBand="0" w:noVBand="1"/>
+      </w:tblPr>
+      <w:tblGrid>
+        <w:gridCol w:w="1852"/>
+        <w:gridCol w:w="7215"/>
+      </w:tblGrid>
+      <w:tr>
+        <w:tc>
+          <w:tcPr>
+            <w:tcW w:w="1852" w:type="dxa"/>
+          </w:tcPr>
+          <w:p>
+            <w:pPr>
+              <w:jc w:val="center"/>
+              <w:rPr>
+                <w:b/>
+                <w:u w:val="single"/>
+              </w:rPr>
+            </w:pPr>
+            <w:r>
+              <w:rPr>
+                <w:b/>
+                <w:u w:val="single"/>
+              </w:rPr>
+              <w:t>Method Identifier</w:t>
+            </w:r>
+          </w:p>
+        </w:tc>
+        <w:tc>
+          <w:tcPr>
+            <w:tcW w:w="7215" w:type="dxa"/>
+          </w:tcPr>
+          <w:p>
+            <w:pPr>
+              <w:jc w:val="center"/>
+              <w:rPr>
+                <w:b/>
+                <w:u w:val="single"/>
+              </w:rPr>
+            </w:pPr>
+            <w:r>
+              <w:rPr>
+                <w:b/>
+                <w:u w:val="single"/>
+              </w:rPr>
+              <w:t>Description of Method</w:t>
+            </w:r>
+          </w:p>
+        </w:tc>
+      </w:tr>
+      <w:tr>
+        <w:tc>
+          <w:tcPr>
+            <w:tcW w:w="1852" w:type="dxa"/>
+          </w:tcPr>
+          <w:p>
+            <w:pPr>
+              <w:jc w:val="center"/>
+            </w:pPr>
+            <w:r>
+              <w:t>Constructor</w:t>
+            </w:r>
+          </w:p>
+        </w:tc>
+        <w:tc>
+          <w:tcPr>
+            <w:tcW w:w="7215" w:type="dxa"/>
+          </w:tcPr>
+          <w:p>
+            <w:pPr>
+              <w:jc w:val="center"/>
+            </w:pPr>
+            <w:r>
+              <w:t>Declare and Initialise all attributes and constants.</w:t>
+            </w:r>
+          </w:p>
+        </w:tc>
+      </w:tr>
+      <w:tr>
+        <w:tc>
+          <w:tcPr>
+            <w:tcW w:w="1852" w:type="dxa"/>
+          </w:tcPr>
+          <w:p>
+            <w:pPr>
+              <w:jc w:val="center"/>
+            </w:pPr>
+            <w:r>
+              <w:t>Get Hand Value</w:t>
+            </w:r>
+          </w:p>
+        </w:tc>
+        <w:tc>
+          <w:tcPr>
+            <w:tcW w:w="7215" w:type="dxa"/>
+          </w:tcPr>
+          <w:p>
+            <w:pPr>
+              <w:jc w:val="center"/>
+            </w:pPr>
+            <w:r>
+              <w:t>Calculates and returns the current value of the hand which the instance holds.</w:t>
+            </w:r>
+          </w:p>
+        </w:tc>
+      </w:tr>
+      <w:tr>
+        <w:tc>
+          <w:tcPr>
+            <w:tcW w:w="1852" w:type="dxa"/>
+          </w:tcPr>
+          <w:p>
+            <w:pPr>
+              <w:jc w:val="center"/>
+            </w:pPr>
+            <w:r>
+              <w:t>Choose Ace</w:t>
+            </w:r>
+          </w:p>
+        </w:tc>
+        <w:tc>
+          <w:tcPr>
+            <w:tcW w:w="7215" w:type="dxa"/>
+          </w:tcPr>
+          <w:p>
+            <w:pPr>
+              <w:jc w:val="center"/>
+            </w:pPr>
+            <w:r>
+              <w:t>Private method which assists in calculating the value of the hand by picking the value for the ace.</w:t>
+            </w:r>
+          </w:p>
+        </w:tc>
+      </w:tr>
+      <w:tr>
+        <w:tc>
+          <w:tcPr>
+            <w:tcW w:w="1852" w:type="dxa"/>
+          </w:tcPr>
+          <w:p>
+            <w:pPr>
+              <w:jc w:val="center"/>
+            </w:pPr>
+            <w:r>
+              <w:t>Hit</w:t>
+            </w:r>
+          </w:p>
+        </w:tc>
+        <w:tc>
+          <w:tcPr>
+            <w:tcW w:w="7215" w:type="dxa"/>
+          </w:tcPr>
+          <w:p>
+            <w:pPr>
+              <w:jc w:val="center"/>
+            </w:pPr>
+            <w:r>
+              <w:t xml:space="preserve">Appends the </w:t>
+            </w:r>
+            <w:proofErr w:type="spellStart"/>
+            <w:r>
+              <w:t>passed</w:t>
+            </w:r>
+            <w:proofErr w:type="spellEnd"/>
+            <w:r>
+              <w:t xml:space="preserve"> card to the array of cards attribute.</w:t>
+            </w:r>
+          </w:p>
+        </w:tc>
+      </w:tr>
+      <w:tr>
+        <w:tc>
+          <w:tcPr>
+            <w:tcW w:w="1852" w:type="dxa"/>
+          </w:tcPr>
+          <w:p>
+            <w:pPr>
+              <w:jc w:val="center"/>
+            </w:pPr>
+            <w:r>
+              <w:t>Play Dealer</w:t>
+            </w:r>
+          </w:p>
+        </w:tc>
+        <w:tc>
+          <w:tcPr>
+            <w:tcW w:w="7215" w:type="dxa"/>
+          </w:tcPr>
+          <w:p>
+            <w:pPr>
+              <w:jc w:val="center"/>
+            </w:pPr>
+            <w:r>
+              <w:t>Whilst the value of the instance of the dealer’s hand is below 17: pop cards from the passed deck and hit them to the hand.</w:t>
+            </w:r>
+          </w:p>
+        </w:tc>
+      </w:tr>
+    </w:tbl>
+    <w:p/>
+    <w:p>
+      <w:pPr>
+        <w:rPr>
+          <w:b/>
+          <w:u w:val="single"/>
+        </w:rPr>
+      </w:pPr>
+      <w:r>
+        <w:rPr>
+          <w:b/>
+          <w:u w:val="single"/>
+        </w:rPr>
+        <w:t>Attributes:</w:t>
+      </w:r>
+    </w:p>
+    <w:tbl>
+      <w:tblPr>
+        <w:tblStyle w:val="TableGrid"/>
+        <w:tblW w:w="9067" w:type="dxa"/>
+        <w:tblLook w:val="04A0" w:firstRow="1" w:lastRow="0" w:firstColumn="1" w:lastColumn="0" w:noHBand="0" w:noVBand="1"/>
+      </w:tblPr>
+      <w:tblGrid>
+        <w:gridCol w:w="2299"/>
+        <w:gridCol w:w="6768"/>
+      </w:tblGrid>
+      <w:tr>
+        <w:tc>
+          <w:tcPr>
+            <w:tcW w:w="2299" w:type="dxa"/>
+          </w:tcPr>
+          <w:p>
+            <w:pPr>
+              <w:jc w:val="center"/>
+              <w:rPr>
+                <w:b/>
+                <w:u w:val="single"/>
+              </w:rPr>
+            </w:pPr>
+            <w:r>
+              <w:rPr>
+                <w:b/>
+                <w:u w:val="single"/>
+              </w:rPr>
+              <w:t>Identifier</w:t>
+            </w:r>
+          </w:p>
+        </w:tc>
+        <w:tc>
+          <w:tcPr>
+            <w:tcW w:w="6768" w:type="dxa"/>
+          </w:tcPr>
+          <w:p>
+            <w:pPr>
+              <w:jc w:val="center"/>
+              <w:rPr>
+                <w:b/>
+                <w:u w:val="single"/>
+              </w:rPr>
+            </w:pPr>
+            <w:r>
+              <w:rPr>
+                <w:b/>
+                <w:u w:val="single"/>
+              </w:rPr>
+              <w:t>Description of Purpose</w:t>
+            </w:r>
+          </w:p>
+        </w:tc>
+      </w:tr>
+      <w:tr>
+        <w:tc>
+          <w:tcPr>
+            <w:tcW w:w="2299" w:type="dxa"/>
+          </w:tcPr>
+          <w:p>
+            <w:pPr>
+              <w:jc w:val="center"/>
+            </w:pPr>
+            <w:r>
+              <w:t>ID</w:t>
+            </w:r>
+          </w:p>
+        </w:tc>
+        <w:tc>
+          <w:tcPr>
+            <w:tcW w:w="6768" w:type="dxa"/>
+          </w:tcPr>
+          <w:p>
+            <w:pPr>
+              <w:jc w:val="center"/>
+            </w:pPr>
+            <w:r>
+              <w:t>Identifier variable used to identify the instance of the class</w:t>
+            </w:r>
+          </w:p>
+        </w:tc>
+      </w:tr>
+      <w:tr>
+        <w:tc>
+          <w:tcPr>
+            <w:tcW w:w="2299" w:type="dxa"/>
+          </w:tcPr>
+          <w:p>
+            <w:pPr>
+              <w:jc w:val="center"/>
+            </w:pPr>
+            <w:r>
+              <w:t>Hand</w:t>
+            </w:r>
+          </w:p>
+        </w:tc>
+        <w:tc>
+          <w:tcPr>
+            <w:tcW w:w="6768" w:type="dxa"/>
+          </w:tcPr>
+          <w:p>
+            <w:pPr>
+              <w:jc w:val="center"/>
+            </w:pPr>
+            <w:r>
+              <w:t>Array of cards which is the literal contents of the current instance of the Hand.</w:t>
+            </w:r>
+          </w:p>
+        </w:tc>
+      </w:tr>
+      <w:tr>
+        <w:tc>
+          <w:tcPr>
+            <w:tcW w:w="2299" w:type="dxa"/>
+          </w:tcPr>
+          <w:p>
+            <w:pPr>
+              <w:jc w:val="center"/>
+            </w:pPr>
+            <w:r>
+              <w:t>Stood</w:t>
+            </w:r>
+          </w:p>
+        </w:tc>
+        <w:tc>
+          <w:tcPr>
+            <w:tcW w:w="6768" w:type="dxa"/>
+          </w:tcPr>
+          <w:p>
+            <w:pPr>
+              <w:jc w:val="center"/>
+            </w:pPr>
+            <w:r>
+              <w:t>Tracker variable keeping track of if this player has stood.</w:t>
+            </w:r>
+          </w:p>
+        </w:tc>
+      </w:tr>
+      <w:tr>
+        <w:tc>
+          <w:tcPr>
+            <w:tcW w:w="2299" w:type="dxa"/>
+          </w:tcPr>
+          <w:p>
+            <w:pPr>
+              <w:jc w:val="center"/>
+            </w:pPr>
+            <w:r>
+              <w:t>Bust</w:t>
+            </w:r>
+          </w:p>
+        </w:tc>
+        <w:tc>
+          <w:tcPr>
+            <w:tcW w:w="6768" w:type="dxa"/>
+          </w:tcPr>
+          <w:p>
+            <w:pPr>
+              <w:jc w:val="center"/>
+            </w:pPr>
+            <w:r>
+              <w:t>Tracker Variable keeping track of if this player has gone bust.</w:t>
+            </w:r>
+          </w:p>
+        </w:tc>
+      </w:tr>
+      <w:tr>
+        <w:tc>
+          <w:tcPr>
+            <w:tcW w:w="2299" w:type="dxa"/>
+          </w:tcPr>
+          <w:p>
+            <w:pPr>
+              <w:jc w:val="center"/>
+            </w:pPr>
+            <w:r>
+              <w:t>Royals</w:t>
+            </w:r>
+          </w:p>
+        </w:tc>
+        <w:tc>
+          <w:tcPr>
+            <w:tcW w:w="6768" w:type="dxa"/>
+          </w:tcPr>
+          <w:p>
+            <w:pPr>
+              <w:jc w:val="center"/>
+            </w:pPr>
+            <w:r>
+              <w:t>Hashing structure which maps Instances of Royal Cards to their values within the current game.</w:t>
+            </w:r>
+          </w:p>
+        </w:tc>
+      </w:tr>
+    </w:tbl>
+    <w:p/>
+    <w:p>
       <w:pPr>
         <w:pStyle w:val="Heading4"/>
       </w:pPr>
-      <w:commentRangeStart w:id="37"/>
-      <w:commentRangeStart w:id="38"/>
-      <w:commentRangeStart w:id="39"/>
       <w:r>
         <w:t>Blackjack Class Usage</w:t>
       </w:r>
-      <w:commentRangeEnd w:id="37"/>
-      <w:r>
-        <w:rPr>
-          <w:rStyle w:val="CommentReference"/>
-          <w:rFonts w:asciiTheme="minorHAnsi" w:eastAsiaTheme="minorHAnsi" w:hAnsiTheme="minorHAnsi" w:cstheme="minorBidi"/>
-          <w:color w:val="auto"/>
-        </w:rPr>
-        <w:commentReference w:id="37"/>
-      </w:r>
-      <w:commentRangeEnd w:id="38"/>
-      <w:r>
-        <w:rPr>
-          <w:rStyle w:val="CommentReference"/>
-          <w:rFonts w:asciiTheme="minorHAnsi" w:eastAsiaTheme="minorHAnsi" w:hAnsiTheme="minorHAnsi" w:cstheme="minorBidi"/>
-          <w:i w:val="0"/>
-          <w:iCs w:val="0"/>
-          <w:color w:val="auto"/>
-        </w:rPr>
-        <w:commentReference w:id="38"/>
-      </w:r>
-      <w:commentRangeEnd w:id="39"/>
-      <w:r>
-        <w:rPr>
-          <w:rStyle w:val="CommentReference"/>
-          <w:rFonts w:asciiTheme="minorHAnsi" w:eastAsiaTheme="minorHAnsi" w:hAnsiTheme="minorHAnsi" w:cstheme="minorBidi"/>
-          <w:i w:val="0"/>
-          <w:iCs w:val="0"/>
-          <w:color w:val="auto"/>
-        </w:rPr>
-        <w:commentReference w:id="39"/>
-      </w:r>
     </w:p>
     <w:p>
       <w:r>
         <w:t xml:space="preserve">From a high-level perspective, the </w:t>
       </w:r>
       <w:r>
-        <w:t xml:space="preserve">blackjack interface provides a hand to each player, and the game mainloop continues until </w:t>
+        <w:t xml:space="preserve">blackjack interface provides a hand to each player, and the game </w:t>
+      </w:r>
+      <w:proofErr w:type="spellStart"/>
+      <w:r>
+        <w:t>mainloop</w:t>
+      </w:r>
+      <w:proofErr w:type="spellEnd"/>
+      <w:r>
+        <w:t xml:space="preserve"> continues until </w:t>
       </w:r>
       <w:r>
         <w:t>each player stands,</w:t>
       </w:r>
       <w:r>
-        <w:t xml:space="preserve"> reaches a blackjack or bust via hitting. Once the game mainloop ends, the end game method is called to calculate the value of each hand and determine a winner. The game can then be reset using the reset method.</w:t>
-      </w:r>
-    </w:p>
+        <w:t xml:space="preserve"> reaches a blackjack or bust via hitting. Once the game </w:t>
+      </w:r>
+      <w:proofErr w:type="spellStart"/>
+      <w:r>
+        <w:t>mainloop</w:t>
+      </w:r>
+      <w:proofErr w:type="spellEnd"/>
+      <w:r>
+        <w:t xml:space="preserve"> ends, the end game method is called to calculate the value of each hand and determine a winner. The game can then be reset using the reset method.</w:t>
+      </w:r>
+    </w:p>
+    <w:p>
+      <w:r>
+        <w:t>Updated January 2018:</w:t>
+      </w:r>
+    </w:p>
+    <w:p>
+      <w:r>
+        <w:t>Upon adding the player queue, allowing for multiple players in one game of blackjack, the new functionality of the class is as follows.</w:t>
+      </w:r>
+    </w:p>
+    <w:p>
+      <w:r>
+        <w:t xml:space="preserve">During the class </w:t>
+      </w:r>
+      <w:proofErr w:type="spellStart"/>
+      <w:r>
+        <w:t>mainloop</w:t>
+      </w:r>
+      <w:proofErr w:type="spellEnd"/>
+      <w:r>
+        <w:t xml:space="preserve">, the current player is output, as well as the value of their hand. Then the </w:t>
+      </w:r>
+      <w:r>
+        <w:t xml:space="preserve">player or the AI can decide to hit or stand. This hit or stand functionality is done through one function for each of the behaviours, this method has the same behaviour, however, it performs this behaviour on the hand at the front of the queue which will be popped. If the player stands or is bust, they are out of the game and are not pushed </w:t>
+      </w:r>
+      <w:proofErr w:type="spellStart"/>
+      <w:r>
+        <w:t>backto</w:t>
+      </w:r>
+      <w:proofErr w:type="spellEnd"/>
+      <w:r>
+        <w:t xml:space="preserve"> the queue. The game ends when there is no more players in the player queue.</w:t>
+      </w:r>
+    </w:p>
+    <w:p>
+      <w:r>
+        <w:t>After this the an end game method is called, dealing cards to the dealer until the value of their hand is above 17, and then another method is called comparing the value of each hand, and then outputting the winner.</w:t>
+      </w:r>
+    </w:p>
+    <w:p/>
     <w:p>
       <w:pPr>
         <w:rPr>
@@ -7037,24 +9157,24 @@
       <w:pPr>
         <w:pStyle w:val="Heading3"/>
       </w:pPr>
-      <w:bookmarkStart w:id="40" w:name="_Toc501372828"/>
-      <w:commentRangeStart w:id="41"/>
+      <w:bookmarkStart w:id="37" w:name="_Toc501372828"/>
+      <w:commentRangeStart w:id="38"/>
       <w:r>
         <w:t xml:space="preserve">Design </w:t>
       </w:r>
-      <w:commentRangeEnd w:id="41"/>
+      <w:commentRangeEnd w:id="38"/>
       <w:r>
         <w:rPr>
           <w:rStyle w:val="CommentReference"/>
           <w:rFonts w:asciiTheme="minorHAnsi" w:eastAsiaTheme="minorHAnsi" w:hAnsiTheme="minorHAnsi" w:cstheme="minorBidi"/>
           <w:color w:val="auto"/>
         </w:rPr>
-        <w:commentReference w:id="41"/>
+        <w:commentReference w:id="38"/>
       </w:r>
       <w:r>
         <w:t>– Card Counting AI</w:t>
       </w:r>
-      <w:bookmarkEnd w:id="40"/>
+      <w:bookmarkEnd w:id="37"/>
     </w:p>
     <w:p>
       <w:r>
@@ -7064,7 +9184,15 @@
         <w:t>east above 17. Reaching</w:t>
       </w:r>
       <w:r>
-        <w:t xml:space="preserve"> winrate of at least 45%</w:t>
+        <w:t xml:space="preserve"> </w:t>
+      </w:r>
+      <w:proofErr w:type="spellStart"/>
+      <w:r>
+        <w:t>winrate</w:t>
+      </w:r>
+      <w:proofErr w:type="spellEnd"/>
+      <w:r>
+        <w:t xml:space="preserve"> of at least 45%</w:t>
       </w:r>
       <w:r>
         <w:t xml:space="preserve"> (as provided by my research) is one metric which could be used to assess the performance of the final product</w:t>
@@ -7096,9 +9224,9 @@
       <w:pPr>
         <w:pStyle w:val="Heading5"/>
       </w:pPr>
-      <w:commentRangeStart w:id="42"/>
-      <w:commentRangeStart w:id="43"/>
-      <w:commentRangeStart w:id="44"/>
+      <w:commentRangeStart w:id="39"/>
+      <w:commentRangeStart w:id="40"/>
+      <w:commentRangeStart w:id="41"/>
       <w:r>
         <w:t xml:space="preserve">Complete </w:t>
       </w:r>
@@ -7111,37 +9239,45 @@
       <w:r>
         <w:t xml:space="preserve"> Tree</w:t>
       </w:r>
-      <w:commentRangeEnd w:id="42"/>
+      <w:commentRangeEnd w:id="39"/>
       <w:r>
         <w:rPr>
           <w:rStyle w:val="CommentReference"/>
           <w:rFonts w:asciiTheme="minorHAnsi" w:eastAsiaTheme="minorHAnsi" w:hAnsiTheme="minorHAnsi" w:cstheme="minorBidi"/>
           <w:color w:val="auto"/>
         </w:rPr>
-        <w:commentReference w:id="42"/>
-      </w:r>
-      <w:commentRangeEnd w:id="43"/>
+        <w:commentReference w:id="39"/>
+      </w:r>
+      <w:commentRangeEnd w:id="40"/>
       <w:r>
         <w:rPr>
           <w:rStyle w:val="CommentReference"/>
           <w:rFonts w:asciiTheme="minorHAnsi" w:eastAsiaTheme="minorHAnsi" w:hAnsiTheme="minorHAnsi" w:cstheme="minorBidi"/>
           <w:color w:val="auto"/>
         </w:rPr>
-        <w:commentReference w:id="43"/>
-      </w:r>
-      <w:commentRangeEnd w:id="44"/>
+        <w:commentReference w:id="40"/>
+      </w:r>
+      <w:commentRangeEnd w:id="41"/>
       <w:r>
         <w:rPr>
           <w:rStyle w:val="CommentReference"/>
           <w:rFonts w:asciiTheme="minorHAnsi" w:eastAsiaTheme="minorHAnsi" w:hAnsiTheme="minorHAnsi" w:cstheme="minorBidi"/>
           <w:color w:val="auto"/>
         </w:rPr>
-        <w:commentReference w:id="44"/>
-      </w:r>
-    </w:p>
-    <w:p>
-      <w:r>
-        <w:t>Storing the cards and the values associated with them are best stored in a Binary Search Tree, this is because as long as I store all the cards in their value order, then searching for each card has a Big O complexity of O(log n), compared to if I used an array, which would result in a Big O complexity of O(n). Although the dat</w:t>
+        <w:commentReference w:id="41"/>
+      </w:r>
+    </w:p>
+    <w:p>
+      <w:r>
+        <w:t xml:space="preserve">Storing the cards and the values associated with them are best stored in a Binary Search Tree, this is because as long as I store all the cards in their value order, then searching for each card has a Big O complexity of </w:t>
+      </w:r>
+      <w:proofErr w:type="gramStart"/>
+      <w:r>
+        <w:t>O(</w:t>
+      </w:r>
+      <w:proofErr w:type="gramEnd"/>
+      <w:r>
+        <w:t>log n), compared to if I used an array, which would result in a Big O complexity of O(n). Although the dat</w:t>
       </w:r>
       <w:r>
         <w:t>a set in this scenario is fixed for a small n,</w:t>
@@ -7193,18 +9329,18 @@
       <w:pPr>
         <w:pStyle w:val="Heading5"/>
       </w:pPr>
-      <w:commentRangeStart w:id="45"/>
+      <w:commentRangeStart w:id="42"/>
       <w:r>
         <w:t>Maintenance of Binary Search Tree</w:t>
       </w:r>
-      <w:commentRangeEnd w:id="45"/>
+      <w:commentRangeEnd w:id="42"/>
       <w:r>
         <w:rPr>
           <w:rStyle w:val="CommentReference"/>
           <w:rFonts w:asciiTheme="minorHAnsi" w:eastAsiaTheme="minorHAnsi" w:hAnsiTheme="minorHAnsi" w:cstheme="minorBidi"/>
           <w:color w:val="auto"/>
         </w:rPr>
-        <w:commentReference w:id="45"/>
+        <w:commentReference w:id="42"/>
       </w:r>
     </w:p>
     <w:p>
@@ -7304,7 +9440,15 @@
         <w:t>The main benefit of using a binary search tree</w:t>
       </w:r>
       <w:r>
-        <w:t xml:space="preserve"> is the fast access time of O(log n). However, this does benefit is not gained, unless the BST is balanced. An example of an unbalanced binary tree is shown below:</w:t>
+        <w:t xml:space="preserve"> is the fast access time of </w:t>
+      </w:r>
+      <w:proofErr w:type="gramStart"/>
+      <w:r>
+        <w:t>O(</w:t>
+      </w:r>
+      <w:proofErr w:type="gramEnd"/>
+      <w:r>
+        <w:t>log n). However, this does benefit is not gained, unless the BST is balanced. An example of an unbalanced binary tree is shown below:</w:t>
       </w:r>
     </w:p>
     <w:p/>
@@ -7682,7 +9826,7 @@
           </mc:Choice>
           <mc:Fallback>
             <w:pict>
-              <v:oval w14:anchorId="1DD7C4DD" id="Oval 11" o:spid="_x0000_s1029" style="position:absolute;margin-left:339pt;margin-top:65pt;width:49.5pt;height:49.5pt;z-index:251670528;visibility:visible;mso-wrap-style:square;mso-wrap-distance-left:9pt;mso-wrap-distance-top:0;mso-wrap-distance-right:9pt;mso-wrap-distance-bottom:0;mso-position-horizontal:absolute;mso-position-horizontal-relative:text;mso-position-vertical:absolute;mso-position-vertical-relative:text;v-text-anchor:middle" o:gfxdata="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" fillcolor="white [3201]" strokecolor="black [3200]" strokeweight="2pt">
+              <v:oval w14:anchorId="1DD7C4DD" id="Oval 11" o:spid="_x0000_s1029" style="position:absolute;margin-left:339pt;margin-top:65pt;width:49.5pt;height:49.5pt;z-index:251670528;visibility:visible;mso-wrap-style:square;mso-wrap-distance-left:9pt;mso-wrap-distance-top:0;mso-wrap-distance-right:9pt;mso-wrap-distance-bottom:0;mso-position-horizontal:absolute;mso-position-horizontal-relative:text;mso-position-vertical:absolute;mso-position-vertical-relative:text;v-text-anchor:middle" o:gfxdata="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" fillcolor="white [3201]" strokecolor="black [3200]" strokeweight="2pt">
                 <v:textbox>
                   <w:txbxContent>
                     <w:p>
@@ -7774,7 +9918,7 @@
           </mc:Choice>
           <mc:Fallback>
             <w:pict>
-              <v:oval w14:anchorId="11550010" id="Oval 10" o:spid="_x0000_s1030" style="position:absolute;margin-left:285.75pt;margin-top:14pt;width:49.5pt;height:49.5pt;z-index:251668480;visibility:visible;mso-wrap-style:square;mso-wrap-distance-left:9pt;mso-wrap-distance-top:0;mso-wrap-distance-right:9pt;mso-wrap-distance-bottom:0;mso-position-horizontal:absolute;mso-position-horizontal-relative:text;mso-position-vertical:absolute;mso-position-vertical-relative:text;v-text-anchor:middle" o:gfxdata="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" fillcolor="white [3201]" strokecolor="black [3200]" strokeweight="2pt">
+              <v:oval w14:anchorId="11550010" id="Oval 10" o:spid="_x0000_s1030" style="position:absolute;margin-left:285.75pt;margin-top:14pt;width:49.5pt;height:49.5pt;z-index:251668480;visibility:visible;mso-wrap-style:square;mso-wrap-distance-left:9pt;mso-wrap-distance-top:0;mso-wrap-distance-right:9pt;mso-wrap-distance-bottom:0;mso-position-horizontal:absolute;mso-position-horizontal-relative:text;mso-position-vertical:absolute;mso-position-vertical-relative:text;v-text-anchor:middle" o:gfxdata="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" fillcolor="white [3201]" strokecolor="black [3200]" strokeweight="2pt">
                 <v:textbox>
                   <w:txbxContent>
                     <w:p>
@@ -7798,10 +9942,26 @@
     <w:p/>
     <w:p>
       <w:r>
-        <w:t>This is the worst case scenario, where the data is inserted into the tree in ascending order. At the worst case, the binary search tree effectively becomes a linked list, and the search time complexity becomes O(n) rather than O(log n), and we lose the benefit of using the BST at all. Although this is the extreme case, there are likely to be other cases where parts of the tree are balanced and other parts are unbalanced</w:t>
-      </w:r>
-      <w:r>
-        <w:t>, which would result in a search complexity between O(n) and O(log n). Consequently, an algorithm made to maintain the structure of the BST would be useful.</w:t>
+        <w:t xml:space="preserve">This is the worst case scenario, where the data is inserted into the tree in ascending order. At the worst case, the binary search tree effectively becomes a linked list, and the search time complexity becomes </w:t>
+      </w:r>
+      <w:proofErr w:type="gramStart"/>
+      <w:r>
+        <w:t>O(</w:t>
+      </w:r>
+      <w:proofErr w:type="gramEnd"/>
+      <w:r>
+        <w:t>n) rather than O(log n), and we lose the benefit of using the BST at all. Although this is the extreme case, there are likely to be other cases where parts of the tree are balanced and other parts are unbalanced</w:t>
+      </w:r>
+      <w:r>
+        <w:t xml:space="preserve">, which would result in a search complexity between </w:t>
+      </w:r>
+      <w:proofErr w:type="gramStart"/>
+      <w:r>
+        <w:t>O(</w:t>
+      </w:r>
+      <w:proofErr w:type="gramEnd"/>
+      <w:r>
+        <w:t>n) and O(log n). Consequently, an algorithm made to maintain the structure of the BST would be useful.</w:t>
       </w:r>
     </w:p>
     <w:p>
@@ -7828,8 +9988,13 @@
         </w:numPr>
       </w:pPr>
       <w:r>
-        <w:t>A Post order traversal is used to count from the bottom up how many children each node has – each recursion of this traversal returns the value returned by each of its children + 1. If a node is None</w:t>
-      </w:r>
+        <w:t xml:space="preserve">A Post order traversal is used to count from the bottom up how many children each node has – each recursion of this traversal returns the value returned by each of its children + 1. If a node is </w:t>
+      </w:r>
+      <w:proofErr w:type="gramStart"/>
+      <w:r>
+        <w:t>None</w:t>
+      </w:r>
+      <w:proofErr w:type="gramEnd"/>
       <w:r>
         <w:t xml:space="preserve"> then</w:t>
       </w:r>
@@ -7878,7 +10043,15 @@
     </w:p>
     <w:p>
       <w:r>
-        <w:t>This algorithm would have time complexity of O(n</w:t>
+        <w:t xml:space="preserve">This algorithm would have time complexity of </w:t>
+      </w:r>
+      <w:proofErr w:type="gramStart"/>
+      <w:r>
+        <w:t>O(</w:t>
+      </w:r>
+      <w:proofErr w:type="gramEnd"/>
+      <w:r>
+        <w:t>n</w:t>
       </w:r>
       <w:r>
         <w:rPr>
@@ -7890,7 +10063,15 @@
         <w:t xml:space="preserve">). Whilst this is a high time complexity (although it is still polynomial), it is worth </w:t>
       </w:r>
       <w:r>
-        <w:t>it in this context, because this only impacts on the program during the population of the tree. As a result of this the searching time complexity becomes O(log n). As the tree will be searched very often during the game, the overall time complexity makes this algorithm worth it.</w:t>
+        <w:t xml:space="preserve">it in this context, because this only impacts on the program during the population of the tree. As a result of this the searching time complexity becomes </w:t>
+      </w:r>
+      <w:proofErr w:type="gramStart"/>
+      <w:r>
+        <w:t>O(</w:t>
+      </w:r>
+      <w:proofErr w:type="gramEnd"/>
+      <w:r>
+        <w:t>log n). As the tree will be searched very often during the game, the overall time complexity makes this algorithm worth it.</w:t>
       </w:r>
     </w:p>
     <w:p>
@@ -7906,18 +10087,36 @@
         <w:pStyle w:val="NoSpacing"/>
       </w:pPr>
       <w:r>
-        <w:t>FUNCTION Maintain_</w:t>
-      </w:r>
-      <w:r>
-        <w:t>TREE()</w:t>
-      </w:r>
+        <w:t xml:space="preserve">FUNCTION </w:t>
+      </w:r>
+      <w:proofErr w:type="spellStart"/>
+      <w:r>
+        <w:t>Maintain_</w:t>
+      </w:r>
+      <w:proofErr w:type="gramStart"/>
+      <w:r>
+        <w:t>TREE</w:t>
+      </w:r>
+      <w:proofErr w:type="spellEnd"/>
+      <w:r>
+        <w:t>()</w:t>
+      </w:r>
+      <w:proofErr w:type="gramEnd"/>
     </w:p>
     <w:p>
       <w:pPr>
         <w:pStyle w:val="NoSpacing"/>
       </w:pPr>
       <w:r>
-        <w:t xml:space="preserve">    Completed_Comparing &lt;- False</w:t>
+        <w:t xml:space="preserve">    </w:t>
+      </w:r>
+      <w:proofErr w:type="spellStart"/>
+      <w:r>
+        <w:t>Completed_Comparing</w:t>
+      </w:r>
+      <w:proofErr w:type="spellEnd"/>
+      <w:r>
+        <w:t xml:space="preserve"> &lt;- False</w:t>
       </w:r>
     </w:p>
     <w:p>
@@ -7925,7 +10124,15 @@
         <w:pStyle w:val="NoSpacing"/>
       </w:pPr>
       <w:r>
-        <w:t xml:space="preserve">    While Completed_Comparing is FALSE</w:t>
+        <w:t xml:space="preserve">    While </w:t>
+      </w:r>
+      <w:proofErr w:type="spellStart"/>
+      <w:r>
+        <w:t>Completed_Comparing</w:t>
+      </w:r>
+      <w:proofErr w:type="spellEnd"/>
+      <w:r>
+        <w:t xml:space="preserve"> is FALSE</w:t>
       </w:r>
     </w:p>
     <w:p>
@@ -7933,7 +10140,36 @@
         <w:pStyle w:val="NoSpacing"/>
       </w:pPr>
       <w:r>
-        <w:t xml:space="preserve">        Traversal_Result &lt;- Maintain_Traverse(tree_root)</w:t>
+        <w:t xml:space="preserve">        </w:t>
+      </w:r>
+      <w:proofErr w:type="spellStart"/>
+      <w:r>
+        <w:t>Traversal_Result</w:t>
+      </w:r>
+      <w:proofErr w:type="spellEnd"/>
+      <w:r>
+        <w:t xml:space="preserve"> &lt;- </w:t>
+      </w:r>
+      <w:proofErr w:type="spellStart"/>
+      <w:r>
+        <w:t>Maintain_</w:t>
+      </w:r>
+      <w:proofErr w:type="gramStart"/>
+      <w:r>
+        <w:t>Traverse</w:t>
+      </w:r>
+      <w:proofErr w:type="spellEnd"/>
+      <w:r>
+        <w:t>(</w:t>
+      </w:r>
+      <w:proofErr w:type="spellStart"/>
+      <w:proofErr w:type="gramEnd"/>
+      <w:r>
+        <w:t>tree_root</w:t>
+      </w:r>
+      <w:proofErr w:type="spellEnd"/>
+      <w:r>
+        <w:t>)</w:t>
       </w:r>
     </w:p>
     <w:p>
@@ -7941,7 +10177,15 @@
         <w:pStyle w:val="NoSpacing"/>
       </w:pPr>
       <w:r>
-        <w:t xml:space="preserve">        IF Traversal_Result &lt;&gt; -1 THEN</w:t>
+        <w:t xml:space="preserve">        IF </w:t>
+      </w:r>
+      <w:proofErr w:type="spellStart"/>
+      <w:r>
+        <w:t>Traversal_Result</w:t>
+      </w:r>
+      <w:proofErr w:type="spellEnd"/>
+      <w:r>
+        <w:t xml:space="preserve"> &lt;&gt; -1 THEN</w:t>
       </w:r>
     </w:p>
     <w:p>
@@ -7949,7 +10193,15 @@
         <w:pStyle w:val="NoSpacing"/>
       </w:pPr>
       <w:r>
-        <w:t xml:space="preserve">            Completed_Comparing &lt;- True</w:t>
+        <w:t xml:space="preserve">            </w:t>
+      </w:r>
+      <w:proofErr w:type="spellStart"/>
+      <w:r>
+        <w:t>Completed_Comparing</w:t>
+      </w:r>
+      <w:proofErr w:type="spellEnd"/>
+      <w:r>
+        <w:t xml:space="preserve"> &lt;- True</w:t>
       </w:r>
     </w:p>
     <w:p>
@@ -7986,7 +10238,28 @@
         <w:pStyle w:val="NoSpacing"/>
       </w:pPr>
       <w:r>
-        <w:t>FUNCTION Maintain_Traverse(current_node)</w:t>
+        <w:t xml:space="preserve">FUNCTION </w:t>
+      </w:r>
+      <w:proofErr w:type="spellStart"/>
+      <w:r>
+        <w:t>Maintain_</w:t>
+      </w:r>
+      <w:proofErr w:type="gramStart"/>
+      <w:r>
+        <w:t>Traverse</w:t>
+      </w:r>
+      <w:proofErr w:type="spellEnd"/>
+      <w:r>
+        <w:t>(</w:t>
+      </w:r>
+      <w:proofErr w:type="spellStart"/>
+      <w:proofErr w:type="gramEnd"/>
+      <w:r>
+        <w:t>current_node</w:t>
+      </w:r>
+      <w:proofErr w:type="spellEnd"/>
+      <w:r>
+        <w:t>)</w:t>
       </w:r>
     </w:p>
     <w:p>
@@ -7997,7 +10270,15 @@
         <w:t xml:space="preserve">    </w:t>
       </w:r>
       <w:r>
-        <w:t>IF current_node is Null THEN</w:t>
+        <w:t xml:space="preserve">IF </w:t>
+      </w:r>
+      <w:proofErr w:type="spellStart"/>
+      <w:r>
+        <w:t>current_node</w:t>
+      </w:r>
+      <w:proofErr w:type="spellEnd"/>
+      <w:r>
+        <w:t xml:space="preserve"> is Null THEN</w:t>
       </w:r>
     </w:p>
     <w:p>
@@ -8021,7 +10302,28 @@
         <w:pStyle w:val="NoSpacing"/>
       </w:pPr>
       <w:r>
-        <w:t xml:space="preserve">    Left &lt;- Maintain_Traverse(current_node.left)</w:t>
+        <w:t xml:space="preserve">    Left &lt;- </w:t>
+      </w:r>
+      <w:proofErr w:type="spellStart"/>
+      <w:r>
+        <w:t>Maintain_</w:t>
+      </w:r>
+      <w:proofErr w:type="gramStart"/>
+      <w:r>
+        <w:t>Traverse</w:t>
+      </w:r>
+      <w:proofErr w:type="spellEnd"/>
+      <w:r>
+        <w:t>(</w:t>
+      </w:r>
+      <w:proofErr w:type="spellStart"/>
+      <w:proofErr w:type="gramEnd"/>
+      <w:r>
+        <w:t>current_node.left</w:t>
+      </w:r>
+      <w:proofErr w:type="spellEnd"/>
+      <w:r>
+        <w:t>)</w:t>
       </w:r>
     </w:p>
     <w:p>
@@ -8029,7 +10331,28 @@
         <w:pStyle w:val="NoSpacing"/>
       </w:pPr>
       <w:r>
-        <w:t xml:space="preserve">    Right &lt;- Maintain_Traverse(current_node.right)</w:t>
+        <w:t xml:space="preserve">    Right &lt;- </w:t>
+      </w:r>
+      <w:proofErr w:type="spellStart"/>
+      <w:r>
+        <w:t>Maintain_</w:t>
+      </w:r>
+      <w:proofErr w:type="gramStart"/>
+      <w:r>
+        <w:t>Traverse</w:t>
+      </w:r>
+      <w:proofErr w:type="spellEnd"/>
+      <w:r>
+        <w:t>(</w:t>
+      </w:r>
+      <w:proofErr w:type="spellStart"/>
+      <w:proofErr w:type="gramEnd"/>
+      <w:r>
+        <w:t>current_node.right</w:t>
+      </w:r>
+      <w:proofErr w:type="spellEnd"/>
+      <w:r>
+        <w:t>)</w:t>
       </w:r>
     </w:p>
     <w:p>
@@ -8058,7 +10381,15 @@
         <w:pStyle w:val="NoSpacing"/>
       </w:pPr>
       <w:r>
-        <w:t xml:space="preserve">    ELIF abs(left – right) &gt;= 2 //Imbalance in the tree – Therefore Balance</w:t>
+        <w:t xml:space="preserve">    ELIF </w:t>
+      </w:r>
+      <w:proofErr w:type="gramStart"/>
+      <w:r>
+        <w:t>abs(</w:t>
+      </w:r>
+      <w:proofErr w:type="gramEnd"/>
+      <w:r>
+        <w:t>left – right) &gt;= 2 //Imbalance in the tree – Therefore Balance</w:t>
       </w:r>
     </w:p>
     <w:p>
@@ -8101,8 +10432,6 @@
       <w:r>
         <w:t>RST</w:t>
       </w:r>
-      <w:bookmarkStart w:id="46" w:name="_GoBack"/>
-      <w:bookmarkEnd w:id="46"/>
     </w:p>
     <w:p>
       <w:pPr>
@@ -8145,51 +10474,70 @@
       </w:r>
     </w:p>
     <w:p>
-      <w:pPr>
-        <w:pStyle w:val="NoSpacing"/>
-      </w:pPr>
-    </w:p>
-    <w:p>
-      <w:pPr>
-        <w:pStyle w:val="NoSpacing"/>
-      </w:pPr>
-      <w:r>
-        <w:t xml:space="preserve">FUNCTION </w:t>
-      </w:r>
-    </w:p>
-    <w:p>
-      <w:pPr>
-        <w:ind w:left="360"/>
-      </w:pPr>
-    </w:p>
-    <w:p/>
-    <w:p/>
+      <w:r>
+        <w:br w:type="page"/>
+      </w:r>
+    </w:p>
     <w:p>
       <w:pPr>
         <w:pStyle w:val="Heading3"/>
       </w:pPr>
-      <w:commentRangeStart w:id="47"/>
-      <w:commentRangeStart w:id="48"/>
+      <w:commentRangeStart w:id="43"/>
+      <w:commentRangeStart w:id="44"/>
       <w:r>
         <w:t>Design – Neural Network Based AI</w:t>
       </w:r>
-      <w:commentRangeEnd w:id="47"/>
-      <w:commentRangeEnd w:id="48"/>
+      <w:commentRangeEnd w:id="43"/>
+      <w:commentRangeEnd w:id="44"/>
       <w:r>
         <w:rPr>
           <w:rStyle w:val="CommentReference"/>
           <w:rFonts w:asciiTheme="minorHAnsi" w:eastAsiaTheme="minorHAnsi" w:hAnsiTheme="minorHAnsi" w:cstheme="minorBidi"/>
           <w:color w:val="auto"/>
         </w:rPr>
-        <w:commentReference w:id="47"/>
-      </w:r>
+        <w:commentReference w:id="43"/>
+      </w:r>
+    </w:p>
+    <w:p>
+      <w:r>
+        <w:t>As decided in the analysis, an automated neural network based AI would be an optimal solution to the requirements, due to its low maintenance cost and versatility. However, the complexity of the neural network based solution comes in the design stage. This is because a neural network is hard to debug, as it is essentially a stochastic process of updating many weights, based on feedback from an environment. As a result having a well-designed network with a strong fundamental understanding of its architecture will make it easier to make in the long run.</w:t>
+      </w:r>
+    </w:p>
+    <w:p>
+      <w:r>
+        <w:t>The first</w:t>
+      </w:r>
+    </w:p>
+    <w:p/>
+    <w:p>
+      <w:pPr>
+        <w:pStyle w:val="Heading3"/>
+      </w:pPr>
+      <w:r>
+        <w:t>Design – Simple AI</w:t>
+      </w:r>
+    </w:p>
+    <w:p/>
+    <w:p>
+      <w:pPr>
+        <w:pStyle w:val="Heading3"/>
+      </w:pPr>
+      <w:r>
+        <w:t>Design – Comparison Tool</w:t>
+      </w:r>
+    </w:p>
+    <w:p/>
+    <w:p>
+      <w:pPr>
+        <w:pStyle w:val="Heading3"/>
+      </w:pPr>
       <w:r>
         <w:rPr>
           <w:rStyle w:val="CommentReference"/>
           <w:rFonts w:asciiTheme="minorHAnsi" w:eastAsiaTheme="minorHAnsi" w:hAnsiTheme="minorHAnsi" w:cstheme="minorBidi"/>
           <w:color w:val="auto"/>
         </w:rPr>
-        <w:commentReference w:id="48"/>
+        <w:commentReference w:id="44"/>
       </w:r>
     </w:p>
     <w:p>
@@ -8201,14 +10549,14 @@
           <w:u w:val="single"/>
         </w:rPr>
       </w:pPr>
-      <w:bookmarkStart w:id="49" w:name="_Toc501372829"/>
+      <w:bookmarkStart w:id="45" w:name="_Toc501372829"/>
       <w:r>
         <w:rPr>
           <w:rStyle w:val="Heading2Char"/>
         </w:rPr>
         <w:t>Software</w:t>
       </w:r>
-      <w:bookmarkEnd w:id="49"/>
+      <w:bookmarkEnd w:id="45"/>
       <w:r>
         <w:rPr>
           <w:b/>
@@ -8231,11 +10579,11 @@
       <w:pPr>
         <w:pStyle w:val="Heading1"/>
       </w:pPr>
-      <w:bookmarkStart w:id="50" w:name="_Toc501372830"/>
+      <w:bookmarkStart w:id="46" w:name="_Toc501372830"/>
       <w:r>
         <w:t>Testing</w:t>
       </w:r>
-      <w:bookmarkEnd w:id="50"/>
+      <w:bookmarkEnd w:id="46"/>
       <w:r>
         <w:t xml:space="preserve"> </w:t>
       </w:r>
@@ -8252,11 +10600,11 @@
       <w:pPr>
         <w:pStyle w:val="Heading1"/>
       </w:pPr>
-      <w:bookmarkStart w:id="51" w:name="_Toc501372831"/>
+      <w:bookmarkStart w:id="47" w:name="_Toc501372831"/>
       <w:r>
         <w:t>Evaluation</w:t>
       </w:r>
-      <w:bookmarkEnd w:id="51"/>
+      <w:bookmarkEnd w:id="47"/>
     </w:p>
     <w:sectPr>
       <w:pgSz w:w="11906" w:h="16838"/>
@@ -8362,7 +10710,15 @@
         <w:annotationRef/>
       </w:r>
       <w:r>
-        <w:t>Research, and get some concrete examples of what an “aggressive player” would do for example, and use this to compare to what the AI does – find out if you can put the stuff from pokerology here, even if it is in your research section</w:t>
+        <w:t xml:space="preserve">Research, and get some concrete examples of what an “aggressive player” would do for example, and use this to compare to what the AI does – find out if you can put the stuff from </w:t>
+      </w:r>
+      <w:proofErr w:type="spellStart"/>
+      <w:r>
+        <w:t>pokerology</w:t>
+      </w:r>
+      <w:proofErr w:type="spellEnd"/>
+      <w:r>
+        <w:t xml:space="preserve"> here, even if it is in your research section</w:t>
       </w:r>
     </w:p>
   </w:comment>
@@ -8378,8 +10734,13 @@
         <w:annotationRef/>
       </w:r>
       <w:r>
-        <w:t>Update this as you nail down the design of the db</w:t>
-      </w:r>
+        <w:t xml:space="preserve">Update this as you nail down the design of the </w:t>
+      </w:r>
+      <w:proofErr w:type="spellStart"/>
+      <w:r>
+        <w:t>db</w:t>
+      </w:r>
+      <w:proofErr w:type="spellEnd"/>
     </w:p>
   </w:comment>
   <w:comment w:id="13" w:author="William GILROY" w:date="2017-10-06T09:36:00Z" w:initials="WG">
@@ -8422,8 +10783,13 @@
         </w:rPr>
         <w:annotationRef/>
       </w:r>
-      <w:r>
-        <w:t>expand and explain, if necessary.</w:t>
+      <w:proofErr w:type="gramStart"/>
+      <w:r>
+        <w:t>expand</w:t>
+      </w:r>
+      <w:proofErr w:type="gramEnd"/>
+      <w:r>
+        <w:t xml:space="preserve"> and explain, if necessary.</w:t>
       </w:r>
     </w:p>
   </w:comment>
@@ -8576,7 +10942,7 @@
       </w:r>
     </w:p>
   </w:comment>
-  <w:comment w:id="35" w:author="%username%" w:date="2017-12-18T15:30:00Z" w:initials="%">
+  <w:comment w:id="35" w:author="William GILROY [2]" w:date="2018-02-06T12:01:00Z" w:initials="WG">
     <w:p>
       <w:pPr>
         <w:pStyle w:val="CommentText"/>
@@ -8588,11 +10954,11 @@
         <w:annotationRef/>
       </w:r>
       <w:r>
-        <w:t>Complete This</w:t>
+        <w:t>Maybe add a player class as well, separating the player from the hand, and then linking this player class to the database</w:t>
       </w:r>
     </w:p>
   </w:comment>
-  <w:comment w:id="36" w:author="William GILROY [2]" w:date="2018-01-24T12:19:00Z" w:initials="WG">
+  <w:comment w:id="38" w:author="William GILROY [2]" w:date="2017-12-17T13:37:00Z" w:initials="WG">
     <w:p>
       <w:pPr>
         <w:pStyle w:val="CommentText"/>
@@ -8604,11 +10970,11 @@
         <w:annotationRef/>
       </w:r>
       <w:r>
-        <w:t>Remember to talk about how you adapted this later on, when you made the game multiplayer version.</w:t>
+        <w:t>Update this as you flesh out the development of this.</w:t>
       </w:r>
     </w:p>
   </w:comment>
-  <w:comment w:id="37" w:author="William GILROY [2]" w:date="2017-12-16T18:28:00Z" w:initials="WG">
+  <w:comment w:id="39" w:author="William GILROY [2]" w:date="2017-12-19T11:38:00Z" w:initials="WG">
     <w:p>
       <w:pPr>
         <w:pStyle w:val="CommentText"/>
@@ -8620,11 +10986,11 @@
         <w:annotationRef/>
       </w:r>
       <w:r>
-        <w:t>TODO: Talk about how the blackjack interface is used, talk about the card counting AI progression and then the NN performance, progression.</w:t>
+        <w:t>Continue talking about this</w:t>
       </w:r>
     </w:p>
   </w:comment>
-  <w:comment w:id="38" w:author="%username%" w:date="2018-01-31T11:17:00Z" w:initials="%">
+  <w:comment w:id="40" w:author="William GILROY [2]" w:date="2017-12-19T12:27:00Z" w:initials="WG">
     <w:p>
       <w:pPr>
         <w:pStyle w:val="CommentText"/>
@@ -8637,7 +11003,7 @@
       </w:r>
     </w:p>
   </w:comment>
-  <w:comment w:id="39" w:author="William GILROY [2]" w:date="2018-01-31T11:17:00Z" w:initials="WG">
+  <w:comment w:id="41" w:author="William GILROY [2]" w:date="2017-12-19T12:27:00Z" w:initials="WG">
     <w:p>
       <w:pPr>
         <w:pStyle w:val="CommentText"/>
@@ -8648,9 +11014,12 @@
         </w:rPr>
         <w:annotationRef/>
       </w:r>
+      <w:r>
+        <w:t>Decide if you want to do it like this, or if it would be better to just use a dynamic array with a binary search algorithm</w:t>
+      </w:r>
     </w:p>
   </w:comment>
-  <w:comment w:id="41" w:author="William GILROY [2]" w:date="2017-12-17T13:37:00Z" w:initials="WG">
+  <w:comment w:id="42" w:author="William GILROY [2]" w:date="2018-01-31T12:30:00Z" w:initials="WG">
     <w:p>
       <w:pPr>
         <w:pStyle w:val="CommentText"/>
@@ -8662,11 +11031,19 @@
         <w:annotationRef/>
       </w:r>
       <w:r>
-        <w:t>Update this as you flesh out the development of this.</w:t>
+        <w:t xml:space="preserve">Insert </w:t>
+      </w:r>
+      <w:proofErr w:type="spellStart"/>
+      <w:r>
+        <w:t>Psuedocode</w:t>
+      </w:r>
+      <w:proofErr w:type="spellEnd"/>
+      <w:r>
+        <w:t>, and draw diagrams showing the swapping process a bit better</w:t>
       </w:r>
     </w:p>
   </w:comment>
-  <w:comment w:id="42" w:author="William GILROY [2]" w:date="2017-12-19T11:38:00Z" w:initials="WG">
+  <w:comment w:id="43" w:author="William GILROY [2]" w:date="2017-12-19T11:07:00Z" w:initials="WG">
     <w:p>
       <w:pPr>
         <w:pStyle w:val="CommentText"/>
@@ -8678,72 +11055,24 @@
         <w:annotationRef/>
       </w:r>
       <w:r>
-        <w:t>Continue talking about this</w:t>
+        <w:t xml:space="preserve">Talk about basic initial design – features, algorithms, structure, its performance and the progression (convolutional layers, experience buffer, reward </w:t>
+      </w:r>
+      <w:proofErr w:type="spellStart"/>
+      <w:r>
+        <w:t>maniupulation</w:t>
+      </w:r>
+      <w:proofErr w:type="spellEnd"/>
+      <w:proofErr w:type="gramStart"/>
+      <w:r>
+        <w:t>)  Talk</w:t>
+      </w:r>
+      <w:proofErr w:type="gramEnd"/>
+      <w:r>
+        <w:t xml:space="preserve"> about the agent interface class too.</w:t>
       </w:r>
     </w:p>
   </w:comment>
-  <w:comment w:id="43" w:author="William GILROY [2]" w:date="2017-12-19T12:27:00Z" w:initials="WG">
-    <w:p>
-      <w:pPr>
-        <w:pStyle w:val="CommentText"/>
-      </w:pPr>
-      <w:r>
-        <w:rPr>
-          <w:rStyle w:val="CommentReference"/>
-        </w:rPr>
-        <w:annotationRef/>
-      </w:r>
-    </w:p>
-  </w:comment>
-  <w:comment w:id="44" w:author="William GILROY [2]" w:date="2017-12-19T12:27:00Z" w:initials="WG">
-    <w:p>
-      <w:pPr>
-        <w:pStyle w:val="CommentText"/>
-      </w:pPr>
-      <w:r>
-        <w:rPr>
-          <w:rStyle w:val="CommentReference"/>
-        </w:rPr>
-        <w:annotationRef/>
-      </w:r>
-      <w:r>
-        <w:t>Decide if you want to do it like this, or if it would be better to just use a dynamic array with a binary search algorithm</w:t>
-      </w:r>
-    </w:p>
-  </w:comment>
-  <w:comment w:id="45" w:author="William GILROY [2]" w:date="2018-01-31T12:30:00Z" w:initials="WG">
-    <w:p>
-      <w:pPr>
-        <w:pStyle w:val="CommentText"/>
-      </w:pPr>
-      <w:r>
-        <w:rPr>
-          <w:rStyle w:val="CommentReference"/>
-        </w:rPr>
-        <w:annotationRef/>
-      </w:r>
-      <w:r>
-        <w:t>Insert Psuedocode, and draw diagrams showing the swapping process a bit better</w:t>
-      </w:r>
-    </w:p>
-  </w:comment>
-  <w:comment w:id="47" w:author="William GILROY [2]" w:date="2017-12-19T11:07:00Z" w:initials="WG">
-    <w:p>
-      <w:pPr>
-        <w:pStyle w:val="CommentText"/>
-      </w:pPr>
-      <w:r>
-        <w:rPr>
-          <w:rStyle w:val="CommentReference"/>
-        </w:rPr>
-        <w:annotationRef/>
-      </w:r>
-      <w:r>
-        <w:t>Talk about basic initial design – features, algorithms, structure, its performance and the progression (convolutional layers, experience buffer, reward maniupulation)  Talk about the agent interface class too.</w:t>
-      </w:r>
-    </w:p>
-  </w:comment>
-  <w:comment w:id="48" w:author="%username%" w:date="2017-12-19T11:06:00Z" w:initials="%">
+  <w:comment w:id="44" w:author="%username%" w:date="2017-12-19T11:06:00Z" w:initials="%">
     <w:p>
       <w:pPr>
         <w:pStyle w:val="CommentText"/>
@@ -8780,11 +11109,7 @@
   <w15:commentEx w15:paraId="31CD952F" w15:done="0"/>
   <w15:commentEx w15:paraId="1D43ECD0" w15:done="0"/>
   <w15:commentEx w15:paraId="07CEA796" w15:done="0"/>
-  <w15:commentEx w15:paraId="6C62155F" w15:done="0"/>
-  <w15:commentEx w15:paraId="4DE14252" w15:done="0"/>
-  <w15:commentEx w15:paraId="1A37D95B" w15:done="0"/>
-  <w15:commentEx w15:paraId="2BC2018B" w15:done="0"/>
-  <w15:commentEx w15:paraId="333F72C1" w15:done="0"/>
+  <w15:commentEx w15:paraId="06B2B8E8" w15:done="0"/>
   <w15:commentEx w15:paraId="2491CCAD" w15:done="0"/>
   <w15:commentEx w15:paraId="0D286BAA" w15:done="0"/>
   <w15:commentEx w15:paraId="5031843F" w15:paraIdParent="0D286BAA" w15:done="0"/>
@@ -8854,7 +11179,7 @@
           <w:rPr>
             <w:noProof/>
           </w:rPr>
-          <w:t>35</w:t>
+          <w:t>40</w:t>
         </w:r>
         <w:r>
           <w:rPr>
@@ -9040,7 +11365,15 @@
         <w:footnoteRef/>
       </w:r>
       <w:r>
-        <w:t xml:space="preserve"> Metagame – Strategy which transcends a prescribed ruleset. An optimal strategy for the game.</w:t>
+        <w:t xml:space="preserve"> </w:t>
+      </w:r>
+      <w:proofErr w:type="spellStart"/>
+      <w:r>
+        <w:t>Metagame</w:t>
+      </w:r>
+      <w:proofErr w:type="spellEnd"/>
+      <w:r>
+        <w:t xml:space="preserve"> – Strategy which transcends a prescribed ruleset. An optimal strategy for the game.</w:t>
       </w:r>
     </w:p>
   </w:footnote>
@@ -9075,7 +11408,43 @@
           <w:sz w:val="22"/>
           <w:szCs w:val="22"/>
         </w:rPr>
-        <w:t>No-Limit Texas Hold’em Poker Agents Created with Evolutionary Neural Networks – Garrett Nicolai and Robert J. Hilderman).</w:t>
+        <w:t xml:space="preserve">No-Limit Texas </w:t>
+      </w:r>
+      <w:proofErr w:type="spellStart"/>
+      <w:r>
+        <w:rPr>
+          <w:rFonts w:ascii="Calibri" w:eastAsia="Calibri" w:hAnsi="Calibri" w:cs="Calibri"/>
+          <w:sz w:val="22"/>
+          <w:szCs w:val="22"/>
+        </w:rPr>
+        <w:t>Hold’em</w:t>
+      </w:r>
+      <w:proofErr w:type="spellEnd"/>
+      <w:r>
+        <w:rPr>
+          <w:rFonts w:ascii="Calibri" w:eastAsia="Calibri" w:hAnsi="Calibri" w:cs="Calibri"/>
+          <w:sz w:val="22"/>
+          <w:szCs w:val="22"/>
+        </w:rPr>
+        <w:t xml:space="preserve"> Poker Agents Created with Evolutionary Neural Networks – Garrett Nicolai and Robert J. </w:t>
+      </w:r>
+      <w:proofErr w:type="spellStart"/>
+      <w:r>
+        <w:rPr>
+          <w:rFonts w:ascii="Calibri" w:eastAsia="Calibri" w:hAnsi="Calibri" w:cs="Calibri"/>
+          <w:sz w:val="22"/>
+          <w:szCs w:val="22"/>
+        </w:rPr>
+        <w:t>Hilderman</w:t>
+      </w:r>
+      <w:proofErr w:type="spellEnd"/>
+      <w:r>
+        <w:rPr>
+          <w:rFonts w:ascii="Calibri" w:eastAsia="Calibri" w:hAnsi="Calibri" w:cs="Calibri"/>
+          <w:sz w:val="22"/>
+          <w:szCs w:val="22"/>
+        </w:rPr>
+        <w:t>).</w:t>
       </w:r>
     </w:p>
   </w:footnote>
@@ -9225,8 +11594,13 @@
     <w:pPr>
       <w:pStyle w:val="Header"/>
     </w:pPr>
+    <w:proofErr w:type="spellStart"/>
     <w:r>
-      <w:t xml:space="preserve">Ulverston Victoria High School </w:t>
+      <w:t>Ulverston</w:t>
+    </w:r>
+    <w:proofErr w:type="spellEnd"/>
+    <w:r>
+      <w:t xml:space="preserve"> Victoria High School </w:t>
     </w:r>
     <w:r>
       <w:tab/>
@@ -12266,7 +14640,7 @@
 </file>
 
 <file path=customXml/itemProps1.xml><?xml version="1.0" encoding="utf-8"?>
-<ds:datastoreItem xmlns:ds="http://schemas.openxmlformats.org/officeDocument/2006/customXml" ds:itemID="{E413EBFA-7FA9-4B27-AC84-1FE97EC6CBC0}">
+<ds:datastoreItem xmlns:ds="http://schemas.openxmlformats.org/officeDocument/2006/customXml" ds:itemID="{F211AFF8-3E20-4F16-AF22-F7D913410965}">
   <ds:schemaRefs>
     <ds:schemaRef ds:uri="http://schemas.openxmlformats.org/officeDocument/2006/bibliography"/>
   </ds:schemaRefs>

</xml_diff>

<commit_message>
implemented checkpoints default, continued writeup, finished first nn prototype
</commit_message>
<xml_diff>
--- a/WriteUp/NEA.docx
+++ b/WriteUp/NEA.docx
@@ -1,6 +1,6 @@
 
 <file path=word/document.xml><?xml version="1.0" encoding="utf-8"?>
-<w:document xmlns:wpc="http://schemas.microsoft.com/office/word/2010/wordprocessingCanvas" xmlns:cx="http://schemas.microsoft.com/office/drawing/2014/chartex" xmlns:mc="http://schemas.openxmlformats.org/markup-compatibility/2006" xmlns:o="urn:schemas-microsoft-com:office:office" xmlns:r="http://schemas.openxmlformats.org/officeDocument/2006/relationships" xmlns:m="http://schemas.openxmlformats.org/officeDocument/2006/math" xmlns:v="urn:schemas-microsoft-com:vml" xmlns:wp14="http://schemas.microsoft.com/office/word/2010/wordprocessingDrawing" xmlns:wp="http://schemas.openxmlformats.org/drawingml/2006/wordprocessingDrawing" xmlns:w10="urn:schemas-microsoft-com:office:word" xmlns:w="http://schemas.openxmlformats.org/wordprocessingml/2006/main" xmlns:w14="http://schemas.microsoft.com/office/word/2010/wordml" xmlns:w15="http://schemas.microsoft.com/office/word/2012/wordml" xmlns:w16se="http://schemas.microsoft.com/office/word/2015/wordml/symex" xmlns:wpg="http://schemas.microsoft.com/office/word/2010/wordprocessingGroup" xmlns:wpi="http://schemas.microsoft.com/office/word/2010/wordprocessingInk" xmlns:wne="http://schemas.microsoft.com/office/word/2006/wordml" xmlns:wps="http://schemas.microsoft.com/office/word/2010/wordprocessingShape" mc:Ignorable="w14 w15 w16se wp14">
+<w:document xmlns:wpc="http://schemas.microsoft.com/office/word/2010/wordprocessingCanvas" xmlns:cx="http://schemas.microsoft.com/office/drawing/2014/chartex" xmlns:cx1="http://schemas.microsoft.com/office/drawing/2015/9/8/chartex" xmlns:cx2="http://schemas.microsoft.com/office/drawing/2015/10/21/chartex" xmlns:cx3="http://schemas.microsoft.com/office/drawing/2016/5/9/chartex" xmlns:cx4="http://schemas.microsoft.com/office/drawing/2016/5/10/chartex" xmlns:cx5="http://schemas.microsoft.com/office/drawing/2016/5/11/chartex" xmlns:cx6="http://schemas.microsoft.com/office/drawing/2016/5/12/chartex" xmlns:cx7="http://schemas.microsoft.com/office/drawing/2016/5/13/chartex" xmlns:cx8="http://schemas.microsoft.com/office/drawing/2016/5/14/chartex" xmlns:mc="http://schemas.openxmlformats.org/markup-compatibility/2006" xmlns:aink="http://schemas.microsoft.com/office/drawing/2016/ink" xmlns:am3d="http://schemas.microsoft.com/office/drawing/2017/model3d" xmlns:o="urn:schemas-microsoft-com:office:office" xmlns:r="http://schemas.openxmlformats.org/officeDocument/2006/relationships" xmlns:m="http://schemas.openxmlformats.org/officeDocument/2006/math" xmlns:v="urn:schemas-microsoft-com:vml" xmlns:wp14="http://schemas.microsoft.com/office/word/2010/wordprocessingDrawing" xmlns:wp="http://schemas.openxmlformats.org/drawingml/2006/wordprocessingDrawing" xmlns:w10="urn:schemas-microsoft-com:office:word" xmlns:w="http://schemas.openxmlformats.org/wordprocessingml/2006/main" xmlns:w14="http://schemas.microsoft.com/office/word/2010/wordml" xmlns:w15="http://schemas.microsoft.com/office/word/2012/wordml" xmlns:w16cid="http://schemas.microsoft.com/office/word/2016/wordml/cid" xmlns:w16se="http://schemas.microsoft.com/office/word/2015/wordml/symex" xmlns:wpg="http://schemas.microsoft.com/office/word/2010/wordprocessingGroup" xmlns:wpi="http://schemas.microsoft.com/office/word/2010/wordprocessingInk" xmlns:wne="http://schemas.microsoft.com/office/word/2006/wordml" xmlns:wps="http://schemas.microsoft.com/office/word/2010/wordprocessingShape" mc:Ignorable="w14 w15 w16se w16cid wp14">
   <w:body>
     <w:p>
       <w:pPr>
@@ -2235,21 +2235,8 @@
           <w:bCs/>
         </w:rPr>
       </w:pPr>
-      <w:proofErr w:type="spellStart"/>
-      <w:r>
-        <w:t>Ahh</w:t>
-      </w:r>
-      <w:proofErr w:type="spellEnd"/>
-      <w:r>
-        <w:t>, it’s not very good, but so far, I have a simple pattern matching system, where the AI checks the state of the game, and then it checks against conditions I have programmed in, it then follows the corresponding action. Just a long if-</w:t>
-      </w:r>
-      <w:proofErr w:type="spellStart"/>
-      <w:r>
-        <w:t>elif</w:t>
-      </w:r>
-      <w:proofErr w:type="spellEnd"/>
-      <w:r>
-        <w:t>-else chain, really.</w:t>
+      <w:r>
+        <w:t>Ahh, it’s not very good, but so far, I have a simple pattern matching system, where the AI checks the state of the game, and then it checks against conditions I have programmed in, it then follows the corresponding action. Just a long if-elif-else chain, really.</w:t>
       </w:r>
     </w:p>
     <w:p/>
@@ -2276,7 +2263,11 @@
         </w:rPr>
       </w:pPr>
       <w:r>
-        <w:t>Well, although it is not as good as I would like it to be, it does work on some level, I suppose. It can play a simple game, and sometimes it is kind of fun to win, however, it can get really boring, really fast. The only real benefit from a developing standpoint is that I can easily add more conditions for it to check against.</w:t>
+        <w:t xml:space="preserve">Well, although it is not as good as I would like it to be, it does work on some level, I suppose. It can play a simple game, and sometimes it is kind of fun to win, however, it can get really boring, really </w:t>
+      </w:r>
+      <w:r>
+        <w:lastRenderedPageBreak/>
+        <w:t>fast. The only real benefit from a developing standpoint is that I can easily add more conditions for it to check against.</w:t>
       </w:r>
     </w:p>
     <w:p>
@@ -2356,7 +2347,11 @@
     </w:p>
     <w:p>
       <w:r>
-        <w:t xml:space="preserve">From this interview it appears that the client would primarily like the AI component of the development to be delegated. Firstly, a quality of the AI which the client currently likes is the aspect of its extendibility – “I can easily add more conditions for it to check against.” whatever the new system will entail should keep this aspect of extendibility. </w:t>
+        <w:t xml:space="preserve">From this interview it appears that the client would primarily like the AI component of the development to be delegated. Firstly, a quality of the AI which the client currently likes is the aspect </w:t>
+      </w:r>
+      <w:r>
+        <w:lastRenderedPageBreak/>
+        <w:t xml:space="preserve">of its extendibility – “I can easily add more conditions for it to check against.” whatever the new system will entail should keep this aspect of extendibility. </w:t>
       </w:r>
     </w:p>
     <w:p>
@@ -2430,27 +2425,9 @@
                             <w:pPr>
                               <w:pStyle w:val="NoSpacing"/>
                             </w:pPr>
-                            <w:proofErr w:type="spellStart"/>
                             <w:r>
-                              <w:t>State_of_hand</w:t>
+                              <w:t>State_of_hand &lt;- get_hand()</w:t>
                             </w:r>
-                            <w:proofErr w:type="spellEnd"/>
-                            <w:r>
-                              <w:t xml:space="preserve"> &lt;- </w:t>
-                            </w:r>
-                            <w:proofErr w:type="spellStart"/>
-                            <w:r>
-                              <w:t>get_</w:t>
-                            </w:r>
-                            <w:proofErr w:type="gramStart"/>
-                            <w:r>
-                              <w:t>hand</w:t>
-                            </w:r>
-                            <w:proofErr w:type="spellEnd"/>
-                            <w:r>
-                              <w:t>()</w:t>
-                            </w:r>
-                            <w:proofErr w:type="gramEnd"/>
                           </w:p>
                           <w:p>
                             <w:pPr>
@@ -2517,28 +2494,7 @@
                           </w:p>
                           <w:p>
                             <w:r>
-                              <w:t xml:space="preserve">Bet &lt;- </w:t>
-                            </w:r>
-                            <w:proofErr w:type="spellStart"/>
-                            <w:r>
-                              <w:t>calculate_</w:t>
-                            </w:r>
-                            <w:proofErr w:type="gramStart"/>
-                            <w:r>
-                              <w:t>bet</w:t>
-                            </w:r>
-                            <w:proofErr w:type="spellEnd"/>
-                            <w:r>
-                              <w:t>(</w:t>
-                            </w:r>
-                            <w:proofErr w:type="spellStart"/>
-                            <w:proofErr w:type="gramEnd"/>
-                            <w:r>
-                              <w:t>current_hand_score</w:t>
-                            </w:r>
-                            <w:proofErr w:type="spellEnd"/>
-                            <w:r>
-                              <w:t>)</w:t>
+                              <w:t>Bet &lt;- calculate_bet(current_hand_score)</w:t>
                             </w:r>
                           </w:p>
                           <w:p/>
@@ -2572,27 +2528,9 @@
                       <w:pPr>
                         <w:pStyle w:val="NoSpacing"/>
                       </w:pPr>
-                      <w:proofErr w:type="spellStart"/>
                       <w:r>
-                        <w:t>State_of_hand</w:t>
+                        <w:t>State_of_hand &lt;- get_hand()</w:t>
                       </w:r>
-                      <w:proofErr w:type="spellEnd"/>
-                      <w:r>
-                        <w:t xml:space="preserve"> &lt;- </w:t>
-                      </w:r>
-                      <w:proofErr w:type="spellStart"/>
-                      <w:r>
-                        <w:t>get_</w:t>
-                      </w:r>
-                      <w:proofErr w:type="gramStart"/>
-                      <w:r>
-                        <w:t>hand</w:t>
-                      </w:r>
-                      <w:proofErr w:type="spellEnd"/>
-                      <w:r>
-                        <w:t>()</w:t>
-                      </w:r>
-                      <w:proofErr w:type="gramEnd"/>
                     </w:p>
                     <w:p>
                       <w:pPr>
@@ -2659,28 +2597,7 @@
                     </w:p>
                     <w:p>
                       <w:r>
-                        <w:t xml:space="preserve">Bet &lt;- </w:t>
-                      </w:r>
-                      <w:proofErr w:type="spellStart"/>
-                      <w:r>
-                        <w:t>calculate_</w:t>
-                      </w:r>
-                      <w:proofErr w:type="gramStart"/>
-                      <w:r>
-                        <w:t>bet</w:t>
-                      </w:r>
-                      <w:proofErr w:type="spellEnd"/>
-                      <w:r>
-                        <w:t>(</w:t>
-                      </w:r>
-                      <w:proofErr w:type="spellStart"/>
-                      <w:proofErr w:type="gramEnd"/>
-                      <w:r>
-                        <w:t>current_hand_score</w:t>
-                      </w:r>
-                      <w:proofErr w:type="spellEnd"/>
-                      <w:r>
-                        <w:t>)</w:t>
+                        <w:t>Bet &lt;- calculate_bet(current_hand_score)</w:t>
                       </w:r>
                     </w:p>
                     <w:p/>
@@ -2703,7 +2620,11 @@
     </w:p>
     <w:p>
       <w:r>
-        <w:t>Another big aspect of the AI which the user would like implemented, is the feature of “personality”. The client states that his game has a style of “compelling caricature aesthetic”. The example he gives is of a half-man, half-bull character. The consequence of this for the AI is that the AI should reflect these personalities in game – for example, the half-man, half-bull character would be more aggressive than some of the other characters.</w:t>
+        <w:t xml:space="preserve">Another big aspect of the AI which the user would like implemented, is the feature of “personality”. The client states that his game has a style of “compelling caricature aesthetic”. The example he gives is of a half-man, half-bull character. The consequence of this for the AI is that the AI should reflect </w:t>
+      </w:r>
+      <w:r>
+        <w:lastRenderedPageBreak/>
+        <w:t>these personalities in game – for example, the half-man, half-bull character would be more aggressive than some of the other characters.</w:t>
       </w:r>
     </w:p>
     <w:p>
@@ -2769,6 +2690,7 @@
       <w:bookmarkStart w:id="8" w:name="_Toc505767377"/>
       <w:commentRangeStart w:id="9"/>
       <w:r>
+        <w:lastRenderedPageBreak/>
         <w:t>Objectives</w:t>
       </w:r>
       <w:commentRangeEnd w:id="9"/>
@@ -2836,7 +2758,13 @@
         <w:t xml:space="preserve">For example, </w:t>
       </w:r>
       <w:r>
-        <w:t>if a player can predict its next action more than 50% of the time then it is too predictable.</w:t>
+        <w:t xml:space="preserve">if a </w:t>
+      </w:r>
+      <w:r>
+        <w:t xml:space="preserve">casual </w:t>
+      </w:r>
+      <w:r>
+        <w:t>player can predict its next action more than 50% of the time then it is too predictable.</w:t>
       </w:r>
       <w:commentRangeEnd w:id="10"/>
       <w:r>
@@ -2891,15 +2819,7 @@
         <w:t>or more games in a row, or less</w:t>
       </w:r>
       <w:r>
-        <w:t xml:space="preserve"> if the games were not competitive (</w:t>
-      </w:r>
-      <w:proofErr w:type="spellStart"/>
-      <w:r>
-        <w:t>ie</w:t>
-      </w:r>
-      <w:proofErr w:type="spellEnd"/>
-      <w:r>
-        <w:t xml:space="preserve"> the user lost is every round they played), then the AI should change its behaviour to play less effectively.</w:t>
+        <w:t xml:space="preserve"> if the games were not competitive (ie the user lost is every round they played), then the AI should change its behaviour to play less effectively.</w:t>
       </w:r>
       <w:r>
         <w:t xml:space="preserve"> Moreover, the user should also have the option to disable this functionality, as they may purposely want to play against its highest difficulty, because they find it fun.</w:t>
@@ -2964,7 +2884,11 @@
         </w:numPr>
       </w:pPr>
       <w:r>
-        <w:t>In addition to this, it should provide a separate interface after each game, which allows the client’s program to send the record of the game, in order for the AI to be able to analyse it and add it to the AI’s training (discussed in a later objective). This interface should only be accessible after each game, and would need a security verification, to prevent any other scenario from adding a game to the training of the AI – this ensures “False games” (games which did not happen) do not influence the AI’s behaviour, so it only adapts to empirical experience.</w:t>
+        <w:t xml:space="preserve">In addition to this, it should provide a separate interface after each game, which allows the client’s program to send the record of the game, in order for the AI to be able to analyse it and add it to the AI’s training (discussed in a later objective). This interface should only be accessible after each game, and would need a security verification, to </w:t>
+      </w:r>
+      <w:r>
+        <w:lastRenderedPageBreak/>
+        <w:t>prevent any other scenario from adding a game to the training of the AI – this ensures “False games” (games which did not happen) do not influence the AI’s behaviour, so it only adapts to empirical experience.</w:t>
       </w:r>
     </w:p>
     <w:p>
@@ -2976,15 +2900,7 @@
         </w:numPr>
       </w:pPr>
       <w:r>
-        <w:t xml:space="preserve">An addition an interface should be provided which allows the user to configure the personality of the AI, externally from each game. The extent of this interface should include a </w:t>
-      </w:r>
-      <w:proofErr w:type="spellStart"/>
-      <w:r>
-        <w:t>preset</w:t>
-      </w:r>
-      <w:proofErr w:type="spellEnd"/>
-      <w:r>
-        <w:t xml:space="preserve"> list of options the user can select from. Moreover, this aspect of the AI should not be adjustable within the game, so this interface should be disabled whilst the AI is in a game.</w:t>
+        <w:t>An addition an interface should be provided which allows the user to configure the personality of the AI, externally from each game. The extent of this interface should include a preset list of options the user can select from. Moreover, this aspect of the AI should not be adjustable within the game, so this interface should be disabled whilst the AI is in a game.</w:t>
       </w:r>
     </w:p>
     <w:p>
@@ -3117,15 +3033,7 @@
         </w:numPr>
       </w:pPr>
       <w:r>
-        <w:t xml:space="preserve">In addition to this, at higher difficulties, the AI should not have a </w:t>
-      </w:r>
-      <w:proofErr w:type="spellStart"/>
-      <w:r>
-        <w:t>preset</w:t>
-      </w:r>
-      <w:proofErr w:type="spellEnd"/>
-      <w:r>
-        <w:t xml:space="preserve"> personality, but a dynamic style which changes </w:t>
+        <w:t xml:space="preserve">In addition to this, at higher difficulties, the AI should not have a preset personality, but a dynamic style which changes </w:t>
       </w:r>
       <w:r>
         <w:t>based on the state of the game. A</w:t>
@@ -3184,6 +3092,7 @@
         </w:numPr>
       </w:pPr>
       <w:r>
+        <w:lastRenderedPageBreak/>
         <w:t>The AI should use each new game it plays to add to its training, meaning that each game it plays will add to the proficiency of the bot. However, it should only train itself after a batch of 50 games, for example, as to not be influenced too much by anomalous games.</w:t>
       </w:r>
     </w:p>
@@ -3387,8 +3296,8 @@
       <w:pPr>
         <w:pStyle w:val="Heading3"/>
         <w:sectPr>
-          <w:headerReference w:type="default" r:id="rId10"/>
-          <w:footerReference w:type="default" r:id="rId11"/>
+          <w:headerReference w:type="default" r:id="rId11"/>
+          <w:footerReference w:type="default" r:id="rId12"/>
           <w:pgSz w:w="11906" w:h="16838"/>
           <w:pgMar w:top="1440" w:right="1440" w:bottom="1440" w:left="1440" w:header="709" w:footer="709" w:gutter="0"/>
           <w:cols w:space="708"/>
@@ -3396,6 +3305,7 @@
         </w:sectPr>
       </w:pPr>
       <w:r>
+        <w:lastRenderedPageBreak/>
         <w:br w:type="page"/>
       </w:r>
     </w:p>
@@ -3405,6 +3315,7 @@
       </w:pPr>
       <w:bookmarkStart w:id="14" w:name="_Toc505767378"/>
       <w:r>
+        <w:lastRenderedPageBreak/>
         <w:t>Data Flow Diagram of Game</w:t>
       </w:r>
       <w:bookmarkEnd w:id="14"/>
@@ -3440,7 +3351,7 @@
                     <pic:cNvPicPr/>
                   </pic:nvPicPr>
                   <pic:blipFill rotWithShape="1">
-                    <a:blip r:embed="rId12">
+                    <a:blip r:embed="rId13">
                       <a:extLst>
                         <a:ext uri="{28A0092B-C50C-407E-A947-70E740481C1C}">
                           <a14:useLocalDpi xmlns:a14="http://schemas.microsoft.com/office/drawing/2010/main" val="0"/>
@@ -3481,6 +3392,7 @@
       </w:pPr>
       <w:bookmarkStart w:id="15" w:name="_Toc505767379"/>
       <w:r>
+        <w:lastRenderedPageBreak/>
         <w:t>Data Flow Diagram of Current System</w:t>
       </w:r>
       <w:bookmarkEnd w:id="15"/>
@@ -3525,7 +3437,7 @@
                     <pic:cNvPicPr/>
                   </pic:nvPicPr>
                   <pic:blipFill rotWithShape="1">
-                    <a:blip r:embed="rId13">
+                    <a:blip r:embed="rId14">
                       <a:extLst>
                         <a:ext uri="{28A0092B-C50C-407E-A947-70E740481C1C}">
                           <a14:useLocalDpi xmlns:a14="http://schemas.microsoft.com/office/drawing/2010/main" val="0"/>
@@ -3618,11 +3530,9 @@
       <w:r>
         <w:t xml:space="preserve"> Poker Hand Data </w:t>
       </w:r>
-      <w:proofErr w:type="gramStart"/>
       <w:r>
         <w:t>Set</w:t>
       </w:r>
-      <w:proofErr w:type="gramEnd"/>
       <w:r>
         <w:rPr>
           <w:rStyle w:val="FootnoteReference"/>
@@ -3672,7 +3582,11 @@
         <w:footnoteReference w:id="4"/>
       </w:r>
       <w:r>
-        <w:t xml:space="preserve">, and generating my own dataset via an AI simulating many games against itself. Whilst this does, to a degree, amend some aspects of the system not being able to analyse aspects of opponents behaviour as the AI could be preprogramed to play in a certain way (such as tight passive, etc. Discussed later), and then the actions taken by each playstyle can be analysed, and extrapolated to assume that a human opponent would behave in a similar way, if they were to follow a similar playstyle; the problem is that a human opponent may not play exactly the same way, or any of the ways that the pre-programmed AI may play, in addition to this, this adds an extra dimension of initial opponent behaviour analysis, in order to determine which style category they may fit into. </w:t>
+        <w:t xml:space="preserve">, and generating my own dataset via an AI simulating many games against itself. Whilst this does, to a degree, amend some aspects of the system not being able to analyse aspects of opponents behaviour as the AI could be preprogramed to play in a certain way (such as tight passive, etc. Discussed later), and then the actions taken by each playstyle can be analysed, and extrapolated to assume that a human opponent would behave in a similar way, if they were to follow a similar </w:t>
+      </w:r>
+      <w:r>
+        <w:lastRenderedPageBreak/>
+        <w:t xml:space="preserve">playstyle; the problem is that a human opponent may not play exactly the same way, or any of the ways that the pre-programmed AI may play, in addition to this, this adds an extra dimension of initial opponent behaviour analysis, in order to determine which style category they may fit into. </w:t>
       </w:r>
     </w:p>
     <w:p>
@@ -3691,13 +3605,8 @@
         <w:t>playstyle</w:t>
       </w:r>
       <w:r>
-        <w:t xml:space="preserve"> and </w:t>
-      </w:r>
-      <w:proofErr w:type="spellStart"/>
-      <w:r>
-        <w:t>metagame</w:t>
-      </w:r>
-      <w:proofErr w:type="spellEnd"/>
+        <w:t xml:space="preserve"> and metagame</w:t>
+      </w:r>
       <w:r>
         <w:rPr>
           <w:rStyle w:val="FootnoteReference"/>
@@ -3705,15 +3614,7 @@
         <w:footnoteReference w:id="5"/>
       </w:r>
       <w:r>
-        <w:t xml:space="preserve">, this microcosmic </w:t>
-      </w:r>
-      <w:proofErr w:type="spellStart"/>
-      <w:r>
-        <w:t>metagame</w:t>
-      </w:r>
-      <w:proofErr w:type="spellEnd"/>
-      <w:r>
-        <w:t xml:space="preserve"> which the AI derives from itself may throw human opponents off, making it more effective</w:t>
+        <w:t>, this microcosmic metagame which the AI derives from itself may throw human opponents off, making it more effective</w:t>
       </w:r>
       <w:r>
         <w:rPr>
@@ -3753,16 +3654,8 @@
         <w:rPr>
           <w:rFonts w:ascii="Calibri" w:eastAsia="Calibri" w:hAnsi="Calibri" w:cs="Calibri"/>
         </w:rPr>
-        <w:t xml:space="preserve">There are a few different options to implement a system like this. One possibility is to use a matrix library, such as </w:t>
-      </w:r>
-      <w:proofErr w:type="spellStart"/>
-      <w:r>
-        <w:rPr>
-          <w:rFonts w:ascii="Calibri" w:eastAsia="Calibri" w:hAnsi="Calibri" w:cs="Calibri"/>
-        </w:rPr>
-        <w:t>NumPy</w:t>
-      </w:r>
-      <w:proofErr w:type="spellEnd"/>
+        <w:t>There are a few different options to implement a system like this. One possibility is to use a matrix library, such as NumPy</w:t>
+      </w:r>
       <w:r>
         <w:rPr>
           <w:rStyle w:val="FootnoteReference"/>
@@ -3792,16 +3685,8 @@
         <w:rPr>
           <w:rFonts w:ascii="Calibri" w:eastAsia="Calibri" w:hAnsi="Calibri" w:cs="Calibri"/>
         </w:rPr>
-        <w:t xml:space="preserve"> higher level library, such as </w:t>
-      </w:r>
-      <w:proofErr w:type="spellStart"/>
-      <w:r>
-        <w:rPr>
-          <w:rFonts w:ascii="Calibri" w:eastAsia="Calibri" w:hAnsi="Calibri" w:cs="Calibri"/>
-        </w:rPr>
-        <w:t>TensorFlow</w:t>
-      </w:r>
-      <w:proofErr w:type="spellEnd"/>
+        <w:t xml:space="preserve"> higher level library, such as TensorFlow</w:t>
+      </w:r>
       <w:r>
         <w:rPr>
           <w:rStyle w:val="FootnoteReference"/>
@@ -3813,21 +3698,7 @@
         <w:rPr>
           <w:rFonts w:ascii="Calibri" w:eastAsia="Calibri" w:hAnsi="Calibri" w:cs="Calibri"/>
         </w:rPr>
-        <w:t xml:space="preserve">, to build a neural network from a higher level, and then build the more specific aspects of my solution around this – for example I could use </w:t>
-      </w:r>
-      <w:proofErr w:type="spellStart"/>
-      <w:r>
-        <w:rPr>
-          <w:rFonts w:ascii="Calibri" w:eastAsia="Calibri" w:hAnsi="Calibri" w:cs="Calibri"/>
-        </w:rPr>
-        <w:t>Tensorflow</w:t>
-      </w:r>
-      <w:proofErr w:type="spellEnd"/>
-      <w:r>
-        <w:rPr>
-          <w:rFonts w:ascii="Calibri" w:eastAsia="Calibri" w:hAnsi="Calibri" w:cs="Calibri"/>
-        </w:rPr>
-        <w:t xml:space="preserve"> to implement a neural network and the learning algorithms (such as gradient descent) and then use my own algorithms and manipulations of the data for the personality aspects.</w:t>
+        <w:t>, to build a neural network from a higher level, and then build the more specific aspects of my solution around this – for example I could use Tensorflow to implement a neural network and the learning algorithms (such as gradient descent) and then use my own algorithms and manipulations of the data for the personality aspects.</w:t>
       </w:r>
     </w:p>
     <w:p>
@@ -3866,7 +3737,14 @@
         <w:rPr>
           <w:rFonts w:ascii="Calibri" w:eastAsia="Calibri" w:hAnsi="Calibri" w:cs="Calibri"/>
         </w:rPr>
-        <w:t>These can then be combined into more specific general playstyles: for example, a Tight aggressive player (colloquially labelled as a "Shark") tend to not play for many pots, but when they do they try to maximise their opportunities when they have a stronger hand. Moreover, as humans tend not to be linear entities, their playstyle may change in accordance to their emotion (for example, a player who plays worse after losing many pots in a row may be said to be on "Tilt"), or they may purposely change their playstyle to fit the table they are playing at – consequently, there is an extra dimension of Tricky vs Straightforward, where a straightforward player is more likely to fit better into the theoretical description of their general playstyle, whereas a Tricky player may change it up a lot more. In general, according to this source, aggressive playstyles tend to generate more revenue than passive playstyles, where Tight Passive players is tagged as the worst playstyle, putting their playstyle down to "being scared". Whether this may or may not be the case, all these playstyles are relevant to this problem, because the final product may be suitable for a user who is new to the game and may be inclined to play a more "Tight Passive" style, as they are still learning the game, as a result, this needs to be taken into consideration. Moreover, these concrete examples of different playstyles could be mapped to different personalities, which is one of the objective</w:t>
+        <w:t xml:space="preserve">These can then be combined into more specific general playstyles: for example, a Tight aggressive player (colloquially labelled as a "Shark") tend to not play for many pots, but when they do they try to maximise their opportunities when they have a stronger hand. Moreover, as humans tend not to be linear entities, their playstyle may change in accordance to their emotion (for example, a player who plays worse after losing many pots in a row may be said to be on "Tilt"), or they may purposely </w:t>
+      </w:r>
+      <w:r>
+        <w:rPr>
+          <w:rFonts w:ascii="Calibri" w:eastAsia="Calibri" w:hAnsi="Calibri" w:cs="Calibri"/>
+        </w:rPr>
+        <w:lastRenderedPageBreak/>
+        <w:t>change their playstyle to fit the table they are playing at – consequently, there is an extra dimension of Tricky vs Straightforward, where a straightforward player is more likely to fit better into the theoretical description of their general playstyle, whereas a Tricky player may change it up a lot more. In general, according to this source, aggressive playstyles tend to generate more revenue than passive playstyles, where Tight Passive players is tagged as the worst playstyle, putting their playstyle down to "being scared". Whether this may or may not be the case, all these playstyles are relevant to this problem, because the final product may be suitable for a user who is new to the game and may be inclined to play a more "Tight Passive" style, as they are still learning the game, as a result, this needs to be taken into consideration. Moreover, these concrete examples of different playstyles could be mapped to different personalities, which is one of the objective</w:t>
       </w:r>
       <w:r>
         <w:rPr>
@@ -3966,15 +3844,7 @@
         <w:t xml:space="preserve">The Monte Carlo method may be a promising way to explore the trends in behaviour of </w:t>
       </w:r>
       <w:r>
-        <w:t>a system pre-programmed in a particular way (</w:t>
-      </w:r>
-      <w:proofErr w:type="spellStart"/>
-      <w:r>
-        <w:t>eg</w:t>
-      </w:r>
-      <w:proofErr w:type="spellEnd"/>
-      <w:r>
-        <w:t>. Tight aggressive).</w:t>
+        <w:t>a system pre-programmed in a particular way (eg. Tight aggressive).</w:t>
       </w:r>
     </w:p>
     <w:p>
@@ -4058,19 +3928,12 @@
     </w:p>
     <w:p>
       <w:r>
-        <w:t xml:space="preserve">For example, the current system has the drawback of being too predictable, or its behaviour is too linear, to amend this deeper calculations could be used. Using the example the client gave me, the system, at the moment, will always fold when presented with a large raise, as it determines that the amount that the user bets is proportional to the value of their hand – </w:t>
-      </w:r>
-      <w:proofErr w:type="spellStart"/>
-      <w:r>
-        <w:t>ie</w:t>
-      </w:r>
-      <w:proofErr w:type="spellEnd"/>
-      <w:r>
-        <w:t xml:space="preserve"> it does not take into account the possibility of bluffing. To amend this the system could be extended to add a calculation to determine how skewed that bet is, compared to the likely value, or maximum value of the hand. Extending the system like this would add a dimension behaviour, and the system would be less predictable – the benefit of this is that it is quite easy to extend the system in such a way (just add more patterns to be checked) as well as this it is a more straight forward design and implementation, as long as the developer understands the underlying theory of the game behind it.</w:t>
-      </w:r>
-    </w:p>
-    <w:p>
-      <w:r>
+        <w:t>For example, the current system has the drawback of being too predictable, or its behaviour is too linear, to amend this deeper calculations could be used. Using the example the client gave me, the system, at the moment, will always fold when presented with a large raise, as it determines that the amount that the user bets is proportional to the value of their hand – ie it does not take into account the possibility of bluffing. To amend this the system could be extended to add a calculation to determine how skewed that bet is, compared to the likely value, or maximum value of the hand. Extending the system like this would add a dimension behaviour, and the system would be less predictable – the benefit of this is that it is quite easy to extend the system in such a way (just add more patterns to be checked) as well as this it is a more straight forward design and implementation, as long as the developer understands the underlying theory of the game behind it.</w:t>
+      </w:r>
+    </w:p>
+    <w:p>
+      <w:r>
+        <w:lastRenderedPageBreak/>
         <w:t xml:space="preserve">On the other hand, the system still retains of its biggest drawbacks – it will take a lot of time and resources to develop a system like this, because, there are a lot of different possible states for a game like poker, and whilst it is possible to generalise these states, to a degree, if one common scenario is missed out and the system defaults to a linear playstyle, then the system becomes very easily exploitable and has failed its requirements. It is quite hard to depend on the robustness of a system designed like this. In addition to this, it will require a lot of maintenance, because, it is unlikely that all the scenarios will be accounted for on with its launch, as a result the system would require constant updating to account for these scenarios, moreover, until it is all amended, the system will not have fulfilled its goal.   </w:t>
       </w:r>
     </w:p>
@@ -4186,6 +4049,7 @@
     </w:p>
     <w:p>
       <w:r>
+        <w:lastRenderedPageBreak/>
         <w:t xml:space="preserve">Another implementation of this analysis would be to have a record of previous games, either played by the system, a separate data store, or a combination, then use this data to determine the likelihood of the current value of the position of the system, based on data from previous games. The benefit of an implementation like this is that the system would be make a move more quickly, as long as the data is stored and can be queried in an efficient way. The drawback of this however, is that this system would require a large data store of previous games in order for this to be effective, or else anomalies in the data would have a large impact in the effectiveness of the systems behaviour. This implementation would only be viable if a large store of poker games and results could be found. </w:t>
       </w:r>
     </w:p>
@@ -4298,20 +4162,16 @@
     </w:p>
     <w:p>
       <w:r>
-        <w:t xml:space="preserve">In conjunction with this would require a learning algorithm. There are a few options in this case, for example, if I could find a large data store of poker games, I could alter the system to optimise a supervised learning problem, and use an algorithm such as gradient descent, to try an learn weights which are most effective for a certain input state. This has the issue for potentially being a bit predictable, and is susceptible to the data (this entire solution is susceptible to the data, but this one more than others) if it is a record of games which are played extremely non-optimally, then the system will try to emulate this and play equally as bad. </w:t>
-      </w:r>
-    </w:p>
-    <w:p>
-      <w:r>
-        <w:t>An alternative would be an unsupervised problem, where the system would use something such as reinforcement learning or neuro-evolution algorithm to train the system based on games it has played. The issue with this is that, before the system is viable, it would have to play a large number of games to learn from, this would entail having to play a lot of games against a human user (unviable) or another AI. This to some degree solves the issue, of the requirement of a large data store of poker games, because the system, in this case, could be set up to play games against itself, and then adjust the weights of its network, based on which moves worked and which ones did not – if the number of games played is high enough, this should eliminate anomalous moves, or “cheese” strategies which results in a short term win against an AI, but which would be spotted with a human user – such as maybe all-</w:t>
-      </w:r>
-      <w:proofErr w:type="spellStart"/>
-      <w:r>
-        <w:t>in’ing</w:t>
-      </w:r>
-      <w:proofErr w:type="spellEnd"/>
-      <w:r>
-        <w:t xml:space="preserve"> every round, to intimidate the opponent into folding. Another issue arises in this case, of being stuck in local optima, to amend this the system can be initialised with many random weights, and then pick the highest effective weighting to apply to the system, or pre-programming some initial behaviour to bring the system up to a given level, rather than just a random level, and letting it train from there.</w:t>
+        <w:t xml:space="preserve">In conjunction with this would require a learning algorithm. There are a few options in this case, for example, if I could find a large data store of poker games, I could alter the system to optimise a </w:t>
+      </w:r>
+      <w:r>
+        <w:lastRenderedPageBreak/>
+        <w:t xml:space="preserve">supervised learning problem, and use an algorithm such as gradient descent, to try an learn weights which are most effective for a certain input state. This has the issue for potentially being a bit predictable, and is susceptible to the data (this entire solution is susceptible to the data, but this one more than others) if it is a record of games which are played extremely non-optimally, then the system will try to emulate this and play equally as bad. </w:t>
+      </w:r>
+    </w:p>
+    <w:p>
+      <w:r>
+        <w:t>An alternative would be an unsupervised problem, where the system would use something such as reinforcement learning or neuro-evolution algorithm to train the system based on games it has played. The issue with this is that, before the system is viable, it would have to play a large number of games to learn from, this would entail having to play a lot of games against a human user (unviable) or another AI. This to some degree solves the issue, of the requirement of a large data store of poker games, because the system, in this case, could be set up to play games against itself, and then adjust the weights of its network, based on which moves worked and which ones did not – if the number of games played is high enough, this should eliminate anomalous moves, or “cheese” strategies which results in a short term win against an AI, but which would be spotted with a human user – such as maybe all-in’ing every round, to intimidate the opponent into folding. Another issue arises in this case, of being stuck in local optima, to amend this the system can be initialised with many random weights, and then pick the highest effective weighting to apply to the system, or pre-programming some initial behaviour to bring the system up to a given level, rather than just a random level, and letting it train from there.</w:t>
       </w:r>
     </w:p>
     <w:p>
@@ -4365,15 +4225,7 @@
         </w:numPr>
       </w:pPr>
       <w:r>
-        <w:t>Personalities somewhat simpler to implement – as reward for the system can be adjusted in relation to the desired output, based on personality types (</w:t>
-      </w:r>
-      <w:proofErr w:type="spellStart"/>
-      <w:r>
-        <w:t>eg</w:t>
-      </w:r>
-      <w:proofErr w:type="spellEnd"/>
-      <w:r>
-        <w:t>. Higher emphasis on short term winnings for more aggressive personalities)</w:t>
+        <w:t>Personalities somewhat simpler to implement – as reward for the system can be adjusted in relation to the desired output, based on personality types (eg. Higher emphasis on short term winnings for more aggressive personalities)</w:t>
       </w:r>
     </w:p>
     <w:p>
@@ -4414,6 +4266,7 @@
         </w:numPr>
       </w:pPr>
       <w:r>
+        <w:lastRenderedPageBreak/>
         <w:t>The developer changes their design of the final product, to just being a multiplayer game – thus eliminating the need for an AI system entirely. Not viable, because this is the clients choice, not mine</w:t>
       </w:r>
     </w:p>
@@ -4461,15 +4314,7 @@
     </w:p>
     <w:p>
       <w:r>
-        <w:t xml:space="preserve">As well as this, for a development team this size, minimal maintenance is paramount, which is another reason why this solution is the most optimal. Due to the nature of the system being able to adapt with beyond the release. Moreover, this quality of utilising a </w:t>
-      </w:r>
-      <w:proofErr w:type="spellStart"/>
-      <w:r>
-        <w:t>datastore</w:t>
-      </w:r>
-      <w:proofErr w:type="spellEnd"/>
-      <w:r>
-        <w:t xml:space="preserve"> of games to adapt, means that I can use some of the aspects of the statistical analysis solution in conjunction with this solution; I can go further and even hard code some behaviours, if I feel they are fundamental enough, and that the system is not exhibiting them.</w:t>
+        <w:t>As well as this, for a development team this size, minimal maintenance is paramount, which is another reason why this solution is the most optimal. Due to the nature of the system being able to adapt with beyond the release. Moreover, this quality of utilising a datastore of games to adapt, means that I can use some of the aspects of the statistical analysis solution in conjunction with this solution; I can go further and even hard code some behaviours, if I feel they are fundamental enough, and that the system is not exhibiting them.</w:t>
       </w:r>
     </w:p>
     <w:p>
@@ -4499,6 +4344,7 @@
       </w:pPr>
       <w:bookmarkStart w:id="24" w:name="_Toc505767383"/>
       <w:r>
+        <w:lastRenderedPageBreak/>
         <w:t>Proposed Solution DFD</w:t>
       </w:r>
       <w:bookmarkEnd w:id="24"/>
@@ -4548,7 +4394,7 @@
                     <pic:cNvPicPr/>
                   </pic:nvPicPr>
                   <pic:blipFill rotWithShape="1">
-                    <a:blip r:embed="rId13">
+                    <a:blip r:embed="rId14">
                       <a:extLst>
                         <a:ext uri="{28A0092B-C50C-407E-A947-70E740481C1C}">
                           <a14:useLocalDpi xmlns:a14="http://schemas.microsoft.com/office/drawing/2010/main" val="0"/>
@@ -4597,6 +4443,7 @@
           <w:u w:val="single"/>
           <w:lang w:eastAsia="en-GB"/>
         </w:rPr>
+        <w:lastRenderedPageBreak/>
         <w:drawing>
           <wp:inline distT="0" distB="0" distL="0" distR="0" wp14:anchorId="502AE20A" wp14:editId="4FA991F9">
             <wp:extent cx="8677275" cy="5607677"/>
@@ -4615,7 +4462,7 @@
                     </pic:cNvPicPr>
                   </pic:nvPicPr>
                   <pic:blipFill rotWithShape="1">
-                    <a:blip r:embed="rId14">
+                    <a:blip r:embed="rId15">
                       <a:extLst>
                         <a:ext uri="{28A0092B-C50C-407E-A947-70E740481C1C}">
                           <a14:useLocalDpi xmlns:a14="http://schemas.microsoft.com/office/drawing/2010/main" val="0"/>
@@ -4656,6 +4503,7 @@
       </w:pPr>
       <w:bookmarkStart w:id="25" w:name="_Toc505767384"/>
       <w:r>
+        <w:lastRenderedPageBreak/>
         <w:t>DFD for Game System</w:t>
       </w:r>
       <w:bookmarkEnd w:id="25"/>
@@ -4693,7 +4541,7 @@
                     </pic:cNvPicPr>
                   </pic:nvPicPr>
                   <pic:blipFill rotWithShape="1">
-                    <a:blip r:embed="rId15">
+                    <a:blip r:embed="rId16">
                       <a:extLst>
                         <a:ext uri="{28A0092B-C50C-407E-A947-70E740481C1C}">
                           <a14:useLocalDpi xmlns:a14="http://schemas.microsoft.com/office/drawing/2010/main" val="0"/>
@@ -4734,6 +4582,7 @@
       </w:pPr>
       <w:bookmarkStart w:id="26" w:name="_Toc505767385"/>
       <w:r>
+        <w:lastRenderedPageBreak/>
         <w:t>ERD for Proposed Solution</w:t>
       </w:r>
       <w:bookmarkEnd w:id="26"/>
@@ -4766,7 +4615,7 @@
                     </pic:cNvPicPr>
                   </pic:nvPicPr>
                   <pic:blipFill rotWithShape="1">
-                    <a:blip r:embed="rId16">
+                    <a:blip r:embed="rId17">
                       <a:extLst>
                         <a:ext uri="{28A0092B-C50C-407E-A947-70E740481C1C}">
                           <a14:useLocalDpi xmlns:a14="http://schemas.microsoft.com/office/drawing/2010/main" val="0"/>
@@ -4829,6 +4678,7 @@
       <w:bookmarkStart w:id="28" w:name="_Toc505767386"/>
       <w:commentRangeStart w:id="29"/>
       <w:r>
+        <w:lastRenderedPageBreak/>
         <w:t>Proposed System Neural Network Architecture</w:t>
       </w:r>
       <w:commentRangeEnd w:id="29"/>
@@ -4872,7 +4722,7 @@
                     </pic:cNvPicPr>
                   </pic:nvPicPr>
                   <pic:blipFill>
-                    <a:blip r:embed="rId17">
+                    <a:blip r:embed="rId18">
                       <a:extLst>
                         <a:ext uri="{28A0092B-C50C-407E-A947-70E740481C1C}">
                           <a14:useLocalDpi xmlns:a14="http://schemas.microsoft.com/office/drawing/2010/main" val="0"/>
@@ -4907,6 +4757,7 @@
     <w:p/>
     <w:p>
       <w:r>
+        <w:lastRenderedPageBreak/>
         <w:t xml:space="preserve">On each of the connections of the neural network, there will be a weighting applied , which will correspond to how much “weight” that neural connection has in the output of the  network. Here the output will be a n integer, which will correspond to how much the network wants to bet, alternatively how much value the AI places on </w:t>
       </w:r>
       <w:r>
@@ -4938,6 +4789,7 @@
       <w:bookmarkStart w:id="30" w:name="_Toc505767387"/>
       <w:commentRangeStart w:id="31"/>
       <w:r>
+        <w:lastRenderedPageBreak/>
         <w:t xml:space="preserve">Prototyping </w:t>
       </w:r>
       <w:commentRangeEnd w:id="31"/>
@@ -5018,6 +4870,7 @@
       <w:bookmarkStart w:id="33" w:name="_Toc505767388"/>
       <w:commentRangeStart w:id="34"/>
       <w:r>
+        <w:lastRenderedPageBreak/>
         <w:t>Documented Design</w:t>
       </w:r>
       <w:commentRangeEnd w:id="34"/>
@@ -5036,13 +4889,8 @@
         <w:pStyle w:val="Heading2"/>
       </w:pPr>
       <w:bookmarkStart w:id="35" w:name="_Toc505767389"/>
-      <w:proofErr w:type="spellStart"/>
-      <w:r>
-        <w:t>BlackJack</w:t>
-      </w:r>
-      <w:proofErr w:type="spellEnd"/>
-      <w:r>
-        <w:t xml:space="preserve"> Prototype</w:t>
+      <w:r>
+        <w:t>BlackJack Prototype</w:t>
       </w:r>
       <w:bookmarkEnd w:id="35"/>
     </w:p>
@@ -5064,15 +4912,7 @@
         <w:t>prototyping</w:t>
       </w:r>
       <w:r>
-        <w:t xml:space="preserve"> an AI which can play against a dealer, to a competitive level. Here, competitive level is evaluated on the </w:t>
-      </w:r>
-      <w:proofErr w:type="spellStart"/>
-      <w:r>
-        <w:t>winrate</w:t>
-      </w:r>
-      <w:proofErr w:type="spellEnd"/>
-      <w:r>
-        <w:t xml:space="preserve"> of the AI over 1000 games, with 45% and higher considered a good win rate for blackjack</w:t>
+        <w:t xml:space="preserve"> an AI which can play against a dealer, to a competitive level. Here, competitive level is evaluated on the winrate of the AI over 1000 games, with 45% and higher considered a good win rate for blackjack</w:t>
       </w:r>
       <w:r>
         <w:rPr>
@@ -5210,6 +5050,7 @@
       <w:bookmarkStart w:id="37" w:name="_Toc505767391"/>
       <w:commentRangeStart w:id="38"/>
       <w:r>
+        <w:lastRenderedPageBreak/>
         <w:t>Design</w:t>
       </w:r>
       <w:commentRangeEnd w:id="38"/>
@@ -5266,7 +5107,7 @@
                     </pic:cNvPicPr>
                   </pic:nvPicPr>
                   <pic:blipFill rotWithShape="1">
-                    <a:blip r:embed="rId18">
+                    <a:blip r:embed="rId19">
                       <a:extLst>
                         <a:ext uri="{28A0092B-C50C-407E-A947-70E740481C1C}">
                           <a14:useLocalDpi xmlns:a14="http://schemas.microsoft.com/office/drawing/2010/main" val="0"/>
@@ -5308,15 +5149,8 @@
     </w:p>
     <w:p>
       <w:r>
-        <w:t xml:space="preserve">As well as the current </w:t>
-      </w:r>
-      <w:proofErr w:type="spellStart"/>
-      <w:r>
-        <w:t>Inheritence</w:t>
-      </w:r>
-      <w:proofErr w:type="spellEnd"/>
-      <w:r>
-        <w:t xml:space="preserve"> Chart:</w:t>
+        <w:lastRenderedPageBreak/>
+        <w:t>As well as the current Inheritence Chart:</w:t>
       </w:r>
     </w:p>
     <w:p>
@@ -5343,7 +5177,7 @@
                     </pic:cNvPicPr>
                   </pic:nvPicPr>
                   <pic:blipFill rotWithShape="1">
-                    <a:blip r:embed="rId18">
+                    <a:blip r:embed="rId19">
                       <a:extLst>
                         <a:ext uri="{28A0092B-C50C-407E-A947-70E740481C1C}">
                           <a14:useLocalDpi xmlns:a14="http://schemas.microsoft.com/office/drawing/2010/main" val="0"/>
@@ -5425,28 +5259,12 @@
           </w:p>
           <w:p>
             <w:r>
-              <w:t xml:space="preserve">- Royal Values : Hashing Structure (Such as Dictionary or </w:t>
-            </w:r>
-            <w:proofErr w:type="spellStart"/>
-            <w:r>
-              <w:t>HashMap</w:t>
-            </w:r>
-            <w:proofErr w:type="spellEnd"/>
-            <w:r>
-              <w:t>)</w:t>
-            </w:r>
-          </w:p>
-          <w:p>
-            <w:r>
-              <w:t xml:space="preserve">- Blackjack : </w:t>
-            </w:r>
-            <w:proofErr w:type="spellStart"/>
-            <w:r>
-              <w:t>Int</w:t>
-            </w:r>
-            <w:proofErr w:type="spellEnd"/>
-            <w:r>
-              <w:t xml:space="preserve"> (Constant)</w:t>
+              <w:t>- Royal Values : Hashing Structure (Such as Dictionary or HashMap)</w:t>
+            </w:r>
+          </w:p>
+          <w:p>
+            <w:r>
+              <w:t>- Blackjack : Int (Constant)</w:t>
             </w:r>
           </w:p>
           <w:p>
@@ -5494,45 +5312,19 @@
               <w:t xml:space="preserve"> (Hand : Hand)</w:t>
             </w:r>
             <w:r>
-              <w:t xml:space="preserve"> : </w:t>
-            </w:r>
-            <w:proofErr w:type="spellStart"/>
-            <w:r>
-              <w:t>Int</w:t>
-            </w:r>
-            <w:proofErr w:type="spellEnd"/>
+              <w:t xml:space="preserve"> : Int</w:t>
+            </w:r>
           </w:p>
           <w:p>
             <w:r>
               <w:t xml:space="preserve">- Determine Ace Value </w:t>
             </w:r>
             <w:r>
-              <w:t xml:space="preserve">(Hand Total : </w:t>
-            </w:r>
-            <w:proofErr w:type="spellStart"/>
-            <w:r>
-              <w:t>Int</w:t>
-            </w:r>
-            <w:proofErr w:type="spellEnd"/>
-            <w:r>
-              <w:t xml:space="preserve">, Number of Aces : </w:t>
-            </w:r>
-            <w:proofErr w:type="spellStart"/>
-            <w:r>
-              <w:t>Int</w:t>
-            </w:r>
-            <w:proofErr w:type="spellEnd"/>
-            <w:r>
-              <w:t>)</w:t>
-            </w:r>
-            <w:r>
-              <w:t xml:space="preserve">: </w:t>
-            </w:r>
-            <w:proofErr w:type="spellStart"/>
-            <w:r>
-              <w:t>Int</w:t>
-            </w:r>
-            <w:proofErr w:type="spellEnd"/>
+              <w:t>(Hand Total : Int, Number of Aces : Int)</w:t>
+            </w:r>
+            <w:r>
+              <w:t>: Int</w:t>
+            </w:r>
           </w:p>
           <w:p>
             <w:r>
@@ -5542,13 +5334,8 @@
               <w:t xml:space="preserve"> (Hands* : Hand)</w:t>
             </w:r>
             <w:r>
-              <w:t xml:space="preserve"> : Boolean or </w:t>
-            </w:r>
-            <w:proofErr w:type="spellStart"/>
-            <w:r>
-              <w:t>Int</w:t>
-            </w:r>
-            <w:proofErr w:type="spellEnd"/>
+              <w:t xml:space="preserve"> : Boolean or Int</w:t>
+            </w:r>
           </w:p>
           <w:p>
             <w:r>
@@ -5730,6 +5517,7 @@
               <w:jc w:val="center"/>
             </w:pPr>
             <w:r>
+              <w:lastRenderedPageBreak/>
               <w:t>Evaluate Hand Value</w:t>
             </w:r>
           </w:p>
@@ -6307,28 +6095,12 @@
           </w:p>
           <w:p>
             <w:r>
-              <w:t xml:space="preserve">- Royal Values : Hashing Structure (Such as Dictionary or </w:t>
-            </w:r>
-            <w:proofErr w:type="spellStart"/>
-            <w:r>
-              <w:t>HashMap</w:t>
-            </w:r>
-            <w:proofErr w:type="spellEnd"/>
-            <w:r>
-              <w:t>)</w:t>
-            </w:r>
-          </w:p>
-          <w:p>
-            <w:r>
-              <w:t xml:space="preserve">- Blackjack : </w:t>
-            </w:r>
-            <w:proofErr w:type="spellStart"/>
-            <w:r>
-              <w:t>Int</w:t>
-            </w:r>
-            <w:proofErr w:type="spellEnd"/>
-            <w:r>
-              <w:t xml:space="preserve"> (Constant)</w:t>
+              <w:t>- Royal Values : Hashing Structure (Such as Dictionary or HashMap)</w:t>
+            </w:r>
+          </w:p>
+          <w:p>
+            <w:r>
+              <w:t>- Blackjack : Int (Constant)</w:t>
             </w:r>
           </w:p>
           <w:p>
@@ -6348,15 +6120,7 @@
           </w:p>
           <w:p>
             <w:r>
-              <w:t xml:space="preserve">+ Deck Iteration : </w:t>
-            </w:r>
-            <w:proofErr w:type="spellStart"/>
-            <w:r>
-              <w:t>Int</w:t>
-            </w:r>
-            <w:proofErr w:type="spellEnd"/>
-            <w:r>
-              <w:t xml:space="preserve"> </w:t>
+              <w:t xml:space="preserve">+ Deck Iteration : Int </w:t>
             </w:r>
           </w:p>
         </w:tc>
@@ -6373,6 +6137,7 @@
           </w:p>
           <w:p>
             <w:r>
+              <w:lastRenderedPageBreak/>
               <w:t xml:space="preserve">+ Reset Game </w:t>
             </w:r>
           </w:p>
@@ -6386,13 +6151,8 @@
           </w:p>
           <w:p>
             <w:r>
-              <w:t xml:space="preserve">- Compare Hands (Hands* : Hand) : Boolean or </w:t>
-            </w:r>
-            <w:proofErr w:type="spellStart"/>
-            <w:r>
-              <w:t>Int</w:t>
-            </w:r>
-            <w:proofErr w:type="spellEnd"/>
+              <w:t>- Compare Hands (Hands* : Hand) : Boolean or Int</w:t>
+            </w:r>
           </w:p>
           <w:p>
             <w:r>
@@ -6637,15 +6397,7 @@
               <w:jc w:val="center"/>
             </w:pPr>
             <w:r>
-              <w:t xml:space="preserve">Deal a card to the current player, determine if they have gone bust or not, and if they have do not </w:t>
-            </w:r>
-            <w:proofErr w:type="spellStart"/>
-            <w:r>
-              <w:t>repush</w:t>
-            </w:r>
-            <w:proofErr w:type="spellEnd"/>
-            <w:r>
-              <w:t xml:space="preserve"> them back to the player queue.</w:t>
+              <w:t>Deal a card to the current player, determine if they have gone bust or not, and if they have do not repush them back to the player queue.</w:t>
             </w:r>
           </w:p>
         </w:tc>
@@ -6673,15 +6425,7 @@
               <w:jc w:val="center"/>
             </w:pPr>
             <w:r>
-              <w:t xml:space="preserve">Update the current hand to stood, and do not </w:t>
-            </w:r>
-            <w:proofErr w:type="spellStart"/>
-            <w:r>
-              <w:t>repush</w:t>
-            </w:r>
-            <w:proofErr w:type="spellEnd"/>
-            <w:r>
-              <w:t xml:space="preserve"> them to the queue</w:t>
+              <w:t>Update the current hand to stood, and do not repush them to the queue</w:t>
             </w:r>
           </w:p>
         </w:tc>
@@ -7097,36 +6841,12 @@
           </w:tcPr>
           <w:p>
             <w:r>
-              <w:t># Value : Integer or Royal (</w:t>
-            </w:r>
-            <w:proofErr w:type="spellStart"/>
-            <w:r>
-              <w:t>Enum</w:t>
-            </w:r>
-            <w:proofErr w:type="spellEnd"/>
-            <w:r>
-              <w:t xml:space="preserve"> : </w:t>
-            </w:r>
-            <w:proofErr w:type="spellStart"/>
-            <w:r>
-              <w:t>Int</w:t>
-            </w:r>
-            <w:proofErr w:type="spellEnd"/>
-            <w:r>
-              <w:t>)</w:t>
-            </w:r>
-          </w:p>
-          <w:p>
-            <w:r>
-              <w:t># Suit : Suit (</w:t>
-            </w:r>
-            <w:proofErr w:type="spellStart"/>
-            <w:r>
-              <w:t>Enum</w:t>
-            </w:r>
-            <w:proofErr w:type="spellEnd"/>
-            <w:r>
-              <w:t xml:space="preserve"> : String)</w:t>
+              <w:t># Value : Integer or Royal (Enum : Int)</w:t>
+            </w:r>
+          </w:p>
+          <w:p>
+            <w:r>
+              <w:t># Suit : Suit (Enum : String)</w:t>
             </w:r>
           </w:p>
         </w:tc>
@@ -7143,44 +6863,12 @@
           </w:p>
           <w:p>
             <w:r>
-              <w:t xml:space="preserve">+ Get Value : </w:t>
-            </w:r>
-            <w:proofErr w:type="spellStart"/>
-            <w:r>
-              <w:t>Int</w:t>
-            </w:r>
-            <w:proofErr w:type="spellEnd"/>
-            <w:r>
-              <w:t xml:space="preserve"> or Royal (</w:t>
-            </w:r>
-            <w:proofErr w:type="spellStart"/>
-            <w:r>
-              <w:t>Enum</w:t>
-            </w:r>
-            <w:proofErr w:type="spellEnd"/>
-            <w:r>
-              <w:t xml:space="preserve"> : </w:t>
-            </w:r>
-            <w:proofErr w:type="spellStart"/>
-            <w:r>
-              <w:t>Int</w:t>
-            </w:r>
-            <w:proofErr w:type="spellEnd"/>
-            <w:r>
-              <w:t>)</w:t>
-            </w:r>
-          </w:p>
-          <w:p>
-            <w:r>
-              <w:t>+ Get Suit : Suit (</w:t>
-            </w:r>
-            <w:proofErr w:type="spellStart"/>
-            <w:r>
-              <w:t>Enum</w:t>
-            </w:r>
-            <w:proofErr w:type="spellEnd"/>
-            <w:r>
-              <w:t xml:space="preserve"> : String)</w:t>
+              <w:t>+ Get Value : Int or Royal (Enum : Int)</w:t>
+            </w:r>
+          </w:p>
+          <w:p>
+            <w:r>
+              <w:t>+ Get Suit : Suit (Enum : String)</w:t>
             </w:r>
           </w:p>
           <w:p>
@@ -7544,15 +7232,7 @@
         <w:t>addition,</w:t>
       </w:r>
       <w:r>
-        <w:t xml:space="preserve"> it provides an easy interface for different classes to determine the value of the royals or the Ace, as for every game this will appear as an </w:t>
-      </w:r>
-      <w:proofErr w:type="spellStart"/>
-      <w:r>
-        <w:t>Enum</w:t>
-      </w:r>
-      <w:proofErr w:type="spellEnd"/>
-      <w:r>
-        <w:t xml:space="preserve"> of Royals, in which case a hashing structure can be used to map each of these cards to a concrete value. This is better than having to hard code different values of the royals to different settings – for example, the alternative would be to hard code methods into the card or deck structure which changes the value of the royal from within these structure, rather than from within the game structure. This would mean having to store unnecessary data and behaviours within the card and deck structure, making them harder to maintain and use.</w:t>
+        <w:t xml:space="preserve"> it provides an easy interface for different classes to determine the value of the royals or the Ace, as for every game this will appear as an Enum of Royals, in which case a hashing structure can be used to map each of these cards to a concrete value. This is better than having to hard code different values of the royals to different settings – for example, the alternative would be to hard code methods into the card or deck structure which changes the value of the royal from within these structure, rather than from within the game structure. This would mean having to store unnecessary data and behaviours within the card and deck structure, making them harder to maintain and use.</w:t>
       </w:r>
     </w:p>
     <w:p>
@@ -7560,6 +7240,7 @@
         <w:pStyle w:val="Heading5"/>
       </w:pPr>
       <w:r>
+        <w:lastRenderedPageBreak/>
         <w:t>Stack</w:t>
       </w:r>
     </w:p>
@@ -7599,25 +7280,12 @@
           </w:tcPr>
           <w:p>
             <w:r>
-              <w:t xml:space="preserve">- Size : </w:t>
-            </w:r>
-            <w:proofErr w:type="spellStart"/>
-            <w:r>
-              <w:t>Int</w:t>
-            </w:r>
-            <w:proofErr w:type="spellEnd"/>
-          </w:p>
-          <w:p>
-            <w:r>
-              <w:t xml:space="preserve">- Top of Stack Pointer : </w:t>
-            </w:r>
-            <w:proofErr w:type="spellStart"/>
-            <w:r>
-              <w:t>Int</w:t>
-            </w:r>
-            <w:proofErr w:type="spellEnd"/>
-            <w:r>
-              <w:t xml:space="preserve"> / Address</w:t>
+              <w:t>- Size : Int</w:t>
+            </w:r>
+          </w:p>
+          <w:p>
+            <w:r>
+              <w:t>- Top of Stack Pointer : Int / Address</w:t>
             </w:r>
           </w:p>
           <w:p>
@@ -7637,13 +7305,8 @@
               <w:t>+ Constructor</w:t>
             </w:r>
             <w:r>
-              <w:t xml:space="preserve"> (Stack Size : </w:t>
-            </w:r>
-            <w:proofErr w:type="spellStart"/>
-            <w:r>
-              <w:t>Int</w:t>
-            </w:r>
-            <w:proofErr w:type="spellEnd"/>
+              <w:t xml:space="preserve"> (Stack Size : Int</w:t>
+            </w:r>
             <w:r>
               <w:t>, Type of Stack : &lt;T&gt;</w:t>
             </w:r>
@@ -7653,13 +7316,8 @@
           </w:p>
           <w:p>
             <w:r>
-              <w:t xml:space="preserve">+ Size Getter : </w:t>
-            </w:r>
-            <w:proofErr w:type="spellStart"/>
-            <w:r>
-              <w:t>Int</w:t>
-            </w:r>
-            <w:proofErr w:type="spellEnd"/>
+              <w:t>+ Size Getter : Int</w:t>
+            </w:r>
           </w:p>
           <w:p>
             <w:r>
@@ -7906,11 +7564,9 @@
             <w:pPr>
               <w:jc w:val="center"/>
             </w:pPr>
-            <w:proofErr w:type="spellStart"/>
             <w:r>
               <w:t>isEmpty</w:t>
             </w:r>
-            <w:proofErr w:type="spellEnd"/>
           </w:p>
         </w:tc>
         <w:tc>
@@ -8153,25 +7809,12 @@
           </w:tcPr>
           <w:p>
             <w:r>
-              <w:t xml:space="preserve">- Size : </w:t>
-            </w:r>
-            <w:proofErr w:type="spellStart"/>
-            <w:r>
-              <w:t>Int</w:t>
-            </w:r>
-            <w:proofErr w:type="spellEnd"/>
-          </w:p>
-          <w:p>
-            <w:r>
-              <w:t xml:space="preserve">- Top of Stack Pointer : </w:t>
-            </w:r>
-            <w:proofErr w:type="spellStart"/>
-            <w:r>
-              <w:t>Int</w:t>
-            </w:r>
-            <w:proofErr w:type="spellEnd"/>
-            <w:r>
-              <w:t xml:space="preserve"> / Address</w:t>
+              <w:t>- Size : Int</w:t>
+            </w:r>
+          </w:p>
+          <w:p>
+            <w:r>
+              <w:t>- Top of Stack Pointer : Int / Address</w:t>
             </w:r>
           </w:p>
           <w:p>
@@ -8188,26 +7831,14 @@
           </w:tcPr>
           <w:p>
             <w:r>
-              <w:t xml:space="preserve">+ Constructor (Stack Size : </w:t>
-            </w:r>
-            <w:proofErr w:type="spellStart"/>
-            <w:r>
-              <w:t>Int</w:t>
-            </w:r>
-            <w:proofErr w:type="spellEnd"/>
-            <w:r>
-              <w:t>, Type of Stack : &lt;T&gt;)</w:t>
-            </w:r>
-          </w:p>
-          <w:p>
-            <w:r>
-              <w:t xml:space="preserve">+ Size Getter : </w:t>
-            </w:r>
-            <w:proofErr w:type="spellStart"/>
-            <w:r>
-              <w:t>Int</w:t>
-            </w:r>
-            <w:proofErr w:type="spellEnd"/>
+              <w:t>+ Constructor (Stack Size : Int, Type of Stack : &lt;T&gt;)</w:t>
+            </w:r>
+          </w:p>
+          <w:p>
+            <w:r>
+              <w:lastRenderedPageBreak/>
+              <w:t>+ Size Getter : Int</w:t>
+            </w:r>
           </w:p>
           <w:p>
             <w:r>
@@ -8336,28 +7967,12 @@
           </w:tcPr>
           <w:p>
             <w:r>
-              <w:t xml:space="preserve">- Values : </w:t>
-            </w:r>
-            <w:proofErr w:type="spellStart"/>
-            <w:r>
-              <w:t>Int</w:t>
-            </w:r>
-            <w:proofErr w:type="spellEnd"/>
-            <w:r>
-              <w:t xml:space="preserve"> Array</w:t>
-            </w:r>
-          </w:p>
-          <w:p>
-            <w:r>
-              <w:t xml:space="preserve">- Suits : Suits Array (Suits -&gt; </w:t>
-            </w:r>
-            <w:proofErr w:type="spellStart"/>
-            <w:r>
-              <w:t>Enum</w:t>
-            </w:r>
-            <w:proofErr w:type="spellEnd"/>
-            <w:r>
-              <w:t>: String)</w:t>
+              <w:t>- Values : Int Array</w:t>
+            </w:r>
+          </w:p>
+          <w:p>
+            <w:r>
+              <w:t>- Suits : Suits Array (Suits -&gt; Enum: String)</w:t>
             </w:r>
           </w:p>
         </w:tc>
@@ -8689,6 +8304,7 @@
               <w:jc w:val="center"/>
             </w:pPr>
             <w:r>
+              <w:lastRenderedPageBreak/>
               <w:t>Circular Queue</w:t>
             </w:r>
           </w:p>
@@ -8701,41 +8317,20 @@
           </w:tcPr>
           <w:p>
             <w:r>
-              <w:t xml:space="preserve">- Size : </w:t>
-            </w:r>
-            <w:proofErr w:type="spellStart"/>
-            <w:r>
-              <w:t>Int</w:t>
-            </w:r>
-            <w:proofErr w:type="spellEnd"/>
+              <w:t>- Size : Int</w:t>
+            </w:r>
           </w:p>
           <w:p>
             <w:r>
               <w:t>- Front Pointer</w:t>
             </w:r>
             <w:r>
-              <w:t xml:space="preserve"> : </w:t>
-            </w:r>
-            <w:proofErr w:type="spellStart"/>
-            <w:r>
-              <w:t>Int</w:t>
-            </w:r>
-            <w:proofErr w:type="spellEnd"/>
-            <w:r>
-              <w:t xml:space="preserve"> / Address</w:t>
-            </w:r>
-          </w:p>
-          <w:p>
-            <w:r>
-              <w:t xml:space="preserve">- Rear Pointer: </w:t>
-            </w:r>
-            <w:proofErr w:type="spellStart"/>
-            <w:r>
-              <w:t>Int</w:t>
-            </w:r>
-            <w:proofErr w:type="spellEnd"/>
-            <w:r>
-              <w:t>/Address</w:t>
+              <w:t xml:space="preserve"> : Int / Address</w:t>
+            </w:r>
+          </w:p>
+          <w:p>
+            <w:r>
+              <w:t>- Rear Pointer: Int/Address</w:t>
             </w:r>
           </w:p>
           <w:p>
@@ -8758,26 +8353,13 @@
               <w:t xml:space="preserve">+ Constructor (Queue </w:t>
             </w:r>
             <w:r>
-              <w:t xml:space="preserve">Size : </w:t>
-            </w:r>
-            <w:proofErr w:type="spellStart"/>
-            <w:r>
-              <w:t>Int</w:t>
-            </w:r>
-            <w:proofErr w:type="spellEnd"/>
-            <w:r>
-              <w:t>, Type of Stack : &lt;T&gt;)</w:t>
-            </w:r>
-          </w:p>
-          <w:p>
-            <w:r>
-              <w:t xml:space="preserve">+ Size Getter : </w:t>
-            </w:r>
-            <w:proofErr w:type="spellStart"/>
-            <w:r>
-              <w:t>Int</w:t>
-            </w:r>
-            <w:proofErr w:type="spellEnd"/>
+              <w:t>Size : Int, Type of Stack : &lt;T&gt;)</w:t>
+            </w:r>
+          </w:p>
+          <w:p>
+            <w:r>
+              <w:t>+ Size Getter : Int</w:t>
+            </w:r>
           </w:p>
           <w:p>
             <w:r>
@@ -8925,67 +8507,23 @@
           </w:tcPr>
           <w:p>
             <w:r>
+              <w:lastRenderedPageBreak/>
               <w:t>+ Constructor (Id: String)</w:t>
             </w:r>
           </w:p>
           <w:p>
             <w:r>
-              <w:t xml:space="preserve">+ Get Hand Value : </w:t>
-            </w:r>
-            <w:proofErr w:type="spellStart"/>
-            <w:r>
-              <w:t>Int</w:t>
-            </w:r>
-            <w:proofErr w:type="spellEnd"/>
-          </w:p>
-          <w:p>
-            <w:r>
-              <w:t>- Choose Ace (</w:t>
-            </w:r>
-            <w:proofErr w:type="spellStart"/>
-            <w:r>
-              <w:t>Hand_Total</w:t>
-            </w:r>
-            <w:proofErr w:type="spellEnd"/>
-            <w:r>
-              <w:t xml:space="preserve"> : </w:t>
-            </w:r>
-            <w:proofErr w:type="spellStart"/>
-            <w:r>
-              <w:t>Int</w:t>
-            </w:r>
-            <w:proofErr w:type="spellEnd"/>
-            <w:r>
-              <w:t xml:space="preserve">, </w:t>
-            </w:r>
-            <w:proofErr w:type="spellStart"/>
-            <w:r>
-              <w:t>noAces</w:t>
-            </w:r>
-            <w:proofErr w:type="spellEnd"/>
-            <w:r>
-              <w:t xml:space="preserve"> : </w:t>
-            </w:r>
-            <w:proofErr w:type="spellStart"/>
-            <w:r>
-              <w:t>Int</w:t>
-            </w:r>
-            <w:proofErr w:type="spellEnd"/>
-            <w:r>
-              <w:t>)</w:t>
-            </w:r>
-          </w:p>
-          <w:p>
-            <w:r>
-              <w:t>+ Hit (</w:t>
-            </w:r>
-            <w:proofErr w:type="spellStart"/>
-            <w:r>
-              <w:t>Card_To_Add</w:t>
-            </w:r>
-            <w:proofErr w:type="spellEnd"/>
-            <w:r>
-              <w:t xml:space="preserve"> : Card) : Void</w:t>
+              <w:t>+ Get Hand Value : Int</w:t>
+            </w:r>
+          </w:p>
+          <w:p>
+            <w:r>
+              <w:t>- Choose Ace (Hand_Total : Int, noAces : Int)</w:t>
+            </w:r>
+          </w:p>
+          <w:p>
+            <w:r>
+              <w:t>+ Hit (Card_To_Add : Card) : Void</w:t>
             </w:r>
           </w:p>
           <w:p>
@@ -9306,15 +8844,7 @@
               <w:jc w:val="center"/>
             </w:pPr>
             <w:r>
-              <w:t xml:space="preserve">Appends the </w:t>
-            </w:r>
-            <w:proofErr w:type="spellStart"/>
-            <w:r>
-              <w:t>passed</w:t>
-            </w:r>
-            <w:proofErr w:type="spellEnd"/>
-            <w:r>
-              <w:t xml:space="preserve"> card to the array of cards attribute.</w:t>
+              <w:t>Appends the passed card to the array of cards attribute.</w:t>
             </w:r>
           </w:p>
         </w:tc>
@@ -9573,29 +9103,13 @@
         <w:t xml:space="preserve">From a high-level perspective, the </w:t>
       </w:r>
       <w:r>
-        <w:t xml:space="preserve">blackjack interface provides a hand to each player, and the game </w:t>
-      </w:r>
-      <w:proofErr w:type="spellStart"/>
-      <w:r>
-        <w:t>mainloop</w:t>
-      </w:r>
-      <w:proofErr w:type="spellEnd"/>
-      <w:r>
-        <w:t xml:space="preserve"> continues until </w:t>
+        <w:t xml:space="preserve">blackjack interface provides a hand to each player, and the game mainloop continues until </w:t>
       </w:r>
       <w:r>
         <w:t>each player stands,</w:t>
       </w:r>
       <w:r>
-        <w:t xml:space="preserve"> reaches a blackjack or bust via hitting. Once the game </w:t>
-      </w:r>
-      <w:proofErr w:type="spellStart"/>
-      <w:r>
-        <w:t>mainloop</w:t>
-      </w:r>
-      <w:proofErr w:type="spellEnd"/>
-      <w:r>
-        <w:t xml:space="preserve"> ends, the end game method is called to calculate the value of each hand and determine a winner. The game can then be reset using the reset method.</w:t>
+        <w:t xml:space="preserve"> reaches a blackjack or bust via hitting. Once the game mainloop ends, the end game method is called to calculate the value of each hand and determine a winner. The game can then be reset using the reset method.</w:t>
       </w:r>
     </w:p>
     <w:p>
@@ -9610,26 +9124,20 @@
     </w:p>
     <w:p>
       <w:r>
-        <w:t xml:space="preserve">During the class </w:t>
-      </w:r>
-      <w:proofErr w:type="spellStart"/>
-      <w:r>
-        <w:t>mainloop</w:t>
-      </w:r>
-      <w:proofErr w:type="spellEnd"/>
-      <w:r>
-        <w:t xml:space="preserve">, the current player is output, as well as the value of their hand. Then the </w:t>
-      </w:r>
-      <w:r>
-        <w:t xml:space="preserve">player or the AI can decide to hit or stand. This hit or stand functionality is done through one function for each of the behaviours, this method has the same behaviour, however, it performs this behaviour on the hand at the front of the queue which will be popped. If the player stands or is bust, they are out of the game and are not pushed </w:t>
-      </w:r>
-      <w:proofErr w:type="spellStart"/>
-      <w:r>
-        <w:t>backto</w:t>
-      </w:r>
-      <w:proofErr w:type="spellEnd"/>
-      <w:r>
-        <w:t xml:space="preserve"> the queue. The game ends when there is no more players in the player queue.</w:t>
+        <w:t xml:space="preserve">During the class mainloop, the current player is output, as well as the value of their hand. Then the </w:t>
+      </w:r>
+      <w:r>
+        <w:t xml:space="preserve">player or the AI can decide to hit or stand. This hit or stand functionality is done through one </w:t>
+      </w:r>
+      <w:r>
+        <w:lastRenderedPageBreak/>
+        <w:t>function for each of the behaviours, this method has the same behaviour, however, it performs this behaviour on the hand at the front of the queue which will be popped. If the player stands or is bust, they are out of the game and are not pushed back</w:t>
+      </w:r>
+      <w:r>
+        <w:t xml:space="preserve"> </w:t>
+      </w:r>
+      <w:r>
+        <w:t>to the queue. The game ends when there is no more players in the player queue.</w:t>
       </w:r>
     </w:p>
     <w:p>
@@ -9658,6 +9166,7 @@
       <w:bookmarkStart w:id="40" w:name="_Toc505767392"/>
       <w:commentRangeStart w:id="41"/>
       <w:r>
+        <w:lastRenderedPageBreak/>
         <w:t xml:space="preserve">Design </w:t>
       </w:r>
       <w:commentRangeEnd w:id="41"/>
@@ -9682,15 +9191,7 @@
         <w:t>east above 17. Reaching</w:t>
       </w:r>
       <w:r>
-        <w:t xml:space="preserve"> </w:t>
-      </w:r>
-      <w:proofErr w:type="spellStart"/>
-      <w:r>
-        <w:t>winrate</w:t>
-      </w:r>
-      <w:proofErr w:type="spellEnd"/>
-      <w:r>
-        <w:t xml:space="preserve"> of at least 45%</w:t>
+        <w:t xml:space="preserve"> winrate of at least 45%</w:t>
       </w:r>
       <w:r>
         <w:t xml:space="preserve"> (as provided by my research) is one metric which could be used to assess the performance of the final product</w:t>
@@ -9747,15 +9248,7 @@
     </w:p>
     <w:p>
       <w:r>
-        <w:t xml:space="preserve">Storing the cards and the values associated with them are best stored in a Binary Search Tree, this is because as long as I store all the cards in their value order, then searching for each card has a Big O complexity of </w:t>
-      </w:r>
-      <w:proofErr w:type="gramStart"/>
-      <w:r>
-        <w:t>O(</w:t>
-      </w:r>
-      <w:proofErr w:type="gramEnd"/>
-      <w:r>
-        <w:t>log n), compared to if I used an array, which would result in a Big O complexity of O(n). Although the dat</w:t>
+        <w:t>Storing the cards and the values associated with them are best stored in a Binary Search Tree, this is because as long as I store all the cards in their value order, then searching for each card has a Big O complexity of O(log n), compared to if I used an array, which would result in a Big O complexity of O(n). Although the dat</w:t>
       </w:r>
       <w:r>
         <w:t>a set in this scenario is fixed for a small n,</w:t>
@@ -9918,15 +9411,7 @@
         <w:t>The main benefit of using a binary search tree</w:t>
       </w:r>
       <w:r>
-        <w:t xml:space="preserve"> is the fast access time of </w:t>
-      </w:r>
-      <w:proofErr w:type="gramStart"/>
-      <w:r>
-        <w:t>O(</w:t>
-      </w:r>
-      <w:proofErr w:type="gramEnd"/>
-      <w:r>
-        <w:t>log n). However, this does benefit is not gained, unless the BST is balanced. An example of an unbalanced binary tree is shown below:</w:t>
+        <w:t xml:space="preserve"> is the fast access time of O(log n). However, this does benefit is not gained, unless the BST is balanced. An example of an unbalanced binary tree is shown below:</w:t>
       </w:r>
     </w:p>
     <w:p/>
@@ -10420,26 +9905,11 @@
     <w:p/>
     <w:p>
       <w:r>
-        <w:t xml:space="preserve">This is the worst case scenario, where the data is inserted into the tree in ascending order. At the worst case, the binary search tree effectively becomes a linked list, and the search time complexity becomes </w:t>
-      </w:r>
-      <w:proofErr w:type="gramStart"/>
-      <w:r>
-        <w:t>O(</w:t>
-      </w:r>
-      <w:proofErr w:type="gramEnd"/>
-      <w:r>
-        <w:t>n) rather than O(log n), and we lose the benefit of using the BST at all. Although this is the extreme case, there are likely to be other cases where parts of the tree are balanced and other parts are unbalanced</w:t>
-      </w:r>
-      <w:r>
-        <w:t xml:space="preserve">, which would result in a search complexity between </w:t>
-      </w:r>
-      <w:proofErr w:type="gramStart"/>
-      <w:r>
-        <w:t>O(</w:t>
-      </w:r>
-      <w:proofErr w:type="gramEnd"/>
-      <w:r>
-        <w:t>n) and O(log n). Consequently, an algorithm made to maintain the structure of the BST would be useful.</w:t>
+        <w:lastRenderedPageBreak/>
+        <w:t>This is the worst case scenario, where the data is inserted into the tree in ascending order. At the worst case, the binary search tree effectively becomes a linked list, and the search time complexity becomes O(n) rather than O(log n), and we lose the benefit of using the BST at all. Although this is the extreme case, there are likely to be other cases where parts of the tree are balanced and other parts are unbalanced</w:t>
+      </w:r>
+      <w:r>
+        <w:t>, which would result in a search complexity between O(n) and O(log n). Consequently, an algorithm made to maintain the structure of the BST would be useful.</w:t>
       </w:r>
     </w:p>
     <w:p>
@@ -10466,13 +9936,8 @@
         </w:numPr>
       </w:pPr>
       <w:r>
-        <w:t xml:space="preserve">A Post order traversal is used to count from the bottom up how many children each node has – each recursion of this traversal returns the value returned by each of its children + 1. If a node is </w:t>
-      </w:r>
-      <w:proofErr w:type="gramStart"/>
-      <w:r>
-        <w:t>None</w:t>
-      </w:r>
-      <w:proofErr w:type="gramEnd"/>
+        <w:t>A Post order traversal is used to count from the bottom up how many children each node has – each recursion of this traversal returns the value returned by each of its children + 1. If a node is None</w:t>
+      </w:r>
       <w:r>
         <w:t xml:space="preserve"> then</w:t>
       </w:r>
@@ -10521,15 +9986,7 @@
     </w:p>
     <w:p>
       <w:r>
-        <w:t xml:space="preserve">This algorithm would have time complexity of </w:t>
-      </w:r>
-      <w:proofErr w:type="gramStart"/>
-      <w:r>
-        <w:t>O(</w:t>
-      </w:r>
-      <w:proofErr w:type="gramEnd"/>
-      <w:r>
-        <w:t>n</w:t>
+        <w:t>This algorithm would have time complexity of O(n</w:t>
       </w:r>
       <w:r>
         <w:rPr>
@@ -10541,15 +9998,7 @@
         <w:t xml:space="preserve">). Whilst this is a high time complexity (although it is still polynomial), it is worth </w:t>
       </w:r>
       <w:r>
-        <w:t xml:space="preserve">it in this context, because this only impacts on the program during the population of the tree. As a result of this the searching time complexity becomes </w:t>
-      </w:r>
-      <w:proofErr w:type="gramStart"/>
-      <w:r>
-        <w:t>O(</w:t>
-      </w:r>
-      <w:proofErr w:type="gramEnd"/>
-      <w:r>
-        <w:t>log n). As the tree will be searched very often during the game, the overall time complexity makes this algorithm worth it.</w:t>
+        <w:t>it in this context, because this only impacts on the program during the population of the tree. As a result of this the searching time complexity becomes O(log n). As the tree will be searched very often during the game, the overall time complexity makes this algorithm worth it.</w:t>
       </w:r>
     </w:p>
     <w:p>
@@ -10557,6 +10006,7 @@
         <w:pStyle w:val="Heading6"/>
       </w:pPr>
       <w:r>
+        <w:lastRenderedPageBreak/>
         <w:t>Pseudo Code</w:t>
       </w:r>
     </w:p>
@@ -10565,36 +10015,98 @@
         <w:pStyle w:val="NoSpacing"/>
       </w:pPr>
       <w:r>
-        <w:t xml:space="preserve">FUNCTION </w:t>
-      </w:r>
-      <w:proofErr w:type="spellStart"/>
-      <w:r>
-        <w:t>Maintain_</w:t>
-      </w:r>
-      <w:proofErr w:type="gramStart"/>
-      <w:r>
-        <w:t>TREE</w:t>
-      </w:r>
-      <w:proofErr w:type="spellEnd"/>
-      <w:r>
-        <w:t>()</w:t>
-      </w:r>
-      <w:proofErr w:type="gramEnd"/>
+        <w:t>FUNCTION Maintain_</w:t>
+      </w:r>
+      <w:r>
+        <w:t>TREE()</w:t>
+      </w:r>
     </w:p>
     <w:p>
       <w:pPr>
         <w:pStyle w:val="NoSpacing"/>
       </w:pPr>
       <w:r>
+        <w:t xml:space="preserve">    Completed_Comparing &lt;- False</w:t>
+      </w:r>
+    </w:p>
+    <w:p>
+      <w:pPr>
+        <w:pStyle w:val="NoSpacing"/>
+      </w:pPr>
+      <w:r>
+        <w:t xml:space="preserve">    While Completed_Comparing is FALSE</w:t>
+      </w:r>
+    </w:p>
+    <w:p>
+      <w:pPr>
+        <w:pStyle w:val="NoSpacing"/>
+      </w:pPr>
+      <w:r>
+        <w:t xml:space="preserve">        Traversal_Result &lt;- Maintain_Traverse(tree_root)</w:t>
+      </w:r>
+    </w:p>
+    <w:p>
+      <w:pPr>
+        <w:pStyle w:val="NoSpacing"/>
+      </w:pPr>
+      <w:r>
+        <w:t xml:space="preserve">        IF Traversal_Result &lt;&gt; -1 THEN</w:t>
+      </w:r>
+    </w:p>
+    <w:p>
+      <w:pPr>
+        <w:pStyle w:val="NoSpacing"/>
+      </w:pPr>
+      <w:r>
+        <w:t xml:space="preserve">            Completed_Comparing &lt;- True</w:t>
+      </w:r>
+    </w:p>
+    <w:p>
+      <w:pPr>
+        <w:pStyle w:val="NoSpacing"/>
+      </w:pPr>
+      <w:r>
+        <w:t xml:space="preserve">        ENDIF</w:t>
+      </w:r>
+    </w:p>
+    <w:p>
+      <w:pPr>
+        <w:pStyle w:val="NoSpacing"/>
+      </w:pPr>
+      <w:r>
+        <w:t xml:space="preserve">    ENDWHILE</w:t>
+      </w:r>
+    </w:p>
+    <w:p>
+      <w:pPr>
+        <w:pStyle w:val="NoSpacing"/>
+      </w:pPr>
+      <w:r>
+        <w:t>ENDFUNCTION</w:t>
+      </w:r>
+    </w:p>
+    <w:p>
+      <w:pPr>
+        <w:pStyle w:val="NoSpacing"/>
+      </w:pPr>
+    </w:p>
+    <w:p>
+      <w:pPr>
+        <w:pStyle w:val="NoSpacing"/>
+      </w:pPr>
+      <w:r>
+        <w:t>FUNCTION Maintain_Traverse(current_node)</w:t>
+      </w:r>
+    </w:p>
+    <w:p>
+      <w:pPr>
+        <w:pStyle w:val="NoSpacing"/>
+      </w:pPr>
+      <w:r>
         <w:t xml:space="preserve">    </w:t>
       </w:r>
-      <w:proofErr w:type="spellStart"/>
-      <w:r>
-        <w:t>Completed_Comparing</w:t>
-      </w:r>
-      <w:proofErr w:type="spellEnd"/>
-      <w:r>
-        <w:t xml:space="preserve"> &lt;- False</w:t>
+      <w:r>
+        <w:t>IF current_node is Null THEN</w:t>
       </w:r>
     </w:p>
     <w:p>
@@ -10602,15 +10114,7 @@
         <w:pStyle w:val="NoSpacing"/>
       </w:pPr>
       <w:r>
-        <w:t xml:space="preserve">    While </w:t>
-      </w:r>
-      <w:proofErr w:type="spellStart"/>
-      <w:r>
-        <w:t>Completed_Comparing</w:t>
-      </w:r>
-      <w:proofErr w:type="spellEnd"/>
-      <w:r>
-        <w:t xml:space="preserve"> is FALSE</w:t>
+        <w:t xml:space="preserve">        Return 0</w:t>
       </w:r>
     </w:p>
     <w:p>
@@ -10618,36 +10122,7 @@
         <w:pStyle w:val="NoSpacing"/>
       </w:pPr>
       <w:r>
-        <w:t xml:space="preserve">        </w:t>
-      </w:r>
-      <w:proofErr w:type="spellStart"/>
-      <w:r>
-        <w:t>Traversal_Result</w:t>
-      </w:r>
-      <w:proofErr w:type="spellEnd"/>
-      <w:r>
-        <w:t xml:space="preserve"> &lt;- </w:t>
-      </w:r>
-      <w:proofErr w:type="spellStart"/>
-      <w:r>
-        <w:t>Maintain_</w:t>
-      </w:r>
-      <w:proofErr w:type="gramStart"/>
-      <w:r>
-        <w:t>Traverse</w:t>
-      </w:r>
-      <w:proofErr w:type="spellEnd"/>
-      <w:r>
-        <w:t>(</w:t>
-      </w:r>
-      <w:proofErr w:type="spellStart"/>
-      <w:proofErr w:type="gramEnd"/>
-      <w:r>
-        <w:t>tree_root</w:t>
-      </w:r>
-      <w:proofErr w:type="spellEnd"/>
-      <w:r>
-        <w:t>)</w:t>
+        <w:t xml:space="preserve">    ENDIF</w:t>
       </w:r>
     </w:p>
     <w:p>
@@ -10655,15 +10130,7 @@
         <w:pStyle w:val="NoSpacing"/>
       </w:pPr>
       <w:r>
-        <w:t xml:space="preserve">        IF </w:t>
-      </w:r>
-      <w:proofErr w:type="spellStart"/>
-      <w:r>
-        <w:t>Traversal_Result</w:t>
-      </w:r>
-      <w:proofErr w:type="spellEnd"/>
-      <w:r>
-        <w:t xml:space="preserve"> &lt;&gt; -1 THEN</w:t>
+        <w:t xml:space="preserve">    Left &lt;- Maintain_Traverse(current_node.left)</w:t>
       </w:r>
     </w:p>
     <w:p>
@@ -10671,31 +10138,20 @@
         <w:pStyle w:val="NoSpacing"/>
       </w:pPr>
       <w:r>
-        <w:t xml:space="preserve">            </w:t>
-      </w:r>
-      <w:proofErr w:type="spellStart"/>
-      <w:r>
-        <w:t>Completed_Comparing</w:t>
-      </w:r>
-      <w:proofErr w:type="spellEnd"/>
-      <w:r>
-        <w:t xml:space="preserve"> &lt;- True</w:t>
+        <w:t xml:space="preserve">    Right &lt;- Maintain_Traverse(current_node.right)</w:t>
       </w:r>
     </w:p>
     <w:p>
       <w:pPr>
         <w:pStyle w:val="NoSpacing"/>
       </w:pPr>
-      <w:r>
-        <w:t xml:space="preserve">        ENDIF</w:t>
-      </w:r>
     </w:p>
     <w:p>
       <w:pPr>
         <w:pStyle w:val="NoSpacing"/>
       </w:pPr>
       <w:r>
-        <w:t xml:space="preserve">    ENDWHILE</w:t>
+        <w:t xml:space="preserve">    IF (Left = -1) or (Right = -1) THEN</w:t>
       </w:r>
     </w:p>
     <w:p>
@@ -10703,171 +10159,15 @@
         <w:pStyle w:val="NoSpacing"/>
       </w:pPr>
       <w:r>
-        <w:t>ENDFUNCTION</w:t>
+        <w:t xml:space="preserve">        RETURN -1</w:t>
       </w:r>
     </w:p>
     <w:p>
       <w:pPr>
         <w:pStyle w:val="NoSpacing"/>
       </w:pPr>
-    </w:p>
-    <w:p>
-      <w:pPr>
-        <w:pStyle w:val="NoSpacing"/>
-      </w:pPr>
-      <w:r>
-        <w:t xml:space="preserve">FUNCTION </w:t>
-      </w:r>
-      <w:proofErr w:type="spellStart"/>
-      <w:r>
-        <w:t>Maintain_</w:t>
-      </w:r>
-      <w:proofErr w:type="gramStart"/>
-      <w:r>
-        <w:t>Traverse</w:t>
-      </w:r>
-      <w:proofErr w:type="spellEnd"/>
-      <w:r>
-        <w:t>(</w:t>
-      </w:r>
-      <w:proofErr w:type="spellStart"/>
-      <w:proofErr w:type="gramEnd"/>
-      <w:r>
-        <w:t>current_node</w:t>
-      </w:r>
-      <w:proofErr w:type="spellEnd"/>
-      <w:r>
-        <w:t>)</w:t>
-      </w:r>
-    </w:p>
-    <w:p>
-      <w:pPr>
-        <w:pStyle w:val="NoSpacing"/>
-      </w:pPr>
-      <w:r>
-        <w:t xml:space="preserve">    </w:t>
-      </w:r>
-      <w:r>
-        <w:t xml:space="preserve">IF </w:t>
-      </w:r>
-      <w:proofErr w:type="spellStart"/>
-      <w:r>
-        <w:t>current_node</w:t>
-      </w:r>
-      <w:proofErr w:type="spellEnd"/>
-      <w:r>
-        <w:t xml:space="preserve"> is Null THEN</w:t>
-      </w:r>
-    </w:p>
-    <w:p>
-      <w:pPr>
-        <w:pStyle w:val="NoSpacing"/>
-      </w:pPr>
-      <w:r>
-        <w:t xml:space="preserve">        Return 0</w:t>
-      </w:r>
-    </w:p>
-    <w:p>
-      <w:pPr>
-        <w:pStyle w:val="NoSpacing"/>
-      </w:pPr>
-      <w:r>
-        <w:t xml:space="preserve">    ENDIF</w:t>
-      </w:r>
-    </w:p>
-    <w:p>
-      <w:pPr>
-        <w:pStyle w:val="NoSpacing"/>
-      </w:pPr>
-      <w:r>
-        <w:t xml:space="preserve">    Left &lt;- </w:t>
-      </w:r>
-      <w:proofErr w:type="spellStart"/>
-      <w:r>
-        <w:t>Maintain_</w:t>
-      </w:r>
-      <w:proofErr w:type="gramStart"/>
-      <w:r>
-        <w:t>Traverse</w:t>
-      </w:r>
-      <w:proofErr w:type="spellEnd"/>
-      <w:r>
-        <w:t>(</w:t>
-      </w:r>
-      <w:proofErr w:type="spellStart"/>
-      <w:proofErr w:type="gramEnd"/>
-      <w:r>
-        <w:t>current_node.left</w:t>
-      </w:r>
-      <w:proofErr w:type="spellEnd"/>
-      <w:r>
-        <w:t>)</w:t>
-      </w:r>
-    </w:p>
-    <w:p>
-      <w:pPr>
-        <w:pStyle w:val="NoSpacing"/>
-      </w:pPr>
-      <w:r>
-        <w:t xml:space="preserve">    Right &lt;- </w:t>
-      </w:r>
-      <w:proofErr w:type="spellStart"/>
-      <w:r>
-        <w:t>Maintain_</w:t>
-      </w:r>
-      <w:proofErr w:type="gramStart"/>
-      <w:r>
-        <w:t>Traverse</w:t>
-      </w:r>
-      <w:proofErr w:type="spellEnd"/>
-      <w:r>
-        <w:t>(</w:t>
-      </w:r>
-      <w:proofErr w:type="spellStart"/>
-      <w:proofErr w:type="gramEnd"/>
-      <w:r>
-        <w:t>current_node.right</w:t>
-      </w:r>
-      <w:proofErr w:type="spellEnd"/>
-      <w:r>
-        <w:t>)</w:t>
-      </w:r>
-    </w:p>
-    <w:p>
-      <w:pPr>
-        <w:pStyle w:val="NoSpacing"/>
-      </w:pPr>
-    </w:p>
-    <w:p>
-      <w:pPr>
-        <w:pStyle w:val="NoSpacing"/>
-      </w:pPr>
-      <w:r>
-        <w:t xml:space="preserve">    IF (Left = -1) or (Right = -1) THEN</w:t>
-      </w:r>
-    </w:p>
-    <w:p>
-      <w:pPr>
-        <w:pStyle w:val="NoSpacing"/>
-      </w:pPr>
-      <w:r>
-        <w:t xml:space="preserve">        RETURN -1</w:t>
-      </w:r>
-    </w:p>
-    <w:p>
-      <w:pPr>
-        <w:pStyle w:val="NoSpacing"/>
-      </w:pPr>
-      <w:r>
-        <w:t xml:space="preserve">    ELIF </w:t>
-      </w:r>
-      <w:proofErr w:type="gramStart"/>
-      <w:r>
-        <w:t>abs(</w:t>
-      </w:r>
-      <w:proofErr w:type="gramEnd"/>
-      <w:r>
-        <w:t>left – right) &gt;= 2 //Imbalance in the tree – Therefore Balance</w:t>
+      <w:r>
+        <w:t xml:space="preserve">    ELIF abs(left – right) &gt;= 2 //Imbalance in the tree – Therefore Balance</w:t>
       </w:r>
     </w:p>
     <w:p>
@@ -10964,6 +10264,7 @@
       <w:commentRangeStart w:id="45"/>
       <w:commentRangeStart w:id="46"/>
       <w:r>
+        <w:lastRenderedPageBreak/>
         <w:t>Design – Neural Network Based AI</w:t>
       </w:r>
       <w:commentRangeEnd w:id="45"/>
@@ -11044,7 +10345,7 @@
                     </pic:cNvPicPr>
                   </pic:nvPicPr>
                   <pic:blipFill>
-                    <a:blip r:embed="rId19">
+                    <a:blip r:embed="rId20">
                       <a:extLst>
                         <a:ext uri="{28A0092B-C50C-407E-A947-70E740481C1C}">
                           <a14:useLocalDpi xmlns:a14="http://schemas.microsoft.com/office/drawing/2010/main" val="0"/>
@@ -11080,6 +10381,7 @@
       <w:commentRangeStart w:id="47"/>
       <w:commentRangeStart w:id="48"/>
       <w:r>
+        <w:lastRenderedPageBreak/>
         <w:t>In Conjunction with this, I will train this network with the following rewards and the following exploration strategy.</w:t>
       </w:r>
       <w:commentRangeEnd w:id="47"/>
@@ -11088,7 +10390,132 @@
         <w:rPr>
           <w:rStyle w:val="CommentReference"/>
         </w:rPr>
-        <w:commentReference w:id="48"/>
+        <w:commentReference w:id="47"/>
+      </w:r>
+    </w:p>
+    <w:p>
+      <w:pPr>
+        <w:rPr>
+          <w:b/>
+          <w:u w:val="single"/>
+        </w:rPr>
+      </w:pPr>
+      <w:r>
+        <w:rPr>
+          <w:b/>
+          <w:u w:val="single"/>
+        </w:rPr>
+        <w:t>Rewards:</w:t>
+      </w:r>
+    </w:p>
+    <w:p>
+      <w:pPr>
+        <w:pStyle w:val="ListParagraph"/>
+        <w:numPr>
+          <w:ilvl w:val="0"/>
+          <w:numId w:val="15"/>
+        </w:numPr>
+        <w:rPr>
+          <w:b/>
+          <w:u w:val="single"/>
+        </w:rPr>
+      </w:pPr>
+      <w:r>
+        <w:t>Hit -&gt; Hand value of agent * normalisation constant</w:t>
+      </w:r>
+    </w:p>
+    <w:p>
+      <w:pPr>
+        <w:pStyle w:val="ListParagraph"/>
+        <w:numPr>
+          <w:ilvl w:val="0"/>
+          <w:numId w:val="15"/>
+        </w:numPr>
+        <w:rPr>
+          <w:b/>
+          <w:u w:val="single"/>
+        </w:rPr>
+      </w:pPr>
+      <w:r>
+        <w:t>Stand -&gt; If the AI is leading after a stand, then Hand value of agent * normalisation constant</w:t>
+      </w:r>
+    </w:p>
+    <w:p>
+      <w:pPr>
+        <w:pStyle w:val="ListParagraph"/>
+        <w:numPr>
+          <w:ilvl w:val="0"/>
+          <w:numId w:val="15"/>
+        </w:numPr>
+        <w:rPr>
+          <w:b/>
+          <w:u w:val="single"/>
+        </w:rPr>
+      </w:pPr>
+      <w:r>
+        <w:t>Bust -&gt; (-hand value of agent – 1) * normalisation constant</w:t>
+      </w:r>
+    </w:p>
+    <w:p>
+      <w:pPr>
+        <w:pStyle w:val="ListParagraph"/>
+        <w:numPr>
+          <w:ilvl w:val="0"/>
+          <w:numId w:val="15"/>
+        </w:numPr>
+        <w:rPr>
+          <w:b/>
+          <w:u w:val="single"/>
+        </w:rPr>
+      </w:pPr>
+      <w:r>
+        <w:t>Absolute Winner -&gt; (hand value of agent + 1) * normalisation constant</w:t>
+      </w:r>
+    </w:p>
+    <w:p>
+      <w:r>
+        <w:t xml:space="preserve">The normalisation of these values assists in the optimisation of the gradient descent algorithms, because all of the values for the features will be in a similar range, which means that gradient descent will occur at the same rate for all weights. In this example, I have used 1/30 for the normalisation constant, because no hand will typically exceed a hand value of 30. </w:t>
+      </w:r>
+    </w:p>
+    <w:p>
+      <w:r>
+        <w:t>These decisions for the rewards is not balanced in the sense that there is often going to be a higher cost for going bust or losing, compared to the reward for winning. This is because the rewards are relative to the hand values, as a result, when the agent goes bust the c</w:t>
+      </w:r>
+      <w:r>
+        <w:t>ost will always be lower than  -</w:t>
+      </w:r>
+      <w:r>
+        <w:t>21, whereas the reward for winning will only be around 21 max. This is somewhat countered by the fact that the agent receives a reward for hitting, and increasing the value of the hand, however this could be optimised. Although this is a good starting point for a prototype.</w:t>
+      </w:r>
+    </w:p>
+    <w:p>
+      <w:pPr>
+        <w:rPr>
+          <w:b/>
+          <w:u w:val="single"/>
+        </w:rPr>
+      </w:pPr>
+      <w:r>
+        <w:rPr>
+          <w:b/>
+          <w:u w:val="single"/>
+        </w:rPr>
+        <w:t>Exploration Strategy</w:t>
+      </w:r>
+    </w:p>
+    <w:p>
+      <w:r>
+        <w:t xml:space="preserve">As an initial exploration strategy, I have used the e-greedy policy. During the training of the neural network, there are different behaviours the AI can take when exploring the problem space. In the parameterisation of the neural network, there is a designated number of games for which is dedicated for exploring, after which the neural network will behave in a more predictable manner and act on what the weighting shows is the optimal move, for the highest reward. </w:t>
+      </w:r>
+    </w:p>
+    <w:p>
+      <w:r>
+        <w:t>The e-greedy policy has a parameter epsilon, which is a probability that the agent will take a random action. Whilst the agent is still exploring the environment, a random action is always taken, so that the agent can explore the environment and use an optimisation algorithm to change the weightings based on the features and rewards. After this exploration phase of the training, the value for epsilon will start high, and with each action the agent takes, epsilon will be decremented to a final parameterised value – the behaviour of the agent will change based on what final value of epsilon is passed.</w:t>
+      </w:r>
+    </w:p>
+    <w:p>
+      <w:r>
+        <w:t>The final value of epsilon is above 0, so that the agent will not always act in a greedy way, as there is no guarantee the problem space has been explored fully during the exploration phase. This strategy is good because it combines the random and greedy exploration strategies, and it is a fast implementation for a prototyping phase.</w:t>
       </w:r>
     </w:p>
     <w:p>
@@ -11109,7 +10536,86 @@
         <w:commentReference w:id="49"/>
       </w:r>
     </w:p>
-    <w:p/>
+    <w:p>
+      <w:r>
+        <w:rPr>
+          <w:noProof/>
+        </w:rPr>
+        <w:drawing>
+          <wp:inline distT="0" distB="0" distL="0" distR="0" wp14:anchorId="32131D52" wp14:editId="40D5D4D3">
+            <wp:extent cx="4572000" cy="619125"/>
+            <wp:effectExtent l="0" t="0" r="0" b="9525"/>
+            <wp:docPr id="9" name="Picture 9" descr="C:\Users\Zerenity\AppData\Local\Microsoft\Windows\INetCache\Content.Word\RNN_Basic_Features.png"/>
+            <wp:cNvGraphicFramePr>
+              <a:graphicFrameLocks xmlns:a="http://schemas.openxmlformats.org/drawingml/2006/main" noChangeAspect="1"/>
+            </wp:cNvGraphicFramePr>
+            <a:graphic xmlns:a="http://schemas.openxmlformats.org/drawingml/2006/main">
+              <a:graphicData uri="http://schemas.openxmlformats.org/drawingml/2006/picture">
+                <pic:pic xmlns:pic="http://schemas.openxmlformats.org/drawingml/2006/picture">
+                  <pic:nvPicPr>
+                    <pic:cNvPr id="0" name="Picture 1" descr="C:\Users\Zerenity\AppData\Local\Microsoft\Windows\INetCache\Content.Word\RNN_Basic_Features.png"/>
+                    <pic:cNvPicPr>
+                      <a:picLocks noChangeAspect="1" noChangeArrowheads="1"/>
+                    </pic:cNvPicPr>
+                  </pic:nvPicPr>
+                  <pic:blipFill>
+                    <a:blip r:embed="rId21">
+                      <a:extLst>
+                        <a:ext uri="{28A0092B-C50C-407E-A947-70E740481C1C}">
+                          <a14:useLocalDpi xmlns:a14="http://schemas.microsoft.com/office/drawing/2010/main" val="0"/>
+                        </a:ext>
+                      </a:extLst>
+                    </a:blip>
+                    <a:srcRect/>
+                    <a:stretch>
+                      <a:fillRect/>
+                    </a:stretch>
+                  </pic:blipFill>
+                  <pic:spPr bwMode="auto">
+                    <a:xfrm>
+                      <a:off x="0" y="0"/>
+                      <a:ext cx="4572000" cy="619125"/>
+                    </a:xfrm>
+                    <a:prstGeom prst="rect">
+                      <a:avLst/>
+                    </a:prstGeom>
+                    <a:noFill/>
+                    <a:ln>
+                      <a:noFill/>
+                    </a:ln>
+                  </pic:spPr>
+                </pic:pic>
+              </a:graphicData>
+            </a:graphic>
+          </wp:inline>
+        </w:drawing>
+      </w:r>
+    </w:p>
+    <w:p>
+      <w:r>
+        <w:lastRenderedPageBreak/>
+        <w:t>This initial prototype has a high winrate of 45.6%, which is higher than expected</w:t>
+      </w:r>
+      <w:r>
+        <w:rPr>
+          <w:rStyle w:val="FootnoteReference"/>
+        </w:rPr>
+        <w:footnoteReference w:id="11"/>
+      </w:r>
+      <w:r>
+        <w:t xml:space="preserve"> which means on the surface this initial prototype performs well, in a pure sense. However, keep in mind that this prototype only tests against one other player – the dealer – who behaves in a predictable way, which could be exploited by a more sophisticated agent, this winrate may drop if the agent were 1v1 against a different opponent, or if used in group play. </w:t>
+      </w:r>
+    </w:p>
+    <w:p>
+      <w:r>
+        <w:t>The big issue here is that the average value for the agent to stand is 14.6, which is lower than desired, considering the dealer will only stand at a value above 17. Since the agent still has a relatively high winrate, perhaps 17 is not the optimal value to stand on, however, the agent’s winrate is lower than 50% which suggests to me that 14 or 15 may not be the optimal stand value either. However, this could also be down to the rewards being skewed towards a higher loss and bust cost, than the typical win reward.</w:t>
+      </w:r>
+    </w:p>
+    <w:p>
+      <w:r>
+        <w:t>All this and more neural network components will be addressed in the second prototype.</w:t>
+      </w:r>
+    </w:p>
     <w:p>
       <w:pPr>
         <w:pStyle w:val="Heading5"/>
@@ -11118,13 +10624,29 @@
         <w:rPr>
           <w:rStyle w:val="CommentReference"/>
         </w:rPr>
-        <w:commentReference w:id="47"/>
+        <w:commentReference w:id="48"/>
       </w:r>
       <w:r>
         <w:t>Prototype 2 Architecture and Design</w:t>
       </w:r>
     </w:p>
     <w:p>
+      <w:r>
+        <w:t xml:space="preserve">One aspect which can be improved in this second prototype is the architecture. Firstly, there were arguably only two important features in the first prototype: the hand </w:t>
+      </w:r>
+      <w:r>
+        <w:t xml:space="preserve">values for each of the players. The length of the hand for each player is not relevant, and does not have much relation to the win condition for any of the players. There is some correlation between the length of the hand and the likelihood of going bust from hitting next, however, there is a more direct relationship with this same result and the feature of the value of the hand for each player. In addition to this, the architecture will only work for a 1v1 scenario. </w:t>
+      </w:r>
+    </w:p>
+    <w:p>
+      <w:r>
+        <w:t>As a result, I have changed the architecture in the second prototype to take in the hand values for each of the players, in addition to the chances generated from the Card Counter, which is also used by the card counting agent.</w:t>
+      </w:r>
+    </w:p>
+    <w:p>
+      <w:r>
+        <w:t>This changes the network architecture to look more like this</w:t>
+      </w:r>
       <w:bookmarkStart w:id="50" w:name="_GoBack"/>
       <w:bookmarkEnd w:id="50"/>
     </w:p>
@@ -11178,7 +10700,17 @@
         <w:pStyle w:val="Heading6"/>
       </w:pPr>
       <w:r>
+        <w:lastRenderedPageBreak/>
         <w:t>Exploration of Exploration Strategies</w:t>
+      </w:r>
+    </w:p>
+    <w:p/>
+    <w:p>
+      <w:pPr>
+        <w:pStyle w:val="Heading4"/>
+      </w:pPr>
+      <w:r>
+        <w:t>Algorithms – Training Algorithm</w:t>
       </w:r>
     </w:p>
     <w:p/>
@@ -11332,7 +10864,7 @@
 </file>
 
 <file path=word/comments.xml><?xml version="1.0" encoding="utf-8"?>
-<w:comments xmlns:wpc="http://schemas.microsoft.com/office/word/2010/wordprocessingCanvas" xmlns:cx="http://schemas.microsoft.com/office/drawing/2014/chartex" xmlns:mc="http://schemas.openxmlformats.org/markup-compatibility/2006" xmlns:o="urn:schemas-microsoft-com:office:office" xmlns:r="http://schemas.openxmlformats.org/officeDocument/2006/relationships" xmlns:m="http://schemas.openxmlformats.org/officeDocument/2006/math" xmlns:v="urn:schemas-microsoft-com:vml" xmlns:wp14="http://schemas.microsoft.com/office/word/2010/wordprocessingDrawing" xmlns:wp="http://schemas.openxmlformats.org/drawingml/2006/wordprocessingDrawing" xmlns:w10="urn:schemas-microsoft-com:office:word" xmlns:w="http://schemas.openxmlformats.org/wordprocessingml/2006/main" xmlns:w14="http://schemas.microsoft.com/office/word/2010/wordml" xmlns:w15="http://schemas.microsoft.com/office/word/2012/wordml" xmlns:w16se="http://schemas.microsoft.com/office/word/2015/wordml/symex" xmlns:wpg="http://schemas.microsoft.com/office/word/2010/wordprocessingGroup" xmlns:wpi="http://schemas.microsoft.com/office/word/2010/wordprocessingInk" xmlns:wne="http://schemas.microsoft.com/office/word/2006/wordml" xmlns:wps="http://schemas.microsoft.com/office/word/2010/wordprocessingShape" mc:Ignorable="w14 w15 w16se wp14">
+<w:comments xmlns:wpc="http://schemas.microsoft.com/office/word/2010/wordprocessingCanvas" xmlns:cx="http://schemas.microsoft.com/office/drawing/2014/chartex" xmlns:cx1="http://schemas.microsoft.com/office/drawing/2015/9/8/chartex" xmlns:cx2="http://schemas.microsoft.com/office/drawing/2015/10/21/chartex" xmlns:cx3="http://schemas.microsoft.com/office/drawing/2016/5/9/chartex" xmlns:cx4="http://schemas.microsoft.com/office/drawing/2016/5/10/chartex" xmlns:cx5="http://schemas.microsoft.com/office/drawing/2016/5/11/chartex" xmlns:cx6="http://schemas.microsoft.com/office/drawing/2016/5/12/chartex" xmlns:cx7="http://schemas.microsoft.com/office/drawing/2016/5/13/chartex" xmlns:cx8="http://schemas.microsoft.com/office/drawing/2016/5/14/chartex" xmlns:mc="http://schemas.openxmlformats.org/markup-compatibility/2006" xmlns:aink="http://schemas.microsoft.com/office/drawing/2016/ink" xmlns:am3d="http://schemas.microsoft.com/office/drawing/2017/model3d" xmlns:o="urn:schemas-microsoft-com:office:office" xmlns:r="http://schemas.openxmlformats.org/officeDocument/2006/relationships" xmlns:m="http://schemas.openxmlformats.org/officeDocument/2006/math" xmlns:v="urn:schemas-microsoft-com:vml" xmlns:wp14="http://schemas.microsoft.com/office/word/2010/wordprocessingDrawing" xmlns:wp="http://schemas.openxmlformats.org/drawingml/2006/wordprocessingDrawing" xmlns:w10="urn:schemas-microsoft-com:office:word" xmlns:w="http://schemas.openxmlformats.org/wordprocessingml/2006/main" xmlns:w14="http://schemas.microsoft.com/office/word/2010/wordml" xmlns:w15="http://schemas.microsoft.com/office/word/2012/wordml" xmlns:w16cid="http://schemas.microsoft.com/office/word/2016/wordml/cid" xmlns:w16se="http://schemas.microsoft.com/office/word/2015/wordml/symex" xmlns:wpg="http://schemas.microsoft.com/office/word/2010/wordprocessingGroup" xmlns:wpi="http://schemas.microsoft.com/office/word/2010/wordprocessingInk" xmlns:wne="http://schemas.microsoft.com/office/word/2006/wordml" xmlns:wps="http://schemas.microsoft.com/office/word/2010/wordprocessingShape" mc:Ignorable="w14 w15 w16se w16cid wp14">
   <w:comment w:id="1" w:author="%username%" w:date="2017-12-04T14:35:00Z" w:initials="%">
     <w:p>
       <w:pPr>
@@ -11425,15 +10957,7 @@
         <w:annotationRef/>
       </w:r>
       <w:r>
-        <w:t xml:space="preserve">Research, and get some concrete examples of what an “aggressive player” would do for example, and use this to compare to what the AI does – find out if you can put the stuff from </w:t>
-      </w:r>
-      <w:proofErr w:type="spellStart"/>
-      <w:r>
-        <w:t>pokerology</w:t>
-      </w:r>
-      <w:proofErr w:type="spellEnd"/>
-      <w:r>
-        <w:t xml:space="preserve"> here, even if it is in your research section</w:t>
+        <w:t>Research, and get some concrete examples of what an “aggressive player” would do for example, and use this to compare to what the AI does – find out if you can put the stuff from pokerology here, even if it is in your research section</w:t>
       </w:r>
     </w:p>
   </w:comment>
@@ -11449,13 +10973,8 @@
         <w:annotationRef/>
       </w:r>
       <w:r>
-        <w:t xml:space="preserve">Update this as you nail down the design of the </w:t>
-      </w:r>
-      <w:proofErr w:type="spellStart"/>
-      <w:r>
-        <w:t>db</w:t>
-      </w:r>
-      <w:proofErr w:type="spellEnd"/>
+        <w:t>Update this as you nail down the design of the db</w:t>
+      </w:r>
     </w:p>
   </w:comment>
   <w:comment w:id="13" w:author="William GILROY" w:date="2017-10-06T09:36:00Z" w:initials="WG">
@@ -11498,13 +11017,8 @@
         </w:rPr>
         <w:annotationRef/>
       </w:r>
-      <w:proofErr w:type="gramStart"/>
-      <w:r>
-        <w:t>expand</w:t>
-      </w:r>
-      <w:proofErr w:type="gramEnd"/>
-      <w:r>
-        <w:t xml:space="preserve"> and explain, if necessary.</w:t>
+      <w:r>
+        <w:t>expand and explain, if necessary.</w:t>
       </w:r>
     </w:p>
   </w:comment>
@@ -11717,15 +11231,7 @@
         <w:annotationRef/>
       </w:r>
       <w:r>
-        <w:t xml:space="preserve">Insert </w:t>
-      </w:r>
-      <w:proofErr w:type="spellStart"/>
-      <w:r>
-        <w:t>Psuedocode</w:t>
-      </w:r>
-      <w:proofErr w:type="spellEnd"/>
-      <w:r>
-        <w:t>, and draw diagrams showing the swapping process a bit better</w:t>
+        <w:t>Insert Psuedocode, and draw diagrams showing the swapping process a bit better</w:t>
       </w:r>
     </w:p>
   </w:comment>
@@ -11741,24 +11247,11 @@
         <w:annotationRef/>
       </w:r>
       <w:r>
-        <w:t xml:space="preserve">Talk about basic initial design – features, algorithms, structure, its performance and the progression (convolutional layers, experience buffer, reward </w:t>
-      </w:r>
-      <w:proofErr w:type="spellStart"/>
-      <w:r>
-        <w:t>maniupulation</w:t>
-      </w:r>
-      <w:proofErr w:type="spellEnd"/>
-      <w:proofErr w:type="gramStart"/>
-      <w:r>
-        <w:t>)  Talk</w:t>
-      </w:r>
-      <w:proofErr w:type="gramEnd"/>
-      <w:r>
-        <w:t xml:space="preserve"> about the agent interface class too.</w:t>
+        <w:t>Talk about basic initial design – features, algorithms, structure, its performance and the progression (convolutional layers, experience buffer, reward maniupulation)  Talk about the agent interface class too.</w:t>
       </w:r>
     </w:p>
   </w:comment>
-  <w:comment w:id="48" w:author="William GILROY [2]" w:date="2018-02-07T11:46:00Z" w:initials="WG">
+  <w:comment w:id="47" w:author="William GILROY [2]" w:date="2018-02-07T11:46:00Z" w:initials="WG">
     <w:p>
       <w:pPr>
         <w:pStyle w:val="CommentText"/>
@@ -11786,19 +11279,11 @@
         <w:annotationRef/>
       </w:r>
       <w:r>
-        <w:t xml:space="preserve">Input these results: 45% </w:t>
-      </w:r>
-      <w:proofErr w:type="spellStart"/>
-      <w:r>
-        <w:t>winrrate</w:t>
-      </w:r>
-      <w:proofErr w:type="spellEnd"/>
-      <w:r>
-        <w:t>, but standing very often</w:t>
+        <w:t>Input these results: 45% winrrate, but standing very often</w:t>
       </w:r>
     </w:p>
   </w:comment>
-  <w:comment w:id="47" w:author="%username%" w:date="2018-02-07T11:45:00Z" w:initials="%">
+  <w:comment w:id="48" w:author="%username%" w:date="2018-02-07T11:45:00Z" w:initials="%">
     <w:p>
       <w:pPr>
         <w:pStyle w:val="CommentText"/>
@@ -11828,7 +11313,7 @@
 </file>
 
 <file path=word/commentsExtended.xml><?xml version="1.0" encoding="utf-8"?>
-<w15:commentsEx xmlns:wpc="http://schemas.microsoft.com/office/word/2010/wordprocessingCanvas" xmlns:cx="http://schemas.microsoft.com/office/drawing/2014/chartex" xmlns:mc="http://schemas.openxmlformats.org/markup-compatibility/2006" xmlns:o="urn:schemas-microsoft-com:office:office" xmlns:r="http://schemas.openxmlformats.org/officeDocument/2006/relationships" xmlns:m="http://schemas.openxmlformats.org/officeDocument/2006/math" xmlns:v="urn:schemas-microsoft-com:vml" xmlns:wp14="http://schemas.microsoft.com/office/word/2010/wordprocessingDrawing" xmlns:wp="http://schemas.openxmlformats.org/drawingml/2006/wordprocessingDrawing" xmlns:w10="urn:schemas-microsoft-com:office:word" xmlns:w="http://schemas.openxmlformats.org/wordprocessingml/2006/main" xmlns:w14="http://schemas.microsoft.com/office/word/2010/wordml" xmlns:w15="http://schemas.microsoft.com/office/word/2012/wordml" xmlns:w16se="http://schemas.microsoft.com/office/word/2015/wordml/symex" xmlns:wpg="http://schemas.microsoft.com/office/word/2010/wordprocessingGroup" xmlns:wpi="http://schemas.microsoft.com/office/word/2010/wordprocessingInk" xmlns:wne="http://schemas.microsoft.com/office/word/2006/wordml" xmlns:wps="http://schemas.microsoft.com/office/word/2010/wordprocessingShape" mc:Ignorable="w14 w15 w16se wp14">
+<w15:commentsEx xmlns:wpc="http://schemas.microsoft.com/office/word/2010/wordprocessingCanvas" xmlns:cx="http://schemas.microsoft.com/office/drawing/2014/chartex" xmlns:cx1="http://schemas.microsoft.com/office/drawing/2015/9/8/chartex" xmlns:cx2="http://schemas.microsoft.com/office/drawing/2015/10/21/chartex" xmlns:cx3="http://schemas.microsoft.com/office/drawing/2016/5/9/chartex" xmlns:cx4="http://schemas.microsoft.com/office/drawing/2016/5/10/chartex" xmlns:cx5="http://schemas.microsoft.com/office/drawing/2016/5/11/chartex" xmlns:cx6="http://schemas.microsoft.com/office/drawing/2016/5/12/chartex" xmlns:cx7="http://schemas.microsoft.com/office/drawing/2016/5/13/chartex" xmlns:cx8="http://schemas.microsoft.com/office/drawing/2016/5/14/chartex" xmlns:mc="http://schemas.openxmlformats.org/markup-compatibility/2006" xmlns:aink="http://schemas.microsoft.com/office/drawing/2016/ink" xmlns:am3d="http://schemas.microsoft.com/office/drawing/2017/model3d" xmlns:o="urn:schemas-microsoft-com:office:office" xmlns:r="http://schemas.openxmlformats.org/officeDocument/2006/relationships" xmlns:m="http://schemas.openxmlformats.org/officeDocument/2006/math" xmlns:v="urn:schemas-microsoft-com:vml" xmlns:wp14="http://schemas.microsoft.com/office/word/2010/wordprocessingDrawing" xmlns:wp="http://schemas.openxmlformats.org/drawingml/2006/wordprocessingDrawing" xmlns:w10="urn:schemas-microsoft-com:office:word" xmlns:w="http://schemas.openxmlformats.org/wordprocessingml/2006/main" xmlns:w14="http://schemas.microsoft.com/office/word/2010/wordml" xmlns:w15="http://schemas.microsoft.com/office/word/2012/wordml" xmlns:w16cid="http://schemas.microsoft.com/office/word/2016/wordml/cid" xmlns:w16se="http://schemas.microsoft.com/office/word/2015/wordml/symex" xmlns:wpg="http://schemas.microsoft.com/office/word/2010/wordprocessingGroup" xmlns:wpi="http://schemas.microsoft.com/office/word/2010/wordprocessingInk" xmlns:wne="http://schemas.microsoft.com/office/word/2006/wordml" xmlns:wps="http://schemas.microsoft.com/office/word/2010/wordprocessingShape" mc:Ignorable="w14 w15 w16se w16cid wp14">
   <w15:commentEx w15:paraId="6831B8EF" w15:done="0"/>
   <w15:commentEx w15:paraId="4FE2DE2D" w15:done="0"/>
   <w15:commentEx w15:paraId="45CDCD44" w15:done="0"/>
@@ -11860,8 +11345,41 @@
 </w15:commentsEx>
 </file>
 
+<file path=word/commentsIds.xml><?xml version="1.0" encoding="utf-8"?>
+<w16cid:commentsIds xmlns:wpc="http://schemas.microsoft.com/office/word/2010/wordprocessingCanvas" xmlns:cx="http://schemas.microsoft.com/office/drawing/2014/chartex" xmlns:cx1="http://schemas.microsoft.com/office/drawing/2015/9/8/chartex" xmlns:cx2="http://schemas.microsoft.com/office/drawing/2015/10/21/chartex" xmlns:cx3="http://schemas.microsoft.com/office/drawing/2016/5/9/chartex" xmlns:cx4="http://schemas.microsoft.com/office/drawing/2016/5/10/chartex" xmlns:cx5="http://schemas.microsoft.com/office/drawing/2016/5/11/chartex" xmlns:cx6="http://schemas.microsoft.com/office/drawing/2016/5/12/chartex" xmlns:cx7="http://schemas.microsoft.com/office/drawing/2016/5/13/chartex" xmlns:cx8="http://schemas.microsoft.com/office/drawing/2016/5/14/chartex" xmlns:mc="http://schemas.openxmlformats.org/markup-compatibility/2006" xmlns:aink="http://schemas.microsoft.com/office/drawing/2016/ink" xmlns:am3d="http://schemas.microsoft.com/office/drawing/2017/model3d" xmlns:o="urn:schemas-microsoft-com:office:office" xmlns:r="http://schemas.openxmlformats.org/officeDocument/2006/relationships" xmlns:m="http://schemas.openxmlformats.org/officeDocument/2006/math" xmlns:v="urn:schemas-microsoft-com:vml" xmlns:wp14="http://schemas.microsoft.com/office/word/2010/wordprocessingDrawing" xmlns:wp="http://schemas.openxmlformats.org/drawingml/2006/wordprocessingDrawing" xmlns:w10="urn:schemas-microsoft-com:office:word" xmlns:w="http://schemas.openxmlformats.org/wordprocessingml/2006/main" xmlns:w14="http://schemas.microsoft.com/office/word/2010/wordml" xmlns:w15="http://schemas.microsoft.com/office/word/2012/wordml" xmlns:w16cid="http://schemas.microsoft.com/office/word/2016/wordml/cid" xmlns:w16se="http://schemas.microsoft.com/office/word/2015/wordml/symex" xmlns:wpg="http://schemas.microsoft.com/office/word/2010/wordprocessingGroup" xmlns:wpi="http://schemas.microsoft.com/office/word/2010/wordprocessingInk" xmlns:wne="http://schemas.microsoft.com/office/word/2006/wordml" xmlns:wps="http://schemas.microsoft.com/office/word/2010/wordprocessingShape" mc:Ignorable="w14 w15 w16se w16cid wp14">
+  <w16cid:commentId w16cid:paraId="6831B8EF" w16cid:durableId="1E40E421"/>
+  <w16cid:commentId w16cid:paraId="4FE2DE2D" w16cid:durableId="1E40E422"/>
+  <w16cid:commentId w16cid:paraId="45CDCD44" w16cid:durableId="1E40E423"/>
+  <w16cid:commentId w16cid:paraId="44AD97EC" w16cid:durableId="1E40E424"/>
+  <w16cid:commentId w16cid:paraId="10FBFB7A" w16cid:durableId="1E40E425"/>
+  <w16cid:commentId w16cid:paraId="4818724B" w16cid:durableId="1E40E426"/>
+  <w16cid:commentId w16cid:paraId="7DC6359F" w16cid:durableId="1E40E427"/>
+  <w16cid:commentId w16cid:paraId="7633662C" w16cid:durableId="1E40E428"/>
+  <w16cid:commentId w16cid:paraId="3F796036" w16cid:durableId="1E40E429"/>
+  <w16cid:commentId w16cid:paraId="1AE61D3D" w16cid:durableId="1E40E42A"/>
+  <w16cid:commentId w16cid:paraId="3ACFAF17" w16cid:durableId="1E40E42B"/>
+  <w16cid:commentId w16cid:paraId="515AE99B" w16cid:durableId="1E40E42C"/>
+  <w16cid:commentId w16cid:paraId="521863F2" w16cid:durableId="1E40E42D"/>
+  <w16cid:commentId w16cid:paraId="2F8D4066" w16cid:durableId="1E40E42E"/>
+  <w16cid:commentId w16cid:paraId="13CDF1DB" w16cid:durableId="1E40E42F"/>
+  <w16cid:commentId w16cid:paraId="544D7C5A" w16cid:durableId="1E40E430"/>
+  <w16cid:commentId w16cid:paraId="31CD952F" w16cid:durableId="1E40E431"/>
+  <w16cid:commentId w16cid:paraId="1D43ECD0" w16cid:durableId="1E40E432"/>
+  <w16cid:commentId w16cid:paraId="07CEA796" w16cid:durableId="1E40E433"/>
+  <w16cid:commentId w16cid:paraId="06B2B8E8" w16cid:durableId="1E40E434"/>
+  <w16cid:commentId w16cid:paraId="2491CCAD" w16cid:durableId="1E40E435"/>
+  <w16cid:commentId w16cid:paraId="0D286BAA" w16cid:durableId="1E40E436"/>
+  <w16cid:commentId w16cid:paraId="4791267B" w16cid:durableId="1E40E437"/>
+  <w16cid:commentId w16cid:paraId="077CFDF3" w16cid:durableId="1E40E438"/>
+  <w16cid:commentId w16cid:paraId="444C5458" w16cid:durableId="1E40E439"/>
+  <w16cid:commentId w16cid:paraId="4DA9137D" w16cid:durableId="1E40E43A"/>
+  <w16cid:commentId w16cid:paraId="29BF68F9" w16cid:durableId="1E40E43B"/>
+  <w16cid:commentId w16cid:paraId="13CAC555" w16cid:durableId="1E40E43C"/>
+</w16cid:commentsIds>
+</file>
+
 <file path=word/endnotes.xml><?xml version="1.0" encoding="utf-8"?>
-<w:endnotes xmlns:wpc="http://schemas.microsoft.com/office/word/2010/wordprocessingCanvas" xmlns:cx="http://schemas.microsoft.com/office/drawing/2014/chartex" xmlns:mc="http://schemas.openxmlformats.org/markup-compatibility/2006" xmlns:o="urn:schemas-microsoft-com:office:office" xmlns:r="http://schemas.openxmlformats.org/officeDocument/2006/relationships" xmlns:m="http://schemas.openxmlformats.org/officeDocument/2006/math" xmlns:v="urn:schemas-microsoft-com:vml" xmlns:wp14="http://schemas.microsoft.com/office/word/2010/wordprocessingDrawing" xmlns:wp="http://schemas.openxmlformats.org/drawingml/2006/wordprocessingDrawing" xmlns:w10="urn:schemas-microsoft-com:office:word" xmlns:w="http://schemas.openxmlformats.org/wordprocessingml/2006/main" xmlns:w14="http://schemas.microsoft.com/office/word/2010/wordml" xmlns:w15="http://schemas.microsoft.com/office/word/2012/wordml" xmlns:w16se="http://schemas.microsoft.com/office/word/2015/wordml/symex" xmlns:wpg="http://schemas.microsoft.com/office/word/2010/wordprocessingGroup" xmlns:wpi="http://schemas.microsoft.com/office/word/2010/wordprocessingInk" xmlns:wne="http://schemas.microsoft.com/office/word/2006/wordml" xmlns:wps="http://schemas.microsoft.com/office/word/2010/wordprocessingShape" mc:Ignorable="w14 w15 w16se wp14">
+<w:endnotes xmlns:wpc="http://schemas.microsoft.com/office/word/2010/wordprocessingCanvas" xmlns:cx="http://schemas.microsoft.com/office/drawing/2014/chartex" xmlns:cx1="http://schemas.microsoft.com/office/drawing/2015/9/8/chartex" xmlns:cx2="http://schemas.microsoft.com/office/drawing/2015/10/21/chartex" xmlns:cx3="http://schemas.microsoft.com/office/drawing/2016/5/9/chartex" xmlns:cx4="http://schemas.microsoft.com/office/drawing/2016/5/10/chartex" xmlns:cx5="http://schemas.microsoft.com/office/drawing/2016/5/11/chartex" xmlns:cx6="http://schemas.microsoft.com/office/drawing/2016/5/12/chartex" xmlns:cx7="http://schemas.microsoft.com/office/drawing/2016/5/13/chartex" xmlns:cx8="http://schemas.microsoft.com/office/drawing/2016/5/14/chartex" xmlns:mc="http://schemas.openxmlformats.org/markup-compatibility/2006" xmlns:aink="http://schemas.microsoft.com/office/drawing/2016/ink" xmlns:am3d="http://schemas.microsoft.com/office/drawing/2017/model3d" xmlns:o="urn:schemas-microsoft-com:office:office" xmlns:r="http://schemas.openxmlformats.org/officeDocument/2006/relationships" xmlns:m="http://schemas.openxmlformats.org/officeDocument/2006/math" xmlns:v="urn:schemas-microsoft-com:vml" xmlns:wp14="http://schemas.microsoft.com/office/word/2010/wordprocessingDrawing" xmlns:wp="http://schemas.openxmlformats.org/drawingml/2006/wordprocessingDrawing" xmlns:w10="urn:schemas-microsoft-com:office:word" xmlns:w="http://schemas.openxmlformats.org/wordprocessingml/2006/main" xmlns:w14="http://schemas.microsoft.com/office/word/2010/wordml" xmlns:w15="http://schemas.microsoft.com/office/word/2012/wordml" xmlns:w16cid="http://schemas.microsoft.com/office/word/2016/wordml/cid" xmlns:w16se="http://schemas.microsoft.com/office/word/2015/wordml/symex" xmlns:wpg="http://schemas.microsoft.com/office/word/2010/wordprocessingGroup" xmlns:wpi="http://schemas.microsoft.com/office/word/2010/wordprocessingInk" xmlns:wne="http://schemas.microsoft.com/office/word/2006/wordml" xmlns:wps="http://schemas.microsoft.com/office/word/2010/wordprocessingShape" mc:Ignorable="w14 w15 w16se w16cid wp14">
   <w:endnote w:type="separator" w:id="-1">
     <w:p>
       <w:pPr>
@@ -11886,7 +11404,7 @@
 </file>
 
 <file path=word/footer1.xml><?xml version="1.0" encoding="utf-8"?>
-<w:ftr xmlns:wpc="http://schemas.microsoft.com/office/word/2010/wordprocessingCanvas" xmlns:cx="http://schemas.microsoft.com/office/drawing/2014/chartex" xmlns:mc="http://schemas.openxmlformats.org/markup-compatibility/2006" xmlns:o="urn:schemas-microsoft-com:office:office" xmlns:r="http://schemas.openxmlformats.org/officeDocument/2006/relationships" xmlns:m="http://schemas.openxmlformats.org/officeDocument/2006/math" xmlns:v="urn:schemas-microsoft-com:vml" xmlns:wp14="http://schemas.microsoft.com/office/word/2010/wordprocessingDrawing" xmlns:wp="http://schemas.openxmlformats.org/drawingml/2006/wordprocessingDrawing" xmlns:w10="urn:schemas-microsoft-com:office:word" xmlns:w="http://schemas.openxmlformats.org/wordprocessingml/2006/main" xmlns:w14="http://schemas.microsoft.com/office/word/2010/wordml" xmlns:w15="http://schemas.microsoft.com/office/word/2012/wordml" xmlns:w16se="http://schemas.microsoft.com/office/word/2015/wordml/symex" xmlns:wpg="http://schemas.microsoft.com/office/word/2010/wordprocessingGroup" xmlns:wpi="http://schemas.microsoft.com/office/word/2010/wordprocessingInk" xmlns:wne="http://schemas.microsoft.com/office/word/2006/wordml" xmlns:wps="http://schemas.microsoft.com/office/word/2010/wordprocessingShape" mc:Ignorable="w14 w15 w16se wp14">
+<w:ftr xmlns:wpc="http://schemas.microsoft.com/office/word/2010/wordprocessingCanvas" xmlns:cx="http://schemas.microsoft.com/office/drawing/2014/chartex" xmlns:cx1="http://schemas.microsoft.com/office/drawing/2015/9/8/chartex" xmlns:cx2="http://schemas.microsoft.com/office/drawing/2015/10/21/chartex" xmlns:cx3="http://schemas.microsoft.com/office/drawing/2016/5/9/chartex" xmlns:cx4="http://schemas.microsoft.com/office/drawing/2016/5/10/chartex" xmlns:cx5="http://schemas.microsoft.com/office/drawing/2016/5/11/chartex" xmlns:cx6="http://schemas.microsoft.com/office/drawing/2016/5/12/chartex" xmlns:cx7="http://schemas.microsoft.com/office/drawing/2016/5/13/chartex" xmlns:cx8="http://schemas.microsoft.com/office/drawing/2016/5/14/chartex" xmlns:mc="http://schemas.openxmlformats.org/markup-compatibility/2006" xmlns:aink="http://schemas.microsoft.com/office/drawing/2016/ink" xmlns:am3d="http://schemas.microsoft.com/office/drawing/2017/model3d" xmlns:o="urn:schemas-microsoft-com:office:office" xmlns:r="http://schemas.openxmlformats.org/officeDocument/2006/relationships" xmlns:m="http://schemas.openxmlformats.org/officeDocument/2006/math" xmlns:v="urn:schemas-microsoft-com:vml" xmlns:wp14="http://schemas.microsoft.com/office/word/2010/wordprocessingDrawing" xmlns:wp="http://schemas.openxmlformats.org/drawingml/2006/wordprocessingDrawing" xmlns:w10="urn:schemas-microsoft-com:office:word" xmlns:w="http://schemas.openxmlformats.org/wordprocessingml/2006/main" xmlns:w14="http://schemas.microsoft.com/office/word/2010/wordml" xmlns:w15="http://schemas.microsoft.com/office/word/2012/wordml" xmlns:w16cid="http://schemas.microsoft.com/office/word/2016/wordml/cid" xmlns:w16se="http://schemas.microsoft.com/office/word/2015/wordml/symex" xmlns:wpg="http://schemas.microsoft.com/office/word/2010/wordprocessingGroup" xmlns:wpi="http://schemas.microsoft.com/office/word/2010/wordprocessingInk" xmlns:wne="http://schemas.microsoft.com/office/word/2006/wordml" xmlns:wps="http://schemas.microsoft.com/office/word/2010/wordprocessingShape" mc:Ignorable="w14 w15 w16se w16cid wp14">
   <w:sdt>
     <w:sdtPr>
       <w:id w:val="-1284731033"/>
@@ -11919,7 +11437,7 @@
           <w:rPr>
             <w:noProof/>
           </w:rPr>
-          <w:t>42</w:t>
+          <w:t>43</w:t>
         </w:r>
         <w:r>
           <w:rPr>
@@ -11939,7 +11457,7 @@
 </file>
 
 <file path=word/footnotes.xml><?xml version="1.0" encoding="utf-8"?>
-<w:footnotes xmlns:wpc="http://schemas.microsoft.com/office/word/2010/wordprocessingCanvas" xmlns:cx="http://schemas.microsoft.com/office/drawing/2014/chartex" xmlns:mc="http://schemas.openxmlformats.org/markup-compatibility/2006" xmlns:o="urn:schemas-microsoft-com:office:office" xmlns:r="http://schemas.openxmlformats.org/officeDocument/2006/relationships" xmlns:m="http://schemas.openxmlformats.org/officeDocument/2006/math" xmlns:v="urn:schemas-microsoft-com:vml" xmlns:wp14="http://schemas.microsoft.com/office/word/2010/wordprocessingDrawing" xmlns:wp="http://schemas.openxmlformats.org/drawingml/2006/wordprocessingDrawing" xmlns:w10="urn:schemas-microsoft-com:office:word" xmlns:w="http://schemas.openxmlformats.org/wordprocessingml/2006/main" xmlns:w14="http://schemas.microsoft.com/office/word/2010/wordml" xmlns:w15="http://schemas.microsoft.com/office/word/2012/wordml" xmlns:w16se="http://schemas.microsoft.com/office/word/2015/wordml/symex" xmlns:wpg="http://schemas.microsoft.com/office/word/2010/wordprocessingGroup" xmlns:wpi="http://schemas.microsoft.com/office/word/2010/wordprocessingInk" xmlns:wne="http://schemas.microsoft.com/office/word/2006/wordml" xmlns:wps="http://schemas.microsoft.com/office/word/2010/wordprocessingShape" mc:Ignorable="w14 w15 w16se wp14">
+<w:footnotes xmlns:wpc="http://schemas.microsoft.com/office/word/2010/wordprocessingCanvas" xmlns:cx="http://schemas.microsoft.com/office/drawing/2014/chartex" xmlns:cx1="http://schemas.microsoft.com/office/drawing/2015/9/8/chartex" xmlns:cx2="http://schemas.microsoft.com/office/drawing/2015/10/21/chartex" xmlns:cx3="http://schemas.microsoft.com/office/drawing/2016/5/9/chartex" xmlns:cx4="http://schemas.microsoft.com/office/drawing/2016/5/10/chartex" xmlns:cx5="http://schemas.microsoft.com/office/drawing/2016/5/11/chartex" xmlns:cx6="http://schemas.microsoft.com/office/drawing/2016/5/12/chartex" xmlns:cx7="http://schemas.microsoft.com/office/drawing/2016/5/13/chartex" xmlns:cx8="http://schemas.microsoft.com/office/drawing/2016/5/14/chartex" xmlns:mc="http://schemas.openxmlformats.org/markup-compatibility/2006" xmlns:aink="http://schemas.microsoft.com/office/drawing/2016/ink" xmlns:am3d="http://schemas.microsoft.com/office/drawing/2017/model3d" xmlns:o="urn:schemas-microsoft-com:office:office" xmlns:r="http://schemas.openxmlformats.org/officeDocument/2006/relationships" xmlns:m="http://schemas.openxmlformats.org/officeDocument/2006/math" xmlns:v="urn:schemas-microsoft-com:vml" xmlns:wp14="http://schemas.microsoft.com/office/word/2010/wordprocessingDrawing" xmlns:wp="http://schemas.openxmlformats.org/drawingml/2006/wordprocessingDrawing" xmlns:w10="urn:schemas-microsoft-com:office:word" xmlns:w="http://schemas.openxmlformats.org/wordprocessingml/2006/main" xmlns:w14="http://schemas.microsoft.com/office/word/2010/wordml" xmlns:w15="http://schemas.microsoft.com/office/word/2012/wordml" xmlns:w16cid="http://schemas.microsoft.com/office/word/2016/wordml/cid" xmlns:w16se="http://schemas.microsoft.com/office/word/2015/wordml/symex" xmlns:wpg="http://schemas.microsoft.com/office/word/2010/wordprocessingGroup" xmlns:wpi="http://schemas.microsoft.com/office/word/2010/wordprocessingInk" xmlns:wne="http://schemas.microsoft.com/office/word/2006/wordml" xmlns:wps="http://schemas.microsoft.com/office/word/2010/wordprocessingShape" mc:Ignorable="w14 w15 w16se w16cid wp14">
   <w:footnote w:type="separator" w:id="-1">
     <w:p>
       <w:pPr>
@@ -12105,15 +11623,7 @@
         <w:footnoteRef/>
       </w:r>
       <w:r>
-        <w:t xml:space="preserve"> </w:t>
-      </w:r>
-      <w:proofErr w:type="spellStart"/>
-      <w:r>
-        <w:t>Metagame</w:t>
-      </w:r>
-      <w:proofErr w:type="spellEnd"/>
-      <w:r>
-        <w:t xml:space="preserve"> – Strategy which transcends a prescribed ruleset. An optimal strategy for the game.</w:t>
+        <w:t xml:space="preserve"> Metagame – Strategy which transcends a prescribed ruleset. An optimal strategy for the game.</w:t>
       </w:r>
     </w:p>
   </w:footnote>
@@ -12148,43 +11658,7 @@
           <w:sz w:val="22"/>
           <w:szCs w:val="22"/>
         </w:rPr>
-        <w:t xml:space="preserve">No-Limit Texas </w:t>
-      </w:r>
-      <w:proofErr w:type="spellStart"/>
-      <w:r>
-        <w:rPr>
-          <w:rFonts w:ascii="Calibri" w:eastAsia="Calibri" w:hAnsi="Calibri" w:cs="Calibri"/>
-          <w:sz w:val="22"/>
-          <w:szCs w:val="22"/>
-        </w:rPr>
-        <w:t>Hold’em</w:t>
-      </w:r>
-      <w:proofErr w:type="spellEnd"/>
-      <w:r>
-        <w:rPr>
-          <w:rFonts w:ascii="Calibri" w:eastAsia="Calibri" w:hAnsi="Calibri" w:cs="Calibri"/>
-          <w:sz w:val="22"/>
-          <w:szCs w:val="22"/>
-        </w:rPr>
-        <w:t xml:space="preserve"> Poker Agents Created with Evolutionary Neural Networks – Garrett Nicolai and Robert J. </w:t>
-      </w:r>
-      <w:proofErr w:type="spellStart"/>
-      <w:r>
-        <w:rPr>
-          <w:rFonts w:ascii="Calibri" w:eastAsia="Calibri" w:hAnsi="Calibri" w:cs="Calibri"/>
-          <w:sz w:val="22"/>
-          <w:szCs w:val="22"/>
-        </w:rPr>
-        <w:t>Hilderman</w:t>
-      </w:r>
-      <w:proofErr w:type="spellEnd"/>
-      <w:r>
-        <w:rPr>
-          <w:rFonts w:ascii="Calibri" w:eastAsia="Calibri" w:hAnsi="Calibri" w:cs="Calibri"/>
-          <w:sz w:val="22"/>
-          <w:szCs w:val="22"/>
-        </w:rPr>
-        <w:t>).</w:t>
+        <w:t>No-Limit Texas Hold’em Poker Agents Created with Evolutionary Neural Networks – Garrett Nicolai and Robert J. Hilderman).</w:t>
       </w:r>
     </w:p>
   </w:footnote>
@@ -12310,11 +11784,38 @@
       </w:r>
     </w:p>
   </w:footnote>
+  <w:footnote w:id="11">
+    <w:p>
+      <w:pPr>
+        <w:pStyle w:val="FootnoteText"/>
+      </w:pPr>
+      <w:r>
+        <w:rPr>
+          <w:rStyle w:val="FootnoteReference"/>
+        </w:rPr>
+        <w:footnoteRef/>
+      </w:r>
+      <w:r>
+        <w:t xml:space="preserve"> </w:t>
+      </w:r>
+      <w:hyperlink r:id="rId9" w:history="1">
+        <w:r>
+          <w:rPr>
+            <w:rStyle w:val="Hyperlink"/>
+          </w:rPr>
+          <w:t>https://wizardofodds.com/games/blackjack/appendix/4/</w:t>
+        </w:r>
+      </w:hyperlink>
+      <w:r>
+        <w:t xml:space="preserve"> (Summarised Net Win in Blackjack Table – probability of net win is 42.42%)</w:t>
+      </w:r>
+    </w:p>
+  </w:footnote>
 </w:footnotes>
 </file>
 
 <file path=word/header1.xml><?xml version="1.0" encoding="utf-8"?>
-<w:hdr xmlns:wpc="http://schemas.microsoft.com/office/word/2010/wordprocessingCanvas" xmlns:cx="http://schemas.microsoft.com/office/drawing/2014/chartex" xmlns:mc="http://schemas.openxmlformats.org/markup-compatibility/2006" xmlns:o="urn:schemas-microsoft-com:office:office" xmlns:r="http://schemas.openxmlformats.org/officeDocument/2006/relationships" xmlns:m="http://schemas.openxmlformats.org/officeDocument/2006/math" xmlns:v="urn:schemas-microsoft-com:vml" xmlns:wp14="http://schemas.microsoft.com/office/word/2010/wordprocessingDrawing" xmlns:wp="http://schemas.openxmlformats.org/drawingml/2006/wordprocessingDrawing" xmlns:w10="urn:schemas-microsoft-com:office:word" xmlns:w="http://schemas.openxmlformats.org/wordprocessingml/2006/main" xmlns:w14="http://schemas.microsoft.com/office/word/2010/wordml" xmlns:w15="http://schemas.microsoft.com/office/word/2012/wordml" xmlns:w16se="http://schemas.microsoft.com/office/word/2015/wordml/symex" xmlns:wpg="http://schemas.microsoft.com/office/word/2010/wordprocessingGroup" xmlns:wpi="http://schemas.microsoft.com/office/word/2010/wordprocessingInk" xmlns:wne="http://schemas.microsoft.com/office/word/2006/wordml" xmlns:wps="http://schemas.microsoft.com/office/word/2010/wordprocessingShape" mc:Ignorable="w14 w15 w16se wp14">
+<w:hdr xmlns:wpc="http://schemas.microsoft.com/office/word/2010/wordprocessingCanvas" xmlns:cx="http://schemas.microsoft.com/office/drawing/2014/chartex" xmlns:cx1="http://schemas.microsoft.com/office/drawing/2015/9/8/chartex" xmlns:cx2="http://schemas.microsoft.com/office/drawing/2015/10/21/chartex" xmlns:cx3="http://schemas.microsoft.com/office/drawing/2016/5/9/chartex" xmlns:cx4="http://schemas.microsoft.com/office/drawing/2016/5/10/chartex" xmlns:cx5="http://schemas.microsoft.com/office/drawing/2016/5/11/chartex" xmlns:cx6="http://schemas.microsoft.com/office/drawing/2016/5/12/chartex" xmlns:cx7="http://schemas.microsoft.com/office/drawing/2016/5/13/chartex" xmlns:cx8="http://schemas.microsoft.com/office/drawing/2016/5/14/chartex" xmlns:mc="http://schemas.openxmlformats.org/markup-compatibility/2006" xmlns:aink="http://schemas.microsoft.com/office/drawing/2016/ink" xmlns:am3d="http://schemas.microsoft.com/office/drawing/2017/model3d" xmlns:o="urn:schemas-microsoft-com:office:office" xmlns:r="http://schemas.openxmlformats.org/officeDocument/2006/relationships" xmlns:m="http://schemas.openxmlformats.org/officeDocument/2006/math" xmlns:v="urn:schemas-microsoft-com:vml" xmlns:wp14="http://schemas.microsoft.com/office/word/2010/wordprocessingDrawing" xmlns:wp="http://schemas.openxmlformats.org/drawingml/2006/wordprocessingDrawing" xmlns:w10="urn:schemas-microsoft-com:office:word" xmlns:w="http://schemas.openxmlformats.org/wordprocessingml/2006/main" xmlns:w14="http://schemas.microsoft.com/office/word/2010/wordml" xmlns:w15="http://schemas.microsoft.com/office/word/2012/wordml" xmlns:w16cid="http://schemas.microsoft.com/office/word/2016/wordml/cid" xmlns:w16se="http://schemas.microsoft.com/office/word/2015/wordml/symex" xmlns:wpg="http://schemas.microsoft.com/office/word/2010/wordprocessingGroup" xmlns:wpi="http://schemas.microsoft.com/office/word/2010/wordprocessingInk" xmlns:wne="http://schemas.microsoft.com/office/word/2006/wordml" xmlns:wps="http://schemas.microsoft.com/office/word/2010/wordprocessingShape" mc:Ignorable="w14 w15 w16se w16cid wp14">
   <w:p>
     <w:pPr>
       <w:pStyle w:val="Header"/>
@@ -12334,13 +11835,8 @@
     <w:pPr>
       <w:pStyle w:val="Header"/>
     </w:pPr>
-    <w:proofErr w:type="spellStart"/>
     <w:r>
-      <w:t>Ulverston</w:t>
-    </w:r>
-    <w:proofErr w:type="spellEnd"/>
-    <w:r>
-      <w:t xml:space="preserve"> Victoria High School </w:t>
+      <w:t xml:space="preserve">Ulverston Victoria High School </w:t>
     </w:r>
     <w:r>
       <w:tab/>
@@ -12359,7 +11855,7 @@
 </file>
 
 <file path=word/numbering.xml><?xml version="1.0" encoding="utf-8"?>
-<w:numbering xmlns:wpc="http://schemas.microsoft.com/office/word/2010/wordprocessingCanvas" xmlns:cx="http://schemas.microsoft.com/office/drawing/2014/chartex" xmlns:mc="http://schemas.openxmlformats.org/markup-compatibility/2006" xmlns:o="urn:schemas-microsoft-com:office:office" xmlns:r="http://schemas.openxmlformats.org/officeDocument/2006/relationships" xmlns:m="http://schemas.openxmlformats.org/officeDocument/2006/math" xmlns:v="urn:schemas-microsoft-com:vml" xmlns:wp14="http://schemas.microsoft.com/office/word/2010/wordprocessingDrawing" xmlns:wp="http://schemas.openxmlformats.org/drawingml/2006/wordprocessingDrawing" xmlns:w10="urn:schemas-microsoft-com:office:word" xmlns:w="http://schemas.openxmlformats.org/wordprocessingml/2006/main" xmlns:w14="http://schemas.microsoft.com/office/word/2010/wordml" xmlns:w15="http://schemas.microsoft.com/office/word/2012/wordml" xmlns:w16se="http://schemas.microsoft.com/office/word/2015/wordml/symex" xmlns:wpg="http://schemas.microsoft.com/office/word/2010/wordprocessingGroup" xmlns:wpi="http://schemas.microsoft.com/office/word/2010/wordprocessingInk" xmlns:wne="http://schemas.microsoft.com/office/word/2006/wordml" xmlns:wps="http://schemas.microsoft.com/office/word/2010/wordprocessingShape" mc:Ignorable="w14 w15 w16se wp14">
+<w:numbering xmlns:wpc="http://schemas.microsoft.com/office/word/2010/wordprocessingCanvas" xmlns:cx="http://schemas.microsoft.com/office/drawing/2014/chartex" xmlns:cx1="http://schemas.microsoft.com/office/drawing/2015/9/8/chartex" xmlns:cx2="http://schemas.microsoft.com/office/drawing/2015/10/21/chartex" xmlns:cx3="http://schemas.microsoft.com/office/drawing/2016/5/9/chartex" xmlns:cx4="http://schemas.microsoft.com/office/drawing/2016/5/10/chartex" xmlns:cx5="http://schemas.microsoft.com/office/drawing/2016/5/11/chartex" xmlns:cx6="http://schemas.microsoft.com/office/drawing/2016/5/12/chartex" xmlns:cx7="http://schemas.microsoft.com/office/drawing/2016/5/13/chartex" xmlns:cx8="http://schemas.microsoft.com/office/drawing/2016/5/14/chartex" xmlns:mc="http://schemas.openxmlformats.org/markup-compatibility/2006" xmlns:aink="http://schemas.microsoft.com/office/drawing/2016/ink" xmlns:am3d="http://schemas.microsoft.com/office/drawing/2017/model3d" xmlns:o="urn:schemas-microsoft-com:office:office" xmlns:r="http://schemas.openxmlformats.org/officeDocument/2006/relationships" xmlns:m="http://schemas.openxmlformats.org/officeDocument/2006/math" xmlns:v="urn:schemas-microsoft-com:vml" xmlns:wp14="http://schemas.microsoft.com/office/word/2010/wordprocessingDrawing" xmlns:wp="http://schemas.openxmlformats.org/drawingml/2006/wordprocessingDrawing" xmlns:w10="urn:schemas-microsoft-com:office:word" xmlns:w="http://schemas.openxmlformats.org/wordprocessingml/2006/main" xmlns:w14="http://schemas.microsoft.com/office/word/2010/wordml" xmlns:w15="http://schemas.microsoft.com/office/word/2012/wordml" xmlns:w16cid="http://schemas.microsoft.com/office/word/2016/wordml/cid" xmlns:w16se="http://schemas.microsoft.com/office/word/2015/wordml/symex" xmlns:wpg="http://schemas.microsoft.com/office/word/2010/wordprocessingGroup" xmlns:wpi="http://schemas.microsoft.com/office/word/2010/wordprocessingInk" xmlns:wne="http://schemas.microsoft.com/office/word/2006/wordml" xmlns:wps="http://schemas.microsoft.com/office/word/2010/wordprocessingShape" mc:Ignorable="w14 w15 w16se w16cid wp14">
   <w:abstractNum w:abstractNumId="0" w15:restartNumberingAfterBreak="0">
     <w:nsid w:val="0C3B52C8"/>
     <w:multiLevelType w:val="hybridMultilevel"/>
@@ -14138,7 +13634,7 @@
 </file>
 
 <file path=word/people.xml><?xml version="1.0" encoding="utf-8"?>
-<w15:people xmlns:wpc="http://schemas.microsoft.com/office/word/2010/wordprocessingCanvas" xmlns:cx="http://schemas.microsoft.com/office/drawing/2014/chartex" xmlns:mc="http://schemas.openxmlformats.org/markup-compatibility/2006" xmlns:o="urn:schemas-microsoft-com:office:office" xmlns:r="http://schemas.openxmlformats.org/officeDocument/2006/relationships" xmlns:m="http://schemas.openxmlformats.org/officeDocument/2006/math" xmlns:v="urn:schemas-microsoft-com:vml" xmlns:wp14="http://schemas.microsoft.com/office/word/2010/wordprocessingDrawing" xmlns:wp="http://schemas.openxmlformats.org/drawingml/2006/wordprocessingDrawing" xmlns:w10="urn:schemas-microsoft-com:office:word" xmlns:w="http://schemas.openxmlformats.org/wordprocessingml/2006/main" xmlns:w14="http://schemas.microsoft.com/office/word/2010/wordml" xmlns:w15="http://schemas.microsoft.com/office/word/2012/wordml" xmlns:w16se="http://schemas.microsoft.com/office/word/2015/wordml/symex" xmlns:wpg="http://schemas.microsoft.com/office/word/2010/wordprocessingGroup" xmlns:wpi="http://schemas.microsoft.com/office/word/2010/wordprocessingInk" xmlns:wne="http://schemas.microsoft.com/office/word/2006/wordml" xmlns:wps="http://schemas.microsoft.com/office/word/2010/wordprocessingShape" mc:Ignorable="w14 w15 w16se wp14">
+<w15:people xmlns:wpc="http://schemas.microsoft.com/office/word/2010/wordprocessingCanvas" xmlns:cx="http://schemas.microsoft.com/office/drawing/2014/chartex" xmlns:cx1="http://schemas.microsoft.com/office/drawing/2015/9/8/chartex" xmlns:cx2="http://schemas.microsoft.com/office/drawing/2015/10/21/chartex" xmlns:cx3="http://schemas.microsoft.com/office/drawing/2016/5/9/chartex" xmlns:cx4="http://schemas.microsoft.com/office/drawing/2016/5/10/chartex" xmlns:cx5="http://schemas.microsoft.com/office/drawing/2016/5/11/chartex" xmlns:cx6="http://schemas.microsoft.com/office/drawing/2016/5/12/chartex" xmlns:cx7="http://schemas.microsoft.com/office/drawing/2016/5/13/chartex" xmlns:cx8="http://schemas.microsoft.com/office/drawing/2016/5/14/chartex" xmlns:mc="http://schemas.openxmlformats.org/markup-compatibility/2006" xmlns:aink="http://schemas.microsoft.com/office/drawing/2016/ink" xmlns:am3d="http://schemas.microsoft.com/office/drawing/2017/model3d" xmlns:o="urn:schemas-microsoft-com:office:office" xmlns:r="http://schemas.openxmlformats.org/officeDocument/2006/relationships" xmlns:m="http://schemas.openxmlformats.org/officeDocument/2006/math" xmlns:v="urn:schemas-microsoft-com:vml" xmlns:wp14="http://schemas.microsoft.com/office/word/2010/wordprocessingDrawing" xmlns:wp="http://schemas.openxmlformats.org/drawingml/2006/wordprocessingDrawing" xmlns:w10="urn:schemas-microsoft-com:office:word" xmlns:w="http://schemas.openxmlformats.org/wordprocessingml/2006/main" xmlns:w14="http://schemas.microsoft.com/office/word/2010/wordml" xmlns:w15="http://schemas.microsoft.com/office/word/2012/wordml" xmlns:w16cid="http://schemas.microsoft.com/office/word/2016/wordml/cid" xmlns:w16se="http://schemas.microsoft.com/office/word/2015/wordml/symex" xmlns:wpg="http://schemas.microsoft.com/office/word/2010/wordprocessingGroup" xmlns:wpi="http://schemas.microsoft.com/office/word/2010/wordprocessingInk" xmlns:wne="http://schemas.microsoft.com/office/word/2006/wordml" xmlns:wps="http://schemas.microsoft.com/office/word/2010/wordprocessingShape" mc:Ignorable="w14 w15 w16se w16cid wp14">
   <w15:person w15:author="%username%">
     <w15:presenceInfo w15:providerId="None" w15:userId="%username%"/>
   </w15:person>
@@ -14152,7 +13648,7 @@
 </file>
 
 <file path=word/styles.xml><?xml version="1.0" encoding="utf-8"?>
-<w:styles xmlns:mc="http://schemas.openxmlformats.org/markup-compatibility/2006" xmlns:r="http://schemas.openxmlformats.org/officeDocument/2006/relationships" xmlns:w="http://schemas.openxmlformats.org/wordprocessingml/2006/main" xmlns:w14="http://schemas.microsoft.com/office/word/2010/wordml" xmlns:w15="http://schemas.microsoft.com/office/word/2012/wordml" xmlns:w16se="http://schemas.microsoft.com/office/word/2015/wordml/symex" mc:Ignorable="w14 w15 w16se">
+<w:styles xmlns:mc="http://schemas.openxmlformats.org/markup-compatibility/2006" xmlns:r="http://schemas.openxmlformats.org/officeDocument/2006/relationships" xmlns:w="http://schemas.openxmlformats.org/wordprocessingml/2006/main" xmlns:w14="http://schemas.microsoft.com/office/word/2010/wordml" xmlns:w15="http://schemas.microsoft.com/office/word/2012/wordml" xmlns:w16cid="http://schemas.microsoft.com/office/word/2016/wordml/cid" xmlns:w16se="http://schemas.microsoft.com/office/word/2015/wordml/symex" mc:Ignorable="w14 w15 w16se w16cid">
   <w:docDefaults>
     <w:rPrDefault>
       <w:rPr>
@@ -14168,7 +13664,7 @@
       </w:pPr>
     </w:pPrDefault>
   </w:docDefaults>
-  <w:latentStyles w:defLockedState="0" w:defUIPriority="99" w:defSemiHidden="0" w:defUnhideWhenUsed="0" w:defQFormat="0" w:count="371">
+  <w:latentStyles w:defLockedState="0" w:defUIPriority="99" w:defSemiHidden="0" w:defUnhideWhenUsed="0" w:defQFormat="0" w:count="375">
     <w:lsdException w:name="Normal" w:uiPriority="0" w:qFormat="1"/>
     <w:lsdException w:name="heading 1" w:uiPriority="9" w:qFormat="1"/>
     <w:lsdException w:name="heading 2" w:semiHidden="1" w:uiPriority="9" w:unhideWhenUsed="1" w:qFormat="1"/>
@@ -14274,7 +13770,6 @@
     <w:lsdException w:name="HTML Sample" w:semiHidden="1" w:unhideWhenUsed="1"/>
     <w:lsdException w:name="HTML Typewriter" w:semiHidden="1" w:unhideWhenUsed="1"/>
     <w:lsdException w:name="HTML Variable" w:semiHidden="1" w:unhideWhenUsed="1"/>
-    <w:lsdException w:name="Normal Table" w:semiHidden="1" w:unhideWhenUsed="1"/>
     <w:lsdException w:name="annotation subject" w:semiHidden="1" w:unhideWhenUsed="1"/>
     <w:lsdException w:name="No List" w:semiHidden="1" w:unhideWhenUsed="1"/>
     <w:lsdException w:name="Outline List 1" w:semiHidden="1" w:unhideWhenUsed="1"/>
@@ -14318,10 +13813,8 @@
     <w:lsdException w:name="Table Elegant" w:semiHidden="1" w:unhideWhenUsed="1"/>
     <w:lsdException w:name="Table Professional" w:semiHidden="1" w:unhideWhenUsed="1"/>
     <w:lsdException w:name="Table Subtle 1" w:semiHidden="1" w:unhideWhenUsed="1"/>
-    <w:lsdException w:name="Table Subtle 2" w:semiHidden="1" w:unhideWhenUsed="1"/>
     <w:lsdException w:name="Table Web 1" w:semiHidden="1" w:unhideWhenUsed="1"/>
     <w:lsdException w:name="Table Web 2" w:semiHidden="1" w:unhideWhenUsed="1"/>
-    <w:lsdException w:name="Table Web 3" w:semiHidden="1" w:unhideWhenUsed="1"/>
     <w:lsdException w:name="Balloon Text" w:semiHidden="1" w:unhideWhenUsed="1"/>
     <w:lsdException w:name="Table Grid" w:uiPriority="59"/>
     <w:lsdException w:name="Table Theme" w:semiHidden="1" w:unhideWhenUsed="1"/>
@@ -14540,6 +14033,10 @@
     <w:lsdException w:name="List Table 5 Dark Accent 6" w:uiPriority="50"/>
     <w:lsdException w:name="List Table 6 Colorful Accent 6" w:uiPriority="51"/>
     <w:lsdException w:name="List Table 7 Colorful Accent 6" w:uiPriority="52"/>
+    <w:lsdException w:name="Mention" w:semiHidden="1" w:unhideWhenUsed="1"/>
+    <w:lsdException w:name="Smart Hyperlink" w:semiHidden="1" w:unhideWhenUsed="1"/>
+    <w:lsdException w:name="Hashtag" w:semiHidden="1" w:unhideWhenUsed="1"/>
+    <w:lsdException w:name="Unresolved Mention" w:semiHidden="1" w:unhideWhenUsed="1"/>
   </w:latentStyles>
   <w:style w:type="paragraph" w:default="1" w:styleId="Normal">
     <w:name w:val="Normal"/>
@@ -15022,8 +14519,8 @@
       <w:color w:val="365F91" w:themeColor="accent1" w:themeShade="BF"/>
     </w:rPr>
   </w:style>
-  <w:style w:type="character" w:customStyle="1" w:styleId="UnresolvedMention">
-    <w:name w:val="Unresolved Mention"/>
+  <w:style w:type="character" w:customStyle="1" w:styleId="UnresolvedMention1">
+    <w:name w:val="Unresolved Mention1"/>
     <w:basedOn w:val="DefaultParagraphFont"/>
     <w:uiPriority w:val="99"/>
     <w:semiHidden/>
@@ -15380,7 +14877,7 @@
 </file>
 
 <file path=customXml/itemProps1.xml><?xml version="1.0" encoding="utf-8"?>
-<ds:datastoreItem xmlns:ds="http://schemas.openxmlformats.org/officeDocument/2006/customXml" ds:itemID="{064FA287-8E6B-4B7C-BB32-4222184D8475}">
+<ds:datastoreItem xmlns:ds="http://schemas.openxmlformats.org/officeDocument/2006/customXml" ds:itemID="{84AA6171-D420-4477-A074-B2012E8D3896}">
   <ds:schemaRefs>
     <ds:schemaRef ds:uri="http://schemas.openxmlformats.org/officeDocument/2006/bibliography"/>
   </ds:schemaRefs>

</xml_diff>

<commit_message>
Complete the pseudo code for card counting
</commit_message>
<xml_diff>
--- a/WriteUp/NEA.docx
+++ b/WriteUp/NEA.docx
@@ -1,6 +1,6 @@
 
 <file path=word/document.xml><?xml version="1.0" encoding="utf-8"?>
-<w:document xmlns:wpc="http://schemas.microsoft.com/office/word/2010/wordprocessingCanvas" xmlns:cx="http://schemas.microsoft.com/office/drawing/2014/chartex" xmlns:cx1="http://schemas.microsoft.com/office/drawing/2015/9/8/chartex" xmlns:cx2="http://schemas.microsoft.com/office/drawing/2015/10/21/chartex" xmlns:cx3="http://schemas.microsoft.com/office/drawing/2016/5/9/chartex" xmlns:cx4="http://schemas.microsoft.com/office/drawing/2016/5/10/chartex" xmlns:cx5="http://schemas.microsoft.com/office/drawing/2016/5/11/chartex" xmlns:cx6="http://schemas.microsoft.com/office/drawing/2016/5/12/chartex" xmlns:cx7="http://schemas.microsoft.com/office/drawing/2016/5/13/chartex" xmlns:cx8="http://schemas.microsoft.com/office/drawing/2016/5/14/chartex" xmlns:mc="http://schemas.openxmlformats.org/markup-compatibility/2006" xmlns:aink="http://schemas.microsoft.com/office/drawing/2016/ink" xmlns:am3d="http://schemas.microsoft.com/office/drawing/2017/model3d" xmlns:o="urn:schemas-microsoft-com:office:office" xmlns:r="http://schemas.openxmlformats.org/officeDocument/2006/relationships" xmlns:m="http://schemas.openxmlformats.org/officeDocument/2006/math" xmlns:v="urn:schemas-microsoft-com:vml" xmlns:wp14="http://schemas.microsoft.com/office/word/2010/wordprocessingDrawing" xmlns:wp="http://schemas.openxmlformats.org/drawingml/2006/wordprocessingDrawing" xmlns:w10="urn:schemas-microsoft-com:office:word" xmlns:w="http://schemas.openxmlformats.org/wordprocessingml/2006/main" xmlns:w14="http://schemas.microsoft.com/office/word/2010/wordml" xmlns:w15="http://schemas.microsoft.com/office/word/2012/wordml" xmlns:w16cid="http://schemas.microsoft.com/office/word/2016/wordml/cid" xmlns:w16se="http://schemas.microsoft.com/office/word/2015/wordml/symex" xmlns:wpg="http://schemas.microsoft.com/office/word/2010/wordprocessingGroup" xmlns:wpi="http://schemas.microsoft.com/office/word/2010/wordprocessingInk" xmlns:wne="http://schemas.microsoft.com/office/word/2006/wordml" xmlns:wps="http://schemas.microsoft.com/office/word/2010/wordprocessingShape" mc:Ignorable="w14 w15 w16se w16cid wp14">
+<w:document xmlns:wpc="http://schemas.microsoft.com/office/word/2010/wordprocessingCanvas" xmlns:cx="http://schemas.microsoft.com/office/drawing/2014/chartex" xmlns:mc="http://schemas.openxmlformats.org/markup-compatibility/2006" xmlns:o="urn:schemas-microsoft-com:office:office" xmlns:r="http://schemas.openxmlformats.org/officeDocument/2006/relationships" xmlns:m="http://schemas.openxmlformats.org/officeDocument/2006/math" xmlns:v="urn:schemas-microsoft-com:vml" xmlns:wp14="http://schemas.microsoft.com/office/word/2010/wordprocessingDrawing" xmlns:wp="http://schemas.openxmlformats.org/drawingml/2006/wordprocessingDrawing" xmlns:w10="urn:schemas-microsoft-com:office:word" xmlns:w="http://schemas.openxmlformats.org/wordprocessingml/2006/main" xmlns:w14="http://schemas.microsoft.com/office/word/2010/wordml" xmlns:w15="http://schemas.microsoft.com/office/word/2012/wordml" xmlns:w16se="http://schemas.microsoft.com/office/word/2015/wordml/symex" xmlns:wpg="http://schemas.microsoft.com/office/word/2010/wordprocessingGroup" xmlns:wpi="http://schemas.microsoft.com/office/word/2010/wordprocessingInk" xmlns:wne="http://schemas.microsoft.com/office/word/2006/wordml" xmlns:wps="http://schemas.microsoft.com/office/word/2010/wordprocessingShape" mc:Ignorable="w14 w15 w16se wp14">
   <w:body>
     <w:p>
       <w:pPr>
@@ -2263,11 +2263,7 @@
         </w:rPr>
       </w:pPr>
       <w:r>
-        <w:t xml:space="preserve">Well, although it is not as good as I would like it to be, it does work on some level, I suppose. It can play a simple game, and sometimes it is kind of fun to win, however, it can get really boring, really </w:t>
-      </w:r>
-      <w:r>
-        <w:lastRenderedPageBreak/>
-        <w:t>fast. The only real benefit from a developing standpoint is that I can easily add more conditions for it to check against.</w:t>
+        <w:t>Well, although it is not as good as I would like it to be, it does work on some level, I suppose. It can play a simple game, and sometimes it is kind of fun to win, however, it can get really boring, really fast. The only real benefit from a developing standpoint is that I can easily add more conditions for it to check against.</w:t>
       </w:r>
     </w:p>
     <w:p>
@@ -2347,11 +2343,7 @@
     </w:p>
     <w:p>
       <w:r>
-        <w:t xml:space="preserve">From this interview it appears that the client would primarily like the AI component of the development to be delegated. Firstly, a quality of the AI which the client currently likes is the aspect </w:t>
-      </w:r>
-      <w:r>
-        <w:lastRenderedPageBreak/>
-        <w:t xml:space="preserve">of its extendibility – “I can easily add more conditions for it to check against.” whatever the new system will entail should keep this aspect of extendibility. </w:t>
+        <w:t xml:space="preserve">From this interview it appears that the client would primarily like the AI component of the development to be delegated. Firstly, a quality of the AI which the client currently likes is the aspect of its extendibility – “I can easily add more conditions for it to check against.” whatever the new system will entail should keep this aspect of extendibility. </w:t>
       </w:r>
     </w:p>
     <w:p>
@@ -2426,15 +2418,7 @@
                               <w:pStyle w:val="NoSpacing"/>
                             </w:pPr>
                             <w:r>
-                              <w:t>State_of_hand &lt;- get_</w:t>
-                            </w:r>
-                            <w:proofErr w:type="gramStart"/>
-                            <w:r>
-                              <w:t>hand(</w:t>
-                            </w:r>
-                            <w:proofErr w:type="gramEnd"/>
-                            <w:r>
-                              <w:t>)</w:t>
+                              <w:t>State_of_hand &lt;- get_hand()</w:t>
                             </w:r>
                           </w:p>
                           <w:p>
@@ -2537,15 +2521,7 @@
                         <w:pStyle w:val="NoSpacing"/>
                       </w:pPr>
                       <w:r>
-                        <w:t>State_of_hand &lt;- get_</w:t>
-                      </w:r>
-                      <w:proofErr w:type="gramStart"/>
-                      <w:r>
-                        <w:t>hand(</w:t>
-                      </w:r>
-                      <w:proofErr w:type="gramEnd"/>
-                      <w:r>
-                        <w:t>)</w:t>
+                        <w:t>State_of_hand &lt;- get_hand()</w:t>
                       </w:r>
                     </w:p>
                     <w:p>
@@ -2636,11 +2612,7 @@
     </w:p>
     <w:p>
       <w:r>
-        <w:t xml:space="preserve">Another big aspect of the AI which the user would like implemented, is the feature of “personality”. The client states that his game has a style of “compelling caricature aesthetic”. The example he gives is of a half-man, half-bull character. The consequence of this for the AI is that the AI should reflect </w:t>
-      </w:r>
-      <w:r>
-        <w:lastRenderedPageBreak/>
-        <w:t>these personalities in game – for example, the half-man, half-bull character would be more aggressive than some of the other characters.</w:t>
+        <w:t>Another big aspect of the AI which the user would like implemented, is the feature of “personality”. The client states that his game has a style of “compelling caricature aesthetic”. The example he gives is of a half-man, half-bull character. The consequence of this for the AI is that the AI should reflect these personalities in game – for example, the half-man, half-bull character would be more aggressive than some of the other characters.</w:t>
       </w:r>
     </w:p>
     <w:p>
@@ -2706,7 +2678,6 @@
       <w:bookmarkStart w:id="8" w:name="_Toc505767377"/>
       <w:commentRangeStart w:id="9"/>
       <w:r>
-        <w:lastRenderedPageBreak/>
         <w:t>Objectives</w:t>
       </w:r>
       <w:commentRangeEnd w:id="9"/>
@@ -2900,11 +2871,7 @@
         </w:numPr>
       </w:pPr>
       <w:r>
-        <w:t xml:space="preserve">In addition to this, it should provide a separate interface after each game, which allows the client’s program to send the record of the game, in order for the AI to be able to analyse it and add it to the AI’s training (discussed in a later objective). This interface should only be accessible after each game, and would need a security verification, to </w:t>
-      </w:r>
-      <w:r>
-        <w:lastRenderedPageBreak/>
-        <w:t>prevent any other scenario from adding a game to the training of the AI – this ensures “False games” (games which did not happen) do not influence the AI’s behaviour, so it only adapts to empirical experience.</w:t>
+        <w:t>In addition to this, it should provide a separate interface after each game, which allows the client’s program to send the record of the game, in order for the AI to be able to analyse it and add it to the AI’s training (discussed in a later objective). This interface should only be accessible after each game, and would need a security verification, to prevent any other scenario from adding a game to the training of the AI – this ensures “False games” (games which did not happen) do not influence the AI’s behaviour, so it only adapts to empirical experience.</w:t>
       </w:r>
     </w:p>
     <w:p>
@@ -3108,7 +3075,6 @@
         </w:numPr>
       </w:pPr>
       <w:r>
-        <w:lastRenderedPageBreak/>
         <w:t>The AI should use each new game it plays to add to its training, meaning that each game it plays will add to the proficiency of the bot. However, it should only train itself after a batch of 50 games, for example, as to not be influenced too much by anomalous games.</w:t>
       </w:r>
     </w:p>
@@ -3312,8 +3278,8 @@
       <w:pPr>
         <w:pStyle w:val="Heading3"/>
         <w:sectPr>
-          <w:headerReference w:type="default" r:id="rId11"/>
-          <w:footerReference w:type="default" r:id="rId12"/>
+          <w:headerReference w:type="default" r:id="rId10"/>
+          <w:footerReference w:type="default" r:id="rId11"/>
           <w:pgSz w:w="11906" w:h="16838"/>
           <w:pgMar w:top="1440" w:right="1440" w:bottom="1440" w:left="1440" w:header="709" w:footer="709" w:gutter="0"/>
           <w:cols w:space="708"/>
@@ -3321,7 +3287,6 @@
         </w:sectPr>
       </w:pPr>
       <w:r>
-        <w:lastRenderedPageBreak/>
         <w:br w:type="page"/>
       </w:r>
     </w:p>
@@ -3331,7 +3296,6 @@
       </w:pPr>
       <w:bookmarkStart w:id="14" w:name="_Toc505767378"/>
       <w:r>
-        <w:lastRenderedPageBreak/>
         <w:t>Data Flow Diagram of Game</w:t>
       </w:r>
       <w:bookmarkEnd w:id="14"/>
@@ -3367,7 +3331,7 @@
                     <pic:cNvPicPr/>
                   </pic:nvPicPr>
                   <pic:blipFill rotWithShape="1">
-                    <a:blip r:embed="rId13">
+                    <a:blip r:embed="rId12">
                       <a:extLst>
                         <a:ext uri="{28A0092B-C50C-407E-A947-70E740481C1C}">
                           <a14:useLocalDpi xmlns:a14="http://schemas.microsoft.com/office/drawing/2010/main" val="0"/>
@@ -3408,7 +3372,6 @@
       </w:pPr>
       <w:bookmarkStart w:id="15" w:name="_Toc505767379"/>
       <w:r>
-        <w:lastRenderedPageBreak/>
         <w:t>Data Flow Diagram of Current System</w:t>
       </w:r>
       <w:bookmarkEnd w:id="15"/>
@@ -3453,7 +3416,7 @@
                     <pic:cNvPicPr/>
                   </pic:nvPicPr>
                   <pic:blipFill rotWithShape="1">
-                    <a:blip r:embed="rId14">
+                    <a:blip r:embed="rId13">
                       <a:extLst>
                         <a:ext uri="{28A0092B-C50C-407E-A947-70E740481C1C}">
                           <a14:useLocalDpi xmlns:a14="http://schemas.microsoft.com/office/drawing/2010/main" val="0"/>
@@ -3556,15 +3519,7 @@
         <w:footnoteReference w:id="3"/>
       </w:r>
       <w:r>
-        <w:t xml:space="preserve">(dataset of hands for 5 </w:t>
-      </w:r>
-      <w:proofErr w:type="gramStart"/>
-      <w:r>
-        <w:t>card</w:t>
-      </w:r>
-      <w:proofErr w:type="gramEnd"/>
-      <w:r>
-        <w:t xml:space="preserve"> draw, over 1 million instances) or Michael Maurer's IRC Poker Database (University of Alberta), then use statistical analysis to determine the common patterns or behaviours, in general. The biggest issue with this is that the data I have found so far is not contextualised, and the dataset does not contain the moves made by each player. For example, the data could have come from a high rolling club in Las Vegas, or a million instances of different kitchen table games, as a result, it is hard to add any context to the analysis of the data. In addition to this, the most the data could be used for is to analyse which hands are most likely to win – it does not provide any information for general player behaviours; this issue which stems from this is that using solely data analysis to calculate the behaviour of the system is that it may become too linear and play in one playstyle – for example, only betting when playing with a big hand. In addition, these datasets will generate a weakness in the system in the sense that it will not be able to reason about other player's behaviours, and adapt to them, whereas, some human players will be able to reason about the system's behaviour of using purely statistical information to inform its play, and perhaps outplay the system too easily. </w:t>
+        <w:t xml:space="preserve">(dataset of hands for 5 card draw, over 1 million instances) or Michael Maurer's IRC Poker Database (University of Alberta), then use statistical analysis to determine the common patterns or behaviours, in general. The biggest issue with this is that the data I have found so far is not contextualised, and the dataset does not contain the moves made by each player. For example, the data could have come from a high rolling club in Las Vegas, or a million instances of different kitchen table games, as a result, it is hard to add any context to the analysis of the data. In addition to this, the most the data could be used for is to analyse which hands are most likely to win – it does not provide any information for general player behaviours; this issue which stems from this is that using solely data analysis to calculate the behaviour of the system is that it may become too linear and play in one playstyle – for example, only betting when playing with a big hand. In addition, these datasets will generate a weakness in the system in the sense that it will not be able to reason about other player's behaviours, and adapt to them, whereas, some human players will be able to reason about the system's behaviour of using purely statistical information to inform its play, and perhaps outplay the system too easily. </w:t>
       </w:r>
     </w:p>
     <w:p>
@@ -3606,11 +3561,7 @@
         <w:footnoteReference w:id="4"/>
       </w:r>
       <w:r>
-        <w:t xml:space="preserve">, and generating my own dataset via an AI simulating many games against itself. Whilst this does, to a degree, amend some aspects of the system not being able to analyse aspects of opponents behaviour as the AI could be preprogramed to play in a certain way (such as tight passive, etc. Discussed later), and then the actions taken by each playstyle can be analysed, and extrapolated to assume that a human opponent would behave in a similar way, if they were to follow a similar </w:t>
-      </w:r>
-      <w:r>
-        <w:lastRenderedPageBreak/>
-        <w:t xml:space="preserve">playstyle; the problem is that a human opponent may not play exactly the same way, or any of the ways that the pre-programmed AI may play, in addition to this, this adds an extra dimension of initial opponent behaviour analysis, in order to determine which style category they may fit into. </w:t>
+        <w:t xml:space="preserve">, and generating my own dataset via an AI simulating many games against itself. Whilst this does, to a degree, amend some aspects of the system not being able to analyse aspects of opponents behaviour as the AI could be preprogramed to play in a certain way (such as tight passive, etc. Discussed later), and then the actions taken by each playstyle can be analysed, and extrapolated to assume that a human opponent would behave in a similar way, if they were to follow a similar playstyle; the problem is that a human opponent may not play exactly the same way, or any of the ways that the pre-programmed AI may play, in addition to this, this adds an extra dimension of initial opponent behaviour analysis, in order to determine which style category they may fit into. </w:t>
       </w:r>
     </w:p>
     <w:p>
@@ -3761,14 +3712,7 @@
         <w:rPr>
           <w:rFonts w:ascii="Calibri" w:eastAsia="Calibri" w:hAnsi="Calibri" w:cs="Calibri"/>
         </w:rPr>
-        <w:t xml:space="preserve">These can then be combined into more specific general playstyles: for example, a Tight aggressive player (colloquially labelled as a "Shark") tend to not play for many pots, but when they do they try to maximise their opportunities when they have a stronger hand. Moreover, as humans tend not to be linear entities, their playstyle may change in accordance to their emotion (for example, a player who plays worse after losing many pots in a row may be said to be on "Tilt"), or they may purposely </w:t>
-      </w:r>
-      <w:r>
-        <w:rPr>
-          <w:rFonts w:ascii="Calibri" w:eastAsia="Calibri" w:hAnsi="Calibri" w:cs="Calibri"/>
-        </w:rPr>
-        <w:lastRenderedPageBreak/>
-        <w:t>change their playstyle to fit the table they are playing at – consequently, there is an extra dimension of Tricky vs Straightforward, where a straightforward player is more likely to fit better into the theoretical description of their general playstyle, whereas a Tricky player may change it up a lot more. In general, according to this source, aggressive playstyles tend to generate more revenue than passive playstyles, where Tight Passive players is tagged as the worst playstyle, putting their playstyle down to "being scared". Whether this may or may not be the case, all these playstyles are relevant to this problem, because the final product may be suitable for a user who is new to the game and may be inclined to play a more "Tight Passive" style, as they are still learning the game, as a result, this needs to be taken into consideration. Moreover, these concrete examples of different playstyles could be mapped to different personalities, which is one of the objective</w:t>
+        <w:t>These can then be combined into more specific general playstyles: for example, a Tight aggressive player (colloquially labelled as a "Shark") tend to not play for many pots, but when they do they try to maximise their opportunities when they have a stronger hand. Moreover, as humans tend not to be linear entities, their playstyle may change in accordance to their emotion (for example, a player who plays worse after losing many pots in a row may be said to be on "Tilt"), or they may purposely change their playstyle to fit the table they are playing at – consequently, there is an extra dimension of Tricky vs Straightforward, where a straightforward player is more likely to fit better into the theoretical description of their general playstyle, whereas a Tricky player may change it up a lot more. In general, according to this source, aggressive playstyles tend to generate more revenue than passive playstyles, where Tight Passive players is tagged as the worst playstyle, putting their playstyle down to "being scared". Whether this may or may not be the case, all these playstyles are relevant to this problem, because the final product may be suitable for a user who is new to the game and may be inclined to play a more "Tight Passive" style, as they are still learning the game, as a result, this needs to be taken into consideration. Moreover, these concrete examples of different playstyles could be mapped to different personalities, which is one of the objective</w:t>
       </w:r>
       <w:r>
         <w:rPr>
@@ -3957,7 +3901,6 @@
     </w:p>
     <w:p>
       <w:r>
-        <w:lastRenderedPageBreak/>
         <w:t xml:space="preserve">On the other hand, the system still retains of its biggest drawbacks – it will take a lot of time and resources to develop a system like this, because, there are a lot of different possible states for a game like poker, and whilst it is possible to generalise these states, to a degree, if one common scenario is missed out and the system defaults to a linear playstyle, then the system becomes very easily exploitable and has failed its requirements. It is quite hard to depend on the robustness of a system designed like this. In addition to this, it will require a lot of maintenance, because, it is unlikely that all the scenarios will be accounted for on with its launch, as a result the system would require constant updating to account for these scenarios, moreover, until it is all amended, the system will not have fulfilled its goal.   </w:t>
       </w:r>
     </w:p>
@@ -4073,7 +4016,6 @@
     </w:p>
     <w:p>
       <w:r>
-        <w:lastRenderedPageBreak/>
         <w:t xml:space="preserve">Another implementation of this analysis would be to have a record of previous games, either played by the system, a separate data store, or a combination, then use this data to determine the likelihood of the current value of the position of the system, based on data from previous games. The benefit of an implementation like this is that the system would be make a move more quickly, as long as the data is stored and can be queried in an efficient way. The drawback of this however, is that this system would require a large data store of previous games in order for this to be effective, or else anomalies in the data would have a large impact in the effectiveness of the systems behaviour. This implementation would only be viable if a large store of poker games and results could be found. </w:t>
       </w:r>
     </w:p>
@@ -4186,11 +4128,7 @@
     </w:p>
     <w:p>
       <w:r>
-        <w:t xml:space="preserve">In conjunction with this would require a learning algorithm. There are a few options in this case, for example, if I could find a large data store of poker games, I could alter the system to optimise a </w:t>
-      </w:r>
-      <w:r>
-        <w:lastRenderedPageBreak/>
-        <w:t xml:space="preserve">supervised learning problem, and use an algorithm such as gradient descent, to try an learn weights which are most effective for a certain input state. This has the issue for potentially being a bit predictable, and is susceptible to the data (this entire solution is susceptible to the data, but this one more than others) if it is a record of games which are played extremely non-optimally, then the system will try to emulate this and play equally as bad. </w:t>
+        <w:t xml:space="preserve">In conjunction with this would require a learning algorithm. There are a few options in this case, for example, if I could find a large data store of poker games, I could alter the system to optimise a supervised learning problem, and use an algorithm such as gradient descent, to try an learn weights which are most effective for a certain input state. This has the issue for potentially being a bit predictable, and is susceptible to the data (this entire solution is susceptible to the data, but this one more than others) if it is a record of games which are played extremely non-optimally, then the system will try to emulate this and play equally as bad. </w:t>
       </w:r>
     </w:p>
     <w:p>
@@ -4290,7 +4228,6 @@
         </w:numPr>
       </w:pPr>
       <w:r>
-        <w:lastRenderedPageBreak/>
         <w:t>The developer changes their design of the final product, to just being a multiplayer game – thus eliminating the need for an AI system entirely. Not viable, because this is the clients choice, not mine</w:t>
       </w:r>
     </w:p>
@@ -4368,7 +4305,6 @@
       </w:pPr>
       <w:bookmarkStart w:id="24" w:name="_Toc505767383"/>
       <w:r>
-        <w:lastRenderedPageBreak/>
         <w:t>Proposed Solution DFD</w:t>
       </w:r>
       <w:bookmarkEnd w:id="24"/>
@@ -4418,7 +4354,7 @@
                     <pic:cNvPicPr/>
                   </pic:nvPicPr>
                   <pic:blipFill rotWithShape="1">
-                    <a:blip r:embed="rId14">
+                    <a:blip r:embed="rId13">
                       <a:extLst>
                         <a:ext uri="{28A0092B-C50C-407E-A947-70E740481C1C}">
                           <a14:useLocalDpi xmlns:a14="http://schemas.microsoft.com/office/drawing/2010/main" val="0"/>
@@ -4467,7 +4403,6 @@
           <w:u w:val="single"/>
           <w:lang w:eastAsia="en-GB"/>
         </w:rPr>
-        <w:lastRenderedPageBreak/>
         <w:drawing>
           <wp:inline distT="0" distB="0" distL="0" distR="0" wp14:anchorId="502AE20A" wp14:editId="4FA991F9">
             <wp:extent cx="8677275" cy="5607677"/>
@@ -4486,7 +4421,7 @@
                     </pic:cNvPicPr>
                   </pic:nvPicPr>
                   <pic:blipFill rotWithShape="1">
-                    <a:blip r:embed="rId15">
+                    <a:blip r:embed="rId14">
                       <a:extLst>
                         <a:ext uri="{28A0092B-C50C-407E-A947-70E740481C1C}">
                           <a14:useLocalDpi xmlns:a14="http://schemas.microsoft.com/office/drawing/2010/main" val="0"/>
@@ -4527,7 +4462,6 @@
       </w:pPr>
       <w:bookmarkStart w:id="25" w:name="_Toc505767384"/>
       <w:r>
-        <w:lastRenderedPageBreak/>
         <w:t>DFD for Game System</w:t>
       </w:r>
       <w:bookmarkEnd w:id="25"/>
@@ -4565,7 +4499,7 @@
                     </pic:cNvPicPr>
                   </pic:nvPicPr>
                   <pic:blipFill rotWithShape="1">
-                    <a:blip r:embed="rId16">
+                    <a:blip r:embed="rId15">
                       <a:extLst>
                         <a:ext uri="{28A0092B-C50C-407E-A947-70E740481C1C}">
                           <a14:useLocalDpi xmlns:a14="http://schemas.microsoft.com/office/drawing/2010/main" val="0"/>
@@ -4606,7 +4540,6 @@
       </w:pPr>
       <w:bookmarkStart w:id="26" w:name="_Toc505767385"/>
       <w:r>
-        <w:lastRenderedPageBreak/>
         <w:t>ERD for Proposed Solution</w:t>
       </w:r>
       <w:bookmarkEnd w:id="26"/>
@@ -4639,7 +4572,7 @@
                     </pic:cNvPicPr>
                   </pic:nvPicPr>
                   <pic:blipFill rotWithShape="1">
-                    <a:blip r:embed="rId17">
+                    <a:blip r:embed="rId16">
                       <a:extLst>
                         <a:ext uri="{28A0092B-C50C-407E-A947-70E740481C1C}">
                           <a14:useLocalDpi xmlns:a14="http://schemas.microsoft.com/office/drawing/2010/main" val="0"/>
@@ -4702,7 +4635,6 @@
       <w:bookmarkStart w:id="28" w:name="_Toc505767386"/>
       <w:commentRangeStart w:id="29"/>
       <w:r>
-        <w:lastRenderedPageBreak/>
         <w:t>Proposed System Neural Network Architecture</w:t>
       </w:r>
       <w:commentRangeEnd w:id="29"/>
@@ -4746,7 +4678,7 @@
                     </pic:cNvPicPr>
                   </pic:nvPicPr>
                   <pic:blipFill>
-                    <a:blip r:embed="rId18">
+                    <a:blip r:embed="rId17">
                       <a:extLst>
                         <a:ext uri="{28A0092B-C50C-407E-A947-70E740481C1C}">
                           <a14:useLocalDpi xmlns:a14="http://schemas.microsoft.com/office/drawing/2010/main" val="0"/>
@@ -4781,7 +4713,6 @@
     <w:p/>
     <w:p>
       <w:r>
-        <w:lastRenderedPageBreak/>
         <w:t xml:space="preserve">On each of the connections of the neural network, there will be a weighting applied , which will correspond to how much “weight” that neural connection has in the output of the  network. Here the output will be a n integer, which will correspond to how much the network wants to bet, alternatively how much value the AI places on </w:t>
       </w:r>
       <w:r>
@@ -4813,7 +4744,6 @@
       <w:bookmarkStart w:id="30" w:name="_Toc505767387"/>
       <w:commentRangeStart w:id="31"/>
       <w:r>
-        <w:lastRenderedPageBreak/>
         <w:t xml:space="preserve">Prototyping </w:t>
       </w:r>
       <w:commentRangeEnd w:id="31"/>
@@ -4894,7 +4824,6 @@
       <w:bookmarkStart w:id="33" w:name="_Toc505767388"/>
       <w:commentRangeStart w:id="34"/>
       <w:r>
-        <w:lastRenderedPageBreak/>
         <w:t>Documented Design</w:t>
       </w:r>
       <w:commentRangeEnd w:id="34"/>
@@ -5074,7 +5003,6 @@
       <w:bookmarkStart w:id="37" w:name="_Toc505767391"/>
       <w:commentRangeStart w:id="38"/>
       <w:r>
-        <w:lastRenderedPageBreak/>
         <w:t>Design</w:t>
       </w:r>
       <w:commentRangeEnd w:id="38"/>
@@ -5131,7 +5059,7 @@
                     </pic:cNvPicPr>
                   </pic:nvPicPr>
                   <pic:blipFill rotWithShape="1">
-                    <a:blip r:embed="rId19">
+                    <a:blip r:embed="rId18">
                       <a:extLst>
                         <a:ext uri="{28A0092B-C50C-407E-A947-70E740481C1C}">
                           <a14:useLocalDpi xmlns:a14="http://schemas.microsoft.com/office/drawing/2010/main" val="0"/>
@@ -5173,7 +5101,6 @@
     </w:p>
     <w:p>
       <w:r>
-        <w:lastRenderedPageBreak/>
         <w:t>As well as the current Inheritence Chart:</w:t>
       </w:r>
     </w:p>
@@ -5201,7 +5128,7 @@
                     </pic:cNvPicPr>
                   </pic:nvPicPr>
                   <pic:blipFill rotWithShape="1">
-                    <a:blip r:embed="rId19">
+                    <a:blip r:embed="rId18">
                       <a:extLst>
                         <a:ext uri="{28A0092B-C50C-407E-A947-70E740481C1C}">
                           <a14:useLocalDpi xmlns:a14="http://schemas.microsoft.com/office/drawing/2010/main" val="0"/>
@@ -5541,7 +5468,6 @@
               <w:jc w:val="center"/>
             </w:pPr>
             <w:r>
-              <w:lastRenderedPageBreak/>
               <w:t>Evaluate Hand Value</w:t>
             </w:r>
           </w:p>
@@ -6161,7 +6087,6 @@
           </w:p>
           <w:p>
             <w:r>
-              <w:lastRenderedPageBreak/>
               <w:t xml:space="preserve">+ Reset Game </w:t>
             </w:r>
           </w:p>
@@ -7264,7 +7189,6 @@
         <w:pStyle w:val="Heading5"/>
       </w:pPr>
       <w:r>
-        <w:lastRenderedPageBreak/>
         <w:t>Stack</w:t>
       </w:r>
     </w:p>
@@ -7860,7 +7784,6 @@
           </w:p>
           <w:p>
             <w:r>
-              <w:lastRenderedPageBreak/>
               <w:t>+ Size Getter : Int</w:t>
             </w:r>
           </w:p>
@@ -7938,7 +7861,7 @@
                     </wp:anchor>
                   </w:drawing>
                 </mc:Choice>
-                <mc:Fallback>
+                <mc:Fallback xmlns:w16cid="http://schemas.microsoft.com/office/word/2016/wordml/cid" xmlns:am3d="http://schemas.microsoft.com/office/drawing/2017/model3d" xmlns:aink="http://schemas.microsoft.com/office/drawing/2016/ink" xmlns:cx8="http://schemas.microsoft.com/office/drawing/2016/5/14/chartex" xmlns:cx7="http://schemas.microsoft.com/office/drawing/2016/5/13/chartex" xmlns:cx6="http://schemas.microsoft.com/office/drawing/2016/5/12/chartex" xmlns:cx5="http://schemas.microsoft.com/office/drawing/2016/5/11/chartex" xmlns:cx4="http://schemas.microsoft.com/office/drawing/2016/5/10/chartex" xmlns:cx3="http://schemas.microsoft.com/office/drawing/2016/5/9/chartex" xmlns:cx2="http://schemas.microsoft.com/office/drawing/2015/10/21/chartex" xmlns:cx1="http://schemas.microsoft.com/office/drawing/2015/9/8/chartex">
                   <w:pict>
                     <v:shapetype w14:anchorId="132D1B89" id="_x0000_t32" coordsize="21600,21600" o:spt="32" o:oned="t" path="m,l21600,21600e" filled="f">
                       <v:path arrowok="t" fillok="f" o:connecttype="none"/>
@@ -8328,7 +8251,6 @@
               <w:jc w:val="center"/>
             </w:pPr>
             <w:r>
-              <w:lastRenderedPageBreak/>
               <w:t>Circular Queue</w:t>
             </w:r>
           </w:p>
@@ -8531,7 +8453,6 @@
           </w:tcPr>
           <w:p>
             <w:r>
-              <w:lastRenderedPageBreak/>
               <w:t>+ Constructor (Id: String)</w:t>
             </w:r>
           </w:p>
@@ -8609,7 +8530,7 @@
                     </wp:anchor>
                   </w:drawing>
                 </mc:Choice>
-                <mc:Fallback>
+                <mc:Fallback xmlns:w16cid="http://schemas.microsoft.com/office/word/2016/wordml/cid" xmlns:am3d="http://schemas.microsoft.com/office/drawing/2017/model3d" xmlns:aink="http://schemas.microsoft.com/office/drawing/2016/ink" xmlns:cx8="http://schemas.microsoft.com/office/drawing/2016/5/14/chartex" xmlns:cx7="http://schemas.microsoft.com/office/drawing/2016/5/13/chartex" xmlns:cx6="http://schemas.microsoft.com/office/drawing/2016/5/12/chartex" xmlns:cx5="http://schemas.microsoft.com/office/drawing/2016/5/11/chartex" xmlns:cx4="http://schemas.microsoft.com/office/drawing/2016/5/10/chartex" xmlns:cx3="http://schemas.microsoft.com/office/drawing/2016/5/9/chartex" xmlns:cx2="http://schemas.microsoft.com/office/drawing/2015/10/21/chartex" xmlns:cx1="http://schemas.microsoft.com/office/drawing/2015/9/8/chartex">
                   <w:pict>
                     <v:shapetype w14:anchorId="335C196E" id="_x0000_t32" coordsize="21600,21600" o:spt="32" o:oned="t" path="m,l21600,21600e" filled="f">
                       <v:path arrowok="t" fillok="f" o:connecttype="none"/>
@@ -9151,11 +9072,7 @@
         <w:t xml:space="preserve">During the class mainloop, the current player is output, as well as the value of their hand. Then the </w:t>
       </w:r>
       <w:r>
-        <w:t xml:space="preserve">player or the AI can decide to hit or stand. This hit or stand functionality is done through one </w:t>
-      </w:r>
-      <w:r>
-        <w:lastRenderedPageBreak/>
-        <w:t>function for each of the behaviours, this method has the same behaviour, however, it performs this behaviour on the hand at the front of the queue which will be popped. If the player stands or is bust, they are out of the game and are not pushed back</w:t>
+        <w:t>player or the AI can decide to hit or stand. This hit or stand functionality is done through one function for each of the behaviours, this method has the same behaviour, however, it performs this behaviour on the hand at the front of the queue which will be popped. If the player stands or is bust, they are out of the game and are not pushed back</w:t>
       </w:r>
       <w:r>
         <w:t xml:space="preserve"> </w:t>
@@ -9190,7 +9107,6 @@
       <w:bookmarkStart w:id="40" w:name="_Toc505767392"/>
       <w:commentRangeStart w:id="41"/>
       <w:r>
-        <w:lastRenderedPageBreak/>
         <w:t xml:space="preserve">Design </w:t>
       </w:r>
       <w:commentRangeEnd w:id="41"/>
@@ -9272,15 +9188,7 @@
     </w:p>
     <w:p>
       <w:r>
-        <w:t xml:space="preserve">Storing the cards and the values associated with them are best stored in a Binary Search Tree, this is because as long as I store all the cards in their value order, then searching for each card has a Big O complexity of </w:t>
-      </w:r>
-      <w:proofErr w:type="gramStart"/>
-      <w:r>
-        <w:t>O(</w:t>
-      </w:r>
-      <w:proofErr w:type="gramEnd"/>
-      <w:r>
-        <w:t>log n), compared to if I used an array, which would result in a Big O complexity of O(n). Although the dat</w:t>
+        <w:t>Storing the cards and the values associated with them are best stored in a Binary Search Tree, this is because as long as I store all the cards in their value order, then searching for each card has a Big O complexity of O(log n), compared to if I used an array, which would result in a Big O complexity of O(n). Although the dat</w:t>
       </w:r>
       <w:r>
         <w:t>a set in this scenario is fixed for a small n,</w:t>
@@ -9443,15 +9351,7 @@
         <w:t>The main benefit of using a binary search tree</w:t>
       </w:r>
       <w:r>
-        <w:t xml:space="preserve"> is the fast access time of </w:t>
-      </w:r>
-      <w:proofErr w:type="gramStart"/>
-      <w:r>
-        <w:t>O(</w:t>
-      </w:r>
-      <w:proofErr w:type="gramEnd"/>
-      <w:r>
-        <w:t>log n). However, this does benefit is not gained, unless the BST is balanced. An example of an unbalanced binary tree is shown below:</w:t>
+        <w:t xml:space="preserve"> is the fast access time of O(log n). However, this does benefit is not gained, unless the BST is balanced. An example of an unbalanced binary tree is shown below:</w:t>
       </w:r>
     </w:p>
     <w:p/>
@@ -9517,7 +9417,7 @@
               </wp:anchor>
             </w:drawing>
           </mc:Choice>
-          <mc:Fallback>
+          <mc:Fallback xmlns:w16cid="http://schemas.microsoft.com/office/word/2016/wordml/cid" xmlns:am3d="http://schemas.microsoft.com/office/drawing/2017/model3d" xmlns:aink="http://schemas.microsoft.com/office/drawing/2016/ink" xmlns:cx8="http://schemas.microsoft.com/office/drawing/2016/5/14/chartex" xmlns:cx7="http://schemas.microsoft.com/office/drawing/2016/5/13/chartex" xmlns:cx6="http://schemas.microsoft.com/office/drawing/2016/5/12/chartex" xmlns:cx5="http://schemas.microsoft.com/office/drawing/2016/5/11/chartex" xmlns:cx4="http://schemas.microsoft.com/office/drawing/2016/5/10/chartex" xmlns:cx3="http://schemas.microsoft.com/office/drawing/2016/5/9/chartex" xmlns:cx2="http://schemas.microsoft.com/office/drawing/2015/10/21/chartex" xmlns:cx1="http://schemas.microsoft.com/office/drawing/2015/9/8/chartex">
             <w:pict>
               <v:line w14:anchorId="26D32E61" id="Straight Connector 12" o:spid="_x0000_s1026" style="position:absolute;z-index:251671552;visibility:visible;mso-wrap-style:square;mso-width-percent:0;mso-height-percent:0;mso-wrap-distance-left:9pt;mso-wrap-distance-top:0;mso-wrap-distance-right:9pt;mso-wrap-distance-bottom:0;mso-position-horizontal:absolute;mso-position-horizontal-relative:text;mso-position-vertical:absolute;mso-position-vertical-relative:text;mso-width-percent:0;mso-height-percent:0;mso-width-relative:margin;mso-height-relative:margin" from="222pt,3.4pt" to="240pt,22.15pt" o:gfxdata="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" strokecolor="black [3040]"/>
             </w:pict>
@@ -9680,7 +9580,7 @@
               </wp:anchor>
             </w:drawing>
           </mc:Choice>
-          <mc:Fallback>
+          <mc:Fallback xmlns:w16cid="http://schemas.microsoft.com/office/word/2016/wordml/cid" xmlns:am3d="http://schemas.microsoft.com/office/drawing/2017/model3d" xmlns:aink="http://schemas.microsoft.com/office/drawing/2016/ink" xmlns:cx8="http://schemas.microsoft.com/office/drawing/2016/5/14/chartex" xmlns:cx7="http://schemas.microsoft.com/office/drawing/2016/5/13/chartex" xmlns:cx6="http://schemas.microsoft.com/office/drawing/2016/5/12/chartex" xmlns:cx5="http://schemas.microsoft.com/office/drawing/2016/5/11/chartex" xmlns:cx4="http://schemas.microsoft.com/office/drawing/2016/5/10/chartex" xmlns:cx3="http://schemas.microsoft.com/office/drawing/2016/5/9/chartex" xmlns:cx2="http://schemas.microsoft.com/office/drawing/2015/10/21/chartex" xmlns:cx1="http://schemas.microsoft.com/office/drawing/2015/9/8/chartex">
             <w:pict>
               <v:line w14:anchorId="602847A0" id="Straight Connector 14" o:spid="_x0000_s1026" style="position:absolute;z-index:251675648;visibility:visible;mso-wrap-style:square;mso-width-percent:0;mso-height-percent:0;mso-wrap-distance-left:9pt;mso-wrap-distance-top:0;mso-wrap-distance-right:9pt;mso-wrap-distance-bottom:0;mso-position-horizontal:absolute;mso-position-horizontal-relative:text;mso-position-vertical:absolute;mso-position-vertical-relative:text;mso-width-percent:0;mso-height-percent:0;mso-width-relative:margin;mso-height-relative:margin" from="332.25pt,52.25pt" to="347.25pt,69.5pt" o:gfxdata="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" strokecolor="black [3040]"/>
             </w:pict>
@@ -9748,7 +9648,7 @@
               </wp:anchor>
             </w:drawing>
           </mc:Choice>
-          <mc:Fallback>
+          <mc:Fallback xmlns:w16cid="http://schemas.microsoft.com/office/word/2016/wordml/cid" xmlns:am3d="http://schemas.microsoft.com/office/drawing/2017/model3d" xmlns:aink="http://schemas.microsoft.com/office/drawing/2016/ink" xmlns:cx8="http://schemas.microsoft.com/office/drawing/2016/5/14/chartex" xmlns:cx7="http://schemas.microsoft.com/office/drawing/2016/5/13/chartex" xmlns:cx6="http://schemas.microsoft.com/office/drawing/2016/5/12/chartex" xmlns:cx5="http://schemas.microsoft.com/office/drawing/2016/5/11/chartex" xmlns:cx4="http://schemas.microsoft.com/office/drawing/2016/5/10/chartex" xmlns:cx3="http://schemas.microsoft.com/office/drawing/2016/5/9/chartex" xmlns:cx2="http://schemas.microsoft.com/office/drawing/2015/10/21/chartex" xmlns:cx1="http://schemas.microsoft.com/office/drawing/2015/9/8/chartex">
             <w:pict>
               <v:line w14:anchorId="7FBE934E" id="Straight Connector 13" o:spid="_x0000_s1026" style="position:absolute;z-index:251673600;visibility:visible;mso-wrap-style:square;mso-width-percent:0;mso-height-percent:0;mso-wrap-distance-left:9pt;mso-wrap-distance-top:0;mso-wrap-distance-right:9pt;mso-wrap-distance-bottom:0;mso-position-horizontal:absolute;mso-position-horizontal-relative:text;mso-position-vertical:absolute;mso-position-vertical-relative:text;mso-width-percent:0;mso-height-percent:0;mso-width-relative:margin;mso-height-relative:margin" from="276pt,4.25pt" to="292.5pt,21.5pt" o:gfxdata="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" strokecolor="black [3040]"/>
             </w:pict>
@@ -9945,27 +9845,10 @@
     <w:p/>
     <w:p>
       <w:r>
-        <w:lastRenderedPageBreak/>
-        <w:t xml:space="preserve">This is the worst case scenario, where the data is inserted into the tree in ascending order. At the worst case, the binary search tree effectively becomes a linked list, and the search time complexity becomes O(n) rather than </w:t>
-      </w:r>
-      <w:proofErr w:type="gramStart"/>
-      <w:r>
-        <w:t>O(</w:t>
-      </w:r>
-      <w:proofErr w:type="gramEnd"/>
-      <w:r>
-        <w:t>log n), and we lose the benefit of using the BST at all. Although this is the extreme case, there are likely to be other cases where parts of the tree are balanced and other parts are unbalanced</w:t>
-      </w:r>
-      <w:r>
-        <w:t xml:space="preserve">, which would result in a search complexity between O(n) and </w:t>
-      </w:r>
-      <w:proofErr w:type="gramStart"/>
-      <w:r>
-        <w:t>O(</w:t>
-      </w:r>
-      <w:proofErr w:type="gramEnd"/>
-      <w:r>
-        <w:t>log n). Consequently, an algorithm made to maintain the structure of the BST would be useful.</w:t>
+        <w:t>This is the worst case scenario, where the data is inserted into the tree in ascending order. At the worst case, the binary search tree effectively becomes a linked list, and the search time complexity becomes O(n) rather than O(log n), and we lose the benefit of using the BST at all. Although this is the extreme case, there are likely to be other cases where parts of the tree are balanced and other parts are unbalanced</w:t>
+      </w:r>
+      <w:r>
+        <w:t>, which would result in a search complexity between O(n) and O(log n). Consequently, an algorithm made to maintain the structure of the BST would be useful.</w:t>
       </w:r>
     </w:p>
     <w:p>
@@ -10054,15 +9937,7 @@
         <w:t xml:space="preserve">). Whilst this is a high time complexity (although it is still polynomial), it is worth </w:t>
       </w:r>
       <w:r>
-        <w:t xml:space="preserve">it in this context, because this only impacts on the program during the population of the tree. As a result of this the searching time complexity becomes </w:t>
-      </w:r>
-      <w:proofErr w:type="gramStart"/>
-      <w:r>
-        <w:t>O(</w:t>
-      </w:r>
-      <w:proofErr w:type="gramEnd"/>
-      <w:r>
-        <w:t>log n). As the tree will be searched very often during the game, the overall time complexity makes this algorithm worth it.</w:t>
+        <w:t>it in this context, because this only impacts on the program during the population of the tree. As a result of this the searching time complexity becomes O(log n). As the tree will be searched very often during the game, the overall time complexity makes this algorithm worth it.</w:t>
       </w:r>
     </w:p>
     <w:p>
@@ -10070,7 +9945,6 @@
         <w:pStyle w:val="Heading6"/>
       </w:pPr>
       <w:r>
-        <w:lastRenderedPageBreak/>
         <w:t>Pseudo Code</w:t>
       </w:r>
     </w:p>
@@ -10078,16 +9952,19 @@
       <w:pPr>
         <w:pStyle w:val="NoSpacing"/>
       </w:pPr>
+      <w:commentRangeStart w:id="44"/>
       <w:r>
         <w:t>FUNCTION Maintain_</w:t>
       </w:r>
-      <w:proofErr w:type="gramStart"/>
-      <w:r>
-        <w:t>TREE(</w:t>
-      </w:r>
-      <w:proofErr w:type="gramEnd"/>
-      <w:r>
-        <w:t>)</w:t>
+      <w:r>
+        <w:t>TREE()</w:t>
+      </w:r>
+      <w:commentRangeEnd w:id="44"/>
+      <w:r>
+        <w:rPr>
+          <w:rStyle w:val="CommentReference"/>
+        </w:rPr>
+        <w:commentReference w:id="44"/>
       </w:r>
     </w:p>
     <w:p>
@@ -10199,15 +10076,7 @@
         <w:pStyle w:val="NoSpacing"/>
       </w:pPr>
       <w:r>
-        <w:t xml:space="preserve">    Left &lt;- Maintain_Traverse(current_</w:t>
-      </w:r>
-      <w:proofErr w:type="gramStart"/>
-      <w:r>
-        <w:t>node.left</w:t>
-      </w:r>
-      <w:proofErr w:type="gramEnd"/>
-      <w:r>
-        <w:t>)</w:t>
+        <w:t xml:space="preserve">    Left &lt;- Maintain_Traverse(current_node.left)</w:t>
       </w:r>
     </w:p>
     <w:p>
@@ -10215,15 +10084,7 @@
         <w:pStyle w:val="NoSpacing"/>
       </w:pPr>
       <w:r>
-        <w:t xml:space="preserve">    Right &lt;- Maintain_Traverse(current_</w:t>
-      </w:r>
-      <w:proofErr w:type="gramStart"/>
-      <w:r>
-        <w:t>node.right</w:t>
-      </w:r>
-      <w:proofErr w:type="gramEnd"/>
-      <w:r>
-        <w:t>)</w:t>
+        <w:t xml:space="preserve">    Right &lt;- Maintain_Traverse(current_node.right)</w:t>
       </w:r>
     </w:p>
     <w:p>
@@ -10252,15 +10113,7 @@
         <w:pStyle w:val="NoSpacing"/>
       </w:pPr>
       <w:r>
-        <w:t xml:space="preserve">    ELIF </w:t>
-      </w:r>
-      <w:proofErr w:type="gramStart"/>
-      <w:r>
-        <w:t>abs(</w:t>
-      </w:r>
-      <w:proofErr w:type="gramEnd"/>
-      <w:r>
-        <w:t>left – right) &gt;= 2 //Imbalance in the tree – Therefore Balance</w:t>
+        <w:t xml:space="preserve">    ELIF abs(left – right) &gt;= 2 //Imbalance in the tree – Therefore Balance</w:t>
       </w:r>
     </w:p>
     <w:p>
@@ -10351,26 +10204,189 @@
     </w:p>
     <w:p>
       <w:pPr>
-        <w:pStyle w:val="Heading3"/>
-      </w:pPr>
-      <w:bookmarkStart w:id="44" w:name="_Toc505767393"/>
+        <w:pStyle w:val="Heading5"/>
+      </w:pPr>
+      <w:r>
+        <w:t>Generation of Chances via Card Counting</w:t>
+      </w:r>
+    </w:p>
+    <w:p>
+      <w:r>
+        <w:t>The premise of the card counting AI is to count the cards which have been played in the game, and then base the next move on the probability of drawing a particular card. The behaviour of the CCAI can then be parameterised, based on the thresholds for action on the probabilities generated.</w:t>
+      </w:r>
+    </w:p>
+    <w:p>
+      <w:r>
+        <w:t xml:space="preserve">For the blackjack prototype, I have identified three fundamental probabilities which need to be assessed by the AI when generating its next move, the probability that the next card will bring the AI into the following states: bust, blackjack, </w:t>
+      </w:r>
       <w:commentRangeStart w:id="45"/>
       <w:commentRangeStart w:id="46"/>
       <w:r>
-        <w:lastRenderedPageBreak/>
-        <w:t>Design – Neural Network Based AI</w:t>
+        <w:t xml:space="preserve">winning/exceed winning player. I will also include a Boolean parameter called “winning” which will be true when the current AI is winning, </w:t>
+      </w:r>
+      <w:r>
+        <w:t xml:space="preserve">the chance that the next hit will result in a winning state </w:t>
+      </w:r>
+      <w:r>
+        <w:t xml:space="preserve">will be 100%, as distinct from the next card being certain to bring the AI from a losing state into a winning state. </w:t>
       </w:r>
       <w:commentRangeEnd w:id="45"/>
       <w:commentRangeEnd w:id="46"/>
+    </w:p>
+    <w:p>
+      <w:r>
+        <w:t xml:space="preserve">The way these probabilities are fundamentally generated are the same: find the critical card value which will bring the AI into the state being checked for, add up all the cards which will lead to this state transition, if the AI receives it, </w:t>
+      </w:r>
+      <w:r>
+        <w:rPr>
+          <w:rStyle w:val="CommentReference"/>
+        </w:rPr>
+        <w:commentReference w:id="46"/>
+      </w:r>
+      <w:r>
+        <w:rPr>
+          <w:rStyle w:val="CommentReference"/>
+        </w:rPr>
+        <w:commentReference w:id="45"/>
+      </w:r>
+      <w:r>
+        <w:t xml:space="preserve">then divide this value by the total number of cards left in </w:t>
+      </w:r>
+      <w:r>
+        <w:t>the deck.</w:t>
+      </w:r>
+    </w:p>
+    <w:p>
+      <w:r>
+        <w:t xml:space="preserve">The way this is implemented is that the Binary Tree used to store the card values and the number of cards associated with that value in the deck will be traversed, and any card which is valid for the state transition will be added to the return value. </w:t>
+      </w:r>
+    </w:p>
+    <w:p>
+      <w:r>
+        <w:t>For going into a blackjack state, there can only be at most one card which will generate this result. Consequently, when counting the cards for the probability of going into blackjack, only the number of cards for the single value needs to be counted, giving a Big-O complexity of O(log n), as the structure used to count the cards is a binary tree. On the other hand, for exceeding the winning player (given that the AI currently losing) or going bust, there are a number of cards which could result in this state transition – any card which is equal to or greater than a critical value. The operation of counting the nodes for a value in the right subtree of the binary tree would have a bi</w:t>
+      </w:r>
+      <w:r>
+        <w:t xml:space="preserve">g-O complexity much less than O(n), because only the number of cards in the right subtree and that turning node would have to be counted. However, if the turning node is in the left subtree of the binary tree, then the process becomes a bit more complicated as the number of cards in its right subtree have to be counted, as all the cards in the nodes above it in the tree hierarchy, as well as all the nodes in the right subtree of the binary tree. </w:t>
+      </w:r>
+    </w:p>
+    <w:p>
+      <w:commentRangeStart w:id="47"/>
+      <w:r>
+        <w:t>The efficiency of this counting algorithm could be maximised</w:t>
+      </w:r>
+      <w:commentRangeEnd w:id="47"/>
+      <w:r>
+        <w:rPr>
+          <w:rStyle w:val="CommentReference"/>
+        </w:rPr>
+        <w:commentReference w:id="47"/>
+      </w:r>
+      <w:r>
+        <w:t xml:space="preserve"> by implementing two different methods for these two scenarios, however, this increases the programming complexity massively, and due to the time constraints, I have decided to use a single umbrella method which checks all the nodes in the subtree. Whilst this does have a big-O complexity of O(n), it is much faster to write, and this time can be guaranteed for all nodes. This methods simply executes a post order traversal and counts all the cards values of the nodes which have a card value bigger than or equal to the value of a passed turning node. This method was much simpler to write, as it did not require a node position detection algorithm (detecting if a node is on the left or right side of the subtree) and it only requires a single counting algorithm for all nodes.</w:t>
+      </w:r>
+    </w:p>
+    <w:p>
+      <w:r>
+        <w:t>The last part of the card counting algorithm is to decrement the nodes in the tree, after each card has been played, and then deleting them when the number of cards left in the deck of that value of card reaches 0. This is achieved by passing in the cards dealt to the CCAI, at the end of a game of blackjack, then decrementing this node, and deleting it if its count reaches 0. This part of the algorithm is quite straight forward, however, there are some edge cases which complicate it a bit. One such case is that every card has been played at the end of a game, in which case the binary tree is reinitialised. Another case is that</w:t>
+      </w:r>
+      <w:r>
+        <w:t xml:space="preserve"> a deck resets half way through a game, in which case the CCAI has to decrement the binary tree, until it is depleted and then keep the new cards to decrement the new tree after it has been reinitialised. Lastly, when a node has been deleted, the method to maintain the tree to keep a balanced structure is called to keep node searching time at a big-O complexity of O(log n).</w:t>
+      </w:r>
+    </w:p>
+    <w:p>
+      <w:r>
+        <w:t>From a high level, these algorithms operate in these steps:</w:t>
+      </w:r>
+    </w:p>
+    <w:p>
+      <w:r>
+        <w:t>Card Counting:</w:t>
+      </w:r>
+    </w:p>
+    <w:p>
+      <w:pPr>
+        <w:pStyle w:val="ListParagraph"/>
+        <w:numPr>
+          <w:ilvl w:val="0"/>
+          <w:numId w:val="19"/>
+        </w:numPr>
+      </w:pPr>
+      <w:r>
+        <w:t xml:space="preserve">Find the current value of the hand of the AI, and then calculate the values of the turning nodes which would result in the transition state of: blackjack, bust, winning. </w:t>
+      </w:r>
+    </w:p>
+    <w:p>
+      <w:pPr>
+        <w:pStyle w:val="ListParagraph"/>
+        <w:numPr>
+          <w:ilvl w:val="0"/>
+          <w:numId w:val="19"/>
+        </w:numPr>
+      </w:pPr>
+      <w:r>
+        <w:t>Count the value of the nodes which would result in a state transition – for blackjack, thi</w:t>
+      </w:r>
+      <w:r>
+        <w:t>s is just the turning node, for the other states, this would involve counting the cards equal to or greater than the turning node</w:t>
+      </w:r>
+    </w:p>
+    <w:p>
+      <w:pPr>
+        <w:pStyle w:val="ListParagraph"/>
+        <w:numPr>
+          <w:ilvl w:val="0"/>
+          <w:numId w:val="19"/>
+        </w:numPr>
+      </w:pPr>
+      <w:r>
+        <w:t>Calculate the probability of the next card resulting in the state transition by counted_cards / total number of cards in tree</w:t>
+      </w:r>
+    </w:p>
+    <w:p>
+      <w:r>
+        <w:t>Deletion:</w:t>
+      </w:r>
+    </w:p>
+    <w:p>
+      <w:pPr>
+        <w:pStyle w:val="ListParagraph"/>
+        <w:numPr>
+          <w:ilvl w:val="0"/>
+          <w:numId w:val="20"/>
+        </w:numPr>
+      </w:pPr>
+      <w:r>
+        <w:t xml:space="preserve">Count the </w:t>
+      </w:r>
+      <w:bookmarkStart w:id="48" w:name="_GoBack"/>
+      <w:bookmarkEnd w:id="48"/>
+    </w:p>
+    <w:p>
+      <w:r>
+        <w:br w:type="page"/>
+      </w:r>
+    </w:p>
+    <w:p>
+      <w:pPr>
+        <w:pStyle w:val="Heading3"/>
+      </w:pPr>
+      <w:bookmarkStart w:id="49" w:name="_Toc505767393"/>
+      <w:commentRangeStart w:id="50"/>
+      <w:commentRangeStart w:id="51"/>
+      <w:r>
+        <w:t>Design – Neural Network Based AI</w:t>
+      </w:r>
+      <w:commentRangeEnd w:id="50"/>
+      <w:commentRangeEnd w:id="51"/>
       <w:r>
         <w:rPr>
           <w:rStyle w:val="CommentReference"/>
           <w:rFonts w:asciiTheme="minorHAnsi" w:eastAsiaTheme="minorHAnsi" w:hAnsiTheme="minorHAnsi" w:cstheme="minorBidi"/>
           <w:color w:val="auto"/>
         </w:rPr>
-        <w:commentReference w:id="45"/>
-      </w:r>
-      <w:bookmarkEnd w:id="44"/>
+        <w:commentReference w:id="50"/>
+      </w:r>
+      <w:bookmarkEnd w:id="49"/>
     </w:p>
     <w:p>
       <w:pPr>
@@ -10438,7 +10454,7 @@
                     </pic:cNvPicPr>
                   </pic:nvPicPr>
                   <pic:blipFill>
-                    <a:blip r:embed="rId20">
+                    <a:blip r:embed="rId19">
                       <a:extLst>
                         <a:ext uri="{28A0092B-C50C-407E-A947-70E740481C1C}">
                           <a14:useLocalDpi xmlns:a14="http://schemas.microsoft.com/office/drawing/2010/main" val="0"/>
@@ -10471,19 +10487,18 @@
       </w:r>
     </w:p>
     <w:p>
-      <w:commentRangeStart w:id="47"/>
-      <w:commentRangeStart w:id="48"/>
-      <w:r>
-        <w:lastRenderedPageBreak/>
+      <w:commentRangeStart w:id="52"/>
+      <w:commentRangeStart w:id="53"/>
+      <w:r>
         <w:t>In Conjunction with this, I will train this network with the following rewards and the following exploration strategy.</w:t>
       </w:r>
-      <w:commentRangeEnd w:id="47"/>
-      <w:commentRangeEnd w:id="48"/>
+      <w:commentRangeEnd w:id="52"/>
+      <w:commentRangeEnd w:id="53"/>
       <w:r>
         <w:rPr>
           <w:rStyle w:val="CommentReference"/>
         </w:rPr>
-        <w:commentReference w:id="47"/>
+        <w:commentReference w:id="52"/>
       </w:r>
     </w:p>
     <w:p>
@@ -10567,15 +10582,7 @@
     </w:p>
     <w:p>
       <w:r>
-        <w:t xml:space="preserve">The normalisation of these values assists in the optimisation of the gradient descent algorithms, because </w:t>
-      </w:r>
-      <w:proofErr w:type="gramStart"/>
-      <w:r>
-        <w:t>all of</w:t>
-      </w:r>
-      <w:proofErr w:type="gramEnd"/>
-      <w:r>
-        <w:t xml:space="preserve"> the values for the features will be in a similar range, which means that gradient descent will occur at the same rate for all weights. In this example, I have used 1/30 for the normalisation constant, because no hand will typically exceed a hand value of 30. </w:t>
+        <w:t xml:space="preserve">The normalisation of these values assists in the optimisation of the gradient descent algorithms, because all of the values for the features will be in a similar range, which means that gradient descent will occur at the same rate for all weights. In this example, I have used 1/30 for the normalisation constant, because no hand will typically exceed a hand value of 30. </w:t>
       </w:r>
     </w:p>
     <w:p>
@@ -10583,13 +10590,8 @@
         <w:t>These decisions for the rewards is not balanced in the sense that there is often going to be a higher cost for going bust or losing, compared to the reward for winning. This is because the rewards are relative to the hand values, as a result, when the agent goes bust the c</w:t>
       </w:r>
       <w:r>
-        <w:t xml:space="preserve">ost will always be lower </w:t>
-      </w:r>
-      <w:proofErr w:type="gramStart"/>
-      <w:r>
-        <w:t>than  -</w:t>
-      </w:r>
-      <w:proofErr w:type="gramEnd"/>
+        <w:t>ost will always be lower than  -</w:t>
+      </w:r>
       <w:r>
         <w:t>21, whereas the reward for winning will only be around 21 max. This is somewhat countered by the fact that the agent receives a reward for hitting, and increasing the value of the hand, however this could be optimised. Although this is a good starting point for a prototype.</w:t>
       </w:r>
@@ -10628,24 +10630,25 @@
       <w:pPr>
         <w:pStyle w:val="Heading5"/>
       </w:pPr>
-      <w:commentRangeStart w:id="49"/>
+      <w:commentRangeStart w:id="54"/>
       <w:r>
         <w:t>Prototype Results:</w:t>
       </w:r>
-      <w:commentRangeEnd w:id="49"/>
+      <w:commentRangeEnd w:id="54"/>
       <w:r>
         <w:rPr>
           <w:rStyle w:val="CommentReference"/>
           <w:rFonts w:asciiTheme="minorHAnsi" w:eastAsiaTheme="minorHAnsi" w:hAnsiTheme="minorHAnsi" w:cstheme="minorBidi"/>
           <w:color w:val="auto"/>
         </w:rPr>
-        <w:commentReference w:id="49"/>
+        <w:commentReference w:id="54"/>
       </w:r>
     </w:p>
     <w:p>
       <w:r>
         <w:rPr>
           <w:noProof/>
+          <w:lang w:eastAsia="en-GB"/>
         </w:rPr>
         <w:drawing>
           <wp:inline distT="0" distB="0" distL="0" distR="0" wp14:anchorId="32131D52" wp14:editId="40D5D4D3">
@@ -10665,7 +10668,7 @@
                     </pic:cNvPicPr>
                   </pic:nvPicPr>
                   <pic:blipFill>
-                    <a:blip r:embed="rId21">
+                    <a:blip r:embed="rId20">
                       <a:extLst>
                         <a:ext uri="{28A0092B-C50C-407E-A947-70E740481C1C}">
                           <a14:useLocalDpi xmlns:a14="http://schemas.microsoft.com/office/drawing/2010/main" val="0"/>
@@ -10699,7 +10702,6 @@
     </w:p>
     <w:p>
       <w:r>
-        <w:lastRenderedPageBreak/>
         <w:t>This initial prototype has a high winrate of 45.6%, which is higher than expected</w:t>
       </w:r>
       <w:r>
@@ -10730,7 +10732,7 @@
         <w:rPr>
           <w:rStyle w:val="CommentReference"/>
         </w:rPr>
-        <w:commentReference w:id="48"/>
+        <w:commentReference w:id="53"/>
       </w:r>
       <w:r>
         <w:t>Prototype 2 Architecture and Design</w:t>
@@ -10760,7 +10762,6 @@
     <w:p/>
     <w:p>
       <w:r>
-        <w:lastRenderedPageBreak/>
         <w:t>This changes the network architecture to look like this</w:t>
       </w:r>
       <w:r>
@@ -10771,6 +10772,7 @@
       <w:r>
         <w:rPr>
           <w:noProof/>
+          <w:lang w:eastAsia="en-GB"/>
         </w:rPr>
         <w:drawing>
           <wp:inline distT="0" distB="0" distL="0" distR="0" wp14:anchorId="1FB547D6" wp14:editId="40A8CB90">
@@ -10790,7 +10792,7 @@
                     </pic:cNvPicPr>
                   </pic:nvPicPr>
                   <pic:blipFill>
-                    <a:blip r:embed="rId22">
+                    <a:blip r:embed="rId21">
                       <a:extLst>
                         <a:ext uri="{28A0092B-C50C-407E-A947-70E740481C1C}">
                           <a14:useLocalDpi xmlns:a14="http://schemas.microsoft.com/office/drawing/2010/main" val="0"/>
@@ -10821,8 +10823,6 @@
           </wp:inline>
         </w:drawing>
       </w:r>
-      <w:bookmarkStart w:id="50" w:name="_GoBack"/>
-      <w:bookmarkEnd w:id="50"/>
     </w:p>
     <w:p>
       <w:pPr>
@@ -10874,7 +10874,6 @@
         <w:pStyle w:val="Heading6"/>
       </w:pPr>
       <w:r>
-        <w:lastRenderedPageBreak/>
         <w:t>Exploration of Exploration Strategies</w:t>
       </w:r>
     </w:p>
@@ -10928,38 +10927,38 @@
       <w:pPr>
         <w:pStyle w:val="Heading3"/>
       </w:pPr>
-      <w:bookmarkStart w:id="51" w:name="_Toc505767394"/>
+      <w:bookmarkStart w:id="55" w:name="_Toc505767394"/>
       <w:r>
         <w:t>Design – Simple AI</w:t>
       </w:r>
-      <w:bookmarkEnd w:id="51"/>
+      <w:bookmarkEnd w:id="55"/>
     </w:p>
     <w:p/>
     <w:p>
       <w:pPr>
         <w:pStyle w:val="Heading3"/>
       </w:pPr>
-      <w:bookmarkStart w:id="52" w:name="_Toc505767395"/>
+      <w:bookmarkStart w:id="56" w:name="_Toc505767395"/>
       <w:r>
         <w:t>Design – Comparison Tool</w:t>
       </w:r>
-      <w:bookmarkEnd w:id="52"/>
+      <w:bookmarkEnd w:id="56"/>
     </w:p>
     <w:p/>
     <w:p>
       <w:pPr>
         <w:pStyle w:val="Heading3"/>
       </w:pPr>
-      <w:bookmarkStart w:id="53" w:name="_Toc505767396"/>
+      <w:bookmarkStart w:id="57" w:name="_Toc505767396"/>
       <w:r>
         <w:rPr>
           <w:rStyle w:val="CommentReference"/>
           <w:rFonts w:asciiTheme="minorHAnsi" w:eastAsiaTheme="minorHAnsi" w:hAnsiTheme="minorHAnsi" w:cstheme="minorBidi"/>
           <w:color w:val="auto"/>
         </w:rPr>
-        <w:commentReference w:id="46"/>
-      </w:r>
-      <w:bookmarkEnd w:id="53"/>
+        <w:commentReference w:id="51"/>
+      </w:r>
+      <w:bookmarkEnd w:id="57"/>
     </w:p>
     <w:p>
       <w:pPr>
@@ -10970,7 +10969,7 @@
           <w:u w:val="single"/>
         </w:rPr>
       </w:pPr>
-      <w:bookmarkStart w:id="54" w:name="_Toc505767397"/>
+      <w:bookmarkStart w:id="58" w:name="_Toc505767397"/>
       <w:r>
         <w:rPr>
           <w:rStyle w:val="Heading2Char"/>
@@ -10991,7 +10990,7 @@
         </w:rPr>
         <w:t>Development</w:t>
       </w:r>
-      <w:bookmarkEnd w:id="54"/>
+      <w:bookmarkEnd w:id="58"/>
       <w:r>
         <w:br/>
       </w:r>
@@ -11000,11 +10999,11 @@
       <w:pPr>
         <w:pStyle w:val="Heading1"/>
       </w:pPr>
-      <w:bookmarkStart w:id="55" w:name="_Toc505767398"/>
+      <w:bookmarkStart w:id="59" w:name="_Toc505767398"/>
       <w:r>
         <w:t>Testing</w:t>
       </w:r>
-      <w:bookmarkEnd w:id="55"/>
+      <w:bookmarkEnd w:id="59"/>
       <w:r>
         <w:t xml:space="preserve"> </w:t>
       </w:r>
@@ -11021,11 +11020,11 @@
       <w:pPr>
         <w:pStyle w:val="Heading1"/>
       </w:pPr>
-      <w:bookmarkStart w:id="56" w:name="_Toc505767399"/>
+      <w:bookmarkStart w:id="60" w:name="_Toc505767399"/>
       <w:r>
         <w:t>Evaluation</w:t>
       </w:r>
-      <w:bookmarkEnd w:id="56"/>
+      <w:bookmarkEnd w:id="60"/>
     </w:p>
     <w:sectPr>
       <w:pgSz w:w="11906" w:h="16838"/>
@@ -11038,7 +11037,7 @@
 </file>
 
 <file path=word/comments.xml><?xml version="1.0" encoding="utf-8"?>
-<w:comments xmlns:wpc="http://schemas.microsoft.com/office/word/2010/wordprocessingCanvas" xmlns:cx="http://schemas.microsoft.com/office/drawing/2014/chartex" xmlns:cx1="http://schemas.microsoft.com/office/drawing/2015/9/8/chartex" xmlns:cx2="http://schemas.microsoft.com/office/drawing/2015/10/21/chartex" xmlns:cx3="http://schemas.microsoft.com/office/drawing/2016/5/9/chartex" xmlns:cx4="http://schemas.microsoft.com/office/drawing/2016/5/10/chartex" xmlns:cx5="http://schemas.microsoft.com/office/drawing/2016/5/11/chartex" xmlns:cx6="http://schemas.microsoft.com/office/drawing/2016/5/12/chartex" xmlns:cx7="http://schemas.microsoft.com/office/drawing/2016/5/13/chartex" xmlns:cx8="http://schemas.microsoft.com/office/drawing/2016/5/14/chartex" xmlns:mc="http://schemas.openxmlformats.org/markup-compatibility/2006" xmlns:aink="http://schemas.microsoft.com/office/drawing/2016/ink" xmlns:am3d="http://schemas.microsoft.com/office/drawing/2017/model3d" xmlns:o="urn:schemas-microsoft-com:office:office" xmlns:r="http://schemas.openxmlformats.org/officeDocument/2006/relationships" xmlns:m="http://schemas.openxmlformats.org/officeDocument/2006/math" xmlns:v="urn:schemas-microsoft-com:vml" xmlns:wp14="http://schemas.microsoft.com/office/word/2010/wordprocessingDrawing" xmlns:wp="http://schemas.openxmlformats.org/drawingml/2006/wordprocessingDrawing" xmlns:w10="urn:schemas-microsoft-com:office:word" xmlns:w="http://schemas.openxmlformats.org/wordprocessingml/2006/main" xmlns:w14="http://schemas.microsoft.com/office/word/2010/wordml" xmlns:w15="http://schemas.microsoft.com/office/word/2012/wordml" xmlns:w16cid="http://schemas.microsoft.com/office/word/2016/wordml/cid" xmlns:w16se="http://schemas.microsoft.com/office/word/2015/wordml/symex" xmlns:wpg="http://schemas.microsoft.com/office/word/2010/wordprocessingGroup" xmlns:wpi="http://schemas.microsoft.com/office/word/2010/wordprocessingInk" xmlns:wne="http://schemas.microsoft.com/office/word/2006/wordml" xmlns:wps="http://schemas.microsoft.com/office/word/2010/wordprocessingShape" mc:Ignorable="w14 w15 w16se w16cid wp14">
+<w:comments xmlns:wpc="http://schemas.microsoft.com/office/word/2010/wordprocessingCanvas" xmlns:cx="http://schemas.microsoft.com/office/drawing/2014/chartex" xmlns:mc="http://schemas.openxmlformats.org/markup-compatibility/2006" xmlns:o="urn:schemas-microsoft-com:office:office" xmlns:r="http://schemas.openxmlformats.org/officeDocument/2006/relationships" xmlns:m="http://schemas.openxmlformats.org/officeDocument/2006/math" xmlns:v="urn:schemas-microsoft-com:vml" xmlns:wp14="http://schemas.microsoft.com/office/word/2010/wordprocessingDrawing" xmlns:wp="http://schemas.openxmlformats.org/drawingml/2006/wordprocessingDrawing" xmlns:w10="urn:schemas-microsoft-com:office:word" xmlns:w="http://schemas.openxmlformats.org/wordprocessingml/2006/main" xmlns:w14="http://schemas.microsoft.com/office/word/2010/wordml" xmlns:w15="http://schemas.microsoft.com/office/word/2012/wordml" xmlns:w16se="http://schemas.microsoft.com/office/word/2015/wordml/symex" xmlns:wpg="http://schemas.microsoft.com/office/word/2010/wordprocessingGroup" xmlns:wpi="http://schemas.microsoft.com/office/word/2010/wordprocessingInk" xmlns:wne="http://schemas.microsoft.com/office/word/2006/wordml" xmlns:wps="http://schemas.microsoft.com/office/word/2010/wordprocessingShape" mc:Ignorable="w14 w15 w16se wp14">
   <w:comment w:id="1" w:author="%username%" w:date="2017-12-04T14:35:00Z" w:initials="%">
     <w:p>
       <w:pPr>
@@ -11409,7 +11408,7 @@
       </w:r>
     </w:p>
   </w:comment>
-  <w:comment w:id="45" w:author="William GILROY [2]" w:date="2017-12-19T11:07:00Z" w:initials="WG">
+  <w:comment w:id="44" w:author="William GILROY [2]" w:date="2018-03-09T10:11:00Z" w:initials="WG">
     <w:p>
       <w:pPr>
         <w:pStyle w:val="CommentText"/>
@@ -11421,19 +11420,11 @@
         <w:annotationRef/>
       </w:r>
       <w:r>
-        <w:t xml:space="preserve">Talk about basic initial design – features, algorithms, structure, its performance and the progression (convolutional layers, experience buffer, reward </w:t>
-      </w:r>
-      <w:proofErr w:type="gramStart"/>
-      <w:r>
-        <w:t>maniupulation)  Talk</w:t>
-      </w:r>
-      <w:proofErr w:type="gramEnd"/>
-      <w:r>
-        <w:t xml:space="preserve"> about the agent interface class too.</w:t>
+        <w:t>Decide if you want to change this to the more precise abstract pseudo code, like in the implementation</w:t>
       </w:r>
     </w:p>
   </w:comment>
-  <w:comment w:id="47" w:author="William GILROY [2]" w:date="2018-02-07T11:46:00Z" w:initials="WG">
+  <w:comment w:id="46" w:author="William GILROY [2]" w:date="2018-03-09T10:07:00Z" w:initials="WG">
     <w:p>
       <w:pPr>
         <w:pStyle w:val="CommentText"/>
@@ -11445,11 +11436,77 @@
         <w:annotationRef/>
       </w:r>
       <w:r>
+        <w:t>Adjust this if you decide to chance the feature into win margin</w:t>
+      </w:r>
+    </w:p>
+    <w:p>
+      <w:pPr>
+        <w:pStyle w:val="CommentText"/>
+      </w:pPr>
+    </w:p>
+  </w:comment>
+  <w:comment w:id="45" w:author="%username%" w:date="2018-03-09T10:06:00Z" w:initials="%">
+    <w:p>
+      <w:pPr>
+        <w:pStyle w:val="CommentText"/>
+      </w:pPr>
+      <w:r>
+        <w:rPr>
+          <w:rStyle w:val="CommentReference"/>
+        </w:rPr>
+        <w:annotationRef/>
+      </w:r>
+    </w:p>
+  </w:comment>
+  <w:comment w:id="47" w:author="William GILROY [2]" w:date="2018-03-09T10:21:00Z" w:initials="WG">
+    <w:p>
+      <w:pPr>
+        <w:pStyle w:val="CommentText"/>
+      </w:pPr>
+      <w:r>
+        <w:rPr>
+          <w:rStyle w:val="CommentReference"/>
+        </w:rPr>
+        <w:annotationRef/>
+      </w:r>
+      <w:r>
+        <w:t>Decide if you want to implement this later on, if you have time</w:t>
+      </w:r>
+    </w:p>
+  </w:comment>
+  <w:comment w:id="50" w:author="William GILROY [2]" w:date="2017-12-19T11:07:00Z" w:initials="WG">
+    <w:p>
+      <w:pPr>
+        <w:pStyle w:val="CommentText"/>
+      </w:pPr>
+      <w:r>
+        <w:rPr>
+          <w:rStyle w:val="CommentReference"/>
+        </w:rPr>
+        <w:annotationRef/>
+      </w:r>
+      <w:r>
+        <w:t>Talk about basic initial design – features, algorithms, structure, its performance and the progression (convolutional layers, experience buffer, reward maniupulation)  Talk about the agent interface class too.</w:t>
+      </w:r>
+    </w:p>
+  </w:comment>
+  <w:comment w:id="52" w:author="William GILROY [2]" w:date="2018-02-07T11:46:00Z" w:initials="WG">
+    <w:p>
+      <w:pPr>
+        <w:pStyle w:val="CommentText"/>
+      </w:pPr>
+      <w:r>
+        <w:rPr>
+          <w:rStyle w:val="CommentReference"/>
+        </w:rPr>
+        <w:annotationRef/>
+      </w:r>
+      <w:r>
         <w:t>Input the rewards and strategy, by looking in NN.py</w:t>
       </w:r>
     </w:p>
   </w:comment>
-  <w:comment w:id="49" w:author="William GILROY [2]" w:date="2018-02-07T11:48:00Z" w:initials="WG">
+  <w:comment w:id="54" w:author="William GILROY [2]" w:date="2018-02-07T11:48:00Z" w:initials="WG">
     <w:p>
       <w:pPr>
         <w:pStyle w:val="CommentText"/>
@@ -11465,7 +11522,7 @@
       </w:r>
     </w:p>
   </w:comment>
-  <w:comment w:id="48" w:author="%username%" w:date="2018-02-07T11:45:00Z" w:initials="%">
+  <w:comment w:id="53" w:author="%username%" w:date="2018-02-07T11:45:00Z" w:initials="%">
     <w:p>
       <w:pPr>
         <w:pStyle w:val="CommentText"/>
@@ -11478,7 +11535,7 @@
       </w:r>
     </w:p>
   </w:comment>
-  <w:comment w:id="46" w:author="%username%" w:date="2017-12-19T11:06:00Z" w:initials="%">
+  <w:comment w:id="51" w:author="%username%" w:date="2017-12-19T11:06:00Z" w:initials="%">
     <w:p>
       <w:pPr>
         <w:pStyle w:val="CommentText"/>
@@ -11495,7 +11552,7 @@
 </file>
 
 <file path=word/commentsExtended.xml><?xml version="1.0" encoding="utf-8"?>
-<w15:commentsEx xmlns:wpc="http://schemas.microsoft.com/office/word/2010/wordprocessingCanvas" xmlns:cx="http://schemas.microsoft.com/office/drawing/2014/chartex" xmlns:cx1="http://schemas.microsoft.com/office/drawing/2015/9/8/chartex" xmlns:cx2="http://schemas.microsoft.com/office/drawing/2015/10/21/chartex" xmlns:cx3="http://schemas.microsoft.com/office/drawing/2016/5/9/chartex" xmlns:cx4="http://schemas.microsoft.com/office/drawing/2016/5/10/chartex" xmlns:cx5="http://schemas.microsoft.com/office/drawing/2016/5/11/chartex" xmlns:cx6="http://schemas.microsoft.com/office/drawing/2016/5/12/chartex" xmlns:cx7="http://schemas.microsoft.com/office/drawing/2016/5/13/chartex" xmlns:cx8="http://schemas.microsoft.com/office/drawing/2016/5/14/chartex" xmlns:mc="http://schemas.openxmlformats.org/markup-compatibility/2006" xmlns:aink="http://schemas.microsoft.com/office/drawing/2016/ink" xmlns:am3d="http://schemas.microsoft.com/office/drawing/2017/model3d" xmlns:o="urn:schemas-microsoft-com:office:office" xmlns:r="http://schemas.openxmlformats.org/officeDocument/2006/relationships" xmlns:m="http://schemas.openxmlformats.org/officeDocument/2006/math" xmlns:v="urn:schemas-microsoft-com:vml" xmlns:wp14="http://schemas.microsoft.com/office/word/2010/wordprocessingDrawing" xmlns:wp="http://schemas.openxmlformats.org/drawingml/2006/wordprocessingDrawing" xmlns:w10="urn:schemas-microsoft-com:office:word" xmlns:w="http://schemas.openxmlformats.org/wordprocessingml/2006/main" xmlns:w14="http://schemas.microsoft.com/office/word/2010/wordml" xmlns:w15="http://schemas.microsoft.com/office/word/2012/wordml" xmlns:w16cid="http://schemas.microsoft.com/office/word/2016/wordml/cid" xmlns:w16se="http://schemas.microsoft.com/office/word/2015/wordml/symex" xmlns:wpg="http://schemas.microsoft.com/office/word/2010/wordprocessingGroup" xmlns:wpi="http://schemas.microsoft.com/office/word/2010/wordprocessingInk" xmlns:wne="http://schemas.microsoft.com/office/word/2006/wordml" xmlns:wps="http://schemas.microsoft.com/office/word/2010/wordprocessingShape" mc:Ignorable="w14 w15 w16se w16cid wp14">
+<w15:commentsEx xmlns:wpc="http://schemas.microsoft.com/office/word/2010/wordprocessingCanvas" xmlns:cx="http://schemas.microsoft.com/office/drawing/2014/chartex" xmlns:mc="http://schemas.openxmlformats.org/markup-compatibility/2006" xmlns:o="urn:schemas-microsoft-com:office:office" xmlns:r="http://schemas.openxmlformats.org/officeDocument/2006/relationships" xmlns:m="http://schemas.openxmlformats.org/officeDocument/2006/math" xmlns:v="urn:schemas-microsoft-com:vml" xmlns:wp14="http://schemas.microsoft.com/office/word/2010/wordprocessingDrawing" xmlns:wp="http://schemas.openxmlformats.org/drawingml/2006/wordprocessingDrawing" xmlns:w10="urn:schemas-microsoft-com:office:word" xmlns:w="http://schemas.openxmlformats.org/wordprocessingml/2006/main" xmlns:w14="http://schemas.microsoft.com/office/word/2010/wordml" xmlns:w15="http://schemas.microsoft.com/office/word/2012/wordml" xmlns:w16se="http://schemas.microsoft.com/office/word/2015/wordml/symex" xmlns:wpg="http://schemas.microsoft.com/office/word/2010/wordprocessingGroup" xmlns:wpi="http://schemas.microsoft.com/office/word/2010/wordprocessingInk" xmlns:wne="http://schemas.microsoft.com/office/word/2006/wordml" xmlns:wps="http://schemas.microsoft.com/office/word/2010/wordprocessingShape" mc:Ignorable="w14 w15 w16se wp14">
   <w15:commentEx w15:paraId="6831B8EF" w15:done="0"/>
   <w15:commentEx w15:paraId="4FE2DE2D" w15:done="0"/>
   <w15:commentEx w15:paraId="45CDCD44" w15:done="0"/>
@@ -11519,6 +11576,10 @@
   <w15:commentEx w15:paraId="2491CCAD" w15:done="0"/>
   <w15:commentEx w15:paraId="0D286BAA" w15:done="0"/>
   <w15:commentEx w15:paraId="4791267B" w15:done="0"/>
+  <w15:commentEx w15:paraId="2ADA1DE1" w15:done="0"/>
+  <w15:commentEx w15:paraId="66DFB96F" w15:done="0"/>
+  <w15:commentEx w15:paraId="1DCCFBF9" w15:done="0"/>
+  <w15:commentEx w15:paraId="794BF411" w15:done="0"/>
   <w15:commentEx w15:paraId="077CFDF3" w15:done="0"/>
   <w15:commentEx w15:paraId="444C5458" w15:done="0"/>
   <w15:commentEx w15:paraId="4DA9137D" w15:done="0"/>
@@ -11561,7 +11622,7 @@
 </file>
 
 <file path=word/endnotes.xml><?xml version="1.0" encoding="utf-8"?>
-<w:endnotes xmlns:wpc="http://schemas.microsoft.com/office/word/2010/wordprocessingCanvas" xmlns:cx="http://schemas.microsoft.com/office/drawing/2014/chartex" xmlns:cx1="http://schemas.microsoft.com/office/drawing/2015/9/8/chartex" xmlns:cx2="http://schemas.microsoft.com/office/drawing/2015/10/21/chartex" xmlns:cx3="http://schemas.microsoft.com/office/drawing/2016/5/9/chartex" xmlns:cx4="http://schemas.microsoft.com/office/drawing/2016/5/10/chartex" xmlns:cx5="http://schemas.microsoft.com/office/drawing/2016/5/11/chartex" xmlns:cx6="http://schemas.microsoft.com/office/drawing/2016/5/12/chartex" xmlns:cx7="http://schemas.microsoft.com/office/drawing/2016/5/13/chartex" xmlns:cx8="http://schemas.microsoft.com/office/drawing/2016/5/14/chartex" xmlns:mc="http://schemas.openxmlformats.org/markup-compatibility/2006" xmlns:aink="http://schemas.microsoft.com/office/drawing/2016/ink" xmlns:am3d="http://schemas.microsoft.com/office/drawing/2017/model3d" xmlns:o="urn:schemas-microsoft-com:office:office" xmlns:r="http://schemas.openxmlformats.org/officeDocument/2006/relationships" xmlns:m="http://schemas.openxmlformats.org/officeDocument/2006/math" xmlns:v="urn:schemas-microsoft-com:vml" xmlns:wp14="http://schemas.microsoft.com/office/word/2010/wordprocessingDrawing" xmlns:wp="http://schemas.openxmlformats.org/drawingml/2006/wordprocessingDrawing" xmlns:w10="urn:schemas-microsoft-com:office:word" xmlns:w="http://schemas.openxmlformats.org/wordprocessingml/2006/main" xmlns:w14="http://schemas.microsoft.com/office/word/2010/wordml" xmlns:w15="http://schemas.microsoft.com/office/word/2012/wordml" xmlns:w16cid="http://schemas.microsoft.com/office/word/2016/wordml/cid" xmlns:w16se="http://schemas.microsoft.com/office/word/2015/wordml/symex" xmlns:wpg="http://schemas.microsoft.com/office/word/2010/wordprocessingGroup" xmlns:wpi="http://schemas.microsoft.com/office/word/2010/wordprocessingInk" xmlns:wne="http://schemas.microsoft.com/office/word/2006/wordml" xmlns:wps="http://schemas.microsoft.com/office/word/2010/wordprocessingShape" mc:Ignorable="w14 w15 w16se w16cid wp14">
+<w:endnotes xmlns:wpc="http://schemas.microsoft.com/office/word/2010/wordprocessingCanvas" xmlns:cx="http://schemas.microsoft.com/office/drawing/2014/chartex" xmlns:mc="http://schemas.openxmlformats.org/markup-compatibility/2006" xmlns:o="urn:schemas-microsoft-com:office:office" xmlns:r="http://schemas.openxmlformats.org/officeDocument/2006/relationships" xmlns:m="http://schemas.openxmlformats.org/officeDocument/2006/math" xmlns:v="urn:schemas-microsoft-com:vml" xmlns:wp14="http://schemas.microsoft.com/office/word/2010/wordprocessingDrawing" xmlns:wp="http://schemas.openxmlformats.org/drawingml/2006/wordprocessingDrawing" xmlns:w10="urn:schemas-microsoft-com:office:word" xmlns:w="http://schemas.openxmlformats.org/wordprocessingml/2006/main" xmlns:w14="http://schemas.microsoft.com/office/word/2010/wordml" xmlns:w15="http://schemas.microsoft.com/office/word/2012/wordml" xmlns:w16se="http://schemas.microsoft.com/office/word/2015/wordml/symex" xmlns:wpg="http://schemas.microsoft.com/office/word/2010/wordprocessingGroup" xmlns:wpi="http://schemas.microsoft.com/office/word/2010/wordprocessingInk" xmlns:wne="http://schemas.microsoft.com/office/word/2006/wordml" xmlns:wps="http://schemas.microsoft.com/office/word/2010/wordprocessingShape" mc:Ignorable="w14 w15 w16se wp14">
   <w:endnote w:type="separator" w:id="-1">
     <w:p>
       <w:pPr>
@@ -11586,7 +11647,7 @@
 </file>
 
 <file path=word/footer1.xml><?xml version="1.0" encoding="utf-8"?>
-<w:ftr xmlns:wpc="http://schemas.microsoft.com/office/word/2010/wordprocessingCanvas" xmlns:cx="http://schemas.microsoft.com/office/drawing/2014/chartex" xmlns:cx1="http://schemas.microsoft.com/office/drawing/2015/9/8/chartex" xmlns:cx2="http://schemas.microsoft.com/office/drawing/2015/10/21/chartex" xmlns:cx3="http://schemas.microsoft.com/office/drawing/2016/5/9/chartex" xmlns:cx4="http://schemas.microsoft.com/office/drawing/2016/5/10/chartex" xmlns:cx5="http://schemas.microsoft.com/office/drawing/2016/5/11/chartex" xmlns:cx6="http://schemas.microsoft.com/office/drawing/2016/5/12/chartex" xmlns:cx7="http://schemas.microsoft.com/office/drawing/2016/5/13/chartex" xmlns:cx8="http://schemas.microsoft.com/office/drawing/2016/5/14/chartex" xmlns:mc="http://schemas.openxmlformats.org/markup-compatibility/2006" xmlns:aink="http://schemas.microsoft.com/office/drawing/2016/ink" xmlns:am3d="http://schemas.microsoft.com/office/drawing/2017/model3d" xmlns:o="urn:schemas-microsoft-com:office:office" xmlns:r="http://schemas.openxmlformats.org/officeDocument/2006/relationships" xmlns:m="http://schemas.openxmlformats.org/officeDocument/2006/math" xmlns:v="urn:schemas-microsoft-com:vml" xmlns:wp14="http://schemas.microsoft.com/office/word/2010/wordprocessingDrawing" xmlns:wp="http://schemas.openxmlformats.org/drawingml/2006/wordprocessingDrawing" xmlns:w10="urn:schemas-microsoft-com:office:word" xmlns:w="http://schemas.openxmlformats.org/wordprocessingml/2006/main" xmlns:w14="http://schemas.microsoft.com/office/word/2010/wordml" xmlns:w15="http://schemas.microsoft.com/office/word/2012/wordml" xmlns:w16cid="http://schemas.microsoft.com/office/word/2016/wordml/cid" xmlns:w16se="http://schemas.microsoft.com/office/word/2015/wordml/symex" xmlns:wpg="http://schemas.microsoft.com/office/word/2010/wordprocessingGroup" xmlns:wpi="http://schemas.microsoft.com/office/word/2010/wordprocessingInk" xmlns:wne="http://schemas.microsoft.com/office/word/2006/wordml" xmlns:wps="http://schemas.microsoft.com/office/word/2010/wordprocessingShape" mc:Ignorable="w14 w15 w16se w16cid wp14">
+<w:ftr xmlns:wpc="http://schemas.microsoft.com/office/word/2010/wordprocessingCanvas" xmlns:cx="http://schemas.microsoft.com/office/drawing/2014/chartex" xmlns:mc="http://schemas.openxmlformats.org/markup-compatibility/2006" xmlns:o="urn:schemas-microsoft-com:office:office" xmlns:r="http://schemas.openxmlformats.org/officeDocument/2006/relationships" xmlns:m="http://schemas.openxmlformats.org/officeDocument/2006/math" xmlns:v="urn:schemas-microsoft-com:vml" xmlns:wp14="http://schemas.microsoft.com/office/word/2010/wordprocessingDrawing" xmlns:wp="http://schemas.openxmlformats.org/drawingml/2006/wordprocessingDrawing" xmlns:w10="urn:schemas-microsoft-com:office:word" xmlns:w="http://schemas.openxmlformats.org/wordprocessingml/2006/main" xmlns:w14="http://schemas.microsoft.com/office/word/2010/wordml" xmlns:w15="http://schemas.microsoft.com/office/word/2012/wordml" xmlns:w16se="http://schemas.microsoft.com/office/word/2015/wordml/symex" xmlns:wpg="http://schemas.microsoft.com/office/word/2010/wordprocessingGroup" xmlns:wpi="http://schemas.microsoft.com/office/word/2010/wordprocessingInk" xmlns:wne="http://schemas.microsoft.com/office/word/2006/wordml" xmlns:wps="http://schemas.microsoft.com/office/word/2010/wordprocessingShape" mc:Ignorable="w14 w15 w16se wp14">
   <w:sdt>
     <w:sdtPr>
       <w:id w:val="-1284731033"/>
@@ -11619,7 +11680,7 @@
           <w:rPr>
             <w:noProof/>
           </w:rPr>
-          <w:t>45</w:t>
+          <w:t>42</w:t>
         </w:r>
         <w:r>
           <w:rPr>
@@ -11639,7 +11700,7 @@
 </file>
 
 <file path=word/footnotes.xml><?xml version="1.0" encoding="utf-8"?>
-<w:footnotes xmlns:wpc="http://schemas.microsoft.com/office/word/2010/wordprocessingCanvas" xmlns:cx="http://schemas.microsoft.com/office/drawing/2014/chartex" xmlns:cx1="http://schemas.microsoft.com/office/drawing/2015/9/8/chartex" xmlns:cx2="http://schemas.microsoft.com/office/drawing/2015/10/21/chartex" xmlns:cx3="http://schemas.microsoft.com/office/drawing/2016/5/9/chartex" xmlns:cx4="http://schemas.microsoft.com/office/drawing/2016/5/10/chartex" xmlns:cx5="http://schemas.microsoft.com/office/drawing/2016/5/11/chartex" xmlns:cx6="http://schemas.microsoft.com/office/drawing/2016/5/12/chartex" xmlns:cx7="http://schemas.microsoft.com/office/drawing/2016/5/13/chartex" xmlns:cx8="http://schemas.microsoft.com/office/drawing/2016/5/14/chartex" xmlns:mc="http://schemas.openxmlformats.org/markup-compatibility/2006" xmlns:aink="http://schemas.microsoft.com/office/drawing/2016/ink" xmlns:am3d="http://schemas.microsoft.com/office/drawing/2017/model3d" xmlns:o="urn:schemas-microsoft-com:office:office" xmlns:r="http://schemas.openxmlformats.org/officeDocument/2006/relationships" xmlns:m="http://schemas.openxmlformats.org/officeDocument/2006/math" xmlns:v="urn:schemas-microsoft-com:vml" xmlns:wp14="http://schemas.microsoft.com/office/word/2010/wordprocessingDrawing" xmlns:wp="http://schemas.openxmlformats.org/drawingml/2006/wordprocessingDrawing" xmlns:w10="urn:schemas-microsoft-com:office:word" xmlns:w="http://schemas.openxmlformats.org/wordprocessingml/2006/main" xmlns:w14="http://schemas.microsoft.com/office/word/2010/wordml" xmlns:w15="http://schemas.microsoft.com/office/word/2012/wordml" xmlns:w16cid="http://schemas.microsoft.com/office/word/2016/wordml/cid" xmlns:w16se="http://schemas.microsoft.com/office/word/2015/wordml/symex" xmlns:wpg="http://schemas.microsoft.com/office/word/2010/wordprocessingGroup" xmlns:wpi="http://schemas.microsoft.com/office/word/2010/wordprocessingInk" xmlns:wne="http://schemas.microsoft.com/office/word/2006/wordml" xmlns:wps="http://schemas.microsoft.com/office/word/2010/wordprocessingShape" mc:Ignorable="w14 w15 w16se w16cid wp14">
+<w:footnotes xmlns:wpc="http://schemas.microsoft.com/office/word/2010/wordprocessingCanvas" xmlns:cx="http://schemas.microsoft.com/office/drawing/2014/chartex" xmlns:mc="http://schemas.openxmlformats.org/markup-compatibility/2006" xmlns:o="urn:schemas-microsoft-com:office:office" xmlns:r="http://schemas.openxmlformats.org/officeDocument/2006/relationships" xmlns:m="http://schemas.openxmlformats.org/officeDocument/2006/math" xmlns:v="urn:schemas-microsoft-com:vml" xmlns:wp14="http://schemas.microsoft.com/office/word/2010/wordprocessingDrawing" xmlns:wp="http://schemas.openxmlformats.org/drawingml/2006/wordprocessingDrawing" xmlns:w10="urn:schemas-microsoft-com:office:word" xmlns:w="http://schemas.openxmlformats.org/wordprocessingml/2006/main" xmlns:w14="http://schemas.microsoft.com/office/word/2010/wordml" xmlns:w15="http://schemas.microsoft.com/office/word/2012/wordml" xmlns:w16se="http://schemas.microsoft.com/office/word/2015/wordml/symex" xmlns:wpg="http://schemas.microsoft.com/office/word/2010/wordprocessingGroup" xmlns:wpi="http://schemas.microsoft.com/office/word/2010/wordprocessingInk" xmlns:wne="http://schemas.microsoft.com/office/word/2006/wordml" xmlns:wps="http://schemas.microsoft.com/office/word/2010/wordprocessingShape" mc:Ignorable="w14 w15 w16se wp14">
   <w:footnote w:type="separator" w:id="-1">
     <w:p>
       <w:pPr>
@@ -11997,7 +12058,7 @@
 </file>
 
 <file path=word/header1.xml><?xml version="1.0" encoding="utf-8"?>
-<w:hdr xmlns:wpc="http://schemas.microsoft.com/office/word/2010/wordprocessingCanvas" xmlns:cx="http://schemas.microsoft.com/office/drawing/2014/chartex" xmlns:cx1="http://schemas.microsoft.com/office/drawing/2015/9/8/chartex" xmlns:cx2="http://schemas.microsoft.com/office/drawing/2015/10/21/chartex" xmlns:cx3="http://schemas.microsoft.com/office/drawing/2016/5/9/chartex" xmlns:cx4="http://schemas.microsoft.com/office/drawing/2016/5/10/chartex" xmlns:cx5="http://schemas.microsoft.com/office/drawing/2016/5/11/chartex" xmlns:cx6="http://schemas.microsoft.com/office/drawing/2016/5/12/chartex" xmlns:cx7="http://schemas.microsoft.com/office/drawing/2016/5/13/chartex" xmlns:cx8="http://schemas.microsoft.com/office/drawing/2016/5/14/chartex" xmlns:mc="http://schemas.openxmlformats.org/markup-compatibility/2006" xmlns:aink="http://schemas.microsoft.com/office/drawing/2016/ink" xmlns:am3d="http://schemas.microsoft.com/office/drawing/2017/model3d" xmlns:o="urn:schemas-microsoft-com:office:office" xmlns:r="http://schemas.openxmlformats.org/officeDocument/2006/relationships" xmlns:m="http://schemas.openxmlformats.org/officeDocument/2006/math" xmlns:v="urn:schemas-microsoft-com:vml" xmlns:wp14="http://schemas.microsoft.com/office/word/2010/wordprocessingDrawing" xmlns:wp="http://schemas.openxmlformats.org/drawingml/2006/wordprocessingDrawing" xmlns:w10="urn:schemas-microsoft-com:office:word" xmlns:w="http://schemas.openxmlformats.org/wordprocessingml/2006/main" xmlns:w14="http://schemas.microsoft.com/office/word/2010/wordml" xmlns:w15="http://schemas.microsoft.com/office/word/2012/wordml" xmlns:w16cid="http://schemas.microsoft.com/office/word/2016/wordml/cid" xmlns:w16se="http://schemas.microsoft.com/office/word/2015/wordml/symex" xmlns:wpg="http://schemas.microsoft.com/office/word/2010/wordprocessingGroup" xmlns:wpi="http://schemas.microsoft.com/office/word/2010/wordprocessingInk" xmlns:wne="http://schemas.microsoft.com/office/word/2006/wordml" xmlns:wps="http://schemas.microsoft.com/office/word/2010/wordprocessingShape" mc:Ignorable="w14 w15 w16se w16cid wp14">
+<w:hdr xmlns:wpc="http://schemas.microsoft.com/office/word/2010/wordprocessingCanvas" xmlns:cx="http://schemas.microsoft.com/office/drawing/2014/chartex" xmlns:mc="http://schemas.openxmlformats.org/markup-compatibility/2006" xmlns:o="urn:schemas-microsoft-com:office:office" xmlns:r="http://schemas.openxmlformats.org/officeDocument/2006/relationships" xmlns:m="http://schemas.openxmlformats.org/officeDocument/2006/math" xmlns:v="urn:schemas-microsoft-com:vml" xmlns:wp14="http://schemas.microsoft.com/office/word/2010/wordprocessingDrawing" xmlns:wp="http://schemas.openxmlformats.org/drawingml/2006/wordprocessingDrawing" xmlns:w10="urn:schemas-microsoft-com:office:word" xmlns:w="http://schemas.openxmlformats.org/wordprocessingml/2006/main" xmlns:w14="http://schemas.microsoft.com/office/word/2010/wordml" xmlns:w15="http://schemas.microsoft.com/office/word/2012/wordml" xmlns:w16se="http://schemas.microsoft.com/office/word/2015/wordml/symex" xmlns:wpg="http://schemas.microsoft.com/office/word/2010/wordprocessingGroup" xmlns:wpi="http://schemas.microsoft.com/office/word/2010/wordprocessingInk" xmlns:wne="http://schemas.microsoft.com/office/word/2006/wordml" xmlns:wps="http://schemas.microsoft.com/office/word/2010/wordprocessingShape" mc:Ignorable="w14 w15 w16se wp14">
   <w:p>
     <w:pPr>
       <w:pStyle w:val="Header"/>
@@ -12037,7 +12098,7 @@
 </file>
 
 <file path=word/numbering.xml><?xml version="1.0" encoding="utf-8"?>
-<w:numbering xmlns:wpc="http://schemas.microsoft.com/office/word/2010/wordprocessingCanvas" xmlns:cx="http://schemas.microsoft.com/office/drawing/2014/chartex" xmlns:cx1="http://schemas.microsoft.com/office/drawing/2015/9/8/chartex" xmlns:cx2="http://schemas.microsoft.com/office/drawing/2015/10/21/chartex" xmlns:cx3="http://schemas.microsoft.com/office/drawing/2016/5/9/chartex" xmlns:cx4="http://schemas.microsoft.com/office/drawing/2016/5/10/chartex" xmlns:cx5="http://schemas.microsoft.com/office/drawing/2016/5/11/chartex" xmlns:cx6="http://schemas.microsoft.com/office/drawing/2016/5/12/chartex" xmlns:cx7="http://schemas.microsoft.com/office/drawing/2016/5/13/chartex" xmlns:cx8="http://schemas.microsoft.com/office/drawing/2016/5/14/chartex" xmlns:mc="http://schemas.openxmlformats.org/markup-compatibility/2006" xmlns:aink="http://schemas.microsoft.com/office/drawing/2016/ink" xmlns:am3d="http://schemas.microsoft.com/office/drawing/2017/model3d" xmlns:o="urn:schemas-microsoft-com:office:office" xmlns:r="http://schemas.openxmlformats.org/officeDocument/2006/relationships" xmlns:m="http://schemas.openxmlformats.org/officeDocument/2006/math" xmlns:v="urn:schemas-microsoft-com:vml" xmlns:wp14="http://schemas.microsoft.com/office/word/2010/wordprocessingDrawing" xmlns:wp="http://schemas.openxmlformats.org/drawingml/2006/wordprocessingDrawing" xmlns:w10="urn:schemas-microsoft-com:office:word" xmlns:w="http://schemas.openxmlformats.org/wordprocessingml/2006/main" xmlns:w14="http://schemas.microsoft.com/office/word/2010/wordml" xmlns:w15="http://schemas.microsoft.com/office/word/2012/wordml" xmlns:w16cid="http://schemas.microsoft.com/office/word/2016/wordml/cid" xmlns:w16se="http://schemas.microsoft.com/office/word/2015/wordml/symex" xmlns:wpg="http://schemas.microsoft.com/office/word/2010/wordprocessingGroup" xmlns:wpi="http://schemas.microsoft.com/office/word/2010/wordprocessingInk" xmlns:wne="http://schemas.microsoft.com/office/word/2006/wordml" xmlns:wps="http://schemas.microsoft.com/office/word/2010/wordprocessingShape" mc:Ignorable="w14 w15 w16se w16cid wp14">
+<w:numbering xmlns:wpc="http://schemas.microsoft.com/office/word/2010/wordprocessingCanvas" xmlns:cx="http://schemas.microsoft.com/office/drawing/2014/chartex" xmlns:mc="http://schemas.openxmlformats.org/markup-compatibility/2006" xmlns:o="urn:schemas-microsoft-com:office:office" xmlns:r="http://schemas.openxmlformats.org/officeDocument/2006/relationships" xmlns:m="http://schemas.openxmlformats.org/officeDocument/2006/math" xmlns:v="urn:schemas-microsoft-com:vml" xmlns:wp14="http://schemas.microsoft.com/office/word/2010/wordprocessingDrawing" xmlns:wp="http://schemas.openxmlformats.org/drawingml/2006/wordprocessingDrawing" xmlns:w10="urn:schemas-microsoft-com:office:word" xmlns:w="http://schemas.openxmlformats.org/wordprocessingml/2006/main" xmlns:w14="http://schemas.microsoft.com/office/word/2010/wordml" xmlns:w15="http://schemas.microsoft.com/office/word/2012/wordml" xmlns:w16se="http://schemas.microsoft.com/office/word/2015/wordml/symex" xmlns:wpg="http://schemas.microsoft.com/office/word/2010/wordprocessingGroup" xmlns:wpi="http://schemas.microsoft.com/office/word/2010/wordprocessingInk" xmlns:wne="http://schemas.microsoft.com/office/word/2006/wordml" xmlns:wps="http://schemas.microsoft.com/office/word/2010/wordprocessingShape" mc:Ignorable="w14 w15 w16se wp14">
   <w:abstractNum w:abstractNumId="0" w15:restartNumberingAfterBreak="0">
     <w:nsid w:val="0C3B52C8"/>
     <w:multiLevelType w:val="hybridMultilevel"/>
@@ -12975,6 +13036,184 @@
     </w:lvl>
   </w:abstractNum>
   <w:abstractNum w:abstractNumId="10" w15:restartNumberingAfterBreak="0">
+    <w:nsid w:val="515E4F94"/>
+    <w:multiLevelType w:val="hybridMultilevel"/>
+    <w:tmpl w:val="6C940630"/>
+    <w:lvl w:ilvl="0" w:tplc="08090011">
+      <w:start w:val="1"/>
+      <w:numFmt w:val="decimal"/>
+      <w:lvlText w:val="%1)"/>
+      <w:lvlJc w:val="left"/>
+      <w:pPr>
+        <w:ind w:left="720" w:hanging="360"/>
+      </w:pPr>
+      <w:rPr>
+        <w:rFonts w:hint="default"/>
+      </w:rPr>
+    </w:lvl>
+    <w:lvl w:ilvl="1" w:tplc="08090019" w:tentative="1">
+      <w:start w:val="1"/>
+      <w:numFmt w:val="lowerLetter"/>
+      <w:lvlText w:val="%2."/>
+      <w:lvlJc w:val="left"/>
+      <w:pPr>
+        <w:ind w:left="1440" w:hanging="360"/>
+      </w:pPr>
+    </w:lvl>
+    <w:lvl w:ilvl="2" w:tplc="0809001B" w:tentative="1">
+      <w:start w:val="1"/>
+      <w:numFmt w:val="lowerRoman"/>
+      <w:lvlText w:val="%3."/>
+      <w:lvlJc w:val="right"/>
+      <w:pPr>
+        <w:ind w:left="2160" w:hanging="180"/>
+      </w:pPr>
+    </w:lvl>
+    <w:lvl w:ilvl="3" w:tplc="0809000F" w:tentative="1">
+      <w:start w:val="1"/>
+      <w:numFmt w:val="decimal"/>
+      <w:lvlText w:val="%4."/>
+      <w:lvlJc w:val="left"/>
+      <w:pPr>
+        <w:ind w:left="2880" w:hanging="360"/>
+      </w:pPr>
+    </w:lvl>
+    <w:lvl w:ilvl="4" w:tplc="08090019" w:tentative="1">
+      <w:start w:val="1"/>
+      <w:numFmt w:val="lowerLetter"/>
+      <w:lvlText w:val="%5."/>
+      <w:lvlJc w:val="left"/>
+      <w:pPr>
+        <w:ind w:left="3600" w:hanging="360"/>
+      </w:pPr>
+    </w:lvl>
+    <w:lvl w:ilvl="5" w:tplc="0809001B" w:tentative="1">
+      <w:start w:val="1"/>
+      <w:numFmt w:val="lowerRoman"/>
+      <w:lvlText w:val="%6."/>
+      <w:lvlJc w:val="right"/>
+      <w:pPr>
+        <w:ind w:left="4320" w:hanging="180"/>
+      </w:pPr>
+    </w:lvl>
+    <w:lvl w:ilvl="6" w:tplc="0809000F" w:tentative="1">
+      <w:start w:val="1"/>
+      <w:numFmt w:val="decimal"/>
+      <w:lvlText w:val="%7."/>
+      <w:lvlJc w:val="left"/>
+      <w:pPr>
+        <w:ind w:left="5040" w:hanging="360"/>
+      </w:pPr>
+    </w:lvl>
+    <w:lvl w:ilvl="7" w:tplc="08090019" w:tentative="1">
+      <w:start w:val="1"/>
+      <w:numFmt w:val="lowerLetter"/>
+      <w:lvlText w:val="%8."/>
+      <w:lvlJc w:val="left"/>
+      <w:pPr>
+        <w:ind w:left="5760" w:hanging="360"/>
+      </w:pPr>
+    </w:lvl>
+    <w:lvl w:ilvl="8" w:tplc="0809001B" w:tentative="1">
+      <w:start w:val="1"/>
+      <w:numFmt w:val="lowerRoman"/>
+      <w:lvlText w:val="%9."/>
+      <w:lvlJc w:val="right"/>
+      <w:pPr>
+        <w:ind w:left="6480" w:hanging="180"/>
+      </w:pPr>
+    </w:lvl>
+  </w:abstractNum>
+  <w:abstractNum w:abstractNumId="11" w15:restartNumberingAfterBreak="0">
+    <w:nsid w:val="5329127D"/>
+    <w:multiLevelType w:val="hybridMultilevel"/>
+    <w:tmpl w:val="82100626"/>
+    <w:lvl w:ilvl="0" w:tplc="08090011">
+      <w:start w:val="1"/>
+      <w:numFmt w:val="decimal"/>
+      <w:lvlText w:val="%1)"/>
+      <w:lvlJc w:val="left"/>
+      <w:pPr>
+        <w:ind w:left="720" w:hanging="360"/>
+      </w:pPr>
+      <w:rPr>
+        <w:rFonts w:hint="default"/>
+      </w:rPr>
+    </w:lvl>
+    <w:lvl w:ilvl="1" w:tplc="08090019" w:tentative="1">
+      <w:start w:val="1"/>
+      <w:numFmt w:val="lowerLetter"/>
+      <w:lvlText w:val="%2."/>
+      <w:lvlJc w:val="left"/>
+      <w:pPr>
+        <w:ind w:left="1440" w:hanging="360"/>
+      </w:pPr>
+    </w:lvl>
+    <w:lvl w:ilvl="2" w:tplc="0809001B" w:tentative="1">
+      <w:start w:val="1"/>
+      <w:numFmt w:val="lowerRoman"/>
+      <w:lvlText w:val="%3."/>
+      <w:lvlJc w:val="right"/>
+      <w:pPr>
+        <w:ind w:left="2160" w:hanging="180"/>
+      </w:pPr>
+    </w:lvl>
+    <w:lvl w:ilvl="3" w:tplc="0809000F" w:tentative="1">
+      <w:start w:val="1"/>
+      <w:numFmt w:val="decimal"/>
+      <w:lvlText w:val="%4."/>
+      <w:lvlJc w:val="left"/>
+      <w:pPr>
+        <w:ind w:left="2880" w:hanging="360"/>
+      </w:pPr>
+    </w:lvl>
+    <w:lvl w:ilvl="4" w:tplc="08090019" w:tentative="1">
+      <w:start w:val="1"/>
+      <w:numFmt w:val="lowerLetter"/>
+      <w:lvlText w:val="%5."/>
+      <w:lvlJc w:val="left"/>
+      <w:pPr>
+        <w:ind w:left="3600" w:hanging="360"/>
+      </w:pPr>
+    </w:lvl>
+    <w:lvl w:ilvl="5" w:tplc="0809001B" w:tentative="1">
+      <w:start w:val="1"/>
+      <w:numFmt w:val="lowerRoman"/>
+      <w:lvlText w:val="%6."/>
+      <w:lvlJc w:val="right"/>
+      <w:pPr>
+        <w:ind w:left="4320" w:hanging="180"/>
+      </w:pPr>
+    </w:lvl>
+    <w:lvl w:ilvl="6" w:tplc="0809000F" w:tentative="1">
+      <w:start w:val="1"/>
+      <w:numFmt w:val="decimal"/>
+      <w:lvlText w:val="%7."/>
+      <w:lvlJc w:val="left"/>
+      <w:pPr>
+        <w:ind w:left="5040" w:hanging="360"/>
+      </w:pPr>
+    </w:lvl>
+    <w:lvl w:ilvl="7" w:tplc="08090019" w:tentative="1">
+      <w:start w:val="1"/>
+      <w:numFmt w:val="lowerLetter"/>
+      <w:lvlText w:val="%8."/>
+      <w:lvlJc w:val="left"/>
+      <w:pPr>
+        <w:ind w:left="5760" w:hanging="360"/>
+      </w:pPr>
+    </w:lvl>
+    <w:lvl w:ilvl="8" w:tplc="0809001B" w:tentative="1">
+      <w:start w:val="1"/>
+      <w:numFmt w:val="lowerRoman"/>
+      <w:lvlText w:val="%9."/>
+      <w:lvlJc w:val="right"/>
+      <w:pPr>
+        <w:ind w:left="6480" w:hanging="180"/>
+      </w:pPr>
+    </w:lvl>
+  </w:abstractNum>
+  <w:abstractNum w:abstractNumId="12" w15:restartNumberingAfterBreak="0">
     <w:nsid w:val="5351106A"/>
     <w:multiLevelType w:val="hybridMultilevel"/>
     <w:tmpl w:val="079C517A"/>
@@ -13063,7 +13302,7 @@
       </w:pPr>
     </w:lvl>
   </w:abstractNum>
-  <w:abstractNum w:abstractNumId="11" w15:restartNumberingAfterBreak="0">
+  <w:abstractNum w:abstractNumId="13" w15:restartNumberingAfterBreak="0">
     <w:nsid w:val="598931C1"/>
     <w:multiLevelType w:val="hybridMultilevel"/>
     <w:tmpl w:val="343C3180"/>
@@ -13152,7 +13391,7 @@
       </w:pPr>
     </w:lvl>
   </w:abstractNum>
-  <w:abstractNum w:abstractNumId="12" w15:restartNumberingAfterBreak="0">
+  <w:abstractNum w:abstractNumId="14" w15:restartNumberingAfterBreak="0">
     <w:nsid w:val="5A5F25CA"/>
     <w:multiLevelType w:val="hybridMultilevel"/>
     <w:tmpl w:val="D1DA1C10"/>
@@ -13265,7 +13504,7 @@
       </w:rPr>
     </w:lvl>
   </w:abstractNum>
-  <w:abstractNum w:abstractNumId="13" w15:restartNumberingAfterBreak="0">
+  <w:abstractNum w:abstractNumId="15" w15:restartNumberingAfterBreak="0">
     <w:nsid w:val="5D9972E5"/>
     <w:multiLevelType w:val="hybridMultilevel"/>
     <w:tmpl w:val="8E76C27C"/>
@@ -13354,7 +13593,7 @@
       </w:pPr>
     </w:lvl>
   </w:abstractNum>
-  <w:abstractNum w:abstractNumId="14" w15:restartNumberingAfterBreak="0">
+  <w:abstractNum w:abstractNumId="16" w15:restartNumberingAfterBreak="0">
     <w:nsid w:val="6C9260A3"/>
     <w:multiLevelType w:val="hybridMultilevel"/>
     <w:tmpl w:val="FEB62C74"/>
@@ -13443,7 +13682,7 @@
       </w:pPr>
     </w:lvl>
   </w:abstractNum>
-  <w:abstractNum w:abstractNumId="15" w15:restartNumberingAfterBreak="0">
+  <w:abstractNum w:abstractNumId="17" w15:restartNumberingAfterBreak="0">
     <w:nsid w:val="6DD60163"/>
     <w:multiLevelType w:val="hybridMultilevel"/>
     <w:tmpl w:val="1EBECE24"/>
@@ -13556,7 +13795,7 @@
       </w:rPr>
     </w:lvl>
   </w:abstractNum>
-  <w:abstractNum w:abstractNumId="16" w15:restartNumberingAfterBreak="0">
+  <w:abstractNum w:abstractNumId="18" w15:restartNumberingAfterBreak="0">
     <w:nsid w:val="6DFB07EC"/>
     <w:multiLevelType w:val="hybridMultilevel"/>
     <w:tmpl w:val="504CF014"/>
@@ -13669,7 +13908,7 @@
       </w:rPr>
     </w:lvl>
   </w:abstractNum>
-  <w:abstractNum w:abstractNumId="17" w15:restartNumberingAfterBreak="0">
+  <w:abstractNum w:abstractNumId="19" w15:restartNumberingAfterBreak="0">
     <w:nsid w:val="788901D0"/>
     <w:multiLevelType w:val="hybridMultilevel"/>
     <w:tmpl w:val="69D6A79A"/>
@@ -13759,25 +13998,25 @@
     </w:lvl>
   </w:abstractNum>
   <w:num w:numId="1">
-    <w:abstractNumId w:val="12"/>
+    <w:abstractNumId w:val="14"/>
   </w:num>
   <w:num w:numId="2">
-    <w:abstractNumId w:val="16"/>
+    <w:abstractNumId w:val="18"/>
   </w:num>
   <w:num w:numId="3">
     <w:abstractNumId w:val="0"/>
   </w:num>
   <w:num w:numId="4">
-    <w:abstractNumId w:val="14"/>
+    <w:abstractNumId w:val="16"/>
   </w:num>
   <w:num w:numId="5">
     <w:abstractNumId w:val="4"/>
   </w:num>
   <w:num w:numId="6">
-    <w:abstractNumId w:val="10"/>
+    <w:abstractNumId w:val="12"/>
   </w:num>
   <w:num w:numId="7">
-    <w:abstractNumId w:val="11"/>
+    <w:abstractNumId w:val="13"/>
   </w:num>
   <w:num w:numId="8">
     <w:abstractNumId w:val="2"/>
@@ -13789,7 +14028,7 @@
     <w:abstractNumId w:val="5"/>
   </w:num>
   <w:num w:numId="11">
-    <w:abstractNumId w:val="17"/>
+    <w:abstractNumId w:val="19"/>
   </w:num>
   <w:num w:numId="12">
     <w:abstractNumId w:val="3"/>
@@ -13798,13 +14037,13 @@
     <w:abstractNumId w:val="7"/>
   </w:num>
   <w:num w:numId="14">
-    <w:abstractNumId w:val="15"/>
+    <w:abstractNumId w:val="17"/>
   </w:num>
   <w:num w:numId="15">
     <w:abstractNumId w:val="1"/>
   </w:num>
   <w:num w:numId="16">
-    <w:abstractNumId w:val="13"/>
+    <w:abstractNumId w:val="15"/>
   </w:num>
   <w:num w:numId="17">
     <w:abstractNumId w:val="9"/>
@@ -13812,11 +14051,17 @@
   <w:num w:numId="18">
     <w:abstractNumId w:val="8"/>
   </w:num>
+  <w:num w:numId="19">
+    <w:abstractNumId w:val="10"/>
+  </w:num>
+  <w:num w:numId="20">
+    <w:abstractNumId w:val="11"/>
+  </w:num>
 </w:numbering>
 </file>
 
 <file path=word/people.xml><?xml version="1.0" encoding="utf-8"?>
-<w15:people xmlns:wpc="http://schemas.microsoft.com/office/word/2010/wordprocessingCanvas" xmlns:cx="http://schemas.microsoft.com/office/drawing/2014/chartex" xmlns:cx1="http://schemas.microsoft.com/office/drawing/2015/9/8/chartex" xmlns:cx2="http://schemas.microsoft.com/office/drawing/2015/10/21/chartex" xmlns:cx3="http://schemas.microsoft.com/office/drawing/2016/5/9/chartex" xmlns:cx4="http://schemas.microsoft.com/office/drawing/2016/5/10/chartex" xmlns:cx5="http://schemas.microsoft.com/office/drawing/2016/5/11/chartex" xmlns:cx6="http://schemas.microsoft.com/office/drawing/2016/5/12/chartex" xmlns:cx7="http://schemas.microsoft.com/office/drawing/2016/5/13/chartex" xmlns:cx8="http://schemas.microsoft.com/office/drawing/2016/5/14/chartex" xmlns:mc="http://schemas.openxmlformats.org/markup-compatibility/2006" xmlns:aink="http://schemas.microsoft.com/office/drawing/2016/ink" xmlns:am3d="http://schemas.microsoft.com/office/drawing/2017/model3d" xmlns:o="urn:schemas-microsoft-com:office:office" xmlns:r="http://schemas.openxmlformats.org/officeDocument/2006/relationships" xmlns:m="http://schemas.openxmlformats.org/officeDocument/2006/math" xmlns:v="urn:schemas-microsoft-com:vml" xmlns:wp14="http://schemas.microsoft.com/office/word/2010/wordprocessingDrawing" xmlns:wp="http://schemas.openxmlformats.org/drawingml/2006/wordprocessingDrawing" xmlns:w10="urn:schemas-microsoft-com:office:word" xmlns:w="http://schemas.openxmlformats.org/wordprocessingml/2006/main" xmlns:w14="http://schemas.microsoft.com/office/word/2010/wordml" xmlns:w15="http://schemas.microsoft.com/office/word/2012/wordml" xmlns:w16cid="http://schemas.microsoft.com/office/word/2016/wordml/cid" xmlns:w16se="http://schemas.microsoft.com/office/word/2015/wordml/symex" xmlns:wpg="http://schemas.microsoft.com/office/word/2010/wordprocessingGroup" xmlns:wpi="http://schemas.microsoft.com/office/word/2010/wordprocessingInk" xmlns:wne="http://schemas.microsoft.com/office/word/2006/wordml" xmlns:wps="http://schemas.microsoft.com/office/word/2010/wordprocessingShape" mc:Ignorable="w14 w15 w16se w16cid wp14">
+<w15:people xmlns:wpc="http://schemas.microsoft.com/office/word/2010/wordprocessingCanvas" xmlns:cx="http://schemas.microsoft.com/office/drawing/2014/chartex" xmlns:mc="http://schemas.openxmlformats.org/markup-compatibility/2006" xmlns:o="urn:schemas-microsoft-com:office:office" xmlns:r="http://schemas.openxmlformats.org/officeDocument/2006/relationships" xmlns:m="http://schemas.openxmlformats.org/officeDocument/2006/math" xmlns:v="urn:schemas-microsoft-com:vml" xmlns:wp14="http://schemas.microsoft.com/office/word/2010/wordprocessingDrawing" xmlns:wp="http://schemas.openxmlformats.org/drawingml/2006/wordprocessingDrawing" xmlns:w10="urn:schemas-microsoft-com:office:word" xmlns:w="http://schemas.openxmlformats.org/wordprocessingml/2006/main" xmlns:w14="http://schemas.microsoft.com/office/word/2010/wordml" xmlns:w15="http://schemas.microsoft.com/office/word/2012/wordml" xmlns:w16se="http://schemas.microsoft.com/office/word/2015/wordml/symex" xmlns:wpg="http://schemas.microsoft.com/office/word/2010/wordprocessingGroup" xmlns:wpi="http://schemas.microsoft.com/office/word/2010/wordprocessingInk" xmlns:wne="http://schemas.microsoft.com/office/word/2006/wordml" xmlns:wps="http://schemas.microsoft.com/office/word/2010/wordprocessingShape" mc:Ignorable="w14 w15 w16se wp14">
   <w15:person w15:author="%username%">
     <w15:presenceInfo w15:providerId="None" w15:userId="%username%"/>
   </w15:person>
@@ -13830,7 +14075,7 @@
 </file>
 
 <file path=word/styles.xml><?xml version="1.0" encoding="utf-8"?>
-<w:styles xmlns:mc="http://schemas.openxmlformats.org/markup-compatibility/2006" xmlns:r="http://schemas.openxmlformats.org/officeDocument/2006/relationships" xmlns:w="http://schemas.openxmlformats.org/wordprocessingml/2006/main" xmlns:w14="http://schemas.microsoft.com/office/word/2010/wordml" xmlns:w15="http://schemas.microsoft.com/office/word/2012/wordml" xmlns:w16cid="http://schemas.microsoft.com/office/word/2016/wordml/cid" xmlns:w16se="http://schemas.microsoft.com/office/word/2015/wordml/symex" mc:Ignorable="w14 w15 w16se w16cid">
+<w:styles xmlns:mc="http://schemas.openxmlformats.org/markup-compatibility/2006" xmlns:r="http://schemas.openxmlformats.org/officeDocument/2006/relationships" xmlns:w="http://schemas.openxmlformats.org/wordprocessingml/2006/main" xmlns:w14="http://schemas.microsoft.com/office/word/2010/wordml" xmlns:w15="http://schemas.microsoft.com/office/word/2012/wordml" xmlns:w16se="http://schemas.microsoft.com/office/word/2015/wordml/symex" mc:Ignorable="w14 w15 w16se">
   <w:docDefaults>
     <w:rPrDefault>
       <w:rPr>
@@ -13846,7 +14091,7 @@
       </w:pPr>
     </w:pPrDefault>
   </w:docDefaults>
-  <w:latentStyles w:defLockedState="0" w:defUIPriority="99" w:defSemiHidden="0" w:defUnhideWhenUsed="0" w:defQFormat="0" w:count="375">
+  <w:latentStyles w:defLockedState="0" w:defUIPriority="99" w:defSemiHidden="0" w:defUnhideWhenUsed="0" w:defQFormat="0" w:count="371">
     <w:lsdException w:name="Normal" w:uiPriority="0" w:qFormat="1"/>
     <w:lsdException w:name="heading 1" w:uiPriority="9" w:qFormat="1"/>
     <w:lsdException w:name="heading 2" w:semiHidden="1" w:uiPriority="9" w:unhideWhenUsed="1" w:qFormat="1"/>
@@ -13952,6 +14197,7 @@
     <w:lsdException w:name="HTML Sample" w:semiHidden="1" w:unhideWhenUsed="1"/>
     <w:lsdException w:name="HTML Typewriter" w:semiHidden="1" w:unhideWhenUsed="1"/>
     <w:lsdException w:name="HTML Variable" w:semiHidden="1" w:unhideWhenUsed="1"/>
+    <w:lsdException w:name="Normal Table" w:semiHidden="1" w:unhideWhenUsed="1"/>
     <w:lsdException w:name="annotation subject" w:semiHidden="1" w:unhideWhenUsed="1"/>
     <w:lsdException w:name="No List" w:semiHidden="1" w:unhideWhenUsed="1"/>
     <w:lsdException w:name="Outline List 1" w:semiHidden="1" w:unhideWhenUsed="1"/>
@@ -13995,8 +14241,10 @@
     <w:lsdException w:name="Table Elegant" w:semiHidden="1" w:unhideWhenUsed="1"/>
     <w:lsdException w:name="Table Professional" w:semiHidden="1" w:unhideWhenUsed="1"/>
     <w:lsdException w:name="Table Subtle 1" w:semiHidden="1" w:unhideWhenUsed="1"/>
+    <w:lsdException w:name="Table Subtle 2" w:semiHidden="1" w:unhideWhenUsed="1"/>
     <w:lsdException w:name="Table Web 1" w:semiHidden="1" w:unhideWhenUsed="1"/>
     <w:lsdException w:name="Table Web 2" w:semiHidden="1" w:unhideWhenUsed="1"/>
+    <w:lsdException w:name="Table Web 3" w:semiHidden="1" w:unhideWhenUsed="1"/>
     <w:lsdException w:name="Balloon Text" w:semiHidden="1" w:unhideWhenUsed="1"/>
     <w:lsdException w:name="Table Grid" w:uiPriority="59"/>
     <w:lsdException w:name="Table Theme" w:semiHidden="1" w:unhideWhenUsed="1"/>
@@ -14215,10 +14463,6 @@
     <w:lsdException w:name="List Table 5 Dark Accent 6" w:uiPriority="50"/>
     <w:lsdException w:name="List Table 6 Colorful Accent 6" w:uiPriority="51"/>
     <w:lsdException w:name="List Table 7 Colorful Accent 6" w:uiPriority="52"/>
-    <w:lsdException w:name="Mention" w:semiHidden="1" w:unhideWhenUsed="1"/>
-    <w:lsdException w:name="Smart Hyperlink" w:semiHidden="1" w:unhideWhenUsed="1"/>
-    <w:lsdException w:name="Hashtag" w:semiHidden="1" w:unhideWhenUsed="1"/>
-    <w:lsdException w:name="Unresolved Mention" w:semiHidden="1" w:unhideWhenUsed="1"/>
   </w:latentStyles>
   <w:style w:type="paragraph" w:default="1" w:styleId="Normal">
     <w:name w:val="Normal"/>
@@ -15059,7 +15303,7 @@
 </file>
 
 <file path=customXml/itemProps1.xml><?xml version="1.0" encoding="utf-8"?>
-<ds:datastoreItem xmlns:ds="http://schemas.openxmlformats.org/officeDocument/2006/customXml" ds:itemID="{A11CE6F5-72F4-4E5E-A818-7F407BAAEABB}">
+<ds:datastoreItem xmlns:ds="http://schemas.openxmlformats.org/officeDocument/2006/customXml" ds:itemID="{B7942D8E-6D31-40A4-BD1E-B000A667E197}">
   <ds:schemaRefs>
     <ds:schemaRef ds:uri="http://schemas.openxmlformats.org/officeDocument/2006/bibliography"/>
   </ds:schemaRefs>

</xml_diff>

<commit_message>
implemented step reward, end game, reset method for trainer -> TEST
</commit_message>
<xml_diff>
--- a/WriteUp/NEA.docx
+++ b/WriteUp/NEA.docx
@@ -1,6 +1,6 @@
 
 <file path=word/document.xml><?xml version="1.0" encoding="utf-8"?>
-<w:document xmlns:wpc="http://schemas.microsoft.com/office/word/2010/wordprocessingCanvas" xmlns:cx="http://schemas.microsoft.com/office/drawing/2014/chartex" xmlns:cx1="http://schemas.microsoft.com/office/drawing/2015/9/8/chartex" xmlns:cx2="http://schemas.microsoft.com/office/drawing/2015/10/21/chartex" xmlns:cx3="http://schemas.microsoft.com/office/drawing/2016/5/9/chartex" xmlns:cx4="http://schemas.microsoft.com/office/drawing/2016/5/10/chartex" xmlns:cx5="http://schemas.microsoft.com/office/drawing/2016/5/11/chartex" xmlns:cx6="http://schemas.microsoft.com/office/drawing/2016/5/12/chartex" xmlns:cx7="http://schemas.microsoft.com/office/drawing/2016/5/13/chartex" xmlns:cx8="http://schemas.microsoft.com/office/drawing/2016/5/14/chartex" xmlns:mc="http://schemas.openxmlformats.org/markup-compatibility/2006" xmlns:aink="http://schemas.microsoft.com/office/drawing/2016/ink" xmlns:am3d="http://schemas.microsoft.com/office/drawing/2017/model3d" xmlns:o="urn:schemas-microsoft-com:office:office" xmlns:r="http://schemas.openxmlformats.org/officeDocument/2006/relationships" xmlns:m="http://schemas.openxmlformats.org/officeDocument/2006/math" xmlns:v="urn:schemas-microsoft-com:vml" xmlns:wp14="http://schemas.microsoft.com/office/word/2010/wordprocessingDrawing" xmlns:wp="http://schemas.openxmlformats.org/drawingml/2006/wordprocessingDrawing" xmlns:w10="urn:schemas-microsoft-com:office:word" xmlns:w="http://schemas.openxmlformats.org/wordprocessingml/2006/main" xmlns:w14="http://schemas.microsoft.com/office/word/2010/wordml" xmlns:w15="http://schemas.microsoft.com/office/word/2012/wordml" xmlns:w16cid="http://schemas.microsoft.com/office/word/2016/wordml/cid" xmlns:w16se="http://schemas.microsoft.com/office/word/2015/wordml/symex" xmlns:wpg="http://schemas.microsoft.com/office/word/2010/wordprocessingGroup" xmlns:wpi="http://schemas.microsoft.com/office/word/2010/wordprocessingInk" xmlns:wne="http://schemas.microsoft.com/office/word/2006/wordml" xmlns:wps="http://schemas.microsoft.com/office/word/2010/wordprocessingShape" mc:Ignorable="w14 w15 w16se w16cid wp14">
+<w:document xmlns:wpc="http://schemas.microsoft.com/office/word/2010/wordprocessingCanvas" xmlns:cx="http://schemas.microsoft.com/office/drawing/2014/chartex" xmlns:mc="http://schemas.openxmlformats.org/markup-compatibility/2006" xmlns:o="urn:schemas-microsoft-com:office:office" xmlns:r="http://schemas.openxmlformats.org/officeDocument/2006/relationships" xmlns:m="http://schemas.openxmlformats.org/officeDocument/2006/math" xmlns:v="urn:schemas-microsoft-com:vml" xmlns:wp14="http://schemas.microsoft.com/office/word/2010/wordprocessingDrawing" xmlns:wp="http://schemas.openxmlformats.org/drawingml/2006/wordprocessingDrawing" xmlns:w10="urn:schemas-microsoft-com:office:word" xmlns:w="http://schemas.openxmlformats.org/wordprocessingml/2006/main" xmlns:w14="http://schemas.microsoft.com/office/word/2010/wordml" xmlns:w15="http://schemas.microsoft.com/office/word/2012/wordml" xmlns:w16se="http://schemas.microsoft.com/office/word/2015/wordml/symex" xmlns:wpg="http://schemas.microsoft.com/office/word/2010/wordprocessingGroup" xmlns:wpi="http://schemas.microsoft.com/office/word/2010/wordprocessingInk" xmlns:wne="http://schemas.microsoft.com/office/word/2006/wordml" xmlns:wps="http://schemas.microsoft.com/office/word/2010/wordprocessingShape" mc:Ignorable="w14 w15 w16se wp14">
   <w:body>
     <w:p>
       <w:pPr>
@@ -2263,11 +2263,7 @@
         </w:rPr>
       </w:pPr>
       <w:r>
-        <w:t xml:space="preserve">Well, although it is not as good as I would like it to be, it does work on some level, I suppose. It can play a simple game, and sometimes it is kind of fun to win, however, it can get really boring, really </w:t>
-      </w:r>
-      <w:r>
-        <w:lastRenderedPageBreak/>
-        <w:t>fast. The only real benefit from a developing standpoint is that I can easily add more conditions for it to check against.</w:t>
+        <w:t>Well, although it is not as good as I would like it to be, it does work on some level, I suppose. It can play a simple game, and sometimes it is kind of fun to win, however, it can get really boring, really fast. The only real benefit from a developing standpoint is that I can easily add more conditions for it to check against.</w:t>
       </w:r>
     </w:p>
     <w:p>
@@ -2347,11 +2343,7 @@
     </w:p>
     <w:p>
       <w:r>
-        <w:t xml:space="preserve">From this interview it appears that the client would primarily like the AI component of the development to be delegated. Firstly, a quality of the AI which the client currently likes is the aspect </w:t>
-      </w:r>
-      <w:r>
-        <w:lastRenderedPageBreak/>
-        <w:t xml:space="preserve">of its extendibility – “I can easily add more conditions for it to check against.” whatever the new system will entail should keep this aspect of extendibility. </w:t>
+        <w:t xml:space="preserve">From this interview it appears that the client would primarily like the AI component of the development to be delegated. Firstly, a quality of the AI which the client currently likes is the aspect of its extendibility – “I can easily add more conditions for it to check against.” whatever the new system will entail should keep this aspect of extendibility. </w:t>
       </w:r>
     </w:p>
     <w:p>
@@ -2426,15 +2418,7 @@
                               <w:pStyle w:val="NoSpacing"/>
                             </w:pPr>
                             <w:r>
-                              <w:t>State_of_hand &lt;- get_</w:t>
-                            </w:r>
-                            <w:proofErr w:type="gramStart"/>
-                            <w:r>
-                              <w:t>hand(</w:t>
-                            </w:r>
-                            <w:proofErr w:type="gramEnd"/>
-                            <w:r>
-                              <w:t>)</w:t>
+                              <w:t>State_of_hand &lt;- get_hand()</w:t>
                             </w:r>
                           </w:p>
                           <w:p>
@@ -2537,15 +2521,7 @@
                         <w:pStyle w:val="NoSpacing"/>
                       </w:pPr>
                       <w:r>
-                        <w:t>State_of_hand &lt;- get_</w:t>
-                      </w:r>
-                      <w:proofErr w:type="gramStart"/>
-                      <w:r>
-                        <w:t>hand(</w:t>
-                      </w:r>
-                      <w:proofErr w:type="gramEnd"/>
-                      <w:r>
-                        <w:t>)</w:t>
+                        <w:t>State_of_hand &lt;- get_hand()</w:t>
                       </w:r>
                     </w:p>
                     <w:p>
@@ -2636,11 +2612,7 @@
     </w:p>
     <w:p>
       <w:r>
-        <w:t xml:space="preserve">Another big aspect of the AI which the user would like implemented, is the feature of “personality”. The client states that his game has a style of “compelling caricature aesthetic”. The example he gives is of a half-man, half-bull character. The consequence of this for the AI is that the AI should reflect </w:t>
-      </w:r>
-      <w:r>
-        <w:lastRenderedPageBreak/>
-        <w:t>these personalities in game – for example, the half-man, half-bull character would be more aggressive than some of the other characters.</w:t>
+        <w:t>Another big aspect of the AI which the user would like implemented, is the feature of “personality”. The client states that his game has a style of “compelling caricature aesthetic”. The example he gives is of a half-man, half-bull character. The consequence of this for the AI is that the AI should reflect these personalities in game – for example, the half-man, half-bull character would be more aggressive than some of the other characters.</w:t>
       </w:r>
     </w:p>
     <w:p>
@@ -2706,7 +2678,6 @@
       <w:bookmarkStart w:id="8" w:name="_Toc505767377"/>
       <w:commentRangeStart w:id="9"/>
       <w:r>
-        <w:lastRenderedPageBreak/>
         <w:t>Objectives</w:t>
       </w:r>
       <w:commentRangeEnd w:id="9"/>
@@ -2900,11 +2871,7 @@
         </w:numPr>
       </w:pPr>
       <w:r>
-        <w:t xml:space="preserve">In addition to this, it should provide a separate interface after each game, which allows the client’s program to send the record of the game, in order for the AI to be able to analyse it and add it to the AI’s training (discussed in a later objective). This interface should only be accessible after each game, and would need a security verification, to </w:t>
-      </w:r>
-      <w:r>
-        <w:lastRenderedPageBreak/>
-        <w:t>prevent any other scenario from adding a game to the training of the AI – this ensures “False games” (games which did not happen) do not influence the AI’s behaviour, so it only adapts to empirical experience.</w:t>
+        <w:t>In addition to this, it should provide a separate interface after each game, which allows the client’s program to send the record of the game, in order for the AI to be able to analyse it and add it to the AI’s training (discussed in a later objective). This interface should only be accessible after each game, and would need a security verification, to prevent any other scenario from adding a game to the training of the AI – this ensures “False games” (games which did not happen) do not influence the AI’s behaviour, so it only adapts to empirical experience.</w:t>
       </w:r>
     </w:p>
     <w:p>
@@ -3108,7 +3075,6 @@
         </w:numPr>
       </w:pPr>
       <w:r>
-        <w:lastRenderedPageBreak/>
         <w:t>The AI should use each new game it plays to add to its training, meaning that each game it plays will add to the proficiency of the bot. However, it should only train itself after a batch of 50 games, for example, as to not be influenced too much by anomalous games.</w:t>
       </w:r>
     </w:p>
@@ -3312,8 +3278,8 @@
       <w:pPr>
         <w:pStyle w:val="Heading3"/>
         <w:sectPr>
-          <w:headerReference w:type="default" r:id="rId11"/>
-          <w:footerReference w:type="default" r:id="rId12"/>
+          <w:headerReference w:type="default" r:id="rId10"/>
+          <w:footerReference w:type="default" r:id="rId11"/>
           <w:pgSz w:w="11906" w:h="16838"/>
           <w:pgMar w:top="1440" w:right="1440" w:bottom="1440" w:left="1440" w:header="709" w:footer="709" w:gutter="0"/>
           <w:cols w:space="708"/>
@@ -3321,7 +3287,6 @@
         </w:sectPr>
       </w:pPr>
       <w:r>
-        <w:lastRenderedPageBreak/>
         <w:br w:type="page"/>
       </w:r>
     </w:p>
@@ -3331,7 +3296,6 @@
       </w:pPr>
       <w:bookmarkStart w:id="14" w:name="_Toc505767378"/>
       <w:r>
-        <w:lastRenderedPageBreak/>
         <w:t>Data Flow Diagram of Game</w:t>
       </w:r>
       <w:bookmarkEnd w:id="14"/>
@@ -3367,7 +3331,7 @@
                     <pic:cNvPicPr/>
                   </pic:nvPicPr>
                   <pic:blipFill rotWithShape="1">
-                    <a:blip r:embed="rId13">
+                    <a:blip r:embed="rId12">
                       <a:extLst>
                         <a:ext uri="{28A0092B-C50C-407E-A947-70E740481C1C}">
                           <a14:useLocalDpi xmlns:a14="http://schemas.microsoft.com/office/drawing/2010/main" val="0"/>
@@ -3408,7 +3372,6 @@
       </w:pPr>
       <w:bookmarkStart w:id="15" w:name="_Toc505767379"/>
       <w:r>
-        <w:lastRenderedPageBreak/>
         <w:t>Data Flow Diagram of Current System</w:t>
       </w:r>
       <w:bookmarkEnd w:id="15"/>
@@ -3453,7 +3416,7 @@
                     <pic:cNvPicPr/>
                   </pic:nvPicPr>
                   <pic:blipFill rotWithShape="1">
-                    <a:blip r:embed="rId14">
+                    <a:blip r:embed="rId13">
                       <a:extLst>
                         <a:ext uri="{28A0092B-C50C-407E-A947-70E740481C1C}">
                           <a14:useLocalDpi xmlns:a14="http://schemas.microsoft.com/office/drawing/2010/main" val="0"/>
@@ -3556,15 +3519,7 @@
         <w:footnoteReference w:id="3"/>
       </w:r>
       <w:r>
-        <w:t xml:space="preserve">(dataset of hands for 5 </w:t>
-      </w:r>
-      <w:proofErr w:type="gramStart"/>
-      <w:r>
-        <w:t>card</w:t>
-      </w:r>
-      <w:proofErr w:type="gramEnd"/>
-      <w:r>
-        <w:t xml:space="preserve"> draw, over 1 million instances) or Michael Maurer's IRC Poker Database (University of Alberta), then use statistical analysis to determine the common patterns or behaviours, in general. The biggest issue with this is that the data I have found so far is not contextualised, and the dataset does not contain the moves made by each player. For example, the data could have come from a high rolling club in Las Vegas, or a million instances of different kitchen table games, as a result, it is hard to add any context to the analysis of the data. In addition to this, the most the data could be used for is to analyse which hands are most likely to win – it does not provide any information for general player behaviours; this issue which stems from this is that using solely data analysis to calculate the behaviour of the system is that it may become too linear and play in one playstyle – for example, only betting when playing with a big hand. In addition, these datasets will generate a weakness in the system in the sense that it will not be able to reason about other player's behaviours, and adapt to them, whereas, some human players will be able to reason about the system's behaviour of using purely statistical information to inform its play, and perhaps outplay the system too easily. </w:t>
+        <w:t xml:space="preserve">(dataset of hands for 5 card draw, over 1 million instances) or Michael Maurer's IRC Poker Database (University of Alberta), then use statistical analysis to determine the common patterns or behaviours, in general. The biggest issue with this is that the data I have found so far is not contextualised, and the dataset does not contain the moves made by each player. For example, the data could have come from a high rolling club in Las Vegas, or a million instances of different kitchen table games, as a result, it is hard to add any context to the analysis of the data. In addition to this, the most the data could be used for is to analyse which hands are most likely to win – it does not provide any information for general player behaviours; this issue which stems from this is that using solely data analysis to calculate the behaviour of the system is that it may become too linear and play in one playstyle – for example, only betting when playing with a big hand. In addition, these datasets will generate a weakness in the system in the sense that it will not be able to reason about other player's behaviours, and adapt to them, whereas, some human players will be able to reason about the system's behaviour of using purely statistical information to inform its play, and perhaps outplay the system too easily. </w:t>
       </w:r>
     </w:p>
     <w:p>
@@ -3606,11 +3561,7 @@
         <w:footnoteReference w:id="4"/>
       </w:r>
       <w:r>
-        <w:t xml:space="preserve">, and generating my own dataset via an AI simulating many games against itself. Whilst this does, to a degree, amend some aspects of the system not being able to analyse aspects of opponents behaviour as the AI could be preprogramed to play in a certain way (such as tight passive, etc. Discussed later), and then the actions taken by each playstyle can be analysed, and extrapolated to assume that a human opponent would behave in a similar way, if they were to follow a similar </w:t>
-      </w:r>
-      <w:r>
-        <w:lastRenderedPageBreak/>
-        <w:t xml:space="preserve">playstyle; the problem is that a human opponent may not play exactly the same way, or any of the ways that the pre-programmed AI may play, in addition to this, this adds an extra dimension of initial opponent behaviour analysis, in order to determine which style category they may fit into. </w:t>
+        <w:t xml:space="preserve">, and generating my own dataset via an AI simulating many games against itself. Whilst this does, to a degree, amend some aspects of the system not being able to analyse aspects of opponents behaviour as the AI could be preprogramed to play in a certain way (such as tight passive, etc. Discussed later), and then the actions taken by each playstyle can be analysed, and extrapolated to assume that a human opponent would behave in a similar way, if they were to follow a similar playstyle; the problem is that a human opponent may not play exactly the same way, or any of the ways that the pre-programmed AI may play, in addition to this, this adds an extra dimension of initial opponent behaviour analysis, in order to determine which style category they may fit into. </w:t>
       </w:r>
     </w:p>
     <w:p>
@@ -3761,14 +3712,7 @@
         <w:rPr>
           <w:rFonts w:ascii="Calibri" w:eastAsia="Calibri" w:hAnsi="Calibri" w:cs="Calibri"/>
         </w:rPr>
-        <w:t xml:space="preserve">These can then be combined into more specific general playstyles: for example, a Tight aggressive player (colloquially labelled as a "Shark") tend to not play for many pots, but when they do they try to maximise their opportunities when they have a stronger hand. Moreover, as humans tend not to be linear entities, their playstyle may change in accordance to their emotion (for example, a player who plays worse after losing many pots in a row may be said to be on "Tilt"), or they may purposely </w:t>
-      </w:r>
-      <w:r>
-        <w:rPr>
-          <w:rFonts w:ascii="Calibri" w:eastAsia="Calibri" w:hAnsi="Calibri" w:cs="Calibri"/>
-        </w:rPr>
-        <w:lastRenderedPageBreak/>
-        <w:t>change their playstyle to fit the table they are playing at – consequently, there is an extra dimension of Tricky vs Straightforward, where a straightforward player is more likely to fit better into the theoretical description of their general playstyle, whereas a Tricky player may change it up a lot more. In general, according to this source, aggressive playstyles tend to generate more revenue than passive playstyles, where Tight Passive players is tagged as the worst playstyle, putting their playstyle down to "being scared". Whether this may or may not be the case, all these playstyles are relevant to this problem, because the final product may be suitable for a user who is new to the game and may be inclined to play a more "Tight Passive" style, as they are still learning the game, as a result, this needs to be taken into consideration. Moreover, these concrete examples of different playstyles could be mapped to different personalities, which is one of the objective</w:t>
+        <w:t>These can then be combined into more specific general playstyles: for example, a Tight aggressive player (colloquially labelled as a "Shark") tend to not play for many pots, but when they do they try to maximise their opportunities when they have a stronger hand. Moreover, as humans tend not to be linear entities, their playstyle may change in accordance to their emotion (for example, a player who plays worse after losing many pots in a row may be said to be on "Tilt"), or they may purposely change their playstyle to fit the table they are playing at – consequently, there is an extra dimension of Tricky vs Straightforward, where a straightforward player is more likely to fit better into the theoretical description of their general playstyle, whereas a Tricky player may change it up a lot more. In general, according to this source, aggressive playstyles tend to generate more revenue than passive playstyles, where Tight Passive players is tagged as the worst playstyle, putting their playstyle down to "being scared". Whether this may or may not be the case, all these playstyles are relevant to this problem, because the final product may be suitable for a user who is new to the game and may be inclined to play a more "Tight Passive" style, as they are still learning the game, as a result, this needs to be taken into consideration. Moreover, these concrete examples of different playstyles could be mapped to different personalities, which is one of the objective</w:t>
       </w:r>
       <w:r>
         <w:rPr>
@@ -3957,7 +3901,6 @@
     </w:p>
     <w:p>
       <w:r>
-        <w:lastRenderedPageBreak/>
         <w:t xml:space="preserve">On the other hand, the system still retains of its biggest drawbacks – it will take a lot of time and resources to develop a system like this, because, there are a lot of different possible states for a game like poker, and whilst it is possible to generalise these states, to a degree, if one common scenario is missed out and the system defaults to a linear playstyle, then the system becomes very easily exploitable and has failed its requirements. It is quite hard to depend on the robustness of a system designed like this. In addition to this, it will require a lot of maintenance, because, it is unlikely that all the scenarios will be accounted for on with its launch, as a result the system would require constant updating to account for these scenarios, moreover, until it is all amended, the system will not have fulfilled its goal.   </w:t>
       </w:r>
     </w:p>
@@ -4073,7 +4016,6 @@
     </w:p>
     <w:p>
       <w:r>
-        <w:lastRenderedPageBreak/>
         <w:t xml:space="preserve">Another implementation of this analysis would be to have a record of previous games, either played by the system, a separate data store, or a combination, then use this data to determine the likelihood of the current value of the position of the system, based on data from previous games. The benefit of an implementation like this is that the system would be make a move more quickly, as long as the data is stored and can be queried in an efficient way. The drawback of this however, is that this system would require a large data store of previous games in order for this to be effective, or else anomalies in the data would have a large impact in the effectiveness of the systems behaviour. This implementation would only be viable if a large store of poker games and results could be found. </w:t>
       </w:r>
     </w:p>
@@ -4186,11 +4128,7 @@
     </w:p>
     <w:p>
       <w:r>
-        <w:t xml:space="preserve">In conjunction with this would require a learning algorithm. There are a few options in this case, for example, if I could find a large data store of poker games, I could alter the system to optimise a </w:t>
-      </w:r>
-      <w:r>
-        <w:lastRenderedPageBreak/>
-        <w:t xml:space="preserve">supervised learning problem, and use an algorithm such as gradient descent, to try an learn weights which are most effective for a certain input state. This has the issue for potentially being a bit predictable, and is susceptible to the data (this entire solution is susceptible to the data, but this one more than others) if it is a record of games which are played extremely non-optimally, then the system will try to emulate this and play equally as bad. </w:t>
+        <w:t xml:space="preserve">In conjunction with this would require a learning algorithm. There are a few options in this case, for example, if I could find a large data store of poker games, I could alter the system to optimise a supervised learning problem, and use an algorithm such as gradient descent, to try an learn weights which are most effective for a certain input state. This has the issue for potentially being a bit predictable, and is susceptible to the data (this entire solution is susceptible to the data, but this one more than others) if it is a record of games which are played extremely non-optimally, then the system will try to emulate this and play equally as bad. </w:t>
       </w:r>
     </w:p>
     <w:p>
@@ -4290,7 +4228,6 @@
         </w:numPr>
       </w:pPr>
       <w:r>
-        <w:lastRenderedPageBreak/>
         <w:t>The developer changes their design of the final product, to just being a multiplayer game – thus eliminating the need for an AI system entirely. Not viable, because this is the clients choice, not mine</w:t>
       </w:r>
     </w:p>
@@ -4368,7 +4305,6 @@
       </w:pPr>
       <w:bookmarkStart w:id="24" w:name="_Toc505767383"/>
       <w:r>
-        <w:lastRenderedPageBreak/>
         <w:t>Proposed Solution DFD</w:t>
       </w:r>
       <w:bookmarkEnd w:id="24"/>
@@ -4418,7 +4354,7 @@
                     <pic:cNvPicPr/>
                   </pic:nvPicPr>
                   <pic:blipFill rotWithShape="1">
-                    <a:blip r:embed="rId14">
+                    <a:blip r:embed="rId13">
                       <a:extLst>
                         <a:ext uri="{28A0092B-C50C-407E-A947-70E740481C1C}">
                           <a14:useLocalDpi xmlns:a14="http://schemas.microsoft.com/office/drawing/2010/main" val="0"/>
@@ -4467,7 +4403,6 @@
           <w:u w:val="single"/>
           <w:lang w:eastAsia="en-GB"/>
         </w:rPr>
-        <w:lastRenderedPageBreak/>
         <w:drawing>
           <wp:inline distT="0" distB="0" distL="0" distR="0" wp14:anchorId="502AE20A" wp14:editId="4FA991F9">
             <wp:extent cx="8677275" cy="5607677"/>
@@ -4486,7 +4421,7 @@
                     </pic:cNvPicPr>
                   </pic:nvPicPr>
                   <pic:blipFill rotWithShape="1">
-                    <a:blip r:embed="rId15">
+                    <a:blip r:embed="rId14">
                       <a:extLst>
                         <a:ext uri="{28A0092B-C50C-407E-A947-70E740481C1C}">
                           <a14:useLocalDpi xmlns:a14="http://schemas.microsoft.com/office/drawing/2010/main" val="0"/>
@@ -4527,7 +4462,6 @@
       </w:pPr>
       <w:bookmarkStart w:id="25" w:name="_Toc505767384"/>
       <w:r>
-        <w:lastRenderedPageBreak/>
         <w:t>DFD for Game System</w:t>
       </w:r>
       <w:bookmarkEnd w:id="25"/>
@@ -4565,7 +4499,7 @@
                     </pic:cNvPicPr>
                   </pic:nvPicPr>
                   <pic:blipFill rotWithShape="1">
-                    <a:blip r:embed="rId16">
+                    <a:blip r:embed="rId15">
                       <a:extLst>
                         <a:ext uri="{28A0092B-C50C-407E-A947-70E740481C1C}">
                           <a14:useLocalDpi xmlns:a14="http://schemas.microsoft.com/office/drawing/2010/main" val="0"/>
@@ -4606,7 +4540,6 @@
       </w:pPr>
       <w:bookmarkStart w:id="26" w:name="_Toc505767385"/>
       <w:r>
-        <w:lastRenderedPageBreak/>
         <w:t>ERD for Proposed Solution</w:t>
       </w:r>
       <w:bookmarkEnd w:id="26"/>
@@ -4639,7 +4572,7 @@
                     </pic:cNvPicPr>
                   </pic:nvPicPr>
                   <pic:blipFill rotWithShape="1">
-                    <a:blip r:embed="rId17">
+                    <a:blip r:embed="rId16">
                       <a:extLst>
                         <a:ext uri="{28A0092B-C50C-407E-A947-70E740481C1C}">
                           <a14:useLocalDpi xmlns:a14="http://schemas.microsoft.com/office/drawing/2010/main" val="0"/>
@@ -4702,7 +4635,6 @@
       <w:bookmarkStart w:id="28" w:name="_Toc505767386"/>
       <w:commentRangeStart w:id="29"/>
       <w:r>
-        <w:lastRenderedPageBreak/>
         <w:t>Proposed System Neural Network Architecture</w:t>
       </w:r>
       <w:commentRangeEnd w:id="29"/>
@@ -4746,7 +4678,7 @@
                     </pic:cNvPicPr>
                   </pic:nvPicPr>
                   <pic:blipFill>
-                    <a:blip r:embed="rId18">
+                    <a:blip r:embed="rId17">
                       <a:extLst>
                         <a:ext uri="{28A0092B-C50C-407E-A947-70E740481C1C}">
                           <a14:useLocalDpi xmlns:a14="http://schemas.microsoft.com/office/drawing/2010/main" val="0"/>
@@ -4781,7 +4713,6 @@
     <w:p/>
     <w:p>
       <w:r>
-        <w:lastRenderedPageBreak/>
         <w:t xml:space="preserve">On each of the connections of the neural network, there will be a weighting applied , which will correspond to how much “weight” that neural connection has in the output of the  network. Here the output will be a n integer, which will correspond to how much the network wants to bet, alternatively how much value the AI places on </w:t>
       </w:r>
       <w:r>
@@ -4813,7 +4744,6 @@
       <w:bookmarkStart w:id="30" w:name="_Toc505767387"/>
       <w:commentRangeStart w:id="31"/>
       <w:r>
-        <w:lastRenderedPageBreak/>
         <w:t xml:space="preserve">Prototyping </w:t>
       </w:r>
       <w:commentRangeEnd w:id="31"/>
@@ -4894,7 +4824,6 @@
       <w:bookmarkStart w:id="33" w:name="_Toc505767388"/>
       <w:commentRangeStart w:id="34"/>
       <w:r>
-        <w:lastRenderedPageBreak/>
         <w:t>Documented Design</w:t>
       </w:r>
       <w:commentRangeEnd w:id="34"/>
@@ -5074,7 +5003,6 @@
       <w:bookmarkStart w:id="37" w:name="_Toc505767391"/>
       <w:commentRangeStart w:id="38"/>
       <w:r>
-        <w:lastRenderedPageBreak/>
         <w:t>Design</w:t>
       </w:r>
       <w:commentRangeEnd w:id="38"/>
@@ -5131,7 +5059,7 @@
                     </pic:cNvPicPr>
                   </pic:nvPicPr>
                   <pic:blipFill rotWithShape="1">
-                    <a:blip r:embed="rId19">
+                    <a:blip r:embed="rId18">
                       <a:extLst>
                         <a:ext uri="{28A0092B-C50C-407E-A947-70E740481C1C}">
                           <a14:useLocalDpi xmlns:a14="http://schemas.microsoft.com/office/drawing/2010/main" val="0"/>
@@ -5173,7 +5101,6 @@
     </w:p>
     <w:p>
       <w:r>
-        <w:lastRenderedPageBreak/>
         <w:t>As well as the current Inheritence Chart:</w:t>
       </w:r>
     </w:p>
@@ -5201,7 +5128,7 @@
                     </pic:cNvPicPr>
                   </pic:nvPicPr>
                   <pic:blipFill rotWithShape="1">
-                    <a:blip r:embed="rId19">
+                    <a:blip r:embed="rId18">
                       <a:extLst>
                         <a:ext uri="{28A0092B-C50C-407E-A947-70E740481C1C}">
                           <a14:useLocalDpi xmlns:a14="http://schemas.microsoft.com/office/drawing/2010/main" val="0"/>
@@ -5541,7 +5468,6 @@
               <w:jc w:val="center"/>
             </w:pPr>
             <w:r>
-              <w:lastRenderedPageBreak/>
               <w:t>Evaluate Hand Value</w:t>
             </w:r>
           </w:p>
@@ -6161,7 +6087,6 @@
           </w:p>
           <w:p>
             <w:r>
-              <w:lastRenderedPageBreak/>
               <w:t xml:space="preserve">+ Reset Game </w:t>
             </w:r>
           </w:p>
@@ -7264,7 +7189,6 @@
         <w:pStyle w:val="Heading5"/>
       </w:pPr>
       <w:r>
-        <w:lastRenderedPageBreak/>
         <w:t>Stack</w:t>
       </w:r>
     </w:p>
@@ -7860,7 +7784,6 @@
           </w:p>
           <w:p>
             <w:r>
-              <w:lastRenderedPageBreak/>
               <w:t>+ Size Getter : Int</w:t>
             </w:r>
           </w:p>
@@ -7938,7 +7861,7 @@
                     </wp:anchor>
                   </w:drawing>
                 </mc:Choice>
-                <mc:Fallback>
+                <mc:Fallback xmlns:w16cid="http://schemas.microsoft.com/office/word/2016/wordml/cid" xmlns:am3d="http://schemas.microsoft.com/office/drawing/2017/model3d" xmlns:aink="http://schemas.microsoft.com/office/drawing/2016/ink" xmlns:cx8="http://schemas.microsoft.com/office/drawing/2016/5/14/chartex" xmlns:cx7="http://schemas.microsoft.com/office/drawing/2016/5/13/chartex" xmlns:cx6="http://schemas.microsoft.com/office/drawing/2016/5/12/chartex" xmlns:cx5="http://schemas.microsoft.com/office/drawing/2016/5/11/chartex" xmlns:cx4="http://schemas.microsoft.com/office/drawing/2016/5/10/chartex" xmlns:cx3="http://schemas.microsoft.com/office/drawing/2016/5/9/chartex" xmlns:cx2="http://schemas.microsoft.com/office/drawing/2015/10/21/chartex" xmlns:cx1="http://schemas.microsoft.com/office/drawing/2015/9/8/chartex">
                   <w:pict>
                     <v:shapetype w14:anchorId="132D1B89" id="_x0000_t32" coordsize="21600,21600" o:spt="32" o:oned="t" path="m,l21600,21600e" filled="f">
                       <v:path arrowok="t" fillok="f" o:connecttype="none"/>
@@ -8328,7 +8251,6 @@
               <w:jc w:val="center"/>
             </w:pPr>
             <w:r>
-              <w:lastRenderedPageBreak/>
               <w:t>Circular Queue</w:t>
             </w:r>
           </w:p>
@@ -8531,7 +8453,6 @@
           </w:tcPr>
           <w:p>
             <w:r>
-              <w:lastRenderedPageBreak/>
               <w:t>+ Constructor (Id: String)</w:t>
             </w:r>
           </w:p>
@@ -8609,7 +8530,7 @@
                     </wp:anchor>
                   </w:drawing>
                 </mc:Choice>
-                <mc:Fallback>
+                <mc:Fallback xmlns:w16cid="http://schemas.microsoft.com/office/word/2016/wordml/cid" xmlns:am3d="http://schemas.microsoft.com/office/drawing/2017/model3d" xmlns:aink="http://schemas.microsoft.com/office/drawing/2016/ink" xmlns:cx8="http://schemas.microsoft.com/office/drawing/2016/5/14/chartex" xmlns:cx7="http://schemas.microsoft.com/office/drawing/2016/5/13/chartex" xmlns:cx6="http://schemas.microsoft.com/office/drawing/2016/5/12/chartex" xmlns:cx5="http://schemas.microsoft.com/office/drawing/2016/5/11/chartex" xmlns:cx4="http://schemas.microsoft.com/office/drawing/2016/5/10/chartex" xmlns:cx3="http://schemas.microsoft.com/office/drawing/2016/5/9/chartex" xmlns:cx2="http://schemas.microsoft.com/office/drawing/2015/10/21/chartex" xmlns:cx1="http://schemas.microsoft.com/office/drawing/2015/9/8/chartex">
                   <w:pict>
                     <v:shapetype w14:anchorId="335C196E" id="_x0000_t32" coordsize="21600,21600" o:spt="32" o:oned="t" path="m,l21600,21600e" filled="f">
                       <v:path arrowok="t" fillok="f" o:connecttype="none"/>
@@ -9151,11 +9072,7 @@
         <w:t xml:space="preserve">During the class mainloop, the current player is output, as well as the value of their hand. Then the </w:t>
       </w:r>
       <w:r>
-        <w:t xml:space="preserve">player or the AI can decide to hit or stand. This hit or stand functionality is done through one </w:t>
-      </w:r>
-      <w:r>
-        <w:lastRenderedPageBreak/>
-        <w:t>function for each of the behaviours, this method has the same behaviour, however, it performs this behaviour on the hand at the front of the queue which will be popped. If the player stands or is bust, they are out of the game and are not pushed back</w:t>
+        <w:t>player or the AI can decide to hit or stand. This hit or stand functionality is done through one function for each of the behaviours, this method has the same behaviour, however, it performs this behaviour on the hand at the front of the queue which will be popped. If the player stands or is bust, they are out of the game and are not pushed back</w:t>
       </w:r>
       <w:r>
         <w:t xml:space="preserve"> </w:t>
@@ -9190,7 +9107,6 @@
       <w:bookmarkStart w:id="40" w:name="_Toc505767392"/>
       <w:commentRangeStart w:id="41"/>
       <w:r>
-        <w:lastRenderedPageBreak/>
         <w:t xml:space="preserve">Design </w:t>
       </w:r>
       <w:commentRangeEnd w:id="41"/>
@@ -9272,15 +9188,7 @@
     </w:p>
     <w:p>
       <w:r>
-        <w:t xml:space="preserve">Storing the cards and the values associated with them are best stored in a Binary Search Tree, this is because as long as I store all the cards in their value order, then searching for each card has a Big O complexity of </w:t>
-      </w:r>
-      <w:proofErr w:type="gramStart"/>
-      <w:r>
-        <w:t>O(</w:t>
-      </w:r>
-      <w:proofErr w:type="gramEnd"/>
-      <w:r>
-        <w:t>log n), compared to if I used an array, which would result in a Big O complexity of O(n). Although the dat</w:t>
+        <w:t>Storing the cards and the values associated with them are best stored in a Binary Search Tree, this is because as long as I store all the cards in their value order, then searching for each card has a Big O complexity of O(log n), compared to if I used an array, which would result in a Big O complexity of O(n). Although the dat</w:t>
       </w:r>
       <w:r>
         <w:t>a set in this scenario is fixed for a small n,</w:t>
@@ -9443,15 +9351,7 @@
         <w:t>The main benefit of using a binary search tree</w:t>
       </w:r>
       <w:r>
-        <w:t xml:space="preserve"> is the fast access time of </w:t>
-      </w:r>
-      <w:proofErr w:type="gramStart"/>
-      <w:r>
-        <w:t>O(</w:t>
-      </w:r>
-      <w:proofErr w:type="gramEnd"/>
-      <w:r>
-        <w:t>log n). However, this does benefit is not gained, unless the BST is balanced. An example of an unbalanced binary tree is shown below:</w:t>
+        <w:t xml:space="preserve"> is the fast access time of O(log n). However, this does benefit is not gained, unless the BST is balanced. An example of an unbalanced binary tree is shown below:</w:t>
       </w:r>
     </w:p>
     <w:p/>
@@ -9517,7 +9417,7 @@
               </wp:anchor>
             </w:drawing>
           </mc:Choice>
-          <mc:Fallback>
+          <mc:Fallback xmlns:w16cid="http://schemas.microsoft.com/office/word/2016/wordml/cid" xmlns:am3d="http://schemas.microsoft.com/office/drawing/2017/model3d" xmlns:aink="http://schemas.microsoft.com/office/drawing/2016/ink" xmlns:cx8="http://schemas.microsoft.com/office/drawing/2016/5/14/chartex" xmlns:cx7="http://schemas.microsoft.com/office/drawing/2016/5/13/chartex" xmlns:cx6="http://schemas.microsoft.com/office/drawing/2016/5/12/chartex" xmlns:cx5="http://schemas.microsoft.com/office/drawing/2016/5/11/chartex" xmlns:cx4="http://schemas.microsoft.com/office/drawing/2016/5/10/chartex" xmlns:cx3="http://schemas.microsoft.com/office/drawing/2016/5/9/chartex" xmlns:cx2="http://schemas.microsoft.com/office/drawing/2015/10/21/chartex" xmlns:cx1="http://schemas.microsoft.com/office/drawing/2015/9/8/chartex">
             <w:pict>
               <v:line w14:anchorId="26D32E61" id="Straight Connector 12" o:spid="_x0000_s1026" style="position:absolute;z-index:251671552;visibility:visible;mso-wrap-style:square;mso-width-percent:0;mso-height-percent:0;mso-wrap-distance-left:9pt;mso-wrap-distance-top:0;mso-wrap-distance-right:9pt;mso-wrap-distance-bottom:0;mso-position-horizontal:absolute;mso-position-horizontal-relative:text;mso-position-vertical:absolute;mso-position-vertical-relative:text;mso-width-percent:0;mso-height-percent:0;mso-width-relative:margin;mso-height-relative:margin" from="222pt,3.4pt" to="240pt,22.15pt" o:gfxdata="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" strokecolor="black [3040]"/>
             </w:pict>
@@ -9680,7 +9580,7 @@
               </wp:anchor>
             </w:drawing>
           </mc:Choice>
-          <mc:Fallback>
+          <mc:Fallback xmlns:w16cid="http://schemas.microsoft.com/office/word/2016/wordml/cid" xmlns:am3d="http://schemas.microsoft.com/office/drawing/2017/model3d" xmlns:aink="http://schemas.microsoft.com/office/drawing/2016/ink" xmlns:cx8="http://schemas.microsoft.com/office/drawing/2016/5/14/chartex" xmlns:cx7="http://schemas.microsoft.com/office/drawing/2016/5/13/chartex" xmlns:cx6="http://schemas.microsoft.com/office/drawing/2016/5/12/chartex" xmlns:cx5="http://schemas.microsoft.com/office/drawing/2016/5/11/chartex" xmlns:cx4="http://schemas.microsoft.com/office/drawing/2016/5/10/chartex" xmlns:cx3="http://schemas.microsoft.com/office/drawing/2016/5/9/chartex" xmlns:cx2="http://schemas.microsoft.com/office/drawing/2015/10/21/chartex" xmlns:cx1="http://schemas.microsoft.com/office/drawing/2015/9/8/chartex">
             <w:pict>
               <v:line w14:anchorId="602847A0" id="Straight Connector 14" o:spid="_x0000_s1026" style="position:absolute;z-index:251675648;visibility:visible;mso-wrap-style:square;mso-width-percent:0;mso-height-percent:0;mso-wrap-distance-left:9pt;mso-wrap-distance-top:0;mso-wrap-distance-right:9pt;mso-wrap-distance-bottom:0;mso-position-horizontal:absolute;mso-position-horizontal-relative:text;mso-position-vertical:absolute;mso-position-vertical-relative:text;mso-width-percent:0;mso-height-percent:0;mso-width-relative:margin;mso-height-relative:margin" from="332.25pt,52.25pt" to="347.25pt,69.5pt" o:gfxdata="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" strokecolor="black [3040]"/>
             </w:pict>
@@ -9748,7 +9648,7 @@
               </wp:anchor>
             </w:drawing>
           </mc:Choice>
-          <mc:Fallback>
+          <mc:Fallback xmlns:w16cid="http://schemas.microsoft.com/office/word/2016/wordml/cid" xmlns:am3d="http://schemas.microsoft.com/office/drawing/2017/model3d" xmlns:aink="http://schemas.microsoft.com/office/drawing/2016/ink" xmlns:cx8="http://schemas.microsoft.com/office/drawing/2016/5/14/chartex" xmlns:cx7="http://schemas.microsoft.com/office/drawing/2016/5/13/chartex" xmlns:cx6="http://schemas.microsoft.com/office/drawing/2016/5/12/chartex" xmlns:cx5="http://schemas.microsoft.com/office/drawing/2016/5/11/chartex" xmlns:cx4="http://schemas.microsoft.com/office/drawing/2016/5/10/chartex" xmlns:cx3="http://schemas.microsoft.com/office/drawing/2016/5/9/chartex" xmlns:cx2="http://schemas.microsoft.com/office/drawing/2015/10/21/chartex" xmlns:cx1="http://schemas.microsoft.com/office/drawing/2015/9/8/chartex">
             <w:pict>
               <v:line w14:anchorId="7FBE934E" id="Straight Connector 13" o:spid="_x0000_s1026" style="position:absolute;z-index:251673600;visibility:visible;mso-wrap-style:square;mso-width-percent:0;mso-height-percent:0;mso-wrap-distance-left:9pt;mso-wrap-distance-top:0;mso-wrap-distance-right:9pt;mso-wrap-distance-bottom:0;mso-position-horizontal:absolute;mso-position-horizontal-relative:text;mso-position-vertical:absolute;mso-position-vertical-relative:text;mso-width-percent:0;mso-height-percent:0;mso-width-relative:margin;mso-height-relative:margin" from="276pt,4.25pt" to="292.5pt,21.5pt" o:gfxdata="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" strokecolor="black [3040]"/>
             </w:pict>
@@ -9945,27 +9845,10 @@
     <w:p/>
     <w:p>
       <w:r>
-        <w:lastRenderedPageBreak/>
-        <w:t xml:space="preserve">This is the worst case scenario, where the data is inserted into the tree in ascending order. At the worst case, the binary search tree effectively becomes a linked list, and the search time complexity becomes O(n) rather than </w:t>
-      </w:r>
-      <w:proofErr w:type="gramStart"/>
-      <w:r>
-        <w:t>O(</w:t>
-      </w:r>
-      <w:proofErr w:type="gramEnd"/>
-      <w:r>
-        <w:t>log n), and we lose the benefit of using the BST at all. Although this is the extreme case, there are likely to be other cases where parts of the tree are balanced and other parts are unbalanced</w:t>
-      </w:r>
-      <w:r>
-        <w:t xml:space="preserve">, which would result in a search complexity between O(n) and </w:t>
-      </w:r>
-      <w:proofErr w:type="gramStart"/>
-      <w:r>
-        <w:t>O(</w:t>
-      </w:r>
-      <w:proofErr w:type="gramEnd"/>
-      <w:r>
-        <w:t>log n). Consequently, an algorithm made to maintain the structure of the BST would be useful.</w:t>
+        <w:t>This is the worst case scenario, where the data is inserted into the tree in ascending order. At the worst case, the binary search tree effectively becomes a linked list, and the search time complexity becomes O(n) rather than O(log n), and we lose the benefit of using the BST at all. Although this is the extreme case, there are likely to be other cases where parts of the tree are balanced and other parts are unbalanced</w:t>
+      </w:r>
+      <w:r>
+        <w:t>, which would result in a search complexity between O(n) and O(log n). Consequently, an algorithm made to maintain the structure of the BST would be useful.</w:t>
       </w:r>
     </w:p>
     <w:p>
@@ -10054,15 +9937,7 @@
         <w:t xml:space="preserve">). Whilst this is a high time complexity (although it is still polynomial), it is worth </w:t>
       </w:r>
       <w:r>
-        <w:t xml:space="preserve">it in this context, because this only impacts on the program during the population of the tree. As a result of this the searching time complexity becomes </w:t>
-      </w:r>
-      <w:proofErr w:type="gramStart"/>
-      <w:r>
-        <w:t>O(</w:t>
-      </w:r>
-      <w:proofErr w:type="gramEnd"/>
-      <w:r>
-        <w:t>log n). As the tree will be searched very often during the game, the overall time complexity makes this algorithm worth it.</w:t>
+        <w:t>it in this context, because this only impacts on the program during the population of the tree. As a result of this the searching time complexity becomes O(log n). As the tree will be searched very often during the game, the overall time complexity makes this algorithm worth it.</w:t>
       </w:r>
     </w:p>
     <w:p>
@@ -10070,7 +9945,6 @@
         <w:pStyle w:val="Heading6"/>
       </w:pPr>
       <w:r>
-        <w:lastRenderedPageBreak/>
         <w:t>Pseudo Code</w:t>
       </w:r>
     </w:p>
@@ -10078,16 +9952,19 @@
       <w:pPr>
         <w:pStyle w:val="NoSpacing"/>
       </w:pPr>
+      <w:commentRangeStart w:id="44"/>
       <w:r>
         <w:t>FUNCTION Maintain_</w:t>
       </w:r>
-      <w:proofErr w:type="gramStart"/>
-      <w:r>
-        <w:t>TREE(</w:t>
-      </w:r>
-      <w:proofErr w:type="gramEnd"/>
-      <w:r>
-        <w:t>)</w:t>
+      <w:r>
+        <w:t>TREE()</w:t>
+      </w:r>
+      <w:commentRangeEnd w:id="44"/>
+      <w:r>
+        <w:rPr>
+          <w:rStyle w:val="CommentReference"/>
+        </w:rPr>
+        <w:commentReference w:id="44"/>
       </w:r>
     </w:p>
     <w:p>
@@ -10199,15 +10076,7 @@
         <w:pStyle w:val="NoSpacing"/>
       </w:pPr>
       <w:r>
-        <w:t xml:space="preserve">    Left &lt;- Maintain_Traverse(current_</w:t>
-      </w:r>
-      <w:proofErr w:type="gramStart"/>
-      <w:r>
-        <w:t>node.left</w:t>
-      </w:r>
-      <w:proofErr w:type="gramEnd"/>
-      <w:r>
-        <w:t>)</w:t>
+        <w:t xml:space="preserve">    Left &lt;- Maintain_Traverse(current_node.left)</w:t>
       </w:r>
     </w:p>
     <w:p>
@@ -10215,15 +10084,7 @@
         <w:pStyle w:val="NoSpacing"/>
       </w:pPr>
       <w:r>
-        <w:t xml:space="preserve">    Right &lt;- Maintain_Traverse(current_</w:t>
-      </w:r>
-      <w:proofErr w:type="gramStart"/>
-      <w:r>
-        <w:t>node.right</w:t>
-      </w:r>
-      <w:proofErr w:type="gramEnd"/>
-      <w:r>
-        <w:t>)</w:t>
+        <w:t xml:space="preserve">    Right &lt;- Maintain_Traverse(current_node.right)</w:t>
       </w:r>
     </w:p>
     <w:p>
@@ -10252,15 +10113,7 @@
         <w:pStyle w:val="NoSpacing"/>
       </w:pPr>
       <w:r>
-        <w:t xml:space="preserve">    ELIF </w:t>
-      </w:r>
-      <w:proofErr w:type="gramStart"/>
-      <w:r>
-        <w:t>abs(</w:t>
-      </w:r>
-      <w:proofErr w:type="gramEnd"/>
-      <w:r>
-        <w:t>left – right) &gt;= 2 //Imbalance in the tree – Therefore Balance</w:t>
+        <w:t xml:space="preserve">    ELIF abs(left – right) &gt;= 2 //Imbalance in the tree – Therefore Balance</w:t>
       </w:r>
     </w:p>
     <w:p>
@@ -10351,26 +10204,189 @@
     </w:p>
     <w:p>
       <w:pPr>
-        <w:pStyle w:val="Heading3"/>
-      </w:pPr>
-      <w:bookmarkStart w:id="44" w:name="_Toc505767393"/>
+        <w:pStyle w:val="Heading5"/>
+      </w:pPr>
+      <w:r>
+        <w:t>Generation of Chances via Card Counting</w:t>
+      </w:r>
+    </w:p>
+    <w:p>
+      <w:r>
+        <w:t>The premise of the card counting AI is to count the cards which have been played in the game, and then base the next move on the probability of drawing a particular card. The behaviour of the CCAI can then be parameterised, based on the thresholds for action on the probabilities generated.</w:t>
+      </w:r>
+    </w:p>
+    <w:p>
+      <w:r>
+        <w:t xml:space="preserve">For the blackjack prototype, I have identified three fundamental probabilities which need to be assessed by the AI when generating its next move, the probability that the next card will bring the AI into the following states: bust, blackjack, </w:t>
+      </w:r>
       <w:commentRangeStart w:id="45"/>
       <w:commentRangeStart w:id="46"/>
       <w:r>
-        <w:lastRenderedPageBreak/>
-        <w:t>Design – Neural Network Based AI</w:t>
+        <w:t xml:space="preserve">winning/exceed winning player. I will also include a Boolean parameter called “winning” which will be true when the current AI is winning, </w:t>
+      </w:r>
+      <w:r>
+        <w:t xml:space="preserve">the chance that the next hit will result in a winning state </w:t>
+      </w:r>
+      <w:r>
+        <w:t xml:space="preserve">will be 100%, as distinct from the next card being certain to bring the AI from a losing state into a winning state. </w:t>
       </w:r>
       <w:commentRangeEnd w:id="45"/>
       <w:commentRangeEnd w:id="46"/>
+    </w:p>
+    <w:p>
+      <w:r>
+        <w:t xml:space="preserve">The way these probabilities are fundamentally generated are the same: find the critical card value which will bring the AI into the state being checked for, add up all the cards which will lead to this state transition, if the AI receives it, </w:t>
+      </w:r>
+      <w:r>
+        <w:rPr>
+          <w:rStyle w:val="CommentReference"/>
+        </w:rPr>
+        <w:commentReference w:id="46"/>
+      </w:r>
+      <w:r>
+        <w:rPr>
+          <w:rStyle w:val="CommentReference"/>
+        </w:rPr>
+        <w:commentReference w:id="45"/>
+      </w:r>
+      <w:r>
+        <w:t xml:space="preserve">then divide this value by the total number of cards left in </w:t>
+      </w:r>
+      <w:r>
+        <w:t>the deck.</w:t>
+      </w:r>
+    </w:p>
+    <w:p>
+      <w:r>
+        <w:t xml:space="preserve">The way this is implemented is that the Binary Tree used to store the card values and the number of cards associated with that value in the deck will be traversed, and any card which is valid for the state transition will be added to the return value. </w:t>
+      </w:r>
+    </w:p>
+    <w:p>
+      <w:r>
+        <w:t>For going into a blackjack state, there can only be at most one card which will generate this result. Consequently, when counting the cards for the probability of going into blackjack, only the number of cards for the single value needs to be counted, giving a Big-O complexity of O(log n), as the structure used to count the cards is a binary tree. On the other hand, for exceeding the winning player (given that the AI currently losing) or going bust, there are a number of cards which could result in this state transition – any card which is equal to or greater than a critical value. The operation of counting the nodes for a value in the right subtree of the binary tree would have a bi</w:t>
+      </w:r>
+      <w:r>
+        <w:t xml:space="preserve">g-O complexity much less than O(n), because only the number of cards in the right subtree and that turning node would have to be counted. However, if the turning node is in the left subtree of the binary tree, then the process becomes a bit more complicated as the number of cards in its right subtree have to be counted, as all the cards in the nodes above it in the tree hierarchy, as well as all the nodes in the right subtree of the binary tree. </w:t>
+      </w:r>
+    </w:p>
+    <w:p>
+      <w:commentRangeStart w:id="47"/>
+      <w:r>
+        <w:t>The efficiency of this counting algorithm could be maximised</w:t>
+      </w:r>
+      <w:commentRangeEnd w:id="47"/>
+      <w:r>
+        <w:rPr>
+          <w:rStyle w:val="CommentReference"/>
+        </w:rPr>
+        <w:commentReference w:id="47"/>
+      </w:r>
+      <w:r>
+        <w:t xml:space="preserve"> by implementing two different methods for these two scenarios, however, this increases the programming complexity massively, and due to the time constraints, I have decided to use a single umbrella method which checks all the nodes in the subtree. Whilst this does have a big-O complexity of O(n), it is much faster to write, and this time can be guaranteed for all nodes. This methods simply executes a post order traversal and counts all the cards values of the nodes which have a card value bigger than or equal to the value of a passed turning node. This method was much simpler to write, as it did not require a node position detection algorithm (detecting if a node is on the left or right side of the subtree) and it only requires a single counting algorithm for all nodes.</w:t>
+      </w:r>
+    </w:p>
+    <w:p>
+      <w:r>
+        <w:t>The last part of the card counting algorithm is to decrement the nodes in the tree, after each card has been played, and then deleting them when the number of cards left in the deck of that value of card reaches 0. This is achieved by passing in the cards dealt to the CCAI, at the end of a game of blackjack, then decrementing this node, and deleting it if its count reaches 0. This part of the algorithm is quite straight forward, however, there are some edge cases which complicate it a bit. One such case is that every card has been played at the end of a game, in which case the binary tree is reinitialised. Another case is that</w:t>
+      </w:r>
+      <w:r>
+        <w:t xml:space="preserve"> a deck resets half way through a game, in which case the CCAI has to decrement the binary tree, until it is depleted and then keep the new cards to decrement the new tree after it has been reinitialised. Lastly, when a node has been deleted, the method to maintain the tree to keep a balanced structure is called to keep node searching time at a big-O complexity of O(log n).</w:t>
+      </w:r>
+    </w:p>
+    <w:p>
+      <w:r>
+        <w:t>From a high level, these algorithms operate in these steps:</w:t>
+      </w:r>
+    </w:p>
+    <w:p>
+      <w:r>
+        <w:t>Card Counting:</w:t>
+      </w:r>
+    </w:p>
+    <w:p>
+      <w:pPr>
+        <w:pStyle w:val="ListParagraph"/>
+        <w:numPr>
+          <w:ilvl w:val="0"/>
+          <w:numId w:val="19"/>
+        </w:numPr>
+      </w:pPr>
+      <w:r>
+        <w:t xml:space="preserve">Find the current value of the hand of the AI, and then calculate the values of the turning nodes which would result in the transition state of: blackjack, bust, winning. </w:t>
+      </w:r>
+    </w:p>
+    <w:p>
+      <w:pPr>
+        <w:pStyle w:val="ListParagraph"/>
+        <w:numPr>
+          <w:ilvl w:val="0"/>
+          <w:numId w:val="19"/>
+        </w:numPr>
+      </w:pPr>
+      <w:r>
+        <w:t>Count the value of the nodes which would result in a state transition – for blackjack, thi</w:t>
+      </w:r>
+      <w:r>
+        <w:t>s is just the turning node, for the other states, this would involve counting the cards equal to or greater than the turning node</w:t>
+      </w:r>
+    </w:p>
+    <w:p>
+      <w:pPr>
+        <w:pStyle w:val="ListParagraph"/>
+        <w:numPr>
+          <w:ilvl w:val="0"/>
+          <w:numId w:val="19"/>
+        </w:numPr>
+      </w:pPr>
+      <w:r>
+        <w:t>Calculate the probability of the next card resulting in the state transition by counted_cards / total number of cards in tree</w:t>
+      </w:r>
+    </w:p>
+    <w:p>
+      <w:r>
+        <w:t>Deletion:</w:t>
+      </w:r>
+    </w:p>
+    <w:p>
+      <w:pPr>
+        <w:pStyle w:val="ListParagraph"/>
+        <w:numPr>
+          <w:ilvl w:val="0"/>
+          <w:numId w:val="20"/>
+        </w:numPr>
+      </w:pPr>
+      <w:r>
+        <w:t xml:space="preserve">Count the </w:t>
+      </w:r>
+      <w:bookmarkStart w:id="48" w:name="_GoBack"/>
+      <w:bookmarkEnd w:id="48"/>
+    </w:p>
+    <w:p>
+      <w:r>
+        <w:br w:type="page"/>
+      </w:r>
+    </w:p>
+    <w:p>
+      <w:pPr>
+        <w:pStyle w:val="Heading3"/>
+      </w:pPr>
+      <w:bookmarkStart w:id="49" w:name="_Toc505767393"/>
+      <w:commentRangeStart w:id="50"/>
+      <w:commentRangeStart w:id="51"/>
+      <w:r>
+        <w:t>Design – Neural Network Based AI</w:t>
+      </w:r>
+      <w:commentRangeEnd w:id="50"/>
+      <w:commentRangeEnd w:id="51"/>
       <w:r>
         <w:rPr>
           <w:rStyle w:val="CommentReference"/>
           <w:rFonts w:asciiTheme="minorHAnsi" w:eastAsiaTheme="minorHAnsi" w:hAnsiTheme="minorHAnsi" w:cstheme="minorBidi"/>
           <w:color w:val="auto"/>
         </w:rPr>
-        <w:commentReference w:id="45"/>
-      </w:r>
-      <w:bookmarkEnd w:id="44"/>
+        <w:commentReference w:id="50"/>
+      </w:r>
+      <w:bookmarkEnd w:id="49"/>
     </w:p>
     <w:p>
       <w:pPr>
@@ -10438,7 +10454,7 @@
                     </pic:cNvPicPr>
                   </pic:nvPicPr>
                   <pic:blipFill>
-                    <a:blip r:embed="rId20">
+                    <a:blip r:embed="rId19">
                       <a:extLst>
                         <a:ext uri="{28A0092B-C50C-407E-A947-70E740481C1C}">
                           <a14:useLocalDpi xmlns:a14="http://schemas.microsoft.com/office/drawing/2010/main" val="0"/>
@@ -10471,19 +10487,18 @@
       </w:r>
     </w:p>
     <w:p>
-      <w:commentRangeStart w:id="47"/>
-      <w:commentRangeStart w:id="48"/>
-      <w:r>
-        <w:lastRenderedPageBreak/>
+      <w:commentRangeStart w:id="52"/>
+      <w:commentRangeStart w:id="53"/>
+      <w:r>
         <w:t>In Conjunction with this, I will train this network with the following rewards and the following exploration strategy.</w:t>
       </w:r>
-      <w:commentRangeEnd w:id="47"/>
-      <w:commentRangeEnd w:id="48"/>
+      <w:commentRangeEnd w:id="52"/>
+      <w:commentRangeEnd w:id="53"/>
       <w:r>
         <w:rPr>
           <w:rStyle w:val="CommentReference"/>
         </w:rPr>
-        <w:commentReference w:id="47"/>
+        <w:commentReference w:id="52"/>
       </w:r>
     </w:p>
     <w:p>
@@ -10567,15 +10582,7 @@
     </w:p>
     <w:p>
       <w:r>
-        <w:t xml:space="preserve">The normalisation of these values assists in the optimisation of the gradient descent algorithms, because </w:t>
-      </w:r>
-      <w:proofErr w:type="gramStart"/>
-      <w:r>
-        <w:t>all of</w:t>
-      </w:r>
-      <w:proofErr w:type="gramEnd"/>
-      <w:r>
-        <w:t xml:space="preserve"> the values for the features will be in a similar range, which means that gradient descent will occur at the same rate for all weights. In this example, I have used 1/30 for the normalisation constant, because no hand will typically exceed a hand value of 30. </w:t>
+        <w:t xml:space="preserve">The normalisation of these values assists in the optimisation of the gradient descent algorithms, because all of the values for the features will be in a similar range, which means that gradient descent will occur at the same rate for all weights. In this example, I have used 1/30 for the normalisation constant, because no hand will typically exceed a hand value of 30. </w:t>
       </w:r>
     </w:p>
     <w:p>
@@ -10583,13 +10590,8 @@
         <w:t>These decisions for the rewards is not balanced in the sense that there is often going to be a higher cost for going bust or losing, compared to the reward for winning. This is because the rewards are relative to the hand values, as a result, when the agent goes bust the c</w:t>
       </w:r>
       <w:r>
-        <w:t xml:space="preserve">ost will always be lower </w:t>
-      </w:r>
-      <w:proofErr w:type="gramStart"/>
-      <w:r>
-        <w:t>than  -</w:t>
-      </w:r>
-      <w:proofErr w:type="gramEnd"/>
+        <w:t>ost will always be lower than  -</w:t>
+      </w:r>
       <w:r>
         <w:t>21, whereas the reward for winning will only be around 21 max. This is somewhat countered by the fact that the agent receives a reward for hitting, and increasing the value of the hand, however this could be optimised. Although this is a good starting point for a prototype.</w:t>
       </w:r>
@@ -10628,24 +10630,25 @@
       <w:pPr>
         <w:pStyle w:val="Heading5"/>
       </w:pPr>
-      <w:commentRangeStart w:id="49"/>
+      <w:commentRangeStart w:id="54"/>
       <w:r>
         <w:t>Prototype Results:</w:t>
       </w:r>
-      <w:commentRangeEnd w:id="49"/>
+      <w:commentRangeEnd w:id="54"/>
       <w:r>
         <w:rPr>
           <w:rStyle w:val="CommentReference"/>
           <w:rFonts w:asciiTheme="minorHAnsi" w:eastAsiaTheme="minorHAnsi" w:hAnsiTheme="minorHAnsi" w:cstheme="minorBidi"/>
           <w:color w:val="auto"/>
         </w:rPr>
-        <w:commentReference w:id="49"/>
+        <w:commentReference w:id="54"/>
       </w:r>
     </w:p>
     <w:p>
       <w:r>
         <w:rPr>
           <w:noProof/>
+          <w:lang w:eastAsia="en-GB"/>
         </w:rPr>
         <w:drawing>
           <wp:inline distT="0" distB="0" distL="0" distR="0" wp14:anchorId="32131D52" wp14:editId="40D5D4D3">
@@ -10665,7 +10668,7 @@
                     </pic:cNvPicPr>
                   </pic:nvPicPr>
                   <pic:blipFill>
-                    <a:blip r:embed="rId21">
+                    <a:blip r:embed="rId20">
                       <a:extLst>
                         <a:ext uri="{28A0092B-C50C-407E-A947-70E740481C1C}">
                           <a14:useLocalDpi xmlns:a14="http://schemas.microsoft.com/office/drawing/2010/main" val="0"/>
@@ -10699,7 +10702,6 @@
     </w:p>
     <w:p>
       <w:r>
-        <w:lastRenderedPageBreak/>
         <w:t>This initial prototype has a high winrate of 45.6%, which is higher than expected</w:t>
       </w:r>
       <w:r>
@@ -10730,7 +10732,7 @@
         <w:rPr>
           <w:rStyle w:val="CommentReference"/>
         </w:rPr>
-        <w:commentReference w:id="48"/>
+        <w:commentReference w:id="53"/>
       </w:r>
       <w:r>
         <w:t>Prototype 2 Architecture and Design</w:t>
@@ -10760,7 +10762,6 @@
     <w:p/>
     <w:p>
       <w:r>
-        <w:lastRenderedPageBreak/>
         <w:t>This changes the network architecture to look like this</w:t>
       </w:r>
       <w:r>
@@ -10771,6 +10772,7 @@
       <w:r>
         <w:rPr>
           <w:noProof/>
+          <w:lang w:eastAsia="en-GB"/>
         </w:rPr>
         <w:drawing>
           <wp:inline distT="0" distB="0" distL="0" distR="0" wp14:anchorId="1FB547D6" wp14:editId="40A8CB90">
@@ -10790,7 +10792,7 @@
                     </pic:cNvPicPr>
                   </pic:nvPicPr>
                   <pic:blipFill>
-                    <a:blip r:embed="rId22">
+                    <a:blip r:embed="rId21">
                       <a:extLst>
                         <a:ext uri="{28A0092B-C50C-407E-A947-70E740481C1C}">
                           <a14:useLocalDpi xmlns:a14="http://schemas.microsoft.com/office/drawing/2010/main" val="0"/>
@@ -10821,8 +10823,6 @@
           </wp:inline>
         </w:drawing>
       </w:r>
-      <w:bookmarkStart w:id="50" w:name="_GoBack"/>
-      <w:bookmarkEnd w:id="50"/>
     </w:p>
     <w:p>
       <w:pPr>
@@ -10874,7 +10874,6 @@
         <w:pStyle w:val="Heading6"/>
       </w:pPr>
       <w:r>
-        <w:lastRenderedPageBreak/>
         <w:t>Exploration of Exploration Strategies</w:t>
       </w:r>
     </w:p>
@@ -10928,38 +10927,38 @@
       <w:pPr>
         <w:pStyle w:val="Heading3"/>
       </w:pPr>
-      <w:bookmarkStart w:id="51" w:name="_Toc505767394"/>
+      <w:bookmarkStart w:id="55" w:name="_Toc505767394"/>
       <w:r>
         <w:t>Design – Simple AI</w:t>
       </w:r>
-      <w:bookmarkEnd w:id="51"/>
+      <w:bookmarkEnd w:id="55"/>
     </w:p>
     <w:p/>
     <w:p>
       <w:pPr>
         <w:pStyle w:val="Heading3"/>
       </w:pPr>
-      <w:bookmarkStart w:id="52" w:name="_Toc505767395"/>
+      <w:bookmarkStart w:id="56" w:name="_Toc505767395"/>
       <w:r>
         <w:t>Design – Comparison Tool</w:t>
       </w:r>
-      <w:bookmarkEnd w:id="52"/>
+      <w:bookmarkEnd w:id="56"/>
     </w:p>
     <w:p/>
     <w:p>
       <w:pPr>
         <w:pStyle w:val="Heading3"/>
       </w:pPr>
-      <w:bookmarkStart w:id="53" w:name="_Toc505767396"/>
+      <w:bookmarkStart w:id="57" w:name="_Toc505767396"/>
       <w:r>
         <w:rPr>
           <w:rStyle w:val="CommentReference"/>
           <w:rFonts w:asciiTheme="minorHAnsi" w:eastAsiaTheme="minorHAnsi" w:hAnsiTheme="minorHAnsi" w:cstheme="minorBidi"/>
           <w:color w:val="auto"/>
         </w:rPr>
-        <w:commentReference w:id="46"/>
-      </w:r>
-      <w:bookmarkEnd w:id="53"/>
+        <w:commentReference w:id="51"/>
+      </w:r>
+      <w:bookmarkEnd w:id="57"/>
     </w:p>
     <w:p>
       <w:pPr>
@@ -10970,7 +10969,7 @@
           <w:u w:val="single"/>
         </w:rPr>
       </w:pPr>
-      <w:bookmarkStart w:id="54" w:name="_Toc505767397"/>
+      <w:bookmarkStart w:id="58" w:name="_Toc505767397"/>
       <w:r>
         <w:rPr>
           <w:rStyle w:val="Heading2Char"/>
@@ -10991,7 +10990,7 @@
         </w:rPr>
         <w:t>Development</w:t>
       </w:r>
-      <w:bookmarkEnd w:id="54"/>
+      <w:bookmarkEnd w:id="58"/>
       <w:r>
         <w:br/>
       </w:r>
@@ -11000,11 +10999,11 @@
       <w:pPr>
         <w:pStyle w:val="Heading1"/>
       </w:pPr>
-      <w:bookmarkStart w:id="55" w:name="_Toc505767398"/>
+      <w:bookmarkStart w:id="59" w:name="_Toc505767398"/>
       <w:r>
         <w:t>Testing</w:t>
       </w:r>
-      <w:bookmarkEnd w:id="55"/>
+      <w:bookmarkEnd w:id="59"/>
       <w:r>
         <w:t xml:space="preserve"> </w:t>
       </w:r>
@@ -11021,11 +11020,11 @@
       <w:pPr>
         <w:pStyle w:val="Heading1"/>
       </w:pPr>
-      <w:bookmarkStart w:id="56" w:name="_Toc505767399"/>
+      <w:bookmarkStart w:id="60" w:name="_Toc505767399"/>
       <w:r>
         <w:t>Evaluation</w:t>
       </w:r>
-      <w:bookmarkEnd w:id="56"/>
+      <w:bookmarkEnd w:id="60"/>
     </w:p>
     <w:sectPr>
       <w:pgSz w:w="11906" w:h="16838"/>
@@ -11038,7 +11037,7 @@
 </file>
 
 <file path=word/comments.xml><?xml version="1.0" encoding="utf-8"?>
-<w:comments xmlns:wpc="http://schemas.microsoft.com/office/word/2010/wordprocessingCanvas" xmlns:cx="http://schemas.microsoft.com/office/drawing/2014/chartex" xmlns:cx1="http://schemas.microsoft.com/office/drawing/2015/9/8/chartex" xmlns:cx2="http://schemas.microsoft.com/office/drawing/2015/10/21/chartex" xmlns:cx3="http://schemas.microsoft.com/office/drawing/2016/5/9/chartex" xmlns:cx4="http://schemas.microsoft.com/office/drawing/2016/5/10/chartex" xmlns:cx5="http://schemas.microsoft.com/office/drawing/2016/5/11/chartex" xmlns:cx6="http://schemas.microsoft.com/office/drawing/2016/5/12/chartex" xmlns:cx7="http://schemas.microsoft.com/office/drawing/2016/5/13/chartex" xmlns:cx8="http://schemas.microsoft.com/office/drawing/2016/5/14/chartex" xmlns:mc="http://schemas.openxmlformats.org/markup-compatibility/2006" xmlns:aink="http://schemas.microsoft.com/office/drawing/2016/ink" xmlns:am3d="http://schemas.microsoft.com/office/drawing/2017/model3d" xmlns:o="urn:schemas-microsoft-com:office:office" xmlns:r="http://schemas.openxmlformats.org/officeDocument/2006/relationships" xmlns:m="http://schemas.openxmlformats.org/officeDocument/2006/math" xmlns:v="urn:schemas-microsoft-com:vml" xmlns:wp14="http://schemas.microsoft.com/office/word/2010/wordprocessingDrawing" xmlns:wp="http://schemas.openxmlformats.org/drawingml/2006/wordprocessingDrawing" xmlns:w10="urn:schemas-microsoft-com:office:word" xmlns:w="http://schemas.openxmlformats.org/wordprocessingml/2006/main" xmlns:w14="http://schemas.microsoft.com/office/word/2010/wordml" xmlns:w15="http://schemas.microsoft.com/office/word/2012/wordml" xmlns:w16cid="http://schemas.microsoft.com/office/word/2016/wordml/cid" xmlns:w16se="http://schemas.microsoft.com/office/word/2015/wordml/symex" xmlns:wpg="http://schemas.microsoft.com/office/word/2010/wordprocessingGroup" xmlns:wpi="http://schemas.microsoft.com/office/word/2010/wordprocessingInk" xmlns:wne="http://schemas.microsoft.com/office/word/2006/wordml" xmlns:wps="http://schemas.microsoft.com/office/word/2010/wordprocessingShape" mc:Ignorable="w14 w15 w16se w16cid wp14">
+<w:comments xmlns:wpc="http://schemas.microsoft.com/office/word/2010/wordprocessingCanvas" xmlns:cx="http://schemas.microsoft.com/office/drawing/2014/chartex" xmlns:mc="http://schemas.openxmlformats.org/markup-compatibility/2006" xmlns:o="urn:schemas-microsoft-com:office:office" xmlns:r="http://schemas.openxmlformats.org/officeDocument/2006/relationships" xmlns:m="http://schemas.openxmlformats.org/officeDocument/2006/math" xmlns:v="urn:schemas-microsoft-com:vml" xmlns:wp14="http://schemas.microsoft.com/office/word/2010/wordprocessingDrawing" xmlns:wp="http://schemas.openxmlformats.org/drawingml/2006/wordprocessingDrawing" xmlns:w10="urn:schemas-microsoft-com:office:word" xmlns:w="http://schemas.openxmlformats.org/wordprocessingml/2006/main" xmlns:w14="http://schemas.microsoft.com/office/word/2010/wordml" xmlns:w15="http://schemas.microsoft.com/office/word/2012/wordml" xmlns:w16se="http://schemas.microsoft.com/office/word/2015/wordml/symex" xmlns:wpg="http://schemas.microsoft.com/office/word/2010/wordprocessingGroup" xmlns:wpi="http://schemas.microsoft.com/office/word/2010/wordprocessingInk" xmlns:wne="http://schemas.microsoft.com/office/word/2006/wordml" xmlns:wps="http://schemas.microsoft.com/office/word/2010/wordprocessingShape" mc:Ignorable="w14 w15 w16se wp14">
   <w:comment w:id="1" w:author="%username%" w:date="2017-12-04T14:35:00Z" w:initials="%">
     <w:p>
       <w:pPr>
@@ -11409,7 +11408,7 @@
       </w:r>
     </w:p>
   </w:comment>
-  <w:comment w:id="45" w:author="William GILROY [2]" w:date="2017-12-19T11:07:00Z" w:initials="WG">
+  <w:comment w:id="44" w:author="William GILROY [2]" w:date="2018-03-09T10:11:00Z" w:initials="WG">
     <w:p>
       <w:pPr>
         <w:pStyle w:val="CommentText"/>
@@ -11421,19 +11420,11 @@
         <w:annotationRef/>
       </w:r>
       <w:r>
-        <w:t xml:space="preserve">Talk about basic initial design – features, algorithms, structure, its performance and the progression (convolutional layers, experience buffer, reward </w:t>
-      </w:r>
-      <w:proofErr w:type="gramStart"/>
-      <w:r>
-        <w:t>maniupulation)  Talk</w:t>
-      </w:r>
-      <w:proofErr w:type="gramEnd"/>
-      <w:r>
-        <w:t xml:space="preserve"> about the agent interface class too.</w:t>
+        <w:t>Decide if you want to change this to the more precise abstract pseudo code, like in the implementation</w:t>
       </w:r>
     </w:p>
   </w:comment>
-  <w:comment w:id="47" w:author="William GILROY [2]" w:date="2018-02-07T11:46:00Z" w:initials="WG">
+  <w:comment w:id="46" w:author="William GILROY [2]" w:date="2018-03-09T10:07:00Z" w:initials="WG">
     <w:p>
       <w:pPr>
         <w:pStyle w:val="CommentText"/>
@@ -11445,11 +11436,77 @@
         <w:annotationRef/>
       </w:r>
       <w:r>
+        <w:t>Adjust this if you decide to chance the feature into win margin</w:t>
+      </w:r>
+    </w:p>
+    <w:p>
+      <w:pPr>
+        <w:pStyle w:val="CommentText"/>
+      </w:pPr>
+    </w:p>
+  </w:comment>
+  <w:comment w:id="45" w:author="%username%" w:date="2018-03-09T10:06:00Z" w:initials="%">
+    <w:p>
+      <w:pPr>
+        <w:pStyle w:val="CommentText"/>
+      </w:pPr>
+      <w:r>
+        <w:rPr>
+          <w:rStyle w:val="CommentReference"/>
+        </w:rPr>
+        <w:annotationRef/>
+      </w:r>
+    </w:p>
+  </w:comment>
+  <w:comment w:id="47" w:author="William GILROY [2]" w:date="2018-03-09T10:21:00Z" w:initials="WG">
+    <w:p>
+      <w:pPr>
+        <w:pStyle w:val="CommentText"/>
+      </w:pPr>
+      <w:r>
+        <w:rPr>
+          <w:rStyle w:val="CommentReference"/>
+        </w:rPr>
+        <w:annotationRef/>
+      </w:r>
+      <w:r>
+        <w:t>Decide if you want to implement this later on, if you have time</w:t>
+      </w:r>
+    </w:p>
+  </w:comment>
+  <w:comment w:id="50" w:author="William GILROY [2]" w:date="2017-12-19T11:07:00Z" w:initials="WG">
+    <w:p>
+      <w:pPr>
+        <w:pStyle w:val="CommentText"/>
+      </w:pPr>
+      <w:r>
+        <w:rPr>
+          <w:rStyle w:val="CommentReference"/>
+        </w:rPr>
+        <w:annotationRef/>
+      </w:r>
+      <w:r>
+        <w:t>Talk about basic initial design – features, algorithms, structure, its performance and the progression (convolutional layers, experience buffer, reward maniupulation)  Talk about the agent interface class too.</w:t>
+      </w:r>
+    </w:p>
+  </w:comment>
+  <w:comment w:id="52" w:author="William GILROY [2]" w:date="2018-02-07T11:46:00Z" w:initials="WG">
+    <w:p>
+      <w:pPr>
+        <w:pStyle w:val="CommentText"/>
+      </w:pPr>
+      <w:r>
+        <w:rPr>
+          <w:rStyle w:val="CommentReference"/>
+        </w:rPr>
+        <w:annotationRef/>
+      </w:r>
+      <w:r>
         <w:t>Input the rewards and strategy, by looking in NN.py</w:t>
       </w:r>
     </w:p>
   </w:comment>
-  <w:comment w:id="49" w:author="William GILROY [2]" w:date="2018-02-07T11:48:00Z" w:initials="WG">
+  <w:comment w:id="54" w:author="William GILROY [2]" w:date="2018-02-07T11:48:00Z" w:initials="WG">
     <w:p>
       <w:pPr>
         <w:pStyle w:val="CommentText"/>
@@ -11465,7 +11522,7 @@
       </w:r>
     </w:p>
   </w:comment>
-  <w:comment w:id="48" w:author="%username%" w:date="2018-02-07T11:45:00Z" w:initials="%">
+  <w:comment w:id="53" w:author="%username%" w:date="2018-02-07T11:45:00Z" w:initials="%">
     <w:p>
       <w:pPr>
         <w:pStyle w:val="CommentText"/>
@@ -11478,7 +11535,7 @@
       </w:r>
     </w:p>
   </w:comment>
-  <w:comment w:id="46" w:author="%username%" w:date="2017-12-19T11:06:00Z" w:initials="%">
+  <w:comment w:id="51" w:author="%username%" w:date="2017-12-19T11:06:00Z" w:initials="%">
     <w:p>
       <w:pPr>
         <w:pStyle w:val="CommentText"/>
@@ -11495,7 +11552,7 @@
 </file>
 
 <file path=word/commentsExtended.xml><?xml version="1.0" encoding="utf-8"?>
-<w15:commentsEx xmlns:wpc="http://schemas.microsoft.com/office/word/2010/wordprocessingCanvas" xmlns:cx="http://schemas.microsoft.com/office/drawing/2014/chartex" xmlns:cx1="http://schemas.microsoft.com/office/drawing/2015/9/8/chartex" xmlns:cx2="http://schemas.microsoft.com/office/drawing/2015/10/21/chartex" xmlns:cx3="http://schemas.microsoft.com/office/drawing/2016/5/9/chartex" xmlns:cx4="http://schemas.microsoft.com/office/drawing/2016/5/10/chartex" xmlns:cx5="http://schemas.microsoft.com/office/drawing/2016/5/11/chartex" xmlns:cx6="http://schemas.microsoft.com/office/drawing/2016/5/12/chartex" xmlns:cx7="http://schemas.microsoft.com/office/drawing/2016/5/13/chartex" xmlns:cx8="http://schemas.microsoft.com/office/drawing/2016/5/14/chartex" xmlns:mc="http://schemas.openxmlformats.org/markup-compatibility/2006" xmlns:aink="http://schemas.microsoft.com/office/drawing/2016/ink" xmlns:am3d="http://schemas.microsoft.com/office/drawing/2017/model3d" xmlns:o="urn:schemas-microsoft-com:office:office" xmlns:r="http://schemas.openxmlformats.org/officeDocument/2006/relationships" xmlns:m="http://schemas.openxmlformats.org/officeDocument/2006/math" xmlns:v="urn:schemas-microsoft-com:vml" xmlns:wp14="http://schemas.microsoft.com/office/word/2010/wordprocessingDrawing" xmlns:wp="http://schemas.openxmlformats.org/drawingml/2006/wordprocessingDrawing" xmlns:w10="urn:schemas-microsoft-com:office:word" xmlns:w="http://schemas.openxmlformats.org/wordprocessingml/2006/main" xmlns:w14="http://schemas.microsoft.com/office/word/2010/wordml" xmlns:w15="http://schemas.microsoft.com/office/word/2012/wordml" xmlns:w16cid="http://schemas.microsoft.com/office/word/2016/wordml/cid" xmlns:w16se="http://schemas.microsoft.com/office/word/2015/wordml/symex" xmlns:wpg="http://schemas.microsoft.com/office/word/2010/wordprocessingGroup" xmlns:wpi="http://schemas.microsoft.com/office/word/2010/wordprocessingInk" xmlns:wne="http://schemas.microsoft.com/office/word/2006/wordml" xmlns:wps="http://schemas.microsoft.com/office/word/2010/wordprocessingShape" mc:Ignorable="w14 w15 w16se w16cid wp14">
+<w15:commentsEx xmlns:wpc="http://schemas.microsoft.com/office/word/2010/wordprocessingCanvas" xmlns:cx="http://schemas.microsoft.com/office/drawing/2014/chartex" xmlns:mc="http://schemas.openxmlformats.org/markup-compatibility/2006" xmlns:o="urn:schemas-microsoft-com:office:office" xmlns:r="http://schemas.openxmlformats.org/officeDocument/2006/relationships" xmlns:m="http://schemas.openxmlformats.org/officeDocument/2006/math" xmlns:v="urn:schemas-microsoft-com:vml" xmlns:wp14="http://schemas.microsoft.com/office/word/2010/wordprocessingDrawing" xmlns:wp="http://schemas.openxmlformats.org/drawingml/2006/wordprocessingDrawing" xmlns:w10="urn:schemas-microsoft-com:office:word" xmlns:w="http://schemas.openxmlformats.org/wordprocessingml/2006/main" xmlns:w14="http://schemas.microsoft.com/office/word/2010/wordml" xmlns:w15="http://schemas.microsoft.com/office/word/2012/wordml" xmlns:w16se="http://schemas.microsoft.com/office/word/2015/wordml/symex" xmlns:wpg="http://schemas.microsoft.com/office/word/2010/wordprocessingGroup" xmlns:wpi="http://schemas.microsoft.com/office/word/2010/wordprocessingInk" xmlns:wne="http://schemas.microsoft.com/office/word/2006/wordml" xmlns:wps="http://schemas.microsoft.com/office/word/2010/wordprocessingShape" mc:Ignorable="w14 w15 w16se wp14">
   <w15:commentEx w15:paraId="6831B8EF" w15:done="0"/>
   <w15:commentEx w15:paraId="4FE2DE2D" w15:done="0"/>
   <w15:commentEx w15:paraId="45CDCD44" w15:done="0"/>
@@ -11519,6 +11576,10 @@
   <w15:commentEx w15:paraId="2491CCAD" w15:done="0"/>
   <w15:commentEx w15:paraId="0D286BAA" w15:done="0"/>
   <w15:commentEx w15:paraId="4791267B" w15:done="0"/>
+  <w15:commentEx w15:paraId="2ADA1DE1" w15:done="0"/>
+  <w15:commentEx w15:paraId="66DFB96F" w15:done="0"/>
+  <w15:commentEx w15:paraId="1DCCFBF9" w15:done="0"/>
+  <w15:commentEx w15:paraId="794BF411" w15:done="0"/>
   <w15:commentEx w15:paraId="077CFDF3" w15:done="0"/>
   <w15:commentEx w15:paraId="444C5458" w15:done="0"/>
   <w15:commentEx w15:paraId="4DA9137D" w15:done="0"/>
@@ -11561,7 +11622,7 @@
 </file>
 
 <file path=word/endnotes.xml><?xml version="1.0" encoding="utf-8"?>
-<w:endnotes xmlns:wpc="http://schemas.microsoft.com/office/word/2010/wordprocessingCanvas" xmlns:cx="http://schemas.microsoft.com/office/drawing/2014/chartex" xmlns:cx1="http://schemas.microsoft.com/office/drawing/2015/9/8/chartex" xmlns:cx2="http://schemas.microsoft.com/office/drawing/2015/10/21/chartex" xmlns:cx3="http://schemas.microsoft.com/office/drawing/2016/5/9/chartex" xmlns:cx4="http://schemas.microsoft.com/office/drawing/2016/5/10/chartex" xmlns:cx5="http://schemas.microsoft.com/office/drawing/2016/5/11/chartex" xmlns:cx6="http://schemas.microsoft.com/office/drawing/2016/5/12/chartex" xmlns:cx7="http://schemas.microsoft.com/office/drawing/2016/5/13/chartex" xmlns:cx8="http://schemas.microsoft.com/office/drawing/2016/5/14/chartex" xmlns:mc="http://schemas.openxmlformats.org/markup-compatibility/2006" xmlns:aink="http://schemas.microsoft.com/office/drawing/2016/ink" xmlns:am3d="http://schemas.microsoft.com/office/drawing/2017/model3d" xmlns:o="urn:schemas-microsoft-com:office:office" xmlns:r="http://schemas.openxmlformats.org/officeDocument/2006/relationships" xmlns:m="http://schemas.openxmlformats.org/officeDocument/2006/math" xmlns:v="urn:schemas-microsoft-com:vml" xmlns:wp14="http://schemas.microsoft.com/office/word/2010/wordprocessingDrawing" xmlns:wp="http://schemas.openxmlformats.org/drawingml/2006/wordprocessingDrawing" xmlns:w10="urn:schemas-microsoft-com:office:word" xmlns:w="http://schemas.openxmlformats.org/wordprocessingml/2006/main" xmlns:w14="http://schemas.microsoft.com/office/word/2010/wordml" xmlns:w15="http://schemas.microsoft.com/office/word/2012/wordml" xmlns:w16cid="http://schemas.microsoft.com/office/word/2016/wordml/cid" xmlns:w16se="http://schemas.microsoft.com/office/word/2015/wordml/symex" xmlns:wpg="http://schemas.microsoft.com/office/word/2010/wordprocessingGroup" xmlns:wpi="http://schemas.microsoft.com/office/word/2010/wordprocessingInk" xmlns:wne="http://schemas.microsoft.com/office/word/2006/wordml" xmlns:wps="http://schemas.microsoft.com/office/word/2010/wordprocessingShape" mc:Ignorable="w14 w15 w16se w16cid wp14">
+<w:endnotes xmlns:wpc="http://schemas.microsoft.com/office/word/2010/wordprocessingCanvas" xmlns:cx="http://schemas.microsoft.com/office/drawing/2014/chartex" xmlns:mc="http://schemas.openxmlformats.org/markup-compatibility/2006" xmlns:o="urn:schemas-microsoft-com:office:office" xmlns:r="http://schemas.openxmlformats.org/officeDocument/2006/relationships" xmlns:m="http://schemas.openxmlformats.org/officeDocument/2006/math" xmlns:v="urn:schemas-microsoft-com:vml" xmlns:wp14="http://schemas.microsoft.com/office/word/2010/wordprocessingDrawing" xmlns:wp="http://schemas.openxmlformats.org/drawingml/2006/wordprocessingDrawing" xmlns:w10="urn:schemas-microsoft-com:office:word" xmlns:w="http://schemas.openxmlformats.org/wordprocessingml/2006/main" xmlns:w14="http://schemas.microsoft.com/office/word/2010/wordml" xmlns:w15="http://schemas.microsoft.com/office/word/2012/wordml" xmlns:w16se="http://schemas.microsoft.com/office/word/2015/wordml/symex" xmlns:wpg="http://schemas.microsoft.com/office/word/2010/wordprocessingGroup" xmlns:wpi="http://schemas.microsoft.com/office/word/2010/wordprocessingInk" xmlns:wne="http://schemas.microsoft.com/office/word/2006/wordml" xmlns:wps="http://schemas.microsoft.com/office/word/2010/wordprocessingShape" mc:Ignorable="w14 w15 w16se wp14">
   <w:endnote w:type="separator" w:id="-1">
     <w:p>
       <w:pPr>
@@ -11586,7 +11647,7 @@
 </file>
 
 <file path=word/footer1.xml><?xml version="1.0" encoding="utf-8"?>
-<w:ftr xmlns:wpc="http://schemas.microsoft.com/office/word/2010/wordprocessingCanvas" xmlns:cx="http://schemas.microsoft.com/office/drawing/2014/chartex" xmlns:cx1="http://schemas.microsoft.com/office/drawing/2015/9/8/chartex" xmlns:cx2="http://schemas.microsoft.com/office/drawing/2015/10/21/chartex" xmlns:cx3="http://schemas.microsoft.com/office/drawing/2016/5/9/chartex" xmlns:cx4="http://schemas.microsoft.com/office/drawing/2016/5/10/chartex" xmlns:cx5="http://schemas.microsoft.com/office/drawing/2016/5/11/chartex" xmlns:cx6="http://schemas.microsoft.com/office/drawing/2016/5/12/chartex" xmlns:cx7="http://schemas.microsoft.com/office/drawing/2016/5/13/chartex" xmlns:cx8="http://schemas.microsoft.com/office/drawing/2016/5/14/chartex" xmlns:mc="http://schemas.openxmlformats.org/markup-compatibility/2006" xmlns:aink="http://schemas.microsoft.com/office/drawing/2016/ink" xmlns:am3d="http://schemas.microsoft.com/office/drawing/2017/model3d" xmlns:o="urn:schemas-microsoft-com:office:office" xmlns:r="http://schemas.openxmlformats.org/officeDocument/2006/relationships" xmlns:m="http://schemas.openxmlformats.org/officeDocument/2006/math" xmlns:v="urn:schemas-microsoft-com:vml" xmlns:wp14="http://schemas.microsoft.com/office/word/2010/wordprocessingDrawing" xmlns:wp="http://schemas.openxmlformats.org/drawingml/2006/wordprocessingDrawing" xmlns:w10="urn:schemas-microsoft-com:office:word" xmlns:w="http://schemas.openxmlformats.org/wordprocessingml/2006/main" xmlns:w14="http://schemas.microsoft.com/office/word/2010/wordml" xmlns:w15="http://schemas.microsoft.com/office/word/2012/wordml" xmlns:w16cid="http://schemas.microsoft.com/office/word/2016/wordml/cid" xmlns:w16se="http://schemas.microsoft.com/office/word/2015/wordml/symex" xmlns:wpg="http://schemas.microsoft.com/office/word/2010/wordprocessingGroup" xmlns:wpi="http://schemas.microsoft.com/office/word/2010/wordprocessingInk" xmlns:wne="http://schemas.microsoft.com/office/word/2006/wordml" xmlns:wps="http://schemas.microsoft.com/office/word/2010/wordprocessingShape" mc:Ignorable="w14 w15 w16se w16cid wp14">
+<w:ftr xmlns:wpc="http://schemas.microsoft.com/office/word/2010/wordprocessingCanvas" xmlns:cx="http://schemas.microsoft.com/office/drawing/2014/chartex" xmlns:mc="http://schemas.openxmlformats.org/markup-compatibility/2006" xmlns:o="urn:schemas-microsoft-com:office:office" xmlns:r="http://schemas.openxmlformats.org/officeDocument/2006/relationships" xmlns:m="http://schemas.openxmlformats.org/officeDocument/2006/math" xmlns:v="urn:schemas-microsoft-com:vml" xmlns:wp14="http://schemas.microsoft.com/office/word/2010/wordprocessingDrawing" xmlns:wp="http://schemas.openxmlformats.org/drawingml/2006/wordprocessingDrawing" xmlns:w10="urn:schemas-microsoft-com:office:word" xmlns:w="http://schemas.openxmlformats.org/wordprocessingml/2006/main" xmlns:w14="http://schemas.microsoft.com/office/word/2010/wordml" xmlns:w15="http://schemas.microsoft.com/office/word/2012/wordml" xmlns:w16se="http://schemas.microsoft.com/office/word/2015/wordml/symex" xmlns:wpg="http://schemas.microsoft.com/office/word/2010/wordprocessingGroup" xmlns:wpi="http://schemas.microsoft.com/office/word/2010/wordprocessingInk" xmlns:wne="http://schemas.microsoft.com/office/word/2006/wordml" xmlns:wps="http://schemas.microsoft.com/office/word/2010/wordprocessingShape" mc:Ignorable="w14 w15 w16se wp14">
   <w:sdt>
     <w:sdtPr>
       <w:id w:val="-1284731033"/>
@@ -11619,7 +11680,7 @@
           <w:rPr>
             <w:noProof/>
           </w:rPr>
-          <w:t>45</w:t>
+          <w:t>42</w:t>
         </w:r>
         <w:r>
           <w:rPr>
@@ -11639,7 +11700,7 @@
 </file>
 
 <file path=word/footnotes.xml><?xml version="1.0" encoding="utf-8"?>
-<w:footnotes xmlns:wpc="http://schemas.microsoft.com/office/word/2010/wordprocessingCanvas" xmlns:cx="http://schemas.microsoft.com/office/drawing/2014/chartex" xmlns:cx1="http://schemas.microsoft.com/office/drawing/2015/9/8/chartex" xmlns:cx2="http://schemas.microsoft.com/office/drawing/2015/10/21/chartex" xmlns:cx3="http://schemas.microsoft.com/office/drawing/2016/5/9/chartex" xmlns:cx4="http://schemas.microsoft.com/office/drawing/2016/5/10/chartex" xmlns:cx5="http://schemas.microsoft.com/office/drawing/2016/5/11/chartex" xmlns:cx6="http://schemas.microsoft.com/office/drawing/2016/5/12/chartex" xmlns:cx7="http://schemas.microsoft.com/office/drawing/2016/5/13/chartex" xmlns:cx8="http://schemas.microsoft.com/office/drawing/2016/5/14/chartex" xmlns:mc="http://schemas.openxmlformats.org/markup-compatibility/2006" xmlns:aink="http://schemas.microsoft.com/office/drawing/2016/ink" xmlns:am3d="http://schemas.microsoft.com/office/drawing/2017/model3d" xmlns:o="urn:schemas-microsoft-com:office:office" xmlns:r="http://schemas.openxmlformats.org/officeDocument/2006/relationships" xmlns:m="http://schemas.openxmlformats.org/officeDocument/2006/math" xmlns:v="urn:schemas-microsoft-com:vml" xmlns:wp14="http://schemas.microsoft.com/office/word/2010/wordprocessingDrawing" xmlns:wp="http://schemas.openxmlformats.org/drawingml/2006/wordprocessingDrawing" xmlns:w10="urn:schemas-microsoft-com:office:word" xmlns:w="http://schemas.openxmlformats.org/wordprocessingml/2006/main" xmlns:w14="http://schemas.microsoft.com/office/word/2010/wordml" xmlns:w15="http://schemas.microsoft.com/office/word/2012/wordml" xmlns:w16cid="http://schemas.microsoft.com/office/word/2016/wordml/cid" xmlns:w16se="http://schemas.microsoft.com/office/word/2015/wordml/symex" xmlns:wpg="http://schemas.microsoft.com/office/word/2010/wordprocessingGroup" xmlns:wpi="http://schemas.microsoft.com/office/word/2010/wordprocessingInk" xmlns:wne="http://schemas.microsoft.com/office/word/2006/wordml" xmlns:wps="http://schemas.microsoft.com/office/word/2010/wordprocessingShape" mc:Ignorable="w14 w15 w16se w16cid wp14">
+<w:footnotes xmlns:wpc="http://schemas.microsoft.com/office/word/2010/wordprocessingCanvas" xmlns:cx="http://schemas.microsoft.com/office/drawing/2014/chartex" xmlns:mc="http://schemas.openxmlformats.org/markup-compatibility/2006" xmlns:o="urn:schemas-microsoft-com:office:office" xmlns:r="http://schemas.openxmlformats.org/officeDocument/2006/relationships" xmlns:m="http://schemas.openxmlformats.org/officeDocument/2006/math" xmlns:v="urn:schemas-microsoft-com:vml" xmlns:wp14="http://schemas.microsoft.com/office/word/2010/wordprocessingDrawing" xmlns:wp="http://schemas.openxmlformats.org/drawingml/2006/wordprocessingDrawing" xmlns:w10="urn:schemas-microsoft-com:office:word" xmlns:w="http://schemas.openxmlformats.org/wordprocessingml/2006/main" xmlns:w14="http://schemas.microsoft.com/office/word/2010/wordml" xmlns:w15="http://schemas.microsoft.com/office/word/2012/wordml" xmlns:w16se="http://schemas.microsoft.com/office/word/2015/wordml/symex" xmlns:wpg="http://schemas.microsoft.com/office/word/2010/wordprocessingGroup" xmlns:wpi="http://schemas.microsoft.com/office/word/2010/wordprocessingInk" xmlns:wne="http://schemas.microsoft.com/office/word/2006/wordml" xmlns:wps="http://schemas.microsoft.com/office/word/2010/wordprocessingShape" mc:Ignorable="w14 w15 w16se wp14">
   <w:footnote w:type="separator" w:id="-1">
     <w:p>
       <w:pPr>
@@ -11997,7 +12058,7 @@
 </file>
 
 <file path=word/header1.xml><?xml version="1.0" encoding="utf-8"?>
-<w:hdr xmlns:wpc="http://schemas.microsoft.com/office/word/2010/wordprocessingCanvas" xmlns:cx="http://schemas.microsoft.com/office/drawing/2014/chartex" xmlns:cx1="http://schemas.microsoft.com/office/drawing/2015/9/8/chartex" xmlns:cx2="http://schemas.microsoft.com/office/drawing/2015/10/21/chartex" xmlns:cx3="http://schemas.microsoft.com/office/drawing/2016/5/9/chartex" xmlns:cx4="http://schemas.microsoft.com/office/drawing/2016/5/10/chartex" xmlns:cx5="http://schemas.microsoft.com/office/drawing/2016/5/11/chartex" xmlns:cx6="http://schemas.microsoft.com/office/drawing/2016/5/12/chartex" xmlns:cx7="http://schemas.microsoft.com/office/drawing/2016/5/13/chartex" xmlns:cx8="http://schemas.microsoft.com/office/drawing/2016/5/14/chartex" xmlns:mc="http://schemas.openxmlformats.org/markup-compatibility/2006" xmlns:aink="http://schemas.microsoft.com/office/drawing/2016/ink" xmlns:am3d="http://schemas.microsoft.com/office/drawing/2017/model3d" xmlns:o="urn:schemas-microsoft-com:office:office" xmlns:r="http://schemas.openxmlformats.org/officeDocument/2006/relationships" xmlns:m="http://schemas.openxmlformats.org/officeDocument/2006/math" xmlns:v="urn:schemas-microsoft-com:vml" xmlns:wp14="http://schemas.microsoft.com/office/word/2010/wordprocessingDrawing" xmlns:wp="http://schemas.openxmlformats.org/drawingml/2006/wordprocessingDrawing" xmlns:w10="urn:schemas-microsoft-com:office:word" xmlns:w="http://schemas.openxmlformats.org/wordprocessingml/2006/main" xmlns:w14="http://schemas.microsoft.com/office/word/2010/wordml" xmlns:w15="http://schemas.microsoft.com/office/word/2012/wordml" xmlns:w16cid="http://schemas.microsoft.com/office/word/2016/wordml/cid" xmlns:w16se="http://schemas.microsoft.com/office/word/2015/wordml/symex" xmlns:wpg="http://schemas.microsoft.com/office/word/2010/wordprocessingGroup" xmlns:wpi="http://schemas.microsoft.com/office/word/2010/wordprocessingInk" xmlns:wne="http://schemas.microsoft.com/office/word/2006/wordml" xmlns:wps="http://schemas.microsoft.com/office/word/2010/wordprocessingShape" mc:Ignorable="w14 w15 w16se w16cid wp14">
+<w:hdr xmlns:wpc="http://schemas.microsoft.com/office/word/2010/wordprocessingCanvas" xmlns:cx="http://schemas.microsoft.com/office/drawing/2014/chartex" xmlns:mc="http://schemas.openxmlformats.org/markup-compatibility/2006" xmlns:o="urn:schemas-microsoft-com:office:office" xmlns:r="http://schemas.openxmlformats.org/officeDocument/2006/relationships" xmlns:m="http://schemas.openxmlformats.org/officeDocument/2006/math" xmlns:v="urn:schemas-microsoft-com:vml" xmlns:wp14="http://schemas.microsoft.com/office/word/2010/wordprocessingDrawing" xmlns:wp="http://schemas.openxmlformats.org/drawingml/2006/wordprocessingDrawing" xmlns:w10="urn:schemas-microsoft-com:office:word" xmlns:w="http://schemas.openxmlformats.org/wordprocessingml/2006/main" xmlns:w14="http://schemas.microsoft.com/office/word/2010/wordml" xmlns:w15="http://schemas.microsoft.com/office/word/2012/wordml" xmlns:w16se="http://schemas.microsoft.com/office/word/2015/wordml/symex" xmlns:wpg="http://schemas.microsoft.com/office/word/2010/wordprocessingGroup" xmlns:wpi="http://schemas.microsoft.com/office/word/2010/wordprocessingInk" xmlns:wne="http://schemas.microsoft.com/office/word/2006/wordml" xmlns:wps="http://schemas.microsoft.com/office/word/2010/wordprocessingShape" mc:Ignorable="w14 w15 w16se wp14">
   <w:p>
     <w:pPr>
       <w:pStyle w:val="Header"/>
@@ -12037,7 +12098,7 @@
 </file>
 
 <file path=word/numbering.xml><?xml version="1.0" encoding="utf-8"?>
-<w:numbering xmlns:wpc="http://schemas.microsoft.com/office/word/2010/wordprocessingCanvas" xmlns:cx="http://schemas.microsoft.com/office/drawing/2014/chartex" xmlns:cx1="http://schemas.microsoft.com/office/drawing/2015/9/8/chartex" xmlns:cx2="http://schemas.microsoft.com/office/drawing/2015/10/21/chartex" xmlns:cx3="http://schemas.microsoft.com/office/drawing/2016/5/9/chartex" xmlns:cx4="http://schemas.microsoft.com/office/drawing/2016/5/10/chartex" xmlns:cx5="http://schemas.microsoft.com/office/drawing/2016/5/11/chartex" xmlns:cx6="http://schemas.microsoft.com/office/drawing/2016/5/12/chartex" xmlns:cx7="http://schemas.microsoft.com/office/drawing/2016/5/13/chartex" xmlns:cx8="http://schemas.microsoft.com/office/drawing/2016/5/14/chartex" xmlns:mc="http://schemas.openxmlformats.org/markup-compatibility/2006" xmlns:aink="http://schemas.microsoft.com/office/drawing/2016/ink" xmlns:am3d="http://schemas.microsoft.com/office/drawing/2017/model3d" xmlns:o="urn:schemas-microsoft-com:office:office" xmlns:r="http://schemas.openxmlformats.org/officeDocument/2006/relationships" xmlns:m="http://schemas.openxmlformats.org/officeDocument/2006/math" xmlns:v="urn:schemas-microsoft-com:vml" xmlns:wp14="http://schemas.microsoft.com/office/word/2010/wordprocessingDrawing" xmlns:wp="http://schemas.openxmlformats.org/drawingml/2006/wordprocessingDrawing" xmlns:w10="urn:schemas-microsoft-com:office:word" xmlns:w="http://schemas.openxmlformats.org/wordprocessingml/2006/main" xmlns:w14="http://schemas.microsoft.com/office/word/2010/wordml" xmlns:w15="http://schemas.microsoft.com/office/word/2012/wordml" xmlns:w16cid="http://schemas.microsoft.com/office/word/2016/wordml/cid" xmlns:w16se="http://schemas.microsoft.com/office/word/2015/wordml/symex" xmlns:wpg="http://schemas.microsoft.com/office/word/2010/wordprocessingGroup" xmlns:wpi="http://schemas.microsoft.com/office/word/2010/wordprocessingInk" xmlns:wne="http://schemas.microsoft.com/office/word/2006/wordml" xmlns:wps="http://schemas.microsoft.com/office/word/2010/wordprocessingShape" mc:Ignorable="w14 w15 w16se w16cid wp14">
+<w:numbering xmlns:wpc="http://schemas.microsoft.com/office/word/2010/wordprocessingCanvas" xmlns:cx="http://schemas.microsoft.com/office/drawing/2014/chartex" xmlns:mc="http://schemas.openxmlformats.org/markup-compatibility/2006" xmlns:o="urn:schemas-microsoft-com:office:office" xmlns:r="http://schemas.openxmlformats.org/officeDocument/2006/relationships" xmlns:m="http://schemas.openxmlformats.org/officeDocument/2006/math" xmlns:v="urn:schemas-microsoft-com:vml" xmlns:wp14="http://schemas.microsoft.com/office/word/2010/wordprocessingDrawing" xmlns:wp="http://schemas.openxmlformats.org/drawingml/2006/wordprocessingDrawing" xmlns:w10="urn:schemas-microsoft-com:office:word" xmlns:w="http://schemas.openxmlformats.org/wordprocessingml/2006/main" xmlns:w14="http://schemas.microsoft.com/office/word/2010/wordml" xmlns:w15="http://schemas.microsoft.com/office/word/2012/wordml" xmlns:w16se="http://schemas.microsoft.com/office/word/2015/wordml/symex" xmlns:wpg="http://schemas.microsoft.com/office/word/2010/wordprocessingGroup" xmlns:wpi="http://schemas.microsoft.com/office/word/2010/wordprocessingInk" xmlns:wne="http://schemas.microsoft.com/office/word/2006/wordml" xmlns:wps="http://schemas.microsoft.com/office/word/2010/wordprocessingShape" mc:Ignorable="w14 w15 w16se wp14">
   <w:abstractNum w:abstractNumId="0" w15:restartNumberingAfterBreak="0">
     <w:nsid w:val="0C3B52C8"/>
     <w:multiLevelType w:val="hybridMultilevel"/>
@@ -12975,6 +13036,184 @@
     </w:lvl>
   </w:abstractNum>
   <w:abstractNum w:abstractNumId="10" w15:restartNumberingAfterBreak="0">
+    <w:nsid w:val="515E4F94"/>
+    <w:multiLevelType w:val="hybridMultilevel"/>
+    <w:tmpl w:val="6C940630"/>
+    <w:lvl w:ilvl="0" w:tplc="08090011">
+      <w:start w:val="1"/>
+      <w:numFmt w:val="decimal"/>
+      <w:lvlText w:val="%1)"/>
+      <w:lvlJc w:val="left"/>
+      <w:pPr>
+        <w:ind w:left="720" w:hanging="360"/>
+      </w:pPr>
+      <w:rPr>
+        <w:rFonts w:hint="default"/>
+      </w:rPr>
+    </w:lvl>
+    <w:lvl w:ilvl="1" w:tplc="08090019" w:tentative="1">
+      <w:start w:val="1"/>
+      <w:numFmt w:val="lowerLetter"/>
+      <w:lvlText w:val="%2."/>
+      <w:lvlJc w:val="left"/>
+      <w:pPr>
+        <w:ind w:left="1440" w:hanging="360"/>
+      </w:pPr>
+    </w:lvl>
+    <w:lvl w:ilvl="2" w:tplc="0809001B" w:tentative="1">
+      <w:start w:val="1"/>
+      <w:numFmt w:val="lowerRoman"/>
+      <w:lvlText w:val="%3."/>
+      <w:lvlJc w:val="right"/>
+      <w:pPr>
+        <w:ind w:left="2160" w:hanging="180"/>
+      </w:pPr>
+    </w:lvl>
+    <w:lvl w:ilvl="3" w:tplc="0809000F" w:tentative="1">
+      <w:start w:val="1"/>
+      <w:numFmt w:val="decimal"/>
+      <w:lvlText w:val="%4."/>
+      <w:lvlJc w:val="left"/>
+      <w:pPr>
+        <w:ind w:left="2880" w:hanging="360"/>
+      </w:pPr>
+    </w:lvl>
+    <w:lvl w:ilvl="4" w:tplc="08090019" w:tentative="1">
+      <w:start w:val="1"/>
+      <w:numFmt w:val="lowerLetter"/>
+      <w:lvlText w:val="%5."/>
+      <w:lvlJc w:val="left"/>
+      <w:pPr>
+        <w:ind w:left="3600" w:hanging="360"/>
+      </w:pPr>
+    </w:lvl>
+    <w:lvl w:ilvl="5" w:tplc="0809001B" w:tentative="1">
+      <w:start w:val="1"/>
+      <w:numFmt w:val="lowerRoman"/>
+      <w:lvlText w:val="%6."/>
+      <w:lvlJc w:val="right"/>
+      <w:pPr>
+        <w:ind w:left="4320" w:hanging="180"/>
+      </w:pPr>
+    </w:lvl>
+    <w:lvl w:ilvl="6" w:tplc="0809000F" w:tentative="1">
+      <w:start w:val="1"/>
+      <w:numFmt w:val="decimal"/>
+      <w:lvlText w:val="%7."/>
+      <w:lvlJc w:val="left"/>
+      <w:pPr>
+        <w:ind w:left="5040" w:hanging="360"/>
+      </w:pPr>
+    </w:lvl>
+    <w:lvl w:ilvl="7" w:tplc="08090019" w:tentative="1">
+      <w:start w:val="1"/>
+      <w:numFmt w:val="lowerLetter"/>
+      <w:lvlText w:val="%8."/>
+      <w:lvlJc w:val="left"/>
+      <w:pPr>
+        <w:ind w:left="5760" w:hanging="360"/>
+      </w:pPr>
+    </w:lvl>
+    <w:lvl w:ilvl="8" w:tplc="0809001B" w:tentative="1">
+      <w:start w:val="1"/>
+      <w:numFmt w:val="lowerRoman"/>
+      <w:lvlText w:val="%9."/>
+      <w:lvlJc w:val="right"/>
+      <w:pPr>
+        <w:ind w:left="6480" w:hanging="180"/>
+      </w:pPr>
+    </w:lvl>
+  </w:abstractNum>
+  <w:abstractNum w:abstractNumId="11" w15:restartNumberingAfterBreak="0">
+    <w:nsid w:val="5329127D"/>
+    <w:multiLevelType w:val="hybridMultilevel"/>
+    <w:tmpl w:val="82100626"/>
+    <w:lvl w:ilvl="0" w:tplc="08090011">
+      <w:start w:val="1"/>
+      <w:numFmt w:val="decimal"/>
+      <w:lvlText w:val="%1)"/>
+      <w:lvlJc w:val="left"/>
+      <w:pPr>
+        <w:ind w:left="720" w:hanging="360"/>
+      </w:pPr>
+      <w:rPr>
+        <w:rFonts w:hint="default"/>
+      </w:rPr>
+    </w:lvl>
+    <w:lvl w:ilvl="1" w:tplc="08090019" w:tentative="1">
+      <w:start w:val="1"/>
+      <w:numFmt w:val="lowerLetter"/>
+      <w:lvlText w:val="%2."/>
+      <w:lvlJc w:val="left"/>
+      <w:pPr>
+        <w:ind w:left="1440" w:hanging="360"/>
+      </w:pPr>
+    </w:lvl>
+    <w:lvl w:ilvl="2" w:tplc="0809001B" w:tentative="1">
+      <w:start w:val="1"/>
+      <w:numFmt w:val="lowerRoman"/>
+      <w:lvlText w:val="%3."/>
+      <w:lvlJc w:val="right"/>
+      <w:pPr>
+        <w:ind w:left="2160" w:hanging="180"/>
+      </w:pPr>
+    </w:lvl>
+    <w:lvl w:ilvl="3" w:tplc="0809000F" w:tentative="1">
+      <w:start w:val="1"/>
+      <w:numFmt w:val="decimal"/>
+      <w:lvlText w:val="%4."/>
+      <w:lvlJc w:val="left"/>
+      <w:pPr>
+        <w:ind w:left="2880" w:hanging="360"/>
+      </w:pPr>
+    </w:lvl>
+    <w:lvl w:ilvl="4" w:tplc="08090019" w:tentative="1">
+      <w:start w:val="1"/>
+      <w:numFmt w:val="lowerLetter"/>
+      <w:lvlText w:val="%5."/>
+      <w:lvlJc w:val="left"/>
+      <w:pPr>
+        <w:ind w:left="3600" w:hanging="360"/>
+      </w:pPr>
+    </w:lvl>
+    <w:lvl w:ilvl="5" w:tplc="0809001B" w:tentative="1">
+      <w:start w:val="1"/>
+      <w:numFmt w:val="lowerRoman"/>
+      <w:lvlText w:val="%6."/>
+      <w:lvlJc w:val="right"/>
+      <w:pPr>
+        <w:ind w:left="4320" w:hanging="180"/>
+      </w:pPr>
+    </w:lvl>
+    <w:lvl w:ilvl="6" w:tplc="0809000F" w:tentative="1">
+      <w:start w:val="1"/>
+      <w:numFmt w:val="decimal"/>
+      <w:lvlText w:val="%7."/>
+      <w:lvlJc w:val="left"/>
+      <w:pPr>
+        <w:ind w:left="5040" w:hanging="360"/>
+      </w:pPr>
+    </w:lvl>
+    <w:lvl w:ilvl="7" w:tplc="08090019" w:tentative="1">
+      <w:start w:val="1"/>
+      <w:numFmt w:val="lowerLetter"/>
+      <w:lvlText w:val="%8."/>
+      <w:lvlJc w:val="left"/>
+      <w:pPr>
+        <w:ind w:left="5760" w:hanging="360"/>
+      </w:pPr>
+    </w:lvl>
+    <w:lvl w:ilvl="8" w:tplc="0809001B" w:tentative="1">
+      <w:start w:val="1"/>
+      <w:numFmt w:val="lowerRoman"/>
+      <w:lvlText w:val="%9."/>
+      <w:lvlJc w:val="right"/>
+      <w:pPr>
+        <w:ind w:left="6480" w:hanging="180"/>
+      </w:pPr>
+    </w:lvl>
+  </w:abstractNum>
+  <w:abstractNum w:abstractNumId="12" w15:restartNumberingAfterBreak="0">
     <w:nsid w:val="5351106A"/>
     <w:multiLevelType w:val="hybridMultilevel"/>
     <w:tmpl w:val="079C517A"/>
@@ -13063,7 +13302,7 @@
       </w:pPr>
     </w:lvl>
   </w:abstractNum>
-  <w:abstractNum w:abstractNumId="11" w15:restartNumberingAfterBreak="0">
+  <w:abstractNum w:abstractNumId="13" w15:restartNumberingAfterBreak="0">
     <w:nsid w:val="598931C1"/>
     <w:multiLevelType w:val="hybridMultilevel"/>
     <w:tmpl w:val="343C3180"/>
@@ -13152,7 +13391,7 @@
       </w:pPr>
     </w:lvl>
   </w:abstractNum>
-  <w:abstractNum w:abstractNumId="12" w15:restartNumberingAfterBreak="0">
+  <w:abstractNum w:abstractNumId="14" w15:restartNumberingAfterBreak="0">
     <w:nsid w:val="5A5F25CA"/>
     <w:multiLevelType w:val="hybridMultilevel"/>
     <w:tmpl w:val="D1DA1C10"/>
@@ -13265,7 +13504,7 @@
       </w:rPr>
     </w:lvl>
   </w:abstractNum>
-  <w:abstractNum w:abstractNumId="13" w15:restartNumberingAfterBreak="0">
+  <w:abstractNum w:abstractNumId="15" w15:restartNumberingAfterBreak="0">
     <w:nsid w:val="5D9972E5"/>
     <w:multiLevelType w:val="hybridMultilevel"/>
     <w:tmpl w:val="8E76C27C"/>
@@ -13354,7 +13593,7 @@
       </w:pPr>
     </w:lvl>
   </w:abstractNum>
-  <w:abstractNum w:abstractNumId="14" w15:restartNumberingAfterBreak="0">
+  <w:abstractNum w:abstractNumId="16" w15:restartNumberingAfterBreak="0">
     <w:nsid w:val="6C9260A3"/>
     <w:multiLevelType w:val="hybridMultilevel"/>
     <w:tmpl w:val="FEB62C74"/>
@@ -13443,7 +13682,7 @@
       </w:pPr>
     </w:lvl>
   </w:abstractNum>
-  <w:abstractNum w:abstractNumId="15" w15:restartNumberingAfterBreak="0">
+  <w:abstractNum w:abstractNumId="17" w15:restartNumberingAfterBreak="0">
     <w:nsid w:val="6DD60163"/>
     <w:multiLevelType w:val="hybridMultilevel"/>
     <w:tmpl w:val="1EBECE24"/>
@@ -13556,7 +13795,7 @@
       </w:rPr>
     </w:lvl>
   </w:abstractNum>
-  <w:abstractNum w:abstractNumId="16" w15:restartNumberingAfterBreak="0">
+  <w:abstractNum w:abstractNumId="18" w15:restartNumberingAfterBreak="0">
     <w:nsid w:val="6DFB07EC"/>
     <w:multiLevelType w:val="hybridMultilevel"/>
     <w:tmpl w:val="504CF014"/>
@@ -13669,7 +13908,7 @@
       </w:rPr>
     </w:lvl>
   </w:abstractNum>
-  <w:abstractNum w:abstractNumId="17" w15:restartNumberingAfterBreak="0">
+  <w:abstractNum w:abstractNumId="19" w15:restartNumberingAfterBreak="0">
     <w:nsid w:val="788901D0"/>
     <w:multiLevelType w:val="hybridMultilevel"/>
     <w:tmpl w:val="69D6A79A"/>
@@ -13759,25 +13998,25 @@
     </w:lvl>
   </w:abstractNum>
   <w:num w:numId="1">
-    <w:abstractNumId w:val="12"/>
+    <w:abstractNumId w:val="14"/>
   </w:num>
   <w:num w:numId="2">
-    <w:abstractNumId w:val="16"/>
+    <w:abstractNumId w:val="18"/>
   </w:num>
   <w:num w:numId="3">
     <w:abstractNumId w:val="0"/>
   </w:num>
   <w:num w:numId="4">
-    <w:abstractNumId w:val="14"/>
+    <w:abstractNumId w:val="16"/>
   </w:num>
   <w:num w:numId="5">
     <w:abstractNumId w:val="4"/>
   </w:num>
   <w:num w:numId="6">
-    <w:abstractNumId w:val="10"/>
+    <w:abstractNumId w:val="12"/>
   </w:num>
   <w:num w:numId="7">
-    <w:abstractNumId w:val="11"/>
+    <w:abstractNumId w:val="13"/>
   </w:num>
   <w:num w:numId="8">
     <w:abstractNumId w:val="2"/>
@@ -13789,7 +14028,7 @@
     <w:abstractNumId w:val="5"/>
   </w:num>
   <w:num w:numId="11">
-    <w:abstractNumId w:val="17"/>
+    <w:abstractNumId w:val="19"/>
   </w:num>
   <w:num w:numId="12">
     <w:abstractNumId w:val="3"/>
@@ -13798,13 +14037,13 @@
     <w:abstractNumId w:val="7"/>
   </w:num>
   <w:num w:numId="14">
-    <w:abstractNumId w:val="15"/>
+    <w:abstractNumId w:val="17"/>
   </w:num>
   <w:num w:numId="15">
     <w:abstractNumId w:val="1"/>
   </w:num>
   <w:num w:numId="16">
-    <w:abstractNumId w:val="13"/>
+    <w:abstractNumId w:val="15"/>
   </w:num>
   <w:num w:numId="17">
     <w:abstractNumId w:val="9"/>
@@ -13812,11 +14051,17 @@
   <w:num w:numId="18">
     <w:abstractNumId w:val="8"/>
   </w:num>
+  <w:num w:numId="19">
+    <w:abstractNumId w:val="10"/>
+  </w:num>
+  <w:num w:numId="20">
+    <w:abstractNumId w:val="11"/>
+  </w:num>
 </w:numbering>
 </file>
 
 <file path=word/people.xml><?xml version="1.0" encoding="utf-8"?>
-<w15:people xmlns:wpc="http://schemas.microsoft.com/office/word/2010/wordprocessingCanvas" xmlns:cx="http://schemas.microsoft.com/office/drawing/2014/chartex" xmlns:cx1="http://schemas.microsoft.com/office/drawing/2015/9/8/chartex" xmlns:cx2="http://schemas.microsoft.com/office/drawing/2015/10/21/chartex" xmlns:cx3="http://schemas.microsoft.com/office/drawing/2016/5/9/chartex" xmlns:cx4="http://schemas.microsoft.com/office/drawing/2016/5/10/chartex" xmlns:cx5="http://schemas.microsoft.com/office/drawing/2016/5/11/chartex" xmlns:cx6="http://schemas.microsoft.com/office/drawing/2016/5/12/chartex" xmlns:cx7="http://schemas.microsoft.com/office/drawing/2016/5/13/chartex" xmlns:cx8="http://schemas.microsoft.com/office/drawing/2016/5/14/chartex" xmlns:mc="http://schemas.openxmlformats.org/markup-compatibility/2006" xmlns:aink="http://schemas.microsoft.com/office/drawing/2016/ink" xmlns:am3d="http://schemas.microsoft.com/office/drawing/2017/model3d" xmlns:o="urn:schemas-microsoft-com:office:office" xmlns:r="http://schemas.openxmlformats.org/officeDocument/2006/relationships" xmlns:m="http://schemas.openxmlformats.org/officeDocument/2006/math" xmlns:v="urn:schemas-microsoft-com:vml" xmlns:wp14="http://schemas.microsoft.com/office/word/2010/wordprocessingDrawing" xmlns:wp="http://schemas.openxmlformats.org/drawingml/2006/wordprocessingDrawing" xmlns:w10="urn:schemas-microsoft-com:office:word" xmlns:w="http://schemas.openxmlformats.org/wordprocessingml/2006/main" xmlns:w14="http://schemas.microsoft.com/office/word/2010/wordml" xmlns:w15="http://schemas.microsoft.com/office/word/2012/wordml" xmlns:w16cid="http://schemas.microsoft.com/office/word/2016/wordml/cid" xmlns:w16se="http://schemas.microsoft.com/office/word/2015/wordml/symex" xmlns:wpg="http://schemas.microsoft.com/office/word/2010/wordprocessingGroup" xmlns:wpi="http://schemas.microsoft.com/office/word/2010/wordprocessingInk" xmlns:wne="http://schemas.microsoft.com/office/word/2006/wordml" xmlns:wps="http://schemas.microsoft.com/office/word/2010/wordprocessingShape" mc:Ignorable="w14 w15 w16se w16cid wp14">
+<w15:people xmlns:wpc="http://schemas.microsoft.com/office/word/2010/wordprocessingCanvas" xmlns:cx="http://schemas.microsoft.com/office/drawing/2014/chartex" xmlns:mc="http://schemas.openxmlformats.org/markup-compatibility/2006" xmlns:o="urn:schemas-microsoft-com:office:office" xmlns:r="http://schemas.openxmlformats.org/officeDocument/2006/relationships" xmlns:m="http://schemas.openxmlformats.org/officeDocument/2006/math" xmlns:v="urn:schemas-microsoft-com:vml" xmlns:wp14="http://schemas.microsoft.com/office/word/2010/wordprocessingDrawing" xmlns:wp="http://schemas.openxmlformats.org/drawingml/2006/wordprocessingDrawing" xmlns:w10="urn:schemas-microsoft-com:office:word" xmlns:w="http://schemas.openxmlformats.org/wordprocessingml/2006/main" xmlns:w14="http://schemas.microsoft.com/office/word/2010/wordml" xmlns:w15="http://schemas.microsoft.com/office/word/2012/wordml" xmlns:w16se="http://schemas.microsoft.com/office/word/2015/wordml/symex" xmlns:wpg="http://schemas.microsoft.com/office/word/2010/wordprocessingGroup" xmlns:wpi="http://schemas.microsoft.com/office/word/2010/wordprocessingInk" xmlns:wne="http://schemas.microsoft.com/office/word/2006/wordml" xmlns:wps="http://schemas.microsoft.com/office/word/2010/wordprocessingShape" mc:Ignorable="w14 w15 w16se wp14">
   <w15:person w15:author="%username%">
     <w15:presenceInfo w15:providerId="None" w15:userId="%username%"/>
   </w15:person>
@@ -13830,7 +14075,7 @@
 </file>
 
 <file path=word/styles.xml><?xml version="1.0" encoding="utf-8"?>
-<w:styles xmlns:mc="http://schemas.openxmlformats.org/markup-compatibility/2006" xmlns:r="http://schemas.openxmlformats.org/officeDocument/2006/relationships" xmlns:w="http://schemas.openxmlformats.org/wordprocessingml/2006/main" xmlns:w14="http://schemas.microsoft.com/office/word/2010/wordml" xmlns:w15="http://schemas.microsoft.com/office/word/2012/wordml" xmlns:w16cid="http://schemas.microsoft.com/office/word/2016/wordml/cid" xmlns:w16se="http://schemas.microsoft.com/office/word/2015/wordml/symex" mc:Ignorable="w14 w15 w16se w16cid">
+<w:styles xmlns:mc="http://schemas.openxmlformats.org/markup-compatibility/2006" xmlns:r="http://schemas.openxmlformats.org/officeDocument/2006/relationships" xmlns:w="http://schemas.openxmlformats.org/wordprocessingml/2006/main" xmlns:w14="http://schemas.microsoft.com/office/word/2010/wordml" xmlns:w15="http://schemas.microsoft.com/office/word/2012/wordml" xmlns:w16se="http://schemas.microsoft.com/office/word/2015/wordml/symex" mc:Ignorable="w14 w15 w16se">
   <w:docDefaults>
     <w:rPrDefault>
       <w:rPr>
@@ -13846,7 +14091,7 @@
       </w:pPr>
     </w:pPrDefault>
   </w:docDefaults>
-  <w:latentStyles w:defLockedState="0" w:defUIPriority="99" w:defSemiHidden="0" w:defUnhideWhenUsed="0" w:defQFormat="0" w:count="375">
+  <w:latentStyles w:defLockedState="0" w:defUIPriority="99" w:defSemiHidden="0" w:defUnhideWhenUsed="0" w:defQFormat="0" w:count="371">
     <w:lsdException w:name="Normal" w:uiPriority="0" w:qFormat="1"/>
     <w:lsdException w:name="heading 1" w:uiPriority="9" w:qFormat="1"/>
     <w:lsdException w:name="heading 2" w:semiHidden="1" w:uiPriority="9" w:unhideWhenUsed="1" w:qFormat="1"/>
@@ -13952,6 +14197,7 @@
     <w:lsdException w:name="HTML Sample" w:semiHidden="1" w:unhideWhenUsed="1"/>
     <w:lsdException w:name="HTML Typewriter" w:semiHidden="1" w:unhideWhenUsed="1"/>
     <w:lsdException w:name="HTML Variable" w:semiHidden="1" w:unhideWhenUsed="1"/>
+    <w:lsdException w:name="Normal Table" w:semiHidden="1" w:unhideWhenUsed="1"/>
     <w:lsdException w:name="annotation subject" w:semiHidden="1" w:unhideWhenUsed="1"/>
     <w:lsdException w:name="No List" w:semiHidden="1" w:unhideWhenUsed="1"/>
     <w:lsdException w:name="Outline List 1" w:semiHidden="1" w:unhideWhenUsed="1"/>
@@ -13995,8 +14241,10 @@
     <w:lsdException w:name="Table Elegant" w:semiHidden="1" w:unhideWhenUsed="1"/>
     <w:lsdException w:name="Table Professional" w:semiHidden="1" w:unhideWhenUsed="1"/>
     <w:lsdException w:name="Table Subtle 1" w:semiHidden="1" w:unhideWhenUsed="1"/>
+    <w:lsdException w:name="Table Subtle 2" w:semiHidden="1" w:unhideWhenUsed="1"/>
     <w:lsdException w:name="Table Web 1" w:semiHidden="1" w:unhideWhenUsed="1"/>
     <w:lsdException w:name="Table Web 2" w:semiHidden="1" w:unhideWhenUsed="1"/>
+    <w:lsdException w:name="Table Web 3" w:semiHidden="1" w:unhideWhenUsed="1"/>
     <w:lsdException w:name="Balloon Text" w:semiHidden="1" w:unhideWhenUsed="1"/>
     <w:lsdException w:name="Table Grid" w:uiPriority="59"/>
     <w:lsdException w:name="Table Theme" w:semiHidden="1" w:unhideWhenUsed="1"/>
@@ -14215,10 +14463,6 @@
     <w:lsdException w:name="List Table 5 Dark Accent 6" w:uiPriority="50"/>
     <w:lsdException w:name="List Table 6 Colorful Accent 6" w:uiPriority="51"/>
     <w:lsdException w:name="List Table 7 Colorful Accent 6" w:uiPriority="52"/>
-    <w:lsdException w:name="Mention" w:semiHidden="1" w:unhideWhenUsed="1"/>
-    <w:lsdException w:name="Smart Hyperlink" w:semiHidden="1" w:unhideWhenUsed="1"/>
-    <w:lsdException w:name="Hashtag" w:semiHidden="1" w:unhideWhenUsed="1"/>
-    <w:lsdException w:name="Unresolved Mention" w:semiHidden="1" w:unhideWhenUsed="1"/>
   </w:latentStyles>
   <w:style w:type="paragraph" w:default="1" w:styleId="Normal">
     <w:name w:val="Normal"/>
@@ -15059,7 +15303,7 @@
 </file>
 
 <file path=customXml/itemProps1.xml><?xml version="1.0" encoding="utf-8"?>
-<ds:datastoreItem xmlns:ds="http://schemas.openxmlformats.org/officeDocument/2006/customXml" ds:itemID="{A11CE6F5-72F4-4E5E-A818-7F407BAAEABB}">
+<ds:datastoreItem xmlns:ds="http://schemas.openxmlformats.org/officeDocument/2006/customXml" ds:itemID="{B7942D8E-6D31-40A4-BD1E-B000A667E197}">
   <ds:schemaRefs>
     <ds:schemaRef ds:uri="http://schemas.openxmlformats.org/officeDocument/2006/bibliography"/>
   </ds:schemaRefs>

</xml_diff>

<commit_message>
turned off dropout when non training, continued ct wrapper (debug get next game id), moved binary card tree to own file
</commit_message>
<xml_diff>
--- a/WriteUp/NEA.docx
+++ b/WriteUp/NEA.docx
@@ -72,7 +72,7 @@
           <w:r>
             <w:fldChar w:fldCharType="separate"/>
           </w:r>
-          <w:hyperlink w:anchor="_Toc505767372" w:history="1">
+          <w:hyperlink w:anchor="_Toc508631150" w:history="1">
             <w:r>
               <w:rPr>
                 <w:rStyle w:val="Hyperlink"/>
@@ -99,7 +99,7 @@
                 <w:noProof/>
                 <w:webHidden/>
               </w:rPr>
-              <w:instrText xml:space="preserve"> PAGEREF _Toc505767372 \h </w:instrText>
+              <w:instrText xml:space="preserve"> PAGEREF _Toc508631150 \h </w:instrText>
             </w:r>
             <w:r>
               <w:rPr>
@@ -142,7 +142,7 @@
               <w:lang w:eastAsia="en-GB"/>
             </w:rPr>
           </w:pPr>
-          <w:hyperlink w:anchor="_Toc505767373" w:history="1">
+          <w:hyperlink w:anchor="_Toc508631151" w:history="1">
             <w:r>
               <w:rPr>
                 <w:rStyle w:val="Hyperlink"/>
@@ -169,7 +169,7 @@
                 <w:noProof/>
                 <w:webHidden/>
               </w:rPr>
-              <w:instrText xml:space="preserve"> PAGEREF _Toc505767373 \h </w:instrText>
+              <w:instrText xml:space="preserve"> PAGEREF _Toc508631151 \h </w:instrText>
             </w:r>
             <w:r>
               <w:rPr>
@@ -212,7 +212,7 @@
               <w:lang w:eastAsia="en-GB"/>
             </w:rPr>
           </w:pPr>
-          <w:hyperlink w:anchor="_Toc505767374" w:history="1">
+          <w:hyperlink w:anchor="_Toc508631152" w:history="1">
             <w:r>
               <w:rPr>
                 <w:rStyle w:val="Hyperlink"/>
@@ -239,7 +239,7 @@
                 <w:noProof/>
                 <w:webHidden/>
               </w:rPr>
-              <w:instrText xml:space="preserve"> PAGEREF _Toc505767374 \h </w:instrText>
+              <w:instrText xml:space="preserve"> PAGEREF _Toc508631152 \h </w:instrText>
             </w:r>
             <w:r>
               <w:rPr>
@@ -282,7 +282,7 @@
               <w:lang w:eastAsia="en-GB"/>
             </w:rPr>
           </w:pPr>
-          <w:hyperlink w:anchor="_Toc505767375" w:history="1">
+          <w:hyperlink w:anchor="_Toc508631153" w:history="1">
             <w:r>
               <w:rPr>
                 <w:rStyle w:val="Hyperlink"/>
@@ -309,7 +309,7 @@
                 <w:noProof/>
                 <w:webHidden/>
               </w:rPr>
-              <w:instrText xml:space="preserve"> PAGEREF _Toc505767375 \h </w:instrText>
+              <w:instrText xml:space="preserve"> PAGEREF _Toc508631153 \h </w:instrText>
             </w:r>
             <w:r>
               <w:rPr>
@@ -352,7 +352,7 @@
               <w:lang w:eastAsia="en-GB"/>
             </w:rPr>
           </w:pPr>
-          <w:hyperlink w:anchor="_Toc505767376" w:history="1">
+          <w:hyperlink w:anchor="_Toc508631154" w:history="1">
             <w:r>
               <w:rPr>
                 <w:rStyle w:val="Hyperlink"/>
@@ -379,7 +379,7 @@
                 <w:noProof/>
                 <w:webHidden/>
               </w:rPr>
-              <w:instrText xml:space="preserve"> PAGEREF _Toc505767376 \h </w:instrText>
+              <w:instrText xml:space="preserve"> PAGEREF _Toc508631154 \h </w:instrText>
             </w:r>
             <w:r>
               <w:rPr>
@@ -422,7 +422,7 @@
               <w:lang w:eastAsia="en-GB"/>
             </w:rPr>
           </w:pPr>
-          <w:hyperlink w:anchor="_Toc505767377" w:history="1">
+          <w:hyperlink w:anchor="_Toc508631155" w:history="1">
             <w:r>
               <w:rPr>
                 <w:rStyle w:val="Hyperlink"/>
@@ -449,7 +449,7 @@
                 <w:noProof/>
                 <w:webHidden/>
               </w:rPr>
-              <w:instrText xml:space="preserve"> PAGEREF _Toc505767377 \h </w:instrText>
+              <w:instrText xml:space="preserve"> PAGEREF _Toc508631155 \h </w:instrText>
             </w:r>
             <w:r>
               <w:rPr>
@@ -492,7 +492,7 @@
               <w:lang w:eastAsia="en-GB"/>
             </w:rPr>
           </w:pPr>
-          <w:hyperlink w:anchor="_Toc505767378" w:history="1">
+          <w:hyperlink w:anchor="_Toc508631156" w:history="1">
             <w:r>
               <w:rPr>
                 <w:rStyle w:val="Hyperlink"/>
@@ -519,7 +519,7 @@
                 <w:noProof/>
                 <w:webHidden/>
               </w:rPr>
-              <w:instrText xml:space="preserve"> PAGEREF _Toc505767378 \h </w:instrText>
+              <w:instrText xml:space="preserve"> PAGEREF _Toc508631156 \h </w:instrText>
             </w:r>
             <w:r>
               <w:rPr>
@@ -562,7 +562,7 @@
               <w:lang w:eastAsia="en-GB"/>
             </w:rPr>
           </w:pPr>
-          <w:hyperlink w:anchor="_Toc505767379" w:history="1">
+          <w:hyperlink w:anchor="_Toc508631157" w:history="1">
             <w:r>
               <w:rPr>
                 <w:rStyle w:val="Hyperlink"/>
@@ -589,7 +589,7 @@
                 <w:noProof/>
                 <w:webHidden/>
               </w:rPr>
-              <w:instrText xml:space="preserve"> PAGEREF _Toc505767379 \h </w:instrText>
+              <w:instrText xml:space="preserve"> PAGEREF _Toc508631157 \h </w:instrText>
             </w:r>
             <w:r>
               <w:rPr>
@@ -632,7 +632,7 @@
               <w:lang w:eastAsia="en-GB"/>
             </w:rPr>
           </w:pPr>
-          <w:hyperlink w:anchor="_Toc505767380" w:history="1">
+          <w:hyperlink w:anchor="_Toc508631158" w:history="1">
             <w:r>
               <w:rPr>
                 <w:rStyle w:val="Hyperlink"/>
@@ -659,7 +659,7 @@
                 <w:noProof/>
                 <w:webHidden/>
               </w:rPr>
-              <w:instrText xml:space="preserve"> PAGEREF _Toc505767380 \h </w:instrText>
+              <w:instrText xml:space="preserve"> PAGEREF _Toc508631158 \h </w:instrText>
             </w:r>
             <w:r>
               <w:rPr>
@@ -702,7 +702,7 @@
               <w:lang w:eastAsia="en-GB"/>
             </w:rPr>
           </w:pPr>
-          <w:hyperlink w:anchor="_Toc505767381" w:history="1">
+          <w:hyperlink w:anchor="_Toc508631159" w:history="1">
             <w:r>
               <w:rPr>
                 <w:rStyle w:val="Hyperlink"/>
@@ -729,7 +729,7 @@
                 <w:noProof/>
                 <w:webHidden/>
               </w:rPr>
-              <w:instrText xml:space="preserve"> PAGEREF _Toc505767381 \h </w:instrText>
+              <w:instrText xml:space="preserve"> PAGEREF _Toc508631159 \h </w:instrText>
             </w:r>
             <w:r>
               <w:rPr>
@@ -772,7 +772,7 @@
               <w:lang w:eastAsia="en-GB"/>
             </w:rPr>
           </w:pPr>
-          <w:hyperlink w:anchor="_Toc505767382" w:history="1">
+          <w:hyperlink w:anchor="_Toc508631160" w:history="1">
             <w:r>
               <w:rPr>
                 <w:rStyle w:val="Hyperlink"/>
@@ -799,7 +799,7 @@
                 <w:noProof/>
                 <w:webHidden/>
               </w:rPr>
-              <w:instrText xml:space="preserve"> PAGEREF _Toc505767382 \h </w:instrText>
+              <w:instrText xml:space="preserve"> PAGEREF _Toc508631160 \h </w:instrText>
             </w:r>
             <w:r>
               <w:rPr>
@@ -842,7 +842,7 @@
               <w:lang w:eastAsia="en-GB"/>
             </w:rPr>
           </w:pPr>
-          <w:hyperlink w:anchor="_Toc505767383" w:history="1">
+          <w:hyperlink w:anchor="_Toc508631161" w:history="1">
             <w:r>
               <w:rPr>
                 <w:rStyle w:val="Hyperlink"/>
@@ -869,7 +869,7 @@
                 <w:noProof/>
                 <w:webHidden/>
               </w:rPr>
-              <w:instrText xml:space="preserve"> PAGEREF _Toc505767383 \h </w:instrText>
+              <w:instrText xml:space="preserve"> PAGEREF _Toc508631161 \h </w:instrText>
             </w:r>
             <w:r>
               <w:rPr>
@@ -912,7 +912,7 @@
               <w:lang w:eastAsia="en-GB"/>
             </w:rPr>
           </w:pPr>
-          <w:hyperlink w:anchor="_Toc505767384" w:history="1">
+          <w:hyperlink w:anchor="_Toc508631162" w:history="1">
             <w:r>
               <w:rPr>
                 <w:rStyle w:val="Hyperlink"/>
@@ -939,7 +939,7 @@
                 <w:noProof/>
                 <w:webHidden/>
               </w:rPr>
-              <w:instrText xml:space="preserve"> PAGEREF _Toc505767384 \h </w:instrText>
+              <w:instrText xml:space="preserve"> PAGEREF _Toc508631162 \h </w:instrText>
             </w:r>
             <w:r>
               <w:rPr>
@@ -982,7 +982,7 @@
               <w:lang w:eastAsia="en-GB"/>
             </w:rPr>
           </w:pPr>
-          <w:hyperlink w:anchor="_Toc505767385" w:history="1">
+          <w:hyperlink w:anchor="_Toc508631163" w:history="1">
             <w:r>
               <w:rPr>
                 <w:rStyle w:val="Hyperlink"/>
@@ -1009,7 +1009,7 @@
                 <w:noProof/>
                 <w:webHidden/>
               </w:rPr>
-              <w:instrText xml:space="preserve"> PAGEREF _Toc505767385 \h </w:instrText>
+              <w:instrText xml:space="preserve"> PAGEREF _Toc508631163 \h </w:instrText>
             </w:r>
             <w:r>
               <w:rPr>
@@ -1052,7 +1052,7 @@
               <w:lang w:eastAsia="en-GB"/>
             </w:rPr>
           </w:pPr>
-          <w:hyperlink w:anchor="_Toc505767386" w:history="1">
+          <w:hyperlink w:anchor="_Toc508631164" w:history="1">
             <w:r>
               <w:rPr>
                 <w:rStyle w:val="Hyperlink"/>
@@ -1079,7 +1079,7 @@
                 <w:noProof/>
                 <w:webHidden/>
               </w:rPr>
-              <w:instrText xml:space="preserve"> PAGEREF _Toc505767386 \h </w:instrText>
+              <w:instrText xml:space="preserve"> PAGEREF _Toc508631164 \h </w:instrText>
             </w:r>
             <w:r>
               <w:rPr>
@@ -1122,7 +1122,7 @@
               <w:lang w:eastAsia="en-GB"/>
             </w:rPr>
           </w:pPr>
-          <w:hyperlink w:anchor="_Toc505767387" w:history="1">
+          <w:hyperlink w:anchor="_Toc508631165" w:history="1">
             <w:r>
               <w:rPr>
                 <w:rStyle w:val="Hyperlink"/>
@@ -1149,7 +1149,7 @@
                 <w:noProof/>
                 <w:webHidden/>
               </w:rPr>
-              <w:instrText xml:space="preserve"> PAGEREF _Toc505767387 \h </w:instrText>
+              <w:instrText xml:space="preserve"> PAGEREF _Toc508631165 \h </w:instrText>
             </w:r>
             <w:r>
               <w:rPr>
@@ -1192,7 +1192,7 @@
               <w:lang w:eastAsia="en-GB"/>
             </w:rPr>
           </w:pPr>
-          <w:hyperlink w:anchor="_Toc505767388" w:history="1">
+          <w:hyperlink w:anchor="_Toc508631166" w:history="1">
             <w:r>
               <w:rPr>
                 <w:rStyle w:val="Hyperlink"/>
@@ -1219,7 +1219,7 @@
                 <w:noProof/>
                 <w:webHidden/>
               </w:rPr>
-              <w:instrText xml:space="preserve"> PAGEREF _Toc505767388 \h </w:instrText>
+              <w:instrText xml:space="preserve"> PAGEREF _Toc508631166 \h </w:instrText>
             </w:r>
             <w:r>
               <w:rPr>
@@ -1262,7 +1262,7 @@
               <w:lang w:eastAsia="en-GB"/>
             </w:rPr>
           </w:pPr>
-          <w:hyperlink w:anchor="_Toc505767389" w:history="1">
+          <w:hyperlink w:anchor="_Toc508631167" w:history="1">
             <w:r>
               <w:rPr>
                 <w:rStyle w:val="Hyperlink"/>
@@ -1289,7 +1289,7 @@
                 <w:noProof/>
                 <w:webHidden/>
               </w:rPr>
-              <w:instrText xml:space="preserve"> PAGEREF _Toc505767389 \h </w:instrText>
+              <w:instrText xml:space="preserve"> PAGEREF _Toc508631167 \h </w:instrText>
             </w:r>
             <w:r>
               <w:rPr>
@@ -1332,7 +1332,7 @@
               <w:lang w:eastAsia="en-GB"/>
             </w:rPr>
           </w:pPr>
-          <w:hyperlink w:anchor="_Toc505767390" w:history="1">
+          <w:hyperlink w:anchor="_Toc508631168" w:history="1">
             <w:r>
               <w:rPr>
                 <w:rStyle w:val="Hyperlink"/>
@@ -1359,7 +1359,7 @@
                 <w:noProof/>
                 <w:webHidden/>
               </w:rPr>
-              <w:instrText xml:space="preserve"> PAGEREF _Toc505767390 \h </w:instrText>
+              <w:instrText xml:space="preserve"> PAGEREF _Toc508631168 \h </w:instrText>
             </w:r>
             <w:r>
               <w:rPr>
@@ -1402,7 +1402,7 @@
               <w:lang w:eastAsia="en-GB"/>
             </w:rPr>
           </w:pPr>
-          <w:hyperlink w:anchor="_Toc505767391" w:history="1">
+          <w:hyperlink w:anchor="_Toc508631169" w:history="1">
             <w:r>
               <w:rPr>
                 <w:rStyle w:val="Hyperlink"/>
@@ -1429,7 +1429,7 @@
                 <w:noProof/>
                 <w:webHidden/>
               </w:rPr>
-              <w:instrText xml:space="preserve"> PAGEREF _Toc505767391 \h </w:instrText>
+              <w:instrText xml:space="preserve"> PAGEREF _Toc508631169 \h </w:instrText>
             </w:r>
             <w:r>
               <w:rPr>
@@ -1472,7 +1472,7 @@
               <w:lang w:eastAsia="en-GB"/>
             </w:rPr>
           </w:pPr>
-          <w:hyperlink w:anchor="_Toc505767392" w:history="1">
+          <w:hyperlink w:anchor="_Toc508631170" w:history="1">
             <w:r>
               <w:rPr>
                 <w:rStyle w:val="Hyperlink"/>
@@ -1499,7 +1499,7 @@
                 <w:noProof/>
                 <w:webHidden/>
               </w:rPr>
-              <w:instrText xml:space="preserve"> PAGEREF _Toc505767392 \h </w:instrText>
+              <w:instrText xml:space="preserve"> PAGEREF _Toc508631170 \h </w:instrText>
             </w:r>
             <w:r>
               <w:rPr>
@@ -1542,7 +1542,7 @@
               <w:lang w:eastAsia="en-GB"/>
             </w:rPr>
           </w:pPr>
-          <w:hyperlink w:anchor="_Toc505767393" w:history="1">
+          <w:hyperlink w:anchor="_Toc508631171" w:history="1">
             <w:r>
               <w:rPr>
                 <w:rStyle w:val="Hyperlink"/>
@@ -1569,7 +1569,7 @@
                 <w:noProof/>
                 <w:webHidden/>
               </w:rPr>
-              <w:instrText xml:space="preserve"> PAGEREF _Toc505767393 \h </w:instrText>
+              <w:instrText xml:space="preserve"> PAGEREF _Toc508631171 \h </w:instrText>
             </w:r>
             <w:r>
               <w:rPr>
@@ -1589,7 +1589,7 @@
                 <w:noProof/>
                 <w:webHidden/>
               </w:rPr>
-              <w:t>41</w:t>
+              <w:t>46</w:t>
             </w:r>
             <w:r>
               <w:rPr>
@@ -1612,7 +1612,7 @@
               <w:lang w:eastAsia="en-GB"/>
             </w:rPr>
           </w:pPr>
-          <w:hyperlink w:anchor="_Toc505767394" w:history="1">
+          <w:hyperlink w:anchor="_Toc508631172" w:history="1">
             <w:r>
               <w:rPr>
                 <w:rStyle w:val="Hyperlink"/>
@@ -1639,7 +1639,7 @@
                 <w:noProof/>
                 <w:webHidden/>
               </w:rPr>
-              <w:instrText xml:space="preserve"> PAGEREF _Toc505767394 \h </w:instrText>
+              <w:instrText xml:space="preserve"> PAGEREF _Toc508631172 \h </w:instrText>
             </w:r>
             <w:r>
               <w:rPr>
@@ -1659,7 +1659,7 @@
                 <w:noProof/>
                 <w:webHidden/>
               </w:rPr>
-              <w:t>42</w:t>
+              <w:t>50</w:t>
             </w:r>
             <w:r>
               <w:rPr>
@@ -1682,7 +1682,7 @@
               <w:lang w:eastAsia="en-GB"/>
             </w:rPr>
           </w:pPr>
-          <w:hyperlink w:anchor="_Toc505767395" w:history="1">
+          <w:hyperlink w:anchor="_Toc508631173" w:history="1">
             <w:r>
               <w:rPr>
                 <w:rStyle w:val="Hyperlink"/>
@@ -1709,7 +1709,7 @@
                 <w:noProof/>
                 <w:webHidden/>
               </w:rPr>
-              <w:instrText xml:space="preserve"> PAGEREF _Toc505767395 \h </w:instrText>
+              <w:instrText xml:space="preserve"> PAGEREF _Toc508631173 \h </w:instrText>
             </w:r>
             <w:r>
               <w:rPr>
@@ -1729,7 +1729,7 @@
                 <w:noProof/>
                 <w:webHidden/>
               </w:rPr>
-              <w:t>42</w:t>
+              <w:t>50</w:t>
             </w:r>
             <w:r>
               <w:rPr>
@@ -1752,7 +1752,7 @@
               <w:lang w:eastAsia="en-GB"/>
             </w:rPr>
           </w:pPr>
-          <w:hyperlink w:anchor="_Toc505767397" w:history="1">
+          <w:hyperlink w:anchor="_Toc508631175" w:history="1">
             <w:r>
               <w:rPr>
                 <w:rStyle w:val="Hyperlink"/>
@@ -1795,7 +1795,7 @@
                 <w:noProof/>
                 <w:webHidden/>
               </w:rPr>
-              <w:instrText xml:space="preserve"> PAGEREF _Toc505767397 \h </w:instrText>
+              <w:instrText xml:space="preserve"> PAGEREF _Toc508631175 \h </w:instrText>
             </w:r>
             <w:r>
               <w:rPr>
@@ -1815,7 +1815,7 @@
                 <w:noProof/>
                 <w:webHidden/>
               </w:rPr>
-              <w:t>42</w:t>
+              <w:t>50</w:t>
             </w:r>
             <w:r>
               <w:rPr>
@@ -1838,7 +1838,7 @@
               <w:lang w:eastAsia="en-GB"/>
             </w:rPr>
           </w:pPr>
-          <w:hyperlink w:anchor="_Toc505767398" w:history="1">
+          <w:hyperlink w:anchor="_Toc508631176" w:history="1">
             <w:r>
               <w:rPr>
                 <w:rStyle w:val="Hyperlink"/>
@@ -1865,7 +1865,7 @@
                 <w:noProof/>
                 <w:webHidden/>
               </w:rPr>
-              <w:instrText xml:space="preserve"> PAGEREF _Toc505767398 \h </w:instrText>
+              <w:instrText xml:space="preserve"> PAGEREF _Toc508631176 \h </w:instrText>
             </w:r>
             <w:r>
               <w:rPr>
@@ -1885,7 +1885,7 @@
                 <w:noProof/>
                 <w:webHidden/>
               </w:rPr>
-              <w:t>42</w:t>
+              <w:t>50</w:t>
             </w:r>
             <w:r>
               <w:rPr>
@@ -1908,7 +1908,7 @@
               <w:lang w:eastAsia="en-GB"/>
             </w:rPr>
           </w:pPr>
-          <w:hyperlink w:anchor="_Toc505767399" w:history="1">
+          <w:hyperlink w:anchor="_Toc508631177" w:history="1">
             <w:r>
               <w:rPr>
                 <w:rStyle w:val="Hyperlink"/>
@@ -1935,7 +1935,7 @@
                 <w:noProof/>
                 <w:webHidden/>
               </w:rPr>
-              <w:instrText xml:space="preserve"> PAGEREF _Toc505767399 \h </w:instrText>
+              <w:instrText xml:space="preserve"> PAGEREF _Toc508631177 \h </w:instrText>
             </w:r>
             <w:r>
               <w:rPr>
@@ -1955,7 +1955,7 @@
                 <w:noProof/>
                 <w:webHidden/>
               </w:rPr>
-              <w:t>42</w:t>
+              <w:t>50</w:t>
             </w:r>
             <w:r>
               <w:rPr>
@@ -2003,7 +2003,7 @@
       <w:pPr>
         <w:pStyle w:val="Heading1"/>
       </w:pPr>
-      <w:bookmarkStart w:id="0" w:name="_Toc505767372"/>
+      <w:bookmarkStart w:id="0" w:name="_Toc508631150"/>
       <w:commentRangeStart w:id="1"/>
       <w:r>
         <w:lastRenderedPageBreak/>
@@ -2024,7 +2024,7 @@
       <w:pPr>
         <w:pStyle w:val="Heading2"/>
       </w:pPr>
-      <w:bookmarkStart w:id="2" w:name="_Toc505767373"/>
+      <w:bookmarkStart w:id="2" w:name="_Toc508631151"/>
       <w:r>
         <w:t>Introduction to Organisation and Client</w:t>
       </w:r>
@@ -2065,7 +2065,7 @@
       <w:pPr>
         <w:pStyle w:val="Heading2"/>
       </w:pPr>
-      <w:bookmarkStart w:id="4" w:name="_Toc505767374"/>
+      <w:bookmarkStart w:id="4" w:name="_Toc508631152"/>
       <w:r>
         <w:t>Outline of the Problem</w:t>
       </w:r>
@@ -2104,7 +2104,7 @@
       <w:pPr>
         <w:pStyle w:val="Heading2"/>
       </w:pPr>
-      <w:bookmarkStart w:id="6" w:name="_Toc505767375"/>
+      <w:bookmarkStart w:id="6" w:name="_Toc508631153"/>
       <w:r>
         <w:t>Investigation</w:t>
       </w:r>
@@ -2263,7 +2263,11 @@
         </w:rPr>
       </w:pPr>
       <w:r>
-        <w:t>Well, although it is not as good as I would like it to be, it does work on some level, I suppose. It can play a simple game, and sometimes it is kind of fun to win, however, it can get really boring, really fast. The only real benefit from a developing standpoint is that I can easily add more conditions for it to check against.</w:t>
+        <w:t xml:space="preserve">Well, although it is not as good as I would like it to be, it does work on some level, I suppose. It can play a simple game, and sometimes it is kind of fun to win, however, it can get really boring, really </w:t>
+      </w:r>
+      <w:r>
+        <w:lastRenderedPageBreak/>
+        <w:t>fast. The only real benefit from a developing standpoint is that I can easily add more conditions for it to check against.</w:t>
       </w:r>
     </w:p>
     <w:p>
@@ -2330,7 +2334,7 @@
       <w:pPr>
         <w:pStyle w:val="Heading2"/>
       </w:pPr>
-      <w:bookmarkStart w:id="7" w:name="_Toc505767376"/>
+      <w:bookmarkStart w:id="7" w:name="_Toc508631154"/>
       <w:r>
         <w:t>Analysis of Investigation</w:t>
       </w:r>
@@ -2343,7 +2347,11 @@
     </w:p>
     <w:p>
       <w:r>
-        <w:t xml:space="preserve">From this interview it appears that the client would primarily like the AI component of the development to be delegated. Firstly, a quality of the AI which the client currently likes is the aspect of its extendibility – “I can easily add more conditions for it to check against.” whatever the new system will entail should keep this aspect of extendibility. </w:t>
+        <w:t xml:space="preserve">From this interview it appears that the client would primarily like the AI component of the development to be delegated. Firstly, a quality of the AI which the client currently likes is the aspect </w:t>
+      </w:r>
+      <w:r>
+        <w:lastRenderedPageBreak/>
+        <w:t xml:space="preserve">of its extendibility – “I can easily add more conditions for it to check against.” whatever the new system will entail should keep this aspect of extendibility. </w:t>
       </w:r>
     </w:p>
     <w:p>
@@ -2612,7 +2620,11 @@
     </w:p>
     <w:p>
       <w:r>
-        <w:t>Another big aspect of the AI which the user would like implemented, is the feature of “personality”. The client states that his game has a style of “compelling caricature aesthetic”. The example he gives is of a half-man, half-bull character. The consequence of this for the AI is that the AI should reflect these personalities in game – for example, the half-man, half-bull character would be more aggressive than some of the other characters.</w:t>
+        <w:t xml:space="preserve">Another big aspect of the AI which the user would like implemented, is the feature of “personality”. The client states that his game has a style of “compelling caricature aesthetic”. The example he gives is of a half-man, half-bull character. The consequence of this for the AI is that the AI should reflect </w:t>
+      </w:r>
+      <w:r>
+        <w:lastRenderedPageBreak/>
+        <w:t>these personalities in game – for example, the half-man, half-bull character would be more aggressive than some of the other characters.</w:t>
       </w:r>
     </w:p>
     <w:p>
@@ -2675,9 +2687,10 @@
       <w:pPr>
         <w:pStyle w:val="Heading2"/>
       </w:pPr>
-      <w:bookmarkStart w:id="8" w:name="_Toc505767377"/>
+      <w:bookmarkStart w:id="8" w:name="_Toc508631155"/>
       <w:commentRangeStart w:id="9"/>
       <w:r>
+        <w:lastRenderedPageBreak/>
         <w:t>Objectives</w:t>
       </w:r>
       <w:commentRangeEnd w:id="9"/>
@@ -2871,7 +2884,11 @@
         </w:numPr>
       </w:pPr>
       <w:r>
-        <w:t>In addition to this, it should provide a separate interface after each game, which allows the client’s program to send the record of the game, in order for the AI to be able to analyse it and add it to the AI’s training (discussed in a later objective). This interface should only be accessible after each game, and would need a security verification, to prevent any other scenario from adding a game to the training of the AI – this ensures “False games” (games which did not happen) do not influence the AI’s behaviour, so it only adapts to empirical experience.</w:t>
+        <w:t xml:space="preserve">In addition to this, it should provide a separate interface after each game, which allows the client’s program to send the record of the game, in order for the AI to be able to analyse it and add it to the AI’s training (discussed in a later objective). This interface should only be accessible after each game, and would need a security verification, to </w:t>
+      </w:r>
+      <w:r>
+        <w:lastRenderedPageBreak/>
+        <w:t>prevent any other scenario from adding a game to the training of the AI – this ensures “False games” (games which did not happen) do not influence the AI’s behaviour, so it only adapts to empirical experience.</w:t>
       </w:r>
     </w:p>
     <w:p>
@@ -3075,6 +3092,7 @@
         </w:numPr>
       </w:pPr>
       <w:r>
+        <w:lastRenderedPageBreak/>
         <w:t>The AI should use each new game it plays to add to its training, meaning that each game it plays will add to the proficiency of the bot. However, it should only train itself after a batch of 50 games, for example, as to not be influenced too much by anomalous games.</w:t>
       </w:r>
     </w:p>
@@ -3287,6 +3305,7 @@
         </w:sectPr>
       </w:pPr>
       <w:r>
+        <w:lastRenderedPageBreak/>
         <w:br w:type="page"/>
       </w:r>
     </w:p>
@@ -3294,8 +3313,9 @@
       <w:pPr>
         <w:pStyle w:val="Heading2"/>
       </w:pPr>
-      <w:bookmarkStart w:id="14" w:name="_Toc505767378"/>
-      <w:r>
+      <w:bookmarkStart w:id="14" w:name="_Toc508631156"/>
+      <w:r>
+        <w:lastRenderedPageBreak/>
         <w:t>Data Flow Diagram of Game</w:t>
       </w:r>
       <w:bookmarkEnd w:id="14"/>
@@ -3370,8 +3390,9 @@
         <w:pStyle w:val="Heading2"/>
         <w:jc w:val="center"/>
       </w:pPr>
-      <w:bookmarkStart w:id="15" w:name="_Toc505767379"/>
-      <w:r>
+      <w:bookmarkStart w:id="15" w:name="_Toc508631157"/>
+      <w:r>
+        <w:lastRenderedPageBreak/>
         <w:t>Data Flow Diagram of Current System</w:t>
       </w:r>
       <w:bookmarkEnd w:id="15"/>
@@ -3474,7 +3495,7 @@
       <w:pPr>
         <w:pStyle w:val="Heading2"/>
       </w:pPr>
-      <w:bookmarkStart w:id="16" w:name="_Toc505767380"/>
+      <w:bookmarkStart w:id="16" w:name="_Toc508631158"/>
       <w:commentRangeStart w:id="17"/>
       <w:r>
         <w:t>Research</w:t>
@@ -3561,7 +3582,11 @@
         <w:footnoteReference w:id="4"/>
       </w:r>
       <w:r>
-        <w:t xml:space="preserve">, and generating my own dataset via an AI simulating many games against itself. Whilst this does, to a degree, amend some aspects of the system not being able to analyse aspects of opponents behaviour as the AI could be preprogramed to play in a certain way (such as tight passive, etc. Discussed later), and then the actions taken by each playstyle can be analysed, and extrapolated to assume that a human opponent would behave in a similar way, if they were to follow a similar playstyle; the problem is that a human opponent may not play exactly the same way, or any of the ways that the pre-programmed AI may play, in addition to this, this adds an extra dimension of initial opponent behaviour analysis, in order to determine which style category they may fit into. </w:t>
+        <w:t xml:space="preserve">, and generating my own dataset via an AI simulating many games against itself. Whilst this does, to a degree, amend some aspects of the system not being able to analyse aspects of opponents behaviour as the AI could be preprogramed to play in a certain way (such as tight passive, etc. Discussed later), and then the actions taken by each playstyle can be analysed, and extrapolated to assume that a human opponent would behave in a similar way, if they were to follow a similar </w:t>
+      </w:r>
+      <w:r>
+        <w:lastRenderedPageBreak/>
+        <w:t xml:space="preserve">playstyle; the problem is that a human opponent may not play exactly the same way, or any of the ways that the pre-programmed AI may play, in addition to this, this adds an extra dimension of initial opponent behaviour analysis, in order to determine which style category they may fit into. </w:t>
       </w:r>
     </w:p>
     <w:p>
@@ -3712,7 +3737,14 @@
         <w:rPr>
           <w:rFonts w:ascii="Calibri" w:eastAsia="Calibri" w:hAnsi="Calibri" w:cs="Calibri"/>
         </w:rPr>
-        <w:t>These can then be combined into more specific general playstyles: for example, a Tight aggressive player (colloquially labelled as a "Shark") tend to not play for many pots, but when they do they try to maximise their opportunities when they have a stronger hand. Moreover, as humans tend not to be linear entities, their playstyle may change in accordance to their emotion (for example, a player who plays worse after losing many pots in a row may be said to be on "Tilt"), or they may purposely change their playstyle to fit the table they are playing at – consequently, there is an extra dimension of Tricky vs Straightforward, where a straightforward player is more likely to fit better into the theoretical description of their general playstyle, whereas a Tricky player may change it up a lot more. In general, according to this source, aggressive playstyles tend to generate more revenue than passive playstyles, where Tight Passive players is tagged as the worst playstyle, putting their playstyle down to "being scared". Whether this may or may not be the case, all these playstyles are relevant to this problem, because the final product may be suitable for a user who is new to the game and may be inclined to play a more "Tight Passive" style, as they are still learning the game, as a result, this needs to be taken into consideration. Moreover, these concrete examples of different playstyles could be mapped to different personalities, which is one of the objective</w:t>
+        <w:t xml:space="preserve">These can then be combined into more specific general playstyles: for example, a Tight aggressive player (colloquially labelled as a "Shark") tend to not play for many pots, but when they do they try to maximise their opportunities when they have a stronger hand. Moreover, as humans tend not to be linear entities, their playstyle may change in accordance to their emotion (for example, a player who plays worse after losing many pots in a row may be said to be on "Tilt"), or they may purposely </w:t>
+      </w:r>
+      <w:r>
+        <w:rPr>
+          <w:rFonts w:ascii="Calibri" w:eastAsia="Calibri" w:hAnsi="Calibri" w:cs="Calibri"/>
+        </w:rPr>
+        <w:lastRenderedPageBreak/>
+        <w:t>change their playstyle to fit the table they are playing at – consequently, there is an extra dimension of Tricky vs Straightforward, where a straightforward player is more likely to fit better into the theoretical description of their general playstyle, whereas a Tricky player may change it up a lot more. In general, according to this source, aggressive playstyles tend to generate more revenue than passive playstyles, where Tight Passive players is tagged as the worst playstyle, putting their playstyle down to "being scared". Whether this may or may not be the case, all these playstyles are relevant to this problem, because the final product may be suitable for a user who is new to the game and may be inclined to play a more "Tight Passive" style, as they are still learning the game, as a result, this needs to be taken into consideration. Moreover, these concrete examples of different playstyles could be mapped to different personalities, which is one of the objective</w:t>
       </w:r>
       <w:r>
         <w:rPr>
@@ -3856,7 +3888,7 @@
       <w:pPr>
         <w:pStyle w:val="Heading2"/>
       </w:pPr>
-      <w:bookmarkStart w:id="19" w:name="_Toc505767381"/>
+      <w:bookmarkStart w:id="19" w:name="_Toc508631159"/>
       <w:commentRangeStart w:id="20"/>
       <w:r>
         <w:t>Potential Solutions</w:t>
@@ -3901,6 +3933,7 @@
     </w:p>
     <w:p>
       <w:r>
+        <w:lastRenderedPageBreak/>
         <w:t xml:space="preserve">On the other hand, the system still retains of its biggest drawbacks – it will take a lot of time and resources to develop a system like this, because, there are a lot of different possible states for a game like poker, and whilst it is possible to generalise these states, to a degree, if one common scenario is missed out and the system defaults to a linear playstyle, then the system becomes very easily exploitable and has failed its requirements. It is quite hard to depend on the robustness of a system designed like this. In addition to this, it will require a lot of maintenance, because, it is unlikely that all the scenarios will be accounted for on with its launch, as a result the system would require constant updating to account for these scenarios, moreover, until it is all amended, the system will not have fulfilled its goal.   </w:t>
       </w:r>
     </w:p>
@@ -4016,6 +4049,7 @@
     </w:p>
     <w:p>
       <w:r>
+        <w:lastRenderedPageBreak/>
         <w:t xml:space="preserve">Another implementation of this analysis would be to have a record of previous games, either played by the system, a separate data store, or a combination, then use this data to determine the likelihood of the current value of the position of the system, based on data from previous games. The benefit of an implementation like this is that the system would be make a move more quickly, as long as the data is stored and can be queried in an efficient way. The drawback of this however, is that this system would require a large data store of previous games in order for this to be effective, or else anomalies in the data would have a large impact in the effectiveness of the systems behaviour. This implementation would only be viable if a large store of poker games and results could be found. </w:t>
       </w:r>
     </w:p>
@@ -4128,7 +4162,11 @@
     </w:p>
     <w:p>
       <w:r>
-        <w:t xml:space="preserve">In conjunction with this would require a learning algorithm. There are a few options in this case, for example, if I could find a large data store of poker games, I could alter the system to optimise a supervised learning problem, and use an algorithm such as gradient descent, to try an learn weights which are most effective for a certain input state. This has the issue for potentially being a bit predictable, and is susceptible to the data (this entire solution is susceptible to the data, but this one more than others) if it is a record of games which are played extremely non-optimally, then the system will try to emulate this and play equally as bad. </w:t>
+        <w:t xml:space="preserve">In conjunction with this would require a learning algorithm. There are a few options in this case, for example, if I could find a large data store of poker games, I could alter the system to optimise a </w:t>
+      </w:r>
+      <w:r>
+        <w:lastRenderedPageBreak/>
+        <w:t xml:space="preserve">supervised learning problem, and use an algorithm such as gradient descent, to try an learn weights which are most effective for a certain input state. This has the issue for potentially being a bit predictable, and is susceptible to the data (this entire solution is susceptible to the data, but this one more than others) if it is a record of games which are played extremely non-optimally, then the system will try to emulate this and play equally as bad. </w:t>
       </w:r>
     </w:p>
     <w:p>
@@ -4228,6 +4266,7 @@
         </w:numPr>
       </w:pPr>
       <w:r>
+        <w:lastRenderedPageBreak/>
         <w:t>The developer changes their design of the final product, to just being a multiplayer game – thus eliminating the need for an AI system entirely. Not viable, because this is the clients choice, not mine</w:t>
       </w:r>
     </w:p>
@@ -4247,7 +4286,7 @@
       <w:pPr>
         <w:pStyle w:val="Heading2"/>
       </w:pPr>
-      <w:bookmarkStart w:id="22" w:name="_Toc505767382"/>
+      <w:bookmarkStart w:id="22" w:name="_Toc508631160"/>
       <w:commentRangeStart w:id="23"/>
       <w:r>
         <w:t>Proposed Solution</w:t>
@@ -4303,8 +4342,9 @@
       <w:pPr>
         <w:pStyle w:val="Heading3"/>
       </w:pPr>
-      <w:bookmarkStart w:id="24" w:name="_Toc505767383"/>
-      <w:r>
+      <w:bookmarkStart w:id="24" w:name="_Toc508631161"/>
+      <w:r>
+        <w:lastRenderedPageBreak/>
         <w:t>Proposed Solution DFD</w:t>
       </w:r>
       <w:bookmarkEnd w:id="24"/>
@@ -4403,6 +4443,7 @@
           <w:u w:val="single"/>
           <w:lang w:eastAsia="en-GB"/>
         </w:rPr>
+        <w:lastRenderedPageBreak/>
         <w:drawing>
           <wp:inline distT="0" distB="0" distL="0" distR="0" wp14:anchorId="502AE20A" wp14:editId="4FA991F9">
             <wp:extent cx="8677275" cy="5607677"/>
@@ -4460,8 +4501,9 @@
       <w:pPr>
         <w:pStyle w:val="Heading3"/>
       </w:pPr>
-      <w:bookmarkStart w:id="25" w:name="_Toc505767384"/>
-      <w:r>
+      <w:bookmarkStart w:id="25" w:name="_Toc508631162"/>
+      <w:r>
+        <w:lastRenderedPageBreak/>
         <w:t>DFD for Game System</w:t>
       </w:r>
       <w:bookmarkEnd w:id="25"/>
@@ -4538,8 +4580,9 @@
       <w:pPr>
         <w:pStyle w:val="Heading3"/>
       </w:pPr>
-      <w:bookmarkStart w:id="26" w:name="_Toc505767385"/>
-      <w:r>
+      <w:bookmarkStart w:id="26" w:name="_Toc508631163"/>
+      <w:r>
+        <w:lastRenderedPageBreak/>
         <w:t>ERD for Proposed Solution</w:t>
       </w:r>
       <w:bookmarkEnd w:id="26"/>
@@ -4632,9 +4675,10 @@
       <w:pPr>
         <w:pStyle w:val="Heading3"/>
       </w:pPr>
-      <w:bookmarkStart w:id="28" w:name="_Toc505767386"/>
+      <w:bookmarkStart w:id="28" w:name="_Toc508631164"/>
       <w:commentRangeStart w:id="29"/>
       <w:r>
+        <w:lastRenderedPageBreak/>
         <w:t>Proposed System Neural Network Architecture</w:t>
       </w:r>
       <w:commentRangeEnd w:id="29"/>
@@ -4713,6 +4757,7 @@
     <w:p/>
     <w:p>
       <w:r>
+        <w:lastRenderedPageBreak/>
         <w:t xml:space="preserve">On each of the connections of the neural network, there will be a weighting applied , which will correspond to how much “weight” that neural connection has in the output of the  network. Here the output will be a n integer, which will correspond to how much the network wants to bet, alternatively how much value the AI places on </w:t>
       </w:r>
       <w:r>
@@ -4741,9 +4786,10 @@
       <w:pPr>
         <w:pStyle w:val="Heading2"/>
       </w:pPr>
-      <w:bookmarkStart w:id="30" w:name="_Toc505767387"/>
+      <w:bookmarkStart w:id="30" w:name="_Toc508631165"/>
       <w:commentRangeStart w:id="31"/>
       <w:r>
+        <w:lastRenderedPageBreak/>
         <w:t xml:space="preserve">Prototyping </w:t>
       </w:r>
       <w:commentRangeEnd w:id="31"/>
@@ -4821,9 +4867,10 @@
       <w:pPr>
         <w:pStyle w:val="Heading1"/>
       </w:pPr>
-      <w:bookmarkStart w:id="33" w:name="_Toc505767388"/>
+      <w:bookmarkStart w:id="33" w:name="_Toc508631166"/>
       <w:commentRangeStart w:id="34"/>
       <w:r>
+        <w:lastRenderedPageBreak/>
         <w:t>Documented Design</w:t>
       </w:r>
       <w:commentRangeEnd w:id="34"/>
@@ -4841,7 +4888,7 @@
       <w:pPr>
         <w:pStyle w:val="Heading2"/>
       </w:pPr>
-      <w:bookmarkStart w:id="35" w:name="_Toc505767389"/>
+      <w:bookmarkStart w:id="35" w:name="_Toc508631167"/>
       <w:r>
         <w:t>BlackJack Prototype</w:t>
       </w:r>
@@ -4851,7 +4898,7 @@
       <w:pPr>
         <w:pStyle w:val="Heading3"/>
       </w:pPr>
-      <w:bookmarkStart w:id="36" w:name="_Toc505767390"/>
+      <w:bookmarkStart w:id="36" w:name="_Toc508631168"/>
       <w:r>
         <w:t>Introduction</w:t>
       </w:r>
@@ -5000,9 +5047,10 @@
       <w:pPr>
         <w:pStyle w:val="Heading3"/>
       </w:pPr>
-      <w:bookmarkStart w:id="37" w:name="_Toc505767391"/>
+      <w:bookmarkStart w:id="37" w:name="_Toc508631169"/>
       <w:commentRangeStart w:id="38"/>
       <w:r>
+        <w:lastRenderedPageBreak/>
         <w:t>Design</w:t>
       </w:r>
       <w:commentRangeEnd w:id="38"/>
@@ -5101,6 +5149,7 @@
     </w:p>
     <w:p>
       <w:r>
+        <w:lastRenderedPageBreak/>
         <w:t>As well as the current Inheritence Chart:</w:t>
       </w:r>
     </w:p>
@@ -5468,6 +5517,7 @@
               <w:jc w:val="center"/>
             </w:pPr>
             <w:r>
+              <w:lastRenderedPageBreak/>
               <w:t>Evaluate Hand Value</w:t>
             </w:r>
           </w:p>
@@ -6087,6 +6137,7 @@
           </w:p>
           <w:p>
             <w:r>
+              <w:lastRenderedPageBreak/>
               <w:t xml:space="preserve">+ Reset Game </w:t>
             </w:r>
           </w:p>
@@ -7189,6 +7240,7 @@
         <w:pStyle w:val="Heading5"/>
       </w:pPr>
       <w:r>
+        <w:lastRenderedPageBreak/>
         <w:t>Stack</w:t>
       </w:r>
     </w:p>
@@ -7784,6 +7836,7 @@
           </w:p>
           <w:p>
             <w:r>
+              <w:lastRenderedPageBreak/>
               <w:t>+ Size Getter : Int</w:t>
             </w:r>
           </w:p>
@@ -7861,7 +7914,7 @@
                     </wp:anchor>
                   </w:drawing>
                 </mc:Choice>
-                <mc:Fallback xmlns:w16cid="http://schemas.microsoft.com/office/word/2016/wordml/cid" xmlns:am3d="http://schemas.microsoft.com/office/drawing/2017/model3d" xmlns:aink="http://schemas.microsoft.com/office/drawing/2016/ink" xmlns:cx8="http://schemas.microsoft.com/office/drawing/2016/5/14/chartex" xmlns:cx7="http://schemas.microsoft.com/office/drawing/2016/5/13/chartex" xmlns:cx6="http://schemas.microsoft.com/office/drawing/2016/5/12/chartex" xmlns:cx5="http://schemas.microsoft.com/office/drawing/2016/5/11/chartex" xmlns:cx4="http://schemas.microsoft.com/office/drawing/2016/5/10/chartex" xmlns:cx3="http://schemas.microsoft.com/office/drawing/2016/5/9/chartex" xmlns:cx2="http://schemas.microsoft.com/office/drawing/2015/10/21/chartex" xmlns:cx1="http://schemas.microsoft.com/office/drawing/2015/9/8/chartex">
+                <mc:Fallback xmlns:cx1="http://schemas.microsoft.com/office/drawing/2015/9/8/chartex" xmlns:cx2="http://schemas.microsoft.com/office/drawing/2015/10/21/chartex" xmlns:cx3="http://schemas.microsoft.com/office/drawing/2016/5/9/chartex" xmlns:cx4="http://schemas.microsoft.com/office/drawing/2016/5/10/chartex" xmlns:cx5="http://schemas.microsoft.com/office/drawing/2016/5/11/chartex" xmlns:cx6="http://schemas.microsoft.com/office/drawing/2016/5/12/chartex" xmlns:cx7="http://schemas.microsoft.com/office/drawing/2016/5/13/chartex" xmlns:cx8="http://schemas.microsoft.com/office/drawing/2016/5/14/chartex" xmlns:aink="http://schemas.microsoft.com/office/drawing/2016/ink" xmlns:am3d="http://schemas.microsoft.com/office/drawing/2017/model3d" xmlns:w16cid="http://schemas.microsoft.com/office/word/2016/wordml/cid">
                   <w:pict>
                     <v:shapetype w14:anchorId="132D1B89" id="_x0000_t32" coordsize="21600,21600" o:spt="32" o:oned="t" path="m,l21600,21600e" filled="f">
                       <v:path arrowok="t" fillok="f" o:connecttype="none"/>
@@ -8251,6 +8304,7 @@
               <w:jc w:val="center"/>
             </w:pPr>
             <w:r>
+              <w:lastRenderedPageBreak/>
               <w:t>Circular Queue</w:t>
             </w:r>
           </w:p>
@@ -8453,6 +8507,7 @@
           </w:tcPr>
           <w:p>
             <w:r>
+              <w:lastRenderedPageBreak/>
               <w:t>+ Constructor (Id: String)</w:t>
             </w:r>
           </w:p>
@@ -8530,7 +8585,7 @@
                     </wp:anchor>
                   </w:drawing>
                 </mc:Choice>
-                <mc:Fallback xmlns:w16cid="http://schemas.microsoft.com/office/word/2016/wordml/cid" xmlns:am3d="http://schemas.microsoft.com/office/drawing/2017/model3d" xmlns:aink="http://schemas.microsoft.com/office/drawing/2016/ink" xmlns:cx8="http://schemas.microsoft.com/office/drawing/2016/5/14/chartex" xmlns:cx7="http://schemas.microsoft.com/office/drawing/2016/5/13/chartex" xmlns:cx6="http://schemas.microsoft.com/office/drawing/2016/5/12/chartex" xmlns:cx5="http://schemas.microsoft.com/office/drawing/2016/5/11/chartex" xmlns:cx4="http://schemas.microsoft.com/office/drawing/2016/5/10/chartex" xmlns:cx3="http://schemas.microsoft.com/office/drawing/2016/5/9/chartex" xmlns:cx2="http://schemas.microsoft.com/office/drawing/2015/10/21/chartex" xmlns:cx1="http://schemas.microsoft.com/office/drawing/2015/9/8/chartex">
+                <mc:Fallback xmlns:cx1="http://schemas.microsoft.com/office/drawing/2015/9/8/chartex" xmlns:cx2="http://schemas.microsoft.com/office/drawing/2015/10/21/chartex" xmlns:cx3="http://schemas.microsoft.com/office/drawing/2016/5/9/chartex" xmlns:cx4="http://schemas.microsoft.com/office/drawing/2016/5/10/chartex" xmlns:cx5="http://schemas.microsoft.com/office/drawing/2016/5/11/chartex" xmlns:cx6="http://schemas.microsoft.com/office/drawing/2016/5/12/chartex" xmlns:cx7="http://schemas.microsoft.com/office/drawing/2016/5/13/chartex" xmlns:cx8="http://schemas.microsoft.com/office/drawing/2016/5/14/chartex" xmlns:aink="http://schemas.microsoft.com/office/drawing/2016/ink" xmlns:am3d="http://schemas.microsoft.com/office/drawing/2017/model3d" xmlns:w16cid="http://schemas.microsoft.com/office/word/2016/wordml/cid">
                   <w:pict>
                     <v:shapetype w14:anchorId="335C196E" id="_x0000_t32" coordsize="21600,21600" o:spt="32" o:oned="t" path="m,l21600,21600e" filled="f">
                       <v:path arrowok="t" fillok="f" o:connecttype="none"/>
@@ -9072,7 +9127,11 @@
         <w:t xml:space="preserve">During the class mainloop, the current player is output, as well as the value of their hand. Then the </w:t>
       </w:r>
       <w:r>
-        <w:t>player or the AI can decide to hit or stand. This hit or stand functionality is done through one function for each of the behaviours, this method has the same behaviour, however, it performs this behaviour on the hand at the front of the queue which will be popped. If the player stands or is bust, they are out of the game and are not pushed back</w:t>
+        <w:t xml:space="preserve">player or the AI can decide to hit or stand. This hit or stand functionality is done through one </w:t>
+      </w:r>
+      <w:r>
+        <w:lastRenderedPageBreak/>
+        <w:t>function for each of the behaviours, this method has the same behaviour, however, it performs this behaviour on the hand at the front of the queue which will be popped. If the player stands or is bust, they are out of the game and are not pushed back</w:t>
       </w:r>
       <w:r>
         <w:t xml:space="preserve"> </w:t>
@@ -9104,9 +9163,10 @@
       <w:pPr>
         <w:pStyle w:val="Heading3"/>
       </w:pPr>
-      <w:bookmarkStart w:id="40" w:name="_Toc505767392"/>
+      <w:bookmarkStart w:id="40" w:name="_Toc508631170"/>
       <w:commentRangeStart w:id="41"/>
       <w:r>
+        <w:lastRenderedPageBreak/>
         <w:t xml:space="preserve">Design </w:t>
       </w:r>
       <w:commentRangeEnd w:id="41"/>
@@ -9163,7 +9223,7 @@
       <w:pPr>
         <w:pStyle w:val="Heading5"/>
       </w:pPr>
-      <w:commentRangeStart w:id="42"/>
+      <w:commentRangeStart w:id="43"/>
       <w:r>
         <w:t xml:space="preserve">Complete </w:t>
       </w:r>
@@ -9176,14 +9236,14 @@
       <w:r>
         <w:t xml:space="preserve"> Tree</w:t>
       </w:r>
-      <w:commentRangeEnd w:id="42"/>
+      <w:commentRangeEnd w:id="43"/>
       <w:r>
         <w:rPr>
           <w:rStyle w:val="CommentReference"/>
           <w:rFonts w:asciiTheme="minorHAnsi" w:eastAsiaTheme="minorHAnsi" w:hAnsiTheme="minorHAnsi" w:cstheme="minorBidi"/>
           <w:color w:val="auto"/>
         </w:rPr>
-        <w:commentReference w:id="42"/>
+        <w:commentReference w:id="43"/>
       </w:r>
     </w:p>
     <w:p>
@@ -9240,18 +9300,37 @@
       <w:pPr>
         <w:pStyle w:val="Heading5"/>
       </w:pPr>
-      <w:commentRangeStart w:id="43"/>
-      <w:r>
-        <w:t>Maintenance of Binary Search Tree</w:t>
-      </w:r>
-      <w:commentRangeEnd w:id="43"/>
+      <w:commentRangeStart w:id="44"/>
+      <w:r>
+        <w:t>Insertion and Deletion of Nodes within the Binary Tree</w:t>
+      </w:r>
+      <w:commentRangeEnd w:id="44"/>
       <w:r>
         <w:rPr>
           <w:rStyle w:val="CommentReference"/>
           <w:rFonts w:asciiTheme="minorHAnsi" w:eastAsiaTheme="minorHAnsi" w:hAnsiTheme="minorHAnsi" w:cstheme="minorBidi"/>
           <w:color w:val="auto"/>
         </w:rPr>
-        <w:commentReference w:id="43"/>
+        <w:commentReference w:id="44"/>
+      </w:r>
+    </w:p>
+    <w:p/>
+    <w:p>
+      <w:pPr>
+        <w:pStyle w:val="Heading5"/>
+      </w:pPr>
+      <w:commentRangeStart w:id="45"/>
+      <w:r>
+        <w:t>Maintenance of Binary Search Tree</w:t>
+      </w:r>
+      <w:commentRangeEnd w:id="45"/>
+      <w:r>
+        <w:rPr>
+          <w:rStyle w:val="CommentReference"/>
+          <w:rFonts w:asciiTheme="minorHAnsi" w:eastAsiaTheme="minorHAnsi" w:hAnsiTheme="minorHAnsi" w:cstheme="minorBidi"/>
+          <w:color w:val="auto"/>
+        </w:rPr>
+        <w:commentReference w:id="45"/>
       </w:r>
     </w:p>
     <w:p>
@@ -9417,7 +9496,7 @@
               </wp:anchor>
             </w:drawing>
           </mc:Choice>
-          <mc:Fallback xmlns:w16cid="http://schemas.microsoft.com/office/word/2016/wordml/cid" xmlns:am3d="http://schemas.microsoft.com/office/drawing/2017/model3d" xmlns:aink="http://schemas.microsoft.com/office/drawing/2016/ink" xmlns:cx8="http://schemas.microsoft.com/office/drawing/2016/5/14/chartex" xmlns:cx7="http://schemas.microsoft.com/office/drawing/2016/5/13/chartex" xmlns:cx6="http://schemas.microsoft.com/office/drawing/2016/5/12/chartex" xmlns:cx5="http://schemas.microsoft.com/office/drawing/2016/5/11/chartex" xmlns:cx4="http://schemas.microsoft.com/office/drawing/2016/5/10/chartex" xmlns:cx3="http://schemas.microsoft.com/office/drawing/2016/5/9/chartex" xmlns:cx2="http://schemas.microsoft.com/office/drawing/2015/10/21/chartex" xmlns:cx1="http://schemas.microsoft.com/office/drawing/2015/9/8/chartex">
+          <mc:Fallback xmlns:cx1="http://schemas.microsoft.com/office/drawing/2015/9/8/chartex" xmlns:cx2="http://schemas.microsoft.com/office/drawing/2015/10/21/chartex" xmlns:cx3="http://schemas.microsoft.com/office/drawing/2016/5/9/chartex" xmlns:cx4="http://schemas.microsoft.com/office/drawing/2016/5/10/chartex" xmlns:cx5="http://schemas.microsoft.com/office/drawing/2016/5/11/chartex" xmlns:cx6="http://schemas.microsoft.com/office/drawing/2016/5/12/chartex" xmlns:cx7="http://schemas.microsoft.com/office/drawing/2016/5/13/chartex" xmlns:cx8="http://schemas.microsoft.com/office/drawing/2016/5/14/chartex" xmlns:aink="http://schemas.microsoft.com/office/drawing/2016/ink" xmlns:am3d="http://schemas.microsoft.com/office/drawing/2017/model3d" xmlns:w16cid="http://schemas.microsoft.com/office/word/2016/wordml/cid">
             <w:pict>
               <v:line w14:anchorId="26D32E61" id="Straight Connector 12" o:spid="_x0000_s1026" style="position:absolute;z-index:251671552;visibility:visible;mso-wrap-style:square;mso-width-percent:0;mso-height-percent:0;mso-wrap-distance-left:9pt;mso-wrap-distance-top:0;mso-wrap-distance-right:9pt;mso-wrap-distance-bottom:0;mso-position-horizontal:absolute;mso-position-horizontal-relative:text;mso-position-vertical:absolute;mso-position-vertical-relative:text;mso-width-percent:0;mso-height-percent:0;mso-width-relative:margin;mso-height-relative:margin" from="222pt,3.4pt" to="240pt,22.15pt" o:gfxdata="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" strokecolor="black [3040]"/>
             </w:pict>
@@ -9580,7 +9659,7 @@
               </wp:anchor>
             </w:drawing>
           </mc:Choice>
-          <mc:Fallback xmlns:w16cid="http://schemas.microsoft.com/office/word/2016/wordml/cid" xmlns:am3d="http://schemas.microsoft.com/office/drawing/2017/model3d" xmlns:aink="http://schemas.microsoft.com/office/drawing/2016/ink" xmlns:cx8="http://schemas.microsoft.com/office/drawing/2016/5/14/chartex" xmlns:cx7="http://schemas.microsoft.com/office/drawing/2016/5/13/chartex" xmlns:cx6="http://schemas.microsoft.com/office/drawing/2016/5/12/chartex" xmlns:cx5="http://schemas.microsoft.com/office/drawing/2016/5/11/chartex" xmlns:cx4="http://schemas.microsoft.com/office/drawing/2016/5/10/chartex" xmlns:cx3="http://schemas.microsoft.com/office/drawing/2016/5/9/chartex" xmlns:cx2="http://schemas.microsoft.com/office/drawing/2015/10/21/chartex" xmlns:cx1="http://schemas.microsoft.com/office/drawing/2015/9/8/chartex">
+          <mc:Fallback xmlns:cx1="http://schemas.microsoft.com/office/drawing/2015/9/8/chartex" xmlns:cx2="http://schemas.microsoft.com/office/drawing/2015/10/21/chartex" xmlns:cx3="http://schemas.microsoft.com/office/drawing/2016/5/9/chartex" xmlns:cx4="http://schemas.microsoft.com/office/drawing/2016/5/10/chartex" xmlns:cx5="http://schemas.microsoft.com/office/drawing/2016/5/11/chartex" xmlns:cx6="http://schemas.microsoft.com/office/drawing/2016/5/12/chartex" xmlns:cx7="http://schemas.microsoft.com/office/drawing/2016/5/13/chartex" xmlns:cx8="http://schemas.microsoft.com/office/drawing/2016/5/14/chartex" xmlns:aink="http://schemas.microsoft.com/office/drawing/2016/ink" xmlns:am3d="http://schemas.microsoft.com/office/drawing/2017/model3d" xmlns:w16cid="http://schemas.microsoft.com/office/word/2016/wordml/cid">
             <w:pict>
               <v:line w14:anchorId="602847A0" id="Straight Connector 14" o:spid="_x0000_s1026" style="position:absolute;z-index:251675648;visibility:visible;mso-wrap-style:square;mso-width-percent:0;mso-height-percent:0;mso-wrap-distance-left:9pt;mso-wrap-distance-top:0;mso-wrap-distance-right:9pt;mso-wrap-distance-bottom:0;mso-position-horizontal:absolute;mso-position-horizontal-relative:text;mso-position-vertical:absolute;mso-position-vertical-relative:text;mso-width-percent:0;mso-height-percent:0;mso-width-relative:margin;mso-height-relative:margin" from="332.25pt,52.25pt" to="347.25pt,69.5pt" o:gfxdata="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" strokecolor="black [3040]"/>
             </w:pict>
@@ -9648,7 +9727,7 @@
               </wp:anchor>
             </w:drawing>
           </mc:Choice>
-          <mc:Fallback xmlns:w16cid="http://schemas.microsoft.com/office/word/2016/wordml/cid" xmlns:am3d="http://schemas.microsoft.com/office/drawing/2017/model3d" xmlns:aink="http://schemas.microsoft.com/office/drawing/2016/ink" xmlns:cx8="http://schemas.microsoft.com/office/drawing/2016/5/14/chartex" xmlns:cx7="http://schemas.microsoft.com/office/drawing/2016/5/13/chartex" xmlns:cx6="http://schemas.microsoft.com/office/drawing/2016/5/12/chartex" xmlns:cx5="http://schemas.microsoft.com/office/drawing/2016/5/11/chartex" xmlns:cx4="http://schemas.microsoft.com/office/drawing/2016/5/10/chartex" xmlns:cx3="http://schemas.microsoft.com/office/drawing/2016/5/9/chartex" xmlns:cx2="http://schemas.microsoft.com/office/drawing/2015/10/21/chartex" xmlns:cx1="http://schemas.microsoft.com/office/drawing/2015/9/8/chartex">
+          <mc:Fallback xmlns:cx1="http://schemas.microsoft.com/office/drawing/2015/9/8/chartex" xmlns:cx2="http://schemas.microsoft.com/office/drawing/2015/10/21/chartex" xmlns:cx3="http://schemas.microsoft.com/office/drawing/2016/5/9/chartex" xmlns:cx4="http://schemas.microsoft.com/office/drawing/2016/5/10/chartex" xmlns:cx5="http://schemas.microsoft.com/office/drawing/2016/5/11/chartex" xmlns:cx6="http://schemas.microsoft.com/office/drawing/2016/5/12/chartex" xmlns:cx7="http://schemas.microsoft.com/office/drawing/2016/5/13/chartex" xmlns:cx8="http://schemas.microsoft.com/office/drawing/2016/5/14/chartex" xmlns:aink="http://schemas.microsoft.com/office/drawing/2016/ink" xmlns:am3d="http://schemas.microsoft.com/office/drawing/2017/model3d" xmlns:w16cid="http://schemas.microsoft.com/office/word/2016/wordml/cid">
             <w:pict>
               <v:line w14:anchorId="7FBE934E" id="Straight Connector 13" o:spid="_x0000_s1026" style="position:absolute;z-index:251673600;visibility:visible;mso-wrap-style:square;mso-width-percent:0;mso-height-percent:0;mso-wrap-distance-left:9pt;mso-wrap-distance-top:0;mso-wrap-distance-right:9pt;mso-wrap-distance-bottom:0;mso-position-horizontal:absolute;mso-position-horizontal-relative:text;mso-position-vertical:absolute;mso-position-vertical-relative:text;mso-width-percent:0;mso-height-percent:0;mso-width-relative:margin;mso-height-relative:margin" from="276pt,4.25pt" to="292.5pt,21.5pt" o:gfxdata="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" strokecolor="black [3040]"/>
             </w:pict>
@@ -9937,7 +10016,11 @@
         <w:t xml:space="preserve">). Whilst this is a high time complexity (although it is still polynomial), it is worth </w:t>
       </w:r>
       <w:r>
-        <w:t>it in this context, because this only impacts on the program during the population of the tree. As a result of this the searching time complexity becomes O(log n). As the tree will be searched very often during the game, the overall time complexity makes this algorithm worth it.</w:t>
+        <w:t xml:space="preserve">it in this context, because this only impacts on the program during the </w:t>
+      </w:r>
+      <w:r>
+        <w:lastRenderedPageBreak/>
+        <w:t>population of the tree. As a result of this the searching time complexity becomes O(log n). As the tree will be searched very often during the game, the overall time complexity makes this algorithm worth it.</w:t>
       </w:r>
     </w:p>
     <w:p>
@@ -9952,19 +10035,19 @@
       <w:pPr>
         <w:pStyle w:val="NoSpacing"/>
       </w:pPr>
-      <w:commentRangeStart w:id="44"/>
+      <w:commentRangeStart w:id="46"/>
       <w:r>
         <w:t>FUNCTION Maintain_</w:t>
       </w:r>
       <w:r>
         <w:t>TREE()</w:t>
       </w:r>
-      <w:commentRangeEnd w:id="44"/>
+      <w:commentRangeEnd w:id="46"/>
       <w:r>
         <w:rPr>
           <w:rStyle w:val="CommentReference"/>
         </w:rPr>
-        <w:commentReference w:id="44"/>
+        <w:commentReference w:id="46"/>
       </w:r>
     </w:p>
     <w:p>
@@ -10207,6 +10290,7 @@
         <w:pStyle w:val="Heading5"/>
       </w:pPr>
       <w:r>
+        <w:lastRenderedPageBreak/>
         <w:t>Generation of Chances via Card Counting</w:t>
       </w:r>
     </w:p>
@@ -10219,8 +10303,8 @@
       <w:r>
         <w:t xml:space="preserve">For the blackjack prototype, I have identified three fundamental probabilities which need to be assessed by the AI when generating its next move, the probability that the next card will bring the AI into the following states: bust, blackjack, </w:t>
       </w:r>
-      <w:commentRangeStart w:id="45"/>
-      <w:commentRangeStart w:id="46"/>
+      <w:commentRangeStart w:id="47"/>
+      <w:commentRangeStart w:id="48"/>
       <w:r>
         <w:t xml:space="preserve">winning/exceed winning player. I will also include a Boolean parameter called “winning” which will be true when the current AI is winning, </w:t>
       </w:r>
@@ -10230,8 +10314,8 @@
       <w:r>
         <w:t xml:space="preserve">will be 100%, as distinct from the next card being certain to bring the AI from a losing state into a winning state. </w:t>
       </w:r>
-      <w:commentRangeEnd w:id="45"/>
-      <w:commentRangeEnd w:id="46"/>
+      <w:commentRangeEnd w:id="47"/>
+      <w:commentRangeEnd w:id="48"/>
     </w:p>
     <w:p>
       <w:r>
@@ -10241,13 +10325,13 @@
         <w:rPr>
           <w:rStyle w:val="CommentReference"/>
         </w:rPr>
-        <w:commentReference w:id="46"/>
+        <w:commentReference w:id="47"/>
       </w:r>
       <w:r>
         <w:rPr>
           <w:rStyle w:val="CommentReference"/>
         </w:rPr>
-        <w:commentReference w:id="45"/>
+        <w:commentReference w:id="48"/>
       </w:r>
       <w:r>
         <w:t xml:space="preserve">then divide this value by the total number of cards left in </w:t>
@@ -10270,27 +10354,45 @@
       </w:r>
     </w:p>
     <w:p>
-      <w:commentRangeStart w:id="47"/>
+      <w:r>
+        <w:t>One issue I discovered later on is that some cards may have been deleted from the card counter tree, as all the cards of that value have been played. As a result, sometimes the card I am looking for may no longer be in play. For blackjack, if this is the case, then transitioning to a blackjack state becomes impossible, however, for the other state transitions, this is not as much of an issue, because, there is more than one card which can lead to this state transition. To ammend this, if the turning node is not in the tree, the method will iteration up until it finds the next node up which exists, and then use this as the turning node. If the method iterates up and exceeds the maximum value of the tree, then no cards will lead to this state transition and the function will return 0.</w:t>
+      </w:r>
+    </w:p>
+    <w:p>
+      <w:commentRangeStart w:id="49"/>
       <w:r>
         <w:t>The efficiency of this counting algorithm could be maximised</w:t>
       </w:r>
-      <w:commentRangeEnd w:id="47"/>
+      <w:commentRangeEnd w:id="49"/>
       <w:r>
         <w:rPr>
           <w:rStyle w:val="CommentReference"/>
         </w:rPr>
-        <w:commentReference w:id="47"/>
-      </w:r>
-      <w:r>
-        <w:t xml:space="preserve"> by implementing two different methods for these two scenarios, however, this increases the programming complexity massively, and due to the time constraints, I have decided to use a single umbrella method which checks all the nodes in the subtree. Whilst this does have a big-O complexity of O(n), it is much faster to write, and this time can be guaranteed for all nodes. This methods simply executes a post order traversal and counts all the cards values of the nodes which have a card value bigger than or equal to the value of a passed turning node. This method was much simpler to write, as it did not require a node position detection algorithm (detecting if a node is on the left or right side of the subtree) and it only requires a single counting algorithm for all nodes.</w:t>
-      </w:r>
-    </w:p>
-    <w:p>
-      <w:r>
-        <w:t>The last part of the card counting algorithm is to decrement the nodes in the tree, after each card has been played, and then deleting them when the number of cards left in the deck of that value of card reaches 0. This is achieved by passing in the cards dealt to the CCAI, at the end of a game of blackjack, then decrementing this node, and deleting it if its count reaches 0. This part of the algorithm is quite straight forward, however, there are some edge cases which complicate it a bit. One such case is that every card has been played at the end of a game, in which case the binary tree is reinitialised. Another case is that</w:t>
+        <w:commentReference w:id="49"/>
+      </w:r>
+      <w:r>
+        <w:t xml:space="preserve"> by implementing two different methods for these two scenarios, however, this increases the programming complexity massively, and due to the time constraints, I have decided to use a single umbrella method which checks all the nodes in the subtree. Whilst this does have a big-O complexity of O(n), it is much faster to write, and </w:t>
+      </w:r>
+      <w:r>
+        <w:lastRenderedPageBreak/>
+        <w:t>this time can be guaranteed for all nodes. This methods simply executes a post order traversal and counts all the cards values of the nodes which have a card value bigger than or equal to the value of a passed turning node. This method was much simpler to write, as it did not require a node position detection algorithm (detecting if a node is on the left or right side of the subtree) and it only requires a single counting algorithm for all nodes.</w:t>
+      </w:r>
+    </w:p>
+    <w:p>
+      <w:r>
+        <w:t>The last part of the card counting algorithm is to decrement the nodes in the tree, after each card has been played, and then deleting them when the number of cards left in the deck of that value of card reaches 0. This is achieved by passing in the cards dealt to the CCAI, at the end of a game of blackjack, then decrementing this node, and deleting it if its count reaches 0. This part of the algorithm is quite straight forward, however, there are some edge cases which complicate it a bit. One such case is that every card has been played at the end of a game, in which case the binary tree is reinitialised.</w:t>
+      </w:r>
+      <w:r>
+        <w:t xml:space="preserve"> The way I have chosen to store the Ace and the Royals in the tree, is to store Jack, King and Queen as 10, and the ace as both 11 and 1; consequently, whenever I decrement the ace I have to decrement both the nodes associated with 1 and 11.</w:t>
+      </w:r>
+      <w:r>
+        <w:t xml:space="preserve"> Another case is that</w:t>
       </w:r>
       <w:r>
         <w:t xml:space="preserve"> a deck resets half way through a game, in which case the CCAI has to decrement the binary tree, until it is depleted and then keep the new cards to decrement the new tree after it has been reinitialised. Lastly, when a node has been deleted, the method to maintain the tree to keep a balanced structure is called to keep node searching time at a big-O complexity of O(log n).</w:t>
+      </w:r>
+      <w:r>
+        <w:t xml:space="preserve"> </w:t>
       </w:r>
     </w:p>
     <w:p>
@@ -10314,6 +10416,9 @@
       <w:r>
         <w:t xml:space="preserve">Find the current value of the hand of the AI, and then calculate the values of the turning nodes which would result in the transition state of: blackjack, bust, winning. </w:t>
       </w:r>
+      <w:r>
+        <w:t>If the turning nodes do not exist, iterate up until you find the next highest turning node, or until you exceed the maximum value of the tree. If the maximum value of the tree is exceeded, return 0.</w:t>
+      </w:r>
     </w:p>
     <w:p>
       <w:pPr>
@@ -10339,7 +10444,13 @@
         </w:numPr>
       </w:pPr>
       <w:r>
-        <w:t>Calculate the probability of the next card resulting in the state transition by counted_cards / total number of cards in tree</w:t>
+        <w:t xml:space="preserve">Calculate the probability of the next card resulting in </w:t>
+      </w:r>
+      <w:r>
+        <w:t xml:space="preserve">the state transition by counted </w:t>
+      </w:r>
+      <w:r>
+        <w:t>cards / total number of cards in tree</w:t>
       </w:r>
     </w:p>
     <w:p>
@@ -10358,8 +10469,48 @@
       <w:r>
         <w:t xml:space="preserve">Count the </w:t>
       </w:r>
-      <w:bookmarkStart w:id="48" w:name="_GoBack"/>
-      <w:bookmarkEnd w:id="48"/>
+      <w:r>
+        <w:t>number of times a particular value card has been played in the most recent game.</w:t>
+      </w:r>
+    </w:p>
+    <w:p>
+      <w:pPr>
+        <w:pStyle w:val="ListParagraph"/>
+        <w:numPr>
+          <w:ilvl w:val="0"/>
+          <w:numId w:val="20"/>
+        </w:numPr>
+      </w:pPr>
+      <w:r>
+        <w:t>Decrement each card value by how many times it has been played in the most recent game.</w:t>
+      </w:r>
+      <w:r>
+        <w:t xml:space="preserve"> If the value is an ace, decrement both the nodes corresponding to the value 1 and 11.</w:t>
+      </w:r>
+    </w:p>
+    <w:p>
+      <w:pPr>
+        <w:pStyle w:val="ListParagraph"/>
+        <w:numPr>
+          <w:ilvl w:val="0"/>
+          <w:numId w:val="20"/>
+        </w:numPr>
+      </w:pPr>
+      <w:r>
+        <w:t>If the count value for a card value has reached 0, after being decremented, delete the corresponding node from the tree.</w:t>
+      </w:r>
+    </w:p>
+    <w:p>
+      <w:pPr>
+        <w:pStyle w:val="ListParagraph"/>
+        <w:numPr>
+          <w:ilvl w:val="0"/>
+          <w:numId w:val="20"/>
+        </w:numPr>
+      </w:pPr>
+      <w:r>
+        <w:t>If all the nodes have been deleted from the tree, then reinitialise the tree – the deck will have been reset.</w:t>
+      </w:r>
     </w:p>
     <w:p>
       <w:r>
@@ -10368,15 +10519,1194 @@
     </w:p>
     <w:p>
       <w:pPr>
-        <w:pStyle w:val="Heading3"/>
-      </w:pPr>
-      <w:bookmarkStart w:id="49" w:name="_Toc505767393"/>
-      <w:commentRangeStart w:id="50"/>
+        <w:pStyle w:val="Heading6"/>
+      </w:pPr>
+      <w:r>
+        <w:lastRenderedPageBreak/>
+        <w:t>Pseudocode</w:t>
+      </w:r>
+    </w:p>
+    <w:p>
+      <w:r>
+        <w:t xml:space="preserve">Eg. Calculating chance </w:t>
+      </w:r>
+    </w:p>
+    <w:p>
+      <w:pPr>
+        <w:pStyle w:val="NoSpacing"/>
+      </w:pPr>
+      <w:r>
+        <w:t>FUNCITON calcBustChance(hand_value)</w:t>
+      </w:r>
+    </w:p>
+    <w:p>
+      <w:pPr>
+        <w:pStyle w:val="NoSpacing"/>
+      </w:pPr>
+      <w:r>
+        <w:tab/>
+        <w:t>TurningNodeValue &lt;- 22 – hand_value</w:t>
+      </w:r>
+    </w:p>
+    <w:p>
+      <w:pPr>
+        <w:pStyle w:val="NoSpacing"/>
+      </w:pPr>
+      <w:r>
+        <w:tab/>
+        <w:t>IF (TurningNodeValue &gt; MaxCardValue) THEN</w:t>
+      </w:r>
+      <w:r>
+        <w:br/>
+      </w:r>
+      <w:r>
+        <w:tab/>
+      </w:r>
+      <w:r>
+        <w:tab/>
+        <w:t>RETURN 0  # no chance to go bust – card needed is too large</w:t>
+      </w:r>
+    </w:p>
+    <w:p>
+      <w:pPr>
+        <w:pStyle w:val="NoSpacing"/>
+      </w:pPr>
+      <w:r>
+        <w:tab/>
+        <w:t>ELSE IF (TurningNodeValue &lt;= 0) THEN</w:t>
+      </w:r>
+    </w:p>
+    <w:p>
+      <w:pPr>
+        <w:pStyle w:val="NoSpacing"/>
+      </w:pPr>
+      <w:r>
+        <w:tab/>
+      </w:r>
+      <w:r>
+        <w:tab/>
+        <w:t>RETURN 1 # Already bust</w:t>
+      </w:r>
+    </w:p>
+    <w:p>
+      <w:pPr>
+        <w:pStyle w:val="NoSpacing"/>
+        <w:ind w:firstLine="720"/>
+      </w:pPr>
+      <w:r>
+        <w:t>ENDIF</w:t>
+      </w:r>
+    </w:p>
+    <w:p>
+      <w:pPr>
+        <w:pStyle w:val="NoSpacing"/>
+      </w:pPr>
+      <w:r>
+        <w:tab/>
+        <w:t>minExceedValue &lt;- TurningNodeValue</w:t>
+      </w:r>
+    </w:p>
+    <w:p>
+      <w:pPr>
+        <w:pStyle w:val="NoSpacing"/>
+      </w:pPr>
+      <w:r>
+        <w:tab/>
+        <w:t>TurningNode &lt;- BinaryCardTree.getNodeByValue(TurningNodeValue</w:t>
+      </w:r>
+      <w:r>
+        <w:t>, BinaryCardTree.root</w:t>
+      </w:r>
+      <w:r>
+        <w:t>)</w:t>
+      </w:r>
+    </w:p>
+    <w:p>
+      <w:pPr>
+        <w:pStyle w:val="NoSpacing"/>
+      </w:pPr>
+      <w:r>
+        <w:tab/>
+        <w:t>WHILE (TurningNode = Null) and (minExceedVaue &lt;= maximum card value available) THEN</w:t>
+      </w:r>
+      <w:r>
+        <w:tab/>
+      </w:r>
+      <w:r>
+        <w:tab/>
+        <w:t>minExceedValue &lt;- minExceedValue + 1</w:t>
+      </w:r>
+    </w:p>
+    <w:p>
+      <w:pPr>
+        <w:pStyle w:val="NoSpacing"/>
+        <w:ind w:left="1440"/>
+      </w:pPr>
+      <w:r>
+        <w:t>TurningNode &lt;- BinaryCardTree.getNodeByValue(minExceedValue</w:t>
+      </w:r>
+      <w:r>
+        <w:t>, BinaryCardTree.root</w:t>
+      </w:r>
+      <w:r>
+        <w:t>)</w:t>
+      </w:r>
+    </w:p>
+    <w:p>
+      <w:pPr>
+        <w:pStyle w:val="NoSpacing"/>
+      </w:pPr>
+      <w:r>
+        <w:tab/>
+        <w:t>ENDWHILE</w:t>
+      </w:r>
+      <w:r>
+        <w:tab/>
+      </w:r>
+    </w:p>
+    <w:p>
+      <w:pPr>
+        <w:pStyle w:val="NoSpacing"/>
+      </w:pPr>
+      <w:r>
+        <w:tab/>
+        <w:t>IF TurningNode = Null THEN</w:t>
+      </w:r>
+    </w:p>
+    <w:p>
+      <w:pPr>
+        <w:pStyle w:val="NoSpacing"/>
+      </w:pPr>
+      <w:r>
+        <w:tab/>
+      </w:r>
+      <w:r>
+        <w:tab/>
+        <w:t>RETURN 0</w:t>
+      </w:r>
+    </w:p>
+    <w:p>
+      <w:pPr>
+        <w:pStyle w:val="NoSpacing"/>
+      </w:pPr>
+      <w:r>
+        <w:tab/>
+        <w:t>ENDIF</w:t>
+      </w:r>
+    </w:p>
+    <w:p>
+      <w:pPr>
+        <w:pStyle w:val="NoSpacing"/>
+      </w:pPr>
+      <w:r>
+        <w:tab/>
+        <w:t>numOfBustCards &lt;- BinaryCardTree.cardCountGTET(TurningNode)</w:t>
+      </w:r>
+    </w:p>
+    <w:p>
+      <w:pPr>
+        <w:pStyle w:val="NoSpacing"/>
+      </w:pPr>
+      <w:r>
+        <w:tab/>
+      </w:r>
+      <w:r>
+        <w:t>totalCards &lt;-</w:t>
+      </w:r>
+      <w:r>
+        <w:t xml:space="preserve"> BinaryCardTree.totalCardCount()</w:t>
+      </w:r>
+    </w:p>
+    <w:p>
+      <w:pPr>
+        <w:pStyle w:val="NoSpacing"/>
+      </w:pPr>
+      <w:r>
+        <w:tab/>
+        <w:t>RETURN numOfBustCards / totalCards</w:t>
+      </w:r>
+    </w:p>
+    <w:p>
+      <w:pPr>
+        <w:pStyle w:val="NoSpacing"/>
+      </w:pPr>
+      <w:r>
+        <w:t>END FUNCTION</w:t>
+      </w:r>
+    </w:p>
+    <w:p>
+      <w:pPr>
+        <w:pStyle w:val="NoSpacing"/>
+      </w:pPr>
+    </w:p>
+    <w:p>
+      <w:pPr>
+        <w:pStyle w:val="NoSpacing"/>
+        <w:rPr>
+          <w:b/>
+          <w:u w:val="single"/>
+        </w:rPr>
+      </w:pPr>
+      <w:r>
+        <w:rPr>
+          <w:b/>
+          <w:u w:val="single"/>
+        </w:rPr>
+        <w:t>Binary Card Tree</w:t>
+      </w:r>
+    </w:p>
+    <w:p>
+      <w:pPr>
+        <w:pStyle w:val="NoSpacing"/>
+      </w:pPr>
+      <w:r>
+        <w:t>FUNCTION getNodeByValue(</w:t>
+      </w:r>
+      <w:r>
+        <w:t>node_value_to_search, current_node</w:t>
+      </w:r>
+      <w:r>
+        <w:t>)</w:t>
+      </w:r>
+    </w:p>
+    <w:p>
+      <w:pPr>
+        <w:pStyle w:val="NoSpacing"/>
+      </w:pPr>
+      <w:r>
+        <w:tab/>
+        <w:t>IF current_node is NULL THEN</w:t>
+      </w:r>
+    </w:p>
+    <w:p>
+      <w:pPr>
+        <w:pStyle w:val="NoSpacing"/>
+      </w:pPr>
+      <w:r>
+        <w:tab/>
+      </w:r>
+      <w:r>
+        <w:tab/>
+        <w:t>Pass</w:t>
+      </w:r>
+    </w:p>
+    <w:p>
+      <w:pPr>
+        <w:pStyle w:val="NoSpacing"/>
+      </w:pPr>
+      <w:r>
+        <w:tab/>
+        <w:t>ELSE IF current_node.value = node_value_to_search</w:t>
+      </w:r>
+      <w:r>
+        <w:br/>
+      </w:r>
+      <w:r>
+        <w:tab/>
+      </w:r>
+      <w:r>
+        <w:tab/>
+        <w:t>RETURN current_node</w:t>
+      </w:r>
+    </w:p>
+    <w:p>
+      <w:pPr>
+        <w:pStyle w:val="NoSpacing"/>
+        <w:ind w:firstLine="720"/>
+      </w:pPr>
+      <w:r>
+        <w:t>ENDIF</w:t>
+      </w:r>
+    </w:p>
+    <w:p>
+      <w:pPr>
+        <w:pStyle w:val="NoSpacing"/>
+        <w:ind w:firstLine="720"/>
+      </w:pPr>
+      <w:r>
+        <w:t>Left &lt;- getNodeByValue(node_value_to_search, current_node.left)</w:t>
+      </w:r>
+    </w:p>
+    <w:p>
+      <w:pPr>
+        <w:pStyle w:val="NoSpacing"/>
+        <w:ind w:firstLine="720"/>
+      </w:pPr>
+      <w:r>
+        <w:t>Right &lt;- getNodeByValue(node_value_to_search, current_node.right)</w:t>
+      </w:r>
+    </w:p>
+    <w:p>
+      <w:pPr>
+        <w:pStyle w:val="NoSpacing"/>
+      </w:pPr>
+      <w:r>
+        <w:tab/>
+        <w:t>IF Left &lt;&gt; Null THEN</w:t>
+      </w:r>
+      <w:r>
+        <w:br/>
+      </w:r>
+      <w:r>
+        <w:tab/>
+      </w:r>
+      <w:r>
+        <w:tab/>
+        <w:t>Return Left</w:t>
+      </w:r>
+    </w:p>
+    <w:p>
+      <w:pPr>
+        <w:pStyle w:val="NoSpacing"/>
+      </w:pPr>
+      <w:r>
+        <w:tab/>
+        <w:t>ELSE IF Right &lt;&gt; Null THEN</w:t>
+      </w:r>
+    </w:p>
+    <w:p>
+      <w:pPr>
+        <w:pStyle w:val="NoSpacing"/>
+      </w:pPr>
+      <w:r>
+        <w:tab/>
+      </w:r>
+      <w:r>
+        <w:tab/>
+        <w:t>Return RIGHT</w:t>
+      </w:r>
+    </w:p>
+    <w:p>
+      <w:pPr>
+        <w:pStyle w:val="NoSpacing"/>
+      </w:pPr>
+      <w:r>
+        <w:tab/>
+        <w:t>ENDIF</w:t>
+      </w:r>
+    </w:p>
+    <w:p>
+      <w:pPr>
+        <w:pStyle w:val="NoSpacing"/>
+      </w:pPr>
+      <w:r>
+        <w:t>END FUNCTION</w:t>
+      </w:r>
+    </w:p>
+    <w:p>
+      <w:pPr>
+        <w:pStyle w:val="NoSpacing"/>
+      </w:pPr>
+    </w:p>
+    <w:p>
+      <w:pPr>
+        <w:pStyle w:val="NoSpacing"/>
+      </w:pPr>
+      <w:r>
+        <w:t>FUNCTION cardCountGTET(</w:t>
+      </w:r>
+      <w:r>
+        <w:t>turningNode, current_node</w:t>
+      </w:r>
+      <w:r>
+        <w:t>)</w:t>
+      </w:r>
+    </w:p>
+    <w:p>
+      <w:pPr>
+        <w:pStyle w:val="NoSpacing"/>
+      </w:pPr>
+      <w:r>
+        <w:tab/>
+        <w:t>IF current_node = NULL THEN</w:t>
+      </w:r>
+      <w:r>
+        <w:br/>
+      </w:r>
+      <w:r>
+        <w:tab/>
+      </w:r>
+      <w:r>
+        <w:tab/>
+        <w:t>RETURN 0</w:t>
+      </w:r>
+    </w:p>
+    <w:p>
+      <w:pPr>
+        <w:pStyle w:val="NoSpacing"/>
+      </w:pPr>
+      <w:r>
+        <w:tab/>
+        <w:t>ENDIF</w:t>
+      </w:r>
+    </w:p>
+    <w:p>
+      <w:pPr>
+        <w:pStyle w:val="NoSpacing"/>
+      </w:pPr>
+      <w:r>
+        <w:tab/>
+        <w:t>Left &lt;- cardCountGTET(turningNode, current_node.left)</w:t>
+      </w:r>
+    </w:p>
+    <w:p>
+      <w:pPr>
+        <w:pStyle w:val="NoSpacing"/>
+      </w:pPr>
+      <w:r>
+        <w:tab/>
+        <w:t>Right &lt;- carCountGTET(turningNode, current_node.right)</w:t>
+      </w:r>
+    </w:p>
+    <w:p>
+      <w:pPr>
+        <w:pStyle w:val="NoSpacing"/>
+      </w:pPr>
+      <w:r>
+        <w:tab/>
+        <w:t>toAdd &lt;- 0</w:t>
+      </w:r>
+    </w:p>
+    <w:p>
+      <w:pPr>
+        <w:pStyle w:val="NoSpacing"/>
+      </w:pPr>
+      <w:r>
+        <w:tab/>
+        <w:t>IF current_node.value &gt; turningNode.value THEN</w:t>
+      </w:r>
+    </w:p>
+    <w:p>
+      <w:pPr>
+        <w:pStyle w:val="NoSpacing"/>
+      </w:pPr>
+      <w:r>
+        <w:tab/>
+      </w:r>
+      <w:r>
+        <w:tab/>
+        <w:t>toAdd &lt;- current_node.value</w:t>
+      </w:r>
+    </w:p>
+    <w:p>
+      <w:pPr>
+        <w:pStyle w:val="NoSpacing"/>
+      </w:pPr>
+      <w:r>
+        <w:tab/>
+        <w:t>ENDIF</w:t>
+      </w:r>
+    </w:p>
+    <w:p>
+      <w:pPr>
+        <w:pStyle w:val="NoSpacing"/>
+      </w:pPr>
+      <w:r>
+        <w:lastRenderedPageBreak/>
+        <w:tab/>
+        <w:t>RETURN Left + Right + toAdd</w:t>
+      </w:r>
+    </w:p>
+    <w:p>
+      <w:pPr>
+        <w:pStyle w:val="NoSpacing"/>
+      </w:pPr>
+      <w:r>
+        <w:t>ENDFUNCTION</w:t>
+      </w:r>
+    </w:p>
+    <w:p>
+      <w:pPr>
+        <w:pStyle w:val="NoSpacing"/>
+      </w:pPr>
+    </w:p>
+    <w:p>
+      <w:pPr>
+        <w:pStyle w:val="NoSpacing"/>
+      </w:pPr>
+      <w:r>
+        <w:t>FUNCTION totalCardCount()</w:t>
+      </w:r>
+    </w:p>
+    <w:p>
+      <w:pPr>
+        <w:pStyle w:val="NoSpacing"/>
+      </w:pPr>
+      <w:r>
+        <w:tab/>
+      </w:r>
+      <w:r>
+        <w:t>totalValue &lt;- cardCountGTET(self.root)</w:t>
+      </w:r>
+    </w:p>
+    <w:p>
+      <w:pPr>
+        <w:pStyle w:val="NoSpacing"/>
+        <w:ind w:firstLine="720"/>
+      </w:pPr>
+      <w:r>
+        <w:t>ace_node &lt;- getNodeByValue(11)</w:t>
+      </w:r>
+    </w:p>
+    <w:p>
+      <w:pPr>
+        <w:pStyle w:val="NoSpacing"/>
+        <w:ind w:firstLine="720"/>
+      </w:pPr>
+      <w:r>
+        <w:t>IF ace_node &lt;&gt; NULL THEN</w:t>
+      </w:r>
+    </w:p>
+    <w:p>
+      <w:pPr>
+        <w:pStyle w:val="NoSpacing"/>
+        <w:ind w:firstLine="720"/>
+      </w:pPr>
+      <w:r>
+        <w:tab/>
+        <w:t>totalValue &lt;- totalValue – ace_node.value</w:t>
+      </w:r>
+    </w:p>
+    <w:p>
+      <w:pPr>
+        <w:pStyle w:val="NoSpacing"/>
+        <w:ind w:firstLine="720"/>
+      </w:pPr>
+      <w:r>
+        <w:t>ENDIF</w:t>
+      </w:r>
+    </w:p>
+    <w:p>
+      <w:pPr>
+        <w:pStyle w:val="NoSpacing"/>
+        <w:ind w:firstLine="720"/>
+      </w:pPr>
+      <w:r>
+        <w:t>RETURN totalValue</w:t>
+      </w:r>
+    </w:p>
+    <w:p>
+      <w:pPr>
+        <w:pStyle w:val="NoSpacing"/>
+      </w:pPr>
+      <w:r>
+        <w:t>ENDFUNCTION</w:t>
+      </w:r>
+    </w:p>
+    <w:p>
+      <w:pPr>
+        <w:pStyle w:val="NoSpacing"/>
+      </w:pPr>
+    </w:p>
+    <w:p>
+      <w:pPr>
+        <w:pStyle w:val="NoSpacing"/>
+      </w:pPr>
+      <w:r>
+        <w:t>FUNCTION decrement(card_value)</w:t>
+      </w:r>
+    </w:p>
+    <w:p>
+      <w:pPr>
+        <w:pStyle w:val="NoSpacing"/>
+      </w:pPr>
+      <w:r>
+        <w:tab/>
+        <w:t xml:space="preserve">Node_to_decrement &lt;- getNode(card_value) </w:t>
+      </w:r>
+    </w:p>
+    <w:p>
+      <w:pPr>
+        <w:pStyle w:val="NoSpacing"/>
+      </w:pPr>
+      <w:r>
+        <w:tab/>
+        <w:t>If Node_to_decrement = Null THEN</w:t>
+      </w:r>
+    </w:p>
+    <w:p>
+      <w:pPr>
+        <w:pStyle w:val="NoSpacing"/>
+      </w:pPr>
+      <w:r>
+        <w:tab/>
+      </w:r>
+      <w:r>
+        <w:tab/>
+        <w:t>RETURN False</w:t>
+      </w:r>
+    </w:p>
+    <w:p>
+      <w:pPr>
+        <w:pStyle w:val="NoSpacing"/>
+        <w:ind w:firstLine="720"/>
+      </w:pPr>
+      <w:r>
+        <w:t>ELSE IF Node_to_decrement.value = card_value THEN</w:t>
+      </w:r>
+    </w:p>
+    <w:p>
+      <w:pPr>
+        <w:pStyle w:val="NoSpacing"/>
+        <w:ind w:firstLine="720"/>
+      </w:pPr>
+      <w:r>
+        <w:tab/>
+        <w:t>Node_to_decrement.value &lt;- Node_to_decrement.value – 1</w:t>
+      </w:r>
+    </w:p>
+    <w:p>
+      <w:pPr>
+        <w:pStyle w:val="NoSpacing"/>
+        <w:ind w:firstLine="720"/>
+      </w:pPr>
+      <w:r>
+        <w:tab/>
+        <w:t>If Node_to_decrement.value = 0 THEN</w:t>
+      </w:r>
+    </w:p>
+    <w:p>
+      <w:pPr>
+        <w:pStyle w:val="NoSpacing"/>
+        <w:ind w:firstLine="720"/>
+      </w:pPr>
+      <w:r>
+        <w:tab/>
+      </w:r>
+      <w:r>
+        <w:tab/>
+        <w:t>Delete(node_to_decrement)</w:t>
+      </w:r>
+    </w:p>
+    <w:p>
+      <w:pPr>
+        <w:pStyle w:val="NoSpacing"/>
+        <w:ind w:firstLine="720"/>
+      </w:pPr>
+      <w:r>
+        <w:tab/>
+      </w:r>
+      <w:r>
+        <w:tab/>
+        <w:t>Maintain_Tree</w:t>
+      </w:r>
+    </w:p>
+    <w:p>
+      <w:pPr>
+        <w:pStyle w:val="NoSpacing"/>
+        <w:ind w:firstLine="720"/>
+      </w:pPr>
+      <w:r>
+        <w:tab/>
+        <w:t>RETURN True</w:t>
+      </w:r>
+    </w:p>
+    <w:p>
+      <w:pPr>
+        <w:pStyle w:val="NoSpacing"/>
+        <w:ind w:left="720" w:firstLine="720"/>
+      </w:pPr>
+      <w:r>
+        <w:t>ENDIF</w:t>
+      </w:r>
+    </w:p>
+    <w:p>
+      <w:pPr>
+        <w:pStyle w:val="NoSpacing"/>
+        <w:ind w:firstLine="720"/>
+      </w:pPr>
+      <w:r>
+        <w:t>ENDIF</w:t>
+      </w:r>
+    </w:p>
+    <w:p>
+      <w:pPr>
+        <w:pStyle w:val="NoSpacing"/>
+      </w:pPr>
+      <w:r>
+        <w:t>ENDFUNCTION</w:t>
+      </w:r>
+    </w:p>
+    <w:p>
+      <w:pPr>
+        <w:pStyle w:val="NoSpacing"/>
+      </w:pPr>
+    </w:p>
+    <w:p>
+      <w:pPr>
+        <w:pStyle w:val="NoSpacing"/>
+        <w:rPr>
+          <w:b/>
+          <w:u w:val="single"/>
+        </w:rPr>
+      </w:pPr>
+      <w:r>
+        <w:rPr>
+          <w:b/>
+          <w:u w:val="single"/>
+        </w:rPr>
+        <w:t>Decrement</w:t>
+      </w:r>
+    </w:p>
+    <w:p>
+      <w:pPr>
+        <w:pStyle w:val="NoSpacing"/>
+      </w:pPr>
+      <w:r>
+        <w:t>FUNCTION Decrement_Cards_From_Hands</w:t>
+      </w:r>
+      <w:r>
+        <w:t>(*args) # *args will be an arbitrary number of hands</w:t>
+      </w:r>
+    </w:p>
+    <w:p>
+      <w:pPr>
+        <w:pStyle w:val="NoSpacing"/>
+      </w:pPr>
+      <w:r>
+        <w:tab/>
+        <w:t>deckUpdated &lt;- False</w:t>
+      </w:r>
+    </w:p>
+    <w:p>
+      <w:pPr>
+        <w:pStyle w:val="NoSpacing"/>
+      </w:pPr>
+      <w:r>
+        <w:tab/>
+        <w:t>newCards &lt;- []</w:t>
+      </w:r>
+    </w:p>
+    <w:p>
+      <w:pPr>
+        <w:pStyle w:val="NoSpacing"/>
+      </w:pPr>
+      <w:r>
+        <w:tab/>
+        <w:t xml:space="preserve">FOR hand in args </w:t>
+      </w:r>
+    </w:p>
+    <w:p>
+      <w:pPr>
+        <w:pStyle w:val="NoSpacing"/>
+      </w:pPr>
+      <w:r>
+        <w:tab/>
+      </w:r>
+      <w:r>
+        <w:tab/>
+        <w:t>FOR card in hand</w:t>
+      </w:r>
+    </w:p>
+    <w:p>
+      <w:pPr>
+        <w:pStyle w:val="NoSpacing"/>
+      </w:pPr>
+      <w:r>
+        <w:tab/>
+      </w:r>
+      <w:r>
+        <w:tab/>
+      </w:r>
+      <w:r>
+        <w:tab/>
+        <w:t xml:space="preserve">Result &lt;- </w:t>
+      </w:r>
+      <w:r>
+        <w:t>decrement_card(card)</w:t>
+      </w:r>
+    </w:p>
+    <w:p>
+      <w:pPr>
+        <w:pStyle w:val="NoSpacing"/>
+      </w:pPr>
+      <w:r>
+        <w:tab/>
+      </w:r>
+      <w:r>
+        <w:tab/>
+      </w:r>
+      <w:r>
+        <w:tab/>
+        <w:t xml:space="preserve">IF result = False THEN # this means the card could not be decremented, </w:t>
+      </w:r>
+    </w:p>
+    <w:p>
+      <w:pPr>
+        <w:pStyle w:val="NoSpacing"/>
+        <w:ind w:left="3600" w:firstLine="720"/>
+      </w:pPr>
+      <w:r>
+        <w:t>because there are no more nodes in the tree</w:t>
+      </w:r>
+    </w:p>
+    <w:p>
+      <w:pPr>
+        <w:pStyle w:val="NoSpacing"/>
+      </w:pPr>
+      <w:r>
+        <w:tab/>
+      </w:r>
+      <w:r>
+        <w:tab/>
+      </w:r>
+      <w:r>
+        <w:tab/>
+      </w:r>
+      <w:r>
+        <w:tab/>
+        <w:t>deckUpdated &lt;- True</w:t>
+      </w:r>
+    </w:p>
+    <w:p>
+      <w:pPr>
+        <w:pStyle w:val="NoSpacing"/>
+      </w:pPr>
+      <w:r>
+        <w:tab/>
+      </w:r>
+      <w:r>
+        <w:tab/>
+      </w:r>
+      <w:r>
+        <w:tab/>
+      </w:r>
+      <w:r>
+        <w:tab/>
+        <w:t>append(newCards, card)</w:t>
+      </w:r>
+    </w:p>
+    <w:p>
+      <w:pPr>
+        <w:pStyle w:val="NoSpacing"/>
+      </w:pPr>
+      <w:r>
+        <w:tab/>
+      </w:r>
+      <w:r>
+        <w:tab/>
+      </w:r>
+      <w:r>
+        <w:tab/>
+        <w:t>ENDIF</w:t>
+      </w:r>
+    </w:p>
+    <w:p>
+      <w:pPr>
+        <w:pStyle w:val="NoSpacing"/>
+      </w:pPr>
+      <w:r>
+        <w:tab/>
+      </w:r>
+      <w:r>
+        <w:tab/>
+        <w:t>ENDFOR</w:t>
+      </w:r>
+    </w:p>
+    <w:p>
+      <w:pPr>
+        <w:pStyle w:val="NoSpacing"/>
+      </w:pPr>
+      <w:r>
+        <w:tab/>
+        <w:t>ENDFOR</w:t>
+      </w:r>
+    </w:p>
+    <w:p>
+      <w:pPr>
+        <w:pStyle w:val="NoSpacing"/>
+      </w:pPr>
+      <w:r>
+        <w:tab/>
+        <w:t># If deck has updated, reinitialise tree, and decrement the new cards</w:t>
+      </w:r>
+    </w:p>
+    <w:p>
+      <w:pPr>
+        <w:pStyle w:val="NoSpacing"/>
+      </w:pPr>
+      <w:r>
+        <w:tab/>
+        <w:t>IF deckUpdated = True THEN</w:t>
+      </w:r>
+    </w:p>
+    <w:p>
+      <w:pPr>
+        <w:pStyle w:val="NoSpacing"/>
+      </w:pPr>
+      <w:r>
+        <w:tab/>
+      </w:r>
+      <w:r>
+        <w:tab/>
+        <w:t>Initialise_tree()</w:t>
+      </w:r>
+    </w:p>
+    <w:p>
+      <w:pPr>
+        <w:pStyle w:val="NoSpacing"/>
+      </w:pPr>
+      <w:r>
+        <w:tab/>
+      </w:r>
+      <w:r>
+        <w:tab/>
+        <w:t>Decrement_Cards_From_Hands(newCards)</w:t>
+      </w:r>
+    </w:p>
+    <w:p>
+      <w:pPr>
+        <w:pStyle w:val="NoSpacing"/>
+      </w:pPr>
+      <w:r>
+        <w:tab/>
+        <w:t># edge case where the last card dealt is the very last card in the deck</w:t>
+      </w:r>
+    </w:p>
+    <w:p>
+      <w:pPr>
+        <w:pStyle w:val="NoSpacing"/>
+      </w:pPr>
+      <w:r>
+        <w:tab/>
+        <w:t>ELSE IF BinaryCardTree.root = Null THEN</w:t>
+      </w:r>
+    </w:p>
+    <w:p>
+      <w:pPr>
+        <w:pStyle w:val="NoSpacing"/>
+      </w:pPr>
+      <w:r>
+        <w:tab/>
+      </w:r>
+      <w:r>
+        <w:tab/>
+        <w:t>Initialise_tree()</w:t>
+      </w:r>
+    </w:p>
+    <w:p>
+      <w:pPr>
+        <w:pStyle w:val="NoSpacing"/>
+        <w:ind w:firstLine="720"/>
+      </w:pPr>
+      <w:r>
+        <w:t>ENDIF</w:t>
+      </w:r>
+    </w:p>
+    <w:p>
+      <w:pPr>
+        <w:pStyle w:val="NoSpacing"/>
+      </w:pPr>
+      <w:r>
+        <w:t>ENDFUNCTION</w:t>
+      </w:r>
+    </w:p>
+    <w:p>
+      <w:pPr>
+        <w:pStyle w:val="NoSpacing"/>
+      </w:pPr>
+    </w:p>
+    <w:p>
+      <w:pPr>
+        <w:pStyle w:val="NoSpacing"/>
+      </w:pPr>
+      <w:r>
+        <w:t>FUNCTION Decrement_Card</w:t>
+      </w:r>
+      <w:r>
+        <w:t>(card)</w:t>
+      </w:r>
+    </w:p>
+    <w:p>
+      <w:pPr>
+        <w:pStyle w:val="NoSpacing"/>
+      </w:pPr>
+      <w:r>
+        <w:lastRenderedPageBreak/>
+        <w:tab/>
+        <w:t>Result &lt;- Null</w:t>
+      </w:r>
+    </w:p>
+    <w:p>
+      <w:pPr>
+        <w:pStyle w:val="NoSpacing"/>
+      </w:pPr>
+      <w:r>
+        <w:tab/>
+        <w:t>IF card.isRoyal() THEN</w:t>
+      </w:r>
+    </w:p>
+    <w:p>
+      <w:pPr>
+        <w:pStyle w:val="NoSpacing"/>
+      </w:pPr>
+      <w:r>
+        <w:tab/>
+      </w:r>
+      <w:r>
+        <w:tab/>
+        <w:t>Result &lt;- Royal_decrement()</w:t>
+      </w:r>
+    </w:p>
+    <w:p>
+      <w:pPr>
+        <w:pStyle w:val="NoSpacing"/>
+      </w:pPr>
+      <w:r>
+        <w:tab/>
+        <w:t>ELSE IF card.isAce() THEN</w:t>
+      </w:r>
+    </w:p>
+    <w:p>
+      <w:pPr>
+        <w:pStyle w:val="NoSpacing"/>
+      </w:pPr>
+      <w:r>
+        <w:tab/>
+      </w:r>
+      <w:r>
+        <w:tab/>
+        <w:t>Result &lt;- Ace_decrement()</w:t>
+      </w:r>
+    </w:p>
+    <w:p>
+      <w:pPr>
+        <w:pStyle w:val="NoSpacing"/>
+      </w:pPr>
+      <w:r>
+        <w:tab/>
+        <w:t>ELSE THEN</w:t>
+      </w:r>
+    </w:p>
+    <w:p>
+      <w:pPr>
+        <w:pStyle w:val="NoSpacing"/>
+      </w:pPr>
+      <w:r>
+        <w:tab/>
+      </w:r>
+      <w:r>
+        <w:tab/>
+        <w:t>Result &lt;- BinaryCardTree.decrement(card.value)</w:t>
+      </w:r>
+    </w:p>
+    <w:p>
+      <w:pPr>
+        <w:pStyle w:val="NoSpacing"/>
+      </w:pPr>
+      <w:r>
+        <w:tab/>
+        <w:t>ENDIF</w:t>
+      </w:r>
+    </w:p>
+    <w:p>
+      <w:pPr>
+        <w:pStyle w:val="NoSpacing"/>
+      </w:pPr>
+      <w:r>
+        <w:tab/>
+        <w:t>RETURN Result</w:t>
+      </w:r>
+    </w:p>
+    <w:p>
+      <w:pPr>
+        <w:pStyle w:val="NoSpacing"/>
+      </w:pPr>
+      <w:r>
+        <w:t>ENDFUNCTION</w:t>
+      </w:r>
+    </w:p>
+    <w:p>
+      <w:pPr>
+        <w:pStyle w:val="NoSpacing"/>
+      </w:pPr>
+    </w:p>
+    <w:p>
+      <w:pPr>
+        <w:pStyle w:val="NoSpacing"/>
+      </w:pPr>
+      <w:r>
+        <w:t xml:space="preserve">FUNCTION Royal_decrement() </w:t>
+      </w:r>
+    </w:p>
+    <w:p>
+      <w:pPr>
+        <w:pStyle w:val="NoSpacing"/>
+      </w:pPr>
+      <w:r>
+        <w:tab/>
+        <w:t>RETURN BinaryCardTree.decrement(10)</w:t>
+      </w:r>
+    </w:p>
+    <w:p>
+      <w:pPr>
+        <w:pStyle w:val="NoSpacing"/>
+      </w:pPr>
+      <w:r>
+        <w:t>ENDFUNCTION</w:t>
+      </w:r>
+    </w:p>
+    <w:p>
+      <w:pPr>
+        <w:pStyle w:val="NoSpacing"/>
+      </w:pPr>
+      <w:r>
+        <w:t>FUNCTION Ace_decrement()</w:t>
+      </w:r>
+      <w:r>
+        <w:br/>
+      </w:r>
+      <w:r>
+        <w:tab/>
+        <w:t>result1 &lt;- BinaryCardTree.decrement(1)</w:t>
+      </w:r>
+    </w:p>
+    <w:p>
+      <w:pPr>
+        <w:pStyle w:val="NoSpacing"/>
+      </w:pPr>
+      <w:r>
+        <w:tab/>
+        <w:t>result2 &lt;-</w:t>
+      </w:r>
+      <w:r>
+        <w:t xml:space="preserve"> BinaryCardTree.decrement</w:t>
+      </w:r>
+      <w:r>
+        <w:t>(11)</w:t>
+      </w:r>
+    </w:p>
+    <w:p>
+      <w:pPr>
+        <w:pStyle w:val="NoSpacing"/>
+      </w:pPr>
+      <w:r>
+        <w:t xml:space="preserve"> </w:t>
+      </w:r>
+      <w:r>
+        <w:tab/>
+        <w:t>RETURN (result1 OR result2)</w:t>
+      </w:r>
+      <w:r>
+        <w:br/>
+        <w:t>ENDFUNCTION</w:t>
+      </w:r>
+    </w:p>
+    <w:p>
+      <w:r>
+        <w:br w:type="page"/>
+      </w:r>
+    </w:p>
+    <w:p>
+      <w:pPr>
+        <w:pStyle w:val="Heading5"/>
+      </w:pPr>
+      <w:bookmarkStart w:id="50" w:name="_Toc508631171"/>
       <w:commentRangeStart w:id="51"/>
       <w:r>
-        <w:t>Design – Neural Network Based AI</w:t>
-      </w:r>
-      <w:commentRangeEnd w:id="50"/>
+        <w:lastRenderedPageBreak/>
+        <w:t>Behaviour based on Aggression Parameters</w:t>
+      </w:r>
       <w:commentRangeEnd w:id="51"/>
       <w:r>
         <w:rPr>
@@ -10384,9 +11714,35 @@
           <w:rFonts w:asciiTheme="minorHAnsi" w:eastAsiaTheme="minorHAnsi" w:hAnsiTheme="minorHAnsi" w:cstheme="minorBidi"/>
           <w:color w:val="auto"/>
         </w:rPr>
-        <w:commentReference w:id="50"/>
-      </w:r>
-      <w:bookmarkEnd w:id="49"/>
+        <w:commentReference w:id="51"/>
+      </w:r>
+    </w:p>
+    <w:p>
+      <w:r>
+        <w:br w:type="page"/>
+      </w:r>
+    </w:p>
+    <w:p>
+      <w:pPr>
+        <w:pStyle w:val="Heading3"/>
+      </w:pPr>
+      <w:commentRangeStart w:id="52"/>
+      <w:commentRangeStart w:id="53"/>
+      <w:r>
+        <w:lastRenderedPageBreak/>
+        <w:t>Design – Neural Network Based AI</w:t>
+      </w:r>
+      <w:commentRangeEnd w:id="52"/>
+      <w:commentRangeEnd w:id="53"/>
+      <w:r>
+        <w:rPr>
+          <w:rStyle w:val="CommentReference"/>
+          <w:rFonts w:asciiTheme="minorHAnsi" w:eastAsiaTheme="minorHAnsi" w:hAnsiTheme="minorHAnsi" w:cstheme="minorBidi"/>
+          <w:color w:val="auto"/>
+        </w:rPr>
+        <w:commentReference w:id="52"/>
+      </w:r>
+      <w:bookmarkEnd w:id="50"/>
     </w:p>
     <w:p>
       <w:pPr>
@@ -10487,18 +11843,19 @@
       </w:r>
     </w:p>
     <w:p>
-      <w:commentRangeStart w:id="52"/>
-      <w:commentRangeStart w:id="53"/>
-      <w:r>
+      <w:commentRangeStart w:id="54"/>
+      <w:commentRangeStart w:id="55"/>
+      <w:r>
+        <w:lastRenderedPageBreak/>
         <w:t>In Conjunction with this, I will train this network with the following rewards and the following exploration strategy.</w:t>
       </w:r>
-      <w:commentRangeEnd w:id="52"/>
-      <w:commentRangeEnd w:id="53"/>
+      <w:commentRangeEnd w:id="54"/>
+      <w:commentRangeEnd w:id="55"/>
       <w:r>
         <w:rPr>
           <w:rStyle w:val="CommentReference"/>
         </w:rPr>
-        <w:commentReference w:id="52"/>
+        <w:commentReference w:id="54"/>
       </w:r>
     </w:p>
     <w:p>
@@ -10630,18 +11987,18 @@
       <w:pPr>
         <w:pStyle w:val="Heading5"/>
       </w:pPr>
-      <w:commentRangeStart w:id="54"/>
+      <w:commentRangeStart w:id="56"/>
       <w:r>
         <w:t>Prototype Results:</w:t>
       </w:r>
-      <w:commentRangeEnd w:id="54"/>
+      <w:commentRangeEnd w:id="56"/>
       <w:r>
         <w:rPr>
           <w:rStyle w:val="CommentReference"/>
           <w:rFonts w:asciiTheme="minorHAnsi" w:eastAsiaTheme="minorHAnsi" w:hAnsiTheme="minorHAnsi" w:cstheme="minorBidi"/>
           <w:color w:val="auto"/>
         </w:rPr>
-        <w:commentReference w:id="54"/>
+        <w:commentReference w:id="56"/>
       </w:r>
     </w:p>
     <w:p>
@@ -10702,6 +12059,7 @@
     </w:p>
     <w:p>
       <w:r>
+        <w:lastRenderedPageBreak/>
         <w:t>This initial prototype has a high winrate of 45.6%, which is higher than expected</w:t>
       </w:r>
       <w:r>
@@ -10732,7 +12090,7 @@
         <w:rPr>
           <w:rStyle w:val="CommentReference"/>
         </w:rPr>
-        <w:commentReference w:id="53"/>
+        <w:commentReference w:id="55"/>
       </w:r>
       <w:r>
         <w:t>Prototype 2 Architecture and Design</w:t>
@@ -10762,6 +12120,7 @@
     <w:p/>
     <w:p>
       <w:r>
+        <w:lastRenderedPageBreak/>
         <w:t>This changes the network architecture to look like this</w:t>
       </w:r>
       <w:r>
@@ -10874,6 +12233,7 @@
         <w:pStyle w:val="Heading6"/>
       </w:pPr>
       <w:r>
+        <w:lastRenderedPageBreak/>
         <w:t>Exploration of Exploration Strategies</w:t>
       </w:r>
     </w:p>
@@ -10927,38 +12287,40 @@
       <w:pPr>
         <w:pStyle w:val="Heading3"/>
       </w:pPr>
-      <w:bookmarkStart w:id="55" w:name="_Toc505767394"/>
+      <w:bookmarkStart w:id="57" w:name="_Toc508631172"/>
       <w:r>
         <w:t>Design – Simple AI</w:t>
       </w:r>
-      <w:bookmarkEnd w:id="55"/>
+      <w:bookmarkEnd w:id="57"/>
     </w:p>
     <w:p/>
     <w:p>
       <w:pPr>
         <w:pStyle w:val="Heading3"/>
       </w:pPr>
-      <w:bookmarkStart w:id="56" w:name="_Toc505767395"/>
+      <w:bookmarkStart w:id="58" w:name="_Toc508631173"/>
       <w:r>
         <w:t>Design – Comparison Tool</w:t>
       </w:r>
-      <w:bookmarkEnd w:id="56"/>
+      <w:bookmarkEnd w:id="58"/>
     </w:p>
     <w:p/>
     <w:p>
       <w:pPr>
         <w:pStyle w:val="Heading3"/>
       </w:pPr>
-      <w:bookmarkStart w:id="57" w:name="_Toc505767396"/>
+      <w:bookmarkStart w:id="59" w:name="_Toc505767396"/>
+      <w:bookmarkStart w:id="60" w:name="_Toc508631174"/>
       <w:r>
         <w:rPr>
           <w:rStyle w:val="CommentReference"/>
           <w:rFonts w:asciiTheme="minorHAnsi" w:eastAsiaTheme="minorHAnsi" w:hAnsiTheme="minorHAnsi" w:cstheme="minorBidi"/>
           <w:color w:val="auto"/>
         </w:rPr>
-        <w:commentReference w:id="51"/>
-      </w:r>
-      <w:bookmarkEnd w:id="57"/>
+        <w:commentReference w:id="53"/>
+      </w:r>
+      <w:bookmarkEnd w:id="59"/>
+      <w:bookmarkEnd w:id="60"/>
     </w:p>
     <w:p>
       <w:pPr>
@@ -10969,7 +12331,7 @@
           <w:u w:val="single"/>
         </w:rPr>
       </w:pPr>
-      <w:bookmarkStart w:id="58" w:name="_Toc505767397"/>
+      <w:bookmarkStart w:id="61" w:name="_Toc508631175"/>
       <w:r>
         <w:rPr>
           <w:rStyle w:val="Heading2Char"/>
@@ -10990,7 +12352,7 @@
         </w:rPr>
         <w:t>Development</w:t>
       </w:r>
-      <w:bookmarkEnd w:id="58"/>
+      <w:bookmarkEnd w:id="61"/>
       <w:r>
         <w:br/>
       </w:r>
@@ -10999,11 +12361,11 @@
       <w:pPr>
         <w:pStyle w:val="Heading1"/>
       </w:pPr>
-      <w:bookmarkStart w:id="59" w:name="_Toc505767398"/>
+      <w:bookmarkStart w:id="62" w:name="_Toc508631176"/>
       <w:r>
         <w:t>Testing</w:t>
       </w:r>
-      <w:bookmarkEnd w:id="59"/>
+      <w:bookmarkEnd w:id="62"/>
       <w:r>
         <w:t xml:space="preserve"> </w:t>
       </w:r>
@@ -11020,11 +12382,11 @@
       <w:pPr>
         <w:pStyle w:val="Heading1"/>
       </w:pPr>
-      <w:bookmarkStart w:id="60" w:name="_Toc505767399"/>
+      <w:bookmarkStart w:id="63" w:name="_Toc508631177"/>
       <w:r>
         <w:t>Evaluation</w:t>
       </w:r>
-      <w:bookmarkEnd w:id="60"/>
+      <w:bookmarkEnd w:id="63"/>
     </w:p>
     <w:sectPr>
       <w:pgSz w:w="11906" w:h="16838"/>
@@ -11365,6 +12727,7 @@
       <w:pPr>
         <w:pStyle w:val="CommentText"/>
       </w:pPr>
+      <w:bookmarkStart w:id="42" w:name="_GoBack"/>
       <w:r>
         <w:rPr>
           <w:rStyle w:val="CommentReference"/>
@@ -11375,8 +12738,9 @@
         <w:t>Update this as you flesh out the development of this.</w:t>
       </w:r>
     </w:p>
+    <w:bookmarkEnd w:id="42"/>
   </w:comment>
-  <w:comment w:id="42" w:author="William GILROY [2]" w:date="2017-12-19T11:38:00Z" w:initials="WG">
+  <w:comment w:id="43" w:author="William GILROY [2]" w:date="2017-12-19T11:38:00Z" w:initials="WG">
     <w:p>
       <w:pPr>
         <w:pStyle w:val="CommentText"/>
@@ -11390,9 +12754,12 @@
       <w:r>
         <w:t>Continue talking about this</w:t>
       </w:r>
+      <w:r>
+        <w:t xml:space="preserve"> -&gt; create a class diagram for this and the node class, as well as the inheritance for the binary card tree</w:t>
+      </w:r>
     </w:p>
   </w:comment>
-  <w:comment w:id="43" w:author="William GILROY [2]" w:date="2018-01-31T12:30:00Z" w:initials="WG">
+  <w:comment w:id="44" w:author="William GILROY [2]" w:date="2018-03-12T15:19:00Z" w:initials="WG">
     <w:p>
       <w:pPr>
         <w:pStyle w:val="CommentText"/>
@@ -11404,11 +12771,27 @@
         <w:annotationRef/>
       </w:r>
       <w:r>
+        <w:t>Complete this</w:t>
+      </w:r>
+    </w:p>
+  </w:comment>
+  <w:comment w:id="45" w:author="William GILROY [2]" w:date="2018-01-31T12:30:00Z" w:initials="WG">
+    <w:p>
+      <w:pPr>
+        <w:pStyle w:val="CommentText"/>
+      </w:pPr>
+      <w:r>
+        <w:rPr>
+          <w:rStyle w:val="CommentReference"/>
+        </w:rPr>
+        <w:annotationRef/>
+      </w:r>
+      <w:r>
         <w:t>Insert Psuedocode, and draw diagrams showing the swapping process a bit better</w:t>
       </w:r>
     </w:p>
   </w:comment>
-  <w:comment w:id="44" w:author="William GILROY [2]" w:date="2018-03-09T10:11:00Z" w:initials="WG">
+  <w:comment w:id="46" w:author="William GILROY [2]" w:date="2018-03-09T10:11:00Z" w:initials="WG">
     <w:p>
       <w:pPr>
         <w:pStyle w:val="CommentText"/>
@@ -11424,7 +12807,7 @@
       </w:r>
     </w:p>
   </w:comment>
-  <w:comment w:id="46" w:author="William GILROY [2]" w:date="2018-03-09T10:07:00Z" w:initials="WG">
+  <w:comment w:id="47" w:author="William GILROY [2]" w:date="2018-03-09T10:07:00Z" w:initials="WG">
     <w:p>
       <w:pPr>
         <w:pStyle w:val="CommentText"/>
@@ -11445,7 +12828,7 @@
       </w:pPr>
     </w:p>
   </w:comment>
-  <w:comment w:id="45" w:author="%username%" w:date="2018-03-09T10:06:00Z" w:initials="%">
+  <w:comment w:id="48" w:author="%username%" w:date="2018-03-09T10:06:00Z" w:initials="%">
     <w:p>
       <w:pPr>
         <w:pStyle w:val="CommentText"/>
@@ -11458,7 +12841,7 @@
       </w:r>
     </w:p>
   </w:comment>
-  <w:comment w:id="47" w:author="William GILROY [2]" w:date="2018-03-09T10:21:00Z" w:initials="WG">
+  <w:comment w:id="49" w:author="William GILROY [2]" w:date="2018-03-09T10:21:00Z" w:initials="WG">
     <w:p>
       <w:pPr>
         <w:pStyle w:val="CommentText"/>
@@ -11474,7 +12857,7 @@
       </w:r>
     </w:p>
   </w:comment>
-  <w:comment w:id="50" w:author="William GILROY [2]" w:date="2017-12-19T11:07:00Z" w:initials="WG">
+  <w:comment w:id="51" w:author="William GILROY [2]" w:date="2018-03-12T15:18:00Z" w:initials="WG">
     <w:p>
       <w:pPr>
         <w:pStyle w:val="CommentText"/>
@@ -11486,11 +12869,27 @@
         <w:annotationRef/>
       </w:r>
       <w:r>
+        <w:t>Complete this – talk about the thresholds and how this leads to different bevahiour</w:t>
+      </w:r>
+    </w:p>
+  </w:comment>
+  <w:comment w:id="52" w:author="William GILROY [2]" w:date="2017-12-19T11:07:00Z" w:initials="WG">
+    <w:p>
+      <w:pPr>
+        <w:pStyle w:val="CommentText"/>
+      </w:pPr>
+      <w:r>
+        <w:rPr>
+          <w:rStyle w:val="CommentReference"/>
+        </w:rPr>
+        <w:annotationRef/>
+      </w:r>
+      <w:r>
         <w:t>Talk about basic initial design – features, algorithms, structure, its performance and the progression (convolutional layers, experience buffer, reward maniupulation)  Talk about the agent interface class too.</w:t>
       </w:r>
     </w:p>
   </w:comment>
-  <w:comment w:id="52" w:author="William GILROY [2]" w:date="2018-02-07T11:46:00Z" w:initials="WG">
+  <w:comment w:id="54" w:author="William GILROY [2]" w:date="2018-02-07T11:46:00Z" w:initials="WG">
     <w:p>
       <w:pPr>
         <w:pStyle w:val="CommentText"/>
@@ -11506,7 +12905,7 @@
       </w:r>
     </w:p>
   </w:comment>
-  <w:comment w:id="54" w:author="William GILROY [2]" w:date="2018-02-07T11:48:00Z" w:initials="WG">
+  <w:comment w:id="56" w:author="William GILROY [2]" w:date="2018-02-07T11:48:00Z" w:initials="WG">
     <w:p>
       <w:pPr>
         <w:pStyle w:val="CommentText"/>
@@ -11522,7 +12921,7 @@
       </w:r>
     </w:p>
   </w:comment>
-  <w:comment w:id="53" w:author="%username%" w:date="2018-02-07T11:45:00Z" w:initials="%">
+  <w:comment w:id="55" w:author="%username%" w:date="2018-02-07T11:45:00Z" w:initials="%">
     <w:p>
       <w:pPr>
         <w:pStyle w:val="CommentText"/>
@@ -11535,7 +12934,7 @@
       </w:r>
     </w:p>
   </w:comment>
-  <w:comment w:id="51" w:author="%username%" w:date="2017-12-19T11:06:00Z" w:initials="%">
+  <w:comment w:id="53" w:author="%username%" w:date="2017-12-19T11:06:00Z" w:initials="%">
     <w:p>
       <w:pPr>
         <w:pStyle w:val="CommentText"/>
@@ -11573,13 +12972,15 @@
   <w15:commentEx w15:paraId="1D43ECD0" w15:done="0"/>
   <w15:commentEx w15:paraId="07CEA796" w15:done="0"/>
   <w15:commentEx w15:paraId="06B2B8E8" w15:done="0"/>
-  <w15:commentEx w15:paraId="2491CCAD" w15:done="0"/>
+  <w15:commentEx w15:paraId="2491CCAD" w15:done="1"/>
   <w15:commentEx w15:paraId="0D286BAA" w15:done="0"/>
-  <w15:commentEx w15:paraId="4791267B" w15:done="0"/>
+  <w15:commentEx w15:paraId="0FFA3D91" w15:done="0"/>
+  <w15:commentEx w15:paraId="4791267B" w15:done="1"/>
   <w15:commentEx w15:paraId="2ADA1DE1" w15:done="0"/>
   <w15:commentEx w15:paraId="66DFB96F" w15:done="0"/>
   <w15:commentEx w15:paraId="1DCCFBF9" w15:done="0"/>
   <w15:commentEx w15:paraId="794BF411" w15:done="0"/>
+  <w15:commentEx w15:paraId="29419BD4" w15:done="0"/>
   <w15:commentEx w15:paraId="077CFDF3" w15:done="0"/>
   <w15:commentEx w15:paraId="444C5458" w15:done="0"/>
   <w15:commentEx w15:paraId="4DA9137D" w15:done="0"/>
@@ -11680,7 +13081,7 @@
           <w:rPr>
             <w:noProof/>
           </w:rPr>
-          <w:t>42</w:t>
+          <w:t>46</w:t>
         </w:r>
         <w:r>
           <w:rPr>
@@ -15303,7 +16704,7 @@
 </file>
 
 <file path=customXml/itemProps1.xml><?xml version="1.0" encoding="utf-8"?>
-<ds:datastoreItem xmlns:ds="http://schemas.openxmlformats.org/officeDocument/2006/customXml" ds:itemID="{B7942D8E-6D31-40A4-BD1E-B000A667E197}">
+<ds:datastoreItem xmlns:ds="http://schemas.openxmlformats.org/officeDocument/2006/customXml" ds:itemID="{66CC1834-75C8-4FFB-A67C-98F390950902}">
   <ds:schemaRefs>
     <ds:schemaRef ds:uri="http://schemas.openxmlformats.org/officeDocument/2006/bibliography"/>
   </ds:schemaRefs>

</xml_diff>

<commit_message>
completed dropout, recurrent and half of exp sampling section
</commit_message>
<xml_diff>
--- a/WriteUp/NEA.docx
+++ b/WriteUp/NEA.docx
@@ -2426,15 +2426,7 @@
                               <w:pStyle w:val="NoSpacing"/>
                             </w:pPr>
                             <w:r>
-                              <w:t>State_of_hand &lt;- get_</w:t>
-                            </w:r>
-                            <w:proofErr w:type="gramStart"/>
-                            <w:r>
-                              <w:t>hand(</w:t>
-                            </w:r>
-                            <w:proofErr w:type="gramEnd"/>
-                            <w:r>
-                              <w:t>)</w:t>
+                              <w:t>State_of_hand &lt;- get_hand()</w:t>
                             </w:r>
                           </w:p>
                           <w:p>
@@ -2537,15 +2529,7 @@
                         <w:pStyle w:val="NoSpacing"/>
                       </w:pPr>
                       <w:r>
-                        <w:t>State_of_hand &lt;- get_</w:t>
-                      </w:r>
-                      <w:proofErr w:type="gramStart"/>
-                      <w:r>
-                        <w:t>hand(</w:t>
-                      </w:r>
-                      <w:proofErr w:type="gramEnd"/>
-                      <w:r>
-                        <w:t>)</w:t>
+                        <w:t>State_of_hand &lt;- get_hand()</w:t>
                       </w:r>
                     </w:p>
                     <w:p>
@@ -3556,15 +3540,7 @@
         <w:footnoteReference w:id="3"/>
       </w:r>
       <w:r>
-        <w:t xml:space="preserve">(dataset of hands for 5 </w:t>
-      </w:r>
-      <w:proofErr w:type="gramStart"/>
-      <w:r>
-        <w:t>card</w:t>
-      </w:r>
-      <w:proofErr w:type="gramEnd"/>
-      <w:r>
-        <w:t xml:space="preserve"> draw, over 1 million instances) or Michael Maurer's IRC Poker Database (University of Alberta), then use statistical analysis to determine the common patterns or behaviours, in general. The biggest issue with this is that the data I have found so far is not contextualised, and the dataset does not contain the moves made by each player. For example, the data could have come from a high rolling club in Las Vegas, or a million instances of different kitchen table games, as a result, it is hard to add any context to the analysis of the data. In addition to this, the most the data could be used for is to analyse which hands are most likely to win – it does not provide any information for general player behaviours; this issue which stems from this is that using solely data analysis to calculate the behaviour of the system is that it may become too linear and play in one playstyle – for example, only betting when playing with a big hand. In addition, these datasets will generate a weakness in the system in the sense that it will not be able to reason about other player's behaviours, and adapt to them, whereas, some human players will be able to reason about the system's behaviour of using purely statistical information to inform its play, and perhaps outplay the system too easily. </w:t>
+        <w:t xml:space="preserve">(dataset of hands for 5 card draw, over 1 million instances) or Michael Maurer's IRC Poker Database (University of Alberta), then use statistical analysis to determine the common patterns or behaviours, in general. The biggest issue with this is that the data I have found so far is not contextualised, and the dataset does not contain the moves made by each player. For example, the data could have come from a high rolling club in Las Vegas, or a million instances of different kitchen table games, as a result, it is hard to add any context to the analysis of the data. In addition to this, the most the data could be used for is to analyse which hands are most likely to win – it does not provide any information for general player behaviours; this issue which stems from this is that using solely data analysis to calculate the behaviour of the system is that it may become too linear and play in one playstyle – for example, only betting when playing with a big hand. In addition, these datasets will generate a weakness in the system in the sense that it will not be able to reason about other player's behaviours, and adapt to them, whereas, some human players will be able to reason about the system's behaviour of using purely statistical information to inform its play, and perhaps outplay the system too easily. </w:t>
       </w:r>
     </w:p>
     <w:p>
@@ -4926,19 +4902,17 @@
       <w:r>
         <w:t>BlackJack Prototype</w:t>
       </w:r>
-      <w:bookmarkStart w:id="37" w:name="_GoBack"/>
       <w:bookmarkEnd w:id="36"/>
+    </w:p>
+    <w:p>
+      <w:pPr>
+        <w:pStyle w:val="Heading3"/>
+      </w:pPr>
+      <w:bookmarkStart w:id="37" w:name="_Toc508631168"/>
+      <w:r>
+        <w:t>Introduction</w:t>
+      </w:r>
       <w:bookmarkEnd w:id="37"/>
-    </w:p>
-    <w:p>
-      <w:pPr>
-        <w:pStyle w:val="Heading3"/>
-      </w:pPr>
-      <w:bookmarkStart w:id="38" w:name="_Toc508631168"/>
-      <w:r>
-        <w:t>Introduction</w:t>
-      </w:r>
-      <w:bookmarkEnd w:id="38"/>
     </w:p>
     <w:p>
       <w:r>
@@ -5083,25 +5057,25 @@
       <w:pPr>
         <w:pStyle w:val="Heading3"/>
       </w:pPr>
-      <w:bookmarkStart w:id="39" w:name="_Toc508631169"/>
-      <w:commentRangeStart w:id="40"/>
+      <w:bookmarkStart w:id="38" w:name="_Toc508631169"/>
+      <w:commentRangeStart w:id="39"/>
       <w:r>
         <w:lastRenderedPageBreak/>
         <w:t>Design</w:t>
       </w:r>
-      <w:commentRangeEnd w:id="40"/>
+      <w:commentRangeEnd w:id="39"/>
       <w:r>
         <w:rPr>
           <w:rStyle w:val="CommentReference"/>
           <w:rFonts w:asciiTheme="minorHAnsi" w:eastAsiaTheme="minorHAnsi" w:hAnsiTheme="minorHAnsi" w:cstheme="minorBidi"/>
           <w:color w:val="auto"/>
         </w:rPr>
-        <w:commentReference w:id="40"/>
+        <w:commentReference w:id="39"/>
       </w:r>
       <w:r>
         <w:t xml:space="preserve"> – The Blackjack Game and Interface</w:t>
       </w:r>
-      <w:bookmarkEnd w:id="39"/>
+      <w:bookmarkEnd w:id="38"/>
     </w:p>
     <w:p>
       <w:r>
@@ -8430,18 +8404,18 @@
       <w:pPr>
         <w:pStyle w:val="Heading5"/>
       </w:pPr>
-      <w:commentRangeStart w:id="41"/>
+      <w:commentRangeStart w:id="40"/>
       <w:r>
         <w:t>Hand</w:t>
       </w:r>
-      <w:commentRangeEnd w:id="41"/>
+      <w:commentRangeEnd w:id="40"/>
       <w:r>
         <w:rPr>
           <w:rStyle w:val="CommentReference"/>
           <w:rFonts w:asciiTheme="minorHAnsi" w:eastAsiaTheme="minorHAnsi" w:hAnsiTheme="minorHAnsi" w:cstheme="minorBidi"/>
           <w:color w:val="auto"/>
         </w:rPr>
-        <w:commentReference w:id="41"/>
+        <w:commentReference w:id="40"/>
       </w:r>
     </w:p>
     <w:p>
@@ -9199,25 +9173,25 @@
       <w:pPr>
         <w:pStyle w:val="Heading3"/>
       </w:pPr>
-      <w:bookmarkStart w:id="42" w:name="_Toc508631170"/>
-      <w:commentRangeStart w:id="43"/>
+      <w:bookmarkStart w:id="41" w:name="_Toc508631170"/>
+      <w:commentRangeStart w:id="42"/>
       <w:r>
         <w:lastRenderedPageBreak/>
         <w:t xml:space="preserve">Design </w:t>
       </w:r>
-      <w:commentRangeEnd w:id="43"/>
+      <w:commentRangeEnd w:id="42"/>
       <w:r>
         <w:rPr>
           <w:rStyle w:val="CommentReference"/>
           <w:rFonts w:asciiTheme="minorHAnsi" w:eastAsiaTheme="minorHAnsi" w:hAnsiTheme="minorHAnsi" w:cstheme="minorBidi"/>
           <w:color w:val="auto"/>
         </w:rPr>
-        <w:commentReference w:id="43"/>
+        <w:commentReference w:id="42"/>
       </w:r>
       <w:r>
         <w:t>– Card Counting AI</w:t>
       </w:r>
-      <w:bookmarkEnd w:id="42"/>
+      <w:bookmarkEnd w:id="41"/>
     </w:p>
     <w:p>
       <w:r>
@@ -9259,7 +9233,7 @@
       <w:pPr>
         <w:pStyle w:val="Heading5"/>
       </w:pPr>
-      <w:commentRangeStart w:id="44"/>
+      <w:commentRangeStart w:id="43"/>
       <w:r>
         <w:t xml:space="preserve">Complete </w:t>
       </w:r>
@@ -9272,14 +9246,14 @@
       <w:r>
         <w:t xml:space="preserve"> Tree</w:t>
       </w:r>
-      <w:commentRangeEnd w:id="44"/>
+      <w:commentRangeEnd w:id="43"/>
       <w:r>
         <w:rPr>
           <w:rStyle w:val="CommentReference"/>
           <w:rFonts w:asciiTheme="minorHAnsi" w:eastAsiaTheme="minorHAnsi" w:hAnsiTheme="minorHAnsi" w:cstheme="minorBidi"/>
           <w:color w:val="auto"/>
         </w:rPr>
-        <w:commentReference w:id="44"/>
+        <w:commentReference w:id="43"/>
       </w:r>
       <w:r>
         <w:t xml:space="preserve"> and Node</w:t>
@@ -9287,15 +9261,7 @@
     </w:p>
     <w:p>
       <w:r>
-        <w:t xml:space="preserve">Storing the cards and the values associated with them are best stored in a Binary Search Tree, this is because as long as I store all the cards in their value order, then searching for each card has a Big O complexity of </w:t>
-      </w:r>
-      <w:proofErr w:type="gramStart"/>
-      <w:r>
-        <w:t>O(</w:t>
-      </w:r>
-      <w:proofErr w:type="gramEnd"/>
-      <w:r>
-        <w:t>log n), compared to if I used an array, which would result in a Big O complexity of O(n). Although the dat</w:t>
+        <w:t>Storing the cards and the values associated with them are best stored in a Binary Search Tree, this is because as long as I store all the cards in their value order, then searching for each card has a Big O complexity of O(log n), compared to if I used an array, which would result in a Big O complexity of O(n). Although the dat</w:t>
       </w:r>
       <w:r>
         <w:t>a set in this scenario is fixed for a small n,</w:t>
@@ -9355,15 +9321,7 @@
     </w:p>
     <w:p>
       <w:r>
-        <w:t xml:space="preserve">The node class and the Binary Tree class have been extended from general purpose to a more specific purpose – card counting. I have achieved this by extending the classes via inheritance to add an extra attribute of “card count” to the node – this means along with the value of the </w:t>
-      </w:r>
-      <w:proofErr w:type="gramStart"/>
-      <w:r>
-        <w:t>card,</w:t>
-      </w:r>
-      <w:proofErr w:type="gramEnd"/>
-      <w:r>
-        <w:t xml:space="preserve"> a Card Node will also have an attribute which will track how many of the corresponding card is left in the deck. This is the main fundamental change, the extensions to the binary tree to the binary card tree extend the tree around this by providing additional behaviours around the card count attribute. One such example is counting the number of cards in a tree equal to or greater than a given value, which utilises traverses returning the count value rather than the node value.</w:t>
+        <w:t>The node class and the Binary Tree class have been extended from general purpose to a more specific purpose – card counting. I have achieved this by extending the classes via inheritance to add an extra attribute of “card count” to the node – this means along with the value of the card, a Card Node will also have an attribute which will track how many of the corresponding card is left in the deck. This is the main fundamental change, the extensions to the binary tree to the binary card tree extend the tree around this by providing additional behaviours around the card count attribute. One such example is counting the number of cards in a tree equal to or greater than a given value, which utilises traverses returning the count value rather than the node value.</w:t>
       </w:r>
     </w:p>
     <w:p>
@@ -9663,6 +9621,7 @@
             <w:r>
               <w:rPr>
                 <w:noProof/>
+                <w:lang w:eastAsia="en-GB"/>
               </w:rPr>
               <mc:AlternateContent>
                 <mc:Choice Requires="wps">
@@ -9779,31 +9738,15 @@
           </w:tcPr>
           <w:p>
             <w:r>
-              <w:t xml:space="preserve">+ </w:t>
-            </w:r>
-            <w:proofErr w:type="gramStart"/>
-            <w:r>
-              <w:t>decrement(</w:t>
-            </w:r>
-            <w:proofErr w:type="gramEnd"/>
-            <w:r>
-              <w:t xml:space="preserve">nodeValue: Int) : Bool </w:t>
-            </w:r>
-          </w:p>
-          <w:p>
-            <w:r>
-              <w:t xml:space="preserve">+ </w:t>
-            </w:r>
-            <w:proofErr w:type="gramStart"/>
-            <w:r>
-              <w:t>cardCount</w:t>
-            </w:r>
-            <w:r>
-              <w:t>GTET(</w:t>
-            </w:r>
-            <w:proofErr w:type="gramEnd"/>
-            <w:r>
-              <w:t>baseNode: Card</w:t>
+              <w:t xml:space="preserve">+ decrement(nodeValue: Int) : Bool </w:t>
+            </w:r>
+          </w:p>
+          <w:p>
+            <w:r>
+              <w:t>+ cardCount</w:t>
+            </w:r>
+            <w:r>
+              <w:t>GTET(baseNode: Card</w:t>
             </w:r>
             <w:r>
               <w:t>Node)</w:t>
@@ -9814,15 +9757,7 @@
           </w:p>
           <w:p>
             <w:r>
-              <w:t xml:space="preserve">+ </w:t>
-            </w:r>
-            <w:proofErr w:type="gramStart"/>
-            <w:r>
-              <w:t>totalCardCount(</w:t>
-            </w:r>
-            <w:proofErr w:type="gramEnd"/>
-            <w:r>
-              <w:t>baseNode: CardNode) : Int</w:t>
+              <w:t>+ totalCardCount(baseNode: CardNode) : Int</w:t>
             </w:r>
           </w:p>
         </w:tc>
@@ -9860,41 +9795,17 @@
           </w:tcPr>
           <w:p>
             <w:r>
-              <w:t xml:space="preserve">+ </w:t>
-            </w:r>
-            <w:proofErr w:type="gramStart"/>
-            <w:r>
-              <w:t>nodeValue :</w:t>
-            </w:r>
-            <w:proofErr w:type="gramEnd"/>
-            <w:r>
-              <w:t xml:space="preserve"> Int</w:t>
-            </w:r>
-          </w:p>
-          <w:p>
-            <w:r>
-              <w:t xml:space="preserve">+ </w:t>
-            </w:r>
-            <w:proofErr w:type="gramStart"/>
-            <w:r>
-              <w:t>Left :</w:t>
-            </w:r>
-            <w:proofErr w:type="gramEnd"/>
-            <w:r>
-              <w:t xml:space="preserve"> Node</w:t>
-            </w:r>
-          </w:p>
-          <w:p>
-            <w:r>
-              <w:t xml:space="preserve">+ </w:t>
-            </w:r>
-            <w:proofErr w:type="gramStart"/>
-            <w:r>
-              <w:t>Right :</w:t>
-            </w:r>
-            <w:proofErr w:type="gramEnd"/>
-            <w:r>
-              <w:t xml:space="preserve"> Node</w:t>
+              <w:t>+ nodeValue : Int</w:t>
+            </w:r>
+          </w:p>
+          <w:p>
+            <w:r>
+              <w:t>+ Left : Node</w:t>
+            </w:r>
+          </w:p>
+          <w:p>
+            <w:r>
+              <w:t>+ Right : Node</w:t>
             </w:r>
           </w:p>
         </w:tc>
@@ -9906,100 +9817,45 @@
           </w:tcPr>
           <w:p>
             <w:r>
-              <w:t xml:space="preserve">+ </w:t>
-            </w:r>
-            <w:proofErr w:type="gramStart"/>
-            <w:r>
-              <w:t>hasLeft(</w:t>
-            </w:r>
-            <w:proofErr w:type="gramEnd"/>
-            <w:r>
-              <w:t>) : Bool</w:t>
-            </w:r>
-          </w:p>
-          <w:p>
-            <w:r>
-              <w:t xml:space="preserve">+ </w:t>
-            </w:r>
-            <w:proofErr w:type="gramStart"/>
-            <w:r>
-              <w:t>hasRight(</w:t>
-            </w:r>
-            <w:proofErr w:type="gramEnd"/>
-            <w:r>
-              <w:t>) : Bool</w:t>
-            </w:r>
-          </w:p>
-          <w:p>
-            <w:r>
-              <w:t xml:space="preserve">+ </w:t>
-            </w:r>
-            <w:proofErr w:type="gramStart"/>
-            <w:r>
-              <w:t>numOfChildren(</w:t>
-            </w:r>
-            <w:proofErr w:type="gramEnd"/>
-            <w:r>
-              <w:t>): Int</w:t>
-            </w:r>
-          </w:p>
-          <w:p>
-            <w:r>
-              <w:t xml:space="preserve">+ equality </w:t>
-            </w:r>
-            <w:proofErr w:type="gramStart"/>
-            <w:r>
-              <w:t>override(</w:t>
-            </w:r>
-            <w:proofErr w:type="gramEnd"/>
-            <w:r>
-              <w:t>other : Node) : Bool</w:t>
-            </w:r>
-          </w:p>
-          <w:p>
-            <w:r>
-              <w:t xml:space="preserve">+ String Cast </w:t>
-            </w:r>
-            <w:proofErr w:type="gramStart"/>
-            <w:r>
-              <w:t>Override(</w:t>
-            </w:r>
-            <w:proofErr w:type="gramEnd"/>
-            <w:r>
-              <w:t>) : String</w:t>
+              <w:t>+ hasLeft() : Bool</w:t>
+            </w:r>
+          </w:p>
+          <w:p>
+            <w:r>
+              <w:t>+ hasRight() : Bool</w:t>
+            </w:r>
+          </w:p>
+          <w:p>
+            <w:r>
+              <w:t>+ numOfChildren(): Int</w:t>
+            </w:r>
+          </w:p>
+          <w:p>
+            <w:r>
+              <w:t>+ equality override(other : Node) : Bool</w:t>
+            </w:r>
+          </w:p>
+          <w:p>
+            <w:r>
+              <w:t>+ String Cast Override() : String</w:t>
             </w:r>
           </w:p>
           <w:p>
             <w:r>
               <w:lastRenderedPageBreak/>
-              <w:t xml:space="preserve">+ Greater Than / Greater Than Or Equal To </w:t>
-            </w:r>
-            <w:proofErr w:type="gramStart"/>
-            <w:r>
-              <w:t>Override(</w:t>
-            </w:r>
-            <w:proofErr w:type="gramEnd"/>
-            <w:r>
-              <w:t>other : Node ) : Bool</w:t>
-            </w:r>
-          </w:p>
-          <w:p>
-            <w:r>
-              <w:t xml:space="preserve">+ Less Than / Less Than Or Equal To </w:t>
-            </w:r>
-            <w:proofErr w:type="gramStart"/>
-            <w:r>
-              <w:t>Override(</w:t>
-            </w:r>
-            <w:proofErr w:type="gramEnd"/>
-            <w:r>
-              <w:t>other: Node) : Bool</w:t>
-            </w:r>
-          </w:p>
-          <w:p>
-            <w:r>
-              <w:rPr>
-                <w:noProof/>
+              <w:t>+ Greater Than / Greater Than Or Equal To Override(other : Node ) : Bool</w:t>
+            </w:r>
+          </w:p>
+          <w:p>
+            <w:r>
+              <w:t>+ Less Than / Less Than Or Equal To Override(other: Node) : Bool</w:t>
+            </w:r>
+          </w:p>
+          <w:p>
+            <w:r>
+              <w:rPr>
+                <w:noProof/>
+                <w:lang w:eastAsia="en-GB"/>
               </w:rPr>
               <mc:AlternateContent>
                 <mc:Choice Requires="wps">
@@ -10088,10 +9944,7 @@
               <w:jc w:val="center"/>
             </w:pPr>
             <w:r>
-              <w:t xml:space="preserve">Card </w:t>
-            </w:r>
-            <w:r>
-              <w:t>Node</w:t>
+              <w:t>Card Node</w:t>
             </w:r>
           </w:p>
         </w:tc>
@@ -10103,15 +9956,7 @@
           </w:tcPr>
           <w:p>
             <w:r>
-              <w:t xml:space="preserve">+ </w:t>
-            </w:r>
-            <w:proofErr w:type="gramStart"/>
-            <w:r>
-              <w:t>cardCountValue :</w:t>
-            </w:r>
-            <w:proofErr w:type="gramEnd"/>
-            <w:r>
-              <w:t xml:space="preserve"> Int</w:t>
+              <w:t>+ cardCountValue : Int</w:t>
             </w:r>
           </w:p>
           <w:p/>
@@ -10143,18 +9988,18 @@
       <w:pPr>
         <w:pStyle w:val="Heading5"/>
       </w:pPr>
-      <w:commentRangeStart w:id="45"/>
+      <w:commentRangeStart w:id="44"/>
       <w:r>
         <w:t>Insertion and Deletion of Nodes within the Binary Tree</w:t>
       </w:r>
-      <w:commentRangeEnd w:id="45"/>
+      <w:commentRangeEnd w:id="44"/>
       <w:r>
         <w:rPr>
           <w:rStyle w:val="CommentReference"/>
           <w:rFonts w:asciiTheme="minorHAnsi" w:eastAsiaTheme="minorHAnsi" w:hAnsiTheme="minorHAnsi" w:cstheme="minorBidi"/>
           <w:color w:val="auto"/>
         </w:rPr>
-        <w:commentReference w:id="45"/>
+        <w:commentReference w:id="44"/>
       </w:r>
     </w:p>
     <w:p>
@@ -10164,15 +10009,7 @@
     </w:p>
     <w:p>
       <w:r>
-        <w:t xml:space="preserve">Both of these algorithms are essential to the concept of a binary tree. As the binary tree will be balanced and maintained, the big-O complexity of insertion will be </w:t>
-      </w:r>
-      <w:proofErr w:type="gramStart"/>
-      <w:r>
-        <w:t>O(</w:t>
-      </w:r>
-      <w:proofErr w:type="gramEnd"/>
-      <w:r>
-        <w:t>log n), because insertion is essentially the same operation as searching for a node, except with an insertion operation at the end. Whilst the explanation and the pseudocode could be considered one and the same for both the insertion and searching, I have implemented these operations in two different ways – the search algorithm (discussed later, function name = getNode) has been implemented as a pre-order traversal, it could also be implemented as a breadth first search; whereas for the insertion operation, I have implemented it utilising a while loop:</w:t>
+        <w:t>Both of these algorithms are essential to the concept of a binary tree. As the binary tree will be balanced and maintained, the big-O complexity of insertion will be O(log n), because insertion is essentially the same operation as searching for a node, except with an insertion operation at the end. Whilst the explanation and the pseudocode could be considered one and the same for both the insertion and searching, I have implemented these operations in two different ways – the search algorithm (discussed later, function name = getNode) has been implemented as a pre-order traversal, it could also be implemented as a breadth first search; whereas for the insertion operation, I have implemented it utilising a while loop:</w:t>
       </w:r>
     </w:p>
     <w:p>
@@ -10383,15 +10220,7 @@
       </w:r>
       <w:r>
         <w:tab/>
-        <w:t xml:space="preserve">RETURN </w:t>
-      </w:r>
-      <w:proofErr w:type="gramStart"/>
-      <w:r>
-        <w:t>False  #</w:t>
-      </w:r>
-      <w:proofErr w:type="gramEnd"/>
-      <w:r>
-        <w:t xml:space="preserve"> should never reach this point</w:t>
+        <w:t>RETURN False  # should never reach this point</w:t>
       </w:r>
     </w:p>
     <w:p>
@@ -10418,13 +10247,8 @@
         <w:pStyle w:val="NoSpacing"/>
         <w:ind w:firstLine="720"/>
       </w:pPr>
-      <w:proofErr w:type="gramStart"/>
-      <w:r>
-        <w:t>IF  lastParentLeft</w:t>
-      </w:r>
-      <w:proofErr w:type="gramEnd"/>
-      <w:r>
-        <w:t xml:space="preserve"> = True THEN</w:t>
+      <w:r>
+        <w:t>IF  lastParentLeft = True THEN</w:t>
       </w:r>
     </w:p>
     <w:p>
@@ -10470,13 +10294,8 @@
         <w:pStyle w:val="NoSpacing"/>
         <w:ind w:firstLine="720"/>
       </w:pPr>
-      <w:proofErr w:type="gramStart"/>
-      <w:r>
-        <w:t>MaintainTree(</w:t>
-      </w:r>
-      <w:proofErr w:type="gramEnd"/>
-      <w:r>
-        <w:t>)</w:t>
+      <w:r>
+        <w:t>MaintainTree()</w:t>
       </w:r>
     </w:p>
     <w:p>
@@ -10549,15 +10368,7 @@
         <w:ind w:firstLine="720"/>
       </w:pPr>
       <w:r>
-        <w:t xml:space="preserve">NumChildrent &lt;- </w:t>
-      </w:r>
-      <w:proofErr w:type="gramStart"/>
-      <w:r>
-        <w:t>node.numOfChildren</w:t>
-      </w:r>
-      <w:proofErr w:type="gramEnd"/>
-      <w:r>
-        <w:t>()</w:t>
+        <w:t>NumChildrent &lt;- node.numOfChildren()</w:t>
       </w:r>
     </w:p>
     <w:p>
@@ -10576,15 +10387,7 @@
       </w:pPr>
       <w:r>
         <w:tab/>
-        <w:t>Delete_</w:t>
-      </w:r>
-      <w:proofErr w:type="gramStart"/>
-      <w:r>
-        <w:t>Root(</w:t>
-      </w:r>
-      <w:proofErr w:type="gramEnd"/>
-      <w:r>
-        <w:t>)</w:t>
+        <w:t>Delete_Root()</w:t>
       </w:r>
     </w:p>
     <w:p>
@@ -10644,15 +10447,7 @@
       </w:r>
       <w:r>
         <w:tab/>
-        <w:t>Delete_</w:t>
-      </w:r>
-      <w:proofErr w:type="gramStart"/>
-      <w:r>
-        <w:t>noChildren(</w:t>
-      </w:r>
-      <w:proofErr w:type="gramEnd"/>
-      <w:r>
-        <w:t>node, nodeParent, nodeIsLeft)</w:t>
+        <w:t>Delete_noChildren(node, nodeParent, nodeIsLeft)</w:t>
       </w:r>
     </w:p>
     <w:p>
@@ -10675,15 +10470,7 @@
       </w:r>
       <w:r>
         <w:tab/>
-        <w:t>Delete_</w:t>
-      </w:r>
-      <w:proofErr w:type="gramStart"/>
-      <w:r>
-        <w:t>oneChild(</w:t>
-      </w:r>
-      <w:proofErr w:type="gramEnd"/>
-      <w:r>
-        <w:t>node, nodeParent, nodeIsLeft)</w:t>
+        <w:t>Delete_oneChild(node, nodeParent, nodeIsLeft)</w:t>
       </w:r>
     </w:p>
     <w:p>
@@ -10708,15 +10495,7 @@
       </w:r>
       <w:r>
         <w:tab/>
-        <w:t>Delete_</w:t>
-      </w:r>
-      <w:proofErr w:type="gramStart"/>
-      <w:r>
-        <w:t>twoChildnre(</w:t>
-      </w:r>
-      <w:proofErr w:type="gramEnd"/>
-      <w:r>
-        <w:t>node, nodeParent, nodeIsLeft)</w:t>
+        <w:t>Delete_twoChildnre(node, nodeParent, nodeIsLeft)</w:t>
       </w:r>
     </w:p>
     <w:p>
@@ -10755,15 +10534,7 @@
         <w:pStyle w:val="NoSpacing"/>
       </w:pPr>
       <w:r>
-        <w:t>FUNCTION Delete_</w:t>
-      </w:r>
-      <w:proofErr w:type="gramStart"/>
-      <w:r>
-        <w:t>noChildren(</w:t>
-      </w:r>
-      <w:proofErr w:type="gramEnd"/>
-      <w:r>
-        <w:t>node, nodeParent, nodeIsLeft)</w:t>
+        <w:t>FUNCTION Delete_noChildren(node, nodeParent, nodeIsLeft)</w:t>
       </w:r>
     </w:p>
     <w:p>
@@ -10833,32 +10604,16 @@
         <w:pStyle w:val="NoSpacing"/>
       </w:pPr>
       <w:r>
-        <w:t>FUNCTION Delete_</w:t>
-      </w:r>
-      <w:proofErr w:type="gramStart"/>
-      <w:r>
-        <w:t>oneChild(</w:t>
-      </w:r>
-      <w:proofErr w:type="gramEnd"/>
-      <w:r>
-        <w:t>node, nodeParent, nodeIsLeft)</w:t>
-      </w:r>
-    </w:p>
-    <w:p>
-      <w:pPr>
-        <w:pStyle w:val="NoSpacing"/>
-      </w:pPr>
-      <w:r>
-        <w:tab/>
-        <w:t xml:space="preserve">childIsLeft &lt;- </w:t>
-      </w:r>
-      <w:proofErr w:type="gramStart"/>
-      <w:r>
-        <w:t>node.hasLeft</w:t>
-      </w:r>
-      <w:proofErr w:type="gramEnd"/>
-      <w:r>
-        <w:t>()</w:t>
+        <w:t>FUNCTION Delete_oneChild(node, nodeParent, nodeIsLeft)</w:t>
+      </w:r>
+    </w:p>
+    <w:p>
+      <w:pPr>
+        <w:pStyle w:val="NoSpacing"/>
+      </w:pPr>
+      <w:r>
+        <w:tab/>
+        <w:t>childIsLeft &lt;- node.hasLeft()</w:t>
       </w:r>
     </w:p>
     <w:p>
@@ -11008,15 +10763,7 @@
         <w:pStyle w:val="NoSpacing"/>
       </w:pPr>
       <w:r>
-        <w:t>FUNCTION delete_</w:t>
-      </w:r>
-      <w:proofErr w:type="gramStart"/>
-      <w:r>
-        <w:t>twoChildren(</w:t>
-      </w:r>
-      <w:proofErr w:type="gramEnd"/>
-      <w:r>
-        <w:t>node, nodeParent, nodeIsLeft)</w:t>
+        <w:t>FUNCTION delete_twoChildren(node, nodeParent, nodeIsLeft)</w:t>
       </w:r>
       <w:r>
         <w:br/>
@@ -11118,15 +10865,7 @@
         <w:pStyle w:val="NoSpacing"/>
       </w:pPr>
       <w:r>
-        <w:t>FUNCTION Delete_</w:t>
-      </w:r>
-      <w:proofErr w:type="gramStart"/>
-      <w:r>
-        <w:t>Root(</w:t>
-      </w:r>
-      <w:proofErr w:type="gramEnd"/>
-      <w:r>
-        <w:t>)</w:t>
+        <w:t>FUNCTION Delete_Root()</w:t>
       </w:r>
     </w:p>
     <w:p>
@@ -11268,19 +11007,19 @@
       <w:pPr>
         <w:pStyle w:val="Heading5"/>
       </w:pPr>
-      <w:commentRangeStart w:id="46"/>
+      <w:commentRangeStart w:id="45"/>
       <w:r>
         <w:lastRenderedPageBreak/>
         <w:t>Maintenance of Binary Search Tree</w:t>
       </w:r>
-      <w:commentRangeEnd w:id="46"/>
+      <w:commentRangeEnd w:id="45"/>
       <w:r>
         <w:rPr>
           <w:rStyle w:val="CommentReference"/>
           <w:rFonts w:asciiTheme="minorHAnsi" w:eastAsiaTheme="minorHAnsi" w:hAnsiTheme="minorHAnsi" w:cstheme="minorBidi"/>
           <w:color w:val="auto"/>
         </w:rPr>
-        <w:commentReference w:id="46"/>
+        <w:commentReference w:id="45"/>
       </w:r>
     </w:p>
     <w:p>
@@ -11380,15 +11119,7 @@
         <w:t>The main benefit of using a binary search tree</w:t>
       </w:r>
       <w:r>
-        <w:t xml:space="preserve"> is the fast access time of </w:t>
-      </w:r>
-      <w:proofErr w:type="gramStart"/>
-      <w:r>
-        <w:t>O(</w:t>
-      </w:r>
-      <w:proofErr w:type="gramEnd"/>
-      <w:r>
-        <w:t>log n). However, this does benefit is not gained, unless the BST is balanced. An example of an unbalanced binary tree is shown below:</w:t>
+        <w:t xml:space="preserve"> is the fast access time of O(log n). However, this does benefit is not gained, unless the BST is balanced. An example of an unbalanced binary tree is shown below:</w:t>
       </w:r>
     </w:p>
     <w:p/>
@@ -11883,26 +11614,10 @@
     <w:p/>
     <w:p>
       <w:r>
-        <w:t xml:space="preserve">This is the worst case scenario, where the data is inserted into the tree in ascending order. At the worst case, the binary search tree effectively becomes a linked list, and the search time complexity becomes O(n) rather than </w:t>
-      </w:r>
-      <w:proofErr w:type="gramStart"/>
-      <w:r>
-        <w:t>O(</w:t>
-      </w:r>
-      <w:proofErr w:type="gramEnd"/>
-      <w:r>
-        <w:t>log n), and we lose the benefit of using the BST at all. Although this is the extreme case, there are likely to be other cases where parts of the tree are balanced and other parts are unbalanced</w:t>
-      </w:r>
-      <w:r>
-        <w:t xml:space="preserve">, which would result in a search complexity between O(n) and </w:t>
-      </w:r>
-      <w:proofErr w:type="gramStart"/>
-      <w:r>
-        <w:t>O(</w:t>
-      </w:r>
-      <w:proofErr w:type="gramEnd"/>
-      <w:r>
-        <w:t>log n). Consequently, an algorithm made to maintain the structure of the BST would be useful.</w:t>
+        <w:t>This is the worst case scenario, where the data is inserted into the tree in ascending order. At the worst case, the binary search tree effectively becomes a linked list, and the search time complexity becomes O(n) rather than O(log n), and we lose the benefit of using the BST at all. Although this is the extreme case, there are likely to be other cases where parts of the tree are balanced and other parts are unbalanced</w:t>
+      </w:r>
+      <w:r>
+        <w:t>, which would result in a search complexity between O(n) and O(log n). Consequently, an algorithm made to maintain the structure of the BST would be useful.</w:t>
       </w:r>
     </w:p>
     <w:p>
@@ -11992,15 +11707,7 @@
         <w:t xml:space="preserve">). Whilst this is a high time complexity (although it is still polynomial), it is worth </w:t>
       </w:r>
       <w:r>
-        <w:t xml:space="preserve">it in this context, because this only impacts on the program during the population of the tree. As a result of this the searching time complexity becomes </w:t>
-      </w:r>
-      <w:proofErr w:type="gramStart"/>
-      <w:r>
-        <w:t>O(</w:t>
-      </w:r>
-      <w:proofErr w:type="gramEnd"/>
-      <w:r>
-        <w:t>log n). As the tree will be searched very often during the game, the overall time complexity makes this algorithm worth it.</w:t>
+        <w:t>it in this context, because this only impacts on the program during the population of the tree. As a result of this the searching time complexity becomes O(log n). As the tree will be searched very often during the game, the overall time complexity makes this algorithm worth it.</w:t>
       </w:r>
     </w:p>
     <w:p>
@@ -12015,24 +11722,19 @@
       <w:pPr>
         <w:pStyle w:val="NoSpacing"/>
       </w:pPr>
-      <w:commentRangeStart w:id="47"/>
+      <w:commentRangeStart w:id="46"/>
       <w:r>
         <w:t>FUNCTION Maintain_</w:t>
       </w:r>
-      <w:proofErr w:type="gramStart"/>
-      <w:r>
-        <w:t>TREE(</w:t>
-      </w:r>
-      <w:proofErr w:type="gramEnd"/>
-      <w:r>
-        <w:t>)</w:t>
-      </w:r>
-      <w:commentRangeEnd w:id="47"/>
+      <w:r>
+        <w:t>TREE()</w:t>
+      </w:r>
+      <w:commentRangeEnd w:id="46"/>
       <w:r>
         <w:rPr>
           <w:rStyle w:val="CommentReference"/>
         </w:rPr>
-        <w:commentReference w:id="47"/>
+        <w:commentReference w:id="46"/>
       </w:r>
     </w:p>
     <w:p>
@@ -12144,15 +11846,7 @@
         <w:pStyle w:val="NoSpacing"/>
       </w:pPr>
       <w:r>
-        <w:t xml:space="preserve">    Left &lt;- Maintain_Traverse(current_</w:t>
-      </w:r>
-      <w:proofErr w:type="gramStart"/>
-      <w:r>
-        <w:t>node.left</w:t>
-      </w:r>
-      <w:proofErr w:type="gramEnd"/>
-      <w:r>
-        <w:t>)</w:t>
+        <w:t xml:space="preserve">    Left &lt;- Maintain_Traverse(current_node.left)</w:t>
       </w:r>
     </w:p>
     <w:p>
@@ -12163,15 +11857,7 @@
         <w:t xml:space="preserve">    Right &lt;- Mainta</w:t>
       </w:r>
       <w:r>
-        <w:t>in_Traverse(current_</w:t>
-      </w:r>
-      <w:proofErr w:type="gramStart"/>
-      <w:r>
-        <w:t>node.right</w:t>
-      </w:r>
-      <w:proofErr w:type="gramEnd"/>
-      <w:r>
-        <w:t>)</w:t>
+        <w:t>in_Traverse(current_node.right)</w:t>
       </w:r>
     </w:p>
     <w:p>
@@ -12195,15 +11881,7 @@
         <w:pStyle w:val="NoSpacing"/>
       </w:pPr>
       <w:r>
-        <w:t xml:space="preserve">    ELIF </w:t>
-      </w:r>
-      <w:proofErr w:type="gramStart"/>
-      <w:r>
-        <w:t>abs(</w:t>
-      </w:r>
-      <w:proofErr w:type="gramEnd"/>
-      <w:r>
-        <w:t>left – right) &gt;= 2 //Imbalance in the tree – Therefore Balance</w:t>
+        <w:t xml:space="preserve">    ELIF abs(left – right) &gt;= 2 //Imbalance in the tree – Therefore Balance</w:t>
       </w:r>
     </w:p>
     <w:p>
@@ -12298,93 +11976,85 @@
     </w:p>
     <w:p>
       <w:r>
-        <w:t xml:space="preserve">The premise of the card counting AI is to count the cards which have been played in the game, and then base the next move on the probability of drawing a </w:t>
-      </w:r>
-      <w:proofErr w:type="gramStart"/>
-      <w:r>
-        <w:t>particular card</w:t>
-      </w:r>
-      <w:proofErr w:type="gramEnd"/>
-      <w:r>
-        <w:t>. The behaviour of the CCAI can then be parameterised, based on the thresholds for action on the probabilities generated.</w:t>
+        <w:t>The premise of the card counting AI is to count the cards which have been played in the game, and then base the next move on the probability of drawing a particular card. The behaviour of the CCAI can then be parameterised, based on the thresholds for action on the probabilities generated.</w:t>
       </w:r>
     </w:p>
     <w:p>
       <w:r>
         <w:t xml:space="preserve">For the blackjack prototype, I have identified three fundamental probabilities which need to be assessed by the AI when generating its next move, the probability that the next card will bring the AI into the following states: bust, blackjack, </w:t>
       </w:r>
+      <w:commentRangeStart w:id="47"/>
       <w:commentRangeStart w:id="48"/>
+      <w:r>
+        <w:t xml:space="preserve">winning/exceed winning player. I will also include a Boolean parameter called “winning” which will be true when the current AI is winning, </w:t>
+      </w:r>
+      <w:r>
+        <w:t xml:space="preserve">the chance that the next hit will result in a winning state </w:t>
+      </w:r>
+      <w:r>
+        <w:t xml:space="preserve">will be 100%, as distinct from the next card being certain to bring the AI from a losing state into a winning state. </w:t>
+      </w:r>
+      <w:commentRangeEnd w:id="47"/>
+      <w:commentRangeEnd w:id="48"/>
+    </w:p>
+    <w:p>
+      <w:r>
+        <w:t xml:space="preserve">The way these probabilities are fundamentally generated are the same: find the critical card value which will bring the AI into the state being checked for, add up all the cards which will lead to this state transition, if the AI receives it, </w:t>
+      </w:r>
+      <w:r>
+        <w:rPr>
+          <w:rStyle w:val="CommentReference"/>
+        </w:rPr>
+        <w:commentReference w:id="47"/>
+      </w:r>
+      <w:r>
+        <w:rPr>
+          <w:rStyle w:val="CommentReference"/>
+        </w:rPr>
+        <w:commentReference w:id="48"/>
+      </w:r>
+      <w:r>
+        <w:t xml:space="preserve">then divide this value by the total number of cards left in </w:t>
+      </w:r>
+      <w:r>
+        <w:t>the deck.</w:t>
+      </w:r>
+    </w:p>
+    <w:p>
+      <w:r>
+        <w:t xml:space="preserve">The way this is implemented is that the Binary Tree used to store the card values and the number of cards associated with that value in the deck will be traversed, and any card which is valid for the state transition will be added to the return value. </w:t>
+      </w:r>
+    </w:p>
+    <w:p>
+      <w:r>
+        <w:t>For going into a blackjack state, there can only be at most one card which will generate this result. Consequently, when counting the cards for the probability of going into blackjack, only the number of cards for the single value needs to be counted, giving a Big-O complexity of O(log n), as the structure used to count the cards is a binary tree. On the other hand, for exceeding the winning player (given that the AI currently losing) or going bust, there are a number of cards which could result in this state transition – any card which is equal to or greater than a critical value. The operation of counting the nodes for a value in the right subtree of the binary tree would have a bi</w:t>
+      </w:r>
+      <w:r>
+        <w:t xml:space="preserve">g-O complexity much less than O(n), because only the number of cards in the right subtree and that turning node would have to be counted. However, if the turning node is in the left subtree of the binary tree, then the process becomes a bit more complicated as the number of cards in its right subtree have to be counted, as all the cards in the nodes above it in the tree hierarchy, as well as all the nodes in the right subtree of the binary tree. </w:t>
+      </w:r>
+    </w:p>
+    <w:p>
+      <w:r>
+        <w:t xml:space="preserve">One issue I discovered later on is that some cards may have been deleted from the card counter tree, as all the cards of that value have been played. As a result, sometimes the card I am looking for may no longer be in play. For blackjack, if this is the case, then transitioning to a blackjack state becomes impossible, however, for the other state transitions, this is not as much of an issue, because, there is more than one card which can lead to this state transition. To </w:t>
+      </w:r>
+      <w:r>
+        <w:t>amend</w:t>
+      </w:r>
+      <w:r>
+        <w:t xml:space="preserve"> this, if the turning node is not in the tree, the method will iteration up until it finds the next node up which exists, and then use this as the turning node. If the method iterates up and exceeds the maximum value of the tree, then no cards will lead to this state transition and the function will return 0.</w:t>
+      </w:r>
+    </w:p>
+    <w:p>
       <w:commentRangeStart w:id="49"/>
       <w:r>
-        <w:t xml:space="preserve">winning/exceed winning player. I will also include a Boolean parameter called “winning” which will be true when the current AI is winning, </w:t>
-      </w:r>
-      <w:r>
-        <w:t xml:space="preserve">the chance that the next hit will result in a winning state </w:t>
-      </w:r>
-      <w:r>
-        <w:t xml:space="preserve">will be 100%, as distinct from the next card being certain to bring the AI from a losing state into a winning state. </w:t>
-      </w:r>
-      <w:commentRangeEnd w:id="48"/>
+        <w:t>The efficiency of this counting algorithm could be maximised</w:t>
+      </w:r>
       <w:commentRangeEnd w:id="49"/>
-    </w:p>
-    <w:p>
-      <w:r>
-        <w:t xml:space="preserve">The way these probabilities are fundamentally generated are the same: find the critical card value which will bring the AI into the state being checked for, add up all the cards which will lead to this state transition, if the AI receives it, </w:t>
-      </w:r>
       <w:r>
         <w:rPr>
           <w:rStyle w:val="CommentReference"/>
         </w:rPr>
-        <w:commentReference w:id="48"/>
-      </w:r>
-      <w:r>
-        <w:rPr>
-          <w:rStyle w:val="CommentReference"/>
-        </w:rPr>
         <w:commentReference w:id="49"/>
-      </w:r>
-      <w:r>
-        <w:t xml:space="preserve">then divide this value by the total number of cards left in </w:t>
-      </w:r>
-      <w:r>
-        <w:t>the deck.</w:t>
-      </w:r>
-    </w:p>
-    <w:p>
-      <w:r>
-        <w:t xml:space="preserve">The way this is implemented is that the Binary Tree used to store the card values and the number of cards associated with that value in the deck will be traversed, and any card which is valid for the state transition will be added to the return value. </w:t>
-      </w:r>
-    </w:p>
-    <w:p>
-      <w:r>
-        <w:t>For going into a blackjack state, there can only be at most one card which will generate this result. Consequently, when counting the cards for the probability of going into blackjack, only the number of cards for the single value needs to be counted, giving a Big-O complexity of O(log n), as the structure used to count the cards is a binary tree. On the other hand, for exceeding the winning player (given that the AI currently losing) or going bust, there are a number of cards which could result in this state transition – any card which is equal to or greater than a critical value. The operation of counting the nodes for a value in the right subtree of the binary tree would have a bi</w:t>
-      </w:r>
-      <w:r>
-        <w:t xml:space="preserve">g-O complexity much less than O(n), because only the number of cards in the right subtree and that turning node would have to be counted. However, if the turning node is in the left subtree of the binary tree, then the process becomes a bit more complicated as the number of cards in its right subtree have to be counted, as all the cards in the nodes above it in the tree hierarchy, as well as all the nodes in the right subtree of the binary tree. </w:t>
-      </w:r>
-    </w:p>
-    <w:p>
-      <w:r>
-        <w:t xml:space="preserve">One issue I discovered later on is that some cards may have been deleted from the card counter tree, as all the cards of that value have been played. As a result, sometimes the card I am looking for may no longer be in play. For blackjack, if this is the case, then transitioning to a blackjack state becomes impossible, however, for the other state transitions, this is not as much of an issue, because, there is more than one card which can lead to this state transition. To </w:t>
-      </w:r>
-      <w:r>
-        <w:t>amend</w:t>
-      </w:r>
-      <w:r>
-        <w:t xml:space="preserve"> this, if the turning node is not in the tree, the method will iteration up until it finds the next node up which exists, and then use this as the turning node. If the method iterates up and exceeds the maximum value of the tree, then no cards will lead to this state transition and the function will return 0.</w:t>
-      </w:r>
-    </w:p>
-    <w:p>
-      <w:commentRangeStart w:id="50"/>
-      <w:r>
-        <w:t>The efficiency of this counting algorithm could be maximised</w:t>
-      </w:r>
-      <w:commentRangeEnd w:id="50"/>
-      <w:r>
-        <w:rPr>
-          <w:rStyle w:val="CommentReference"/>
-        </w:rPr>
-        <w:commentReference w:id="50"/>
       </w:r>
       <w:r>
         <w:t xml:space="preserve"> by implementing two different methods for these two scenarios, however, this increases the programming complexity massively, and due to the time constraints, I have decided to use a single umbrella method which checks all the nodes in the subtree. Whilst this does have a big-O complexity of O(n), it is much faster to write, and </w:t>
@@ -12405,15 +12075,7 @@
         <w:t xml:space="preserve"> Another case is that</w:t>
       </w:r>
       <w:r>
-        <w:t xml:space="preserve"> a deck resets half way through a game, in which case the CCAI has to decrement the binary tree, until it is depleted and then keep the new cards to decrement the new tree after it has been reinitialised. Lastly, when a node has been deleted, the method to maintain the tree to keep a balanced structure is called to keep node searching time at a big-O complexity of </w:t>
-      </w:r>
-      <w:proofErr w:type="gramStart"/>
-      <w:r>
-        <w:t>O(</w:t>
-      </w:r>
-      <w:proofErr w:type="gramEnd"/>
-      <w:r>
-        <w:t>log n).</w:t>
+        <w:t xml:space="preserve"> a deck resets half way through a game, in which case the CCAI has to decrement the binary tree, until it is depleted and then keep the new cards to decrement the new tree after it has been reinitialised. Lastly, when a node has been deleted, the method to maintain the tree to keep a balanced structure is called to keep node searching time at a big-O complexity of O(log n).</w:t>
       </w:r>
       <w:r>
         <w:t xml:space="preserve"> </w:t>
@@ -12600,15 +12262,7 @@
       </w:r>
       <w:r>
         <w:tab/>
-        <w:t xml:space="preserve">RETURN </w:t>
-      </w:r>
-      <w:proofErr w:type="gramStart"/>
-      <w:r>
-        <w:t>0  #</w:t>
-      </w:r>
-      <w:proofErr w:type="gramEnd"/>
-      <w:r>
-        <w:t xml:space="preserve"> no chance to go bust – card needed is too large</w:t>
+        <w:t>RETURN 0  # no chance to go bust – card needed is too large</w:t>
       </w:r>
     </w:p>
     <w:p>
@@ -12804,13 +12458,8 @@
         <w:pStyle w:val="NoSpacing"/>
       </w:pPr>
       <w:r>
-        <w:t xml:space="preserve">FUNCTION </w:t>
-      </w:r>
-      <w:proofErr w:type="gramStart"/>
-      <w:r>
-        <w:t>getNodeByValue(</w:t>
-      </w:r>
-      <w:proofErr w:type="gramEnd"/>
+        <w:t>FUNCTION getNodeByValue(</w:t>
+      </w:r>
       <w:r>
         <w:t>node_value_to_search, current_node</w:t>
       </w:r>
@@ -12873,15 +12522,7 @@
         <w:ind w:firstLine="720"/>
       </w:pPr>
       <w:r>
-        <w:t xml:space="preserve">Left &lt;- </w:t>
-      </w:r>
-      <w:proofErr w:type="gramStart"/>
-      <w:r>
-        <w:t>getNodeByValue(</w:t>
-      </w:r>
-      <w:proofErr w:type="gramEnd"/>
-      <w:r>
-        <w:t>node_value_to_search, current_node.left)</w:t>
+        <w:t>Left &lt;- getNodeByValue(node_value_to_search, current_node.left)</w:t>
       </w:r>
     </w:p>
     <w:p>
@@ -12890,15 +12531,7 @@
         <w:ind w:firstLine="720"/>
       </w:pPr>
       <w:r>
-        <w:t xml:space="preserve">Right &lt;- </w:t>
-      </w:r>
-      <w:proofErr w:type="gramStart"/>
-      <w:r>
-        <w:t>getNodeByValue(</w:t>
-      </w:r>
-      <w:proofErr w:type="gramEnd"/>
-      <w:r>
-        <w:t>node_value_to_search, current_node.right)</w:t>
+        <w:t>Right &lt;- getNodeByValue(node_value_to_search, current_node.right)</w:t>
       </w:r>
     </w:p>
     <w:p>
@@ -12968,13 +12601,8 @@
         <w:pStyle w:val="NoSpacing"/>
       </w:pPr>
       <w:r>
-        <w:t xml:space="preserve">FUNCTION </w:t>
-      </w:r>
-      <w:proofErr w:type="gramStart"/>
-      <w:r>
-        <w:t>cardCountGTET(</w:t>
-      </w:r>
-      <w:proofErr w:type="gramEnd"/>
+        <w:t>FUNCTION cardCountGTET(</w:t>
+      </w:r>
       <w:r>
         <w:t>turningNode, current_node</w:t>
       </w:r>
@@ -13016,32 +12644,16 @@
       </w:pPr>
       <w:r>
         <w:tab/>
-        <w:t xml:space="preserve">Left &lt;- </w:t>
-      </w:r>
-      <w:proofErr w:type="gramStart"/>
-      <w:r>
-        <w:t>cardCountGTET(</w:t>
-      </w:r>
-      <w:proofErr w:type="gramEnd"/>
-      <w:r>
-        <w:t>turningNode, current_node.left)</w:t>
-      </w:r>
-    </w:p>
-    <w:p>
-      <w:pPr>
-        <w:pStyle w:val="NoSpacing"/>
-      </w:pPr>
-      <w:r>
-        <w:tab/>
-        <w:t xml:space="preserve">Right &lt;- </w:t>
-      </w:r>
-      <w:proofErr w:type="gramStart"/>
-      <w:r>
-        <w:t>carCountGTET(</w:t>
-      </w:r>
-      <w:proofErr w:type="gramEnd"/>
-      <w:r>
-        <w:t>turningNode, current_node.right)</w:t>
+        <w:t>Left &lt;- cardCountGTET(turningNode, current_node.left)</w:t>
+      </w:r>
+    </w:p>
+    <w:p>
+      <w:pPr>
+        <w:pStyle w:val="NoSpacing"/>
+      </w:pPr>
+      <w:r>
+        <w:tab/>
+        <w:t>Right &lt;- carCountGTET(turningNode, current_node.right)</w:t>
       </w:r>
     </w:p>
     <w:p>
@@ -13111,34 +12723,18 @@
         <w:pStyle w:val="NoSpacing"/>
       </w:pPr>
       <w:r>
-        <w:t xml:space="preserve">FUNCTION </w:t>
-      </w:r>
-      <w:proofErr w:type="gramStart"/>
-      <w:r>
-        <w:t>totalCardCount(</w:t>
-      </w:r>
-      <w:proofErr w:type="gramEnd"/>
-      <w:r>
-        <w:t>)</w:t>
-      </w:r>
-    </w:p>
-    <w:p>
-      <w:pPr>
-        <w:pStyle w:val="NoSpacing"/>
-      </w:pPr>
-      <w:r>
-        <w:tab/>
-      </w:r>
-      <w:r>
-        <w:t>totalValue &lt;- cardCountGTET(</w:t>
-      </w:r>
-      <w:proofErr w:type="gramStart"/>
-      <w:r>
-        <w:t>self.root</w:t>
-      </w:r>
-      <w:proofErr w:type="gramEnd"/>
-      <w:r>
-        <w:t>)</w:t>
+        <w:t>FUNCTION totalCardCount()</w:t>
+      </w:r>
+    </w:p>
+    <w:p>
+      <w:pPr>
+        <w:pStyle w:val="NoSpacing"/>
+      </w:pPr>
+      <w:r>
+        <w:tab/>
+      </w:r>
+      <w:r>
+        <w:t>totalValue &lt;- cardCountGTET(self.root)</w:t>
       </w:r>
     </w:p>
     <w:p>
@@ -13147,15 +12743,7 @@
         <w:ind w:firstLine="720"/>
       </w:pPr>
       <w:r>
-        <w:t xml:space="preserve">ace_node &lt;- </w:t>
-      </w:r>
-      <w:proofErr w:type="gramStart"/>
-      <w:r>
-        <w:t>getNodeByValue(</w:t>
-      </w:r>
-      <w:proofErr w:type="gramEnd"/>
-      <w:r>
-        <w:t>11)</w:t>
+        <w:t>ace_node &lt;- getNodeByValue(11)</w:t>
       </w:r>
     </w:p>
     <w:p>
@@ -13483,14 +13071,7 @@
       </w:r>
       <w:r>
         <w:tab/>
-      </w:r>
-      <w:proofErr w:type="gramStart"/>
-      <w:r>
-        <w:t>append(</w:t>
-      </w:r>
-      <w:proofErr w:type="gramEnd"/>
-      <w:r>
-        <w:t>newCards, card)</w:t>
+        <w:t>append(newCards, card)</w:t>
       </w:r>
     </w:p>
     <w:p>
@@ -13556,15 +13137,7 @@
       </w:r>
       <w:r>
         <w:tab/>
-        <w:t>Initialise_</w:t>
-      </w:r>
-      <w:proofErr w:type="gramStart"/>
-      <w:r>
-        <w:t>tree(</w:t>
-      </w:r>
-      <w:proofErr w:type="gramEnd"/>
-      <w:r>
-        <w:t>)</w:t>
+        <w:t>Initialise_tree()</w:t>
       </w:r>
     </w:p>
     <w:p>
@@ -13606,15 +13179,7 @@
       </w:r>
       <w:r>
         <w:tab/>
-        <w:t>Initialise_</w:t>
-      </w:r>
-      <w:proofErr w:type="gramStart"/>
-      <w:r>
-        <w:t>tree(</w:t>
-      </w:r>
-      <w:proofErr w:type="gramEnd"/>
-      <w:r>
-        <w:t>)</w:t>
+        <w:t>Initialise_tree()</w:t>
       </w:r>
     </w:p>
     <w:p>
@@ -13666,72 +13231,40 @@
       </w:pPr>
       <w:r>
         <w:tab/>
-        <w:t xml:space="preserve">IF </w:t>
-      </w:r>
-      <w:proofErr w:type="gramStart"/>
-      <w:r>
-        <w:t>card.isRoyal</w:t>
-      </w:r>
-      <w:proofErr w:type="gramEnd"/>
-      <w:r>
-        <w:t>() THEN</w:t>
-      </w:r>
-    </w:p>
-    <w:p>
-      <w:pPr>
-        <w:pStyle w:val="NoSpacing"/>
-      </w:pPr>
-      <w:r>
-        <w:tab/>
-      </w:r>
-      <w:r>
-        <w:tab/>
-        <w:t>Result &lt;- Royal_</w:t>
-      </w:r>
-      <w:proofErr w:type="gramStart"/>
-      <w:r>
-        <w:t>decrement(</w:t>
-      </w:r>
-      <w:proofErr w:type="gramEnd"/>
-      <w:r>
-        <w:t>)</w:t>
-      </w:r>
-    </w:p>
-    <w:p>
-      <w:pPr>
-        <w:pStyle w:val="NoSpacing"/>
-      </w:pPr>
-      <w:r>
-        <w:tab/>
-        <w:t xml:space="preserve">ELSE IF </w:t>
-      </w:r>
-      <w:proofErr w:type="gramStart"/>
-      <w:r>
-        <w:t>card.isAce</w:t>
-      </w:r>
-      <w:proofErr w:type="gramEnd"/>
-      <w:r>
-        <w:t>() THEN</w:t>
-      </w:r>
-    </w:p>
-    <w:p>
-      <w:pPr>
-        <w:pStyle w:val="NoSpacing"/>
-      </w:pPr>
-      <w:r>
-        <w:tab/>
-      </w:r>
-      <w:r>
-        <w:tab/>
-        <w:t>Result &lt;- Ace_</w:t>
-      </w:r>
-      <w:proofErr w:type="gramStart"/>
-      <w:r>
-        <w:t>decrement(</w:t>
-      </w:r>
-      <w:proofErr w:type="gramEnd"/>
-      <w:r>
-        <w:t>)</w:t>
+        <w:t>IF card.isRoyal() THEN</w:t>
+      </w:r>
+    </w:p>
+    <w:p>
+      <w:pPr>
+        <w:pStyle w:val="NoSpacing"/>
+      </w:pPr>
+      <w:r>
+        <w:tab/>
+      </w:r>
+      <w:r>
+        <w:tab/>
+        <w:t>Result &lt;- Royal_decrement()</w:t>
+      </w:r>
+    </w:p>
+    <w:p>
+      <w:pPr>
+        <w:pStyle w:val="NoSpacing"/>
+      </w:pPr>
+      <w:r>
+        <w:tab/>
+        <w:t>ELSE IF card.isAce() THEN</w:t>
+      </w:r>
+    </w:p>
+    <w:p>
+      <w:pPr>
+        <w:pStyle w:val="NoSpacing"/>
+      </w:pPr>
+      <w:r>
+        <w:tab/>
+      </w:r>
+      <w:r>
+        <w:tab/>
+        <w:t>Result &lt;- Ace_decrement()</w:t>
       </w:r>
     </w:p>
     <w:p>
@@ -13791,15 +13324,7 @@
         <w:pStyle w:val="NoSpacing"/>
       </w:pPr>
       <w:r>
-        <w:t>FUNCTION Royal_</w:t>
-      </w:r>
-      <w:proofErr w:type="gramStart"/>
-      <w:r>
-        <w:t>decrement(</w:t>
-      </w:r>
-      <w:proofErr w:type="gramEnd"/>
-      <w:r>
-        <w:t xml:space="preserve">) </w:t>
+        <w:t xml:space="preserve">FUNCTION Royal_decrement() </w:t>
       </w:r>
     </w:p>
     <w:p>
@@ -13824,15 +13349,7 @@
         <w:pStyle w:val="NoSpacing"/>
       </w:pPr>
       <w:r>
-        <w:t>FUNCTION Ace_</w:t>
-      </w:r>
-      <w:proofErr w:type="gramStart"/>
-      <w:r>
-        <w:t>decrement(</w:t>
-      </w:r>
-      <w:proofErr w:type="gramEnd"/>
-      <w:r>
-        <w:t>)</w:t>
+        <w:t>FUNCTION Ace_decrement()</w:t>
       </w:r>
       <w:r>
         <w:br/>
@@ -13882,20 +13399,20 @@
       <w:pPr>
         <w:pStyle w:val="Heading5"/>
       </w:pPr>
-      <w:bookmarkStart w:id="51" w:name="_Toc508631171"/>
-      <w:commentRangeStart w:id="52"/>
+      <w:bookmarkStart w:id="50" w:name="_Toc508631171"/>
+      <w:commentRangeStart w:id="51"/>
       <w:r>
         <w:lastRenderedPageBreak/>
         <w:t>Behaviour based on Aggression Parameters</w:t>
       </w:r>
-      <w:commentRangeEnd w:id="52"/>
+      <w:commentRangeEnd w:id="51"/>
       <w:r>
         <w:rPr>
           <w:rStyle w:val="CommentReference"/>
           <w:rFonts w:asciiTheme="minorHAnsi" w:eastAsiaTheme="minorHAnsi" w:hAnsiTheme="minorHAnsi" w:cstheme="minorBidi"/>
           <w:color w:val="auto"/>
         </w:rPr>
-        <w:commentReference w:id="52"/>
+        <w:commentReference w:id="51"/>
       </w:r>
     </w:p>
     <w:p>
@@ -13907,23 +13424,33 @@
       <w:pPr>
         <w:pStyle w:val="Heading3"/>
       </w:pPr>
+      <w:commentRangeStart w:id="52"/>
       <w:commentRangeStart w:id="53"/>
       <w:commentRangeStart w:id="54"/>
       <w:r>
         <w:lastRenderedPageBreak/>
         <w:t>Design – Neural Network Based AI</w:t>
       </w:r>
+      <w:commentRangeEnd w:id="52"/>
       <w:commentRangeEnd w:id="53"/>
-      <w:commentRangeEnd w:id="54"/>
       <w:r>
         <w:rPr>
           <w:rStyle w:val="CommentReference"/>
           <w:rFonts w:asciiTheme="minorHAnsi" w:eastAsiaTheme="minorHAnsi" w:hAnsiTheme="minorHAnsi" w:cstheme="minorBidi"/>
           <w:color w:val="auto"/>
         </w:rPr>
-        <w:commentReference w:id="53"/>
-      </w:r>
-      <w:bookmarkEnd w:id="51"/>
+        <w:commentReference w:id="52"/>
+      </w:r>
+      <w:bookmarkEnd w:id="50"/>
+      <w:commentRangeEnd w:id="54"/>
+      <w:r>
+        <w:rPr>
+          <w:rStyle w:val="CommentReference"/>
+          <w:rFonts w:asciiTheme="minorHAnsi" w:eastAsiaTheme="minorHAnsi" w:hAnsiTheme="minorHAnsi" w:cstheme="minorBidi"/>
+          <w:color w:val="auto"/>
+        </w:rPr>
+        <w:commentReference w:id="54"/>
+      </w:r>
     </w:p>
     <w:p>
       <w:pPr>
@@ -13943,7 +13470,13 @@
     </w:p>
     <w:p>
       <w:r>
-        <w:t>As decided in the analysis, an automated neural network based AI would be an optimal solution to the requirements, due to its low maintenance cost and versatility. However, the complexity of the neural network based solution comes in the design stage. This is because a neural network is hard to debug, as it is essentially a stochastic process of updating many weights, based on feedback from an environment. As a result having a well-designed network with a strong fundamental understanding of its architecture will make it easier to make in the long run.</w:t>
+        <w:t xml:space="preserve">As decided in the analysis, an automated neural network based AI would be an optimal solution to the requirements, due to its low maintenance cost and versatility. However, the complexity of the neural network based solution comes in the design stage. This is because a neural network is hard to debug, as it is essentially a stochastic process of updating many weights, based on feedback from an environment. As a </w:t>
+      </w:r>
+      <w:r>
+        <w:t>result,</w:t>
+      </w:r>
+      <w:r>
+        <w:t xml:space="preserve"> having a well-designed network with a strong fundamental understanding of its architecture will make it easier to make in the long run.</w:t>
       </w:r>
     </w:p>
     <w:p>
@@ -14369,7 +13902,287 @@
         <w:pStyle w:val="Heading6"/>
       </w:pPr>
       <w:r>
-        <w:t>Recurrent Layers and Experience Sampling</w:t>
+        <w:t>Recurrent Cells</w:t>
+      </w:r>
+    </w:p>
+    <w:p>
+      <w:r>
+        <w:t>One of the drawbacks of a normal neural network is that it cannot make temporal based decisions. For example, say the neural network knew that an opponent is nearly more likely to stand on the 3</w:t>
+      </w:r>
+      <w:r>
+        <w:rPr>
+          <w:vertAlign w:val="superscript"/>
+        </w:rPr>
+        <w:t>rd</w:t>
+      </w:r>
+      <w:r>
+        <w:t xml:space="preserve"> turn then, the agent may want to take this into account when deciding whether it is better to stand or hit. In essence, the use of a recurrent layer allows the agent to make better decisions within a given game, rather than each move being considered in isolation. Although, the impact of a recurrent neural network may not be as large for a game like blackjack, where</w:t>
+      </w:r>
+      <w:r>
+        <w:t xml:space="preserve"> each move could be considered in isolation, in theory, and the effective reward would be similar – for example, it does not matter if it is the first turn or the third, it would still be a bad move to hit if you have a hand value of 21. However, in a game like poker, where the previous bets of each person, and the progress of each game matters more, </w:t>
+      </w:r>
+      <w:r>
+        <w:t xml:space="preserve">the recurrent neural network design is more effective. Therefore, </w:t>
+      </w:r>
+      <w:commentRangeStart w:id="58"/>
+      <w:r>
+        <w:t>by implementing this now, it makes for an easier conversion later on.</w:t>
+      </w:r>
+      <w:commentRangeEnd w:id="58"/>
+      <w:r>
+        <w:rPr>
+          <w:rStyle w:val="CommentReference"/>
+        </w:rPr>
+        <w:commentReference w:id="58"/>
+      </w:r>
+    </w:p>
+    <w:p>
+      <w:r>
+        <w:lastRenderedPageBreak/>
+        <w:t>The recurrent node operates by feeding the output of previous calculations back into the hidden layers of the neural network, essentially providing more than one input layer. An alternative option to this would have been to stack the sampling frames and then fed all the frames into the network at once during training, however, whilst that is applicable for the simple nature of blackjack, using a recurrent cell makes it easier to extend the neural network for other games.</w:t>
+      </w:r>
+    </w:p>
+    <w:p>
+      <w:r>
+        <w:rPr>
+          <w:noProof/>
+        </w:rPr>
+        <w:drawing>
+          <wp:inline distT="0" distB="0" distL="0" distR="0" wp14:anchorId="64F923C9" wp14:editId="67766708">
+            <wp:extent cx="3810000" cy="3028950"/>
+            <wp:effectExtent l="0" t="0" r="0" b="0"/>
+            <wp:docPr id="18" name="Picture 18" descr="http://www.mattmoocar.me/img/portfolio/rnn.gif"/>
+            <wp:cNvGraphicFramePr>
+              <a:graphicFrameLocks xmlns:a="http://schemas.openxmlformats.org/drawingml/2006/main" noChangeAspect="1"/>
+            </wp:cNvGraphicFramePr>
+            <a:graphic xmlns:a="http://schemas.openxmlformats.org/drawingml/2006/main">
+              <a:graphicData uri="http://schemas.openxmlformats.org/drawingml/2006/picture">
+                <pic:pic xmlns:pic="http://schemas.openxmlformats.org/drawingml/2006/picture">
+                  <pic:nvPicPr>
+                    <pic:cNvPr id="0" name="Picture 3" descr="http://www.mattmoocar.me/img/portfolio/rnn.gif"/>
+                    <pic:cNvPicPr>
+                      <a:picLocks noChangeAspect="1" noChangeArrowheads="1"/>
+                    </pic:cNvPicPr>
+                  </pic:nvPicPr>
+                  <pic:blipFill>
+                    <a:blip r:embed="rId23">
+                      <a:extLst>
+                        <a:ext uri="{28A0092B-C50C-407E-A947-70E740481C1C}">
+                          <a14:useLocalDpi xmlns:a14="http://schemas.microsoft.com/office/drawing/2010/main" val="0"/>
+                        </a:ext>
+                      </a:extLst>
+                    </a:blip>
+                    <a:srcRect/>
+                    <a:stretch>
+                      <a:fillRect/>
+                    </a:stretch>
+                  </pic:blipFill>
+                  <pic:spPr bwMode="auto">
+                    <a:xfrm>
+                      <a:off x="0" y="0"/>
+                      <a:ext cx="3810000" cy="3028950"/>
+                    </a:xfrm>
+                    <a:prstGeom prst="rect">
+                      <a:avLst/>
+                    </a:prstGeom>
+                    <a:noFill/>
+                    <a:ln>
+                      <a:noFill/>
+                    </a:ln>
+                  </pic:spPr>
+                </pic:pic>
+              </a:graphicData>
+            </a:graphic>
+          </wp:inline>
+        </w:drawing>
+      </w:r>
+      <w:r>
+        <w:t xml:space="preserve"> </w:t>
+      </w:r>
+    </w:p>
+    <w:p>
+      <w:pPr>
+        <w:pStyle w:val="Heading6"/>
+      </w:pPr>
+      <w:r>
+        <w:t>Experience Sampling</w:t>
+      </w:r>
+    </w:p>
+    <w:p>
+      <w:r>
+        <w:t>For a similar</w:t>
+      </w:r>
+      <w:r>
+        <w:t xml:space="preserve"> purpose to the recurrent cell, rather than feeding every game to the network after a enough games has filled a batch size in a linear manner, by storing the experiences and sampling experiences from them randomly, the network can learn more robustly. Each experience will be stored in </w:t>
+      </w:r>
+      <w:r>
+        <w:t>a</w:t>
+      </w:r>
+      <w:r>
+        <w:t xml:space="preserve"> simple array structure of [state, action, reward, new state]</w:t>
+      </w:r>
+      <w:r>
+        <w:t>. The random sampling of experience allows the network to learn from a wider variety of experiences, preventing overfitting and allowing the network to learn and generalise faster, rather than just learning from the immediate past.</w:t>
+      </w:r>
+    </w:p>
+    <w:p>
+      <w:commentRangeStart w:id="59"/>
+      <w:r>
+        <w:t xml:space="preserve">I will implement a simple class which will handle the experience sampling: </w:t>
+      </w:r>
+      <w:commentRangeEnd w:id="59"/>
+      <w:r>
+        <w:rPr>
+          <w:rStyle w:val="CommentReference"/>
+        </w:rPr>
+        <w:commentReference w:id="59"/>
+      </w:r>
+    </w:p>
+    <w:p>
+      <w:pPr>
+        <w:pStyle w:val="Heading6"/>
+      </w:pPr>
+      <w:r>
+        <w:t>Dropout Layers</w:t>
+      </w:r>
+    </w:p>
+    <w:p>
+      <w:r>
+        <w:t xml:space="preserve">One issue which may occur with any sort of learning algorithm is overfitting – this is where a learning algorithm adjusts to weights to be able to perform </w:t>
+      </w:r>
+      <w:r>
+        <w:t>well</w:t>
+      </w:r>
+      <w:r>
+        <w:t xml:space="preserve"> on a given dataset, but then lose its ability to perform in the same way generally, because the network’s weights have been adapted to fit the nuances of the given dataset too much. An example of this is when a neural network is being trained in image classification, and it has a 95% accuracy rate for the training set, however, for a test set it may have only 60% accuracy. </w:t>
+      </w:r>
+      <w:bookmarkStart w:id="60" w:name="_GoBack"/>
+      <w:bookmarkEnd w:id="60"/>
+    </w:p>
+    <w:p>
+      <w:r>
+        <w:t>Dropout layers are layers within a neural network, in which the layer has a chance to be deactivated, and then the sum is scaled up and carried through the network, so that there is a convergent sum at the end. These improve generalisation, hence reduce the</w:t>
+      </w:r>
+      <w:r>
+        <w:t xml:space="preserve"> risk of overfit</w:t>
+      </w:r>
+      <w:r>
+        <w:t>ting</w:t>
+      </w:r>
+      <w:r>
+        <w:t xml:space="preserve"> because</w:t>
+      </w:r>
+      <w:r>
+        <w:t xml:space="preserve"> the dependency between neurons</w:t>
+      </w:r>
+      <w:r>
+        <w:t>,</w:t>
+      </w:r>
+      <w:r>
+        <w:t xml:space="preserve"> in a given layer</w:t>
+      </w:r>
+      <w:r>
+        <w:t>,</w:t>
+      </w:r>
+      <w:r>
+        <w:t xml:space="preserve"> </w:t>
+      </w:r>
+      <w:r>
+        <w:t>is</w:t>
+      </w:r>
+      <w:r>
+        <w:t xml:space="preserve"> reduced with dropout which, </w:t>
+      </w:r>
+      <w:r>
+        <w:t>in turn</w:t>
+      </w:r>
+      <w:r>
+        <w:t>,</w:t>
+      </w:r>
+      <w:r>
+        <w:t xml:space="preserve"> increases the </w:t>
+      </w:r>
+      <w:r>
+        <w:t xml:space="preserve">potency of </w:t>
+      </w:r>
+      <w:r>
+        <w:lastRenderedPageBreak/>
+        <w:t>each individual node</w:t>
+      </w:r>
+      <w:r>
+        <w:t>. One of the drawbacks of dropout is that it increases the number of iterations required for convergence</w:t>
+      </w:r>
+      <w:r>
+        <w:t xml:space="preserve">, but </w:t>
+      </w:r>
+      <w:r>
+        <w:t>reduces</w:t>
+      </w:r>
+      <w:r>
+        <w:t xml:space="preserve"> the training time.</w:t>
+      </w:r>
+    </w:p>
+    <w:p>
+      <w:r>
+        <w:t>For this project, this is not such a large issue for the initial training of the neural network, because the training dataset can be increased to a large amount with a small time cost, because the game is built in and it is quite quick to complete a game. Since so many games will be played, and they will be randomly sampled for training, the risk of overfitting is not incredibly high, as any anomalies can get smoothed out with more da</w:t>
+      </w:r>
+      <w:r>
+        <w:t xml:space="preserve">ta. However, one aspect of the objectives of this project is the ability for the AI to adapt with the behaviours of different user’s. Whilst this could include the feature of classification of users based on their playstyle, and then changing the playstyle of AI to what is effective against these playstyles, one other option could be to use the dataset of a player and then train the AI against this dataset. In this scenario the given dataset will be limited, although there is also a possibility of grouping similar users together in the same dataset) and it will be much smaller than the dataset which can be generated using the other agents and the dealer, consequently, the chance of overfitting is much higher. Therefore, dropout layers will be an important feature. </w:t>
+      </w:r>
+    </w:p>
+    <w:p>
+      <w:r>
+        <w:rPr>
+          <w:noProof/>
+        </w:rPr>
+        <w:drawing>
+          <wp:inline distT="0" distB="0" distL="0" distR="0" wp14:anchorId="5BA5B815" wp14:editId="738CC924">
+            <wp:extent cx="5731510" cy="3061784"/>
+            <wp:effectExtent l="0" t="0" r="2540" b="5715"/>
+            <wp:docPr id="17" name="Picture 17" descr="https://leonardoaraujosantos.gitbooks.io/artificial-inteligence/content/image_folder_5/dropout.jpeg"/>
+            <wp:cNvGraphicFramePr>
+              <a:graphicFrameLocks xmlns:a="http://schemas.openxmlformats.org/drawingml/2006/main" noChangeAspect="1"/>
+            </wp:cNvGraphicFramePr>
+            <a:graphic xmlns:a="http://schemas.openxmlformats.org/drawingml/2006/main">
+              <a:graphicData uri="http://schemas.openxmlformats.org/drawingml/2006/picture">
+                <pic:pic xmlns:pic="http://schemas.openxmlformats.org/drawingml/2006/picture">
+                  <pic:nvPicPr>
+                    <pic:cNvPr id="0" name="Picture 1" descr="https://leonardoaraujosantos.gitbooks.io/artificial-inteligence/content/image_folder_5/dropout.jpeg"/>
+                    <pic:cNvPicPr>
+                      <a:picLocks noChangeAspect="1" noChangeArrowheads="1"/>
+                    </pic:cNvPicPr>
+                  </pic:nvPicPr>
+                  <pic:blipFill>
+                    <a:blip r:embed="rId24">
+                      <a:extLst>
+                        <a:ext uri="{28A0092B-C50C-407E-A947-70E740481C1C}">
+                          <a14:useLocalDpi xmlns:a14="http://schemas.microsoft.com/office/drawing/2010/main" val="0"/>
+                        </a:ext>
+                      </a:extLst>
+                    </a:blip>
+                    <a:srcRect/>
+                    <a:stretch>
+                      <a:fillRect/>
+                    </a:stretch>
+                  </pic:blipFill>
+                  <pic:spPr bwMode="auto">
+                    <a:xfrm>
+                      <a:off x="0" y="0"/>
+                      <a:ext cx="5731510" cy="3061784"/>
+                    </a:xfrm>
+                    <a:prstGeom prst="rect">
+                      <a:avLst/>
+                    </a:prstGeom>
+                    <a:noFill/>
+                    <a:ln>
+                      <a:noFill/>
+                    </a:ln>
+                  </pic:spPr>
+                </pic:pic>
+              </a:graphicData>
+            </a:graphic>
+          </wp:inline>
+        </w:drawing>
       </w:r>
     </w:p>
     <w:p/>
@@ -14378,7 +14191,15 @@
         <w:pStyle w:val="Heading6"/>
       </w:pPr>
       <w:r>
-        <w:t>Dropout Layers</w:t>
+        <w:t>Separate Target Network and Primary Network</w:t>
+      </w:r>
+    </w:p>
+    <w:p>
+      <w:pPr>
+        <w:pStyle w:val="Heading6"/>
+      </w:pPr>
+      <w:r>
+        <w:t>Convolutional Layers</w:t>
       </w:r>
     </w:p>
     <w:p/>
@@ -14387,7 +14208,7 @@
         <w:pStyle w:val="Heading6"/>
       </w:pPr>
       <w:r>
-        <w:t>Separate Target Network and Primary Network</w:t>
+        <w:t>Advantage and Value Streams</w:t>
       </w:r>
     </w:p>
     <w:p/>
@@ -14396,26 +14217,26 @@
         <w:pStyle w:val="Heading6"/>
       </w:pPr>
       <w:r>
-        <w:t>Convolutional Layers</w:t>
+        <w:t>Exploration of Exploration Strategies</w:t>
       </w:r>
     </w:p>
     <w:p/>
     <w:p>
       <w:pPr>
-        <w:pStyle w:val="Heading6"/>
-      </w:pPr>
-      <w:r>
-        <w:t>Advantage and Value Streams</w:t>
+        <w:pStyle w:val="Heading4"/>
+      </w:pPr>
+      <w:r>
+        <w:t>Algorithms – Training Algorithm</w:t>
       </w:r>
     </w:p>
     <w:p/>
     <w:p>
       <w:pPr>
-        <w:pStyle w:val="Heading6"/>
+        <w:pStyle w:val="Heading4"/>
       </w:pPr>
       <w:r>
         <w:lastRenderedPageBreak/>
-        <w:t>Exploration of Exploration Strategies</w:t>
+        <w:t>Algorithms – Using the Prediction Network to Detect Playstyles</w:t>
       </w:r>
     </w:p>
     <w:p/>
@@ -14424,7 +14245,7 @@
         <w:pStyle w:val="Heading4"/>
       </w:pPr>
       <w:r>
-        <w:t>Algorithms – Training Algorithm</w:t>
+        <w:t>Algorithms – Changing the Training Rewards for Different Playstyles</w:t>
       </w:r>
     </w:p>
     <w:p/>
@@ -14433,7 +14254,7 @@
         <w:pStyle w:val="Heading4"/>
       </w:pPr>
       <w:r>
-        <w:t>Algorithms – Using the Prediction Network to Detect Playstyles</w:t>
+        <w:t>Algorithms – Adjusting Parameters for Different Behaviours and Play Performance</w:t>
       </w:r>
     </w:p>
     <w:p/>
@@ -14442,66 +14263,48 @@
         <w:pStyle w:val="Heading4"/>
       </w:pPr>
       <w:r>
-        <w:t>Algorithms – Changing the Training Rewards for Different Playstyles</w:t>
+        <w:t>Algorithms – Utilising Different Exploration Strategies for Different Playstyles and Performance</w:t>
       </w:r>
     </w:p>
     <w:p/>
     <w:p>
       <w:pPr>
-        <w:pStyle w:val="Heading4"/>
-      </w:pPr>
-      <w:r>
-        <w:t>Algorithms – Adjusting Parameters for Different Behaviours and Play Performance</w:t>
-      </w:r>
+        <w:pStyle w:val="Heading3"/>
+      </w:pPr>
+      <w:bookmarkStart w:id="61" w:name="_Toc508631172"/>
+      <w:r>
+        <w:t>Design – Simple AI</w:t>
+      </w:r>
+      <w:bookmarkEnd w:id="61"/>
     </w:p>
     <w:p/>
     <w:p>
       <w:pPr>
-        <w:pStyle w:val="Heading4"/>
-      </w:pPr>
-      <w:r>
-        <w:t>Algorithms – Utilising Different Exploration Strategies for Different Playstyles and Performance</w:t>
-      </w:r>
+        <w:pStyle w:val="Heading3"/>
+      </w:pPr>
+      <w:bookmarkStart w:id="62" w:name="_Toc508631173"/>
+      <w:r>
+        <w:t>Design – Comparison Tool</w:t>
+      </w:r>
+      <w:bookmarkEnd w:id="62"/>
     </w:p>
     <w:p/>
     <w:p>
       <w:pPr>
         <w:pStyle w:val="Heading3"/>
       </w:pPr>
-      <w:bookmarkStart w:id="58" w:name="_Toc508631172"/>
-      <w:r>
-        <w:t>Design – Simple AI</w:t>
-      </w:r>
-      <w:bookmarkEnd w:id="58"/>
-    </w:p>
-    <w:p/>
-    <w:p>
-      <w:pPr>
-        <w:pStyle w:val="Heading3"/>
-      </w:pPr>
-      <w:bookmarkStart w:id="59" w:name="_Toc508631173"/>
-      <w:r>
-        <w:t>Design – Comparison Tool</w:t>
-      </w:r>
-      <w:bookmarkEnd w:id="59"/>
-    </w:p>
-    <w:p/>
-    <w:p>
-      <w:pPr>
-        <w:pStyle w:val="Heading3"/>
-      </w:pPr>
-      <w:bookmarkStart w:id="60" w:name="_Toc505767396"/>
-      <w:bookmarkStart w:id="61" w:name="_Toc508631174"/>
+      <w:bookmarkStart w:id="63" w:name="_Toc505767396"/>
+      <w:bookmarkStart w:id="64" w:name="_Toc508631174"/>
       <w:r>
         <w:rPr>
           <w:rStyle w:val="CommentReference"/>
           <w:rFonts w:asciiTheme="minorHAnsi" w:eastAsiaTheme="minorHAnsi" w:hAnsiTheme="minorHAnsi" w:cstheme="minorBidi"/>
           <w:color w:val="auto"/>
         </w:rPr>
-        <w:commentReference w:id="54"/>
-      </w:r>
-      <w:bookmarkEnd w:id="60"/>
-      <w:bookmarkEnd w:id="61"/>
+        <w:commentReference w:id="53"/>
+      </w:r>
+      <w:bookmarkEnd w:id="63"/>
+      <w:bookmarkEnd w:id="64"/>
     </w:p>
     <w:p>
       <w:pPr>
@@ -14512,7 +14315,7 @@
           <w:u w:val="single"/>
         </w:rPr>
       </w:pPr>
-      <w:bookmarkStart w:id="62" w:name="_Toc508631175"/>
+      <w:bookmarkStart w:id="65" w:name="_Toc508631175"/>
       <w:r>
         <w:rPr>
           <w:rStyle w:val="Heading2Char"/>
@@ -14533,7 +14336,7 @@
         </w:rPr>
         <w:t>Development</w:t>
       </w:r>
-      <w:bookmarkEnd w:id="62"/>
+      <w:bookmarkEnd w:id="65"/>
       <w:r>
         <w:br/>
       </w:r>
@@ -14542,11 +14345,11 @@
       <w:pPr>
         <w:pStyle w:val="Heading1"/>
       </w:pPr>
-      <w:bookmarkStart w:id="63" w:name="_Toc508631176"/>
+      <w:bookmarkStart w:id="66" w:name="_Toc508631176"/>
       <w:r>
         <w:t>Testing</w:t>
       </w:r>
-      <w:bookmarkEnd w:id="63"/>
+      <w:bookmarkEnd w:id="66"/>
       <w:r>
         <w:t xml:space="preserve"> </w:t>
       </w:r>
@@ -14563,11 +14366,11 @@
       <w:pPr>
         <w:pStyle w:val="Heading1"/>
       </w:pPr>
-      <w:bookmarkStart w:id="64" w:name="_Toc508631177"/>
+      <w:bookmarkStart w:id="67" w:name="_Toc508631177"/>
       <w:r>
         <w:t>Evaluation</w:t>
       </w:r>
-      <w:bookmarkEnd w:id="64"/>
+      <w:bookmarkEnd w:id="67"/>
     </w:p>
     <w:sectPr>
       <w:pgSz w:w="11906" w:h="16838"/>
@@ -14887,7 +14690,7 @@
       </w:r>
     </w:p>
   </w:comment>
-  <w:comment w:id="40" w:author="William GILROY [2]" w:date="2017-12-17T13:33:00Z" w:initials="WG">
+  <w:comment w:id="39" w:author="William GILROY [2]" w:date="2017-12-17T13:33:00Z" w:initials="WG">
     <w:p>
       <w:pPr>
         <w:pStyle w:val="CommentText"/>
@@ -14903,7 +14706,7 @@
       </w:r>
     </w:p>
   </w:comment>
-  <w:comment w:id="41" w:author="William GILROY [2]" w:date="2018-02-06T12:01:00Z" w:initials="WG">
+  <w:comment w:id="40" w:author="William GILROY [2]" w:date="2018-02-06T12:01:00Z" w:initials="WG">
     <w:p>
       <w:pPr>
         <w:pStyle w:val="CommentText"/>
@@ -14919,7 +14722,7 @@
       </w:r>
     </w:p>
   </w:comment>
-  <w:comment w:id="43" w:author="William GILROY [2]" w:date="2017-12-17T13:37:00Z" w:initials="WG">
+  <w:comment w:id="42" w:author="William GILROY [2]" w:date="2017-12-17T13:37:00Z" w:initials="WG">
     <w:p>
       <w:pPr>
         <w:pStyle w:val="CommentText"/>
@@ -14935,7 +14738,7 @@
       </w:r>
     </w:p>
   </w:comment>
-  <w:comment w:id="44" w:author="William GILROY [2]" w:date="2017-12-19T11:38:00Z" w:initials="WG">
+  <w:comment w:id="43" w:author="William GILROY [2]" w:date="2017-12-19T11:38:00Z" w:initials="WG">
     <w:p>
       <w:pPr>
         <w:pStyle w:val="CommentText"/>
@@ -14951,7 +14754,7 @@
       </w:r>
     </w:p>
   </w:comment>
-  <w:comment w:id="45" w:author="William GILROY [2]" w:date="2018-03-12T15:19:00Z" w:initials="WG">
+  <w:comment w:id="44" w:author="William GILROY [2]" w:date="2018-03-12T15:19:00Z" w:initials="WG">
     <w:p>
       <w:pPr>
         <w:pStyle w:val="CommentText"/>
@@ -14967,7 +14770,7 @@
       </w:r>
     </w:p>
   </w:comment>
-  <w:comment w:id="46" w:author="William GILROY [2]" w:date="2018-01-31T12:30:00Z" w:initials="WG">
+  <w:comment w:id="45" w:author="William GILROY [2]" w:date="2018-01-31T12:30:00Z" w:initials="WG">
     <w:p>
       <w:pPr>
         <w:pStyle w:val="CommentText"/>
@@ -14983,7 +14786,7 @@
       </w:r>
     </w:p>
   </w:comment>
-  <w:comment w:id="47" w:author="William GILROY [2]" w:date="2018-03-09T10:11:00Z" w:initials="WG">
+  <w:comment w:id="46" w:author="William GILROY [2]" w:date="2018-03-09T10:11:00Z" w:initials="WG">
     <w:p>
       <w:pPr>
         <w:pStyle w:val="CommentText"/>
@@ -14999,7 +14802,7 @@
       </w:r>
     </w:p>
   </w:comment>
-  <w:comment w:id="48" w:author="William GILROY [2]" w:date="2018-03-09T10:07:00Z" w:initials="WG">
+  <w:comment w:id="47" w:author="William GILROY [2]" w:date="2018-03-09T10:07:00Z" w:initials="WG">
     <w:p>
       <w:pPr>
         <w:pStyle w:val="CommentText"/>
@@ -15020,7 +14823,7 @@
       </w:pPr>
     </w:p>
   </w:comment>
-  <w:comment w:id="49" w:author="%username%" w:date="2018-03-09T10:06:00Z" w:initials="%">
+  <w:comment w:id="48" w:author="%username%" w:date="2018-03-09T10:06:00Z" w:initials="%">
     <w:p>
       <w:pPr>
         <w:pStyle w:val="CommentText"/>
@@ -15033,7 +14836,7 @@
       </w:r>
     </w:p>
   </w:comment>
-  <w:comment w:id="50" w:author="William GILROY [2]" w:date="2018-03-09T10:21:00Z" w:initials="WG">
+  <w:comment w:id="49" w:author="William GILROY [2]" w:date="2018-03-09T10:21:00Z" w:initials="WG">
     <w:p>
       <w:pPr>
         <w:pStyle w:val="CommentText"/>
@@ -15049,7 +14852,7 @@
       </w:r>
     </w:p>
   </w:comment>
-  <w:comment w:id="52" w:author="William GILROY [2]" w:date="2018-03-12T15:18:00Z" w:initials="WG">
+  <w:comment w:id="51" w:author="William GILROY [2]" w:date="2018-03-12T15:18:00Z" w:initials="WG">
     <w:p>
       <w:pPr>
         <w:pStyle w:val="CommentText"/>
@@ -15065,7 +14868,7 @@
       </w:r>
     </w:p>
   </w:comment>
-  <w:comment w:id="53" w:author="William GILROY [2]" w:date="2017-12-19T11:07:00Z" w:initials="WG">
+  <w:comment w:id="52" w:author="William GILROY [2]" w:date="2017-12-19T11:07:00Z" w:initials="WG">
     <w:p>
       <w:pPr>
         <w:pStyle w:val="CommentText"/>
@@ -15077,15 +14880,23 @@
         <w:annotationRef/>
       </w:r>
       <w:r>
-        <w:t xml:space="preserve">Talk about basic initial design – features, algorithms, structure, its performance and the progression (convolutional layers, experience buffer, reward </w:t>
-      </w:r>
-      <w:proofErr w:type="gramStart"/>
-      <w:r>
-        <w:t>maniupulation)  Talk</w:t>
-      </w:r>
-      <w:proofErr w:type="gramEnd"/>
-      <w:r>
-        <w:t xml:space="preserve"> about the agent interface class too.</w:t>
+        <w:t>Talk about basic initial design – features, algorithms, structure, its performance and the progression (convolutional layers, experience buffer, reward maniupulation)  Talk about the agent interface class too.</w:t>
+      </w:r>
+    </w:p>
+  </w:comment>
+  <w:comment w:id="54" w:author="William GILROY [2]" w:date="2018-03-14T19:14:00Z" w:initials="WG">
+    <w:p>
+      <w:pPr>
+        <w:pStyle w:val="CommentText"/>
+      </w:pPr>
+      <w:r>
+        <w:rPr>
+          <w:rStyle w:val="CommentReference"/>
+        </w:rPr>
+        <w:annotationRef/>
+      </w:r>
+      <w:r>
+        <w:t xml:space="preserve">Talk about the descent algorithms </w:t>
       </w:r>
     </w:p>
   </w:comment>
@@ -15134,7 +14945,39 @@
       </w:r>
     </w:p>
   </w:comment>
-  <w:comment w:id="54" w:author="%username%" w:date="2017-12-19T11:06:00Z" w:initials="%">
+  <w:comment w:id="58" w:author="William GILROY [2]" w:date="2018-03-14T19:08:00Z" w:initials="WG">
+    <w:p>
+      <w:pPr>
+        <w:pStyle w:val="CommentText"/>
+      </w:pPr>
+      <w:r>
+        <w:rPr>
+          <w:rStyle w:val="CommentReference"/>
+        </w:rPr>
+        <w:annotationRef/>
+      </w:r>
+      <w:r>
+        <w:t>Change this if you do not complete the blackjack conversion</w:t>
+      </w:r>
+    </w:p>
+  </w:comment>
+  <w:comment w:id="59" w:author="William GILROY [2]" w:date="2018-03-14T19:58:00Z" w:initials="WG">
+    <w:p>
+      <w:pPr>
+        <w:pStyle w:val="CommentText"/>
+      </w:pPr>
+      <w:r>
+        <w:rPr>
+          <w:rStyle w:val="CommentReference"/>
+        </w:rPr>
+        <w:annotationRef/>
+      </w:r>
+      <w:r>
+        <w:t>Insert class design</w:t>
+      </w:r>
+    </w:p>
+  </w:comment>
+  <w:comment w:id="53" w:author="%username%" w:date="2017-12-19T11:06:00Z" w:initials="%">
     <w:p>
       <w:pPr>
         <w:pStyle w:val="CommentText"/>
@@ -15183,9 +15026,12 @@
   <w15:commentEx w15:paraId="794BF411" w15:done="0"/>
   <w15:commentEx w15:paraId="29419BD4" w15:done="0"/>
   <w15:commentEx w15:paraId="077CFDF3" w15:done="0"/>
+  <w15:commentEx w15:paraId="08FCEBCA" w15:paraIdParent="077CFDF3" w15:done="0"/>
   <w15:commentEx w15:paraId="444C5458" w15:done="0"/>
   <w15:commentEx w15:paraId="4DA9137D" w15:done="0"/>
   <w15:commentEx w15:paraId="29BF68F9" w15:done="0"/>
+  <w15:commentEx w15:paraId="231748EE" w15:done="0"/>
+  <w15:commentEx w15:paraId="612F2783" w15:done="0"/>
   <w15:commentEx w15:paraId="13CAC555" w15:done="0"/>
 </w15:commentsEx>
 </file>
@@ -15223,9 +15069,12 @@
   <w16cid:commentId w16cid:paraId="794BF411" w16cid:durableId="1E5278B1"/>
   <w16cid:commentId w16cid:paraId="29419BD4" w16cid:durableId="1E5278B2"/>
   <w16cid:commentId w16cid:paraId="077CFDF3" w16cid:durableId="1E40E438"/>
+  <w16cid:commentId w16cid:paraId="08FCEBCA" w16cid:durableId="1E53F308"/>
   <w16cid:commentId w16cid:paraId="444C5458" w16cid:durableId="1E40E439"/>
   <w16cid:commentId w16cid:paraId="4DA9137D" w16cid:durableId="1E40E43A"/>
   <w16cid:commentId w16cid:paraId="29BF68F9" w16cid:durableId="1E40E43B"/>
+  <w16cid:commentId w16cid:paraId="231748EE" w16cid:durableId="1E53F1B6"/>
+  <w16cid:commentId w16cid:paraId="612F2783" w16cid:durableId="1E53FD4C"/>
   <w16cid:commentId w16cid:paraId="13CAC555" w16cid:durableId="1E40E43C"/>
 </w16cid:commentsIds>
 </file>
@@ -15289,7 +15138,7 @@
           <w:rPr>
             <w:noProof/>
           </w:rPr>
-          <w:t>27</w:t>
+          <w:t>58</w:t>
         </w:r>
         <w:r>
           <w:rPr>
@@ -18928,7 +18777,7 @@
 </file>
 
 <file path=customXml/itemProps1.xml><?xml version="1.0" encoding="utf-8"?>
-<ds:datastoreItem xmlns:ds="http://schemas.openxmlformats.org/officeDocument/2006/customXml" ds:itemID="{F59BF218-EFE6-4CB2-B50B-8D98B716C8FE}">
+<ds:datastoreItem xmlns:ds="http://schemas.openxmlformats.org/officeDocument/2006/customXml" ds:itemID="{E636A6B1-8A9F-45EF-A368-89693B770C0B}">
   <ds:schemaRefs>
     <ds:schemaRef ds:uri="http://schemas.openxmlformats.org/officeDocument/2006/bibliography"/>
   </ds:schemaRefs>

</xml_diff>

<commit_message>
completed inital agent data anaylysis -> currently only agents in isolation ==> TEST TEST TEST
</commit_message>
<xml_diff>
--- a/WriteUp/NEA.docx
+++ b/WriteUp/NEA.docx
@@ -72,7 +72,7 @@
           <w:r>
             <w:fldChar w:fldCharType="separate"/>
           </w:r>
-          <w:hyperlink w:anchor="_Toc508631150" w:history="1">
+          <w:hyperlink w:anchor="_Toc509133610" w:history="1">
             <w:r>
               <w:rPr>
                 <w:rStyle w:val="Hyperlink"/>
@@ -99,7 +99,7 @@
                 <w:noProof/>
                 <w:webHidden/>
               </w:rPr>
-              <w:instrText xml:space="preserve"> PAGEREF _Toc508631150 \h </w:instrText>
+              <w:instrText xml:space="preserve"> PAGEREF _Toc509133610 \h </w:instrText>
             </w:r>
             <w:r>
               <w:rPr>
@@ -142,7 +142,7 @@
               <w:lang w:eastAsia="en-GB"/>
             </w:rPr>
           </w:pPr>
-          <w:hyperlink w:anchor="_Toc508631151" w:history="1">
+          <w:hyperlink w:anchor="_Toc509133611" w:history="1">
             <w:r>
               <w:rPr>
                 <w:rStyle w:val="Hyperlink"/>
@@ -169,7 +169,7 @@
                 <w:noProof/>
                 <w:webHidden/>
               </w:rPr>
-              <w:instrText xml:space="preserve"> PAGEREF _Toc508631151 \h </w:instrText>
+              <w:instrText xml:space="preserve"> PAGEREF _Toc509133611 \h </w:instrText>
             </w:r>
             <w:r>
               <w:rPr>
@@ -212,7 +212,7 @@
               <w:lang w:eastAsia="en-GB"/>
             </w:rPr>
           </w:pPr>
-          <w:hyperlink w:anchor="_Toc508631152" w:history="1">
+          <w:hyperlink w:anchor="_Toc509133612" w:history="1">
             <w:r>
               <w:rPr>
                 <w:rStyle w:val="Hyperlink"/>
@@ -239,7 +239,7 @@
                 <w:noProof/>
                 <w:webHidden/>
               </w:rPr>
-              <w:instrText xml:space="preserve"> PAGEREF _Toc508631152 \h </w:instrText>
+              <w:instrText xml:space="preserve"> PAGEREF _Toc509133612 \h </w:instrText>
             </w:r>
             <w:r>
               <w:rPr>
@@ -282,7 +282,7 @@
               <w:lang w:eastAsia="en-GB"/>
             </w:rPr>
           </w:pPr>
-          <w:hyperlink w:anchor="_Toc508631153" w:history="1">
+          <w:hyperlink w:anchor="_Toc509133613" w:history="1">
             <w:r>
               <w:rPr>
                 <w:rStyle w:val="Hyperlink"/>
@@ -309,7 +309,7 @@
                 <w:noProof/>
                 <w:webHidden/>
               </w:rPr>
-              <w:instrText xml:space="preserve"> PAGEREF _Toc508631153 \h </w:instrText>
+              <w:instrText xml:space="preserve"> PAGEREF _Toc509133613 \h </w:instrText>
             </w:r>
             <w:r>
               <w:rPr>
@@ -352,7 +352,7 @@
               <w:lang w:eastAsia="en-GB"/>
             </w:rPr>
           </w:pPr>
-          <w:hyperlink w:anchor="_Toc508631154" w:history="1">
+          <w:hyperlink w:anchor="_Toc509133614" w:history="1">
             <w:r>
               <w:rPr>
                 <w:rStyle w:val="Hyperlink"/>
@@ -379,7 +379,7 @@
                 <w:noProof/>
                 <w:webHidden/>
               </w:rPr>
-              <w:instrText xml:space="preserve"> PAGEREF _Toc508631154 \h </w:instrText>
+              <w:instrText xml:space="preserve"> PAGEREF _Toc509133614 \h </w:instrText>
             </w:r>
             <w:r>
               <w:rPr>
@@ -422,7 +422,7 @@
               <w:lang w:eastAsia="en-GB"/>
             </w:rPr>
           </w:pPr>
-          <w:hyperlink w:anchor="_Toc508631155" w:history="1">
+          <w:hyperlink w:anchor="_Toc509133615" w:history="1">
             <w:r>
               <w:rPr>
                 <w:rStyle w:val="Hyperlink"/>
@@ -449,7 +449,7 @@
                 <w:noProof/>
                 <w:webHidden/>
               </w:rPr>
-              <w:instrText xml:space="preserve"> PAGEREF _Toc508631155 \h </w:instrText>
+              <w:instrText xml:space="preserve"> PAGEREF _Toc509133615 \h </w:instrText>
             </w:r>
             <w:r>
               <w:rPr>
@@ -492,7 +492,7 @@
               <w:lang w:eastAsia="en-GB"/>
             </w:rPr>
           </w:pPr>
-          <w:hyperlink w:anchor="_Toc508631156" w:history="1">
+          <w:hyperlink w:anchor="_Toc509133616" w:history="1">
             <w:r>
               <w:rPr>
                 <w:rStyle w:val="Hyperlink"/>
@@ -519,7 +519,7 @@
                 <w:noProof/>
                 <w:webHidden/>
               </w:rPr>
-              <w:instrText xml:space="preserve"> PAGEREF _Toc508631156 \h </w:instrText>
+              <w:instrText xml:space="preserve"> PAGEREF _Toc509133616 \h </w:instrText>
             </w:r>
             <w:r>
               <w:rPr>
@@ -562,7 +562,7 @@
               <w:lang w:eastAsia="en-GB"/>
             </w:rPr>
           </w:pPr>
-          <w:hyperlink w:anchor="_Toc508631157" w:history="1">
+          <w:hyperlink w:anchor="_Toc509133617" w:history="1">
             <w:r>
               <w:rPr>
                 <w:rStyle w:val="Hyperlink"/>
@@ -589,7 +589,7 @@
                 <w:noProof/>
                 <w:webHidden/>
               </w:rPr>
-              <w:instrText xml:space="preserve"> PAGEREF _Toc508631157 \h </w:instrText>
+              <w:instrText xml:space="preserve"> PAGEREF _Toc509133617 \h </w:instrText>
             </w:r>
             <w:r>
               <w:rPr>
@@ -632,7 +632,7 @@
               <w:lang w:eastAsia="en-GB"/>
             </w:rPr>
           </w:pPr>
-          <w:hyperlink w:anchor="_Toc508631158" w:history="1">
+          <w:hyperlink w:anchor="_Toc509133618" w:history="1">
             <w:r>
               <w:rPr>
                 <w:rStyle w:val="Hyperlink"/>
@@ -659,7 +659,7 @@
                 <w:noProof/>
                 <w:webHidden/>
               </w:rPr>
-              <w:instrText xml:space="preserve"> PAGEREF _Toc508631158 \h </w:instrText>
+              <w:instrText xml:space="preserve"> PAGEREF _Toc509133618 \h </w:instrText>
             </w:r>
             <w:r>
               <w:rPr>
@@ -702,7 +702,7 @@
               <w:lang w:eastAsia="en-GB"/>
             </w:rPr>
           </w:pPr>
-          <w:hyperlink w:anchor="_Toc508631159" w:history="1">
+          <w:hyperlink w:anchor="_Toc509133619" w:history="1">
             <w:r>
               <w:rPr>
                 <w:rStyle w:val="Hyperlink"/>
@@ -729,7 +729,7 @@
                 <w:noProof/>
                 <w:webHidden/>
               </w:rPr>
-              <w:instrText xml:space="preserve"> PAGEREF _Toc508631159 \h </w:instrText>
+              <w:instrText xml:space="preserve"> PAGEREF _Toc509133619 \h </w:instrText>
             </w:r>
             <w:r>
               <w:rPr>
@@ -772,7 +772,7 @@
               <w:lang w:eastAsia="en-GB"/>
             </w:rPr>
           </w:pPr>
-          <w:hyperlink w:anchor="_Toc508631160" w:history="1">
+          <w:hyperlink w:anchor="_Toc509133620" w:history="1">
             <w:r>
               <w:rPr>
                 <w:rStyle w:val="Hyperlink"/>
@@ -799,7 +799,7 @@
                 <w:noProof/>
                 <w:webHidden/>
               </w:rPr>
-              <w:instrText xml:space="preserve"> PAGEREF _Toc508631160 \h </w:instrText>
+              <w:instrText xml:space="preserve"> PAGEREF _Toc509133620 \h </w:instrText>
             </w:r>
             <w:r>
               <w:rPr>
@@ -842,7 +842,7 @@
               <w:lang w:eastAsia="en-GB"/>
             </w:rPr>
           </w:pPr>
-          <w:hyperlink w:anchor="_Toc508631161" w:history="1">
+          <w:hyperlink w:anchor="_Toc509133621" w:history="1">
             <w:r>
               <w:rPr>
                 <w:rStyle w:val="Hyperlink"/>
@@ -869,7 +869,7 @@
                 <w:noProof/>
                 <w:webHidden/>
               </w:rPr>
-              <w:instrText xml:space="preserve"> PAGEREF _Toc508631161 \h </w:instrText>
+              <w:instrText xml:space="preserve"> PAGEREF _Toc509133621 \h </w:instrText>
             </w:r>
             <w:r>
               <w:rPr>
@@ -912,7 +912,7 @@
               <w:lang w:eastAsia="en-GB"/>
             </w:rPr>
           </w:pPr>
-          <w:hyperlink w:anchor="_Toc508631162" w:history="1">
+          <w:hyperlink w:anchor="_Toc509133622" w:history="1">
             <w:r>
               <w:rPr>
                 <w:rStyle w:val="Hyperlink"/>
@@ -939,7 +939,7 @@
                 <w:noProof/>
                 <w:webHidden/>
               </w:rPr>
-              <w:instrText xml:space="preserve"> PAGEREF _Toc508631162 \h </w:instrText>
+              <w:instrText xml:space="preserve"> PAGEREF _Toc509133622 \h </w:instrText>
             </w:r>
             <w:r>
               <w:rPr>
@@ -982,7 +982,7 @@
               <w:lang w:eastAsia="en-GB"/>
             </w:rPr>
           </w:pPr>
-          <w:hyperlink w:anchor="_Toc508631163" w:history="1">
+          <w:hyperlink w:anchor="_Toc509133623" w:history="1">
             <w:r>
               <w:rPr>
                 <w:rStyle w:val="Hyperlink"/>
@@ -1009,7 +1009,7 @@
                 <w:noProof/>
                 <w:webHidden/>
               </w:rPr>
-              <w:instrText xml:space="preserve"> PAGEREF _Toc508631163 \h </w:instrText>
+              <w:instrText xml:space="preserve"> PAGEREF _Toc509133623 \h </w:instrText>
             </w:r>
             <w:r>
               <w:rPr>
@@ -1052,7 +1052,7 @@
               <w:lang w:eastAsia="en-GB"/>
             </w:rPr>
           </w:pPr>
-          <w:hyperlink w:anchor="_Toc508631164" w:history="1">
+          <w:hyperlink w:anchor="_Toc509133624" w:history="1">
             <w:r>
               <w:rPr>
                 <w:rStyle w:val="Hyperlink"/>
@@ -1079,7 +1079,7 @@
                 <w:noProof/>
                 <w:webHidden/>
               </w:rPr>
-              <w:instrText xml:space="preserve"> PAGEREF _Toc508631164 \h </w:instrText>
+              <w:instrText xml:space="preserve"> PAGEREF _Toc509133624 \h </w:instrText>
             </w:r>
             <w:r>
               <w:rPr>
@@ -1122,7 +1122,7 @@
               <w:lang w:eastAsia="en-GB"/>
             </w:rPr>
           </w:pPr>
-          <w:hyperlink w:anchor="_Toc508631165" w:history="1">
+          <w:hyperlink w:anchor="_Toc509133625" w:history="1">
             <w:r>
               <w:rPr>
                 <w:rStyle w:val="Hyperlink"/>
@@ -1149,7 +1149,7 @@
                 <w:noProof/>
                 <w:webHidden/>
               </w:rPr>
-              <w:instrText xml:space="preserve"> PAGEREF _Toc508631165 \h </w:instrText>
+              <w:instrText xml:space="preserve"> PAGEREF _Toc509133625 \h </w:instrText>
             </w:r>
             <w:r>
               <w:rPr>
@@ -1192,7 +1192,7 @@
               <w:lang w:eastAsia="en-GB"/>
             </w:rPr>
           </w:pPr>
-          <w:hyperlink w:anchor="_Toc508631166" w:history="1">
+          <w:hyperlink w:anchor="_Toc509133626" w:history="1">
             <w:r>
               <w:rPr>
                 <w:rStyle w:val="Hyperlink"/>
@@ -1219,7 +1219,7 @@
                 <w:noProof/>
                 <w:webHidden/>
               </w:rPr>
-              <w:instrText xml:space="preserve"> PAGEREF _Toc508631166 \h </w:instrText>
+              <w:instrText xml:space="preserve"> PAGEREF _Toc509133626 \h </w:instrText>
             </w:r>
             <w:r>
               <w:rPr>
@@ -1262,7 +1262,7 @@
               <w:lang w:eastAsia="en-GB"/>
             </w:rPr>
           </w:pPr>
-          <w:hyperlink w:anchor="_Toc508631167" w:history="1">
+          <w:hyperlink w:anchor="_Toc509133627" w:history="1">
             <w:r>
               <w:rPr>
                 <w:rStyle w:val="Hyperlink"/>
@@ -1289,7 +1289,7 @@
                 <w:noProof/>
                 <w:webHidden/>
               </w:rPr>
-              <w:instrText xml:space="preserve"> PAGEREF _Toc508631167 \h </w:instrText>
+              <w:instrText xml:space="preserve"> PAGEREF _Toc509133627 \h </w:instrText>
             </w:r>
             <w:r>
               <w:rPr>
@@ -1332,7 +1332,7 @@
               <w:lang w:eastAsia="en-GB"/>
             </w:rPr>
           </w:pPr>
-          <w:hyperlink w:anchor="_Toc508631168" w:history="1">
+          <w:hyperlink w:anchor="_Toc509133628" w:history="1">
             <w:r>
               <w:rPr>
                 <w:rStyle w:val="Hyperlink"/>
@@ -1359,7 +1359,7 @@
                 <w:noProof/>
                 <w:webHidden/>
               </w:rPr>
-              <w:instrText xml:space="preserve"> PAGEREF _Toc508631168 \h </w:instrText>
+              <w:instrText xml:space="preserve"> PAGEREF _Toc509133628 \h </w:instrText>
             </w:r>
             <w:r>
               <w:rPr>
@@ -1402,7 +1402,7 @@
               <w:lang w:eastAsia="en-GB"/>
             </w:rPr>
           </w:pPr>
-          <w:hyperlink w:anchor="_Toc508631169" w:history="1">
+          <w:hyperlink w:anchor="_Toc509133629" w:history="1">
             <w:r>
               <w:rPr>
                 <w:rStyle w:val="Hyperlink"/>
@@ -1429,7 +1429,7 @@
                 <w:noProof/>
                 <w:webHidden/>
               </w:rPr>
-              <w:instrText xml:space="preserve"> PAGEREF _Toc508631169 \h </w:instrText>
+              <w:instrText xml:space="preserve"> PAGEREF _Toc509133629 \h </w:instrText>
             </w:r>
             <w:r>
               <w:rPr>
@@ -1472,7 +1472,7 @@
               <w:lang w:eastAsia="en-GB"/>
             </w:rPr>
           </w:pPr>
-          <w:hyperlink w:anchor="_Toc508631170" w:history="1">
+          <w:hyperlink w:anchor="_Toc509133630" w:history="1">
             <w:r>
               <w:rPr>
                 <w:rStyle w:val="Hyperlink"/>
@@ -1499,7 +1499,7 @@
                 <w:noProof/>
                 <w:webHidden/>
               </w:rPr>
-              <w:instrText xml:space="preserve"> PAGEREF _Toc508631170 \h </w:instrText>
+              <w:instrText xml:space="preserve"> PAGEREF _Toc509133630 \h </w:instrText>
             </w:r>
             <w:r>
               <w:rPr>
@@ -1542,7 +1542,7 @@
               <w:lang w:eastAsia="en-GB"/>
             </w:rPr>
           </w:pPr>
-          <w:hyperlink w:anchor="_Toc508631171" w:history="1">
+          <w:hyperlink w:anchor="_Toc509133631" w:history="1">
             <w:r>
               <w:rPr>
                 <w:rStyle w:val="Hyperlink"/>
@@ -1569,7 +1569,7 @@
                 <w:noProof/>
                 <w:webHidden/>
               </w:rPr>
-              <w:instrText xml:space="preserve"> PAGEREF _Toc508631171 \h </w:instrText>
+              <w:instrText xml:space="preserve"> PAGEREF _Toc509133631 \h </w:instrText>
             </w:r>
             <w:r>
               <w:rPr>
@@ -1589,7 +1589,7 @@
                 <w:noProof/>
                 <w:webHidden/>
               </w:rPr>
-              <w:t>46</w:t>
+              <w:t>52</w:t>
             </w:r>
             <w:r>
               <w:rPr>
@@ -1612,7 +1612,7 @@
               <w:lang w:eastAsia="en-GB"/>
             </w:rPr>
           </w:pPr>
-          <w:hyperlink w:anchor="_Toc508631172" w:history="1">
+          <w:hyperlink w:anchor="_Toc509133632" w:history="1">
             <w:r>
               <w:rPr>
                 <w:rStyle w:val="Hyperlink"/>
@@ -1639,7 +1639,7 @@
                 <w:noProof/>
                 <w:webHidden/>
               </w:rPr>
-              <w:instrText xml:space="preserve"> PAGEREF _Toc508631172 \h </w:instrText>
+              <w:instrText xml:space="preserve"> PAGEREF _Toc509133632 \h </w:instrText>
             </w:r>
             <w:r>
               <w:rPr>
@@ -1659,7 +1659,7 @@
                 <w:noProof/>
                 <w:webHidden/>
               </w:rPr>
-              <w:t>50</w:t>
+              <w:t>58</w:t>
             </w:r>
             <w:r>
               <w:rPr>
@@ -1682,7 +1682,7 @@
               <w:lang w:eastAsia="en-GB"/>
             </w:rPr>
           </w:pPr>
-          <w:hyperlink w:anchor="_Toc508631173" w:history="1">
+          <w:hyperlink w:anchor="_Toc509133633" w:history="1">
             <w:r>
               <w:rPr>
                 <w:rStyle w:val="Hyperlink"/>
@@ -1709,7 +1709,7 @@
                 <w:noProof/>
                 <w:webHidden/>
               </w:rPr>
-              <w:instrText xml:space="preserve"> PAGEREF _Toc508631173 \h </w:instrText>
+              <w:instrText xml:space="preserve"> PAGEREF _Toc509133633 \h </w:instrText>
             </w:r>
             <w:r>
               <w:rPr>
@@ -1729,7 +1729,7 @@
                 <w:noProof/>
                 <w:webHidden/>
               </w:rPr>
-              <w:t>50</w:t>
+              <w:t>58</w:t>
             </w:r>
             <w:r>
               <w:rPr>
@@ -1752,29 +1752,13 @@
               <w:lang w:eastAsia="en-GB"/>
             </w:rPr>
           </w:pPr>
-          <w:hyperlink w:anchor="_Toc508631175" w:history="1">
+          <w:hyperlink w:anchor="_Toc509133635" w:history="1">
             <w:r>
               <w:rPr>
                 <w:rStyle w:val="Hyperlink"/>
                 <w:noProof/>
               </w:rPr>
-              <w:t>Software</w:t>
-            </w:r>
-            <w:r>
-              <w:rPr>
-                <w:rStyle w:val="Hyperlink"/>
-                <w:b/>
-                <w:bCs/>
-                <w:noProof/>
-              </w:rPr>
-              <w:t xml:space="preserve"> </w:t>
-            </w:r>
-            <w:r>
-              <w:rPr>
-                <w:rStyle w:val="Hyperlink"/>
-                <w:noProof/>
-              </w:rPr>
-              <w:t>Development</w:t>
+              <w:t>Software Development</w:t>
             </w:r>
             <w:r>
               <w:rPr>
@@ -1795,7 +1779,7 @@
                 <w:noProof/>
                 <w:webHidden/>
               </w:rPr>
-              <w:instrText xml:space="preserve"> PAGEREF _Toc508631175 \h </w:instrText>
+              <w:instrText xml:space="preserve"> PAGEREF _Toc509133635 \h </w:instrText>
             </w:r>
             <w:r>
               <w:rPr>
@@ -1815,7 +1799,7 @@
                 <w:noProof/>
                 <w:webHidden/>
               </w:rPr>
-              <w:t>50</w:t>
+              <w:t>58</w:t>
             </w:r>
             <w:r>
               <w:rPr>
@@ -1838,7 +1822,7 @@
               <w:lang w:eastAsia="en-GB"/>
             </w:rPr>
           </w:pPr>
-          <w:hyperlink w:anchor="_Toc508631176" w:history="1">
+          <w:hyperlink w:anchor="_Toc509133636" w:history="1">
             <w:r>
               <w:rPr>
                 <w:rStyle w:val="Hyperlink"/>
@@ -1865,7 +1849,7 @@
                 <w:noProof/>
                 <w:webHidden/>
               </w:rPr>
-              <w:instrText xml:space="preserve"> PAGEREF _Toc508631176 \h </w:instrText>
+              <w:instrText xml:space="preserve"> PAGEREF _Toc509133636 \h </w:instrText>
             </w:r>
             <w:r>
               <w:rPr>
@@ -1885,7 +1869,7 @@
                 <w:noProof/>
                 <w:webHidden/>
               </w:rPr>
-              <w:t>50</w:t>
+              <w:t>58</w:t>
             </w:r>
             <w:r>
               <w:rPr>
@@ -1908,7 +1892,7 @@
               <w:lang w:eastAsia="en-GB"/>
             </w:rPr>
           </w:pPr>
-          <w:hyperlink w:anchor="_Toc508631177" w:history="1">
+          <w:hyperlink w:anchor="_Toc509133637" w:history="1">
             <w:r>
               <w:rPr>
                 <w:rStyle w:val="Hyperlink"/>
@@ -1935,7 +1919,7 @@
                 <w:noProof/>
                 <w:webHidden/>
               </w:rPr>
-              <w:instrText xml:space="preserve"> PAGEREF _Toc508631177 \h </w:instrText>
+              <w:instrText xml:space="preserve"> PAGEREF _Toc509133637 \h </w:instrText>
             </w:r>
             <w:r>
               <w:rPr>
@@ -1955,7 +1939,7 @@
                 <w:noProof/>
                 <w:webHidden/>
               </w:rPr>
-              <w:t>50</w:t>
+              <w:t>58</w:t>
             </w:r>
             <w:r>
               <w:rPr>
@@ -2003,7 +1987,7 @@
       <w:pPr>
         <w:pStyle w:val="Heading1"/>
       </w:pPr>
-      <w:bookmarkStart w:id="0" w:name="_Toc508631150"/>
+      <w:bookmarkStart w:id="0" w:name="_Toc509133610"/>
       <w:commentRangeStart w:id="1"/>
       <w:r>
         <w:lastRenderedPageBreak/>
@@ -2024,7 +2008,7 @@
       <w:pPr>
         <w:pStyle w:val="Heading2"/>
       </w:pPr>
-      <w:bookmarkStart w:id="2" w:name="_Toc508631151"/>
+      <w:bookmarkStart w:id="2" w:name="_Toc509133611"/>
       <w:r>
         <w:t>Introduction to Organisation and Client</w:t>
       </w:r>
@@ -2065,7 +2049,7 @@
       <w:pPr>
         <w:pStyle w:val="Heading2"/>
       </w:pPr>
-      <w:bookmarkStart w:id="4" w:name="_Toc508631152"/>
+      <w:bookmarkStart w:id="4" w:name="_Toc509133612"/>
       <w:r>
         <w:t>Outline of the Problem</w:t>
       </w:r>
@@ -2097,14 +2081,20 @@
     </w:p>
     <w:p>
       <w:r>
-        <w:t>The current system, if it were to be developed by the client, would consist of simple logic, and transparent decisions, where the AI would eventually become predictable and the interest from the end users in the game would drop very fast. Under the current system, the client would have to spend a lot of time explicitly programming the AI, in order to accommodate for specific scenarios, to emulate the nuanced decision making of a human. As a result, the client would like the AI to be competitive and a challenge for the end user, as well as this the game development deadline is 6 months,  consequently, the client requires the development time to be kept reasonable to this deadline.</w:t>
+        <w:t xml:space="preserve">The current system, if it were to be developed by the client, would consist of simple logic, and transparent decisions, where the AI would eventually become predictable and the interest from the end users in the game would drop very fast. Under the current system, the client would have to spend a lot of time explicitly programming the AI, in order to accommodate for specific scenarios, to emulate the nuanced decision making of a human. As a result, the client would like the AI to be competitive and a challenge for the end user, as well as this the game development deadline is 6 </w:t>
+      </w:r>
+      <w:r>
+        <w:t>months, consequently</w:t>
+      </w:r>
+      <w:r>
+        <w:t>, the client requires the development time to be kept reasonable to this deadline.</w:t>
       </w:r>
     </w:p>
     <w:p>
       <w:pPr>
         <w:pStyle w:val="Heading2"/>
       </w:pPr>
-      <w:bookmarkStart w:id="6" w:name="_Toc508631153"/>
+      <w:bookmarkStart w:id="6" w:name="_Toc509133613"/>
       <w:r>
         <w:t>Investigation</w:t>
       </w:r>
@@ -2334,7 +2324,7 @@
       <w:pPr>
         <w:pStyle w:val="Heading2"/>
       </w:pPr>
-      <w:bookmarkStart w:id="7" w:name="_Toc508631154"/>
+      <w:bookmarkStart w:id="7" w:name="_Toc509133614"/>
       <w:r>
         <w:t>Analysis of Investigation</w:t>
       </w:r>
@@ -2687,7 +2677,7 @@
       <w:pPr>
         <w:pStyle w:val="Heading2"/>
       </w:pPr>
-      <w:bookmarkStart w:id="8" w:name="_Toc508631155"/>
+      <w:bookmarkStart w:id="8" w:name="_Toc509133615"/>
       <w:commentRangeStart w:id="9"/>
       <w:r>
         <w:lastRenderedPageBreak/>
@@ -3313,7 +3303,7 @@
       <w:pPr>
         <w:pStyle w:val="Heading2"/>
       </w:pPr>
-      <w:bookmarkStart w:id="14" w:name="_Toc508631156"/>
+      <w:bookmarkStart w:id="14" w:name="_Toc509133616"/>
       <w:r>
         <w:lastRenderedPageBreak/>
         <w:t>Data Flow Diagram of Game</w:t>
@@ -3390,7 +3380,7 @@
         <w:pStyle w:val="Heading2"/>
         <w:jc w:val="center"/>
       </w:pPr>
-      <w:bookmarkStart w:id="15" w:name="_Toc508631157"/>
+      <w:bookmarkStart w:id="15" w:name="_Toc509133617"/>
       <w:r>
         <w:lastRenderedPageBreak/>
         <w:t>Data Flow Diagram of Current System</w:t>
@@ -3495,7 +3485,7 @@
       <w:pPr>
         <w:pStyle w:val="Heading2"/>
       </w:pPr>
-      <w:bookmarkStart w:id="16" w:name="_Toc508631158"/>
+      <w:bookmarkStart w:id="16" w:name="_Toc509133618"/>
       <w:commentRangeStart w:id="17"/>
       <w:r>
         <w:t>Research</w:t>
@@ -3888,7 +3878,7 @@
       <w:pPr>
         <w:pStyle w:val="Heading2"/>
       </w:pPr>
-      <w:bookmarkStart w:id="19" w:name="_Toc508631159"/>
+      <w:bookmarkStart w:id="19" w:name="_Toc509133619"/>
       <w:commentRangeStart w:id="20"/>
       <w:r>
         <w:t>Potential Solutions</w:t>
@@ -4286,7 +4276,7 @@
       <w:pPr>
         <w:pStyle w:val="Heading2"/>
       </w:pPr>
-      <w:bookmarkStart w:id="22" w:name="_Toc508631160"/>
+      <w:bookmarkStart w:id="22" w:name="_Toc509133620"/>
       <w:commentRangeStart w:id="23"/>
       <w:r>
         <w:t>Proposed Solution</w:t>
@@ -4342,7 +4332,7 @@
       <w:pPr>
         <w:pStyle w:val="Heading3"/>
       </w:pPr>
-      <w:bookmarkStart w:id="24" w:name="_Toc508631161"/>
+      <w:bookmarkStart w:id="24" w:name="_Toc509133621"/>
       <w:r>
         <w:lastRenderedPageBreak/>
         <w:t>Proposed Solution DFD</w:t>
@@ -4501,7 +4491,7 @@
       <w:pPr>
         <w:pStyle w:val="Heading3"/>
       </w:pPr>
-      <w:bookmarkStart w:id="25" w:name="_Toc508631162"/>
+      <w:bookmarkStart w:id="25" w:name="_Toc509133622"/>
       <w:r>
         <w:lastRenderedPageBreak/>
         <w:t>DFD for Game System</w:t>
@@ -4580,7 +4570,7 @@
       <w:pPr>
         <w:pStyle w:val="Heading3"/>
       </w:pPr>
-      <w:bookmarkStart w:id="26" w:name="_Toc508631163"/>
+      <w:bookmarkStart w:id="26" w:name="_Toc509133623"/>
       <w:r>
         <w:lastRenderedPageBreak/>
         <w:t>ERD for Proposed Solution</w:t>
@@ -4675,7 +4665,7 @@
       <w:pPr>
         <w:pStyle w:val="Heading3"/>
       </w:pPr>
-      <w:bookmarkStart w:id="28" w:name="_Toc508631164"/>
+      <w:bookmarkStart w:id="28" w:name="_Toc509133624"/>
       <w:commentRangeStart w:id="29"/>
       <w:r>
         <w:lastRenderedPageBreak/>
@@ -4786,7 +4776,7 @@
       <w:pPr>
         <w:pStyle w:val="Heading2"/>
       </w:pPr>
-      <w:bookmarkStart w:id="30" w:name="_Toc508631165"/>
+      <w:bookmarkStart w:id="30" w:name="_Toc509133625"/>
       <w:commentRangeStart w:id="31"/>
       <w:r>
         <w:lastRenderedPageBreak/>
@@ -4867,7 +4857,7 @@
       <w:pPr>
         <w:pStyle w:val="Heading1"/>
       </w:pPr>
-      <w:bookmarkStart w:id="33" w:name="_Toc508631166"/>
+      <w:bookmarkStart w:id="33" w:name="_Toc509133626"/>
       <w:commentRangeStart w:id="34"/>
       <w:commentRangeStart w:id="35"/>
       <w:r>
@@ -4883,7 +4873,6 @@
         </w:rPr>
         <w:commentReference w:id="34"/>
       </w:r>
-      <w:bookmarkEnd w:id="33"/>
       <w:commentRangeEnd w:id="35"/>
       <w:r>
         <w:rPr>
@@ -4893,12 +4882,13 @@
         </w:rPr>
         <w:commentReference w:id="35"/>
       </w:r>
+      <w:bookmarkEnd w:id="33"/>
     </w:p>
     <w:p>
       <w:pPr>
         <w:pStyle w:val="Heading2"/>
       </w:pPr>
-      <w:bookmarkStart w:id="36" w:name="_Toc508631167"/>
+      <w:bookmarkStart w:id="36" w:name="_Toc509133627"/>
       <w:r>
         <w:t>BlackJack Prototype</w:t>
       </w:r>
@@ -4908,7 +4898,7 @@
       <w:pPr>
         <w:pStyle w:val="Heading3"/>
       </w:pPr>
-      <w:bookmarkStart w:id="37" w:name="_Toc508631168"/>
+      <w:bookmarkStart w:id="37" w:name="_Toc509133628"/>
       <w:r>
         <w:t>Introduction</w:t>
       </w:r>
@@ -5057,7 +5047,7 @@
       <w:pPr>
         <w:pStyle w:val="Heading3"/>
       </w:pPr>
-      <w:bookmarkStart w:id="38" w:name="_Toc508631169"/>
+      <w:bookmarkStart w:id="38" w:name="_Toc509133629"/>
       <w:commentRangeStart w:id="39"/>
       <w:r>
         <w:lastRenderedPageBreak/>
@@ -9173,7 +9163,7 @@
       <w:pPr>
         <w:pStyle w:val="Heading3"/>
       </w:pPr>
-      <w:bookmarkStart w:id="41" w:name="_Toc508631170"/>
+      <w:bookmarkStart w:id="41" w:name="_Toc509133630"/>
       <w:commentRangeStart w:id="42"/>
       <w:r>
         <w:lastRenderedPageBreak/>
@@ -13399,20 +13389,19 @@
       <w:pPr>
         <w:pStyle w:val="Heading5"/>
       </w:pPr>
-      <w:bookmarkStart w:id="50" w:name="_Toc508631171"/>
-      <w:commentRangeStart w:id="51"/>
+      <w:commentRangeStart w:id="50"/>
       <w:r>
         <w:lastRenderedPageBreak/>
         <w:t>Behaviour based on Aggression Parameters</w:t>
       </w:r>
-      <w:commentRangeEnd w:id="51"/>
+      <w:commentRangeEnd w:id="50"/>
       <w:r>
         <w:rPr>
           <w:rStyle w:val="CommentReference"/>
           <w:rFonts w:asciiTheme="minorHAnsi" w:eastAsiaTheme="minorHAnsi" w:hAnsiTheme="minorHAnsi" w:cstheme="minorBidi"/>
           <w:color w:val="auto"/>
         </w:rPr>
-        <w:commentReference w:id="51"/>
+        <w:commentReference w:id="50"/>
       </w:r>
     </w:p>
     <w:p>
@@ -13424,24 +13413,26 @@
       <w:pPr>
         <w:pStyle w:val="Heading3"/>
       </w:pPr>
-      <w:commentRangeStart w:id="52"/>
+      <w:bookmarkStart w:id="51" w:name="_Toc509133631"/>
+      <w:bookmarkStart w:id="52" w:name="_GoBack"/>
+      <w:bookmarkEnd w:id="52"/>
       <w:commentRangeStart w:id="53"/>
       <w:commentRangeStart w:id="54"/>
+      <w:commentRangeStart w:id="55"/>
       <w:r>
         <w:lastRenderedPageBreak/>
         <w:t>Design – Neural Network Based AI</w:t>
       </w:r>
-      <w:commentRangeEnd w:id="52"/>
       <w:commentRangeEnd w:id="53"/>
+      <w:commentRangeEnd w:id="55"/>
       <w:r>
         <w:rPr>
           <w:rStyle w:val="CommentReference"/>
           <w:rFonts w:asciiTheme="minorHAnsi" w:eastAsiaTheme="minorHAnsi" w:hAnsiTheme="minorHAnsi" w:cstheme="minorBidi"/>
           <w:color w:val="auto"/>
         </w:rPr>
-        <w:commentReference w:id="52"/>
-      </w:r>
-      <w:bookmarkEnd w:id="50"/>
+        <w:commentReference w:id="53"/>
+      </w:r>
       <w:commentRangeEnd w:id="54"/>
       <w:r>
         <w:rPr>
@@ -13451,6 +13442,7 @@
         </w:rPr>
         <w:commentReference w:id="54"/>
       </w:r>
+      <w:bookmarkEnd w:id="51"/>
     </w:p>
     <w:p>
       <w:pPr>
@@ -13557,19 +13549,19 @@
       </w:r>
     </w:p>
     <w:p>
-      <w:commentRangeStart w:id="55"/>
       <w:commentRangeStart w:id="56"/>
+      <w:commentRangeStart w:id="57"/>
       <w:r>
         <w:lastRenderedPageBreak/>
         <w:t>In Conjunction with this, I will train this network with the following rewards and the following exploration strategy.</w:t>
       </w:r>
-      <w:commentRangeEnd w:id="55"/>
       <w:commentRangeEnd w:id="56"/>
+      <w:commentRangeEnd w:id="57"/>
       <w:r>
         <w:rPr>
           <w:rStyle w:val="CommentReference"/>
         </w:rPr>
-        <w:commentReference w:id="55"/>
+        <w:commentReference w:id="56"/>
       </w:r>
     </w:p>
     <w:p>
@@ -13701,18 +13693,18 @@
       <w:pPr>
         <w:pStyle w:val="Heading5"/>
       </w:pPr>
-      <w:commentRangeStart w:id="57"/>
+      <w:commentRangeStart w:id="58"/>
       <w:r>
         <w:t>Prototype Results:</w:t>
       </w:r>
-      <w:commentRangeEnd w:id="57"/>
+      <w:commentRangeEnd w:id="58"/>
       <w:r>
         <w:rPr>
           <w:rStyle w:val="CommentReference"/>
           <w:rFonts w:asciiTheme="minorHAnsi" w:eastAsiaTheme="minorHAnsi" w:hAnsiTheme="minorHAnsi" w:cstheme="minorBidi"/>
           <w:color w:val="auto"/>
         </w:rPr>
-        <w:commentReference w:id="57"/>
+        <w:commentReference w:id="58"/>
       </w:r>
     </w:p>
     <w:p>
@@ -13804,7 +13796,7 @@
         <w:rPr>
           <w:rStyle w:val="CommentReference"/>
         </w:rPr>
-        <w:commentReference w:id="56"/>
+        <w:commentReference w:id="57"/>
       </w:r>
       <w:r>
         <w:t>Prototype 2 Architecture and Design</w:t>
@@ -13924,16 +13916,16 @@
       <w:r>
         <w:t xml:space="preserve">the recurrent neural network design is more effective. Therefore, </w:t>
       </w:r>
-      <w:commentRangeStart w:id="58"/>
+      <w:commentRangeStart w:id="59"/>
       <w:r>
         <w:t>by implementing this now, it makes for an easier conversion later on.</w:t>
       </w:r>
-      <w:commentRangeEnd w:id="58"/>
+      <w:commentRangeEnd w:id="59"/>
       <w:r>
         <w:rPr>
           <w:rStyle w:val="CommentReference"/>
         </w:rPr>
-        <w:commentReference w:id="58"/>
+        <w:commentReference w:id="59"/>
       </w:r>
     </w:p>
     <w:p>
@@ -14026,16 +14018,16 @@
       </w:r>
     </w:p>
     <w:p>
-      <w:commentRangeStart w:id="59"/>
+      <w:commentRangeStart w:id="60"/>
       <w:r>
         <w:t xml:space="preserve">I will implement a simple class which will handle the experience sampling: </w:t>
       </w:r>
-      <w:commentRangeEnd w:id="59"/>
+      <w:commentRangeEnd w:id="60"/>
       <w:r>
         <w:rPr>
           <w:rStyle w:val="CommentReference"/>
         </w:rPr>
-        <w:commentReference w:id="59"/>
+        <w:commentReference w:id="60"/>
       </w:r>
     </w:p>
     <w:p>
@@ -14056,8 +14048,6 @@
       <w:r>
         <w:t xml:space="preserve"> on a given dataset, but then lose its ability to perform in the same way generally, because the network’s weights have been adapted to fit the nuances of the given dataset too much. An example of this is when a neural network is being trained in image classification, and it has a 95% accuracy rate for the training set, however, for a test set it may have only 60% accuracy. </w:t>
       </w:r>
-      <w:bookmarkStart w:id="60" w:name="_GoBack"/>
-      <w:bookmarkEnd w:id="60"/>
     </w:p>
     <w:p>
       <w:r>
@@ -14271,7 +14261,7 @@
       <w:pPr>
         <w:pStyle w:val="Heading3"/>
       </w:pPr>
-      <w:bookmarkStart w:id="61" w:name="_Toc508631172"/>
+      <w:bookmarkStart w:id="61" w:name="_Toc509133632"/>
       <w:r>
         <w:t>Design – Simple AI</w:t>
       </w:r>
@@ -14282,7 +14272,7 @@
       <w:pPr>
         <w:pStyle w:val="Heading3"/>
       </w:pPr>
-      <w:bookmarkStart w:id="62" w:name="_Toc508631173"/>
+      <w:bookmarkStart w:id="62" w:name="_Toc509133633"/>
       <w:r>
         <w:t>Design – Comparison Tool</w:t>
       </w:r>
@@ -14295,16 +14285,18 @@
       </w:pPr>
       <w:bookmarkStart w:id="63" w:name="_Toc505767396"/>
       <w:bookmarkStart w:id="64" w:name="_Toc508631174"/>
+      <w:bookmarkStart w:id="65" w:name="_Toc509133634"/>
       <w:r>
         <w:rPr>
           <w:rStyle w:val="CommentReference"/>
           <w:rFonts w:asciiTheme="minorHAnsi" w:eastAsiaTheme="minorHAnsi" w:hAnsiTheme="minorHAnsi" w:cstheme="minorBidi"/>
           <w:color w:val="auto"/>
         </w:rPr>
-        <w:commentReference w:id="53"/>
+        <w:commentReference w:id="55"/>
       </w:r>
       <w:bookmarkEnd w:id="63"/>
       <w:bookmarkEnd w:id="64"/>
+      <w:bookmarkEnd w:id="65"/>
     </w:p>
     <w:p>
       <w:pPr>
@@ -14315,7 +14307,7 @@
           <w:u w:val="single"/>
         </w:rPr>
       </w:pPr>
-      <w:bookmarkStart w:id="65" w:name="_Toc508631175"/>
+      <w:bookmarkStart w:id="66" w:name="_Toc509133635"/>
       <w:r>
         <w:rPr>
           <w:rStyle w:val="Heading2Char"/>
@@ -14336,7 +14328,7 @@
         </w:rPr>
         <w:t>Development</w:t>
       </w:r>
-      <w:bookmarkEnd w:id="65"/>
+      <w:bookmarkEnd w:id="66"/>
       <w:r>
         <w:br/>
       </w:r>
@@ -14345,11 +14337,11 @@
       <w:pPr>
         <w:pStyle w:val="Heading1"/>
       </w:pPr>
-      <w:bookmarkStart w:id="66" w:name="_Toc508631176"/>
+      <w:bookmarkStart w:id="67" w:name="_Toc509133636"/>
       <w:r>
         <w:t>Testing</w:t>
       </w:r>
-      <w:bookmarkEnd w:id="66"/>
+      <w:bookmarkEnd w:id="67"/>
       <w:r>
         <w:t xml:space="preserve"> </w:t>
       </w:r>
@@ -14366,11 +14358,11 @@
       <w:pPr>
         <w:pStyle w:val="Heading1"/>
       </w:pPr>
-      <w:bookmarkStart w:id="67" w:name="_Toc508631177"/>
+      <w:bookmarkStart w:id="68" w:name="_Toc509133637"/>
       <w:r>
         <w:t>Evaluation</w:t>
       </w:r>
-      <w:bookmarkEnd w:id="67"/>
+      <w:bookmarkEnd w:id="68"/>
     </w:p>
     <w:sectPr>
       <w:pgSz w:w="11906" w:h="16838"/>
@@ -14852,7 +14844,7 @@
       </w:r>
     </w:p>
   </w:comment>
-  <w:comment w:id="51" w:author="William GILROY [2]" w:date="2018-03-12T15:18:00Z" w:initials="WG">
+  <w:comment w:id="50" w:author="William GILROY [2]" w:date="2018-03-12T15:18:00Z" w:initials="WG">
     <w:p>
       <w:pPr>
         <w:pStyle w:val="CommentText"/>
@@ -14868,7 +14860,7 @@
       </w:r>
     </w:p>
   </w:comment>
-  <w:comment w:id="52" w:author="William GILROY [2]" w:date="2017-12-19T11:07:00Z" w:initials="WG">
+  <w:comment w:id="53" w:author="William GILROY [2]" w:date="2017-12-19T11:07:00Z" w:initials="WG">
     <w:p>
       <w:pPr>
         <w:pStyle w:val="CommentText"/>
@@ -14900,7 +14892,7 @@
       </w:r>
     </w:p>
   </w:comment>
-  <w:comment w:id="55" w:author="William GILROY [2]" w:date="2018-02-07T11:46:00Z" w:initials="WG">
+  <w:comment w:id="56" w:author="William GILROY [2]" w:date="2018-02-07T11:46:00Z" w:initials="WG">
     <w:p>
       <w:pPr>
         <w:pStyle w:val="CommentText"/>
@@ -14916,7 +14908,7 @@
       </w:r>
     </w:p>
   </w:comment>
-  <w:comment w:id="57" w:author="William GILROY [2]" w:date="2018-02-07T11:48:00Z" w:initials="WG">
+  <w:comment w:id="58" w:author="William GILROY [2]" w:date="2018-02-07T11:48:00Z" w:initials="WG">
     <w:p>
       <w:pPr>
         <w:pStyle w:val="CommentText"/>
@@ -14932,7 +14924,7 @@
       </w:r>
     </w:p>
   </w:comment>
-  <w:comment w:id="56" w:author="%username%" w:date="2018-02-07T11:45:00Z" w:initials="%">
+  <w:comment w:id="57" w:author="%username%" w:date="2018-02-07T11:45:00Z" w:initials="%">
     <w:p>
       <w:pPr>
         <w:pStyle w:val="CommentText"/>
@@ -14945,7 +14937,7 @@
       </w:r>
     </w:p>
   </w:comment>
-  <w:comment w:id="58" w:author="William GILROY [2]" w:date="2018-03-14T19:08:00Z" w:initials="WG">
+  <w:comment w:id="59" w:author="William GILROY [2]" w:date="2018-03-14T19:08:00Z" w:initials="WG">
     <w:p>
       <w:pPr>
         <w:pStyle w:val="CommentText"/>
@@ -14961,7 +14953,7 @@
       </w:r>
     </w:p>
   </w:comment>
-  <w:comment w:id="59" w:author="William GILROY [2]" w:date="2018-03-14T19:58:00Z" w:initials="WG">
+  <w:comment w:id="60" w:author="William GILROY [2]" w:date="2018-03-14T19:58:00Z" w:initials="WG">
     <w:p>
       <w:pPr>
         <w:pStyle w:val="CommentText"/>
@@ -14977,7 +14969,7 @@
       </w:r>
     </w:p>
   </w:comment>
-  <w:comment w:id="53" w:author="%username%" w:date="2017-12-19T11:06:00Z" w:initials="%">
+  <w:comment w:id="55" w:author="%username%" w:date="2017-12-19T11:06:00Z" w:initials="%">
     <w:p>
       <w:pPr>
         <w:pStyle w:val="CommentText"/>
@@ -15138,7 +15130,7 @@
           <w:rPr>
             <w:noProof/>
           </w:rPr>
-          <w:t>58</w:t>
+          <w:t>56</w:t>
         </w:r>
         <w:r>
           <w:rPr>
@@ -17655,6 +17647,7 @@
     <w:lsdException w:name="HTML Sample" w:semiHidden="1" w:unhideWhenUsed="1"/>
     <w:lsdException w:name="HTML Typewriter" w:semiHidden="1" w:unhideWhenUsed="1"/>
     <w:lsdException w:name="HTML Variable" w:semiHidden="1" w:unhideWhenUsed="1"/>
+    <w:lsdException w:name="Normal Table" w:semiHidden="1" w:unhideWhenUsed="1"/>
     <w:lsdException w:name="annotation subject" w:semiHidden="1" w:unhideWhenUsed="1"/>
     <w:lsdException w:name="No List" w:semiHidden="1" w:unhideWhenUsed="1"/>
     <w:lsdException w:name="Outline List 1" w:semiHidden="1" w:unhideWhenUsed="1"/>
@@ -17698,8 +17691,10 @@
     <w:lsdException w:name="Table Elegant" w:semiHidden="1" w:unhideWhenUsed="1"/>
     <w:lsdException w:name="Table Professional" w:semiHidden="1" w:unhideWhenUsed="1"/>
     <w:lsdException w:name="Table Subtle 1" w:semiHidden="1" w:unhideWhenUsed="1"/>
+    <w:lsdException w:name="Table Subtle 2" w:semiHidden="1" w:unhideWhenUsed="1"/>
     <w:lsdException w:name="Table Web 1" w:semiHidden="1" w:unhideWhenUsed="1"/>
     <w:lsdException w:name="Table Web 2" w:semiHidden="1" w:unhideWhenUsed="1"/>
+    <w:lsdException w:name="Table Web 3" w:semiHidden="1" w:unhideWhenUsed="1"/>
     <w:lsdException w:name="Balloon Text" w:semiHidden="1" w:unhideWhenUsed="1"/>
     <w:lsdException w:name="Table Grid" w:uiPriority="59"/>
     <w:lsdException w:name="Table Theme" w:semiHidden="1" w:unhideWhenUsed="1"/>
@@ -18777,7 +18772,7 @@
 </file>
 
 <file path=customXml/itemProps1.xml><?xml version="1.0" encoding="utf-8"?>
-<ds:datastoreItem xmlns:ds="http://schemas.openxmlformats.org/officeDocument/2006/customXml" ds:itemID="{E636A6B1-8A9F-45EF-A368-89693B770C0B}">
+<ds:datastoreItem xmlns:ds="http://schemas.openxmlformats.org/officeDocument/2006/customXml" ds:itemID="{34F58798-9EA7-419B-881B-2643FCA41B53}">
   <ds:schemaRefs>
     <ds:schemaRef ds:uri="http://schemas.openxmlformats.org/officeDocument/2006/bibliography"/>
   </ds:schemaRefs>

</xml_diff>

<commit_message>
added comparison tool obj
</commit_message>
<xml_diff>
--- a/WriteUp/NEA.docx
+++ b/WriteUp/NEA.docx
@@ -2758,6 +2758,7 @@
       </w:pPr>
       <w:bookmarkStart w:id="8" w:name="_Toc509133615"/>
       <w:commentRangeStart w:id="9"/>
+      <w:commentRangeStart w:id="10"/>
       <w:r>
         <w:t>Objectives</w:t>
       </w:r>
@@ -2809,6 +2810,8 @@
       <w:r>
         <w:t>Furthermore, competitive means:</w:t>
       </w:r>
+      <w:bookmarkStart w:id="11" w:name="_GoBack"/>
+      <w:bookmarkEnd w:id="11"/>
     </w:p>
     <w:p>
       <w:pPr>
@@ -2842,7 +2845,7 @@
       <w:r>
         <w:t xml:space="preserve">e countered easily. </w:t>
       </w:r>
-      <w:commentRangeStart w:id="10"/>
+      <w:commentRangeStart w:id="12"/>
       <w:r>
         <w:t xml:space="preserve">For example, </w:t>
       </w:r>
@@ -2861,12 +2864,12 @@
       <w:r>
         <w:t xml:space="preserve"> then it is too predictable.</w:t>
       </w:r>
-      <w:commentRangeEnd w:id="10"/>
+      <w:commentRangeEnd w:id="12"/>
       <w:r>
         <w:rPr>
           <w:rStyle w:val="CommentReference"/>
         </w:rPr>
-        <w:commentReference w:id="10"/>
+        <w:commentReference w:id="12"/>
       </w:r>
       <w:r>
         <w:t xml:space="preserve"> </w:t>
@@ -2884,7 +2887,10 @@
         <w:t xml:space="preserve">This objective does not apply during scenarios in a game for which there is a strictly dominant strategy – for example, if the game were blackjack, then </w:t>
       </w:r>
       <w:r>
-        <w:t xml:space="preserve">hitting when on a hand value of less than 11 or standing when on 21 are both strictly dominant strategies. In these cases, the AI should prioritise the strictly dominant strategy, rather than the adaptability, as </w:t>
+        <w:t>hitting when on a hand value of less than 11 or standing when on 21 are both strictly dominant strategies. In these cases, the AI should prioritise the strictly dominant strategy, r</w:t>
+      </w:r>
+      <w:r>
+        <w:t>ather than the adaptability.</w:t>
       </w:r>
     </w:p>
     <w:p>
@@ -3056,27 +3062,27 @@
           <w:numId w:val="8"/>
         </w:numPr>
       </w:pPr>
-      <w:commentRangeStart w:id="11"/>
-      <w:commentRangeStart w:id="12"/>
+      <w:commentRangeStart w:id="13"/>
+      <w:commentRangeStart w:id="14"/>
       <w:r>
         <w:t xml:space="preserve">Another example of a game principle it should stick to is the </w:t>
       </w:r>
       <w:r>
         <w:t xml:space="preserve">fundamental </w:t>
       </w:r>
-      <w:commentRangeEnd w:id="11"/>
-      <w:commentRangeEnd w:id="12"/>
+      <w:commentRangeEnd w:id="13"/>
+      <w:commentRangeEnd w:id="14"/>
       <w:r>
         <w:rPr>
           <w:rStyle w:val="CommentReference"/>
         </w:rPr>
-        <w:commentReference w:id="12"/>
+        <w:commentReference w:id="13"/>
       </w:r>
       <w:r>
         <w:rPr>
           <w:rStyle w:val="CommentReference"/>
         </w:rPr>
-        <w:commentReference w:id="11"/>
+        <w:commentReference w:id="14"/>
       </w:r>
       <w:r>
         <w:t xml:space="preserve">theorem of </w:t>
@@ -3110,16 +3116,16 @@
           <w:numId w:val="5"/>
         </w:numPr>
       </w:pPr>
-      <w:commentRangeStart w:id="13"/>
+      <w:commentRangeStart w:id="15"/>
       <w:r>
         <w:t>The module for the AI should provide a very restrictive interface, in order to prevent the end user from destructively adding games to the training, or changing the behaviour of the AI in any sort of way.</w:t>
       </w:r>
-      <w:commentRangeEnd w:id="13"/>
+      <w:commentRangeEnd w:id="15"/>
       <w:r>
         <w:rPr>
           <w:rStyle w:val="CommentReference"/>
         </w:rPr>
-        <w:commentReference w:id="13"/>
+        <w:commentReference w:id="15"/>
       </w:r>
     </w:p>
     <w:p>
@@ -3165,6 +3171,13 @@
       <w:r>
         <w:t xml:space="preserve"> list of options the user can select from. Moreover, this aspect of the AI should not be adjustable within the game, so this interface should be disabled whilst the AI is in a game.</w:t>
       </w:r>
+      <w:commentRangeEnd w:id="10"/>
+      <w:r>
+        <w:rPr>
+          <w:rStyle w:val="CommentReference"/>
+        </w:rPr>
+        <w:commentReference w:id="10"/>
+      </w:r>
     </w:p>
     <w:p>
       <w:pPr>
@@ -3179,16 +3192,16 @@
           <w:numId w:val="5"/>
         </w:numPr>
       </w:pPr>
-      <w:commentRangeStart w:id="14"/>
+      <w:commentRangeStart w:id="16"/>
       <w:r>
         <w:t>Externally to playing the game, the AI needs to be configured to  play with differing playing personalities:</w:t>
       </w:r>
-      <w:commentRangeEnd w:id="14"/>
+      <w:commentRangeEnd w:id="16"/>
       <w:r>
         <w:rPr>
           <w:rStyle w:val="CommentReference"/>
         </w:rPr>
-        <w:commentReference w:id="14"/>
+        <w:commentReference w:id="16"/>
       </w:r>
     </w:p>
     <w:p>
@@ -3410,16 +3423,16 @@
           <w:numId w:val="6"/>
         </w:numPr>
       </w:pPr>
-      <w:commentRangeStart w:id="15"/>
+      <w:commentRangeStart w:id="17"/>
       <w:r>
         <w:t>If the AI plays enough games against a significant user, which dominates the AI, the AI should attempt to identify the playstyle of this player, and retrain itself to play against this style in particular, then apply this new training either to this player, or players with a similar style, if the training it already has is not adequate.</w:t>
       </w:r>
-      <w:commentRangeEnd w:id="15"/>
+      <w:commentRangeEnd w:id="17"/>
       <w:r>
         <w:rPr>
           <w:rStyle w:val="CommentReference"/>
         </w:rPr>
-        <w:commentReference w:id="15"/>
+        <w:commentReference w:id="17"/>
       </w:r>
     </w:p>
     <w:p>
@@ -3556,7 +3569,7 @@
           <w:numId w:val="13"/>
         </w:numPr>
       </w:pPr>
-      <w:commentRangeStart w:id="16"/>
+      <w:commentRangeStart w:id="18"/>
       <w:r>
         <w:t xml:space="preserve">There should be a relationship between three tables </w:t>
       </w:r>
@@ -3566,12 +3579,12 @@
       <w:r>
         <w:t xml:space="preserve">; which will contain information about each move in the game, and lastly a table of games, connecting multiple users to a single game. </w:t>
       </w:r>
-      <w:commentRangeEnd w:id="16"/>
+      <w:commentRangeEnd w:id="18"/>
       <w:r>
         <w:rPr>
           <w:rStyle w:val="CommentReference"/>
         </w:rPr>
-        <w:commentReference w:id="16"/>
+        <w:commentReference w:id="18"/>
       </w:r>
     </w:p>
     <w:p>
@@ -3594,21 +3607,16 @@
           <w:numId w:val="13"/>
         </w:numPr>
       </w:pPr>
-      <w:commentRangeStart w:id="17"/>
-      <w:r>
-        <w:t>As the client potentially would like the final product to be web-based, multipl</w:t>
-      </w:r>
-      <w:bookmarkStart w:id="18" w:name="_GoBack"/>
-      <w:bookmarkEnd w:id="18"/>
-      <w:r>
-        <w:t>e instances and connections to this database and AI is possible, consequently, some safety features should be implemented to prevent possible conflicts. An example, of this may be the use of timestamp ordering or serialisation.</w:t>
-      </w:r>
-      <w:commentRangeEnd w:id="17"/>
+      <w:commentRangeStart w:id="19"/>
+      <w:r>
+        <w:t>As the client potentially would like the final product to be web-based, multiple instances and connections to this database and AI is possible, consequently, some safety features should be implemented to prevent possible conflicts. An example, of this may be the use of timestamp ordering or serialisation.</w:t>
+      </w:r>
+      <w:commentRangeEnd w:id="19"/>
       <w:r>
         <w:rPr>
           <w:rStyle w:val="CommentReference"/>
         </w:rPr>
-        <w:commentReference w:id="17"/>
+        <w:commentReference w:id="19"/>
       </w:r>
     </w:p>
     <w:p>
@@ -3619,21 +3627,280 @@
           <w:numId w:val="5"/>
         </w:numPr>
       </w:pPr>
-      <w:commentRangeStart w:id="19"/>
-      <w:r>
-        <w:t xml:space="preserve">COMPARISON TOOL OBJECTIVES </w:t>
-      </w:r>
-      <w:commentRangeEnd w:id="19"/>
-      <w:r>
-        <w:rPr>
-          <w:rStyle w:val="CommentReference"/>
-        </w:rPr>
-        <w:commentReference w:id="19"/>
-      </w:r>
-    </w:p>
-    <w:p>
-      <w:pPr>
-        <w:pStyle w:val="Heading3"/>
+      <w:r>
+        <w:t xml:space="preserve">The end user would like to gain a deeper understanding of the dynamics of different playstyles, and agent types in a game setting. As a result, he would like a tool which can be used to get different data about different games, and then parse this to output easily understandable information about how different players or agent parameters lead to different </w:t>
+      </w:r>
+      <w:proofErr w:type="spellStart"/>
+      <w:r>
+        <w:t>winrates</w:t>
+      </w:r>
+      <w:proofErr w:type="spellEnd"/>
+      <w:r>
+        <w:t xml:space="preserve"> or behaviours.</w:t>
+      </w:r>
+    </w:p>
+    <w:p>
+      <w:pPr>
+        <w:pStyle w:val="ListParagraph"/>
+        <w:numPr>
+          <w:ilvl w:val="1"/>
+          <w:numId w:val="5"/>
+        </w:numPr>
+      </w:pPr>
+      <w:r>
+        <w:t>Firstly, this comparison tool should be able to parse data provided to it from a database. In the design section, the design of this database, will show the format of data this tool should be able to parse.</w:t>
+      </w:r>
+    </w:p>
+    <w:p>
+      <w:pPr>
+        <w:pStyle w:val="ListParagraph"/>
+        <w:numPr>
+          <w:ilvl w:val="1"/>
+          <w:numId w:val="5"/>
+        </w:numPr>
+      </w:pPr>
+      <w:r>
+        <w:t>The tool needs to be able to output information about players or agents both in isolation, and in relation to other players</w:t>
+      </w:r>
+    </w:p>
+    <w:p>
+      <w:pPr>
+        <w:pStyle w:val="ListParagraph"/>
+        <w:numPr>
+          <w:ilvl w:val="2"/>
+          <w:numId w:val="5"/>
+        </w:numPr>
+      </w:pPr>
+      <w:r>
+        <w:t xml:space="preserve">In isolation, the tool should provide data about the general </w:t>
+      </w:r>
+      <w:proofErr w:type="spellStart"/>
+      <w:r>
+        <w:t>winrate</w:t>
+      </w:r>
+      <w:proofErr w:type="spellEnd"/>
+      <w:r>
+        <w:t xml:space="preserve"> of the agent, as well as common statistics: for example, for blackjack information should be calculated about what value an agent or player likes to stand, on average.</w:t>
+      </w:r>
+    </w:p>
+    <w:p>
+      <w:pPr>
+        <w:pStyle w:val="ListParagraph"/>
+        <w:numPr>
+          <w:ilvl w:val="2"/>
+          <w:numId w:val="5"/>
+        </w:numPr>
+      </w:pPr>
+      <w:r>
+        <w:t xml:space="preserve">In relation to other users, the tool should output data about </w:t>
+      </w:r>
+      <w:proofErr w:type="spellStart"/>
+      <w:r>
+        <w:t>winrates</w:t>
+      </w:r>
+      <w:proofErr w:type="spellEnd"/>
+      <w:r>
+        <w:t xml:space="preserve">, in both a specific and general way. </w:t>
+      </w:r>
+    </w:p>
+    <w:p>
+      <w:pPr>
+        <w:pStyle w:val="ListParagraph"/>
+        <w:numPr>
+          <w:ilvl w:val="3"/>
+          <w:numId w:val="5"/>
+        </w:numPr>
+      </w:pPr>
+      <w:r>
+        <w:t xml:space="preserve">Specifically, if there are standout users that the </w:t>
+      </w:r>
+      <w:r>
+        <w:t>user being analysed has a high play-rate against, or a high win-rate/loss-rate against.</w:t>
+      </w:r>
+    </w:p>
+    <w:p>
+      <w:pPr>
+        <w:pStyle w:val="ListParagraph"/>
+        <w:numPr>
+          <w:ilvl w:val="3"/>
+          <w:numId w:val="5"/>
+        </w:numPr>
+      </w:pPr>
+      <w:r>
+        <w:t xml:space="preserve"> In general, if there is a particular classification of playstyle which the user is particularly good against, or particularly bad against, then this information should be calculated. </w:t>
+      </w:r>
+    </w:p>
+    <w:p>
+      <w:pPr>
+        <w:pStyle w:val="ListParagraph"/>
+        <w:numPr>
+          <w:ilvl w:val="3"/>
+          <w:numId w:val="5"/>
+        </w:numPr>
+      </w:pPr>
+      <w:r>
+        <w:t>On the other hand, if the player is particularly balanced in terms of their win rates against different playstyles, then this should also be displayed.</w:t>
+      </w:r>
+    </w:p>
+    <w:p>
+      <w:pPr>
+        <w:pStyle w:val="ListParagraph"/>
+        <w:numPr>
+          <w:ilvl w:val="3"/>
+          <w:numId w:val="5"/>
+        </w:numPr>
+      </w:pPr>
+      <w:r>
+        <w:t>The change in data over time should be calculated, so that any trends in the user behaviour can be output.</w:t>
+      </w:r>
+    </w:p>
+    <w:p>
+      <w:pPr>
+        <w:pStyle w:val="ListParagraph"/>
+        <w:numPr>
+          <w:ilvl w:val="2"/>
+          <w:numId w:val="5"/>
+        </w:numPr>
+      </w:pPr>
+      <w:r>
+        <w:t>In relation to other users, a hidden MMR (Matchmaking rank) value should be calculated so that users can be matched up with people of a similar skill level</w:t>
+      </w:r>
+      <w:r>
+        <w:t>. The different difficulty of agents should also get their own MMR value, so that it can be easily predictable what skill of user they will be matched up against</w:t>
+      </w:r>
+    </w:p>
+    <w:p>
+      <w:pPr>
+        <w:pStyle w:val="ListParagraph"/>
+        <w:numPr>
+          <w:ilvl w:val="3"/>
+          <w:numId w:val="5"/>
+        </w:numPr>
+      </w:pPr>
+      <w:r>
+        <w:t>The user should have a required number of placement matches before they are given a viewable MMR</w:t>
+      </w:r>
+    </w:p>
+    <w:p>
+      <w:pPr>
+        <w:pStyle w:val="ListParagraph"/>
+        <w:numPr>
+          <w:ilvl w:val="3"/>
+          <w:numId w:val="5"/>
+        </w:numPr>
+      </w:pPr>
+      <w:r>
+        <w:t>This MMR value should be updated after every game, and should increase with a win, and decrease with a loss.</w:t>
+      </w:r>
+    </w:p>
+    <w:p>
+      <w:pPr>
+        <w:pStyle w:val="ListParagraph"/>
+        <w:numPr>
+          <w:ilvl w:val="3"/>
+          <w:numId w:val="5"/>
+        </w:numPr>
+      </w:pPr>
+      <w:r>
+        <w:t>The relative change of a user’s MMR should be scaled with the difference in MMR between players – for example, if a low ranked player defeats a high ranked player, they should gain more MMR than they would playing against people of a similar skill level.</w:t>
+      </w:r>
+    </w:p>
+    <w:p>
+      <w:pPr>
+        <w:pStyle w:val="ListParagraph"/>
+        <w:numPr>
+          <w:ilvl w:val="3"/>
+          <w:numId w:val="5"/>
+        </w:numPr>
+      </w:pPr>
+      <w:r>
+        <w:t>Users should be matched with other players of a similar skill level.</w:t>
+      </w:r>
+    </w:p>
+    <w:p>
+      <w:pPr>
+        <w:pStyle w:val="ListParagraph"/>
+        <w:numPr>
+          <w:ilvl w:val="1"/>
+          <w:numId w:val="5"/>
+        </w:numPr>
+      </w:pPr>
+      <w:r>
+        <w:t>This all the information calculated by this comparison tool should be output in a visual way so that the user can easily understand the information being shown.</w:t>
+      </w:r>
+    </w:p>
+    <w:p>
+      <w:pPr>
+        <w:pStyle w:val="ListParagraph"/>
+        <w:numPr>
+          <w:ilvl w:val="2"/>
+          <w:numId w:val="5"/>
+        </w:numPr>
+      </w:pPr>
+      <w:r>
+        <w:t>For isolated information about a user, a line graph, or similar chart, should be output, so that the change in the user’s behaviour over time can be plotted.</w:t>
+      </w:r>
+    </w:p>
+    <w:p>
+      <w:pPr>
+        <w:pStyle w:val="ListParagraph"/>
+        <w:numPr>
+          <w:ilvl w:val="2"/>
+          <w:numId w:val="5"/>
+        </w:numPr>
+      </w:pPr>
+      <w:r>
+        <w:t xml:space="preserve">In relation to other players, a graph could be output, which would show the relationships of </w:t>
+      </w:r>
+      <w:proofErr w:type="spellStart"/>
+      <w:r>
+        <w:t>playrate</w:t>
+      </w:r>
+      <w:proofErr w:type="spellEnd"/>
+      <w:r>
+        <w:t xml:space="preserve"> and </w:t>
+      </w:r>
+      <w:proofErr w:type="spellStart"/>
+      <w:r>
+        <w:t>winrate</w:t>
+      </w:r>
+      <w:proofErr w:type="spellEnd"/>
+      <w:r>
+        <w:t xml:space="preserve"> between players, where thicker lines would show a stronger connection.</w:t>
+      </w:r>
+    </w:p>
+    <w:p>
+      <w:pPr>
+        <w:pStyle w:val="ListParagraph"/>
+        <w:numPr>
+          <w:ilvl w:val="1"/>
+          <w:numId w:val="5"/>
+        </w:numPr>
+      </w:pPr>
+      <w:r>
+        <w:t>This tool should be intuitive for the user to user, as a result a UI should be produced which would allow the client to navigate the tool and choose different parameters.</w:t>
+      </w:r>
+      <w:r>
+        <w:t xml:space="preserve"> </w:t>
+      </w:r>
+      <w:r>
+        <w:t xml:space="preserve">This tool should allow the client to enter a user’s id, and choose which </w:t>
+      </w:r>
+      <w:r>
+        <w:t xml:space="preserve">different aspect of the user the client would like to view – such as </w:t>
+      </w:r>
+      <w:proofErr w:type="spellStart"/>
+      <w:r>
+        <w:t>winrate</w:t>
+      </w:r>
+      <w:proofErr w:type="spellEnd"/>
+      <w:r>
+        <w:t xml:space="preserve">, or best/worst playstyles to play against. </w:t>
+      </w:r>
+    </w:p>
+    <w:p/>
+    <w:p>
+      <w:pPr>
         <w:sectPr>
           <w:headerReference w:type="default" r:id="rId10"/>
           <w:footerReference w:type="default" r:id="rId11"/>
@@ -3644,7 +3911,13 @@
         </w:sectPr>
       </w:pPr>
       <w:r>
-        <w:br w:type="page"/>
+        <w:tab/>
+      </w:r>
+      <w:r>
+        <w:tab/>
+      </w:r>
+      <w:r>
+        <w:tab/>
       </w:r>
     </w:p>
     <w:p>
@@ -8541,7 +8814,7 @@
                     </wp:anchor>
                   </w:drawing>
                 </mc:Choice>
-                <mc:Fallback xmlns:w16cid="http://schemas.microsoft.com/office/word/2016/wordml/cid" xmlns:am3d="http://schemas.microsoft.com/office/drawing/2017/model3d" xmlns:aink="http://schemas.microsoft.com/office/drawing/2016/ink" xmlns:cx8="http://schemas.microsoft.com/office/drawing/2016/5/14/chartex" xmlns:cx7="http://schemas.microsoft.com/office/drawing/2016/5/13/chartex" xmlns:cx6="http://schemas.microsoft.com/office/drawing/2016/5/12/chartex" xmlns:cx5="http://schemas.microsoft.com/office/drawing/2016/5/11/chartex" xmlns:cx4="http://schemas.microsoft.com/office/drawing/2016/5/10/chartex" xmlns:cx3="http://schemas.microsoft.com/office/drawing/2016/5/9/chartex" xmlns:cx2="http://schemas.microsoft.com/office/drawing/2015/10/21/chartex" xmlns:cx1="http://schemas.microsoft.com/office/drawing/2015/9/8/chartex">
+                <mc:Fallback xmlns:cx1="http://schemas.microsoft.com/office/drawing/2015/9/8/chartex" xmlns:cx2="http://schemas.microsoft.com/office/drawing/2015/10/21/chartex" xmlns:cx3="http://schemas.microsoft.com/office/drawing/2016/5/9/chartex" xmlns:cx4="http://schemas.microsoft.com/office/drawing/2016/5/10/chartex" xmlns:cx5="http://schemas.microsoft.com/office/drawing/2016/5/11/chartex" xmlns:cx6="http://schemas.microsoft.com/office/drawing/2016/5/12/chartex" xmlns:cx7="http://schemas.microsoft.com/office/drawing/2016/5/13/chartex" xmlns:cx8="http://schemas.microsoft.com/office/drawing/2016/5/14/chartex" xmlns:aink="http://schemas.microsoft.com/office/drawing/2016/ink" xmlns:am3d="http://schemas.microsoft.com/office/drawing/2017/model3d" xmlns:w16cid="http://schemas.microsoft.com/office/word/2016/wordml/cid">
                   <w:pict>
                     <v:shapetype w14:anchorId="132D1B89" id="_x0000_t32" coordsize="21600,21600" o:spt="32" o:oned="t" path="m,l21600,21600e" filled="f">
                       <v:path arrowok="t" fillok="f" o:connecttype="none"/>
@@ -9305,7 +9578,7 @@
                     </wp:anchor>
                   </w:drawing>
                 </mc:Choice>
-                <mc:Fallback xmlns:w16cid="http://schemas.microsoft.com/office/word/2016/wordml/cid" xmlns:am3d="http://schemas.microsoft.com/office/drawing/2017/model3d" xmlns:aink="http://schemas.microsoft.com/office/drawing/2016/ink" xmlns:cx8="http://schemas.microsoft.com/office/drawing/2016/5/14/chartex" xmlns:cx7="http://schemas.microsoft.com/office/drawing/2016/5/13/chartex" xmlns:cx6="http://schemas.microsoft.com/office/drawing/2016/5/12/chartex" xmlns:cx5="http://schemas.microsoft.com/office/drawing/2016/5/11/chartex" xmlns:cx4="http://schemas.microsoft.com/office/drawing/2016/5/10/chartex" xmlns:cx3="http://schemas.microsoft.com/office/drawing/2016/5/9/chartex" xmlns:cx2="http://schemas.microsoft.com/office/drawing/2015/10/21/chartex" xmlns:cx1="http://schemas.microsoft.com/office/drawing/2015/9/8/chartex">
+                <mc:Fallback xmlns:cx1="http://schemas.microsoft.com/office/drawing/2015/9/8/chartex" xmlns:cx2="http://schemas.microsoft.com/office/drawing/2015/10/21/chartex" xmlns:cx3="http://schemas.microsoft.com/office/drawing/2016/5/9/chartex" xmlns:cx4="http://schemas.microsoft.com/office/drawing/2016/5/10/chartex" xmlns:cx5="http://schemas.microsoft.com/office/drawing/2016/5/11/chartex" xmlns:cx6="http://schemas.microsoft.com/office/drawing/2016/5/12/chartex" xmlns:cx7="http://schemas.microsoft.com/office/drawing/2016/5/13/chartex" xmlns:cx8="http://schemas.microsoft.com/office/drawing/2016/5/14/chartex" xmlns:aink="http://schemas.microsoft.com/office/drawing/2016/ink" xmlns:am3d="http://schemas.microsoft.com/office/drawing/2017/model3d" xmlns:w16cid="http://schemas.microsoft.com/office/word/2016/wordml/cid">
                   <w:pict>
                     <v:shapetype w14:anchorId="335C196E" id="_x0000_t32" coordsize="21600,21600" o:spt="32" o:oned="t" path="m,l21600,21600e" filled="f">
                       <v:path arrowok="t" fillok="f" o:connecttype="none"/>
@@ -10425,7 +10698,7 @@
                     </wp:anchor>
                   </w:drawing>
                 </mc:Choice>
-                <mc:Fallback xmlns:w16cid="http://schemas.microsoft.com/office/word/2016/wordml/cid" xmlns:am3d="http://schemas.microsoft.com/office/drawing/2017/model3d" xmlns:aink="http://schemas.microsoft.com/office/drawing/2016/ink" xmlns:cx8="http://schemas.microsoft.com/office/drawing/2016/5/14/chartex" xmlns:cx7="http://schemas.microsoft.com/office/drawing/2016/5/13/chartex" xmlns:cx6="http://schemas.microsoft.com/office/drawing/2016/5/12/chartex" xmlns:cx5="http://schemas.microsoft.com/office/drawing/2016/5/11/chartex" xmlns:cx4="http://schemas.microsoft.com/office/drawing/2016/5/10/chartex" xmlns:cx3="http://schemas.microsoft.com/office/drawing/2016/5/9/chartex" xmlns:cx2="http://schemas.microsoft.com/office/drawing/2015/10/21/chartex" xmlns:cx1="http://schemas.microsoft.com/office/drawing/2015/9/8/chartex">
+                <mc:Fallback xmlns:cx1="http://schemas.microsoft.com/office/drawing/2015/9/8/chartex" xmlns:cx2="http://schemas.microsoft.com/office/drawing/2015/10/21/chartex" xmlns:cx3="http://schemas.microsoft.com/office/drawing/2016/5/9/chartex" xmlns:cx4="http://schemas.microsoft.com/office/drawing/2016/5/10/chartex" xmlns:cx5="http://schemas.microsoft.com/office/drawing/2016/5/11/chartex" xmlns:cx6="http://schemas.microsoft.com/office/drawing/2016/5/12/chartex" xmlns:cx7="http://schemas.microsoft.com/office/drawing/2016/5/13/chartex" xmlns:cx8="http://schemas.microsoft.com/office/drawing/2016/5/14/chartex" xmlns:aink="http://schemas.microsoft.com/office/drawing/2016/ink" xmlns:am3d="http://schemas.microsoft.com/office/drawing/2017/model3d" xmlns:w16cid="http://schemas.microsoft.com/office/word/2016/wordml/cid">
                   <w:pict>
                     <v:shapetype w14:anchorId="499ABE03" id="_x0000_t32" coordsize="21600,21600" o:spt="32" o:oned="t" path="m,l21600,21600e" filled="f">
                       <v:path arrowok="t" fillok="f" o:connecttype="none"/>
@@ -10774,7 +11047,7 @@
                     </wp:anchor>
                   </w:drawing>
                 </mc:Choice>
-                <mc:Fallback xmlns:w16cid="http://schemas.microsoft.com/office/word/2016/wordml/cid" xmlns:am3d="http://schemas.microsoft.com/office/drawing/2017/model3d" xmlns:aink="http://schemas.microsoft.com/office/drawing/2016/ink" xmlns:cx8="http://schemas.microsoft.com/office/drawing/2016/5/14/chartex" xmlns:cx7="http://schemas.microsoft.com/office/drawing/2016/5/13/chartex" xmlns:cx6="http://schemas.microsoft.com/office/drawing/2016/5/12/chartex" xmlns:cx5="http://schemas.microsoft.com/office/drawing/2016/5/11/chartex" xmlns:cx4="http://schemas.microsoft.com/office/drawing/2016/5/10/chartex" xmlns:cx3="http://schemas.microsoft.com/office/drawing/2016/5/9/chartex" xmlns:cx2="http://schemas.microsoft.com/office/drawing/2015/10/21/chartex" xmlns:cx1="http://schemas.microsoft.com/office/drawing/2015/9/8/chartex">
+                <mc:Fallback xmlns:cx1="http://schemas.microsoft.com/office/drawing/2015/9/8/chartex" xmlns:cx2="http://schemas.microsoft.com/office/drawing/2015/10/21/chartex" xmlns:cx3="http://schemas.microsoft.com/office/drawing/2016/5/9/chartex" xmlns:cx4="http://schemas.microsoft.com/office/drawing/2016/5/10/chartex" xmlns:cx5="http://schemas.microsoft.com/office/drawing/2016/5/11/chartex" xmlns:cx6="http://schemas.microsoft.com/office/drawing/2016/5/12/chartex" xmlns:cx7="http://schemas.microsoft.com/office/drawing/2016/5/13/chartex" xmlns:cx8="http://schemas.microsoft.com/office/drawing/2016/5/14/chartex" xmlns:aink="http://schemas.microsoft.com/office/drawing/2016/ink" xmlns:am3d="http://schemas.microsoft.com/office/drawing/2017/model3d" xmlns:w16cid="http://schemas.microsoft.com/office/word/2016/wordml/cid">
                   <w:pict>
                     <v:shape w14:anchorId="5AEB008E" id="Straight Arrow Connector 20" o:spid="_x0000_s1026" type="#_x0000_t32" style="position:absolute;margin-left:220.1pt;margin-top:11.65pt;width:0;height:52.5pt;flip:y;z-index:251678720;visibility:visible;mso-wrap-style:square;mso-wrap-distance-left:9pt;mso-wrap-distance-top:0;mso-wrap-distance-right:9pt;mso-wrap-distance-bottom:0;mso-position-horizontal:absolute;mso-position-horizontal-relative:text;mso-position-vertical:absolute;mso-position-vertical-relative:text" o:gfxdata="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" strokecolor="black [3040]">
                       <v:stroke endarrow="block"/>
@@ -12811,7 +13084,7 @@
               </wp:anchor>
             </w:drawing>
           </mc:Choice>
-          <mc:Fallback xmlns:w16cid="http://schemas.microsoft.com/office/word/2016/wordml/cid" xmlns:am3d="http://schemas.microsoft.com/office/drawing/2017/model3d" xmlns:aink="http://schemas.microsoft.com/office/drawing/2016/ink" xmlns:cx8="http://schemas.microsoft.com/office/drawing/2016/5/14/chartex" xmlns:cx7="http://schemas.microsoft.com/office/drawing/2016/5/13/chartex" xmlns:cx6="http://schemas.microsoft.com/office/drawing/2016/5/12/chartex" xmlns:cx5="http://schemas.microsoft.com/office/drawing/2016/5/11/chartex" xmlns:cx4="http://schemas.microsoft.com/office/drawing/2016/5/10/chartex" xmlns:cx3="http://schemas.microsoft.com/office/drawing/2016/5/9/chartex" xmlns:cx2="http://schemas.microsoft.com/office/drawing/2015/10/21/chartex" xmlns:cx1="http://schemas.microsoft.com/office/drawing/2015/9/8/chartex">
+          <mc:Fallback xmlns:cx1="http://schemas.microsoft.com/office/drawing/2015/9/8/chartex" xmlns:cx2="http://schemas.microsoft.com/office/drawing/2015/10/21/chartex" xmlns:cx3="http://schemas.microsoft.com/office/drawing/2016/5/9/chartex" xmlns:cx4="http://schemas.microsoft.com/office/drawing/2016/5/10/chartex" xmlns:cx5="http://schemas.microsoft.com/office/drawing/2016/5/11/chartex" xmlns:cx6="http://schemas.microsoft.com/office/drawing/2016/5/12/chartex" xmlns:cx7="http://schemas.microsoft.com/office/drawing/2016/5/13/chartex" xmlns:cx8="http://schemas.microsoft.com/office/drawing/2016/5/14/chartex" xmlns:aink="http://schemas.microsoft.com/office/drawing/2016/ink" xmlns:am3d="http://schemas.microsoft.com/office/drawing/2017/model3d" xmlns:w16cid="http://schemas.microsoft.com/office/word/2016/wordml/cid">
             <w:pict>
               <v:line w14:anchorId="26D32E61" id="Straight Connector 12" o:spid="_x0000_s1026" style="position:absolute;z-index:251671552;visibility:visible;mso-wrap-style:square;mso-width-percent:0;mso-height-percent:0;mso-wrap-distance-left:9pt;mso-wrap-distance-top:0;mso-wrap-distance-right:9pt;mso-wrap-distance-bottom:0;mso-position-horizontal:absolute;mso-position-horizontal-relative:text;mso-position-vertical:absolute;mso-position-vertical-relative:text;mso-width-percent:0;mso-height-percent:0;mso-width-relative:margin;mso-height-relative:margin" from="222pt,3.4pt" to="240pt,22.15pt" o:gfxdata="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" strokecolor="black [3040]"/>
             </w:pict>
@@ -12974,7 +13247,7 @@
               </wp:anchor>
             </w:drawing>
           </mc:Choice>
-          <mc:Fallback xmlns:w16cid="http://schemas.microsoft.com/office/word/2016/wordml/cid" xmlns:am3d="http://schemas.microsoft.com/office/drawing/2017/model3d" xmlns:aink="http://schemas.microsoft.com/office/drawing/2016/ink" xmlns:cx8="http://schemas.microsoft.com/office/drawing/2016/5/14/chartex" xmlns:cx7="http://schemas.microsoft.com/office/drawing/2016/5/13/chartex" xmlns:cx6="http://schemas.microsoft.com/office/drawing/2016/5/12/chartex" xmlns:cx5="http://schemas.microsoft.com/office/drawing/2016/5/11/chartex" xmlns:cx4="http://schemas.microsoft.com/office/drawing/2016/5/10/chartex" xmlns:cx3="http://schemas.microsoft.com/office/drawing/2016/5/9/chartex" xmlns:cx2="http://schemas.microsoft.com/office/drawing/2015/10/21/chartex" xmlns:cx1="http://schemas.microsoft.com/office/drawing/2015/9/8/chartex">
+          <mc:Fallback xmlns:cx1="http://schemas.microsoft.com/office/drawing/2015/9/8/chartex" xmlns:cx2="http://schemas.microsoft.com/office/drawing/2015/10/21/chartex" xmlns:cx3="http://schemas.microsoft.com/office/drawing/2016/5/9/chartex" xmlns:cx4="http://schemas.microsoft.com/office/drawing/2016/5/10/chartex" xmlns:cx5="http://schemas.microsoft.com/office/drawing/2016/5/11/chartex" xmlns:cx6="http://schemas.microsoft.com/office/drawing/2016/5/12/chartex" xmlns:cx7="http://schemas.microsoft.com/office/drawing/2016/5/13/chartex" xmlns:cx8="http://schemas.microsoft.com/office/drawing/2016/5/14/chartex" xmlns:aink="http://schemas.microsoft.com/office/drawing/2016/ink" xmlns:am3d="http://schemas.microsoft.com/office/drawing/2017/model3d" xmlns:w16cid="http://schemas.microsoft.com/office/word/2016/wordml/cid">
             <w:pict>
               <v:line w14:anchorId="602847A0" id="Straight Connector 14" o:spid="_x0000_s1026" style="position:absolute;z-index:251675648;visibility:visible;mso-wrap-style:square;mso-width-percent:0;mso-height-percent:0;mso-wrap-distance-left:9pt;mso-wrap-distance-top:0;mso-wrap-distance-right:9pt;mso-wrap-distance-bottom:0;mso-position-horizontal:absolute;mso-position-horizontal-relative:text;mso-position-vertical:absolute;mso-position-vertical-relative:text;mso-width-percent:0;mso-height-percent:0;mso-width-relative:margin;mso-height-relative:margin" from="332.25pt,52.25pt" to="347.25pt,69.5pt" o:gfxdata="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" strokecolor="black [3040]"/>
             </w:pict>
@@ -13042,7 +13315,7 @@
               </wp:anchor>
             </w:drawing>
           </mc:Choice>
-          <mc:Fallback xmlns:w16cid="http://schemas.microsoft.com/office/word/2016/wordml/cid" xmlns:am3d="http://schemas.microsoft.com/office/drawing/2017/model3d" xmlns:aink="http://schemas.microsoft.com/office/drawing/2016/ink" xmlns:cx8="http://schemas.microsoft.com/office/drawing/2016/5/14/chartex" xmlns:cx7="http://schemas.microsoft.com/office/drawing/2016/5/13/chartex" xmlns:cx6="http://schemas.microsoft.com/office/drawing/2016/5/12/chartex" xmlns:cx5="http://schemas.microsoft.com/office/drawing/2016/5/11/chartex" xmlns:cx4="http://schemas.microsoft.com/office/drawing/2016/5/10/chartex" xmlns:cx3="http://schemas.microsoft.com/office/drawing/2016/5/9/chartex" xmlns:cx2="http://schemas.microsoft.com/office/drawing/2015/10/21/chartex" xmlns:cx1="http://schemas.microsoft.com/office/drawing/2015/9/8/chartex">
+          <mc:Fallback xmlns:cx1="http://schemas.microsoft.com/office/drawing/2015/9/8/chartex" xmlns:cx2="http://schemas.microsoft.com/office/drawing/2015/10/21/chartex" xmlns:cx3="http://schemas.microsoft.com/office/drawing/2016/5/9/chartex" xmlns:cx4="http://schemas.microsoft.com/office/drawing/2016/5/10/chartex" xmlns:cx5="http://schemas.microsoft.com/office/drawing/2016/5/11/chartex" xmlns:cx6="http://schemas.microsoft.com/office/drawing/2016/5/12/chartex" xmlns:cx7="http://schemas.microsoft.com/office/drawing/2016/5/13/chartex" xmlns:cx8="http://schemas.microsoft.com/office/drawing/2016/5/14/chartex" xmlns:aink="http://schemas.microsoft.com/office/drawing/2016/ink" xmlns:am3d="http://schemas.microsoft.com/office/drawing/2017/model3d" xmlns:w16cid="http://schemas.microsoft.com/office/word/2016/wordml/cid">
             <w:pict>
               <v:line w14:anchorId="7FBE934E" id="Straight Connector 13" o:spid="_x0000_s1026" style="position:absolute;z-index:251673600;visibility:visible;mso-wrap-style:square;mso-width-percent:0;mso-height-percent:0;mso-wrap-distance-left:9pt;mso-wrap-distance-top:0;mso-wrap-distance-right:9pt;mso-wrap-distance-bottom:0;mso-position-horizontal:absolute;mso-position-horizontal-relative:text;mso-position-vertical:absolute;mso-position-vertical-relative:text;mso-width-percent:0;mso-height-percent:0;mso-width-relative:margin;mso-height-relative:margin" from="276pt,4.25pt" to="292.5pt,21.5pt" o:gfxdata="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" strokecolor="black [3040]"/>
             </w:pict>
@@ -18421,22 +18694,6 @@
     </w:p>
     <w:p>
       <w:pPr>
-        <w:rPr>
-          <w:b/>
-          <w:u w:val="single"/>
-        </w:rPr>
-      </w:pPr>
-    </w:p>
-    <w:p>
-      <w:pPr>
-        <w:rPr>
-          <w:b/>
-          <w:u w:val="single"/>
-        </w:rPr>
-      </w:pPr>
-    </w:p>
-    <w:p>
-      <w:pPr>
         <w:pStyle w:val="Heading1"/>
       </w:pPr>
       <w:bookmarkStart w:id="73" w:name="_Toc509133637"/>
@@ -18521,7 +18778,7 @@
       </w:r>
     </w:p>
   </w:comment>
-  <w:comment w:id="10" w:author="%username%" w:date="2017-12-11T10:23:00Z" w:initials="%">
+  <w:comment w:id="12" w:author="%username%" w:date="2017-12-11T10:23:00Z" w:initials="%">
     <w:p>
       <w:pPr>
         <w:pStyle w:val="CommentText"/>
@@ -18537,7 +18794,7 @@
       </w:r>
     </w:p>
   </w:comment>
-  <w:comment w:id="12" w:author="William GILROY" w:date="2018-03-19T15:47:00Z" w:initials="WG">
+  <w:comment w:id="13" w:author="William GILROY" w:date="2018-03-19T15:47:00Z" w:initials="WG">
     <w:p>
       <w:pPr>
         <w:pStyle w:val="CommentText"/>
@@ -18553,7 +18810,7 @@
       </w:r>
     </w:p>
   </w:comment>
-  <w:comment w:id="11" w:author="%username%" w:date="2018-03-19T15:47:00Z" w:initials="%">
+  <w:comment w:id="14" w:author="%username%" w:date="2018-03-19T15:47:00Z" w:initials="%">
     <w:p>
       <w:pPr>
         <w:pStyle w:val="CommentText"/>
@@ -18566,7 +18823,7 @@
       </w:r>
     </w:p>
   </w:comment>
-  <w:comment w:id="13" w:author="William GILROY" w:date="2018-03-19T15:56:00Z" w:initials="WG">
+  <w:comment w:id="15" w:author="William GILROY" w:date="2018-03-19T15:56:00Z" w:initials="WG">
     <w:p>
       <w:pPr>
         <w:pStyle w:val="CommentText"/>
@@ -18582,7 +18839,7 @@
       </w:r>
     </w:p>
   </w:comment>
-  <w:comment w:id="14" w:author="William GILROY [2]" w:date="2017-10-06T09:30:00Z" w:initials="WG">
+  <w:comment w:id="10" w:author="William GILROY" w:date="2018-03-20T11:56:00Z" w:initials="WG">
     <w:p>
       <w:pPr>
         <w:pStyle w:val="CommentText"/>
@@ -18594,6 +18851,22 @@
         <w:annotationRef/>
       </w:r>
       <w:r>
+        <w:t>Change these -&gt; from gameplay focused to analysis focused</w:t>
+      </w:r>
+    </w:p>
+  </w:comment>
+  <w:comment w:id="16" w:author="William GILROY [2]" w:date="2017-10-06T09:30:00Z" w:initials="WG">
+    <w:p>
+      <w:pPr>
+        <w:pStyle w:val="CommentText"/>
+      </w:pPr>
+      <w:r>
+        <w:rPr>
+          <w:rStyle w:val="CommentReference"/>
+        </w:rPr>
+        <w:annotationRef/>
+      </w:r>
+      <w:r>
         <w:t xml:space="preserve">Research, and get some concrete examples of what an “aggressive player” would do for example, and use this to compare to what the AI does – find out if you can put the stuff from </w:t>
       </w:r>
       <w:proofErr w:type="spellStart"/>
@@ -18606,7 +18879,7 @@
       </w:r>
     </w:p>
   </w:comment>
-  <w:comment w:id="15" w:author="William GILROY" w:date="2018-03-19T15:59:00Z" w:initials="WG">
+  <w:comment w:id="17" w:author="William GILROY" w:date="2018-03-19T15:59:00Z" w:initials="WG">
     <w:p>
       <w:pPr>
         <w:pStyle w:val="CommentText"/>
@@ -18630,7 +18903,7 @@
       </w:r>
     </w:p>
   </w:comment>
-  <w:comment w:id="16" w:author="William GILROY [2]" w:date="2017-10-06T09:36:00Z" w:initials="WG">
+  <w:comment w:id="18" w:author="William GILROY [2]" w:date="2017-10-06T09:36:00Z" w:initials="WG">
     <w:p>
       <w:pPr>
         <w:pStyle w:val="CommentText"/>
@@ -18651,7 +18924,7 @@
       <w:proofErr w:type="spellEnd"/>
     </w:p>
   </w:comment>
-  <w:comment w:id="17" w:author="William GILROY [2]" w:date="2017-10-06T09:36:00Z" w:initials="WG">
+  <w:comment w:id="19" w:author="William GILROY [2]" w:date="2017-10-06T09:36:00Z" w:initials="WG">
     <w:p>
       <w:pPr>
         <w:pStyle w:val="CommentText"/>
@@ -18663,26 +18936,7 @@
         <w:annotationRef/>
       </w:r>
       <w:r>
-        <w:t>Change this if you decide not to do it web based</w:t>
-      </w:r>
-      <w:r>
-        <w:t>, or don’t need serialisation</w:t>
-      </w:r>
-    </w:p>
-  </w:comment>
-  <w:comment w:id="19" w:author="William GILROY" w:date="2018-03-19T15:54:00Z" w:initials="WG">
-    <w:p>
-      <w:pPr>
-        <w:pStyle w:val="CommentText"/>
-      </w:pPr>
-      <w:r>
-        <w:rPr>
-          <w:rStyle w:val="CommentReference"/>
-        </w:rPr>
-        <w:annotationRef/>
-      </w:r>
-      <w:r>
-        <w:t>Do the comparison tool objectives</w:t>
+        <w:t>Change this if you decide not to do it web based, or don’t need serialisation</w:t>
       </w:r>
     </w:p>
   </w:comment>
@@ -19216,11 +19470,11 @@
   <w15:commentEx w15:paraId="5A100FF3" w15:done="0"/>
   <w15:commentEx w15:paraId="362391F0" w15:done="0"/>
   <w15:commentEx w15:paraId="7E177C68" w15:done="0"/>
+  <w15:commentEx w15:paraId="796A62D2" w15:done="0"/>
   <w15:commentEx w15:paraId="4818724B" w15:done="0"/>
   <w15:commentEx w15:paraId="74D9DDFB" w15:done="0"/>
   <w15:commentEx w15:paraId="7DC6359F" w15:done="0"/>
   <w15:commentEx w15:paraId="7633662C" w15:done="0"/>
-  <w15:commentEx w15:paraId="4BFEBD99" w15:done="0"/>
   <w15:commentEx w15:paraId="3F796036" w15:done="0"/>
   <w15:commentEx w15:paraId="1AE61D3D" w15:done="0"/>
   <w15:commentEx w15:paraId="3ACFAF17" w15:done="0"/>
@@ -19326,7 +19580,7 @@
 <w:ftr xmlns:wpc="http://schemas.microsoft.com/office/word/2010/wordprocessingCanvas" xmlns:cx="http://schemas.microsoft.com/office/drawing/2014/chartex" xmlns:mc="http://schemas.openxmlformats.org/markup-compatibility/2006" xmlns:o="urn:schemas-microsoft-com:office:office" xmlns:r="http://schemas.openxmlformats.org/officeDocument/2006/relationships" xmlns:m="http://schemas.openxmlformats.org/officeDocument/2006/math" xmlns:v="urn:schemas-microsoft-com:vml" xmlns:wp14="http://schemas.microsoft.com/office/word/2010/wordprocessingDrawing" xmlns:wp="http://schemas.openxmlformats.org/drawingml/2006/wordprocessingDrawing" xmlns:w10="urn:schemas-microsoft-com:office:word" xmlns:w="http://schemas.openxmlformats.org/wordprocessingml/2006/main" xmlns:w14="http://schemas.microsoft.com/office/word/2010/wordml" xmlns:w15="http://schemas.microsoft.com/office/word/2012/wordml" xmlns:w16se="http://schemas.microsoft.com/office/word/2015/wordml/symex" xmlns:wpg="http://schemas.microsoft.com/office/word/2010/wordprocessingGroup" xmlns:wpi="http://schemas.microsoft.com/office/word/2010/wordprocessingInk" xmlns:wne="http://schemas.microsoft.com/office/word/2006/wordml" xmlns:wps="http://schemas.microsoft.com/office/word/2010/wordprocessingShape" mc:Ignorable="w14 w15 w16se wp14">
   <w:sdt>
     <w:sdtPr>
-      <w:id w:val="-1284731033"/>
+      <w:id w:val="-366060008"/>
       <w:docPartObj>
         <w:docPartGallery w:val="Page Numbers (Bottom of Page)"/>
         <w:docPartUnique/>
@@ -19356,7 +19610,7 @@
           <w:rPr>
             <w:noProof/>
           </w:rPr>
-          <w:t>16</w:t>
+          <w:t>24</w:t>
         </w:r>
         <w:r>
           <w:rPr>
@@ -20298,7 +20552,7 @@
   <w:abstractNum w:abstractNumId="5" w15:restartNumberingAfterBreak="0">
     <w:nsid w:val="1F5F35DC"/>
     <w:multiLevelType w:val="hybridMultilevel"/>
-    <w:tmpl w:val="95B6129E"/>
+    <w:tmpl w:val="6E38C2A4"/>
     <w:lvl w:ilvl="0" w:tplc="08090011">
       <w:start w:val="1"/>
       <w:numFmt w:val="decimal"/>
@@ -20311,16 +20565,16 @@
         <w:rFonts w:hint="default"/>
       </w:rPr>
     </w:lvl>
-    <w:lvl w:ilvl="1" w:tplc="08090019" w:tentative="1">
+    <w:lvl w:ilvl="1" w:tplc="08090017">
       <w:start w:val="1"/>
       <w:numFmt w:val="lowerLetter"/>
-      <w:lvlText w:val="%2."/>
+      <w:lvlText w:val="%2)"/>
       <w:lvlJc w:val="left"/>
       <w:pPr>
         <w:ind w:left="1440" w:hanging="360"/>
       </w:pPr>
     </w:lvl>
-    <w:lvl w:ilvl="2" w:tplc="0809001B" w:tentative="1">
+    <w:lvl w:ilvl="2" w:tplc="0809001B">
       <w:start w:val="1"/>
       <w:numFmt w:val="lowerRoman"/>
       <w:lvlText w:val="%3."/>
@@ -20329,7 +20583,7 @@
         <w:ind w:left="2160" w:hanging="180"/>
       </w:pPr>
     </w:lvl>
-    <w:lvl w:ilvl="3" w:tplc="0809000F" w:tentative="1">
+    <w:lvl w:ilvl="3" w:tplc="0809000F">
       <w:start w:val="1"/>
       <w:numFmt w:val="decimal"/>
       <w:lvlText w:val="%4."/>
@@ -20338,7 +20592,7 @@
         <w:ind w:left="2880" w:hanging="360"/>
       </w:pPr>
     </w:lvl>
-    <w:lvl w:ilvl="4" w:tplc="08090019" w:tentative="1">
+    <w:lvl w:ilvl="4" w:tplc="08090019">
       <w:start w:val="1"/>
       <w:numFmt w:val="lowerLetter"/>
       <w:lvlText w:val="%5."/>
@@ -20655,6 +20909,92 @@
     </w:lvl>
   </w:abstractNum>
   <w:abstractNum w:abstractNumId="9" w15:restartNumberingAfterBreak="0">
+    <w:nsid w:val="374F0765"/>
+    <w:multiLevelType w:val="hybridMultilevel"/>
+    <w:tmpl w:val="CA26AF7A"/>
+    <w:lvl w:ilvl="0" w:tplc="0809001B">
+      <w:start w:val="1"/>
+      <w:numFmt w:val="lowerRoman"/>
+      <w:lvlText w:val="%1."/>
+      <w:lvlJc w:val="right"/>
+      <w:pPr>
+        <w:ind w:left="1800" w:hanging="360"/>
+      </w:pPr>
+    </w:lvl>
+    <w:lvl w:ilvl="1" w:tplc="08090019" w:tentative="1">
+      <w:start w:val="1"/>
+      <w:numFmt w:val="lowerLetter"/>
+      <w:lvlText w:val="%2."/>
+      <w:lvlJc w:val="left"/>
+      <w:pPr>
+        <w:ind w:left="2520" w:hanging="360"/>
+      </w:pPr>
+    </w:lvl>
+    <w:lvl w:ilvl="2" w:tplc="0809001B" w:tentative="1">
+      <w:start w:val="1"/>
+      <w:numFmt w:val="lowerRoman"/>
+      <w:lvlText w:val="%3."/>
+      <w:lvlJc w:val="right"/>
+      <w:pPr>
+        <w:ind w:left="3240" w:hanging="180"/>
+      </w:pPr>
+    </w:lvl>
+    <w:lvl w:ilvl="3" w:tplc="0809000F" w:tentative="1">
+      <w:start w:val="1"/>
+      <w:numFmt w:val="decimal"/>
+      <w:lvlText w:val="%4."/>
+      <w:lvlJc w:val="left"/>
+      <w:pPr>
+        <w:ind w:left="3960" w:hanging="360"/>
+      </w:pPr>
+    </w:lvl>
+    <w:lvl w:ilvl="4" w:tplc="08090019" w:tentative="1">
+      <w:start w:val="1"/>
+      <w:numFmt w:val="lowerLetter"/>
+      <w:lvlText w:val="%5."/>
+      <w:lvlJc w:val="left"/>
+      <w:pPr>
+        <w:ind w:left="4680" w:hanging="360"/>
+      </w:pPr>
+    </w:lvl>
+    <w:lvl w:ilvl="5" w:tplc="0809001B" w:tentative="1">
+      <w:start w:val="1"/>
+      <w:numFmt w:val="lowerRoman"/>
+      <w:lvlText w:val="%6."/>
+      <w:lvlJc w:val="right"/>
+      <w:pPr>
+        <w:ind w:left="5400" w:hanging="180"/>
+      </w:pPr>
+    </w:lvl>
+    <w:lvl w:ilvl="6" w:tplc="0809000F" w:tentative="1">
+      <w:start w:val="1"/>
+      <w:numFmt w:val="decimal"/>
+      <w:lvlText w:val="%7."/>
+      <w:lvlJc w:val="left"/>
+      <w:pPr>
+        <w:ind w:left="6120" w:hanging="360"/>
+      </w:pPr>
+    </w:lvl>
+    <w:lvl w:ilvl="7" w:tplc="08090019" w:tentative="1">
+      <w:start w:val="1"/>
+      <w:numFmt w:val="lowerLetter"/>
+      <w:lvlText w:val="%8."/>
+      <w:lvlJc w:val="left"/>
+      <w:pPr>
+        <w:ind w:left="6840" w:hanging="360"/>
+      </w:pPr>
+    </w:lvl>
+    <w:lvl w:ilvl="8" w:tplc="0809001B" w:tentative="1">
+      <w:start w:val="1"/>
+      <w:numFmt w:val="lowerRoman"/>
+      <w:lvlText w:val="%9."/>
+      <w:lvlJc w:val="right"/>
+      <w:pPr>
+        <w:ind w:left="7560" w:hanging="180"/>
+      </w:pPr>
+    </w:lvl>
+  </w:abstractNum>
+  <w:abstractNum w:abstractNumId="10" w15:restartNumberingAfterBreak="0">
     <w:nsid w:val="3CAC546F"/>
     <w:multiLevelType w:val="hybridMultilevel"/>
     <w:tmpl w:val="438EFB08"/>
@@ -20743,7 +21083,7 @@
       </w:pPr>
     </w:lvl>
   </w:abstractNum>
-  <w:abstractNum w:abstractNumId="10" w15:restartNumberingAfterBreak="0">
+  <w:abstractNum w:abstractNumId="11" w15:restartNumberingAfterBreak="0">
     <w:nsid w:val="42FA317D"/>
     <w:multiLevelType w:val="hybridMultilevel"/>
     <w:tmpl w:val="E46ECF0A"/>
@@ -20855,7 +21195,7 @@
       </w:rPr>
     </w:lvl>
   </w:abstractNum>
-  <w:abstractNum w:abstractNumId="11" w15:restartNumberingAfterBreak="0">
+  <w:abstractNum w:abstractNumId="12" w15:restartNumberingAfterBreak="0">
     <w:nsid w:val="515E4F94"/>
     <w:multiLevelType w:val="hybridMultilevel"/>
     <w:tmpl w:val="6C940630"/>
@@ -20944,7 +21284,7 @@
       </w:pPr>
     </w:lvl>
   </w:abstractNum>
-  <w:abstractNum w:abstractNumId="12" w15:restartNumberingAfterBreak="0">
+  <w:abstractNum w:abstractNumId="13" w15:restartNumberingAfterBreak="0">
     <w:nsid w:val="5329127D"/>
     <w:multiLevelType w:val="hybridMultilevel"/>
     <w:tmpl w:val="82100626"/>
@@ -21033,7 +21373,7 @@
       </w:pPr>
     </w:lvl>
   </w:abstractNum>
-  <w:abstractNum w:abstractNumId="13" w15:restartNumberingAfterBreak="0">
+  <w:abstractNum w:abstractNumId="14" w15:restartNumberingAfterBreak="0">
     <w:nsid w:val="5351106A"/>
     <w:multiLevelType w:val="hybridMultilevel"/>
     <w:tmpl w:val="079C517A"/>
@@ -21122,7 +21462,93 @@
       </w:pPr>
     </w:lvl>
   </w:abstractNum>
-  <w:abstractNum w:abstractNumId="14" w15:restartNumberingAfterBreak="0">
+  <w:abstractNum w:abstractNumId="15" w15:restartNumberingAfterBreak="0">
+    <w:nsid w:val="55CD5F1D"/>
+    <w:multiLevelType w:val="hybridMultilevel"/>
+    <w:tmpl w:val="5C94FC56"/>
+    <w:lvl w:ilvl="0" w:tplc="08090017">
+      <w:start w:val="1"/>
+      <w:numFmt w:val="lowerLetter"/>
+      <w:lvlText w:val="%1)"/>
+      <w:lvlJc w:val="left"/>
+      <w:pPr>
+        <w:ind w:left="1800" w:hanging="360"/>
+      </w:pPr>
+    </w:lvl>
+    <w:lvl w:ilvl="1" w:tplc="08090019" w:tentative="1">
+      <w:start w:val="1"/>
+      <w:numFmt w:val="lowerLetter"/>
+      <w:lvlText w:val="%2."/>
+      <w:lvlJc w:val="left"/>
+      <w:pPr>
+        <w:ind w:left="2520" w:hanging="360"/>
+      </w:pPr>
+    </w:lvl>
+    <w:lvl w:ilvl="2" w:tplc="0809001B" w:tentative="1">
+      <w:start w:val="1"/>
+      <w:numFmt w:val="lowerRoman"/>
+      <w:lvlText w:val="%3."/>
+      <w:lvlJc w:val="right"/>
+      <w:pPr>
+        <w:ind w:left="3240" w:hanging="180"/>
+      </w:pPr>
+    </w:lvl>
+    <w:lvl w:ilvl="3" w:tplc="0809000F" w:tentative="1">
+      <w:start w:val="1"/>
+      <w:numFmt w:val="decimal"/>
+      <w:lvlText w:val="%4."/>
+      <w:lvlJc w:val="left"/>
+      <w:pPr>
+        <w:ind w:left="3960" w:hanging="360"/>
+      </w:pPr>
+    </w:lvl>
+    <w:lvl w:ilvl="4" w:tplc="08090019" w:tentative="1">
+      <w:start w:val="1"/>
+      <w:numFmt w:val="lowerLetter"/>
+      <w:lvlText w:val="%5."/>
+      <w:lvlJc w:val="left"/>
+      <w:pPr>
+        <w:ind w:left="4680" w:hanging="360"/>
+      </w:pPr>
+    </w:lvl>
+    <w:lvl w:ilvl="5" w:tplc="0809001B" w:tentative="1">
+      <w:start w:val="1"/>
+      <w:numFmt w:val="lowerRoman"/>
+      <w:lvlText w:val="%6."/>
+      <w:lvlJc w:val="right"/>
+      <w:pPr>
+        <w:ind w:left="5400" w:hanging="180"/>
+      </w:pPr>
+    </w:lvl>
+    <w:lvl w:ilvl="6" w:tplc="0809000F" w:tentative="1">
+      <w:start w:val="1"/>
+      <w:numFmt w:val="decimal"/>
+      <w:lvlText w:val="%7."/>
+      <w:lvlJc w:val="left"/>
+      <w:pPr>
+        <w:ind w:left="6120" w:hanging="360"/>
+      </w:pPr>
+    </w:lvl>
+    <w:lvl w:ilvl="7" w:tplc="08090019" w:tentative="1">
+      <w:start w:val="1"/>
+      <w:numFmt w:val="lowerLetter"/>
+      <w:lvlText w:val="%8."/>
+      <w:lvlJc w:val="left"/>
+      <w:pPr>
+        <w:ind w:left="6840" w:hanging="360"/>
+      </w:pPr>
+    </w:lvl>
+    <w:lvl w:ilvl="8" w:tplc="0809001B" w:tentative="1">
+      <w:start w:val="1"/>
+      <w:numFmt w:val="lowerRoman"/>
+      <w:lvlText w:val="%9."/>
+      <w:lvlJc w:val="right"/>
+      <w:pPr>
+        <w:ind w:left="7560" w:hanging="180"/>
+      </w:pPr>
+    </w:lvl>
+  </w:abstractNum>
+  <w:abstractNum w:abstractNumId="16" w15:restartNumberingAfterBreak="0">
     <w:nsid w:val="598931C1"/>
     <w:multiLevelType w:val="hybridMultilevel"/>
     <w:tmpl w:val="343C3180"/>
@@ -21211,7 +21637,7 @@
       </w:pPr>
     </w:lvl>
   </w:abstractNum>
-  <w:abstractNum w:abstractNumId="15" w15:restartNumberingAfterBreak="0">
+  <w:abstractNum w:abstractNumId="17" w15:restartNumberingAfterBreak="0">
     <w:nsid w:val="5A5F25CA"/>
     <w:multiLevelType w:val="hybridMultilevel"/>
     <w:tmpl w:val="D1DA1C10"/>
@@ -21324,7 +21750,7 @@
       </w:rPr>
     </w:lvl>
   </w:abstractNum>
-  <w:abstractNum w:abstractNumId="16" w15:restartNumberingAfterBreak="0">
+  <w:abstractNum w:abstractNumId="18" w15:restartNumberingAfterBreak="0">
     <w:nsid w:val="5D9972E5"/>
     <w:multiLevelType w:val="hybridMultilevel"/>
     <w:tmpl w:val="8E76C27C"/>
@@ -21413,7 +21839,7 @@
       </w:pPr>
     </w:lvl>
   </w:abstractNum>
-  <w:abstractNum w:abstractNumId="17" w15:restartNumberingAfterBreak="0">
+  <w:abstractNum w:abstractNumId="19" w15:restartNumberingAfterBreak="0">
     <w:nsid w:val="5DE603AC"/>
     <w:multiLevelType w:val="hybridMultilevel"/>
     <w:tmpl w:val="57886CEE"/>
@@ -21502,7 +21928,7 @@
       </w:pPr>
     </w:lvl>
   </w:abstractNum>
-  <w:abstractNum w:abstractNumId="18" w15:restartNumberingAfterBreak="0">
+  <w:abstractNum w:abstractNumId="20" w15:restartNumberingAfterBreak="0">
     <w:nsid w:val="6A7423A8"/>
     <w:multiLevelType w:val="hybridMultilevel"/>
     <w:tmpl w:val="5F62AC8E"/>
@@ -21591,7 +22017,7 @@
       </w:pPr>
     </w:lvl>
   </w:abstractNum>
-  <w:abstractNum w:abstractNumId="19" w15:restartNumberingAfterBreak="0">
+  <w:abstractNum w:abstractNumId="21" w15:restartNumberingAfterBreak="0">
     <w:nsid w:val="6C9260A3"/>
     <w:multiLevelType w:val="hybridMultilevel"/>
     <w:tmpl w:val="FEB62C74"/>
@@ -21680,7 +22106,7 @@
       </w:pPr>
     </w:lvl>
   </w:abstractNum>
-  <w:abstractNum w:abstractNumId="20" w15:restartNumberingAfterBreak="0">
+  <w:abstractNum w:abstractNumId="22" w15:restartNumberingAfterBreak="0">
     <w:nsid w:val="6DD60163"/>
     <w:multiLevelType w:val="hybridMultilevel"/>
     <w:tmpl w:val="1EBECE24"/>
@@ -21793,7 +22219,7 @@
       </w:rPr>
     </w:lvl>
   </w:abstractNum>
-  <w:abstractNum w:abstractNumId="21" w15:restartNumberingAfterBreak="0">
+  <w:abstractNum w:abstractNumId="23" w15:restartNumberingAfterBreak="0">
     <w:nsid w:val="6DFB07EC"/>
     <w:multiLevelType w:val="hybridMultilevel"/>
     <w:tmpl w:val="504CF014"/>
@@ -21906,7 +22332,7 @@
       </w:rPr>
     </w:lvl>
   </w:abstractNum>
-  <w:abstractNum w:abstractNumId="22" w15:restartNumberingAfterBreak="0">
+  <w:abstractNum w:abstractNumId="24" w15:restartNumberingAfterBreak="0">
     <w:nsid w:val="788901D0"/>
     <w:multiLevelType w:val="hybridMultilevel"/>
     <w:tmpl w:val="69D6A79A"/>
@@ -21996,25 +22422,25 @@
     </w:lvl>
   </w:abstractNum>
   <w:num w:numId="1">
-    <w:abstractNumId w:val="15"/>
+    <w:abstractNumId w:val="17"/>
   </w:num>
   <w:num w:numId="2">
-    <w:abstractNumId w:val="21"/>
+    <w:abstractNumId w:val="23"/>
   </w:num>
   <w:num w:numId="3">
     <w:abstractNumId w:val="0"/>
   </w:num>
   <w:num w:numId="4">
-    <w:abstractNumId w:val="19"/>
+    <w:abstractNumId w:val="21"/>
   </w:num>
   <w:num w:numId="5">
     <w:abstractNumId w:val="5"/>
   </w:num>
   <w:num w:numId="6">
-    <w:abstractNumId w:val="13"/>
+    <w:abstractNumId w:val="14"/>
   </w:num>
   <w:num w:numId="7">
-    <w:abstractNumId w:val="14"/>
+    <w:abstractNumId w:val="16"/>
   </w:num>
   <w:num w:numId="8">
     <w:abstractNumId w:val="3"/>
@@ -22026,7 +22452,7 @@
     <w:abstractNumId w:val="6"/>
   </w:num>
   <w:num w:numId="11">
-    <w:abstractNumId w:val="22"/>
+    <w:abstractNumId w:val="24"/>
   </w:num>
   <w:num w:numId="12">
     <w:abstractNumId w:val="4"/>
@@ -22035,34 +22461,40 @@
     <w:abstractNumId w:val="8"/>
   </w:num>
   <w:num w:numId="14">
-    <w:abstractNumId w:val="20"/>
+    <w:abstractNumId w:val="22"/>
   </w:num>
   <w:num w:numId="15">
     <w:abstractNumId w:val="2"/>
   </w:num>
   <w:num w:numId="16">
-    <w:abstractNumId w:val="16"/>
+    <w:abstractNumId w:val="18"/>
   </w:num>
   <w:num w:numId="17">
+    <w:abstractNumId w:val="11"/>
+  </w:num>
+  <w:num w:numId="18">
     <w:abstractNumId w:val="10"/>
   </w:num>
-  <w:num w:numId="18">
-    <w:abstractNumId w:val="9"/>
-  </w:num>
   <w:num w:numId="19">
-    <w:abstractNumId w:val="11"/>
+    <w:abstractNumId w:val="12"/>
   </w:num>
   <w:num w:numId="20">
-    <w:abstractNumId w:val="12"/>
+    <w:abstractNumId w:val="13"/>
   </w:num>
   <w:num w:numId="21">
-    <w:abstractNumId w:val="17"/>
+    <w:abstractNumId w:val="19"/>
   </w:num>
   <w:num w:numId="22">
     <w:abstractNumId w:val="1"/>
   </w:num>
   <w:num w:numId="23">
-    <w:abstractNumId w:val="18"/>
+    <w:abstractNumId w:val="20"/>
+  </w:num>
+  <w:num w:numId="24">
+    <w:abstractNumId w:val="15"/>
+  </w:num>
+  <w:num w:numId="25">
+    <w:abstractNumId w:val="9"/>
   </w:num>
 </w:numbering>
 </file>
@@ -22605,6 +23037,7 @@
   <w:style w:type="character" w:default="1" w:styleId="DefaultParagraphFont">
     <w:name w:val="Default Paragraph Font"/>
     <w:uiPriority w:val="1"/>
+    <w:semiHidden/>
     <w:unhideWhenUsed/>
   </w:style>
   <w:style w:type="table" w:default="1" w:styleId="TableNormal">
@@ -23324,7 +23757,7 @@
 </file>
 
 <file path=customXml/itemProps1.xml><?xml version="1.0" encoding="utf-8"?>
-<ds:datastoreItem xmlns:ds="http://schemas.openxmlformats.org/officeDocument/2006/customXml" ds:itemID="{97BCA429-0EFE-46C0-A826-0C4668486AE5}">
+<ds:datastoreItem xmlns:ds="http://schemas.openxmlformats.org/officeDocument/2006/customXml" ds:itemID="{6D752996-F57A-4097-BA5E-4F6BD3886B11}">
   <ds:schemaRefs>
     <ds:schemaRef ds:uri="http://schemas.openxmlformats.org/officeDocument/2006/bibliography"/>
   </ds:schemaRefs>

</xml_diff>